<commit_message>
Started modifying the GDD
</commit_message>
<xml_diff>
--- a/Game Design Document RDYD.docx
+++ b/Game Design Document RDYD.docx
@@ -546,7 +546,88 @@
                 <w:sz w:val="24"/>
                 <w:szCs w:val="24"/>
               </w:rPr>
-              <w:t>Pierpaolo Basile</w:t>
+              <w:t>Ferrulli Nunzio,</w:t>
+            </w:r>
+          </w:p>
+          <w:p>
+            <w:pPr>
+              <w:widowControl w:val="0"/>
+              <w:pBdr>
+                <w:top w:val="nil"/>
+                <w:left w:val="nil"/>
+                <w:bottom w:val="nil"/>
+                <w:right w:val="nil"/>
+                <w:between w:val="nil"/>
+              </w:pBdr>
+              <w:spacing w:line="240" w:lineRule="auto"/>
+              <w:rPr>
+                <w:sz w:val="24"/>
+                <w:szCs w:val="24"/>
+              </w:rPr>
+            </w:pPr>
+            <w:r>
+              <w:rPr>
+                <w:sz w:val="24"/>
+                <w:szCs w:val="24"/>
+              </w:rPr>
+              <w:t>Mauro Giacomo,</w:t>
+            </w:r>
+          </w:p>
+          <w:p>
+            <w:pPr>
+              <w:widowControl w:val="0"/>
+              <w:pBdr>
+                <w:top w:val="nil"/>
+                <w:left w:val="nil"/>
+                <w:bottom w:val="nil"/>
+                <w:right w:val="nil"/>
+                <w:between w:val="nil"/>
+              </w:pBdr>
+              <w:spacing w:line="240" w:lineRule="auto"/>
+              <w:rPr>
+                <w:sz w:val="24"/>
+                <w:szCs w:val="24"/>
+              </w:rPr>
+            </w:pPr>
+            <w:proofErr w:type="spellStart"/>
+            <w:r>
+              <w:rPr>
+                <w:sz w:val="24"/>
+                <w:szCs w:val="24"/>
+              </w:rPr>
+              <w:t>Tubito</w:t>
+            </w:r>
+            <w:proofErr w:type="spellEnd"/>
+            <w:r>
+              <w:rPr>
+                <w:sz w:val="24"/>
+                <w:szCs w:val="24"/>
+              </w:rPr>
+              <w:t xml:space="preserve"> Massimo,</w:t>
+            </w:r>
+          </w:p>
+          <w:p>
+            <w:pPr>
+              <w:widowControl w:val="0"/>
+              <w:pBdr>
+                <w:top w:val="nil"/>
+                <w:left w:val="nil"/>
+                <w:bottom w:val="nil"/>
+                <w:right w:val="nil"/>
+                <w:between w:val="nil"/>
+              </w:pBdr>
+              <w:spacing w:line="240" w:lineRule="auto"/>
+              <w:rPr>
+                <w:sz w:val="24"/>
+                <w:szCs w:val="24"/>
+              </w:rPr>
+            </w:pPr>
+            <w:r>
+              <w:rPr>
+                <w:sz w:val="24"/>
+                <w:szCs w:val="24"/>
+              </w:rPr>
+              <w:t>Volpe Giuseppe</w:t>
             </w:r>
           </w:p>
         </w:tc>
@@ -582,7 +663,7 @@
                 <w:sz w:val="24"/>
                 <w:szCs w:val="24"/>
               </w:rPr>
-              <w:t>17/03/2022</w:t>
+              <w:t>06/04/2022</w:t>
             </w:r>
           </w:p>
         </w:tc>
@@ -618,7 +699,7 @@
                 <w:sz w:val="24"/>
                 <w:szCs w:val="24"/>
               </w:rPr>
-              <w:t>Prima versione del template per GDD</w:t>
+              <w:t>Prima stesura del documento di game design.</w:t>
             </w:r>
           </w:p>
         </w:tc>
@@ -1022,108 +1103,33 @@
         <w:jc w:val="both"/>
       </w:pPr>
       <w:r>
-        <w:t>Un sommario che spieghi in pochissime parole di cosa tratta il gioco senza aggiungere particolari dettagli sulle meccaniche di gioco o altro. Dovrebbe essere massimo una pagina e serve per attirare l’attenzione di</w:t>
-      </w:r>
-      <w:r>
-        <w:t xml:space="preserve"> investitori o del pubblico. Se il nome del gioco è disponibile andrebbe menzionato, oppure andrebbero menzionate alcune proposte di nome.</w:t>
-      </w:r>
-    </w:p>
-    <w:p>
-      <w:pPr>
-        <w:jc w:val="both"/>
-      </w:pPr>
-    </w:p>
-    <w:p>
-      <w:pPr>
-        <w:jc w:val="both"/>
+        <w:t>Un sommario che spieghi in pochissime parole di cosa tratta il gioco senza aggiungere particolari dettagli sulle meccaniche di gioco o altro. Dovrebbe essere massimo una pagina e serve per attirare l’attenzione di investitori o del pubblico. Se il nome del gioco è disponibile andrebbe menzionato, oppure andrebbero menzionate alcune proposte di nome.</w:t>
+      </w:r>
+    </w:p>
+    <w:p>
+      <w:pPr>
         <w:rPr>
           <w:i/>
         </w:rPr>
       </w:pPr>
-      <w:r>
-        <w:rPr>
-          <w:i/>
-        </w:rPr>
-        <w:t xml:space="preserve">Questo documento di game design descrive i dettagli di un gioco per PC di genere </w:t>
-      </w:r>
-      <w:proofErr w:type="spellStart"/>
-      <w:r>
-        <w:rPr>
-          <w:i/>
-        </w:rPr>
-        <w:t>platform</w:t>
-      </w:r>
-      <w:proofErr w:type="spellEnd"/>
-      <w:r>
-        <w:rPr>
-          <w:i/>
-        </w:rPr>
-        <w:t xml:space="preserve"> ambientato in un mondo </w:t>
-      </w:r>
-      <w:proofErr w:type="spellStart"/>
-      <w:r>
-        <w:rPr>
-          <w:i/>
-        </w:rPr>
-        <w:t>med</w:t>
-      </w:r>
-      <w:r>
-        <w:rPr>
-          <w:i/>
-        </w:rPr>
-        <w:t>iavale</w:t>
-      </w:r>
-      <w:proofErr w:type="spellEnd"/>
-      <w:r>
-        <w:rPr>
-          <w:i/>
-        </w:rPr>
-        <w:t>. Il gioco permetterà di utilizzare diversi personaggi con caratteristiche distintive, ognuno con una sua storia che influenzerà le meccaniche e l’andamento del gioco.</w:t>
-      </w:r>
-    </w:p>
-    <w:p>
-      <w:pPr>
-        <w:jc w:val="both"/>
-      </w:pPr>
-      <w:r>
-        <w:rPr>
-          <w:i/>
-        </w:rPr>
-        <w:t>Il nome non è stato ancora definito, ma ci sono alcune proposte: “</w:t>
-      </w:r>
-      <w:proofErr w:type="spellStart"/>
-      <w:r>
-        <w:rPr>
-          <w:i/>
-        </w:rPr>
-        <w:t>Medieval</w:t>
-      </w:r>
-      <w:proofErr w:type="spellEnd"/>
-      <w:r>
-        <w:rPr>
-          <w:i/>
-        </w:rPr>
-        <w:t xml:space="preserve"> Story”,</w:t>
-      </w:r>
-      <w:r>
-        <w:rPr>
-          <w:i/>
-        </w:rPr>
-        <w:t xml:space="preserve"> “Gold </w:t>
-      </w:r>
-      <w:proofErr w:type="spellStart"/>
-      <w:r>
-        <w:rPr>
-          <w:i/>
-        </w:rPr>
-        <w:t>Sword</w:t>
-      </w:r>
-      <w:proofErr w:type="spellEnd"/>
-      <w:r>
-        <w:rPr>
-          <w:i/>
-        </w:rPr>
-        <w:t>”, …</w:t>
+    </w:p>
+    <w:p>
+      <w:pPr>
+        <w:rPr>
+          <w:iCs/>
+        </w:rPr>
+      </w:pPr>
+      <w:r>
+        <w:rPr>
+          <w:iCs/>
+        </w:rPr>
+        <w:t xml:space="preserve">L’obiettivo del giocatore sarà quindi quello di sconfiggere le paure </w:t>
+      </w:r>
+      <w:r>
+        <w:rPr>
+          <w:iCs/>
+        </w:rPr>
+        <w:t xml:space="preserve">del protagonista, personificate dai boss di fine livello. </w:t>
       </w:r>
     </w:p>
     <w:p/>
@@ -1168,10 +1174,40 @@
       <w:r>
         <w:t xml:space="preserve"> dovrebbero convincere il lettore che siete capaci di sviluppare quello che state descrivendo nel documento.</w:t>
       </w:r>
-      <w:r>
-        <w:br w:type="page"/>
-      </w:r>
-    </w:p>
+    </w:p>
+    <w:p/>
+    <w:p/>
+    <w:p/>
+    <w:p/>
+    <w:p/>
+    <w:p/>
+    <w:p/>
+    <w:p/>
+    <w:p/>
+    <w:p/>
+    <w:p/>
+    <w:p/>
+    <w:p/>
+    <w:p/>
+    <w:p/>
+    <w:p/>
+    <w:p/>
+    <w:p/>
+    <w:p/>
+    <w:p/>
+    <w:p/>
+    <w:p/>
+    <w:p/>
+    <w:p/>
+    <w:p/>
+    <w:p/>
+    <w:p/>
+    <w:p/>
+    <w:p/>
+    <w:p/>
+    <w:p/>
+    <w:p/>
+    <w:p/>
     <w:p>
       <w:pPr>
         <w:rPr>
@@ -1596,13 +1632,7 @@
               <w:rPr>
                 <w:color w:val="000000"/>
               </w:rPr>
-              <w:t>Ogge</w:t>
-            </w:r>
-            <w:r>
-              <w:rPr>
-                <w:color w:val="000000"/>
-              </w:rPr>
-              <w:t>tti e power-ups</w:t>
+              <w:t>Oggetti e power-ups</w:t>
             </w:r>
           </w:hyperlink>
           <w:r>
@@ -1829,14 +1859,7 @@
                 <w:b/>
                 <w:color w:val="000000"/>
               </w:rPr>
-              <w:t xml:space="preserve">Dettagli </w:t>
-            </w:r>
-            <w:r>
-              <w:rPr>
-                <w:b/>
-                <w:color w:val="000000"/>
-              </w:rPr>
-              <w:t>Tecnici</w:t>
+              <w:t>Dettagli Tecnici</w:t>
             </w:r>
           </w:hyperlink>
           <w:r>
@@ -2109,13 +2132,7 @@
         <w:rPr>
           <w:highlight w:val="yellow"/>
         </w:rPr>
-        <w:t>Questo indice non è definitivo, ma può essere modificato in base alla tipologia di gioco o alle necessità. L’importante è che il documento riporti tutti i dettagli relativi al game desi</w:t>
-      </w:r>
-      <w:r>
-        <w:rPr>
-          <w:highlight w:val="yellow"/>
-        </w:rPr>
-        <w:t>gn del gioco che si intende sviluppare.</w:t>
+        <w:t>Questo indice non è definitivo, ma può essere modificato in base alla tipologia di gioco o alle necessità. L’importante è che il documento riporti tutti i dettagli relativi al game design del gioco che si intende sviluppare.</w:t>
       </w:r>
     </w:p>
     <w:p>
@@ -2179,13 +2196,7 @@
         <w:rPr>
           <w:i/>
         </w:rPr>
-        <w:t>Il gioco prevedere tre perso</w:t>
-      </w:r>
-      <w:r>
-        <w:rPr>
-          <w:i/>
-        </w:rPr>
-        <w:t>naggi ognuno con una sua storia e delle abilità distintive. I personaggi sono:</w:t>
+        <w:t>Il gioco prevedere tre personaggi ognuno con una sua storia e delle abilità distintive. I personaggi sono:</w:t>
       </w:r>
     </w:p>
     <w:p>
@@ -2232,10 +2243,7 @@
       </w:r>
       <w:proofErr w:type="spellStart"/>
       <w:r>
-        <w:t>am</w:t>
-      </w:r>
-      <w:r>
-        <w:t>bietazione</w:t>
+        <w:t>ambietazione</w:t>
       </w:r>
       <w:proofErr w:type="spellEnd"/>
       <w:r>
@@ -2244,43 +2252,30 @@
     </w:p>
     <w:p>
       <w:pPr>
-        <w:jc w:val="both"/>
-      </w:pPr>
-    </w:p>
-    <w:p>
-      <w:pPr>
-        <w:jc w:val="both"/>
-        <w:rPr>
-          <w:i/>
-        </w:rPr>
-      </w:pPr>
-      <w:r>
-        <w:rPr>
-          <w:i/>
-        </w:rPr>
-        <w:t xml:space="preserve">Il gioco è ambientato nel medioevo. Le storie dei tre personaggi si </w:t>
-      </w:r>
-      <w:proofErr w:type="spellStart"/>
-      <w:r>
-        <w:rPr>
-          <w:i/>
-        </w:rPr>
-        <w:t>intracciano</w:t>
-      </w:r>
-      <w:proofErr w:type="spellEnd"/>
-      <w:r>
-        <w:rPr>
-          <w:i/>
-        </w:rPr>
-        <w:t xml:space="preserve"> nel gioco, in particolare…</w:t>
-      </w:r>
-    </w:p>
-    <w:p>
-      <w:pPr>
-        <w:pStyle w:val="Titolo2"/>
+        <w:rPr>
+          <w:iCs/>
+        </w:rPr>
       </w:pPr>
       <w:bookmarkStart w:id="4" w:name="_raxyw7z3bpm5" w:colFirst="0" w:colLast="0"/>
       <w:bookmarkEnd w:id="4"/>
+    </w:p>
+    <w:p>
+      <w:pPr>
+        <w:rPr>
+          <w:iCs/>
+        </w:rPr>
+      </w:pPr>
+      <w:r>
+        <w:rPr>
+          <w:iCs/>
+        </w:rPr>
+        <w:t xml:space="preserve">Il protagonista del nostro gioco, in seguito a un tentativo di suicidio, attraverserà un percorso di psicoanalisi, durante il quale la psicoterapeuta lo aiuterà ad affrontare le proprie paure utilizzando una tecnica non convenzionale basata proprio su “Red Door, Yellow Door”. </w:t>
+      </w:r>
+    </w:p>
+    <w:p>
+      <w:pPr>
+        <w:pStyle w:val="Titolo2"/>
+      </w:pPr>
       <w:r>
         <w:t>Tema</w:t>
       </w:r>
@@ -2290,43 +2285,89 @@
         <w:jc w:val="both"/>
       </w:pPr>
       <w:r>
-        <w:t>Descrivere il tema principale della storia.</w:t>
-      </w:r>
-    </w:p>
-    <w:p>
-      <w:pPr>
-        <w:jc w:val="both"/>
-      </w:pPr>
-    </w:p>
-    <w:p>
-      <w:pPr>
-        <w:jc w:val="both"/>
-        <w:rPr>
-          <w:i/>
-        </w:rPr>
-      </w:pPr>
-      <w:r>
-        <w:rPr>
-          <w:i/>
-        </w:rPr>
-        <w:t>Il gioco è ambientato nel medioevo e la storia si basa sull’</w:t>
-      </w:r>
-      <w:proofErr w:type="spellStart"/>
-      <w:r>
-        <w:rPr>
-          <w:i/>
-        </w:rPr>
-        <w:t>amiciza</w:t>
-      </w:r>
-      <w:proofErr w:type="spellEnd"/>
-      <w:r>
-        <w:rPr>
-          <w:i/>
-        </w:rPr>
-        <w:t xml:space="preserve"> che lega i tre protagonisti…</w:t>
-      </w:r>
-    </w:p>
-    <w:p/>
+        <w:t>Il tema fondante del gioco è quello dell</w:t>
+      </w:r>
+      <w:r>
+        <w:t>o scontro con le proprie paure, che talvolta possono risu</w:t>
+      </w:r>
+      <w:r>
+        <w:t xml:space="preserve">ltare paralizzanti per chi ne soffre, a tal punto da limitare la sua serenità. </w:t>
+      </w:r>
+    </w:p>
+    <w:p>
+      <w:pPr>
+        <w:jc w:val="both"/>
+        <w:rPr>
+          <w:color w:val="202124"/>
+          <w:shd w:val="clear" w:color="auto" w:fill="FFFFFF"/>
+        </w:rPr>
+      </w:pPr>
+      <w:r>
+        <w:rPr>
+          <w:color w:val="202124"/>
+          <w:shd w:val="clear" w:color="auto" w:fill="FFFFFF"/>
+        </w:rPr>
+        <w:t xml:space="preserve">È proprio questo il caso del </w:t>
+      </w:r>
+      <w:r>
+        <w:rPr>
+          <w:color w:val="202124"/>
+          <w:shd w:val="clear" w:color="auto" w:fill="FFFFFF"/>
+        </w:rPr>
+        <w:t>personaggio principale</w:t>
+      </w:r>
+      <w:r>
+        <w:rPr>
+          <w:color w:val="202124"/>
+          <w:shd w:val="clear" w:color="auto" w:fill="FFFFFF"/>
+        </w:rPr>
+        <w:t>, che si deciderà ad affrontare le sue fobie</w:t>
+      </w:r>
+      <w:r>
+        <w:rPr>
+          <w:color w:val="202124"/>
+          <w:shd w:val="clear" w:color="auto" w:fill="FFFFFF"/>
+        </w:rPr>
+        <w:t xml:space="preserve">. </w:t>
+      </w:r>
+    </w:p>
+    <w:p>
+      <w:pPr>
+        <w:jc w:val="both"/>
+        <w:rPr>
+          <w:color w:val="202124"/>
+          <w:shd w:val="clear" w:color="auto" w:fill="FFFFFF"/>
+        </w:rPr>
+      </w:pPr>
+      <w:r>
+        <w:rPr>
+          <w:color w:val="202124"/>
+          <w:shd w:val="clear" w:color="auto" w:fill="FFFFFF"/>
+        </w:rPr>
+        <w:t xml:space="preserve">Il metodo attraverso il quale </w:t>
+      </w:r>
+      <w:r>
+        <w:rPr>
+          <w:color w:val="202124"/>
+          <w:shd w:val="clear" w:color="auto" w:fill="FFFFFF"/>
+        </w:rPr>
+        <w:t>il protagonista porterà a compimento questo obiettivo è basato sul gioco psicologico “Red Door Yellow Door”</w:t>
+      </w:r>
+      <w:r>
+        <w:rPr>
+          <w:color w:val="202124"/>
+          <w:shd w:val="clear" w:color="auto" w:fill="FFFFFF"/>
+        </w:rPr>
+        <w:t>, che porta il giocatore a visitare</w:t>
+      </w:r>
+      <w:r>
+        <w:rPr>
+          <w:color w:val="202124"/>
+          <w:shd w:val="clear" w:color="auto" w:fill="FFFFFF"/>
+        </w:rPr>
+        <w:t xml:space="preserve"> l’interno della sua mente.</w:t>
+      </w:r>
+    </w:p>
     <w:p>
       <w:r>
         <w:br w:type="page"/>
@@ -2367,33 +2408,21 @@
         <w:rPr>
           <w:i/>
         </w:rPr>
-        <w:t>Il gioco inizia con una scena in cui i tre personaggi sono i</w:t>
-      </w:r>
+        <w:t xml:space="preserve">Il gioco inizia con una scena in cui i tre personaggi sono in una taverna e discutono delle loro avventure. Dopo dei dialoghi dai quali si intuisce </w:t>
+      </w:r>
+      <w:proofErr w:type="gramStart"/>
       <w:r>
         <w:rPr>
           <w:i/>
         </w:rPr>
-        <w:t xml:space="preserve">n una taverna e discutono delle loro avventure. Dopo dei dialoghi dai quali si intuisce </w:t>
-      </w:r>
-      <w:proofErr w:type="gramStart"/>
+        <w:t>il background</w:t>
+      </w:r>
+      <w:proofErr w:type="gramEnd"/>
       <w:r>
         <w:rPr>
           <w:i/>
         </w:rPr>
-        <w:t>il background</w:t>
-      </w:r>
-      <w:proofErr w:type="gramEnd"/>
-      <w:r>
-        <w:rPr>
-          <w:i/>
-        </w:rPr>
-        <w:t xml:space="preserve"> di ogni personaggio, il giocatore potrà scegliere con quale personaggio giocare. Dopo la scelta partirà un tutorial che spiega come utilizzare le specific</w:t>
-      </w:r>
-      <w:r>
-        <w:rPr>
-          <w:i/>
-        </w:rPr>
-        <w:t>he abilità del personaggio scelto. Il primo livello è ambientato…</w:t>
+        <w:t xml:space="preserve"> di ogni personaggio, il giocatore potrà scegliere con quale personaggio giocare. Dopo la scelta partirà un tutorial che spiega come utilizzare le specifiche abilità del personaggio scelto. Il primo livello è ambientato…</w:t>
       </w:r>
     </w:p>
     <w:p>
@@ -2463,13 +2492,7 @@
         <w:rPr>
           <w:i/>
         </w:rPr>
-        <w:t>L’obiettivo de</w:t>
-      </w:r>
-      <w:r>
-        <w:rPr>
-          <w:i/>
-        </w:rPr>
-        <w:t xml:space="preserve">l gioco è progredire </w:t>
+        <w:t xml:space="preserve">L’obiettivo del gioco è progredire </w:t>
       </w:r>
       <w:proofErr w:type="spellStart"/>
       <w:r>
@@ -2494,10 +2517,7 @@
       <w:bookmarkStart w:id="8" w:name="_at3zeyqd5s6v" w:colFirst="0" w:colLast="0"/>
       <w:bookmarkEnd w:id="8"/>
       <w:r>
-        <w:t>Abilità del gioc</w:t>
-      </w:r>
-      <w:r>
-        <w:t>atore</w:t>
+        <w:t>Abilità del giocatore</w:t>
       </w:r>
     </w:p>
     <w:p>
@@ -2532,13 +2552,7 @@
         <w:rPr>
           <w:i/>
         </w:rPr>
-        <w:t>Ogni personaggio ha le sue abilità che potranno essere potenziate e modificate durante il gioco raccogl</w:t>
-      </w:r>
-      <w:r>
-        <w:rPr>
-          <w:i/>
-        </w:rPr>
-        <w:t>iendo degli oggetti. In particolare, le abilità di ogni personaggio sono:</w:t>
+        <w:t>Ogni personaggio ha le sue abilità che potranno essere potenziate e modificate durante il gioco raccogliendo degli oggetti. In particolare, le abilità di ogni personaggio sono:</w:t>
       </w:r>
     </w:p>
     <w:p>
@@ -2615,10 +2629,7 @@
         <w:jc w:val="both"/>
       </w:pPr>
       <w:r>
-        <w:t xml:space="preserve">In questa sezione vanno descritte tutte </w:t>
-      </w:r>
-      <w:r>
-        <w:t>le meccaniche di gioco anche utilizzando schemi, diagrammi, bozze, oppure prototipi già realizzati che mostrano il funzionamento delle meccaniche.</w:t>
+        <w:t>In questa sezione vanno descritte tutte le meccaniche di gioco anche utilizzando schemi, diagrammi, bozze, oppure prototipi già realizzati che mostrano il funzionamento delle meccaniche.</w:t>
       </w:r>
     </w:p>
     <w:p>
@@ -2634,10 +2645,7 @@
       </w:r>
       <w:proofErr w:type="spellEnd"/>
       <w:r>
-        <w:t xml:space="preserve">). Nelle sezioni </w:t>
-      </w:r>
-      <w:r>
-        <w:t>successive possiamo riportare le altre meccaniche secondarie.</w:t>
+        <w:t>). Nelle sezioni successive possiamo riportare le altre meccaniche secondarie.</w:t>
       </w:r>
     </w:p>
     <w:p>
@@ -2674,10 +2682,7 @@
         <w:jc w:val="both"/>
       </w:pPr>
       <w:r>
-        <w:t>In questa sezione vanno descritti gli oggetti che potrà utilizzare il giocatore ed eventuali</w:t>
-      </w:r>
-      <w:r>
-        <w:t xml:space="preserve"> power-ups e come ottenerli.</w:t>
+        <w:t>In questa sezione vanno descritti gli oggetti che potrà utilizzare il giocatore ed eventuali power-ups e come ottenerli.</w:t>
       </w:r>
     </w:p>
     <w:p>
@@ -2759,10 +2764,7 @@
       <w:bookmarkStart w:id="12" w:name="_f2lma7r3u7xf" w:colFirst="0" w:colLast="0"/>
       <w:bookmarkEnd w:id="12"/>
       <w:r>
-        <w:t>Scon</w:t>
-      </w:r>
-      <w:r>
-        <w:t>fitta</w:t>
+        <w:t>Sconfitta</w:t>
       </w:r>
     </w:p>
     <w:p>
@@ -2818,13 +2820,7 @@
         <w:rPr>
           <w:i/>
         </w:rPr>
-        <w:t xml:space="preserve"> 2D che prevede l</w:t>
-      </w:r>
-      <w:r>
-        <w:rPr>
-          <w:i/>
-        </w:rPr>
-        <w:t>o scrolling orizzontale e verticale. I livelli sono caratterizzati da un grafica pixel-art che ricorda i giochi 8/16 bit…</w:t>
+        <w:t xml:space="preserve"> 2D che prevede lo scrolling orizzontale e verticale. I livelli sono caratterizzati da un grafica pixel-art che ricorda i giochi 8/16 bit…</w:t>
       </w:r>
     </w:p>
     <w:p>
@@ -2850,10 +2846,7 @@
       </w:r>
       <w:proofErr w:type="gramEnd"/>
       <w:r>
-        <w:t xml:space="preserve"> in </w:t>
-      </w:r>
-      <w:r>
-        <w:t>base alla complessità della musica e dei suoni.</w:t>
+        <w:t xml:space="preserve"> in base alla complessità della musica e dei suoni.</w:t>
       </w:r>
     </w:p>
     <w:p/>
@@ -2872,10 +2865,7 @@
         <w:jc w:val="both"/>
       </w:pPr>
       <w:r>
-        <w:t>Qui vanno definiti i dettagli tecnici relativi alle piattaforme per le quali verrà sviluppato il gioco e dettagli sui tool che verranno utilizzati. Questa sezione non dovrebbe essere molto d</w:t>
-      </w:r>
-      <w:r>
-        <w:t xml:space="preserve">ettagliata, ma dovrebbe fornire solo le informazioni più importanti. I dettagli vanno inseriti in un documento separato (Technical Design </w:t>
+        <w:t xml:space="preserve">Qui vanno definiti i dettagli tecnici relativi alle piattaforme per le quali verrà sviluppato il gioco e dettagli sui tool che verranno utilizzati. Questa sezione non dovrebbe essere molto dettagliata, ma dovrebbe fornire solo le informazioni più importanti. I dettagli vanno inseriti in un documento separato (Technical Design </w:t>
       </w:r>
       <w:proofErr w:type="spellStart"/>
       <w:r>
@@ -2902,10 +2892,7 @@
         <w:jc w:val="both"/>
       </w:pPr>
       <w:r>
-        <w:t>Qui vanno inseriti i dettagli relativi al target del tuo gioco. A chi è rivolto questo gioco</w:t>
-      </w:r>
-      <w:r>
-        <w:t>? A quale tipologia di giocatore?</w:t>
+        <w:t>Qui vanno inseriti i dettagli relativi al target del tuo gioco. A chi è rivolto questo gioco? A quale tipologia di giocatore?</w:t>
       </w:r>
     </w:p>
     <w:p>
@@ -2974,10 +2961,7 @@
         <w:jc w:val="both"/>
       </w:pPr>
       <w:r>
-        <w:t>Inserire dettagli sulle lingue supportate o su qualsiasi cosa che coinvolga la localizzazione de</w:t>
-      </w:r>
-      <w:r>
-        <w:t>l gioco.</w:t>
+        <w:t>Inserire dettagli sulle lingue supportate o su qualsiasi cosa che coinvolga la localizzazione del gioco.</w:t>
       </w:r>
     </w:p>
     <w:p/>
@@ -3018,6 +3002,79 @@
         <w:t>Si potrebbero implementare dei meccanismi in cui i livelli del gioco cambiano in base ad alcune scelte del giocatore o al personaggio scelto.</w:t>
       </w:r>
     </w:p>
+    <w:p>
+      <w:pPr>
+        <w:jc w:val="both"/>
+        <w:rPr>
+          <w:i/>
+        </w:rPr>
+      </w:pPr>
+    </w:p>
+    <w:p>
+      <w:pPr>
+        <w:pStyle w:val="Titolo1"/>
+      </w:pPr>
+      <w:r>
+        <w:t>Approfondimenti</w:t>
+      </w:r>
+    </w:p>
+    <w:p>
+      <w:pPr>
+        <w:pStyle w:val="Titolo2"/>
+      </w:pPr>
+      <w:r>
+        <w:t>Red Door, Yellow Door</w:t>
+      </w:r>
+    </w:p>
+    <w:p>
+      <w:r>
+        <w:t>“Red Door, Yellow Door” è un “rituale” psicologico tratto da leggende virali circolanti sul web, e si configura come una sorta di gioco.</w:t>
+      </w:r>
+    </w:p>
+    <w:p>
+      <w:pPr>
+        <w:rPr>
+          <w:iCs/>
+        </w:rPr>
+      </w:pPr>
+      <w:r>
+        <w:rPr>
+          <w:iCs/>
+        </w:rPr>
+        <w:t>Questo</w:t>
+      </w:r>
+      <w:r>
+        <w:rPr>
+          <w:iCs/>
+        </w:rPr>
+        <w:t xml:space="preserve"> </w:t>
+      </w:r>
+      <w:r>
+        <w:rPr>
+          <w:iCs/>
+        </w:rPr>
+        <w:t xml:space="preserve">rituale </w:t>
+      </w:r>
+      <w:r>
+        <w:rPr>
+          <w:iCs/>
+        </w:rPr>
+        <w:t>prevede che un partecipante, aiutato da una persona esterna che assume il cosiddetto ruolo di “conduttore”, entr</w:t>
+      </w:r>
+      <w:r>
+        <w:rPr>
+          <w:iCs/>
+        </w:rPr>
+        <w:t>i</w:t>
+      </w:r>
+      <w:r>
+        <w:rPr>
+          <w:iCs/>
+        </w:rPr>
+        <w:t xml:space="preserve"> in uno stato di trance, durante il quale il soggetto esplora gli anfratti della propria mente, attraversando porte di colore rosso e giallo. Avvicinandosi alle varie porte, il giocatore sarà colto da forti emozioni di diversa natura; il compito del conduttore sarà quello di assicurarsi che il soggetto non attraversi la soglia delle porte che recano a quest’ultimo emozioni troppo negative, e che quindi potrebbero celare demoni interiori potenzialmente lesivi per la condizione psicologica del partecipante. </w:t>
+      </w:r>
+    </w:p>
+    <w:p/>
     <w:sectPr>
       <w:footerReference w:type="default" r:id="rId10"/>
       <w:headerReference w:type="first" r:id="rId11"/>
@@ -4162,6 +4219,21 @@
 </file>
 
 <file path=customXml/item1.xml><?xml version="1.0" encoding="utf-8"?>
+<?mso-contentType ?>
+<FormTemplates xmlns="http://schemas.microsoft.com/sharepoint/v3/contenttype/forms">
+  <Display>DocumentLibraryForm</Display>
+  <Edit>DocumentLibraryForm</Edit>
+  <New>DocumentLibraryForm</New>
+</FormTemplates>
+</file>
+
+<file path=customXml/item2.xml><?xml version="1.0" encoding="utf-8"?>
+<p:properties xmlns:p="http://schemas.microsoft.com/office/2006/metadata/properties" xmlns:xsi="http://www.w3.org/2001/XMLSchema-instance" xmlns:pc="http://schemas.microsoft.com/office/infopath/2007/PartnerControls">
+  <documentManagement/>
+</p:properties>
+</file>
+
+<file path=customXml/item3.xml><?xml version="1.0" encoding="utf-8"?>
 <ct:contentTypeSchema xmlns:ct="http://schemas.microsoft.com/office/2006/metadata/contentType" xmlns:ma="http://schemas.microsoft.com/office/2006/metadata/properties/metaAttributes" ct:_="" ma:_="" ma:contentTypeName="Documento" ma:contentTypeID="0x0101002ECFF1E9CB06084E8B9788813D5FC250" ma:contentTypeVersion="0" ma:contentTypeDescription="Creare un nuovo documento." ma:contentTypeScope="" ma:versionID="f698827b71b80ce9d0141cb5a13a59d4">
   <xsd:schema xmlns:xsd="http://www.w3.org/2001/XMLSchema" xmlns:xs="http://www.w3.org/2001/XMLSchema" xmlns:p="http://schemas.microsoft.com/office/2006/metadata/properties" targetNamespace="http://schemas.microsoft.com/office/2006/metadata/properties" ma:root="true" ma:fieldsID="afea9b2fbf922795d328deade55af85f">
     <xsd:element name="properties">
@@ -4275,33 +4347,10 @@
 </ct:contentTypeSchema>
 </file>
 
-<file path=customXml/item2.xml><?xml version="1.0" encoding="utf-8"?>
-<p:properties xmlns:p="http://schemas.microsoft.com/office/2006/metadata/properties" xmlns:xsi="http://www.w3.org/2001/XMLSchema-instance" xmlns:pc="http://schemas.microsoft.com/office/infopath/2007/PartnerControls">
-  <documentManagement/>
-</p:properties>
-</file>
-
-<file path=customXml/item3.xml><?xml version="1.0" encoding="utf-8"?>
-<?mso-contentType ?>
-<FormTemplates xmlns="http://schemas.microsoft.com/sharepoint/v3/contenttype/forms">
-  <Display>DocumentLibraryForm</Display>
-  <Edit>DocumentLibraryForm</Edit>
-  <New>DocumentLibraryForm</New>
-</FormTemplates>
-</file>
-
 <file path=customXml/itemProps1.xml><?xml version="1.0" encoding="utf-8"?>
-<ds:datastoreItem xmlns:ds="http://schemas.openxmlformats.org/officeDocument/2006/customXml" ds:itemID="{36C522B9-BDBF-41D7-B9B8-EF40D5E0A0B1}">
+<ds:datastoreItem xmlns:ds="http://schemas.openxmlformats.org/officeDocument/2006/customXml" ds:itemID="{AF1B24F1-6B5E-442E-89C1-E85104C2DB8A}">
   <ds:schemaRefs>
-    <ds:schemaRef ds:uri="http://schemas.microsoft.com/office/2006/metadata/contentType"/>
-    <ds:schemaRef ds:uri="http://schemas.microsoft.com/office/2006/metadata/properties/metaAttributes"/>
-    <ds:schemaRef ds:uri="http://www.w3.org/2001/XMLSchema"/>
-    <ds:schemaRef ds:uri="http://schemas.microsoft.com/office/2006/metadata/properties"/>
-    <ds:schemaRef ds:uri="http://schemas.openxmlformats.org/package/2006/metadata/core-properties"/>
-    <ds:schemaRef ds:uri="http://purl.org/dc/elements/1.1/"/>
-    <ds:schemaRef ds:uri="http://purl.org/dc/terms/"/>
-    <ds:schemaRef ds:uri="http://schemas.microsoft.com/internal/obd"/>
-    <ds:schemaRef ds:uri="http://schemas.microsoft.com/office/infopath/2007/PartnerControls"/>
+    <ds:schemaRef ds:uri="http://schemas.microsoft.com/sharepoint/v3/contenttype/forms"/>
   </ds:schemaRefs>
 </ds:datastoreItem>
 </file>
@@ -4316,9 +4365,17 @@
 </file>
 
 <file path=customXml/itemProps3.xml><?xml version="1.0" encoding="utf-8"?>
-<ds:datastoreItem xmlns:ds="http://schemas.openxmlformats.org/officeDocument/2006/customXml" ds:itemID="{AF1B24F1-6B5E-442E-89C1-E85104C2DB8A}">
+<ds:datastoreItem xmlns:ds="http://schemas.openxmlformats.org/officeDocument/2006/customXml" ds:itemID="{36C522B9-BDBF-41D7-B9B8-EF40D5E0A0B1}">
   <ds:schemaRefs>
-    <ds:schemaRef ds:uri="http://schemas.microsoft.com/sharepoint/v3/contenttype/forms"/>
+    <ds:schemaRef ds:uri="http://schemas.microsoft.com/office/2006/metadata/contentType"/>
+    <ds:schemaRef ds:uri="http://schemas.microsoft.com/office/2006/metadata/properties/metaAttributes"/>
+    <ds:schemaRef ds:uri="http://www.w3.org/2001/XMLSchema"/>
+    <ds:schemaRef ds:uri="http://schemas.microsoft.com/office/2006/metadata/properties"/>
+    <ds:schemaRef ds:uri="http://schemas.openxmlformats.org/package/2006/metadata/core-properties"/>
+    <ds:schemaRef ds:uri="http://purl.org/dc/elements/1.1/"/>
+    <ds:schemaRef ds:uri="http://purl.org/dc/terms/"/>
+    <ds:schemaRef ds:uri="http://schemas.microsoft.com/internal/obd"/>
+    <ds:schemaRef ds:uri="http://schemas.microsoft.com/office/infopath/2007/PartnerControls"/>
   </ds:schemaRefs>
 </ds:datastoreItem>
 </file>
</xml_diff>

<commit_message>
Started working on character's descriptions in GDD
</commit_message>
<xml_diff>
--- a/Game Design Document RDYD.docx
+++ b/Game Design Document RDYD.docx
@@ -1071,13 +1071,6 @@
       </w:r>
     </w:p>
     <w:p>
-      <w:pPr>
-        <w:rPr>
-          <w:b/>
-          <w:sz w:val="28"/>
-          <w:szCs w:val="28"/>
-        </w:rPr>
-      </w:pPr>
       <w:r>
         <w:rPr>
           <w:b/>
@@ -1100,36 +1093,262 @@
     <w:p/>
     <w:p>
       <w:pPr>
-        <w:jc w:val="both"/>
-      </w:pPr>
-      <w:r>
-        <w:t>Un sommario che spieghi in pochissime parole di cosa tratta il gioco senza aggiungere particolari dettagli sulle meccaniche di gioco o altro. Dovrebbe essere massimo una pagina e serve per attirare l’attenzione di investitori o del pubblico. Se il nome del gioco è disponibile andrebbe menzionato, oppure andrebbero menzionate alcune proposte di nome.</w:t>
-      </w:r>
-    </w:p>
-    <w:p>
-      <w:pPr>
-        <w:rPr>
-          <w:i/>
-        </w:rPr>
-      </w:pPr>
-    </w:p>
-    <w:p>
-      <w:pPr>
-        <w:rPr>
-          <w:iCs/>
-        </w:rPr>
-      </w:pPr>
-      <w:r>
-        <w:rPr>
-          <w:iCs/>
-        </w:rPr>
-        <w:t xml:space="preserve">L’obiettivo del giocatore sarà quindi quello di sconfiggere le paure </w:t>
-      </w:r>
-      <w:r>
-        <w:rPr>
-          <w:iCs/>
-        </w:rPr>
-        <w:t xml:space="preserve">del protagonista, personificate dai boss di fine livello. </w:t>
+        <w:rPr>
+          <w:iCs/>
+        </w:rPr>
+      </w:pPr>
+      <w:r>
+        <w:rPr>
+          <w:iCs/>
+        </w:rPr>
+        <w:t xml:space="preserve">Il gioco che stiamo sviluppando è un </w:t>
+      </w:r>
+      <w:proofErr w:type="spellStart"/>
+      <w:r>
+        <w:rPr>
+          <w:iCs/>
+        </w:rPr>
+        <w:t>Platformer</w:t>
+      </w:r>
+      <w:proofErr w:type="spellEnd"/>
+      <w:r>
+        <w:rPr>
+          <w:iCs/>
+        </w:rPr>
+        <w:t xml:space="preserve"> con ambientazioni cupe</w:t>
+      </w:r>
+      <w:r>
+        <w:rPr>
+          <w:iCs/>
+        </w:rPr>
+        <w:t xml:space="preserve"> e surreali,</w:t>
+      </w:r>
+      <w:r>
+        <w:rPr>
+          <w:iCs/>
+        </w:rPr>
+        <w:t xml:space="preserve"> che mirano a suscitare inquietudine</w:t>
+      </w:r>
+      <w:r>
+        <w:rPr>
+          <w:iCs/>
+        </w:rPr>
+        <w:t xml:space="preserve"> e stupore</w:t>
+      </w:r>
+      <w:r>
+        <w:rPr>
+          <w:iCs/>
+        </w:rPr>
+        <w:t xml:space="preserve">. Il giocatore vestirà i panni di Edward </w:t>
+      </w:r>
+      <w:proofErr w:type="spellStart"/>
+      <w:r>
+        <w:rPr>
+          <w:iCs/>
+        </w:rPr>
+        <w:t>Scar</w:t>
+      </w:r>
+      <w:proofErr w:type="spellEnd"/>
+      <w:r>
+        <w:rPr>
+          <w:iCs/>
+        </w:rPr>
+        <w:t>, il problematico protagonista della storia</w:t>
+      </w:r>
+      <w:r>
+        <w:rPr>
+          <w:iCs/>
+        </w:rPr>
+        <w:t xml:space="preserve"> che</w:t>
+      </w:r>
+      <w:r>
+        <w:rPr>
+          <w:iCs/>
+        </w:rPr>
+        <w:t>,</w:t>
+      </w:r>
+      <w:r>
+        <w:rPr>
+          <w:iCs/>
+        </w:rPr>
+        <w:t xml:space="preserve"> aiutato da</w:t>
+      </w:r>
+      <w:r>
+        <w:rPr>
+          <w:iCs/>
+        </w:rPr>
+        <w:t xml:space="preserve"> una guida</w:t>
+      </w:r>
+      <w:r>
+        <w:rPr>
+          <w:iCs/>
+        </w:rPr>
+        <w:t>,</w:t>
+      </w:r>
+      <w:r>
+        <w:rPr>
+          <w:iCs/>
+        </w:rPr>
+        <w:t xml:space="preserve"> affronterà un viaggio introspettivo</w:t>
+      </w:r>
+      <w:r>
+        <w:rPr>
+          <w:iCs/>
+        </w:rPr>
+        <w:t xml:space="preserve">, affrontando </w:t>
+      </w:r>
+      <w:r>
+        <w:rPr>
+          <w:iCs/>
+        </w:rPr>
+        <w:t xml:space="preserve">l’incarnazione di varie </w:t>
+      </w:r>
+      <w:r>
+        <w:rPr>
+          <w:iCs/>
+        </w:rPr>
+        <w:t>paure</w:t>
+      </w:r>
+      <w:r>
+        <w:rPr>
+          <w:iCs/>
+        </w:rPr>
+        <w:t>, e traendo da tali sfide</w:t>
+      </w:r>
+      <w:r>
+        <w:rPr>
+          <w:iCs/>
+        </w:rPr>
+        <w:t xml:space="preserve"> nuov</w:t>
+      </w:r>
+      <w:r>
+        <w:rPr>
+          <w:iCs/>
+        </w:rPr>
+        <w:t>e</w:t>
+      </w:r>
+      <w:r>
+        <w:rPr>
+          <w:iCs/>
+        </w:rPr>
+        <w:t xml:space="preserve"> </w:t>
+      </w:r>
+      <w:r>
+        <w:rPr>
+          <w:iCs/>
+        </w:rPr>
+        <w:t>abilità</w:t>
+      </w:r>
+      <w:r>
+        <w:rPr>
+          <w:iCs/>
+        </w:rPr>
+        <w:t xml:space="preserve">, </w:t>
+      </w:r>
+      <w:r>
+        <w:rPr>
+          <w:iCs/>
+        </w:rPr>
+        <w:t>che consentiranno di ampliare le meccaniche di gioco</w:t>
+      </w:r>
+      <w:r>
+        <w:rPr>
+          <w:iCs/>
+        </w:rPr>
+        <w:t>.</w:t>
+      </w:r>
+      <w:r>
+        <w:rPr>
+          <w:iCs/>
+        </w:rPr>
+        <w:t xml:space="preserve"> </w:t>
+      </w:r>
+      <w:r>
+        <w:rPr>
+          <w:iCs/>
+        </w:rPr>
+        <w:t>Il comparto sonoro</w:t>
+      </w:r>
+      <w:r>
+        <w:rPr>
+          <w:iCs/>
+        </w:rPr>
+        <w:t xml:space="preserve"> e quello grafico collaboreranno per corroborare quella sensazione di inquietudine citata precedentemente, consentendo al giocatore un’immersione totale in un mondo alienante e tenebroso.</w:t>
+      </w:r>
+      <w:r>
+        <w:rPr>
+          <w:iCs/>
+        </w:rPr>
+        <w:t xml:space="preserve"> </w:t>
+      </w:r>
+    </w:p>
+    <w:p>
+      <w:pPr>
+        <w:rPr>
+          <w:iCs/>
+        </w:rPr>
+      </w:pPr>
+      <w:r>
+        <w:rPr>
+          <w:iCs/>
+        </w:rPr>
+        <w:t xml:space="preserve">Tra i titoli pensati per questo gioco ci sono: “Red Door, Yellow Door”, “Ed </w:t>
+      </w:r>
+      <w:proofErr w:type="spellStart"/>
+      <w:r>
+        <w:rPr>
+          <w:iCs/>
+        </w:rPr>
+        <w:t>Scar’s</w:t>
+      </w:r>
+      <w:proofErr w:type="spellEnd"/>
+      <w:r>
+        <w:rPr>
+          <w:iCs/>
+        </w:rPr>
+        <w:t xml:space="preserve"> Doors”, “Ed </w:t>
+      </w:r>
+      <w:proofErr w:type="spellStart"/>
+      <w:r>
+        <w:rPr>
+          <w:iCs/>
+        </w:rPr>
+        <w:t>Scar’s</w:t>
+      </w:r>
+      <w:proofErr w:type="spellEnd"/>
+      <w:r>
+        <w:rPr>
+          <w:iCs/>
+        </w:rPr>
+        <w:t xml:space="preserve"> Adventure”, “Ed </w:t>
+      </w:r>
+      <w:proofErr w:type="spellStart"/>
+      <w:r>
+        <w:rPr>
+          <w:iCs/>
+        </w:rPr>
+        <w:t>Scar’s</w:t>
+      </w:r>
+      <w:proofErr w:type="spellEnd"/>
+      <w:r>
+        <w:rPr>
+          <w:iCs/>
+        </w:rPr>
+        <w:t xml:space="preserve"> </w:t>
+      </w:r>
+      <w:proofErr w:type="spellStart"/>
+      <w:r>
+        <w:rPr>
+          <w:iCs/>
+        </w:rPr>
+        <w:t>Journey</w:t>
+      </w:r>
+      <w:proofErr w:type="spellEnd"/>
+      <w:r>
+        <w:rPr>
+          <w:iCs/>
+        </w:rPr>
+        <w:t>”.</w:t>
       </w:r>
     </w:p>
     <w:p/>
@@ -1152,19 +1371,81 @@
     </w:p>
     <w:p/>
     <w:p>
-      <w:pPr>
-        <w:jc w:val="both"/>
-      </w:pPr>
-      <w:r>
-        <w:t xml:space="preserve">Informazioni </w:t>
-      </w:r>
       <w:proofErr w:type="gramStart"/>
       <w:r>
-        <w:t>sul team</w:t>
+        <w:t>Il nostro team</w:t>
       </w:r>
       <w:proofErr w:type="gramEnd"/>
       <w:r>
-        <w:t xml:space="preserve"> di sviluppo. Le skill </w:t>
+        <w:t xml:space="preserve"> è composto da 4 sviluppatori, e 2 collaboratori esterni che si dedicheranno al comparto grafico e sonoro. </w:t>
+      </w:r>
+    </w:p>
+    <w:p/>
+    <w:p>
+      <w:r>
+        <w:t xml:space="preserve">I nostri sviluppatori possiedono competenze di programmazione disparate, </w:t>
+      </w:r>
+      <w:r>
+        <w:t>nello specifico sono estremamente abili nella programmazione ad oggetti, che sarà centrale nello sviluppo. Oltre alla conoscenza di molteplici linguaggi di programmazione fortemente utilizzati nella scena moderna, quali C, C++, C#, Java</w:t>
+      </w:r>
+      <w:r>
+        <w:t xml:space="preserve"> o Python, riescono ad apprendere con facilità ed efficacia anche l’utilizzo di nuovi linguaggi e strumenti in caso di bisogno. </w:t>
+      </w:r>
+      <w:r>
+        <w:t xml:space="preserve">I nostri programmatori, inoltre, sono competenti nella creazione e interrogazione di database, conoscono i fondamenti di probabilità e statistica, che saranno estremamente utili per inserire componenti aleatorie all’interno del sistema di gioco, e comprendono nozioni di base correlate all’Intelligenza Artificiale, come, ad esempio, i meccanismi di </w:t>
+      </w:r>
+      <w:r>
+        <w:t xml:space="preserve">ricerca in grafi, utili per il </w:t>
+      </w:r>
+      <w:proofErr w:type="spellStart"/>
+      <w:r>
+        <w:t>Path</w:t>
+      </w:r>
+      <w:proofErr w:type="spellEnd"/>
+      <w:r>
+        <w:t xml:space="preserve"> </w:t>
+      </w:r>
+      <w:proofErr w:type="spellStart"/>
+      <w:r>
+        <w:t>Finding</w:t>
+      </w:r>
+      <w:proofErr w:type="spellEnd"/>
+      <w:r>
+        <w:t xml:space="preserve">, che servirà ai nemici del gioco per comportarsi in maniera plausibile. </w:t>
+      </w:r>
+    </w:p>
+    <w:p>
+      <w:r>
+        <w:t xml:space="preserve">Non è questa la prima volta che i nostri </w:t>
+      </w:r>
+      <w:r>
+        <w:t>programmatori</w:t>
+      </w:r>
+      <w:r>
+        <w:t xml:space="preserve"> si interfacciano con lo sviluppo dei videogiochi, dato che in passato si sono già dedicati all</w:t>
+      </w:r>
+      <w:r>
+        <w:t xml:space="preserve">a programmazione </w:t>
+      </w:r>
+      <w:r>
+        <w:t xml:space="preserve">di avventure testuali scritte in Java, e </w:t>
+      </w:r>
+      <w:r>
+        <w:t xml:space="preserve">a </w:t>
+      </w:r>
+      <w:r>
+        <w:t>giochi di vario genere</w:t>
+      </w:r>
+      <w:r>
+        <w:t xml:space="preserve"> sviluppati con disparati strumenti, quali </w:t>
+      </w:r>
+      <w:proofErr w:type="spellStart"/>
+      <w:r>
+        <w:t>Unity</w:t>
+      </w:r>
+      <w:proofErr w:type="spellEnd"/>
+      <w:r>
+        <w:t xml:space="preserve"> (è importante menzionare che un membro </w:t>
       </w:r>
       <w:proofErr w:type="gramStart"/>
       <w:r>
@@ -1172,30 +1453,42 @@
       </w:r>
       <w:proofErr w:type="gramEnd"/>
       <w:r>
-        <w:t xml:space="preserve"> dovrebbero convincere il lettore che siete capaci di sviluppare quello che state descrivendo nel documento.</w:t>
-      </w:r>
-    </w:p>
-    <w:p/>
-    <w:p/>
-    <w:p/>
-    <w:p/>
-    <w:p/>
-    <w:p/>
-    <w:p/>
-    <w:p/>
-    <w:p/>
-    <w:p/>
-    <w:p/>
-    <w:p/>
-    <w:p/>
-    <w:p/>
-    <w:p/>
-    <w:p/>
-    <w:p/>
-    <w:p/>
-    <w:p/>
-    <w:p/>
-    <w:p/>
+        <w:t xml:space="preserve"> si dedica allo sviluppo in </w:t>
+      </w:r>
+      <w:proofErr w:type="spellStart"/>
+      <w:r>
+        <w:t>Unity</w:t>
+      </w:r>
+      <w:proofErr w:type="spellEnd"/>
+      <w:r>
+        <w:t xml:space="preserve"> da ben 6 anni), </w:t>
+      </w:r>
+      <w:proofErr w:type="spellStart"/>
+      <w:r>
+        <w:t>Unreal</w:t>
+      </w:r>
+      <w:proofErr w:type="spellEnd"/>
+      <w:r>
+        <w:t xml:space="preserve"> Engine e </w:t>
+      </w:r>
+      <w:proofErr w:type="spellStart"/>
+      <w:r>
+        <w:t>GameMakerStudio</w:t>
+      </w:r>
+      <w:proofErr w:type="spellEnd"/>
+      <w:r>
+        <w:t>.</w:t>
+      </w:r>
+      <w:r>
+        <w:t xml:space="preserve"> </w:t>
+      </w:r>
+      <w:r>
+        <w:t>Oltre alle capacità meramente tecniche i nostri sviluppatori dispongono di una grande fantasia, utile nell’ideazione di soluzioni semplici ed efficaci, e conoscenze artistiche e musicali,</w:t>
+      </w:r>
+      <w:r>
+        <w:t xml:space="preserve"> che potranno essere di aiuto per il comparto sonoro.</w:t>
+      </w:r>
+    </w:p>
     <w:p/>
     <w:p/>
     <w:p/>
@@ -2120,104 +2413,152 @@
         </w:p>
       </w:sdtContent>
     </w:sdt>
+    <w:bookmarkStart w:id="1" w:name="_vau2xpwkl97a" w:colFirst="0" w:colLast="0" w:displacedByCustomXml="prev"/>
+    <w:bookmarkEnd w:id="1" w:displacedByCustomXml="prev"/>
+    <w:bookmarkStart w:id="2" w:name="_6xqrcalvwbol" w:colFirst="0" w:colLast="0" w:displacedByCustomXml="prev"/>
+    <w:bookmarkEnd w:id="2" w:displacedByCustomXml="prev"/>
     <w:p/>
-    <w:p>
-      <w:pPr>
-        <w:jc w:val="both"/>
-        <w:rPr>
-          <w:highlight w:val="yellow"/>
-        </w:rPr>
-      </w:pPr>
-      <w:r>
-        <w:rPr>
-          <w:highlight w:val="yellow"/>
-        </w:rPr>
-        <w:t>Questo indice non è definitivo, ma può essere modificato in base alla tipologia di gioco o alle necessità. L’importante è che il documento riporti tutti i dettagli relativi al game design del gioco che si intende sviluppare.</w:t>
-      </w:r>
-    </w:p>
+    <w:p/>
+    <w:p/>
+    <w:p/>
+    <w:p/>
+    <w:p/>
+    <w:p/>
+    <w:p/>
+    <w:p/>
+    <w:p/>
+    <w:p/>
+    <w:p/>
+    <w:p/>
+    <w:p/>
+    <w:p/>
     <w:p>
       <w:pPr>
         <w:pStyle w:val="Titolo"/>
       </w:pPr>
-      <w:bookmarkStart w:id="1" w:name="_6xqrcalvwbol" w:colFirst="0" w:colLast="0"/>
-      <w:bookmarkEnd w:id="1"/>
-      <w:r>
-        <w:br w:type="page"/>
-      </w:r>
-    </w:p>
-    <w:p>
-      <w:pPr>
-        <w:pStyle w:val="Titolo1"/>
-      </w:pPr>
-      <w:bookmarkStart w:id="2" w:name="_vau2xpwkl97a" w:colFirst="0" w:colLast="0"/>
-      <w:bookmarkEnd w:id="2"/>
-      <w:r>
-        <w:lastRenderedPageBreak/>
+    </w:p>
+    <w:p>
+      <w:pPr>
+        <w:pStyle w:val="Titolo"/>
+      </w:pPr>
+      <w:r>
         <w:t>Personaggi</w:t>
       </w:r>
     </w:p>
     <w:p>
-      <w:pPr>
-        <w:jc w:val="both"/>
-      </w:pPr>
-      <w:r>
-        <w:t xml:space="preserve">Descrivere i personaggi del gioco prima di descrivere la storia nella prossima sezione. Se il gioco non prevede </w:t>
-      </w:r>
-      <w:proofErr w:type="spellStart"/>
-      <w:r>
-        <w:t>nè</w:t>
-      </w:r>
-      <w:proofErr w:type="spellEnd"/>
-      <w:r>
-        <w:t xml:space="preserve"> personaggi </w:t>
-      </w:r>
-      <w:proofErr w:type="spellStart"/>
-      <w:r>
-        <w:t>nè</w:t>
-      </w:r>
-      <w:proofErr w:type="spellEnd"/>
-      <w:r>
-        <w:t xml:space="preserve"> storia è possibile eliminare queste sezioni.</w:t>
-      </w:r>
-    </w:p>
-    <w:p>
-      <w:pPr>
-        <w:jc w:val="both"/>
-      </w:pPr>
-    </w:p>
-    <w:p>
-      <w:pPr>
-        <w:jc w:val="both"/>
-        <w:rPr>
-          <w:i/>
-        </w:rPr>
-      </w:pPr>
-      <w:r>
-        <w:rPr>
-          <w:i/>
-        </w:rPr>
-        <w:t>Il gioco prevedere tre personaggi ognuno con una sua storia e delle abilità distintive. I personaggi sono:</w:t>
-      </w:r>
-    </w:p>
-    <w:p>
-      <w:pPr>
+      <w:r>
+        <w:t>I personaggi principali della storia sono 2; per loro si è pensato di ricorrere all’espediente dei “Nomi parlanti”, nomi che già da soli fanno presagire la natura del personaggio.</w:t>
+      </w:r>
+    </w:p>
+    <w:p/>
+    <w:p>
+      <w:pPr>
+        <w:pStyle w:val="Paragrafoelenco"/>
         <w:numPr>
           <w:ilvl w:val="0"/>
-          <w:numId w:val="1"/>
+          <w:numId w:val="2"/>
         </w:numPr>
-        <w:jc w:val="both"/>
-        <w:rPr>
-          <w:i/>
-        </w:rPr>
-      </w:pPr>
-      <w:r>
-        <w:rPr>
-          <w:i/>
-        </w:rPr>
-        <w:t>bla bla bla…</w:t>
-      </w:r>
-    </w:p>
-    <w:p/>
+      </w:pPr>
+      <w:r>
+        <w:rPr>
+          <w:sz w:val="32"/>
+          <w:szCs w:val="32"/>
+        </w:rPr>
+        <w:t>Ed</w:t>
+      </w:r>
+      <w:r>
+        <w:rPr>
+          <w:sz w:val="32"/>
+          <w:szCs w:val="32"/>
+        </w:rPr>
+        <w:t>ward</w:t>
+      </w:r>
+      <w:r>
+        <w:rPr>
+          <w:sz w:val="32"/>
+          <w:szCs w:val="32"/>
+        </w:rPr>
+        <w:t xml:space="preserve"> </w:t>
+      </w:r>
+      <w:proofErr w:type="spellStart"/>
+      <w:r>
+        <w:rPr>
+          <w:sz w:val="32"/>
+          <w:szCs w:val="32"/>
+        </w:rPr>
+        <w:t>Scar</w:t>
+      </w:r>
+      <w:proofErr w:type="spellEnd"/>
+      <w:r>
+        <w:rPr>
+          <w:sz w:val="32"/>
+          <w:szCs w:val="32"/>
+        </w:rPr>
+        <w:t xml:space="preserve">: </w:t>
+      </w:r>
+      <w:r>
+        <w:t xml:space="preserve">soprannominato “Ed”, è il protagonista della storia; </w:t>
+      </w:r>
+      <w:r>
+        <w:t>il suo nome, anagramma di “</w:t>
+      </w:r>
+      <w:proofErr w:type="spellStart"/>
+      <w:r>
+        <w:t>scared</w:t>
+      </w:r>
+      <w:proofErr w:type="spellEnd"/>
+      <w:r>
+        <w:t xml:space="preserve">” (spaventato), rispecchia il tema centrale della narrazione; Edward, infatti, è un ragazzo </w:t>
+      </w:r>
+      <w:r>
+        <w:t xml:space="preserve">introverso, </w:t>
+      </w:r>
+      <w:r>
+        <w:t xml:space="preserve">tormentato dalle proprie paure, </w:t>
+      </w:r>
+      <w:r>
+        <w:t>a tal punto che queste risultano invalidanti, e non gli consentono di trascorrere una vita serena. Sarà proprio</w:t>
+      </w:r>
+      <w:r>
+        <w:t xml:space="preserve"> questo il fattore scatenante della storia, che spingerà Edward ad affrontare le proprie paure.</w:t>
+      </w:r>
+    </w:p>
+    <w:p>
+      <w:pPr>
+        <w:pStyle w:val="Paragrafoelenco"/>
+        <w:numPr>
+          <w:ilvl w:val="0"/>
+          <w:numId w:val="2"/>
+        </w:numPr>
+      </w:pPr>
+      <w:r>
+        <w:rPr>
+          <w:sz w:val="32"/>
+          <w:szCs w:val="32"/>
+        </w:rPr>
+        <w:t xml:space="preserve">Faith: </w:t>
+      </w:r>
+      <w:r>
+        <w:rPr>
+          <w:rStyle w:val="Enfasicorsivo"/>
+          <w:i w:val="0"/>
+          <w:iCs w:val="0"/>
+          <w:color w:val="000000" w:themeColor="text1"/>
+          <w:shd w:val="clear" w:color="auto" w:fill="FFFFFF"/>
+        </w:rPr>
+        <w:t>È</w:t>
+      </w:r>
+      <w:r>
+        <w:rPr>
+          <w:rStyle w:val="Enfasicorsivo"/>
+          <w:i w:val="0"/>
+          <w:iCs w:val="0"/>
+          <w:color w:val="000000" w:themeColor="text1"/>
+          <w:shd w:val="clear" w:color="auto" w:fill="FFFFFF"/>
+        </w:rPr>
+        <w:t xml:space="preserve"> la psicanalista che aiuterà Edward ad affrontare le proprie paure.</w:t>
+      </w:r>
+    </w:p>
     <w:p>
       <w:r>
         <w:br w:type="page"/>
@@ -3076,9 +3417,9 @@
     </w:p>
     <w:p/>
     <w:sectPr>
-      <w:footerReference w:type="default" r:id="rId10"/>
-      <w:headerReference w:type="first" r:id="rId11"/>
-      <w:footerReference w:type="first" r:id="rId12"/>
+      <w:footerReference w:type="default" r:id="rId11"/>
+      <w:headerReference w:type="first" r:id="rId12"/>
+      <w:footerReference w:type="first" r:id="rId13"/>
       <w:pgSz w:w="11909" w:h="16834"/>
       <w:pgMar w:top="1440" w:right="1440" w:bottom="1440" w:left="1440" w:header="720" w:footer="720" w:gutter="0"/>
       <w:pgNumType w:start="1"/>
@@ -3294,8 +3635,124 @@
       </w:rPr>
     </w:lvl>
   </w:abstractNum>
-  <w:num w:numId="1">
+  <w:abstractNum w:abstractNumId="1" w15:restartNumberingAfterBreak="0">
+    <w:nsid w:val="52926541"/>
+    <w:multiLevelType w:val="hybridMultilevel"/>
+    <w:tmpl w:val="60AADD24"/>
+    <w:lvl w:ilvl="0" w:tplc="04100001">
+      <w:start w:val="1"/>
+      <w:numFmt w:val="bullet"/>
+      <w:lvlText w:val=""/>
+      <w:lvlJc w:val="left"/>
+      <w:pPr>
+        <w:ind w:left="720" w:hanging="360"/>
+      </w:pPr>
+      <w:rPr>
+        <w:rFonts w:ascii="Symbol" w:hAnsi="Symbol" w:hint="default"/>
+      </w:rPr>
+    </w:lvl>
+    <w:lvl w:ilvl="1" w:tplc="04100003" w:tentative="1">
+      <w:start w:val="1"/>
+      <w:numFmt w:val="bullet"/>
+      <w:lvlText w:val="o"/>
+      <w:lvlJc w:val="left"/>
+      <w:pPr>
+        <w:ind w:left="1440" w:hanging="360"/>
+      </w:pPr>
+      <w:rPr>
+        <w:rFonts w:ascii="Courier New" w:hAnsi="Courier New" w:cs="Courier New" w:hint="default"/>
+      </w:rPr>
+    </w:lvl>
+    <w:lvl w:ilvl="2" w:tplc="04100005" w:tentative="1">
+      <w:start w:val="1"/>
+      <w:numFmt w:val="bullet"/>
+      <w:lvlText w:val=""/>
+      <w:lvlJc w:val="left"/>
+      <w:pPr>
+        <w:ind w:left="2160" w:hanging="360"/>
+      </w:pPr>
+      <w:rPr>
+        <w:rFonts w:ascii="Wingdings" w:hAnsi="Wingdings" w:hint="default"/>
+      </w:rPr>
+    </w:lvl>
+    <w:lvl w:ilvl="3" w:tplc="04100001" w:tentative="1">
+      <w:start w:val="1"/>
+      <w:numFmt w:val="bullet"/>
+      <w:lvlText w:val=""/>
+      <w:lvlJc w:val="left"/>
+      <w:pPr>
+        <w:ind w:left="2880" w:hanging="360"/>
+      </w:pPr>
+      <w:rPr>
+        <w:rFonts w:ascii="Symbol" w:hAnsi="Symbol" w:hint="default"/>
+      </w:rPr>
+    </w:lvl>
+    <w:lvl w:ilvl="4" w:tplc="04100003" w:tentative="1">
+      <w:start w:val="1"/>
+      <w:numFmt w:val="bullet"/>
+      <w:lvlText w:val="o"/>
+      <w:lvlJc w:val="left"/>
+      <w:pPr>
+        <w:ind w:left="3600" w:hanging="360"/>
+      </w:pPr>
+      <w:rPr>
+        <w:rFonts w:ascii="Courier New" w:hAnsi="Courier New" w:cs="Courier New" w:hint="default"/>
+      </w:rPr>
+    </w:lvl>
+    <w:lvl w:ilvl="5" w:tplc="04100005" w:tentative="1">
+      <w:start w:val="1"/>
+      <w:numFmt w:val="bullet"/>
+      <w:lvlText w:val=""/>
+      <w:lvlJc w:val="left"/>
+      <w:pPr>
+        <w:ind w:left="4320" w:hanging="360"/>
+      </w:pPr>
+      <w:rPr>
+        <w:rFonts w:ascii="Wingdings" w:hAnsi="Wingdings" w:hint="default"/>
+      </w:rPr>
+    </w:lvl>
+    <w:lvl w:ilvl="6" w:tplc="04100001" w:tentative="1">
+      <w:start w:val="1"/>
+      <w:numFmt w:val="bullet"/>
+      <w:lvlText w:val=""/>
+      <w:lvlJc w:val="left"/>
+      <w:pPr>
+        <w:ind w:left="5040" w:hanging="360"/>
+      </w:pPr>
+      <w:rPr>
+        <w:rFonts w:ascii="Symbol" w:hAnsi="Symbol" w:hint="default"/>
+      </w:rPr>
+    </w:lvl>
+    <w:lvl w:ilvl="7" w:tplc="04100003" w:tentative="1">
+      <w:start w:val="1"/>
+      <w:numFmt w:val="bullet"/>
+      <w:lvlText w:val="o"/>
+      <w:lvlJc w:val="left"/>
+      <w:pPr>
+        <w:ind w:left="5760" w:hanging="360"/>
+      </w:pPr>
+      <w:rPr>
+        <w:rFonts w:ascii="Courier New" w:hAnsi="Courier New" w:cs="Courier New" w:hint="default"/>
+      </w:rPr>
+    </w:lvl>
+    <w:lvl w:ilvl="8" w:tplc="04100005" w:tentative="1">
+      <w:start w:val="1"/>
+      <w:numFmt w:val="bullet"/>
+      <w:lvlText w:val=""/>
+      <w:lvlJc w:val="left"/>
+      <w:pPr>
+        <w:ind w:left="6480" w:hanging="360"/>
+      </w:pPr>
+      <w:rPr>
+        <w:rFonts w:ascii="Wingdings" w:hAnsi="Wingdings" w:hint="default"/>
+      </w:rPr>
+    </w:lvl>
+  </w:abstractNum>
+  <w:num w:numId="1" w16cid:durableId="990669474">
     <w:abstractNumId w:val="0"/>
+  </w:num>
+  <w:num w:numId="2" w16cid:durableId="1589389489">
+    <w:abstractNumId w:val="1"/>
   </w:num>
 </w:numbering>
 </file>
@@ -3895,6 +4352,28 @@
       </w:tblCellMar>
     </w:tblPr>
   </w:style>
+  <w:style w:type="paragraph" w:styleId="Paragrafoelenco">
+    <w:name w:val="List Paragraph"/>
+    <w:basedOn w:val="Normale"/>
+    <w:uiPriority w:val="34"/>
+    <w:qFormat/>
+    <w:rsid w:val="009C0367"/>
+    <w:pPr>
+      <w:ind w:left="720"/>
+      <w:contextualSpacing/>
+    </w:pPr>
+  </w:style>
+  <w:style w:type="character" w:styleId="Enfasicorsivo">
+    <w:name w:val="Emphasis"/>
+    <w:basedOn w:val="Carpredefinitoparagrafo"/>
+    <w:uiPriority w:val="20"/>
+    <w:qFormat/>
+    <w:rsid w:val="00FE2623"/>
+    <w:rPr>
+      <w:i/>
+      <w:iCs/>
+    </w:rPr>
+  </w:style>
 </w:styles>
 </file>
 
@@ -4219,21 +4698,6 @@
 </file>
 
 <file path=customXml/item1.xml><?xml version="1.0" encoding="utf-8"?>
-<?mso-contentType ?>
-<FormTemplates xmlns="http://schemas.microsoft.com/sharepoint/v3/contenttype/forms">
-  <Display>DocumentLibraryForm</Display>
-  <Edit>DocumentLibraryForm</Edit>
-  <New>DocumentLibraryForm</New>
-</FormTemplates>
-</file>
-
-<file path=customXml/item2.xml><?xml version="1.0" encoding="utf-8"?>
-<p:properties xmlns:p="http://schemas.microsoft.com/office/2006/metadata/properties" xmlns:xsi="http://www.w3.org/2001/XMLSchema-instance" xmlns:pc="http://schemas.microsoft.com/office/infopath/2007/PartnerControls">
-  <documentManagement/>
-</p:properties>
-</file>
-
-<file path=customXml/item3.xml><?xml version="1.0" encoding="utf-8"?>
 <ct:contentTypeSchema xmlns:ct="http://schemas.microsoft.com/office/2006/metadata/contentType" xmlns:ma="http://schemas.microsoft.com/office/2006/metadata/properties/metaAttributes" ct:_="" ma:_="" ma:contentTypeName="Documento" ma:contentTypeID="0x0101002ECFF1E9CB06084E8B9788813D5FC250" ma:contentTypeVersion="0" ma:contentTypeDescription="Creare un nuovo documento." ma:contentTypeScope="" ma:versionID="f698827b71b80ce9d0141cb5a13a59d4">
   <xsd:schema xmlns:xsd="http://www.w3.org/2001/XMLSchema" xmlns:xs="http://www.w3.org/2001/XMLSchema" xmlns:p="http://schemas.microsoft.com/office/2006/metadata/properties" targetNamespace="http://schemas.microsoft.com/office/2006/metadata/properties" ma:root="true" ma:fieldsID="afea9b2fbf922795d328deade55af85f">
     <xsd:element name="properties">
@@ -4347,10 +4811,37 @@
 </ct:contentTypeSchema>
 </file>
 
+<file path=customXml/item2.xml><?xml version="1.0" encoding="utf-8"?>
+<p:properties xmlns:p="http://schemas.microsoft.com/office/2006/metadata/properties" xmlns:xsi="http://www.w3.org/2001/XMLSchema-instance" xmlns:pc="http://schemas.microsoft.com/office/infopath/2007/PartnerControls">
+  <documentManagement/>
+</p:properties>
+</file>
+
+<file path=customXml/item3.xml><?xml version="1.0" encoding="utf-8"?>
+<?mso-contentType ?>
+<FormTemplates xmlns="http://schemas.microsoft.com/sharepoint/v3/contenttype/forms">
+  <Display>DocumentLibraryForm</Display>
+  <Edit>DocumentLibraryForm</Edit>
+  <New>DocumentLibraryForm</New>
+</FormTemplates>
+</file>
+
+<file path=customXml/item4.xml><?xml version="1.0" encoding="utf-8"?>
+<b:Sources xmlns:b="http://schemas.openxmlformats.org/officeDocument/2006/bibliography" xmlns="http://schemas.openxmlformats.org/officeDocument/2006/bibliography" SelectedStyle="\APASixthEditionOfficeOnline.xsl" StyleName="APA" Version="6"/>
+</file>
+
 <file path=customXml/itemProps1.xml><?xml version="1.0" encoding="utf-8"?>
-<ds:datastoreItem xmlns:ds="http://schemas.openxmlformats.org/officeDocument/2006/customXml" ds:itemID="{AF1B24F1-6B5E-442E-89C1-E85104C2DB8A}">
+<ds:datastoreItem xmlns:ds="http://schemas.openxmlformats.org/officeDocument/2006/customXml" ds:itemID="{36C522B9-BDBF-41D7-B9B8-EF40D5E0A0B1}">
   <ds:schemaRefs>
-    <ds:schemaRef ds:uri="http://schemas.microsoft.com/sharepoint/v3/contenttype/forms"/>
+    <ds:schemaRef ds:uri="http://schemas.microsoft.com/office/2006/metadata/contentType"/>
+    <ds:schemaRef ds:uri="http://schemas.microsoft.com/office/2006/metadata/properties/metaAttributes"/>
+    <ds:schemaRef ds:uri="http://www.w3.org/2001/XMLSchema"/>
+    <ds:schemaRef ds:uri="http://schemas.microsoft.com/office/2006/metadata/properties"/>
+    <ds:schemaRef ds:uri="http://schemas.openxmlformats.org/package/2006/metadata/core-properties"/>
+    <ds:schemaRef ds:uri="http://purl.org/dc/elements/1.1/"/>
+    <ds:schemaRef ds:uri="http://purl.org/dc/terms/"/>
+    <ds:schemaRef ds:uri="http://schemas.microsoft.com/internal/obd"/>
+    <ds:schemaRef ds:uri="http://schemas.microsoft.com/office/infopath/2007/PartnerControls"/>
   </ds:schemaRefs>
 </ds:datastoreItem>
 </file>
@@ -4365,17 +4856,17 @@
 </file>
 
 <file path=customXml/itemProps3.xml><?xml version="1.0" encoding="utf-8"?>
-<ds:datastoreItem xmlns:ds="http://schemas.openxmlformats.org/officeDocument/2006/customXml" ds:itemID="{36C522B9-BDBF-41D7-B9B8-EF40D5E0A0B1}">
+<ds:datastoreItem xmlns:ds="http://schemas.openxmlformats.org/officeDocument/2006/customXml" ds:itemID="{AF1B24F1-6B5E-442E-89C1-E85104C2DB8A}">
   <ds:schemaRefs>
-    <ds:schemaRef ds:uri="http://schemas.microsoft.com/office/2006/metadata/contentType"/>
-    <ds:schemaRef ds:uri="http://schemas.microsoft.com/office/2006/metadata/properties/metaAttributes"/>
-    <ds:schemaRef ds:uri="http://www.w3.org/2001/XMLSchema"/>
-    <ds:schemaRef ds:uri="http://schemas.microsoft.com/office/2006/metadata/properties"/>
-    <ds:schemaRef ds:uri="http://schemas.openxmlformats.org/package/2006/metadata/core-properties"/>
-    <ds:schemaRef ds:uri="http://purl.org/dc/elements/1.1/"/>
-    <ds:schemaRef ds:uri="http://purl.org/dc/terms/"/>
-    <ds:schemaRef ds:uri="http://schemas.microsoft.com/internal/obd"/>
-    <ds:schemaRef ds:uri="http://schemas.microsoft.com/office/infopath/2007/PartnerControls"/>
+    <ds:schemaRef ds:uri="http://schemas.microsoft.com/sharepoint/v3/contenttype/forms"/>
+  </ds:schemaRefs>
+</ds:datastoreItem>
+</file>
+
+<file path=customXml/itemProps4.xml><?xml version="1.0" encoding="utf-8"?>
+<ds:datastoreItem xmlns:ds="http://schemas.openxmlformats.org/officeDocument/2006/customXml" ds:itemID="{369DE039-43C6-446C-814A-9A66A2F61651}">
+  <ds:schemaRefs>
+    <ds:schemaRef ds:uri="http://schemas.openxmlformats.org/officeDocument/2006/bibliography"/>
   </ds:schemaRefs>
 </ds:datastoreItem>
 </file>
</xml_diff>

<commit_message>
Added details about Faith's character
</commit_message>
<xml_diff>
--- a/Game Design Document RDYD.docx
+++ b/Game Design Document RDYD.docx
@@ -589,21 +589,12 @@
                 <w:szCs w:val="24"/>
               </w:rPr>
             </w:pPr>
-            <w:proofErr w:type="spellStart"/>
             <w:r>
               <w:rPr>
                 <w:sz w:val="24"/>
                 <w:szCs w:val="24"/>
               </w:rPr>
-              <w:t>Tubito</w:t>
-            </w:r>
-            <w:proofErr w:type="spellEnd"/>
-            <w:r>
-              <w:rPr>
-                <w:sz w:val="24"/>
-                <w:szCs w:val="24"/>
-              </w:rPr>
-              <w:t xml:space="preserve"> Massimo,</w:t>
+              <w:t>Tubito Massimo,</w:t>
             </w:r>
           </w:p>
           <w:p>
@@ -1101,254 +1092,170 @@
         <w:rPr>
           <w:iCs/>
         </w:rPr>
-        <w:t xml:space="preserve">Il gioco che stiamo sviluppando è un </w:t>
-      </w:r>
-      <w:proofErr w:type="spellStart"/>
+        <w:t>Il gioco che stiamo sviluppando è un Platformer con ambientazioni cupe</w:t>
+      </w:r>
       <w:r>
         <w:rPr>
           <w:iCs/>
         </w:rPr>
-        <w:t>Platformer</w:t>
-      </w:r>
-      <w:proofErr w:type="spellEnd"/>
+        <w:t xml:space="preserve"> e surreali,</w:t>
+      </w:r>
       <w:r>
         <w:rPr>
           <w:iCs/>
         </w:rPr>
-        <w:t xml:space="preserve"> con ambientazioni cupe</w:t>
+        <w:t xml:space="preserve"> che mirano a suscitare inquietudine</w:t>
       </w:r>
       <w:r>
         <w:rPr>
           <w:iCs/>
         </w:rPr>
-        <w:t xml:space="preserve"> e surreali,</w:t>
+        <w:t xml:space="preserve"> e stupore</w:t>
       </w:r>
       <w:r>
         <w:rPr>
           <w:iCs/>
         </w:rPr>
-        <w:t xml:space="preserve"> che mirano a suscitare inquietudine</w:t>
+        <w:t>. Il giocatore vestirà i panni di Edward Scar, il problematico protagonista della storia</w:t>
       </w:r>
       <w:r>
         <w:rPr>
           <w:iCs/>
         </w:rPr>
-        <w:t xml:space="preserve"> e stupore</w:t>
+        <w:t xml:space="preserve"> che</w:t>
       </w:r>
       <w:r>
         <w:rPr>
           <w:iCs/>
         </w:rPr>
-        <w:t xml:space="preserve">. Il giocatore vestirà i panni di Edward </w:t>
-      </w:r>
-      <w:proofErr w:type="spellStart"/>
+        <w:t>,</w:t>
+      </w:r>
       <w:r>
         <w:rPr>
           <w:iCs/>
         </w:rPr>
-        <w:t>Scar</w:t>
-      </w:r>
-      <w:proofErr w:type="spellEnd"/>
+        <w:t xml:space="preserve"> aiutato da</w:t>
+      </w:r>
       <w:r>
         <w:rPr>
           <w:iCs/>
         </w:rPr>
-        <w:t>, il problematico protagonista della storia</w:t>
+        <w:t xml:space="preserve"> una guida</w:t>
       </w:r>
       <w:r>
         <w:rPr>
           <w:iCs/>
         </w:rPr>
-        <w:t xml:space="preserve"> che</w:t>
+        <w:t>,</w:t>
       </w:r>
       <w:r>
         <w:rPr>
           <w:iCs/>
         </w:rPr>
-        <w:t>,</w:t>
+        <w:t xml:space="preserve"> affronterà un viaggio introspettivo</w:t>
       </w:r>
       <w:r>
         <w:rPr>
           <w:iCs/>
         </w:rPr>
-        <w:t xml:space="preserve"> aiutato da</w:t>
+        <w:t xml:space="preserve">, affrontando </w:t>
       </w:r>
       <w:r>
         <w:rPr>
           <w:iCs/>
         </w:rPr>
-        <w:t xml:space="preserve"> una guida</w:t>
+        <w:t xml:space="preserve">l’incarnazione di varie </w:t>
       </w:r>
       <w:r>
         <w:rPr>
           <w:iCs/>
         </w:rPr>
-        <w:t>,</w:t>
+        <w:t>paure</w:t>
       </w:r>
       <w:r>
         <w:rPr>
           <w:iCs/>
         </w:rPr>
-        <w:t xml:space="preserve"> affronterà un viaggio introspettivo</w:t>
+        <w:t>, e traendo da tali sfide</w:t>
       </w:r>
       <w:r>
         <w:rPr>
           <w:iCs/>
         </w:rPr>
-        <w:t xml:space="preserve">, affrontando </w:t>
+        <w:t xml:space="preserve"> nuov</w:t>
       </w:r>
       <w:r>
         <w:rPr>
           <w:iCs/>
         </w:rPr>
-        <w:t xml:space="preserve">l’incarnazione di varie </w:t>
+        <w:t>e</w:t>
       </w:r>
       <w:r>
         <w:rPr>
           <w:iCs/>
         </w:rPr>
-        <w:t>paure</w:t>
+        <w:t xml:space="preserve"> </w:t>
       </w:r>
       <w:r>
         <w:rPr>
           <w:iCs/>
         </w:rPr>
-        <w:t>, e traendo da tali sfide</w:t>
+        <w:t>abilità</w:t>
       </w:r>
       <w:r>
         <w:rPr>
           <w:iCs/>
         </w:rPr>
-        <w:t xml:space="preserve"> nuov</w:t>
+        <w:t xml:space="preserve">, </w:t>
       </w:r>
       <w:r>
         <w:rPr>
           <w:iCs/>
         </w:rPr>
-        <w:t>e</w:t>
+        <w:t>che consentiranno di ampliare le meccaniche di gioco</w:t>
       </w:r>
       <w:r>
         <w:rPr>
           <w:iCs/>
         </w:rPr>
+        <w:t>.</w:t>
+      </w:r>
+      <w:r>
+        <w:rPr>
+          <w:iCs/>
+        </w:rPr>
         <w:t xml:space="preserve"> </w:t>
       </w:r>
       <w:r>
         <w:rPr>
           <w:iCs/>
         </w:rPr>
-        <w:t>abilità</w:t>
+        <w:t>Il comparto sonoro</w:t>
       </w:r>
       <w:r>
         <w:rPr>
           <w:iCs/>
         </w:rPr>
-        <w:t xml:space="preserve">, </w:t>
+        <w:t xml:space="preserve"> e quello grafico collaboreranno per corroborare quella sensazione di inquietudine citata precedentemente, consentendo al giocatore un’immersione totale in un mondo alienante e tenebroso.</w:t>
       </w:r>
       <w:r>
         <w:rPr>
           <w:iCs/>
         </w:rPr>
-        <w:t>che consentiranno di ampliare le meccaniche di gioco</w:t>
-      </w:r>
-      <w:r>
+        <w:t xml:space="preserve"> </w:t>
+      </w:r>
+    </w:p>
+    <w:p>
+      <w:pPr>
         <w:rPr>
           <w:iCs/>
         </w:rPr>
-        <w:t>.</w:t>
-      </w:r>
+      </w:pPr>
       <w:r>
         <w:rPr>
           <w:iCs/>
         </w:rPr>
-        <w:t xml:space="preserve"> </w:t>
-      </w:r>
-      <w:r>
-        <w:rPr>
-          <w:iCs/>
-        </w:rPr>
-        <w:t>Il comparto sonoro</w:t>
-      </w:r>
-      <w:r>
-        <w:rPr>
-          <w:iCs/>
-        </w:rPr>
-        <w:t xml:space="preserve"> e quello grafico collaboreranno per corroborare quella sensazione di inquietudine citata precedentemente, consentendo al giocatore un’immersione totale in un mondo alienante e tenebroso.</w:t>
-      </w:r>
-      <w:r>
-        <w:rPr>
-          <w:iCs/>
-        </w:rPr>
-        <w:t xml:space="preserve"> </w:t>
-      </w:r>
-    </w:p>
-    <w:p>
-      <w:pPr>
-        <w:rPr>
-          <w:iCs/>
-        </w:rPr>
-      </w:pPr>
-      <w:r>
-        <w:rPr>
-          <w:iCs/>
-        </w:rPr>
-        <w:t xml:space="preserve">Tra i titoli pensati per questo gioco ci sono: “Red Door, Yellow Door”, “Ed </w:t>
-      </w:r>
-      <w:proofErr w:type="spellStart"/>
-      <w:r>
-        <w:rPr>
-          <w:iCs/>
-        </w:rPr>
-        <w:t>Scar’s</w:t>
-      </w:r>
-      <w:proofErr w:type="spellEnd"/>
-      <w:r>
-        <w:rPr>
-          <w:iCs/>
-        </w:rPr>
-        <w:t xml:space="preserve"> Doors”, “Ed </w:t>
-      </w:r>
-      <w:proofErr w:type="spellStart"/>
-      <w:r>
-        <w:rPr>
-          <w:iCs/>
-        </w:rPr>
-        <w:t>Scar’s</w:t>
-      </w:r>
-      <w:proofErr w:type="spellEnd"/>
-      <w:r>
-        <w:rPr>
-          <w:iCs/>
-        </w:rPr>
-        <w:t xml:space="preserve"> Adventure”, “Ed </w:t>
-      </w:r>
-      <w:proofErr w:type="spellStart"/>
-      <w:r>
-        <w:rPr>
-          <w:iCs/>
-        </w:rPr>
-        <w:t>Scar’s</w:t>
-      </w:r>
-      <w:proofErr w:type="spellEnd"/>
-      <w:r>
-        <w:rPr>
-          <w:iCs/>
-        </w:rPr>
-        <w:t xml:space="preserve"> </w:t>
-      </w:r>
-      <w:proofErr w:type="spellStart"/>
-      <w:r>
-        <w:rPr>
-          <w:iCs/>
-        </w:rPr>
-        <w:t>Journey</w:t>
-      </w:r>
-      <w:proofErr w:type="spellEnd"/>
-      <w:r>
-        <w:rPr>
-          <w:iCs/>
-        </w:rPr>
-        <w:t>”.</w:t>
+        <w:t>Tra i titoli pensati per questo gioco ci sono: “Red Door, Yellow Door”, “Ed Scar’s Doors”, “Ed Scar’s Adventure”, “Ed Scar’s Journey”.</w:t>
       </w:r>
     </w:p>
     <w:p/>
@@ -1371,13 +1278,8 @@
     </w:p>
     <w:p/>
     <w:p>
-      <w:proofErr w:type="gramStart"/>
-      <w:r>
-        <w:t>Il nostro team</w:t>
-      </w:r>
-      <w:proofErr w:type="gramEnd"/>
-      <w:r>
-        <w:t xml:space="preserve"> è composto da 4 sviluppatori, e 2 collaboratori esterni che si dedicheranno al comparto grafico e sonoro. </w:t>
+      <w:r>
+        <w:t xml:space="preserve">Il nostro team è composto da 4 sviluppatori, e 2 collaboratori esterni che si dedicheranno al comparto grafico e sonoro. </w:t>
       </w:r>
     </w:p>
     <w:p/>
@@ -1395,23 +1297,7 @@
         <w:t xml:space="preserve">I nostri programmatori, inoltre, sono competenti nella creazione e interrogazione di database, conoscono i fondamenti di probabilità e statistica, che saranno estremamente utili per inserire componenti aleatorie all’interno del sistema di gioco, e comprendono nozioni di base correlate all’Intelligenza Artificiale, come, ad esempio, i meccanismi di </w:t>
       </w:r>
       <w:r>
-        <w:t xml:space="preserve">ricerca in grafi, utili per il </w:t>
-      </w:r>
-      <w:proofErr w:type="spellStart"/>
-      <w:r>
-        <w:t>Path</w:t>
-      </w:r>
-      <w:proofErr w:type="spellEnd"/>
-      <w:r>
-        <w:t xml:space="preserve"> </w:t>
-      </w:r>
-      <w:proofErr w:type="spellStart"/>
-      <w:r>
-        <w:t>Finding</w:t>
-      </w:r>
-      <w:proofErr w:type="spellEnd"/>
-      <w:r>
-        <w:t xml:space="preserve">, che servirà ai nemici del gioco per comportarsi in maniera plausibile. </w:t>
+        <w:t xml:space="preserve">ricerca in grafi, utili per il Path Finding, che servirà ai nemici del gioco per comportarsi in maniera plausibile. </w:t>
       </w:r>
     </w:p>
     <w:p>
@@ -1437,47 +1323,7 @@
         <w:t>giochi di vario genere</w:t>
       </w:r>
       <w:r>
-        <w:t xml:space="preserve"> sviluppati con disparati strumenti, quali </w:t>
-      </w:r>
-      <w:proofErr w:type="spellStart"/>
-      <w:r>
-        <w:t>Unity</w:t>
-      </w:r>
-      <w:proofErr w:type="spellEnd"/>
-      <w:r>
-        <w:t xml:space="preserve"> (è importante menzionare che un membro </w:t>
-      </w:r>
-      <w:proofErr w:type="gramStart"/>
-      <w:r>
-        <w:t>del team</w:t>
-      </w:r>
-      <w:proofErr w:type="gramEnd"/>
-      <w:r>
-        <w:t xml:space="preserve"> si dedica allo sviluppo in </w:t>
-      </w:r>
-      <w:proofErr w:type="spellStart"/>
-      <w:r>
-        <w:t>Unity</w:t>
-      </w:r>
-      <w:proofErr w:type="spellEnd"/>
-      <w:r>
-        <w:t xml:space="preserve"> da ben 6 anni), </w:t>
-      </w:r>
-      <w:proofErr w:type="spellStart"/>
-      <w:r>
-        <w:t>Unreal</w:t>
-      </w:r>
-      <w:proofErr w:type="spellEnd"/>
-      <w:r>
-        <w:t xml:space="preserve"> Engine e </w:t>
-      </w:r>
-      <w:proofErr w:type="spellStart"/>
-      <w:r>
-        <w:t>GameMakerStudio</w:t>
-      </w:r>
-      <w:proofErr w:type="spellEnd"/>
-      <w:r>
-        <w:t>.</w:t>
+        <w:t xml:space="preserve"> sviluppati con disparati strumenti, quali Unity (è importante menzionare che un membro del team si dedica allo sviluppo in Unity da ben 6 anni), Unreal Engine e GameMakerStudio.</w:t>
       </w:r>
       <w:r>
         <w:t xml:space="preserve"> </w:t>
@@ -2478,37 +2324,13 @@
           <w:sz w:val="32"/>
           <w:szCs w:val="32"/>
         </w:rPr>
-        <w:t xml:space="preserve"> </w:t>
-      </w:r>
-      <w:proofErr w:type="spellStart"/>
-      <w:r>
-        <w:rPr>
-          <w:sz w:val="32"/>
-          <w:szCs w:val="32"/>
-        </w:rPr>
-        <w:t>Scar</w:t>
-      </w:r>
-      <w:proofErr w:type="spellEnd"/>
-      <w:r>
-        <w:rPr>
-          <w:sz w:val="32"/>
-          <w:szCs w:val="32"/>
-        </w:rPr>
-        <w:t xml:space="preserve">: </w:t>
+        <w:t xml:space="preserve"> Scar: </w:t>
       </w:r>
       <w:r>
         <w:t xml:space="preserve">soprannominato “Ed”, è il protagonista della storia; </w:t>
       </w:r>
       <w:r>
-        <w:t>il suo nome, anagramma di “</w:t>
-      </w:r>
-      <w:proofErr w:type="spellStart"/>
-      <w:r>
-        <w:t>scared</w:t>
-      </w:r>
-      <w:proofErr w:type="spellEnd"/>
-      <w:r>
-        <w:t xml:space="preserve">” (spaventato), rispecchia il tema centrale della narrazione; Edward, infatti, è un ragazzo </w:t>
+        <w:t xml:space="preserve">il suo nome, anagramma di “scared” (spaventato), rispecchia il tema centrale della narrazione; Edward, infatti, è un ragazzo </w:t>
       </w:r>
       <w:r>
         <w:t xml:space="preserve">introverso, </w:t>
@@ -2556,7 +2378,77 @@
           <w:color w:val="000000" w:themeColor="text1"/>
           <w:shd w:val="clear" w:color="auto" w:fill="FFFFFF"/>
         </w:rPr>
-        <w:t xml:space="preserve"> la psicanalista che aiuterà Edward ad affrontare le proprie paure.</w:t>
+        <w:t xml:space="preserve"> la psic</w:t>
+      </w:r>
+      <w:r>
+        <w:rPr>
+          <w:rStyle w:val="Enfasicorsivo"/>
+          <w:i w:val="0"/>
+          <w:iCs w:val="0"/>
+          <w:color w:val="000000" w:themeColor="text1"/>
+          <w:shd w:val="clear" w:color="auto" w:fill="FFFFFF"/>
+        </w:rPr>
+        <w:t>o</w:t>
+      </w:r>
+      <w:r>
+        <w:rPr>
+          <w:rStyle w:val="Enfasicorsivo"/>
+          <w:i w:val="0"/>
+          <w:iCs w:val="0"/>
+          <w:color w:val="000000" w:themeColor="text1"/>
+          <w:shd w:val="clear" w:color="auto" w:fill="FFFFFF"/>
+        </w:rPr>
+        <w:t>analista che aiuterà</w:t>
+      </w:r>
+      <w:r>
+        <w:rPr>
+          <w:rStyle w:val="Enfasicorsivo"/>
+          <w:i w:val="0"/>
+          <w:iCs w:val="0"/>
+          <w:color w:val="000000" w:themeColor="text1"/>
+          <w:shd w:val="clear" w:color="auto" w:fill="FFFFFF"/>
+        </w:rPr>
+        <w:t xml:space="preserve"> il protagonista</w:t>
+      </w:r>
+      <w:r>
+        <w:rPr>
+          <w:rStyle w:val="Enfasicorsivo"/>
+          <w:i w:val="0"/>
+          <w:iCs w:val="0"/>
+          <w:color w:val="000000" w:themeColor="text1"/>
+          <w:shd w:val="clear" w:color="auto" w:fill="FFFFFF"/>
+        </w:rPr>
+        <w:t xml:space="preserve"> ad affrontare le proprie paure.</w:t>
+      </w:r>
+      <w:r>
+        <w:rPr>
+          <w:rStyle w:val="Enfasicorsivo"/>
+          <w:i w:val="0"/>
+          <w:iCs w:val="0"/>
+          <w:color w:val="000000" w:themeColor="text1"/>
+          <w:shd w:val="clear" w:color="auto" w:fill="FFFFFF"/>
+        </w:rPr>
+        <w:t xml:space="preserve">  </w:t>
+      </w:r>
+      <w:r>
+        <w:rPr>
+          <w:rStyle w:val="Enfasicorsivo"/>
+          <w:i w:val="0"/>
+          <w:iCs w:val="0"/>
+          <w:color w:val="000000" w:themeColor="text1"/>
+          <w:shd w:val="clear" w:color="auto" w:fill="FFFFFF"/>
+        </w:rPr>
+        <w:t>È</w:t>
+      </w:r>
+      <w:r>
+        <w:rPr>
+          <w:rStyle w:val="Enfasicorsivo"/>
+          <w:i w:val="0"/>
+          <w:iCs w:val="0"/>
+          <w:color w:val="000000" w:themeColor="text1"/>
+          <w:shd w:val="clear" w:color="auto" w:fill="FFFFFF"/>
+        </w:rPr>
+        <w:t xml:space="preserve"> stata lei che ha proposto a Edward di esplorare la propria mente attraverso il gioco “Red Door, Yellow Door” e fungerà da guida durante l’esplorazione.</w:t>
       </w:r>
     </w:p>
     <w:p>
@@ -2580,15 +2472,7 @@
         <w:jc w:val="both"/>
       </w:pPr>
       <w:r>
-        <w:t>Introdurre la storia facendo riferimento ai personaggi descritti nella sezione precedente. Cercate di coinvolgere il lettore e di fornire dettagli sull’</w:t>
-      </w:r>
-      <w:proofErr w:type="spellStart"/>
-      <w:r>
-        <w:t>ambietazione</w:t>
-      </w:r>
-      <w:proofErr w:type="spellEnd"/>
-      <w:r>
-        <w:t xml:space="preserve"> del gioco.</w:t>
+        <w:t>Introdurre la storia facendo riferimento ai personaggi descritti nella sezione precedente. Cercate di coinvolgere il lettore e di fornire dettagli sull’ambietazione del gioco.</w:t>
       </w:r>
     </w:p>
     <w:p>
@@ -2749,21 +2633,7 @@
         <w:rPr>
           <w:i/>
         </w:rPr>
-        <w:t xml:space="preserve">Il gioco inizia con una scena in cui i tre personaggi sono in una taverna e discutono delle loro avventure. Dopo dei dialoghi dai quali si intuisce </w:t>
-      </w:r>
-      <w:proofErr w:type="gramStart"/>
-      <w:r>
-        <w:rPr>
-          <w:i/>
-        </w:rPr>
-        <w:t>il background</w:t>
-      </w:r>
-      <w:proofErr w:type="gramEnd"/>
-      <w:r>
-        <w:rPr>
-          <w:i/>
-        </w:rPr>
-        <w:t xml:space="preserve"> di ogni personaggio, il giocatore potrà scegliere con quale personaggio giocare. Dopo la scelta partirà un tutorial che spiega come utilizzare le specifiche abilità del personaggio scelto. Il primo livello è ambientato…</w:t>
+        <w:t>Il gioco inizia con una scena in cui i tre personaggi sono in una taverna e discutono delle loro avventure. Dopo dei dialoghi dai quali si intuisce il background di ogni personaggio, il giocatore potrà scegliere con quale personaggio giocare. Dopo la scelta partirà un tutorial che spiega come utilizzare le specifiche abilità del personaggio scelto. Il primo livello è ambientato…</w:t>
       </w:r>
     </w:p>
     <w:p>
@@ -2787,15 +2657,7 @@
         <w:jc w:val="both"/>
       </w:pPr>
       <w:r>
-        <w:t xml:space="preserve">Questa è la sezione più importante del documento </w:t>
-      </w:r>
-      <w:proofErr w:type="gramStart"/>
-      <w:r>
-        <w:t>è</w:t>
-      </w:r>
-      <w:proofErr w:type="gramEnd"/>
-      <w:r>
-        <w:t xml:space="preserve"> fornisce tutti i dettagli del sistema di regole previste dal gioco.</w:t>
+        <w:t>Questa è la sezione più importante del documento è fornisce tutti i dettagli del sistema di regole previste dal gioco.</w:t>
       </w:r>
     </w:p>
     <w:p/>
@@ -2833,21 +2695,7 @@
         <w:rPr>
           <w:i/>
         </w:rPr>
-        <w:t xml:space="preserve">L’obiettivo del gioco è progredire </w:t>
-      </w:r>
-      <w:proofErr w:type="spellStart"/>
-      <w:r>
-        <w:rPr>
-          <w:i/>
-        </w:rPr>
-        <w:t>attravero</w:t>
-      </w:r>
-      <w:proofErr w:type="spellEnd"/>
-      <w:r>
-        <w:rPr>
-          <w:i/>
-        </w:rPr>
-        <w:t xml:space="preserve"> i vari livelli distruggendo i nemici e raccogliendo particolari oggetti che verranno utilizzati per modificare le abilità del giocare. Alcuni oggetti saranno necessari per sconfiggere i boss di fine livello.</w:t>
+        <w:t>L’obiettivo del gioco è progredire attravero i vari livelli distruggendo i nemici e raccogliendo particolari oggetti che verranno utilizzati per modificare le abilità del giocare. Alcuni oggetti saranno necessari per sconfiggere i boss di fine livello.</w:t>
       </w:r>
     </w:p>
     <w:p/>
@@ -2866,15 +2714,7 @@
         <w:jc w:val="both"/>
       </w:pPr>
       <w:r>
-        <w:t xml:space="preserve">Quali sono le abilità richieste al giocatore? Come queste variano nel tempo? Come il giocatore acquisisce il controllo sulle </w:t>
-      </w:r>
-      <w:proofErr w:type="spellStart"/>
-      <w:r>
-        <w:t>maccaniche</w:t>
-      </w:r>
-      <w:proofErr w:type="spellEnd"/>
-      <w:r>
-        <w:t xml:space="preserve"> di gioco?</w:t>
+        <w:t>Quali sono le abilità richieste al giocatore? Come queste variano nel tempo? Come il giocatore acquisisce il controllo sulle maccaniche di gioco?</w:t>
       </w:r>
     </w:p>
     <w:p>
@@ -2978,15 +2818,7 @@
         <w:jc w:val="both"/>
       </w:pPr>
       <w:r>
-        <w:t xml:space="preserve">In questa sezione andrebbero specificate le meccaniche di gioco fondamentali (core </w:t>
-      </w:r>
-      <w:proofErr w:type="spellStart"/>
-      <w:r>
-        <w:t>mechanics</w:t>
-      </w:r>
-      <w:proofErr w:type="spellEnd"/>
-      <w:r>
-        <w:t>). Nelle sezioni successive possiamo riportare le altre meccaniche secondarie.</w:t>
+        <w:t>In questa sezione andrebbero specificate le meccaniche di gioco fondamentali (core mechanics). Nelle sezioni successive possiamo riportare le altre meccaniche secondarie.</w:t>
       </w:r>
     </w:p>
     <w:p>
@@ -3042,21 +2874,7 @@
         <w:rPr>
           <w:i/>
         </w:rPr>
-        <w:t xml:space="preserve">Durante la progressione nei livelli il giocatore dovrà raccogliere degli oggetti (alcuni nascosti) e dei power-ups necessari a poter </w:t>
-      </w:r>
-      <w:proofErr w:type="spellStart"/>
-      <w:r>
-        <w:rPr>
-          <w:i/>
-        </w:rPr>
-        <w:t>sconfiggire</w:t>
-      </w:r>
-      <w:proofErr w:type="spellEnd"/>
-      <w:r>
-        <w:rPr>
-          <w:i/>
-        </w:rPr>
-        <w:t xml:space="preserve"> i boss di fine livello. In particolare, …</w:t>
+        <w:t>Durante la progressione nei livelli il giocatore dovrà raccogliere degli oggetti (alcuni nascosti) e dei power-ups necessari a poter sconfiggire i boss di fine livello. In particolare, …</w:t>
       </w:r>
     </w:p>
     <w:p/>
@@ -3147,21 +2965,7 @@
         <w:rPr>
           <w:i/>
         </w:rPr>
-        <w:t xml:space="preserve">Il gioco è un </w:t>
-      </w:r>
-      <w:proofErr w:type="spellStart"/>
-      <w:r>
-        <w:rPr>
-          <w:i/>
-        </w:rPr>
-        <w:t>plaform</w:t>
-      </w:r>
-      <w:proofErr w:type="spellEnd"/>
-      <w:r>
-        <w:rPr>
-          <w:i/>
-        </w:rPr>
-        <w:t xml:space="preserve"> 2D che prevede lo scrolling orizzontale e verticale. I livelli sono caratterizzati da un grafica pixel-art che ricorda i giochi 8/16 bit…</w:t>
+        <w:t>Il gioco è un plaform 2D che prevede lo scrolling orizzontale e verticale. I livelli sono caratterizzati da un grafica pixel-art che ricorda i giochi 8/16 bit…</w:t>
       </w:r>
     </w:p>
     <w:p>
@@ -3179,15 +2983,7 @@
         <w:jc w:val="both"/>
       </w:pPr>
       <w:r>
-        <w:t xml:space="preserve">Qui vanno inseriti i dettagli sulla musica e sugli effetti sonori. Questa sezione può contenere varie </w:t>
-      </w:r>
-      <w:proofErr w:type="gramStart"/>
-      <w:r>
-        <w:t>sotto-sezioni</w:t>
-      </w:r>
-      <w:proofErr w:type="gramEnd"/>
-      <w:r>
-        <w:t xml:space="preserve"> in base alla complessità della musica e dei suoni.</w:t>
+        <w:t>Qui vanno inseriti i dettagli sulla musica e sugli effetti sonori. Questa sezione può contenere varie sotto-sezioni in base alla complessità della musica e dei suoni.</w:t>
       </w:r>
     </w:p>
     <w:p/>
@@ -3206,15 +3002,7 @@
         <w:jc w:val="both"/>
       </w:pPr>
       <w:r>
-        <w:t xml:space="preserve">Qui vanno definiti i dettagli tecnici relativi alle piattaforme per le quali verrà sviluppato il gioco e dettagli sui tool che verranno utilizzati. Questa sezione non dovrebbe essere molto dettagliata, ma dovrebbe fornire solo le informazioni più importanti. I dettagli vanno inseriti in un documento separato (Technical Design </w:t>
-      </w:r>
-      <w:proofErr w:type="spellStart"/>
-      <w:r>
-        <w:t>Document</w:t>
-      </w:r>
-      <w:proofErr w:type="spellEnd"/>
-      <w:r>
-        <w:t xml:space="preserve"> - TDD).</w:t>
+        <w:t>Qui vanno definiti i dettagli tecnici relativi alle piattaforme per le quali verrà sviluppato il gioco e dettagli sui tool che verranno utilizzati. Questa sezione non dovrebbe essere molto dettagliata, ma dovrebbe fornire solo le informazioni più importanti. I dettagli vanno inseriti in un documento separato (Technical Design Document - TDD).</w:t>
       </w:r>
     </w:p>
     <w:p/>

</xml_diff>

<commit_message>
Wrote the game's story and the objectivies
</commit_message>
<xml_diff>
--- a/Game Design Document RDYD.docx
+++ b/Game Design Document RDYD.docx
@@ -1092,7 +1092,21 @@
         <w:rPr>
           <w:iCs/>
         </w:rPr>
-        <w:t>Il gioco che stiamo sviluppando è un Platformer con ambientazioni cupe</w:t>
+        <w:t xml:space="preserve">Il gioco che stiamo sviluppando è un </w:t>
+      </w:r>
+      <w:proofErr w:type="spellStart"/>
+      <w:r>
+        <w:rPr>
+          <w:iCs/>
+        </w:rPr>
+        <w:t>Platformer</w:t>
+      </w:r>
+      <w:proofErr w:type="spellEnd"/>
+      <w:r>
+        <w:rPr>
+          <w:iCs/>
+        </w:rPr>
+        <w:t xml:space="preserve"> con ambientazioni cupe</w:t>
       </w:r>
       <w:r>
         <w:rPr>
@@ -1116,7 +1130,21 @@
         <w:rPr>
           <w:iCs/>
         </w:rPr>
-        <w:t>. Il giocatore vestirà i panni di Edward Scar, il problematico protagonista della storia</w:t>
+        <w:t xml:space="preserve">. Il giocatore vestirà i panni di Edward </w:t>
+      </w:r>
+      <w:proofErr w:type="spellStart"/>
+      <w:r>
+        <w:rPr>
+          <w:iCs/>
+        </w:rPr>
+        <w:t>Scar</w:t>
+      </w:r>
+      <w:proofErr w:type="spellEnd"/>
+      <w:r>
+        <w:rPr>
+          <w:iCs/>
+        </w:rPr>
+        <w:t>, il problematico protagonista della storia</w:t>
       </w:r>
       <w:r>
         <w:rPr>
@@ -1255,7 +1283,63 @@
         <w:rPr>
           <w:iCs/>
         </w:rPr>
-        <w:t>Tra i titoli pensati per questo gioco ci sono: “Red Door, Yellow Door”, “Ed Scar’s Doors”, “Ed Scar’s Adventure”, “Ed Scar’s Journey”.</w:t>
+        <w:t xml:space="preserve">Tra i titoli pensati per questo gioco ci sono: “Red Door, Yellow Door”, “Ed </w:t>
+      </w:r>
+      <w:proofErr w:type="spellStart"/>
+      <w:r>
+        <w:rPr>
+          <w:iCs/>
+        </w:rPr>
+        <w:t>Scar’s</w:t>
+      </w:r>
+      <w:proofErr w:type="spellEnd"/>
+      <w:r>
+        <w:rPr>
+          <w:iCs/>
+        </w:rPr>
+        <w:t xml:space="preserve"> Doors”, “Ed </w:t>
+      </w:r>
+      <w:proofErr w:type="spellStart"/>
+      <w:r>
+        <w:rPr>
+          <w:iCs/>
+        </w:rPr>
+        <w:t>Scar’s</w:t>
+      </w:r>
+      <w:proofErr w:type="spellEnd"/>
+      <w:r>
+        <w:rPr>
+          <w:iCs/>
+        </w:rPr>
+        <w:t xml:space="preserve"> Adventure”, “Ed </w:t>
+      </w:r>
+      <w:proofErr w:type="spellStart"/>
+      <w:r>
+        <w:rPr>
+          <w:iCs/>
+        </w:rPr>
+        <w:t>Scar’s</w:t>
+      </w:r>
+      <w:proofErr w:type="spellEnd"/>
+      <w:r>
+        <w:rPr>
+          <w:iCs/>
+        </w:rPr>
+        <w:t xml:space="preserve"> </w:t>
+      </w:r>
+      <w:proofErr w:type="spellStart"/>
+      <w:r>
+        <w:rPr>
+          <w:iCs/>
+        </w:rPr>
+        <w:t>Journey</w:t>
+      </w:r>
+      <w:proofErr w:type="spellEnd"/>
+      <w:r>
+        <w:rPr>
+          <w:iCs/>
+        </w:rPr>
+        <w:t>”.</w:t>
       </w:r>
     </w:p>
     <w:p/>
@@ -1278,8 +1362,13 @@
     </w:p>
     <w:p/>
     <w:p>
-      <w:r>
-        <w:t xml:space="preserve">Il nostro team è composto da 4 sviluppatori, e 2 collaboratori esterni che si dedicheranno al comparto grafico e sonoro. </w:t>
+      <w:proofErr w:type="gramStart"/>
+      <w:r>
+        <w:t>Il nostro team</w:t>
+      </w:r>
+      <w:proofErr w:type="gramEnd"/>
+      <w:r>
+        <w:t xml:space="preserve"> è composto da 4 sviluppatori, e 2 collaboratori esterni che si dedicheranno al comparto grafico e sonoro. </w:t>
       </w:r>
     </w:p>
     <w:p/>
@@ -1297,7 +1386,23 @@
         <w:t xml:space="preserve">I nostri programmatori, inoltre, sono competenti nella creazione e interrogazione di database, conoscono i fondamenti di probabilità e statistica, che saranno estremamente utili per inserire componenti aleatorie all’interno del sistema di gioco, e comprendono nozioni di base correlate all’Intelligenza Artificiale, come, ad esempio, i meccanismi di </w:t>
       </w:r>
       <w:r>
-        <w:t xml:space="preserve">ricerca in grafi, utili per il Path Finding, che servirà ai nemici del gioco per comportarsi in maniera plausibile. </w:t>
+        <w:t xml:space="preserve">ricerca in grafi, utili per il </w:t>
+      </w:r>
+      <w:proofErr w:type="spellStart"/>
+      <w:r>
+        <w:t>Path</w:t>
+      </w:r>
+      <w:proofErr w:type="spellEnd"/>
+      <w:r>
+        <w:t xml:space="preserve"> </w:t>
+      </w:r>
+      <w:proofErr w:type="spellStart"/>
+      <w:r>
+        <w:t>Finding</w:t>
+      </w:r>
+      <w:proofErr w:type="spellEnd"/>
+      <w:r>
+        <w:t xml:space="preserve">, che servirà ai nemici del gioco per comportarsi in maniera plausibile. </w:t>
       </w:r>
     </w:p>
     <w:p>
@@ -1323,7 +1428,47 @@
         <w:t>giochi di vario genere</w:t>
       </w:r>
       <w:r>
-        <w:t xml:space="preserve"> sviluppati con disparati strumenti, quali Unity (è importante menzionare che un membro del team si dedica allo sviluppo in Unity da ben 6 anni), Unreal Engine e GameMakerStudio.</w:t>
+        <w:t xml:space="preserve"> sviluppati con disparati strumenti, quali </w:t>
+      </w:r>
+      <w:proofErr w:type="spellStart"/>
+      <w:r>
+        <w:t>Unity</w:t>
+      </w:r>
+      <w:proofErr w:type="spellEnd"/>
+      <w:r>
+        <w:t xml:space="preserve"> (è importante menzionare che un membro </w:t>
+      </w:r>
+      <w:proofErr w:type="gramStart"/>
+      <w:r>
+        <w:t>del team</w:t>
+      </w:r>
+      <w:proofErr w:type="gramEnd"/>
+      <w:r>
+        <w:t xml:space="preserve"> si dedica allo sviluppo in </w:t>
+      </w:r>
+      <w:proofErr w:type="spellStart"/>
+      <w:r>
+        <w:t>Unity</w:t>
+      </w:r>
+      <w:proofErr w:type="spellEnd"/>
+      <w:r>
+        <w:t xml:space="preserve"> da ben 6 anni), </w:t>
+      </w:r>
+      <w:proofErr w:type="spellStart"/>
+      <w:r>
+        <w:t>Unreal</w:t>
+      </w:r>
+      <w:proofErr w:type="spellEnd"/>
+      <w:r>
+        <w:t xml:space="preserve"> Engine e </w:t>
+      </w:r>
+      <w:proofErr w:type="spellStart"/>
+      <w:r>
+        <w:t>GameMakerStudio</w:t>
+      </w:r>
+      <w:proofErr w:type="spellEnd"/>
+      <w:r>
+        <w:t>.</w:t>
       </w:r>
       <w:r>
         <w:t xml:space="preserve"> </w:t>
@@ -2324,13 +2469,37 @@
           <w:sz w:val="32"/>
           <w:szCs w:val="32"/>
         </w:rPr>
-        <w:t xml:space="preserve"> Scar: </w:t>
+        <w:t xml:space="preserve"> </w:t>
+      </w:r>
+      <w:proofErr w:type="spellStart"/>
+      <w:r>
+        <w:rPr>
+          <w:sz w:val="32"/>
+          <w:szCs w:val="32"/>
+        </w:rPr>
+        <w:t>Scar</w:t>
+      </w:r>
+      <w:proofErr w:type="spellEnd"/>
+      <w:r>
+        <w:rPr>
+          <w:sz w:val="32"/>
+          <w:szCs w:val="32"/>
+        </w:rPr>
+        <w:t xml:space="preserve">: </w:t>
       </w:r>
       <w:r>
         <w:t xml:space="preserve">soprannominato “Ed”, è il protagonista della storia; </w:t>
       </w:r>
       <w:r>
-        <w:t xml:space="preserve">il suo nome, anagramma di “scared” (spaventato), rispecchia il tema centrale della narrazione; Edward, infatti, è un ragazzo </w:t>
+        <w:t>il suo nome, anagramma di “</w:t>
+      </w:r>
+      <w:proofErr w:type="spellStart"/>
+      <w:r>
+        <w:t>scared</w:t>
+      </w:r>
+      <w:proofErr w:type="spellEnd"/>
+      <w:r>
+        <w:t xml:space="preserve">” (spaventato), rispecchia il tema centrale della narrazione; Edward, infatti, è un ragazzo </w:t>
       </w:r>
       <w:r>
         <w:t xml:space="preserve">introverso, </w:t>
@@ -2472,8 +2641,21 @@
         <w:jc w:val="both"/>
       </w:pPr>
       <w:r>
-        <w:t>Introdurre la storia facendo riferimento ai personaggi descritti nella sezione precedente. Cercate di coinvolgere il lettore e di fornire dettagli sull’ambietazione del gioco.</w:t>
-      </w:r>
+        <w:t>Introdurre la storia facendo riferimento ai personaggi descritti nella sezione precedente. Cercate di coinvolgere il lettore e di fornire dettagli sull’</w:t>
+      </w:r>
+      <w:proofErr w:type="spellStart"/>
+      <w:r>
+        <w:t>ambietazione</w:t>
+      </w:r>
+      <w:proofErr w:type="spellEnd"/>
+      <w:r>
+        <w:t xml:space="preserve"> del gioco.</w:t>
+      </w:r>
+    </w:p>
+    <w:p>
+      <w:pPr>
+        <w:jc w:val="both"/>
+      </w:pPr>
     </w:p>
     <w:p>
       <w:pPr>
@@ -2483,18 +2665,213 @@
       </w:pPr>
       <w:bookmarkStart w:id="4" w:name="_raxyw7z3bpm5" w:colFirst="0" w:colLast="0"/>
       <w:bookmarkEnd w:id="4"/>
-    </w:p>
-    <w:p>
-      <w:pPr>
-        <w:rPr>
-          <w:iCs/>
-        </w:rPr>
-      </w:pPr>
-      <w:r>
-        <w:rPr>
-          <w:iCs/>
-        </w:rPr>
-        <w:t xml:space="preserve">Il protagonista del nostro gioco, in seguito a un tentativo di suicidio, attraverserà un percorso di psicoanalisi, durante il quale la psicoterapeuta lo aiuterà ad affrontare le proprie paure utilizzando una tecnica non convenzionale basata proprio su “Red Door, Yellow Door”. </w:t>
+      <w:r>
+        <w:rPr>
+          <w:iCs/>
+        </w:rPr>
+        <w:t xml:space="preserve">Il protagonista Ed </w:t>
+      </w:r>
+      <w:proofErr w:type="spellStart"/>
+      <w:r>
+        <w:rPr>
+          <w:iCs/>
+        </w:rPr>
+        <w:t>Scar</w:t>
+      </w:r>
+      <w:proofErr w:type="spellEnd"/>
+      <w:r>
+        <w:rPr>
+          <w:iCs/>
+        </w:rPr>
+        <w:t xml:space="preserve"> si risveglia all’interno </w:t>
+      </w:r>
+      <w:r>
+        <w:rPr>
+          <w:iCs/>
+        </w:rPr>
+        <w:t xml:space="preserve">di un mondo ambiguo </w:t>
+      </w:r>
+      <w:r>
+        <w:rPr>
+          <w:iCs/>
+        </w:rPr>
+        <w:t xml:space="preserve">chiamato “Il mondo delle porte”, un corridoio lunghissimo </w:t>
+      </w:r>
+      <w:r>
+        <w:rPr>
+          <w:iCs/>
+        </w:rPr>
+        <w:t xml:space="preserve">di cui non si vede la fine e ricco di porte di diverso colore. Al suo </w:t>
+      </w:r>
+      <w:proofErr w:type="gramStart"/>
+      <w:r>
+        <w:rPr>
+          <w:iCs/>
+        </w:rPr>
+        <w:t>risveglio</w:t>
+      </w:r>
+      <w:proofErr w:type="gramEnd"/>
+      <w:r>
+        <w:rPr>
+          <w:iCs/>
+        </w:rPr>
+        <w:t xml:space="preserve"> Ed sente una voce</w:t>
+      </w:r>
+      <w:r>
+        <w:rPr>
+          <w:iCs/>
+        </w:rPr>
+        <w:t xml:space="preserve"> femminile</w:t>
+      </w:r>
+      <w:r>
+        <w:rPr>
+          <w:iCs/>
+        </w:rPr>
+        <w:t xml:space="preserve"> che si presenta come </w:t>
+      </w:r>
+      <w:r>
+        <w:rPr>
+          <w:iCs/>
+        </w:rPr>
+        <w:t>“</w:t>
+      </w:r>
+      <w:r>
+        <w:rPr>
+          <w:iCs/>
+        </w:rPr>
+        <w:t>L</w:t>
+      </w:r>
+      <w:r>
+        <w:rPr>
+          <w:iCs/>
+        </w:rPr>
+        <w:t xml:space="preserve">a </w:t>
+      </w:r>
+      <w:r>
+        <w:rPr>
+          <w:iCs/>
+        </w:rPr>
+        <w:t>G</w:t>
+      </w:r>
+      <w:r>
+        <w:rPr>
+          <w:iCs/>
+        </w:rPr>
+        <w:t>uida</w:t>
+      </w:r>
+      <w:r>
+        <w:rPr>
+          <w:iCs/>
+        </w:rPr>
+        <w:t>”</w:t>
+      </w:r>
+      <w:r>
+        <w:rPr>
+          <w:iCs/>
+        </w:rPr>
+        <w:t xml:space="preserve"> </w:t>
+      </w:r>
+      <w:r>
+        <w:rPr>
+          <w:iCs/>
+        </w:rPr>
+        <w:t xml:space="preserve">e </w:t>
+      </w:r>
+      <w:r>
+        <w:rPr>
+          <w:iCs/>
+        </w:rPr>
+        <w:t>che si presta ad accompagnarlo in</w:t>
+      </w:r>
+      <w:r>
+        <w:rPr>
+          <w:iCs/>
+        </w:rPr>
+        <w:t xml:space="preserve"> questo mondo</w:t>
+      </w:r>
+      <w:r>
+        <w:rPr>
+          <w:iCs/>
+        </w:rPr>
+        <w:t>.</w:t>
+      </w:r>
+      <w:r>
+        <w:rPr>
+          <w:iCs/>
+        </w:rPr>
+        <w:t xml:space="preserve"> La Guida rivela che il “mondo delle porte” è suddiviso in diverse aree accessibili attraverso le porte; all’interno di ogni area risiede una paura</w:t>
+      </w:r>
+      <w:r>
+        <w:rPr>
+          <w:iCs/>
+        </w:rPr>
+        <w:t xml:space="preserve"> </w:t>
+      </w:r>
+      <w:r>
+        <w:rPr>
+          <w:iCs/>
+        </w:rPr>
+        <w:t>incarnata</w:t>
+      </w:r>
+      <w:r>
+        <w:rPr>
+          <w:iCs/>
+        </w:rPr>
+        <w:t xml:space="preserve"> </w:t>
+      </w:r>
+      <w:r>
+        <w:rPr>
+          <w:iCs/>
+        </w:rPr>
+        <w:t>ch</w:t>
+      </w:r>
+      <w:r>
+        <w:rPr>
+          <w:iCs/>
+        </w:rPr>
+        <w:t>e ha modificato l’ambiente</w:t>
+      </w:r>
+      <w:r>
+        <w:rPr>
+          <w:iCs/>
+        </w:rPr>
+        <w:t xml:space="preserve"> prendendone il possesso</w:t>
+      </w:r>
+      <w:r>
+        <w:rPr>
+          <w:iCs/>
+        </w:rPr>
+        <w:t xml:space="preserve">. Il </w:t>
+      </w:r>
+      <w:r>
+        <w:rPr>
+          <w:iCs/>
+        </w:rPr>
+        <w:t xml:space="preserve">compito di Ed è quello di </w:t>
+      </w:r>
+      <w:r>
+        <w:rPr>
+          <w:iCs/>
+        </w:rPr>
+        <w:t xml:space="preserve">liberare </w:t>
+      </w:r>
+      <w:r>
+        <w:rPr>
+          <w:iCs/>
+        </w:rPr>
+        <w:t>le stanze dalle paure</w:t>
+      </w:r>
+      <w:r>
+        <w:rPr>
+          <w:iCs/>
+        </w:rPr>
+        <w:t>.</w:t>
+      </w:r>
+      <w:r>
+        <w:rPr>
+          <w:iCs/>
+        </w:rPr>
+        <w:t xml:space="preserve"> </w:t>
       </w:r>
     </w:p>
     <w:p>
@@ -2633,7 +3010,21 @@
         <w:rPr>
           <w:i/>
         </w:rPr>
-        <w:t>Il gioco inizia con una scena in cui i tre personaggi sono in una taverna e discutono delle loro avventure. Dopo dei dialoghi dai quali si intuisce il background di ogni personaggio, il giocatore potrà scegliere con quale personaggio giocare. Dopo la scelta partirà un tutorial che spiega come utilizzare le specifiche abilità del personaggio scelto. Il primo livello è ambientato…</w:t>
+        <w:t xml:space="preserve">Il gioco inizia con una scena in cui i tre personaggi sono in una taverna e discutono delle loro avventure. Dopo dei dialoghi dai quali si intuisce </w:t>
+      </w:r>
+      <w:proofErr w:type="gramStart"/>
+      <w:r>
+        <w:rPr>
+          <w:i/>
+        </w:rPr>
+        <w:t>il background</w:t>
+      </w:r>
+      <w:proofErr w:type="gramEnd"/>
+      <w:r>
+        <w:rPr>
+          <w:i/>
+        </w:rPr>
+        <w:t xml:space="preserve"> di ogni personaggio, il giocatore potrà scegliere con quale personaggio giocare. Dopo la scelta partirà un tutorial che spiega come utilizzare le specifiche abilità del personaggio scelto. Il primo livello è ambientato…</w:t>
       </w:r>
     </w:p>
     <w:p>
@@ -2657,7 +3048,15 @@
         <w:jc w:val="both"/>
       </w:pPr>
       <w:r>
-        <w:t>Questa è la sezione più importante del documento è fornisce tutti i dettagli del sistema di regole previste dal gioco.</w:t>
+        <w:t xml:space="preserve">Questa è la sezione più importante del documento </w:t>
+      </w:r>
+      <w:proofErr w:type="gramStart"/>
+      <w:r>
+        <w:t>è</w:t>
+      </w:r>
+      <w:proofErr w:type="gramEnd"/>
+      <w:r>
+        <w:t xml:space="preserve"> fornisce tutti i dettagli del sistema di regole previste dal gioco.</w:t>
       </w:r>
     </w:p>
     <w:p/>
@@ -2695,10 +3094,94 @@
         <w:rPr>
           <w:i/>
         </w:rPr>
-        <w:t>L’obiettivo del gioco è progredire attravero i vari livelli distruggendo i nemici e raccogliendo particolari oggetti che verranno utilizzati per modificare le abilità del giocare. Alcuni oggetti saranno necessari per sconfiggere i boss di fine livello.</w:t>
+        <w:t xml:space="preserve">L’obiettivo del gioco è progredire </w:t>
+      </w:r>
+      <w:proofErr w:type="spellStart"/>
+      <w:r>
+        <w:rPr>
+          <w:i/>
+        </w:rPr>
+        <w:t>attravero</w:t>
+      </w:r>
+      <w:proofErr w:type="spellEnd"/>
+      <w:r>
+        <w:rPr>
+          <w:i/>
+        </w:rPr>
+        <w:t xml:space="preserve"> i vari livelli distruggendo i nemici e raccogliendo particolari oggetti che verranno utilizzati per modificare le abilità del giocare. Alcuni oggetti saranno necessari per sconfiggere i boss di fine livello.</w:t>
       </w:r>
     </w:p>
     <w:p/>
+    <w:p>
+      <w:r>
+        <w:t>L</w:t>
+      </w:r>
+      <w:r>
+        <w:t xml:space="preserve">’obbiettivo del gioco è </w:t>
+      </w:r>
+      <w:r>
+        <w:t xml:space="preserve">completare le aree </w:t>
+      </w:r>
+      <w:r>
+        <w:t>sconfiggendo i nemici</w:t>
+      </w:r>
+      <w:r>
+        <w:t>, per</w:t>
+      </w:r>
+      <w:r>
+        <w:t xml:space="preserve"> otten</w:t>
+      </w:r>
+      <w:r>
+        <w:t>ere</w:t>
+      </w:r>
+      <w:r>
+        <w:t xml:space="preserve"> dei potenziamenti</w:t>
+      </w:r>
+      <w:r>
+        <w:t>,</w:t>
+      </w:r>
+      <w:r>
+        <w:t xml:space="preserve"> sono utili per </w:t>
+      </w:r>
+      <w:r>
+        <w:t>la progressione de</w:t>
+      </w:r>
+      <w:r>
+        <w:t>lle aree successive</w:t>
+      </w:r>
+      <w:r>
+        <w:t>,</w:t>
+      </w:r>
+      <w:r>
+        <w:t xml:space="preserve"> e </w:t>
+      </w:r>
+      <w:r>
+        <w:t>progredire nella storia</w:t>
+      </w:r>
+      <w:r>
+        <w:t>.</w:t>
+      </w:r>
+      <w:r>
+        <w:t xml:space="preserve"> </w:t>
+      </w:r>
+      <w:proofErr w:type="gramStart"/>
+      <w:r>
+        <w:t>E</w:t>
+      </w:r>
+      <w:r>
+        <w:t>’</w:t>
+      </w:r>
+      <w:proofErr w:type="gramEnd"/>
+      <w:r>
+        <w:t xml:space="preserve"> presente </w:t>
+      </w:r>
+      <w:r>
+        <w:t>anche la possibilità di raccogliere dei collezionabili</w:t>
+      </w:r>
+      <w:r>
+        <w:t>, che spiegano argomenti extra al giocatore.</w:t>
+      </w:r>
+    </w:p>
     <w:p>
       <w:pPr>
         <w:pStyle w:val="Titolo2"/>
@@ -2714,7 +3197,15 @@
         <w:jc w:val="both"/>
       </w:pPr>
       <w:r>
-        <w:t>Quali sono le abilità richieste al giocatore? Come queste variano nel tempo? Come il giocatore acquisisce il controllo sulle maccaniche di gioco?</w:t>
+        <w:t xml:space="preserve">Quali sono le abilità richieste al giocatore? Come queste variano nel tempo? Come il giocatore acquisisce il controllo sulle </w:t>
+      </w:r>
+      <w:proofErr w:type="spellStart"/>
+      <w:r>
+        <w:t>maccaniche</w:t>
+      </w:r>
+      <w:proofErr w:type="spellEnd"/>
+      <w:r>
+        <w:t xml:space="preserve"> di gioco?</w:t>
       </w:r>
     </w:p>
     <w:p>
@@ -2818,7 +3309,15 @@
         <w:jc w:val="both"/>
       </w:pPr>
       <w:r>
-        <w:t>In questa sezione andrebbero specificate le meccaniche di gioco fondamentali (core mechanics). Nelle sezioni successive possiamo riportare le altre meccaniche secondarie.</w:t>
+        <w:t xml:space="preserve">In questa sezione andrebbero specificate le meccaniche di gioco fondamentali (core </w:t>
+      </w:r>
+      <w:proofErr w:type="spellStart"/>
+      <w:r>
+        <w:t>mechanics</w:t>
+      </w:r>
+      <w:proofErr w:type="spellEnd"/>
+      <w:r>
+        <w:t>). Nelle sezioni successive possiamo riportare le altre meccaniche secondarie.</w:t>
       </w:r>
     </w:p>
     <w:p>
@@ -2847,8 +3346,15 @@
       <w:bookmarkStart w:id="10" w:name="_7dw1wnv3y9u" w:colFirst="0" w:colLast="0"/>
       <w:bookmarkEnd w:id="10"/>
       <w:r>
+        <w:lastRenderedPageBreak/>
         <w:t>Oggetti e power-ups</w:t>
       </w:r>
+      <w:r>
+        <w:t xml:space="preserve"> (</w:t>
+      </w:r>
+      <w:r>
+        <w:t>Collezionabile)</w:t>
+      </w:r>
     </w:p>
     <w:p>
       <w:pPr>
@@ -2874,7 +3380,21 @@
         <w:rPr>
           <w:i/>
         </w:rPr>
-        <w:t>Durante la progressione nei livelli il giocatore dovrà raccogliere degli oggetti (alcuni nascosti) e dei power-ups necessari a poter sconfiggire i boss di fine livello. In particolare, …</w:t>
+        <w:t xml:space="preserve">Durante la progressione nei livelli il giocatore dovrà raccogliere degli oggetti (alcuni nascosti) e dei power-ups necessari a poter </w:t>
+      </w:r>
+      <w:proofErr w:type="spellStart"/>
+      <w:r>
+        <w:rPr>
+          <w:i/>
+        </w:rPr>
+        <w:t>sconfiggire</w:t>
+      </w:r>
+      <w:proofErr w:type="spellEnd"/>
+      <w:r>
+        <w:rPr>
+          <w:i/>
+        </w:rPr>
+        <w:t xml:space="preserve"> i boss di fine livello. In particolare, …</w:t>
       </w:r>
     </w:p>
     <w:p/>
@@ -2965,7 +3485,21 @@
         <w:rPr>
           <w:i/>
         </w:rPr>
-        <w:t>Il gioco è un plaform 2D che prevede lo scrolling orizzontale e verticale. I livelli sono caratterizzati da un grafica pixel-art che ricorda i giochi 8/16 bit…</w:t>
+        <w:t xml:space="preserve">Il gioco è un </w:t>
+      </w:r>
+      <w:proofErr w:type="spellStart"/>
+      <w:r>
+        <w:rPr>
+          <w:i/>
+        </w:rPr>
+        <w:t>plaform</w:t>
+      </w:r>
+      <w:proofErr w:type="spellEnd"/>
+      <w:r>
+        <w:rPr>
+          <w:i/>
+        </w:rPr>
+        <w:t xml:space="preserve"> 2D che prevede lo scrolling orizzontale e verticale. I livelli sono caratterizzati da un grafica pixel-art che ricorda i giochi 8/16 bit…</w:t>
       </w:r>
     </w:p>
     <w:p>
@@ -2983,7 +3517,15 @@
         <w:jc w:val="both"/>
       </w:pPr>
       <w:r>
-        <w:t>Qui vanno inseriti i dettagli sulla musica e sugli effetti sonori. Questa sezione può contenere varie sotto-sezioni in base alla complessità della musica e dei suoni.</w:t>
+        <w:t xml:space="preserve">Qui vanno inseriti i dettagli sulla musica e sugli effetti sonori. Questa sezione può contenere varie </w:t>
+      </w:r>
+      <w:proofErr w:type="gramStart"/>
+      <w:r>
+        <w:t>sotto-sezioni</w:t>
+      </w:r>
+      <w:proofErr w:type="gramEnd"/>
+      <w:r>
+        <w:t xml:space="preserve"> in base alla complessità della musica e dei suoni.</w:t>
       </w:r>
     </w:p>
     <w:p/>
@@ -3000,12 +3542,22 @@
     <w:p>
       <w:pPr>
         <w:jc w:val="both"/>
-      </w:pPr>
-      <w:r>
-        <w:t>Qui vanno definiti i dettagli tecnici relativi alle piattaforme per le quali verrà sviluppato il gioco e dettagli sui tool che verranno utilizzati. Questa sezione non dovrebbe essere molto dettagliata, ma dovrebbe fornire solo le informazioni più importanti. I dettagli vanno inseriti in un documento separato (Technical Design Document - TDD).</w:t>
-      </w:r>
-    </w:p>
-    <w:p/>
+        <w:rPr>
+          <w:u w:val="single"/>
+        </w:rPr>
+      </w:pPr>
+      <w:r>
+        <w:t xml:space="preserve">Qui vanno definiti i dettagli tecnici relativi alle piattaforme per le quali verrà sviluppato il gioco e dettagli sui tool che verranno utilizzati. Questa sezione non dovrebbe essere molto dettagliata, ma dovrebbe fornire solo le informazioni più importanti. I dettagli vanno inseriti in un documento separato (Technical Design </w:t>
+      </w:r>
+      <w:proofErr w:type="spellStart"/>
+      <w:r>
+        <w:t>Document</w:t>
+      </w:r>
+      <w:proofErr w:type="spellEnd"/>
+      <w:r>
+        <w:t xml:space="preserve"> - TDD).</w:t>
+      </w:r>
+    </w:p>
     <w:p>
       <w:pPr>
         <w:pStyle w:val="Titolo1"/>
@@ -3013,6 +3565,7 @@
       <w:bookmarkStart w:id="16" w:name="_clxsfzh3de32" w:colFirst="0" w:colLast="0"/>
       <w:bookmarkEnd w:id="16"/>
       <w:r>
+        <w:lastRenderedPageBreak/>
         <w:t>Mercato</w:t>
       </w:r>
     </w:p>
@@ -3027,6 +3580,9 @@
     <w:p>
       <w:pPr>
         <w:jc w:val="both"/>
+        <w:rPr>
+          <w:u w:val="single"/>
+        </w:rPr>
       </w:pPr>
       <w:r>
         <w:t>Questa sezione dovrebbe anche fornire dettagli su come si intende finanziare lo sviluppo del gioco.</w:t>
@@ -3040,7 +3596,6 @@
       <w:bookmarkStart w:id="17" w:name="_cohi47lszhdc" w:colFirst="0" w:colLast="0"/>
       <w:bookmarkEnd w:id="17"/>
       <w:r>
-        <w:lastRenderedPageBreak/>
         <w:t>Target</w:t>
       </w:r>
     </w:p>
@@ -3200,7 +3755,14 @@
         <w:rPr>
           <w:iCs/>
         </w:rPr>
-        <w:t xml:space="preserve"> in uno stato di trance, durante il quale il soggetto esplora gli anfratti della propria mente, attraversando porte di colore rosso e giallo. Avvicinandosi alle varie porte, il giocatore sarà colto da forti emozioni di diversa natura; il compito del conduttore sarà quello di assicurarsi che il soggetto non attraversi la soglia delle porte che recano a quest’ultimo emozioni troppo negative, e che quindi potrebbero celare demoni interiori potenzialmente lesivi per la condizione psicologica del partecipante. </w:t>
+        <w:t xml:space="preserve"> in uno stato di trance, durante il quale il soggetto esplora gli anfratti della propria mente, attraversando porte di colore rosso e giallo. </w:t>
+      </w:r>
+      <w:r>
+        <w:rPr>
+          <w:iCs/>
+        </w:rPr>
+        <w:lastRenderedPageBreak/>
+        <w:t xml:space="preserve">Avvicinandosi alle varie porte, il giocatore sarà colto da forti emozioni di diversa natura; il compito del conduttore sarà quello di assicurarsi che il soggetto non attraversi la soglia delle porte che recano a quest’ultimo emozioni troppo negative, e che quindi potrebbero celare demoni interiori potenzialmente lesivi per la condizione psicologica del partecipante. </w:t>
       </w:r>
     </w:p>
     <w:p/>
@@ -4486,6 +5048,21 @@
 </file>
 
 <file path=customXml/item1.xml><?xml version="1.0" encoding="utf-8"?>
+<?mso-contentType ?>
+<FormTemplates xmlns="http://schemas.microsoft.com/sharepoint/v3/contenttype/forms">
+  <Display>DocumentLibraryForm</Display>
+  <Edit>DocumentLibraryForm</Edit>
+  <New>DocumentLibraryForm</New>
+</FormTemplates>
+</file>
+
+<file path=customXml/item2.xml><?xml version="1.0" encoding="utf-8"?>
+<p:properties xmlns:p="http://schemas.microsoft.com/office/2006/metadata/properties" xmlns:xsi="http://www.w3.org/2001/XMLSchema-instance" xmlns:pc="http://schemas.microsoft.com/office/infopath/2007/PartnerControls">
+  <documentManagement/>
+</p:properties>
+</file>
+
+<file path=customXml/item3.xml><?xml version="1.0" encoding="utf-8"?>
 <ct:contentTypeSchema xmlns:ct="http://schemas.microsoft.com/office/2006/metadata/contentType" xmlns:ma="http://schemas.microsoft.com/office/2006/metadata/properties/metaAttributes" ct:_="" ma:_="" ma:contentTypeName="Documento" ma:contentTypeID="0x0101002ECFF1E9CB06084E8B9788813D5FC250" ma:contentTypeVersion="0" ma:contentTypeDescription="Creare un nuovo documento." ma:contentTypeScope="" ma:versionID="f698827b71b80ce9d0141cb5a13a59d4">
   <xsd:schema xmlns:xsd="http://www.w3.org/2001/XMLSchema" xmlns:xs="http://www.w3.org/2001/XMLSchema" xmlns:p="http://schemas.microsoft.com/office/2006/metadata/properties" targetNamespace="http://schemas.microsoft.com/office/2006/metadata/properties" ma:root="true" ma:fieldsID="afea9b2fbf922795d328deade55af85f">
     <xsd:element name="properties">
@@ -4599,26 +5176,28 @@
 </ct:contentTypeSchema>
 </file>
 
-<file path=customXml/item2.xml><?xml version="1.0" encoding="utf-8"?>
-<p:properties xmlns:p="http://schemas.microsoft.com/office/2006/metadata/properties" xmlns:xsi="http://www.w3.org/2001/XMLSchema-instance" xmlns:pc="http://schemas.microsoft.com/office/infopath/2007/PartnerControls">
-  <documentManagement/>
-</p:properties>
-</file>
-
-<file path=customXml/item3.xml><?xml version="1.0" encoding="utf-8"?>
-<?mso-contentType ?>
-<FormTemplates xmlns="http://schemas.microsoft.com/sharepoint/v3/contenttype/forms">
-  <Display>DocumentLibraryForm</Display>
-  <Edit>DocumentLibraryForm</Edit>
-  <New>DocumentLibraryForm</New>
-</FormTemplates>
-</file>
-
 <file path=customXml/item4.xml><?xml version="1.0" encoding="utf-8"?>
 <b:Sources xmlns:b="http://schemas.openxmlformats.org/officeDocument/2006/bibliography" xmlns="http://schemas.openxmlformats.org/officeDocument/2006/bibliography" SelectedStyle="\APASixthEditionOfficeOnline.xsl" StyleName="APA" Version="6"/>
 </file>
 
 <file path=customXml/itemProps1.xml><?xml version="1.0" encoding="utf-8"?>
+<ds:datastoreItem xmlns:ds="http://schemas.openxmlformats.org/officeDocument/2006/customXml" ds:itemID="{AF1B24F1-6B5E-442E-89C1-E85104C2DB8A}">
+  <ds:schemaRefs>
+    <ds:schemaRef ds:uri="http://schemas.microsoft.com/sharepoint/v3/contenttype/forms"/>
+  </ds:schemaRefs>
+</ds:datastoreItem>
+</file>
+
+<file path=customXml/itemProps2.xml><?xml version="1.0" encoding="utf-8"?>
+<ds:datastoreItem xmlns:ds="http://schemas.openxmlformats.org/officeDocument/2006/customXml" ds:itemID="{15116CA7-F7B2-47E6-AB99-B00B63240D3D}">
+  <ds:schemaRefs>
+    <ds:schemaRef ds:uri="http://schemas.microsoft.com/office/2006/metadata/properties"/>
+    <ds:schemaRef ds:uri="http://schemas.microsoft.com/office/infopath/2007/PartnerControls"/>
+  </ds:schemaRefs>
+</ds:datastoreItem>
+</file>
+
+<file path=customXml/itemProps3.xml><?xml version="1.0" encoding="utf-8"?>
 <ds:datastoreItem xmlns:ds="http://schemas.openxmlformats.org/officeDocument/2006/customXml" ds:itemID="{36C522B9-BDBF-41D7-B9B8-EF40D5E0A0B1}">
   <ds:schemaRefs>
     <ds:schemaRef ds:uri="http://schemas.microsoft.com/office/2006/metadata/contentType"/>
@@ -4634,23 +5213,6 @@
 </ds:datastoreItem>
 </file>
 
-<file path=customXml/itemProps2.xml><?xml version="1.0" encoding="utf-8"?>
-<ds:datastoreItem xmlns:ds="http://schemas.openxmlformats.org/officeDocument/2006/customXml" ds:itemID="{15116CA7-F7B2-47E6-AB99-B00B63240D3D}">
-  <ds:schemaRefs>
-    <ds:schemaRef ds:uri="http://schemas.microsoft.com/office/2006/metadata/properties"/>
-    <ds:schemaRef ds:uri="http://schemas.microsoft.com/office/infopath/2007/PartnerControls"/>
-  </ds:schemaRefs>
-</ds:datastoreItem>
-</file>
-
-<file path=customXml/itemProps3.xml><?xml version="1.0" encoding="utf-8"?>
-<ds:datastoreItem xmlns:ds="http://schemas.openxmlformats.org/officeDocument/2006/customXml" ds:itemID="{AF1B24F1-6B5E-442E-89C1-E85104C2DB8A}">
-  <ds:schemaRefs>
-    <ds:schemaRef ds:uri="http://schemas.microsoft.com/sharepoint/v3/contenttype/forms"/>
-  </ds:schemaRefs>
-</ds:datastoreItem>
-</file>
-
 <file path=customXml/itemProps4.xml><?xml version="1.0" encoding="utf-8"?>
 <ds:datastoreItem xmlns:ds="http://schemas.openxmlformats.org/officeDocument/2006/customXml" ds:itemID="{369DE039-43C6-446C-814A-9A66A2F61651}">
   <ds:schemaRefs>

</xml_diff>

<commit_message>
added and described some game mechanics
</commit_message>
<xml_diff>
--- a/Game Design Document RDYD.docx
+++ b/Game Design Document RDYD.docx
@@ -1362,13 +1362,8 @@
     </w:p>
     <w:p/>
     <w:p>
-      <w:proofErr w:type="gramStart"/>
-      <w:r>
-        <w:t>Il nostro team</w:t>
-      </w:r>
-      <w:proofErr w:type="gramEnd"/>
-      <w:r>
-        <w:t xml:space="preserve"> è composto da 4 sviluppatori, e 2 collaboratori esterni che si dedicheranno al comparto grafico e sonoro. </w:t>
+      <w:r>
+        <w:t xml:space="preserve">Il nostro team è composto da 4 sviluppatori, e 2 collaboratori esterni che si dedicheranno al comparto grafico e sonoro. </w:t>
       </w:r>
     </w:p>
     <w:p/>
@@ -1436,15 +1431,7 @@
       </w:r>
       <w:proofErr w:type="spellEnd"/>
       <w:r>
-        <w:t xml:space="preserve"> (è importante menzionare che un membro </w:t>
-      </w:r>
-      <w:proofErr w:type="gramStart"/>
-      <w:r>
-        <w:t>del team</w:t>
-      </w:r>
-      <w:proofErr w:type="gramEnd"/>
-      <w:r>
-        <w:t xml:space="preserve"> si dedica allo sviluppo in </w:t>
+        <w:t xml:space="preserve"> (è importante menzionare che un membro del team si dedica allo sviluppo in </w:t>
       </w:r>
       <w:proofErr w:type="spellStart"/>
       <w:r>
@@ -2701,21 +2688,7 @@
         <w:rPr>
           <w:iCs/>
         </w:rPr>
-        <w:t xml:space="preserve">di cui non si vede la fine e ricco di porte di diverso colore. Al suo </w:t>
-      </w:r>
-      <w:proofErr w:type="gramStart"/>
-      <w:r>
-        <w:rPr>
-          <w:iCs/>
-        </w:rPr>
-        <w:t>risveglio</w:t>
-      </w:r>
-      <w:proofErr w:type="gramEnd"/>
-      <w:r>
-        <w:rPr>
-          <w:iCs/>
-        </w:rPr>
-        <w:t xml:space="preserve"> Ed sente una voce</w:t>
+        <w:t>di cui non si vede la fine e ricco di porte di diverso colore. Al suo risveglio Ed sente una voce</w:t>
       </w:r>
       <w:r>
         <w:rPr>
@@ -3010,21 +2983,7 @@
         <w:rPr>
           <w:i/>
         </w:rPr>
-        <w:t xml:space="preserve">Il gioco inizia con una scena in cui i tre personaggi sono in una taverna e discutono delle loro avventure. Dopo dei dialoghi dai quali si intuisce </w:t>
-      </w:r>
-      <w:proofErr w:type="gramStart"/>
-      <w:r>
-        <w:rPr>
-          <w:i/>
-        </w:rPr>
-        <w:t>il background</w:t>
-      </w:r>
-      <w:proofErr w:type="gramEnd"/>
-      <w:r>
-        <w:rPr>
-          <w:i/>
-        </w:rPr>
-        <w:t xml:space="preserve"> di ogni personaggio, il giocatore potrà scegliere con quale personaggio giocare. Dopo la scelta partirà un tutorial che spiega come utilizzare le specifiche abilità del personaggio scelto. Il primo livello è ambientato…</w:t>
+        <w:t>Il gioco inizia con una scena in cui i tre personaggi sono in una taverna e discutono delle loro avventure. Dopo dei dialoghi dai quali si intuisce il background di ogni personaggio, il giocatore potrà scegliere con quale personaggio giocare. Dopo la scelta partirà un tutorial che spiega come utilizzare le specifiche abilità del personaggio scelto. Il primo livello è ambientato…</w:t>
       </w:r>
     </w:p>
     <w:p>
@@ -3048,15 +3007,7 @@
         <w:jc w:val="both"/>
       </w:pPr>
       <w:r>
-        <w:t xml:space="preserve">Questa è la sezione più importante del documento </w:t>
-      </w:r>
-      <w:proofErr w:type="gramStart"/>
-      <w:r>
-        <w:t>è</w:t>
-      </w:r>
-      <w:proofErr w:type="gramEnd"/>
-      <w:r>
-        <w:t xml:space="preserve"> fornisce tutti i dettagli del sistema di regole previste dal gioco.</w:t>
+        <w:t>Questa è la sezione più importante del documento è fornisce tutti i dettagli del sistema di regole previste dal gioco.</w:t>
       </w:r>
     </w:p>
     <w:p/>
@@ -3162,16 +3113,11 @@
         <w:t>.</w:t>
       </w:r>
       <w:r>
-        <w:t xml:space="preserve"> </w:t>
-      </w:r>
-      <w:proofErr w:type="gramStart"/>
-      <w:r>
-        <w:t>E</w:t>
+        <w:t xml:space="preserve"> E</w:t>
       </w:r>
       <w:r>
         <w:t>’</w:t>
       </w:r>
-      <w:proofErr w:type="gramEnd"/>
       <w:r>
         <w:t xml:space="preserve"> presente </w:t>
       </w:r>
@@ -3214,75 +3160,67 @@
       </w:pPr>
     </w:p>
     <w:p>
-      <w:pPr>
-        <w:jc w:val="both"/>
-        <w:rPr>
-          <w:i/>
-        </w:rPr>
-      </w:pPr>
-      <w:r>
-        <w:rPr>
-          <w:i/>
-        </w:rPr>
-        <w:t>Ogni personaggio ha le sue abilità che potranno essere potenziate e modificate durante il gioco raccogliendo degli oggetti. In particolare, le abilità di ogni personaggio sono:</w:t>
-      </w:r>
-    </w:p>
-    <w:p>
-      <w:pPr>
-        <w:jc w:val="both"/>
-        <w:rPr>
-          <w:i/>
-        </w:rPr>
-      </w:pPr>
-      <w:r>
-        <w:rPr>
-          <w:i/>
-        </w:rPr>
-        <w:t>….</w:t>
-      </w:r>
-    </w:p>
-    <w:p>
-      <w:pPr>
-        <w:jc w:val="both"/>
-        <w:rPr>
-          <w:i/>
-        </w:rPr>
-      </w:pPr>
-    </w:p>
-    <w:p>
-      <w:pPr>
-        <w:jc w:val="both"/>
-        <w:rPr>
-          <w:i/>
-        </w:rPr>
-      </w:pPr>
-      <w:r>
-        <w:rPr>
-          <w:i/>
-        </w:rPr>
-        <w:t>Per poter sconfiggere i boss di fine livello il giocatore dovrà…</w:t>
-      </w:r>
-    </w:p>
-    <w:p>
-      <w:pPr>
-        <w:jc w:val="both"/>
-        <w:rPr>
-          <w:i/>
-        </w:rPr>
-      </w:pPr>
-    </w:p>
-    <w:p>
-      <w:pPr>
-        <w:jc w:val="both"/>
-        <w:rPr>
-          <w:i/>
-        </w:rPr>
-      </w:pPr>
-      <w:r>
-        <w:rPr>
-          <w:i/>
-        </w:rPr>
-        <w:t>Il giocatore potrà saltare, raccogliere oggetti, …</w:t>
+      <w:r>
+        <w:t xml:space="preserve">Durante tutto il gioco sarà possibile utilizzare come personaggio giocabile Ed </w:t>
+      </w:r>
+      <w:proofErr w:type="spellStart"/>
+      <w:r>
+        <w:t>Scar</w:t>
+      </w:r>
+      <w:proofErr w:type="spellEnd"/>
+      <w:r>
+        <w:t xml:space="preserve">, il protagonista della storia. Il giocatore ha a disposizione delle abilità base come </w:t>
+      </w:r>
+      <w:r>
+        <w:t>il salto</w:t>
+      </w:r>
+      <w:r>
+        <w:t xml:space="preserve"> e </w:t>
+      </w:r>
+      <w:r>
+        <w:t xml:space="preserve">una serie di attacchi, </w:t>
+      </w:r>
+      <w:r>
+        <w:t xml:space="preserve">inoltre si possono </w:t>
+      </w:r>
+      <w:r>
+        <w:t>ottenere</w:t>
+      </w:r>
+      <w:r>
+        <w:t xml:space="preserve"> dei power up </w:t>
+      </w:r>
+      <w:r>
+        <w:t xml:space="preserve">attivi e passivi </w:t>
+      </w:r>
+      <w:r>
+        <w:t xml:space="preserve">che </w:t>
+      </w:r>
+      <w:r>
+        <w:t xml:space="preserve">aggiungono abilità o potenziano le abilità base. </w:t>
+      </w:r>
+      <w:r>
+        <w:t xml:space="preserve">All’interno di un area il giocatore dovrà superare degli ostacoli come sconfiggere dei nemici </w:t>
+      </w:r>
+      <w:r>
+        <w:t>e</w:t>
+      </w:r>
+      <w:r>
+        <w:t xml:space="preserve"> superare ostacoli ambientali, alla fine di ogni area è presente </w:t>
+      </w:r>
+      <w:r>
+        <w:t>un boss che rappresenta la paura incarnata, e per concludere l’area dovr</w:t>
+      </w:r>
+      <w:r>
+        <w:t xml:space="preserve">à sconfiggere il boss che </w:t>
+      </w:r>
+      <w:r>
+        <w:t xml:space="preserve"> </w:t>
+      </w:r>
+      <w:r>
+        <w:t xml:space="preserve">sconfitto </w:t>
+      </w:r>
+      <w:r>
+        <w:t>il giocatore otterrà i potenziamenti.</w:t>
       </w:r>
     </w:p>
     <w:p/>
@@ -3327,6 +3265,11 @@
     </w:p>
     <w:p>
       <w:pPr>
+        <w:pStyle w:val="Paragrafoelenco"/>
+        <w:numPr>
+          <w:ilvl w:val="0"/>
+          <w:numId w:val="5"/>
+        </w:numPr>
         <w:jc w:val="both"/>
         <w:rPr>
           <w:i/>
@@ -3334,9 +3277,732 @@
       </w:pPr>
       <w:r>
         <w:rPr>
+          <w:b/>
+          <w:bCs/>
           <w:i/>
         </w:rPr>
-        <w:t>Utilizzare le tecniche che abbiamo visto a lezione per descrivere le meccaniche.</w:t>
+        <w:t>C</w:t>
+      </w:r>
+      <w:r>
+        <w:rPr>
+          <w:b/>
+          <w:bCs/>
+          <w:iCs/>
+        </w:rPr>
+        <w:t>ombattimento</w:t>
+      </w:r>
+      <w:r>
+        <w:rPr>
+          <w:iCs/>
+        </w:rPr>
+        <w:t xml:space="preserve">, </w:t>
+      </w:r>
+      <w:r>
+        <w:rPr>
+          <w:iCs/>
+        </w:rPr>
+        <w:t>serve per sconfiggere</w:t>
+      </w:r>
+      <w:r>
+        <w:rPr>
+          <w:iCs/>
+        </w:rPr>
+        <w:t xml:space="preserve"> i vari nemici presenti</w:t>
+      </w:r>
+      <w:r>
+        <w:rPr>
+          <w:iCs/>
+        </w:rPr>
+        <w:t xml:space="preserve"> nelle aree</w:t>
+      </w:r>
+      <w:r>
+        <w:rPr>
+          <w:iCs/>
+        </w:rPr>
+        <w:t xml:space="preserve">. </w:t>
+      </w:r>
+      <w:r>
+        <w:rPr>
+          <w:iCs/>
+        </w:rPr>
+        <w:t>Lo stile di</w:t>
+      </w:r>
+      <w:r>
+        <w:rPr>
+          <w:iCs/>
+        </w:rPr>
+        <w:t xml:space="preserve"> combattimento del giocatore </w:t>
+      </w:r>
+      <w:r>
+        <w:rPr>
+          <w:iCs/>
+        </w:rPr>
+        <w:t xml:space="preserve">sarà </w:t>
+      </w:r>
+      <w:proofErr w:type="spellStart"/>
+      <w:r>
+        <w:rPr>
+          <w:iCs/>
+        </w:rPr>
+        <w:t>melee</w:t>
+      </w:r>
+      <w:proofErr w:type="spellEnd"/>
+      <w:r>
+        <w:rPr>
+          <w:iCs/>
+        </w:rPr>
+        <w:t xml:space="preserve"> </w:t>
+      </w:r>
+      <w:r>
+        <w:rPr>
+          <w:iCs/>
+        </w:rPr>
+        <w:t xml:space="preserve">e </w:t>
+      </w:r>
+      <w:proofErr w:type="spellStart"/>
+      <w:r>
+        <w:rPr>
+          <w:iCs/>
+        </w:rPr>
+        <w:t>ranged</w:t>
+      </w:r>
+      <w:proofErr w:type="spellEnd"/>
+      <w:r>
+        <w:rPr>
+          <w:iCs/>
+        </w:rPr>
+        <w:t xml:space="preserve"> </w:t>
+      </w:r>
+      <w:r>
+        <w:rPr>
+          <w:iCs/>
+        </w:rPr>
+        <w:t xml:space="preserve">ovvero combattimento ravvicinato o corpo a corpo. </w:t>
+      </w:r>
+      <w:r>
+        <w:rPr>
+          <w:iCs/>
+        </w:rPr>
+        <w:t xml:space="preserve">Il giocatore avrà </w:t>
+      </w:r>
+      <w:r>
+        <w:rPr>
+          <w:iCs/>
+        </w:rPr>
+        <w:t>a disposizione</w:t>
+      </w:r>
+      <w:r>
+        <w:rPr>
+          <w:iCs/>
+        </w:rPr>
+        <w:t xml:space="preserve"> 3 attacchi leggeri e 2 attacchi pesanti; gli attacchi </w:t>
+      </w:r>
+      <w:r>
+        <w:rPr>
+          <w:iCs/>
+        </w:rPr>
+        <w:t xml:space="preserve">leggeri sono veloci ma con un danno non eccessivo, </w:t>
+      </w:r>
+      <w:r>
+        <w:rPr>
+          <w:iCs/>
+        </w:rPr>
+        <w:t xml:space="preserve">i 3 attacchi leggeri sono una sequenza di attacchi che devono essere </w:t>
+      </w:r>
+      <w:r>
+        <w:rPr>
+          <w:iCs/>
+        </w:rPr>
+        <w:t>concatenati</w:t>
+      </w:r>
+      <w:r>
+        <w:rPr>
+          <w:iCs/>
+        </w:rPr>
+        <w:t xml:space="preserve"> uno dopo l’altro</w:t>
+      </w:r>
+      <w:r>
+        <w:rPr>
+          <w:iCs/>
+        </w:rPr>
+        <w:t xml:space="preserve"> </w:t>
+      </w:r>
+      <w:r>
+        <w:rPr>
+          <w:iCs/>
+        </w:rPr>
+        <w:lastRenderedPageBreak/>
+        <w:t>(</w:t>
+      </w:r>
+      <w:r>
+        <w:rPr>
+          <w:iCs/>
+        </w:rPr>
+        <w:t xml:space="preserve">affondo, fendente </w:t>
+      </w:r>
+      <w:r>
+        <w:rPr>
+          <w:iCs/>
+        </w:rPr>
+        <w:t>verticale e fendente orizzontale</w:t>
+      </w:r>
+      <w:r>
+        <w:rPr>
+          <w:iCs/>
+        </w:rPr>
+        <w:t>)</w:t>
+      </w:r>
+      <w:r>
+        <w:rPr>
+          <w:iCs/>
+        </w:rPr>
+        <w:t>.</w:t>
+      </w:r>
+      <w:r>
+        <w:rPr>
+          <w:iCs/>
+        </w:rPr>
+        <w:t xml:space="preserve"> </w:t>
+      </w:r>
+      <w:r>
+        <w:rPr>
+          <w:iCs/>
+        </w:rPr>
+        <w:t xml:space="preserve">Gli attacchi pesanti sono più lenti ma hanno un danno maggiore, anch’essi </w:t>
+      </w:r>
+      <w:r>
+        <w:rPr>
+          <w:iCs/>
+        </w:rPr>
+        <w:t>devono essere concatenati uno dopo l’altro</w:t>
+      </w:r>
+      <w:r>
+        <w:rPr>
+          <w:iCs/>
+        </w:rPr>
+        <w:t>.</w:t>
+      </w:r>
+    </w:p>
+    <w:p>
+      <w:pPr>
+        <w:pStyle w:val="Paragrafoelenco"/>
+        <w:numPr>
+          <w:ilvl w:val="0"/>
+          <w:numId w:val="5"/>
+        </w:numPr>
+        <w:jc w:val="both"/>
+        <w:rPr>
+          <w:i/>
+        </w:rPr>
+      </w:pPr>
+      <w:r>
+        <w:rPr>
+          <w:b/>
+          <w:bCs/>
+          <w:iCs/>
+        </w:rPr>
+        <w:t>Movimento</w:t>
+      </w:r>
+      <w:r>
+        <w:rPr>
+          <w:iCs/>
+        </w:rPr>
+        <w:t>, il giocatore</w:t>
+      </w:r>
+      <w:r>
+        <w:rPr>
+          <w:iCs/>
+        </w:rPr>
+        <w:t xml:space="preserve"> avrà la possibilità di muoversi nello spazio and</w:t>
+      </w:r>
+      <w:r>
+        <w:rPr>
+          <w:iCs/>
+        </w:rPr>
+        <w:t xml:space="preserve">ando verso destra e sinistra, e in alcune circostanze relative alla zona il movimento permetterà dei </w:t>
+      </w:r>
+      <w:r>
+        <w:rPr>
+          <w:iCs/>
+        </w:rPr>
+        <w:t>spo</w:t>
+      </w:r>
+      <w:r>
+        <w:rPr>
+          <w:iCs/>
+        </w:rPr>
+        <w:t>s</w:t>
+      </w:r>
+      <w:r>
+        <w:rPr>
+          <w:iCs/>
+        </w:rPr>
+        <w:t>tame</w:t>
+      </w:r>
+      <w:r>
+        <w:rPr>
+          <w:iCs/>
+        </w:rPr>
+        <w:t>n</w:t>
+      </w:r>
+      <w:r>
+        <w:rPr>
+          <w:iCs/>
+        </w:rPr>
+        <w:t>ti</w:t>
+      </w:r>
+      <w:r>
+        <w:rPr>
+          <w:iCs/>
+        </w:rPr>
+        <w:t xml:space="preserve"> verso l</w:t>
+      </w:r>
+      <w:r>
+        <w:rPr>
+          <w:iCs/>
+        </w:rPr>
+        <w:t>’alto</w:t>
+      </w:r>
+      <w:r>
+        <w:rPr>
+          <w:iCs/>
+        </w:rPr>
+        <w:t xml:space="preserve"> o il basso</w:t>
+      </w:r>
+      <w:r>
+        <w:rPr>
+          <w:iCs/>
+        </w:rPr>
+        <w:t>.</w:t>
+      </w:r>
+    </w:p>
+    <w:p>
+      <w:pPr>
+        <w:pStyle w:val="Paragrafoelenco"/>
+        <w:numPr>
+          <w:ilvl w:val="0"/>
+          <w:numId w:val="5"/>
+        </w:numPr>
+        <w:jc w:val="both"/>
+        <w:rPr>
+          <w:i/>
+        </w:rPr>
+      </w:pPr>
+      <w:r>
+        <w:rPr>
+          <w:b/>
+          <w:bCs/>
+          <w:iCs/>
+        </w:rPr>
+        <w:t>Salto</w:t>
+      </w:r>
+      <w:r>
+        <w:rPr>
+          <w:iCs/>
+        </w:rPr>
+        <w:t>,</w:t>
+      </w:r>
+      <w:r>
+        <w:rPr>
+          <w:iCs/>
+        </w:rPr>
+        <w:t xml:space="preserve"> </w:t>
+      </w:r>
+      <w:r>
+        <w:rPr>
+          <w:iCs/>
+        </w:rPr>
+        <w:t xml:space="preserve">viene usato per </w:t>
+      </w:r>
+      <w:r>
+        <w:rPr>
+          <w:iCs/>
+        </w:rPr>
+        <w:t>il superamento degli</w:t>
+      </w:r>
+      <w:r>
+        <w:rPr>
+          <w:iCs/>
+        </w:rPr>
+        <w:t xml:space="preserve"> ostacoli ambientali</w:t>
+      </w:r>
+      <w:r>
+        <w:rPr>
+          <w:iCs/>
+        </w:rPr>
+        <w:t xml:space="preserve"> e per schivare alcuni tipi di attacchi dei nemici</w:t>
+      </w:r>
+      <w:r>
+        <w:rPr>
+          <w:iCs/>
+        </w:rPr>
+        <w:t xml:space="preserve">, quindi il giocatore avrà la possibilità di far compiere al personaggio l’azione </w:t>
+      </w:r>
+      <w:r>
+        <w:rPr>
+          <w:iCs/>
+        </w:rPr>
+        <w:t>del salto</w:t>
+      </w:r>
+      <w:r>
+        <w:rPr>
+          <w:iCs/>
+        </w:rPr>
+        <w:t xml:space="preserve"> per muover</w:t>
+      </w:r>
+      <w:r>
+        <w:rPr>
+          <w:iCs/>
+        </w:rPr>
+        <w:t xml:space="preserve">lo </w:t>
+      </w:r>
+      <w:r>
+        <w:rPr>
+          <w:iCs/>
+        </w:rPr>
+        <w:t>verticalmente</w:t>
+      </w:r>
+      <w:r>
+        <w:rPr>
+          <w:iCs/>
+        </w:rPr>
+        <w:t>.</w:t>
+      </w:r>
+      <w:r>
+        <w:rPr>
+          <w:iCs/>
+        </w:rPr>
+        <w:t xml:space="preserve"> Inoltre è possibile utilizzare </w:t>
+      </w:r>
+      <w:r>
+        <w:rPr>
+          <w:iCs/>
+        </w:rPr>
+        <w:t>le meccaniche di movimento durante il salto per muoversi in a</w:t>
+      </w:r>
+      <w:r>
+        <w:rPr>
+          <w:iCs/>
+        </w:rPr>
+        <w:t>ria</w:t>
+      </w:r>
+      <w:r>
+        <w:rPr>
+          <w:iCs/>
+        </w:rPr>
+        <w:t>.</w:t>
+      </w:r>
+    </w:p>
+    <w:p>
+      <w:pPr>
+        <w:pStyle w:val="Paragrafoelenco"/>
+        <w:numPr>
+          <w:ilvl w:val="0"/>
+          <w:numId w:val="5"/>
+        </w:numPr>
+        <w:jc w:val="both"/>
+        <w:rPr>
+          <w:i/>
+        </w:rPr>
+      </w:pPr>
+      <w:r>
+        <w:rPr>
+          <w:b/>
+          <w:bCs/>
+          <w:iCs/>
+        </w:rPr>
+        <w:t>Inventari</w:t>
+      </w:r>
+      <w:r>
+        <w:rPr>
+          <w:b/>
+          <w:bCs/>
+          <w:iCs/>
+        </w:rPr>
+        <w:t>o ed Equipaggiamento</w:t>
+      </w:r>
+      <w:r>
+        <w:rPr>
+          <w:iCs/>
+        </w:rPr>
+        <w:t xml:space="preserve">, </w:t>
+      </w:r>
+      <w:r>
+        <w:rPr>
+          <w:iCs/>
+        </w:rPr>
+        <w:t>i</w:t>
+      </w:r>
+      <w:r>
+        <w:rPr>
+          <w:iCs/>
+        </w:rPr>
+        <w:t>n</w:t>
+      </w:r>
+      <w:r>
+        <w:rPr>
+          <w:iCs/>
+        </w:rPr>
+        <w:t xml:space="preserve"> seguito alla sconfitta di un boss o in seguito all’acquisto d</w:t>
+      </w:r>
+      <w:r>
+        <w:rPr>
+          <w:iCs/>
+        </w:rPr>
+        <w:t>a</w:t>
+      </w:r>
+      <w:r>
+        <w:rPr>
+          <w:iCs/>
+        </w:rPr>
+        <w:t>l mercato i potenziamenti</w:t>
+      </w:r>
+      <w:r>
+        <w:rPr>
+          <w:b/>
+          <w:bCs/>
+          <w:iCs/>
+        </w:rPr>
+        <w:t xml:space="preserve"> </w:t>
+      </w:r>
+      <w:r>
+        <w:rPr>
+          <w:iCs/>
+        </w:rPr>
+        <w:t>verranno visualizzati nell’inve</w:t>
+      </w:r>
+      <w:r>
+        <w:rPr>
+          <w:iCs/>
+        </w:rPr>
+        <w:t>n</w:t>
+      </w:r>
+      <w:r>
+        <w:rPr>
+          <w:iCs/>
+        </w:rPr>
+        <w:t>tario</w:t>
+      </w:r>
+      <w:r>
+        <w:rPr>
+          <w:iCs/>
+        </w:rPr>
+        <w:t>. I potenziamenti si dividono in potenziamenti attivi e passivi</w:t>
+      </w:r>
+      <w:r>
+        <w:rPr>
+          <w:iCs/>
+        </w:rPr>
+        <w:t xml:space="preserve">. </w:t>
+      </w:r>
+      <w:r>
+        <w:rPr>
+          <w:iCs/>
+        </w:rPr>
+        <w:t xml:space="preserve">L’equipaggiamento permette la gestione </w:t>
+      </w:r>
+      <w:r>
+        <w:rPr>
+          <w:iCs/>
+        </w:rPr>
+        <w:t>dei potenziamenti attivi</w:t>
+      </w:r>
+      <w:r>
+        <w:rPr>
+          <w:iCs/>
+        </w:rPr>
+        <w:t xml:space="preserve">, visualizzando </w:t>
+      </w:r>
+      <w:r>
+        <w:rPr>
+          <w:iCs/>
+        </w:rPr>
+        <w:t xml:space="preserve">quali sono i potenziamenti attivi che sono utilizzati al momento e nel caso la possibilità </w:t>
+      </w:r>
+      <w:r>
+        <w:rPr>
+          <w:iCs/>
+        </w:rPr>
+        <w:t>di modificarli.</w:t>
+      </w:r>
+      <w:r>
+        <w:rPr>
+          <w:iCs/>
+        </w:rPr>
+        <w:t xml:space="preserve"> </w:t>
+      </w:r>
+      <w:r>
+        <w:rPr>
+          <w:iCs/>
+        </w:rPr>
+        <w:t>E’ possibile utilizzare tramite l’equipaggiamento solo due potenziamenti attivi contemporaneamen</w:t>
+      </w:r>
+      <w:r>
+        <w:rPr>
+          <w:iCs/>
+        </w:rPr>
+        <w:t>te.</w:t>
+      </w:r>
+    </w:p>
+    <w:p>
+      <w:pPr>
+        <w:pStyle w:val="Paragrafoelenco"/>
+        <w:numPr>
+          <w:ilvl w:val="0"/>
+          <w:numId w:val="5"/>
+        </w:numPr>
+        <w:jc w:val="both"/>
+        <w:rPr>
+          <w:i/>
+        </w:rPr>
+      </w:pPr>
+      <w:r>
+        <w:rPr>
+          <w:b/>
+          <w:bCs/>
+          <w:iCs/>
+        </w:rPr>
+        <w:t>Collezione</w:t>
+      </w:r>
+      <w:r>
+        <w:rPr>
+          <w:iCs/>
+        </w:rPr>
+        <w:t xml:space="preserve">, durante il gioco sarà possibile trovare dei collezionabili che verranno </w:t>
+      </w:r>
+      <w:r>
+        <w:rPr>
+          <w:iCs/>
+        </w:rPr>
+        <w:t xml:space="preserve">inseriti nella collezione. La collezione permette di visionare quali sono i collezionabili raccolti </w:t>
+      </w:r>
+      <w:r>
+        <w:rPr>
+          <w:iCs/>
+        </w:rPr>
+        <w:t>e per ogni collezionabile visionare la zona in cui stato raccolto e la sua descrizione.</w:t>
+      </w:r>
+    </w:p>
+    <w:p>
+      <w:pPr>
+        <w:pStyle w:val="Paragrafoelenco"/>
+        <w:numPr>
+          <w:ilvl w:val="0"/>
+          <w:numId w:val="5"/>
+        </w:numPr>
+        <w:jc w:val="both"/>
+        <w:rPr>
+          <w:i/>
+        </w:rPr>
+      </w:pPr>
+      <w:r>
+        <w:rPr>
+          <w:b/>
+          <w:bCs/>
+          <w:iCs/>
+        </w:rPr>
+        <w:t>Punti coraggio</w:t>
+      </w:r>
+    </w:p>
+    <w:p>
+      <w:pPr>
+        <w:pStyle w:val="Paragrafoelenco"/>
+        <w:numPr>
+          <w:ilvl w:val="0"/>
+          <w:numId w:val="5"/>
+        </w:numPr>
+        <w:jc w:val="both"/>
+        <w:rPr>
+          <w:i/>
+        </w:rPr>
+      </w:pPr>
+      <w:r>
+        <w:rPr>
+          <w:b/>
+          <w:bCs/>
+          <w:iCs/>
+        </w:rPr>
+        <w:t>Salvat</w:t>
+      </w:r>
+      <w:r>
+        <w:rPr>
+          <w:b/>
+          <w:bCs/>
+          <w:iCs/>
+        </w:rPr>
+        <w:t>a</w:t>
+      </w:r>
+      <w:r>
+        <w:rPr>
+          <w:b/>
+          <w:bCs/>
+          <w:iCs/>
+        </w:rPr>
+        <w:t>ggio</w:t>
+      </w:r>
+      <w:r>
+        <w:rPr>
+          <w:b/>
+          <w:bCs/>
+          <w:iCs/>
+        </w:rPr>
+        <w:t xml:space="preserve"> automatico</w:t>
+      </w:r>
+      <w:r>
+        <w:rPr>
+          <w:b/>
+          <w:bCs/>
+          <w:iCs/>
+        </w:rPr>
+        <w:t xml:space="preserve"> </w:t>
+      </w:r>
+      <w:r>
+        <w:rPr>
+          <w:iCs/>
+        </w:rPr>
+        <w:t xml:space="preserve"> </w:t>
+      </w:r>
+    </w:p>
+    <w:p>
+      <w:pPr>
+        <w:pStyle w:val="Paragrafoelenco"/>
+        <w:numPr>
+          <w:ilvl w:val="0"/>
+          <w:numId w:val="5"/>
+        </w:numPr>
+        <w:jc w:val="both"/>
+        <w:rPr>
+          <w:i/>
+        </w:rPr>
+      </w:pPr>
+      <w:r>
+        <w:rPr>
+          <w:b/>
+          <w:bCs/>
+          <w:iCs/>
+        </w:rPr>
+        <w:t xml:space="preserve">Mercato </w:t>
+      </w:r>
+    </w:p>
+    <w:p>
+      <w:pPr>
+        <w:pStyle w:val="Paragrafoelenco"/>
+        <w:numPr>
+          <w:ilvl w:val="0"/>
+          <w:numId w:val="5"/>
+        </w:numPr>
+        <w:jc w:val="both"/>
+        <w:rPr>
+          <w:i/>
+        </w:rPr>
+      </w:pPr>
+      <w:r>
+        <w:rPr>
+          <w:b/>
+          <w:bCs/>
+          <w:iCs/>
+        </w:rPr>
+        <w:t>(nemici)</w:t>
       </w:r>
     </w:p>
     <w:p>
@@ -3346,7 +4012,6 @@
       <w:bookmarkStart w:id="10" w:name="_7dw1wnv3y9u" w:colFirst="0" w:colLast="0"/>
       <w:bookmarkEnd w:id="10"/>
       <w:r>
-        <w:lastRenderedPageBreak/>
         <w:t>Oggetti e power-ups</w:t>
       </w:r>
       <w:r>
@@ -3458,6 +4123,7 @@
       <w:bookmarkStart w:id="13" w:name="_v93wsvs3x0i" w:colFirst="0" w:colLast="0"/>
       <w:bookmarkEnd w:id="13"/>
       <w:r>
+        <w:lastRenderedPageBreak/>
         <w:t>Art Style</w:t>
       </w:r>
     </w:p>
@@ -3517,15 +4183,7 @@
         <w:jc w:val="both"/>
       </w:pPr>
       <w:r>
-        <w:t xml:space="preserve">Qui vanno inseriti i dettagli sulla musica e sugli effetti sonori. Questa sezione può contenere varie </w:t>
-      </w:r>
-      <w:proofErr w:type="gramStart"/>
-      <w:r>
-        <w:t>sotto-sezioni</w:t>
-      </w:r>
-      <w:proofErr w:type="gramEnd"/>
-      <w:r>
-        <w:t xml:space="preserve"> in base alla complessità della musica e dei suoni.</w:t>
+        <w:t>Qui vanno inseriti i dettagli sulla musica e sugli effetti sonori. Questa sezione può contenere varie sotto-sezioni in base alla complessità della musica e dei suoni.</w:t>
       </w:r>
     </w:p>
     <w:p/>
@@ -3565,7 +4223,6 @@
       <w:bookmarkStart w:id="16" w:name="_clxsfzh3de32" w:colFirst="0" w:colLast="0"/>
       <w:bookmarkEnd w:id="16"/>
       <w:r>
-        <w:lastRenderedPageBreak/>
         <w:t>Mercato</w:t>
       </w:r>
     </w:p>
@@ -3645,6 +4302,7 @@
         <w:jc w:val="both"/>
       </w:pPr>
       <w:r>
+        <w:lastRenderedPageBreak/>
         <w:t>Inserire dettagli sulle lingue supportate o su qualsiasi cosa che coinvolga la localizzazione del gioco.</w:t>
       </w:r>
     </w:p>
@@ -3755,14 +4413,7 @@
         <w:rPr>
           <w:iCs/>
         </w:rPr>
-        <w:t xml:space="preserve"> in uno stato di trance, durante il quale il soggetto esplora gli anfratti della propria mente, attraversando porte di colore rosso e giallo. </w:t>
-      </w:r>
-      <w:r>
-        <w:rPr>
-          <w:iCs/>
-        </w:rPr>
-        <w:lastRenderedPageBreak/>
-        <w:t xml:space="preserve">Avvicinandosi alle varie porte, il giocatore sarà colto da forti emozioni di diversa natura; il compito del conduttore sarà quello di assicurarsi che il soggetto non attraversi la soglia delle porte che recano a quest’ultimo emozioni troppo negative, e che quindi potrebbero celare demoni interiori potenzialmente lesivi per la condizione psicologica del partecipante. </w:t>
+        <w:t xml:space="preserve"> in uno stato di trance, durante il quale il soggetto esplora gli anfratti della propria mente, attraversando porte di colore rosso e giallo. Avvicinandosi alle varie porte, il giocatore sarà colto da forti emozioni di diversa natura; il compito del conduttore sarà quello di assicurarsi che il soggetto non attraversi la soglia delle porte che recano a quest’ultimo emozioni troppo negative, e che quindi potrebbero celare demoni interiori potenzialmente lesivi per la condizione psicologica del partecipante. </w:t>
       </w:r>
     </w:p>
     <w:p/>
@@ -3986,6 +4637,233 @@
     </w:lvl>
   </w:abstractNum>
   <w:abstractNum w:abstractNumId="1" w15:restartNumberingAfterBreak="0">
+    <w:nsid w:val="0A34276F"/>
+    <w:multiLevelType w:val="hybridMultilevel"/>
+    <w:tmpl w:val="A680ED10"/>
+    <w:lvl w:ilvl="0" w:tplc="04100001">
+      <w:start w:val="1"/>
+      <w:numFmt w:val="bullet"/>
+      <w:lvlText w:val=""/>
+      <w:lvlJc w:val="left"/>
+      <w:pPr>
+        <w:ind w:left="720" w:hanging="360"/>
+      </w:pPr>
+      <w:rPr>
+        <w:rFonts w:ascii="Symbol" w:hAnsi="Symbol" w:hint="default"/>
+        <w:i w:val="0"/>
+      </w:rPr>
+    </w:lvl>
+    <w:lvl w:ilvl="1" w:tplc="04100003" w:tentative="1">
+      <w:start w:val="1"/>
+      <w:numFmt w:val="bullet"/>
+      <w:lvlText w:val="o"/>
+      <w:lvlJc w:val="left"/>
+      <w:pPr>
+        <w:ind w:left="1440" w:hanging="360"/>
+      </w:pPr>
+      <w:rPr>
+        <w:rFonts w:ascii="Courier New" w:hAnsi="Courier New" w:cs="Courier New" w:hint="default"/>
+      </w:rPr>
+    </w:lvl>
+    <w:lvl w:ilvl="2" w:tplc="04100005" w:tentative="1">
+      <w:start w:val="1"/>
+      <w:numFmt w:val="bullet"/>
+      <w:lvlText w:val=""/>
+      <w:lvlJc w:val="left"/>
+      <w:pPr>
+        <w:ind w:left="2160" w:hanging="360"/>
+      </w:pPr>
+      <w:rPr>
+        <w:rFonts w:ascii="Wingdings" w:hAnsi="Wingdings" w:hint="default"/>
+      </w:rPr>
+    </w:lvl>
+    <w:lvl w:ilvl="3" w:tplc="04100001" w:tentative="1">
+      <w:start w:val="1"/>
+      <w:numFmt w:val="bullet"/>
+      <w:lvlText w:val=""/>
+      <w:lvlJc w:val="left"/>
+      <w:pPr>
+        <w:ind w:left="2880" w:hanging="360"/>
+      </w:pPr>
+      <w:rPr>
+        <w:rFonts w:ascii="Symbol" w:hAnsi="Symbol" w:hint="default"/>
+      </w:rPr>
+    </w:lvl>
+    <w:lvl w:ilvl="4" w:tplc="04100003" w:tentative="1">
+      <w:start w:val="1"/>
+      <w:numFmt w:val="bullet"/>
+      <w:lvlText w:val="o"/>
+      <w:lvlJc w:val="left"/>
+      <w:pPr>
+        <w:ind w:left="3600" w:hanging="360"/>
+      </w:pPr>
+      <w:rPr>
+        <w:rFonts w:ascii="Courier New" w:hAnsi="Courier New" w:cs="Courier New" w:hint="default"/>
+      </w:rPr>
+    </w:lvl>
+    <w:lvl w:ilvl="5" w:tplc="04100005" w:tentative="1">
+      <w:start w:val="1"/>
+      <w:numFmt w:val="bullet"/>
+      <w:lvlText w:val=""/>
+      <w:lvlJc w:val="left"/>
+      <w:pPr>
+        <w:ind w:left="4320" w:hanging="360"/>
+      </w:pPr>
+      <w:rPr>
+        <w:rFonts w:ascii="Wingdings" w:hAnsi="Wingdings" w:hint="default"/>
+      </w:rPr>
+    </w:lvl>
+    <w:lvl w:ilvl="6" w:tplc="04100001" w:tentative="1">
+      <w:start w:val="1"/>
+      <w:numFmt w:val="bullet"/>
+      <w:lvlText w:val=""/>
+      <w:lvlJc w:val="left"/>
+      <w:pPr>
+        <w:ind w:left="5040" w:hanging="360"/>
+      </w:pPr>
+      <w:rPr>
+        <w:rFonts w:ascii="Symbol" w:hAnsi="Symbol" w:hint="default"/>
+      </w:rPr>
+    </w:lvl>
+    <w:lvl w:ilvl="7" w:tplc="04100003" w:tentative="1">
+      <w:start w:val="1"/>
+      <w:numFmt w:val="bullet"/>
+      <w:lvlText w:val="o"/>
+      <w:lvlJc w:val="left"/>
+      <w:pPr>
+        <w:ind w:left="5760" w:hanging="360"/>
+      </w:pPr>
+      <w:rPr>
+        <w:rFonts w:ascii="Courier New" w:hAnsi="Courier New" w:cs="Courier New" w:hint="default"/>
+      </w:rPr>
+    </w:lvl>
+    <w:lvl w:ilvl="8" w:tplc="04100005" w:tentative="1">
+      <w:start w:val="1"/>
+      <w:numFmt w:val="bullet"/>
+      <w:lvlText w:val=""/>
+      <w:lvlJc w:val="left"/>
+      <w:pPr>
+        <w:ind w:left="6480" w:hanging="360"/>
+      </w:pPr>
+      <w:rPr>
+        <w:rFonts w:ascii="Wingdings" w:hAnsi="Wingdings" w:hint="default"/>
+      </w:rPr>
+    </w:lvl>
+  </w:abstractNum>
+  <w:abstractNum w:abstractNumId="2" w15:restartNumberingAfterBreak="0">
+    <w:nsid w:val="3D1935E8"/>
+    <w:multiLevelType w:val="hybridMultilevel"/>
+    <w:tmpl w:val="5590E6D0"/>
+    <w:lvl w:ilvl="0" w:tplc="6DA276AE">
+      <w:numFmt w:val="bullet"/>
+      <w:lvlText w:val="-"/>
+      <w:lvlJc w:val="left"/>
+      <w:pPr>
+        <w:ind w:left="720" w:hanging="360"/>
+      </w:pPr>
+      <w:rPr>
+        <w:rFonts w:ascii="Arial" w:eastAsia="Arial" w:hAnsi="Arial" w:cs="Arial" w:hint="default"/>
+        <w:i w:val="0"/>
+      </w:rPr>
+    </w:lvl>
+    <w:lvl w:ilvl="1" w:tplc="04100003" w:tentative="1">
+      <w:start w:val="1"/>
+      <w:numFmt w:val="bullet"/>
+      <w:lvlText w:val="o"/>
+      <w:lvlJc w:val="left"/>
+      <w:pPr>
+        <w:ind w:left="1440" w:hanging="360"/>
+      </w:pPr>
+      <w:rPr>
+        <w:rFonts w:ascii="Courier New" w:hAnsi="Courier New" w:cs="Courier New" w:hint="default"/>
+      </w:rPr>
+    </w:lvl>
+    <w:lvl w:ilvl="2" w:tplc="04100005" w:tentative="1">
+      <w:start w:val="1"/>
+      <w:numFmt w:val="bullet"/>
+      <w:lvlText w:val=""/>
+      <w:lvlJc w:val="left"/>
+      <w:pPr>
+        <w:ind w:left="2160" w:hanging="360"/>
+      </w:pPr>
+      <w:rPr>
+        <w:rFonts w:ascii="Wingdings" w:hAnsi="Wingdings" w:hint="default"/>
+      </w:rPr>
+    </w:lvl>
+    <w:lvl w:ilvl="3" w:tplc="04100001" w:tentative="1">
+      <w:start w:val="1"/>
+      <w:numFmt w:val="bullet"/>
+      <w:lvlText w:val=""/>
+      <w:lvlJc w:val="left"/>
+      <w:pPr>
+        <w:ind w:left="2880" w:hanging="360"/>
+      </w:pPr>
+      <w:rPr>
+        <w:rFonts w:ascii="Symbol" w:hAnsi="Symbol" w:hint="default"/>
+      </w:rPr>
+    </w:lvl>
+    <w:lvl w:ilvl="4" w:tplc="04100003" w:tentative="1">
+      <w:start w:val="1"/>
+      <w:numFmt w:val="bullet"/>
+      <w:lvlText w:val="o"/>
+      <w:lvlJc w:val="left"/>
+      <w:pPr>
+        <w:ind w:left="3600" w:hanging="360"/>
+      </w:pPr>
+      <w:rPr>
+        <w:rFonts w:ascii="Courier New" w:hAnsi="Courier New" w:cs="Courier New" w:hint="default"/>
+      </w:rPr>
+    </w:lvl>
+    <w:lvl w:ilvl="5" w:tplc="04100005" w:tentative="1">
+      <w:start w:val="1"/>
+      <w:numFmt w:val="bullet"/>
+      <w:lvlText w:val=""/>
+      <w:lvlJc w:val="left"/>
+      <w:pPr>
+        <w:ind w:left="4320" w:hanging="360"/>
+      </w:pPr>
+      <w:rPr>
+        <w:rFonts w:ascii="Wingdings" w:hAnsi="Wingdings" w:hint="default"/>
+      </w:rPr>
+    </w:lvl>
+    <w:lvl w:ilvl="6" w:tplc="04100001" w:tentative="1">
+      <w:start w:val="1"/>
+      <w:numFmt w:val="bullet"/>
+      <w:lvlText w:val=""/>
+      <w:lvlJc w:val="left"/>
+      <w:pPr>
+        <w:ind w:left="5040" w:hanging="360"/>
+      </w:pPr>
+      <w:rPr>
+        <w:rFonts w:ascii="Symbol" w:hAnsi="Symbol" w:hint="default"/>
+      </w:rPr>
+    </w:lvl>
+    <w:lvl w:ilvl="7" w:tplc="04100003" w:tentative="1">
+      <w:start w:val="1"/>
+      <w:numFmt w:val="bullet"/>
+      <w:lvlText w:val="o"/>
+      <w:lvlJc w:val="left"/>
+      <w:pPr>
+        <w:ind w:left="5760" w:hanging="360"/>
+      </w:pPr>
+      <w:rPr>
+        <w:rFonts w:ascii="Courier New" w:hAnsi="Courier New" w:cs="Courier New" w:hint="default"/>
+      </w:rPr>
+    </w:lvl>
+    <w:lvl w:ilvl="8" w:tplc="04100005" w:tentative="1">
+      <w:start w:val="1"/>
+      <w:numFmt w:val="bullet"/>
+      <w:lvlText w:val=""/>
+      <w:lvlJc w:val="left"/>
+      <w:pPr>
+        <w:ind w:left="6480" w:hanging="360"/>
+      </w:pPr>
+      <w:rPr>
+        <w:rFonts w:ascii="Wingdings" w:hAnsi="Wingdings" w:hint="default"/>
+      </w:rPr>
+    </w:lvl>
+  </w:abstractNum>
+  <w:abstractNum w:abstractNumId="3" w15:restartNumberingAfterBreak="0">
     <w:nsid w:val="52926541"/>
     <w:multiLevelType w:val="hybridMultilevel"/>
     <w:tmpl w:val="60AADD24"/>
@@ -4098,10 +4976,132 @@
       </w:rPr>
     </w:lvl>
   </w:abstractNum>
+  <w:abstractNum w:abstractNumId="4" w15:restartNumberingAfterBreak="0">
+    <w:nsid w:val="55BC57D8"/>
+    <w:multiLevelType w:val="hybridMultilevel"/>
+    <w:tmpl w:val="6B5AB7B2"/>
+    <w:lvl w:ilvl="0" w:tplc="6DA276AE">
+      <w:numFmt w:val="bullet"/>
+      <w:lvlText w:val="-"/>
+      <w:lvlJc w:val="left"/>
+      <w:pPr>
+        <w:ind w:left="720" w:hanging="360"/>
+      </w:pPr>
+      <w:rPr>
+        <w:rFonts w:ascii="Arial" w:eastAsia="Arial" w:hAnsi="Arial" w:cs="Arial" w:hint="default"/>
+        <w:i w:val="0"/>
+      </w:rPr>
+    </w:lvl>
+    <w:lvl w:ilvl="1" w:tplc="04100003" w:tentative="1">
+      <w:start w:val="1"/>
+      <w:numFmt w:val="bullet"/>
+      <w:lvlText w:val="o"/>
+      <w:lvlJc w:val="left"/>
+      <w:pPr>
+        <w:ind w:left="1440" w:hanging="360"/>
+      </w:pPr>
+      <w:rPr>
+        <w:rFonts w:ascii="Courier New" w:hAnsi="Courier New" w:cs="Courier New" w:hint="default"/>
+      </w:rPr>
+    </w:lvl>
+    <w:lvl w:ilvl="2" w:tplc="04100005" w:tentative="1">
+      <w:start w:val="1"/>
+      <w:numFmt w:val="bullet"/>
+      <w:lvlText w:val=""/>
+      <w:lvlJc w:val="left"/>
+      <w:pPr>
+        <w:ind w:left="2160" w:hanging="360"/>
+      </w:pPr>
+      <w:rPr>
+        <w:rFonts w:ascii="Wingdings" w:hAnsi="Wingdings" w:hint="default"/>
+      </w:rPr>
+    </w:lvl>
+    <w:lvl w:ilvl="3" w:tplc="04100001" w:tentative="1">
+      <w:start w:val="1"/>
+      <w:numFmt w:val="bullet"/>
+      <w:lvlText w:val=""/>
+      <w:lvlJc w:val="left"/>
+      <w:pPr>
+        <w:ind w:left="2880" w:hanging="360"/>
+      </w:pPr>
+      <w:rPr>
+        <w:rFonts w:ascii="Symbol" w:hAnsi="Symbol" w:hint="default"/>
+      </w:rPr>
+    </w:lvl>
+    <w:lvl w:ilvl="4" w:tplc="04100003" w:tentative="1">
+      <w:start w:val="1"/>
+      <w:numFmt w:val="bullet"/>
+      <w:lvlText w:val="o"/>
+      <w:lvlJc w:val="left"/>
+      <w:pPr>
+        <w:ind w:left="3600" w:hanging="360"/>
+      </w:pPr>
+      <w:rPr>
+        <w:rFonts w:ascii="Courier New" w:hAnsi="Courier New" w:cs="Courier New" w:hint="default"/>
+      </w:rPr>
+    </w:lvl>
+    <w:lvl w:ilvl="5" w:tplc="04100005" w:tentative="1">
+      <w:start w:val="1"/>
+      <w:numFmt w:val="bullet"/>
+      <w:lvlText w:val=""/>
+      <w:lvlJc w:val="left"/>
+      <w:pPr>
+        <w:ind w:left="4320" w:hanging="360"/>
+      </w:pPr>
+      <w:rPr>
+        <w:rFonts w:ascii="Wingdings" w:hAnsi="Wingdings" w:hint="default"/>
+      </w:rPr>
+    </w:lvl>
+    <w:lvl w:ilvl="6" w:tplc="04100001" w:tentative="1">
+      <w:start w:val="1"/>
+      <w:numFmt w:val="bullet"/>
+      <w:lvlText w:val=""/>
+      <w:lvlJc w:val="left"/>
+      <w:pPr>
+        <w:ind w:left="5040" w:hanging="360"/>
+      </w:pPr>
+      <w:rPr>
+        <w:rFonts w:ascii="Symbol" w:hAnsi="Symbol" w:hint="default"/>
+      </w:rPr>
+    </w:lvl>
+    <w:lvl w:ilvl="7" w:tplc="04100003" w:tentative="1">
+      <w:start w:val="1"/>
+      <w:numFmt w:val="bullet"/>
+      <w:lvlText w:val="o"/>
+      <w:lvlJc w:val="left"/>
+      <w:pPr>
+        <w:ind w:left="5760" w:hanging="360"/>
+      </w:pPr>
+      <w:rPr>
+        <w:rFonts w:ascii="Courier New" w:hAnsi="Courier New" w:cs="Courier New" w:hint="default"/>
+      </w:rPr>
+    </w:lvl>
+    <w:lvl w:ilvl="8" w:tplc="04100005" w:tentative="1">
+      <w:start w:val="1"/>
+      <w:numFmt w:val="bullet"/>
+      <w:lvlText w:val=""/>
+      <w:lvlJc w:val="left"/>
+      <w:pPr>
+        <w:ind w:left="6480" w:hanging="360"/>
+      </w:pPr>
+      <w:rPr>
+        <w:rFonts w:ascii="Wingdings" w:hAnsi="Wingdings" w:hint="default"/>
+      </w:rPr>
+    </w:lvl>
+  </w:abstractNum>
   <w:num w:numId="1" w16cid:durableId="990669474">
     <w:abstractNumId w:val="0"/>
   </w:num>
   <w:num w:numId="2" w16cid:durableId="1589389489">
+    <w:abstractNumId w:val="3"/>
+  </w:num>
+  <w:num w:numId="3" w16cid:durableId="209655750">
+    <w:abstractNumId w:val="2"/>
+  </w:num>
+  <w:num w:numId="4" w16cid:durableId="993996648">
+    <w:abstractNumId w:val="4"/>
+  </w:num>
+  <w:num w:numId="5" w16cid:durableId="291791451">
     <w:abstractNumId w:val="1"/>
   </w:num>
 </w:numbering>
@@ -5048,21 +6048,6 @@
 </file>
 
 <file path=customXml/item1.xml><?xml version="1.0" encoding="utf-8"?>
-<?mso-contentType ?>
-<FormTemplates xmlns="http://schemas.microsoft.com/sharepoint/v3/contenttype/forms">
-  <Display>DocumentLibraryForm</Display>
-  <Edit>DocumentLibraryForm</Edit>
-  <New>DocumentLibraryForm</New>
-</FormTemplates>
-</file>
-
-<file path=customXml/item2.xml><?xml version="1.0" encoding="utf-8"?>
-<p:properties xmlns:p="http://schemas.microsoft.com/office/2006/metadata/properties" xmlns:xsi="http://www.w3.org/2001/XMLSchema-instance" xmlns:pc="http://schemas.microsoft.com/office/infopath/2007/PartnerControls">
-  <documentManagement/>
-</p:properties>
-</file>
-
-<file path=customXml/item3.xml><?xml version="1.0" encoding="utf-8"?>
 <ct:contentTypeSchema xmlns:ct="http://schemas.microsoft.com/office/2006/metadata/contentType" xmlns:ma="http://schemas.microsoft.com/office/2006/metadata/properties/metaAttributes" ct:_="" ma:_="" ma:contentTypeName="Documento" ma:contentTypeID="0x0101002ECFF1E9CB06084E8B9788813D5FC250" ma:contentTypeVersion="0" ma:contentTypeDescription="Creare un nuovo documento." ma:contentTypeScope="" ma:versionID="f698827b71b80ce9d0141cb5a13a59d4">
   <xsd:schema xmlns:xsd="http://www.w3.org/2001/XMLSchema" xmlns:xs="http://www.w3.org/2001/XMLSchema" xmlns:p="http://schemas.microsoft.com/office/2006/metadata/properties" targetNamespace="http://schemas.microsoft.com/office/2006/metadata/properties" ma:root="true" ma:fieldsID="afea9b2fbf922795d328deade55af85f">
     <xsd:element name="properties">
@@ -5176,28 +6161,26 @@
 </ct:contentTypeSchema>
 </file>
 
+<file path=customXml/item2.xml><?xml version="1.0" encoding="utf-8"?>
+<p:properties xmlns:p="http://schemas.microsoft.com/office/2006/metadata/properties" xmlns:xsi="http://www.w3.org/2001/XMLSchema-instance" xmlns:pc="http://schemas.microsoft.com/office/infopath/2007/PartnerControls">
+  <documentManagement/>
+</p:properties>
+</file>
+
+<file path=customXml/item3.xml><?xml version="1.0" encoding="utf-8"?>
+<?mso-contentType ?>
+<FormTemplates xmlns="http://schemas.microsoft.com/sharepoint/v3/contenttype/forms">
+  <Display>DocumentLibraryForm</Display>
+  <Edit>DocumentLibraryForm</Edit>
+  <New>DocumentLibraryForm</New>
+</FormTemplates>
+</file>
+
 <file path=customXml/item4.xml><?xml version="1.0" encoding="utf-8"?>
 <b:Sources xmlns:b="http://schemas.openxmlformats.org/officeDocument/2006/bibliography" xmlns="http://schemas.openxmlformats.org/officeDocument/2006/bibliography" SelectedStyle="\APASixthEditionOfficeOnline.xsl" StyleName="APA" Version="6"/>
 </file>
 
 <file path=customXml/itemProps1.xml><?xml version="1.0" encoding="utf-8"?>
-<ds:datastoreItem xmlns:ds="http://schemas.openxmlformats.org/officeDocument/2006/customXml" ds:itemID="{AF1B24F1-6B5E-442E-89C1-E85104C2DB8A}">
-  <ds:schemaRefs>
-    <ds:schemaRef ds:uri="http://schemas.microsoft.com/sharepoint/v3/contenttype/forms"/>
-  </ds:schemaRefs>
-</ds:datastoreItem>
-</file>
-
-<file path=customXml/itemProps2.xml><?xml version="1.0" encoding="utf-8"?>
-<ds:datastoreItem xmlns:ds="http://schemas.openxmlformats.org/officeDocument/2006/customXml" ds:itemID="{15116CA7-F7B2-47E6-AB99-B00B63240D3D}">
-  <ds:schemaRefs>
-    <ds:schemaRef ds:uri="http://schemas.microsoft.com/office/2006/metadata/properties"/>
-    <ds:schemaRef ds:uri="http://schemas.microsoft.com/office/infopath/2007/PartnerControls"/>
-  </ds:schemaRefs>
-</ds:datastoreItem>
-</file>
-
-<file path=customXml/itemProps3.xml><?xml version="1.0" encoding="utf-8"?>
 <ds:datastoreItem xmlns:ds="http://schemas.openxmlformats.org/officeDocument/2006/customXml" ds:itemID="{36C522B9-BDBF-41D7-B9B8-EF40D5E0A0B1}">
   <ds:schemaRefs>
     <ds:schemaRef ds:uri="http://schemas.microsoft.com/office/2006/metadata/contentType"/>
@@ -5213,6 +6196,23 @@
 </ds:datastoreItem>
 </file>
 
+<file path=customXml/itemProps2.xml><?xml version="1.0" encoding="utf-8"?>
+<ds:datastoreItem xmlns:ds="http://schemas.openxmlformats.org/officeDocument/2006/customXml" ds:itemID="{15116CA7-F7B2-47E6-AB99-B00B63240D3D}">
+  <ds:schemaRefs>
+    <ds:schemaRef ds:uri="http://schemas.microsoft.com/office/2006/metadata/properties"/>
+    <ds:schemaRef ds:uri="http://schemas.microsoft.com/office/infopath/2007/PartnerControls"/>
+  </ds:schemaRefs>
+</ds:datastoreItem>
+</file>
+
+<file path=customXml/itemProps3.xml><?xml version="1.0" encoding="utf-8"?>
+<ds:datastoreItem xmlns:ds="http://schemas.openxmlformats.org/officeDocument/2006/customXml" ds:itemID="{AF1B24F1-6B5E-442E-89C1-E85104C2DB8A}">
+  <ds:schemaRefs>
+    <ds:schemaRef ds:uri="http://schemas.microsoft.com/sharepoint/v3/contenttype/forms"/>
+  </ds:schemaRefs>
+</ds:datastoreItem>
+</file>
+
 <file path=customXml/itemProps4.xml><?xml version="1.0" encoding="utf-8"?>
 <ds:datastoreItem xmlns:ds="http://schemas.openxmlformats.org/officeDocument/2006/customXml" ds:itemID="{369DE039-43C6-446C-814A-9A66A2F61651}">
   <ds:schemaRefs>

</xml_diff>

<commit_message>
described 'power-ups' and 'collezionabili', started 'Progressione e sfida'
</commit_message>
<xml_diff>
--- a/Game Design Document RDYD.docx
+++ b/Game Design Document RDYD.docx
@@ -1362,8 +1362,13 @@
     </w:p>
     <w:p/>
     <w:p>
-      <w:r>
-        <w:t xml:space="preserve">Il nostro team è composto da 4 sviluppatori, e 2 collaboratori esterni che si dedicheranno al comparto grafico e sonoro. </w:t>
+      <w:proofErr w:type="gramStart"/>
+      <w:r>
+        <w:t>Il nostro team</w:t>
+      </w:r>
+      <w:proofErr w:type="gramEnd"/>
+      <w:r>
+        <w:t xml:space="preserve"> è composto da 4 sviluppatori, e 2 collaboratori esterni che si dedicheranno al comparto grafico e sonoro. </w:t>
       </w:r>
     </w:p>
     <w:p/>
@@ -1431,7 +1436,15 @@
       </w:r>
       <w:proofErr w:type="spellEnd"/>
       <w:r>
-        <w:t xml:space="preserve"> (è importante menzionare che un membro del team si dedica allo sviluppo in </w:t>
+        <w:t xml:space="preserve"> (è importante menzionare che un membro </w:t>
+      </w:r>
+      <w:proofErr w:type="gramStart"/>
+      <w:r>
+        <w:t>del team</w:t>
+      </w:r>
+      <w:proofErr w:type="gramEnd"/>
+      <w:r>
+        <w:t xml:space="preserve"> si dedica allo sviluppo in </w:t>
       </w:r>
       <w:proofErr w:type="spellStart"/>
       <w:r>
@@ -2688,7 +2701,21 @@
         <w:rPr>
           <w:iCs/>
         </w:rPr>
-        <w:t>di cui non si vede la fine e ricco di porte di diverso colore. Al suo risveglio Ed sente una voce</w:t>
+        <w:t xml:space="preserve">di cui non si vede la fine e ricco di porte di diverso colore. Al suo </w:t>
+      </w:r>
+      <w:proofErr w:type="gramStart"/>
+      <w:r>
+        <w:rPr>
+          <w:iCs/>
+        </w:rPr>
+        <w:t>risveglio</w:t>
+      </w:r>
+      <w:proofErr w:type="gramEnd"/>
+      <w:r>
+        <w:rPr>
+          <w:iCs/>
+        </w:rPr>
+        <w:t xml:space="preserve"> Ed sente una voce</w:t>
       </w:r>
       <w:r>
         <w:rPr>
@@ -2983,7 +3010,21 @@
         <w:rPr>
           <w:i/>
         </w:rPr>
-        <w:t>Il gioco inizia con una scena in cui i tre personaggi sono in una taverna e discutono delle loro avventure. Dopo dei dialoghi dai quali si intuisce il background di ogni personaggio, il giocatore potrà scegliere con quale personaggio giocare. Dopo la scelta partirà un tutorial che spiega come utilizzare le specifiche abilità del personaggio scelto. Il primo livello è ambientato…</w:t>
+        <w:t xml:space="preserve">Il gioco inizia con una scena in cui i tre personaggi sono in una taverna e discutono delle loro avventure. Dopo dei dialoghi dai quali si intuisce </w:t>
+      </w:r>
+      <w:proofErr w:type="gramStart"/>
+      <w:r>
+        <w:rPr>
+          <w:i/>
+        </w:rPr>
+        <w:t>il background</w:t>
+      </w:r>
+      <w:proofErr w:type="gramEnd"/>
+      <w:r>
+        <w:rPr>
+          <w:i/>
+        </w:rPr>
+        <w:t xml:space="preserve"> di ogni personaggio, il giocatore potrà scegliere con quale personaggio giocare. Dopo la scelta partirà un tutorial che spiega come utilizzare le specifiche abilità del personaggio scelto. Il primo livello è ambientato…</w:t>
       </w:r>
     </w:p>
     <w:p>
@@ -3007,7 +3048,15 @@
         <w:jc w:val="both"/>
       </w:pPr>
       <w:r>
-        <w:t>Questa è la sezione più importante del documento è fornisce tutti i dettagli del sistema di regole previste dal gioco.</w:t>
+        <w:t xml:space="preserve">Questa è la sezione più importante del documento </w:t>
+      </w:r>
+      <w:proofErr w:type="gramStart"/>
+      <w:r>
+        <w:t>è</w:t>
+      </w:r>
+      <w:proofErr w:type="gramEnd"/>
+      <w:r>
+        <w:t xml:space="preserve"> fornisce tutti i dettagli del sistema di regole previste dal gioco.</w:t>
       </w:r>
     </w:p>
     <w:p/>
@@ -3113,11 +3162,16 @@
         <w:t>.</w:t>
       </w:r>
       <w:r>
-        <w:t xml:space="preserve"> E</w:t>
+        <w:t xml:space="preserve"> </w:t>
+      </w:r>
+      <w:proofErr w:type="gramStart"/>
+      <w:r>
+        <w:t>E</w:t>
       </w:r>
       <w:r>
         <w:t>’</w:t>
       </w:r>
+      <w:proofErr w:type="gramEnd"/>
       <w:r>
         <w:t xml:space="preserve"> presente </w:t>
       </w:r>
@@ -3211,13 +3265,21 @@
         <w:t>un boss che rappresenta la paura incarnata, e per concludere l’area dovr</w:t>
       </w:r>
       <w:r>
-        <w:t xml:space="preserve">à sconfiggere il boss che </w:t>
+        <w:t xml:space="preserve">à sconfiggere il boss </w:t>
+      </w:r>
+      <w:proofErr w:type="gramStart"/>
+      <w:r>
+        <w:t xml:space="preserve">che </w:t>
       </w:r>
       <w:r>
         <w:t xml:space="preserve"> </w:t>
       </w:r>
       <w:r>
-        <w:t xml:space="preserve">sconfitto </w:t>
+        <w:t>sconfitto</w:t>
+      </w:r>
+      <w:proofErr w:type="gramEnd"/>
+      <w:r>
+        <w:t xml:space="preserve"> </w:t>
       </w:r>
       <w:r>
         <w:t>il giocatore otterrà i potenziamenti.</w:t>
@@ -3519,7 +3581,21 @@
         <w:rPr>
           <w:iCs/>
         </w:rPr>
-        <w:t xml:space="preserve">ando verso destra e sinistra, e in alcune circostanze relative alla zona il movimento permetterà dei </w:t>
+        <w:t xml:space="preserve">ando verso destra e sinistra, e in alcune circostanze relative alla zona il movimento permetterà </w:t>
+      </w:r>
+      <w:proofErr w:type="gramStart"/>
+      <w:r>
+        <w:rPr>
+          <w:iCs/>
+        </w:rPr>
+        <w:t>dei</w:t>
+      </w:r>
+      <w:proofErr w:type="gramEnd"/>
+      <w:r>
+        <w:rPr>
+          <w:iCs/>
+        </w:rPr>
+        <w:t xml:space="preserve"> </w:t>
       </w:r>
       <w:r>
         <w:rPr>
@@ -3672,7 +3748,21 @@
         <w:rPr>
           <w:iCs/>
         </w:rPr>
-        <w:t xml:space="preserve"> Inoltre è possibile utilizzare </w:t>
+        <w:t xml:space="preserve"> </w:t>
+      </w:r>
+      <w:proofErr w:type="gramStart"/>
+      <w:r>
+        <w:rPr>
+          <w:iCs/>
+        </w:rPr>
+        <w:t>Inoltre</w:t>
+      </w:r>
+      <w:proofErr w:type="gramEnd"/>
+      <w:r>
+        <w:rPr>
+          <w:iCs/>
+        </w:rPr>
+        <w:t xml:space="preserve"> è possibile utilizzare </w:t>
       </w:r>
       <w:r>
         <w:rPr>
@@ -3831,11 +3921,19 @@
         </w:rPr>
         <w:t xml:space="preserve"> </w:t>
       </w:r>
-      <w:r>
-        <w:rPr>
-          <w:iCs/>
-        </w:rPr>
-        <w:t>E’ possibile utilizzare tramite l’equipaggiamento solo due potenziamenti attivi contemporaneamen</w:t>
+      <w:proofErr w:type="gramStart"/>
+      <w:r>
+        <w:rPr>
+          <w:iCs/>
+        </w:rPr>
+        <w:t>E’</w:t>
+      </w:r>
+      <w:proofErr w:type="gramEnd"/>
+      <w:r>
+        <w:rPr>
+          <w:iCs/>
+        </w:rPr>
+        <w:t xml:space="preserve"> possibile utilizzare tramite l’equipaggiamento solo due potenziamenti attivi contemporaneamen</w:t>
       </w:r>
       <w:r>
         <w:rPr>
@@ -3903,6 +4001,44 @@
         </w:rPr>
         <w:t>Punti coraggio</w:t>
       </w:r>
+      <w:r>
+        <w:rPr>
+          <w:iCs/>
+        </w:rPr>
+        <w:t xml:space="preserve">, </w:t>
+      </w:r>
+      <w:r>
+        <w:rPr>
+          <w:iCs/>
+        </w:rPr>
+        <w:t xml:space="preserve">in seguito ad </w:t>
+      </w:r>
+      <w:proofErr w:type="gramStart"/>
+      <w:r>
+        <w:rPr>
+          <w:iCs/>
+        </w:rPr>
+        <w:t>un' uccisione</w:t>
+      </w:r>
+      <w:proofErr w:type="gramEnd"/>
+      <w:r>
+        <w:rPr>
+          <w:iCs/>
+        </w:rPr>
+        <w:t xml:space="preserve"> di un nemico il giocatore riceverà dei punti spendibili per l'acquisizione di nuovi potenziamenti</w:t>
+      </w:r>
+      <w:r>
+        <w:rPr>
+          <w:iCs/>
+        </w:rPr>
+        <w:t xml:space="preserve">. I punti coraggio verranno distribuiti in base al livello del giocatore, </w:t>
+      </w:r>
+      <w:r>
+        <w:rPr>
+          <w:iCs/>
+        </w:rPr>
+        <w:t>l’area in cui si trova il giocatore e la difficoltà del nemico sconfitto.</w:t>
+      </w:r>
     </w:p>
     <w:p>
       <w:pPr>
@@ -3950,6 +4086,30 @@
       </w:r>
       <w:r>
         <w:rPr>
+          <w:iCs/>
+        </w:rPr>
+        <w:t xml:space="preserve">, </w:t>
+      </w:r>
+      <w:r>
+        <w:rPr>
+          <w:iCs/>
+        </w:rPr>
+        <w:t>ogni volta che il giocatore entra nella zona principale (corridoio) verrà effettuato il salvataggio automatico di tutte le risorse, delle statistiche e dei progressi del giocatore</w:t>
+      </w:r>
+      <w:r>
+        <w:rPr>
+          <w:iCs/>
+        </w:rPr>
+        <w:t>, il salvataggio automatico verrà effettuato anche ogni qual volta che il giocatore raggiungerà dei determinati punti all’interno delle aree che fungeranno da checkpoint</w:t>
+      </w:r>
+      <w:r>
+        <w:rPr>
+          <w:iCs/>
+        </w:rPr>
+        <w:t>.</w:t>
+      </w:r>
+      <w:r>
+        <w:rPr>
           <w:b/>
           <w:bCs/>
           <w:iCs/>
@@ -3972,7 +4132,7 @@
         </w:numPr>
         <w:jc w:val="both"/>
         <w:rPr>
-          <w:i/>
+          <w:iCs/>
         </w:rPr>
       </w:pPr>
       <w:r>
@@ -3981,7 +4141,25 @@
           <w:bCs/>
           <w:iCs/>
         </w:rPr>
-        <w:t xml:space="preserve">Mercato </w:t>
+        <w:t>Mercato</w:t>
+      </w:r>
+      <w:r>
+        <w:rPr>
+          <w:iCs/>
+        </w:rPr>
+        <w:t xml:space="preserve">, </w:t>
+      </w:r>
+      <w:r>
+        <w:rPr>
+          <w:iCs/>
+        </w:rPr>
+        <w:t>i potenziamenti che non sono stati scelti dal giocatore saranno acquistabili all'interno di un mercato che è presente in una zona pacifica. I potenziamenti avranno un costo in punti coraggio e, una volta acquistati, saranno inseriti nell'inventario del giocatore</w:t>
+      </w:r>
+      <w:r>
+        <w:rPr>
+          <w:iCs/>
+        </w:rPr>
+        <w:t>.</w:t>
       </w:r>
     </w:p>
     <w:p>
@@ -4007,6 +4185,168 @@
     </w:p>
     <w:p>
       <w:pPr>
+        <w:pStyle w:val="Paragrafoelenco"/>
+        <w:numPr>
+          <w:ilvl w:val="0"/>
+          <w:numId w:val="5"/>
+        </w:numPr>
+        <w:jc w:val="both"/>
+        <w:rPr>
+          <w:i/>
+        </w:rPr>
+      </w:pPr>
+      <w:r>
+        <w:rPr>
+          <w:b/>
+          <w:bCs/>
+          <w:iCs/>
+        </w:rPr>
+        <w:t>Livello giocatore</w:t>
+      </w:r>
+      <w:r>
+        <w:rPr>
+          <w:b/>
+          <w:bCs/>
+          <w:iCs/>
+        </w:rPr>
+        <w:t xml:space="preserve"> e punti esperienza</w:t>
+      </w:r>
+      <w:r>
+        <w:rPr>
+          <w:iCs/>
+        </w:rPr>
+        <w:t xml:space="preserve">, </w:t>
+      </w:r>
+      <w:r>
+        <w:rPr>
+          <w:iCs/>
+        </w:rPr>
+        <w:t>in seguito ad una uccisione di un nemico</w:t>
+      </w:r>
+      <w:r>
+        <w:rPr>
+          <w:iCs/>
+        </w:rPr>
+        <w:t xml:space="preserve"> il gi</w:t>
+      </w:r>
+      <w:r>
+        <w:rPr>
+          <w:iCs/>
+        </w:rPr>
+        <w:t>ocatore guadagna dei punti esperienza,</w:t>
+      </w:r>
+      <w:r>
+        <w:rPr>
+          <w:iCs/>
+        </w:rPr>
+        <w:t xml:space="preserve"> che servono per </w:t>
+      </w:r>
+      <w:r>
+        <w:rPr>
+          <w:iCs/>
+        </w:rPr>
+        <w:t xml:space="preserve">completare un livello. Per </w:t>
+      </w:r>
+      <w:r>
+        <w:rPr>
+          <w:iCs/>
+        </w:rPr>
+        <w:t>completare un livello sarà necessario raggiungere una determinata quantità di punti esperienza</w:t>
+      </w:r>
+      <w:r>
+        <w:rPr>
+          <w:iCs/>
+        </w:rPr>
+        <w:t>, una volta completato un livello si passerà alla raccolta dei punti esperienza del livello successivo</w:t>
+      </w:r>
+      <w:r>
+        <w:rPr>
+          <w:iCs/>
+        </w:rPr>
+        <w:t xml:space="preserve">. Il numero di punti esperienza </w:t>
+      </w:r>
+      <w:r>
+        <w:rPr>
+          <w:iCs/>
+        </w:rPr>
+        <w:t xml:space="preserve">necessari per un livello, varia </w:t>
+      </w:r>
+      <w:r>
+        <w:rPr>
+          <w:iCs/>
+        </w:rPr>
+        <w:t xml:space="preserve">in base al numero del livello raggiunto, più è piccolo e meno punti esperienza </w:t>
+      </w:r>
+      <w:r>
+        <w:rPr>
+          <w:iCs/>
+        </w:rPr>
+        <w:t xml:space="preserve">saranno necessari per il completamento, più è grande e più </w:t>
+      </w:r>
+      <w:r>
+        <w:rPr>
+          <w:iCs/>
+        </w:rPr>
+        <w:t xml:space="preserve">punti esperienza </w:t>
+      </w:r>
+      <w:r>
+        <w:rPr>
+          <w:iCs/>
+        </w:rPr>
+        <w:t>saranno necessari i p</w:t>
+      </w:r>
+      <w:r>
+        <w:rPr>
+          <w:iCs/>
+        </w:rPr>
+        <w:t xml:space="preserve">er il completamento. Il completamento di un livello </w:t>
+      </w:r>
+      <w:r>
+        <w:rPr>
+          <w:iCs/>
+        </w:rPr>
+        <w:t xml:space="preserve">comporta l’aumento di alcune statistiche, inoltre ci sono alcuni livelli speciali che </w:t>
+      </w:r>
+      <w:r>
+        <w:rPr>
+          <w:iCs/>
+        </w:rPr>
+        <w:t xml:space="preserve">al loro completamento oltre </w:t>
+      </w:r>
+      <w:r>
+        <w:rPr>
+          <w:iCs/>
+        </w:rPr>
+        <w:t xml:space="preserve">all’aumento delle statistiche, </w:t>
+      </w:r>
+      <w:r>
+        <w:rPr>
+          <w:iCs/>
+        </w:rPr>
+        <w:t xml:space="preserve">sbloccano l’accesso ad alcune stanze a cui il giocatore prima non poteva accedere. I punti </w:t>
+      </w:r>
+      <w:r>
+        <w:rPr>
+          <w:iCs/>
+        </w:rPr>
+        <w:t xml:space="preserve">esperienza guadagnati dal giocatore variano in base </w:t>
+      </w:r>
+      <w:r>
+        <w:rPr>
+          <w:iCs/>
+        </w:rPr>
+        <w:t xml:space="preserve">all’area in cui si sta giocando e il nemico sconfitto. Il giocatore a inizio gioco </w:t>
+      </w:r>
+      <w:r>
+        <w:rPr>
+          <w:iCs/>
+        </w:rPr>
+        <w:lastRenderedPageBreak/>
+        <w:t>partirà dal livello 1 e durante tutta la durata del gioco potrà arrivare massimo al livello x (da definire).</w:t>
+      </w:r>
+    </w:p>
+    <w:p>
+      <w:pPr>
         <w:pStyle w:val="Titolo2"/>
       </w:pPr>
       <w:bookmarkStart w:id="10" w:name="_7dw1wnv3y9u" w:colFirst="0" w:colLast="0"/>
@@ -4038,28 +4378,512 @@
       <w:pPr>
         <w:jc w:val="both"/>
         <w:rPr>
-          <w:i/>
-        </w:rPr>
-      </w:pPr>
-      <w:r>
-        <w:rPr>
-          <w:i/>
-        </w:rPr>
-        <w:t xml:space="preserve">Durante la progressione nei livelli il giocatore dovrà raccogliere degli oggetti (alcuni nascosti) e dei power-ups necessari a poter </w:t>
-      </w:r>
-      <w:proofErr w:type="spellStart"/>
-      <w:r>
-        <w:rPr>
-          <w:i/>
-        </w:rPr>
-        <w:t>sconfiggire</w:t>
-      </w:r>
-      <w:proofErr w:type="spellEnd"/>
-      <w:r>
-        <w:rPr>
-          <w:i/>
-        </w:rPr>
-        <w:t xml:space="preserve"> i boss di fine livello. In particolare, …</w:t>
+          <w:b/>
+          <w:bCs/>
+          <w:iCs/>
+        </w:rPr>
+      </w:pPr>
+      <w:r>
+        <w:rPr>
+          <w:b/>
+          <w:bCs/>
+          <w:iCs/>
+        </w:rPr>
+        <w:t>Power-ups</w:t>
+      </w:r>
+    </w:p>
+    <w:p>
+      <w:pPr>
+        <w:jc w:val="both"/>
+        <w:rPr>
+          <w:iCs/>
+        </w:rPr>
+      </w:pPr>
+      <w:r>
+        <w:rPr>
+          <w:iCs/>
+        </w:rPr>
+        <w:t>All’interno del</w:t>
+      </w:r>
+      <w:r>
+        <w:rPr>
+          <w:iCs/>
+        </w:rPr>
+        <w:t xml:space="preserve"> gioco saranno disponibili due tipi di power-ups</w:t>
+      </w:r>
+      <w:r>
+        <w:rPr>
+          <w:iCs/>
+        </w:rPr>
+        <w:t xml:space="preserve">, attivi e passivi. </w:t>
+      </w:r>
+      <w:r>
+        <w:rPr>
+          <w:iCs/>
+        </w:rPr>
+        <w:t xml:space="preserve">I </w:t>
+      </w:r>
+      <w:r>
+        <w:rPr>
+          <w:iCs/>
+        </w:rPr>
+        <w:t>power-ups</w:t>
+      </w:r>
+      <w:r>
+        <w:rPr>
+          <w:iCs/>
+        </w:rPr>
+        <w:t xml:space="preserve"> passivi s</w:t>
+      </w:r>
+      <w:r>
+        <w:rPr>
+          <w:iCs/>
+        </w:rPr>
+        <w:t>aranno</w:t>
+      </w:r>
+      <w:r>
+        <w:rPr>
+          <w:iCs/>
+        </w:rPr>
+        <w:t xml:space="preserve"> sempre attivi da quando vengono </w:t>
+      </w:r>
+      <w:r>
+        <w:rPr>
+          <w:iCs/>
+        </w:rPr>
+        <w:t>sbloccati e non esisterà nessun vincolo di utilizzo</w:t>
+      </w:r>
+      <w:r>
+        <w:rPr>
+          <w:iCs/>
+        </w:rPr>
+        <w:t xml:space="preserve"> e avranno effetti come l’aumento di statistiche o </w:t>
+      </w:r>
+      <w:r>
+        <w:rPr>
+          <w:iCs/>
+        </w:rPr>
+        <w:t>la possibilità di varcare determinati punti all’interno di un</w:t>
+      </w:r>
+      <w:r>
+        <w:rPr>
+          <w:iCs/>
+        </w:rPr>
+        <w:t>’</w:t>
+      </w:r>
+      <w:r>
+        <w:rPr>
+          <w:iCs/>
+        </w:rPr>
+        <w:t>area;</w:t>
+      </w:r>
+      <w:r>
+        <w:rPr>
+          <w:iCs/>
+        </w:rPr>
+        <w:t xml:space="preserve"> </w:t>
+      </w:r>
+      <w:r>
+        <w:rPr>
+          <w:iCs/>
+        </w:rPr>
+        <w:t xml:space="preserve">i </w:t>
+      </w:r>
+      <w:r>
+        <w:rPr>
+          <w:iCs/>
+        </w:rPr>
+        <w:t>power-ups</w:t>
+      </w:r>
+      <w:r>
+        <w:rPr>
+          <w:iCs/>
+        </w:rPr>
+        <w:t xml:space="preserve"> attivi </w:t>
+      </w:r>
+      <w:r>
+        <w:rPr>
+          <w:iCs/>
+        </w:rPr>
+        <w:t xml:space="preserve">possono essere usati solamente </w:t>
+      </w:r>
+      <w:proofErr w:type="gramStart"/>
+      <w:r>
+        <w:rPr>
+          <w:iCs/>
+        </w:rPr>
+        <w:t>2</w:t>
+      </w:r>
+      <w:proofErr w:type="gramEnd"/>
+      <w:r>
+        <w:rPr>
+          <w:iCs/>
+        </w:rPr>
+        <w:t xml:space="preserve"> contemporaneamente </w:t>
+      </w:r>
+      <w:r>
+        <w:rPr>
+          <w:iCs/>
+        </w:rPr>
+        <w:t xml:space="preserve">e sarà possibile gestire quali </w:t>
+      </w:r>
+      <w:r>
+        <w:rPr>
+          <w:iCs/>
+        </w:rPr>
+        <w:t>power-ups</w:t>
+      </w:r>
+      <w:r>
+        <w:rPr>
+          <w:iCs/>
+        </w:rPr>
+        <w:t xml:space="preserve"> attivi utilizzare dall’inventario.</w:t>
+      </w:r>
+    </w:p>
+    <w:p>
+      <w:pPr>
+        <w:jc w:val="both"/>
+        <w:rPr>
+          <w:iCs/>
+        </w:rPr>
+      </w:pPr>
+      <w:r>
+        <w:rPr>
+          <w:iCs/>
+        </w:rPr>
+        <w:t xml:space="preserve">Ogni qual volta che viene sconfitto un boss, </w:t>
+      </w:r>
+      <w:r>
+        <w:rPr>
+          <w:iCs/>
+        </w:rPr>
+        <w:t xml:space="preserve">verrà posta all’utente la scelta </w:t>
+      </w:r>
+      <w:r>
+        <w:rPr>
+          <w:iCs/>
+        </w:rPr>
+        <w:t xml:space="preserve">dei </w:t>
+      </w:r>
+      <w:r>
+        <w:rPr>
+          <w:iCs/>
+        </w:rPr>
+        <w:t>power-ups</w:t>
+      </w:r>
+      <w:r>
+        <w:rPr>
+          <w:iCs/>
+        </w:rPr>
+        <w:t xml:space="preserve"> attivi, </w:t>
+      </w:r>
+      <w:r>
+        <w:rPr>
+          <w:iCs/>
+        </w:rPr>
+        <w:t xml:space="preserve">che possono essere dai due ai tre </w:t>
+      </w:r>
+      <w:r>
+        <w:rPr>
+          <w:iCs/>
+        </w:rPr>
+        <w:t>power-ups</w:t>
+      </w:r>
+      <w:r>
+        <w:rPr>
+          <w:iCs/>
+        </w:rPr>
+        <w:t xml:space="preserve"> attivi per boss</w:t>
+      </w:r>
+      <w:r>
+        <w:rPr>
+          <w:iCs/>
+        </w:rPr>
+        <w:t>, il numero varia in base alla difficoltà del</w:t>
+      </w:r>
+      <w:r>
+        <w:rPr>
+          <w:iCs/>
+        </w:rPr>
+        <w:t xml:space="preserve"> boss. Il giocatore potrà scegliere solo uno dei </w:t>
+      </w:r>
+      <w:r>
+        <w:rPr>
+          <w:iCs/>
+        </w:rPr>
+        <w:t>power-ups</w:t>
+      </w:r>
+      <w:r>
+        <w:rPr>
+          <w:iCs/>
+        </w:rPr>
+        <w:t xml:space="preserve"> attivi</w:t>
+      </w:r>
+      <w:r>
+        <w:rPr>
+          <w:iCs/>
+        </w:rPr>
+        <w:t>, che verrà posto nell’inve</w:t>
+      </w:r>
+      <w:r>
+        <w:rPr>
+          <w:iCs/>
+        </w:rPr>
+        <w:t>n</w:t>
+      </w:r>
+      <w:r>
+        <w:rPr>
+          <w:iCs/>
+        </w:rPr>
+        <w:t>tario</w:t>
+      </w:r>
+      <w:r>
+        <w:rPr>
+          <w:iCs/>
+        </w:rPr>
+        <w:t xml:space="preserve">, invece gli altri </w:t>
+      </w:r>
+      <w:r>
+        <w:rPr>
+          <w:iCs/>
+        </w:rPr>
+        <w:t>power-ups</w:t>
+      </w:r>
+      <w:r>
+        <w:rPr>
+          <w:iCs/>
+        </w:rPr>
+        <w:t xml:space="preserve"> verranno scartati e successivamente </w:t>
+      </w:r>
+      <w:r>
+        <w:rPr>
+          <w:iCs/>
+        </w:rPr>
+        <w:t xml:space="preserve">potranno essere acquistati nel mercato, il cui prezzo varia in base </w:t>
+      </w:r>
+      <w:r>
+        <w:rPr>
+          <w:iCs/>
+        </w:rPr>
+        <w:t xml:space="preserve">alla difficoltà del boss e l’effetto del potenziamento. </w:t>
+      </w:r>
+      <w:r>
+        <w:rPr>
+          <w:iCs/>
+        </w:rPr>
+        <w:t>P</w:t>
+      </w:r>
+      <w:r>
+        <w:rPr>
+          <w:iCs/>
+        </w:rPr>
+        <w:t xml:space="preserve">er quanto riguarda </w:t>
+      </w:r>
+      <w:r>
+        <w:rPr>
+          <w:iCs/>
+        </w:rPr>
+        <w:t xml:space="preserve">i </w:t>
+      </w:r>
+      <w:r>
+        <w:rPr>
+          <w:iCs/>
+        </w:rPr>
+        <w:t>power-ups</w:t>
+      </w:r>
+      <w:r>
+        <w:rPr>
+          <w:iCs/>
+        </w:rPr>
+        <w:t xml:space="preserve"> passivi,</w:t>
+      </w:r>
+      <w:r>
+        <w:rPr>
+          <w:iCs/>
+        </w:rPr>
+        <w:t xml:space="preserve"> </w:t>
+      </w:r>
+      <w:r>
+        <w:rPr>
+          <w:iCs/>
+        </w:rPr>
+        <w:t>vengono rilasciati solo da alcuni boss</w:t>
+      </w:r>
+      <w:r>
+        <w:rPr>
+          <w:iCs/>
+        </w:rPr>
+        <w:t>, una volta ottenuti vengono direttamente attivati</w:t>
+      </w:r>
+      <w:r>
+        <w:rPr>
+          <w:iCs/>
+        </w:rPr>
+        <w:t>, è possibile solo visualizzarli all’interno dell’inventario.</w:t>
+      </w:r>
+    </w:p>
+    <w:p>
+      <w:pPr>
+        <w:jc w:val="both"/>
+        <w:rPr>
+          <w:iCs/>
+        </w:rPr>
+      </w:pPr>
+      <w:r>
+        <w:rPr>
+          <w:iCs/>
+        </w:rPr>
+        <w:t xml:space="preserve">Elenco </w:t>
+      </w:r>
+      <w:r>
+        <w:rPr>
+          <w:iCs/>
+        </w:rPr>
+        <w:t>power-ups</w:t>
+      </w:r>
+      <w:r>
+        <w:rPr>
+          <w:iCs/>
+        </w:rPr>
+        <w:t xml:space="preserve"> attivi:</w:t>
+      </w:r>
+    </w:p>
+    <w:p>
+      <w:pPr>
+        <w:jc w:val="both"/>
+        <w:rPr>
+          <w:iCs/>
+        </w:rPr>
+      </w:pPr>
+    </w:p>
+    <w:p>
+      <w:pPr>
+        <w:jc w:val="both"/>
+        <w:rPr>
+          <w:iCs/>
+        </w:rPr>
+      </w:pPr>
+      <w:r>
+        <w:rPr>
+          <w:iCs/>
+        </w:rPr>
+        <w:t xml:space="preserve">Elenco </w:t>
+      </w:r>
+      <w:r>
+        <w:rPr>
+          <w:iCs/>
+        </w:rPr>
+        <w:t>power-ups</w:t>
+      </w:r>
+      <w:r>
+        <w:rPr>
+          <w:iCs/>
+        </w:rPr>
+        <w:t xml:space="preserve"> passivi:</w:t>
+      </w:r>
+    </w:p>
+    <w:p>
+      <w:pPr>
+        <w:jc w:val="both"/>
+        <w:rPr>
+          <w:iCs/>
+        </w:rPr>
+      </w:pPr>
+    </w:p>
+    <w:p>
+      <w:pPr>
+        <w:jc w:val="both"/>
+        <w:rPr>
+          <w:b/>
+          <w:bCs/>
+          <w:iCs/>
+        </w:rPr>
+      </w:pPr>
+      <w:r>
+        <w:rPr>
+          <w:b/>
+          <w:bCs/>
+          <w:iCs/>
+        </w:rPr>
+        <w:t>Collezionabili</w:t>
+      </w:r>
+    </w:p>
+    <w:p>
+      <w:pPr>
+        <w:jc w:val="both"/>
+        <w:rPr>
+          <w:iCs/>
+        </w:rPr>
+      </w:pPr>
+      <w:r>
+        <w:rPr>
+          <w:iCs/>
+        </w:rPr>
+        <w:t xml:space="preserve">Durante l’esplorazione delle aree sarà possibile </w:t>
+      </w:r>
+      <w:r>
+        <w:rPr>
+          <w:iCs/>
+        </w:rPr>
+        <w:t xml:space="preserve">trovare dei collezionabili, che una volta raccolti verranno visualizzati nella collezione. Un collezionabile </w:t>
+      </w:r>
+      <w:r>
+        <w:rPr>
+          <w:iCs/>
+        </w:rPr>
+        <w:t xml:space="preserve">avrà </w:t>
+      </w:r>
+      <w:proofErr w:type="gramStart"/>
+      <w:r>
+        <w:rPr>
+          <w:iCs/>
+        </w:rPr>
+        <w:t>un immagine</w:t>
+      </w:r>
+      <w:proofErr w:type="gramEnd"/>
+      <w:r>
+        <w:rPr>
+          <w:iCs/>
+        </w:rPr>
+        <w:t xml:space="preserve"> identificativa</w:t>
+      </w:r>
+      <w:r>
+        <w:rPr>
+          <w:iCs/>
+        </w:rPr>
+        <w:t xml:space="preserve"> e</w:t>
+      </w:r>
+      <w:r>
+        <w:rPr>
+          <w:iCs/>
+        </w:rPr>
+        <w:t xml:space="preserve"> una descrizione dell’oggetto che potrà fornire dei dettagli extra </w:t>
+      </w:r>
+      <w:r>
+        <w:rPr>
+          <w:iCs/>
+        </w:rPr>
+        <w:t>sulla storia del protagonista.</w:t>
+      </w:r>
+      <w:r>
+        <w:rPr>
+          <w:iCs/>
+        </w:rPr>
+        <w:t xml:space="preserve"> </w:t>
+      </w:r>
+    </w:p>
+    <w:p>
+      <w:pPr>
+        <w:jc w:val="both"/>
+        <w:rPr>
+          <w:iCs/>
+        </w:rPr>
+      </w:pPr>
+      <w:r>
+        <w:rPr>
+          <w:iCs/>
+        </w:rPr>
+        <w:t>Elenco collezionabili:</w:t>
       </w:r>
     </w:p>
     <w:p/>
@@ -4090,14 +4914,181 @@
       <w:pPr>
         <w:jc w:val="both"/>
         <w:rPr>
-          <w:i/>
-        </w:rPr>
-      </w:pPr>
-      <w:r>
-        <w:rPr>
-          <w:i/>
-        </w:rPr>
-        <w:t>Ogni livello prevede un boss di fine livello. Il boss del primo livello per essere sconfitto richiede…</w:t>
+          <w:iCs/>
+        </w:rPr>
+      </w:pPr>
+      <w:r>
+        <w:rPr>
+          <w:iCs/>
+        </w:rPr>
+        <w:t xml:space="preserve">A inizio gioco </w:t>
+      </w:r>
+      <w:r>
+        <w:rPr>
+          <w:iCs/>
+        </w:rPr>
+        <w:t xml:space="preserve">il giocatore dovrà compiere un tutorial per capire quali sono le meccaniche base, una volta </w:t>
+      </w:r>
+      <w:r>
+        <w:rPr>
+          <w:iCs/>
+        </w:rPr>
+        <w:t xml:space="preserve">terminato il tutorial il giocatore dovrà affrontare il suo primo livello e metterà in pratica </w:t>
+      </w:r>
+      <w:r>
+        <w:rPr>
+          <w:iCs/>
+        </w:rPr>
+        <w:t>ciò che ha imparato nel tutorial</w:t>
+      </w:r>
+      <w:r>
+        <w:rPr>
+          <w:iCs/>
+        </w:rPr>
+        <w:t xml:space="preserve">. Il primo livello dovrà essere abbastanza facile in modo che il giocatore potrà testare </w:t>
+      </w:r>
+      <w:r>
+        <w:rPr>
+          <w:iCs/>
+        </w:rPr>
+        <w:t xml:space="preserve">le meccaniche base, alla fine del livello ci sarà un boss che </w:t>
+      </w:r>
+      <w:r>
+        <w:rPr>
+          <w:iCs/>
+        </w:rPr>
+        <w:t xml:space="preserve">sarà un po' più difficile dei nemici </w:t>
+      </w:r>
+      <w:r>
+        <w:rPr>
+          <w:iCs/>
+        </w:rPr>
+        <w:t>già incontrati, esso fungerà da esame finale</w:t>
+      </w:r>
+      <w:r>
+        <w:rPr>
+          <w:iCs/>
+        </w:rPr>
+        <w:t xml:space="preserve"> delle meccaniche base. Una volta terminata la boss-</w:t>
+      </w:r>
+      <w:proofErr w:type="spellStart"/>
+      <w:r>
+        <w:rPr>
+          <w:iCs/>
+        </w:rPr>
+        <w:t>fight</w:t>
+      </w:r>
+      <w:proofErr w:type="spellEnd"/>
+      <w:r>
+        <w:rPr>
+          <w:iCs/>
+        </w:rPr>
+        <w:t xml:space="preserve"> </w:t>
+      </w:r>
+      <w:r>
+        <w:rPr>
+          <w:iCs/>
+        </w:rPr>
+        <w:t xml:space="preserve">verranno introdotti i </w:t>
+      </w:r>
+      <w:r>
+        <w:rPr>
+          <w:iCs/>
+        </w:rPr>
+        <w:t>power-ups</w:t>
+      </w:r>
+      <w:r>
+        <w:rPr>
+          <w:iCs/>
+        </w:rPr>
+        <w:t xml:space="preserve">. </w:t>
+      </w:r>
+      <w:r>
+        <w:rPr>
+          <w:iCs/>
+        </w:rPr>
+        <w:t>Uscito dalla prima area verrà spiegato al giocatore il conce</w:t>
+      </w:r>
+      <w:r>
+        <w:rPr>
+          <w:iCs/>
+        </w:rPr>
+        <w:t>tto di corridoio, ovvero una safe</w:t>
+      </w:r>
+      <w:r>
+        <w:rPr>
+          <w:iCs/>
+        </w:rPr>
+        <w:t xml:space="preserve">-room da dove si possono accedere alle aree. </w:t>
+      </w:r>
+      <w:r>
+        <w:rPr>
+          <w:iCs/>
+        </w:rPr>
+        <w:t xml:space="preserve">Ogni area </w:t>
+      </w:r>
+      <w:r>
+        <w:rPr>
+          <w:iCs/>
+        </w:rPr>
+        <w:t>avrà</w:t>
+      </w:r>
+      <w:r>
+        <w:rPr>
+          <w:iCs/>
+        </w:rPr>
+        <w:t xml:space="preserve"> un</w:t>
+      </w:r>
+      <w:r>
+        <w:rPr>
+          <w:iCs/>
+        </w:rPr>
+        <w:t xml:space="preserve"> livello di accesso, ovvero se il giocatore non </w:t>
+      </w:r>
+      <w:r>
+        <w:rPr>
+          <w:iCs/>
+        </w:rPr>
+        <w:t xml:space="preserve">ha </w:t>
+      </w:r>
+      <w:r>
+        <w:rPr>
+          <w:iCs/>
+        </w:rPr>
+        <w:lastRenderedPageBreak/>
+        <w:t xml:space="preserve">raggiunto il livello richiesto di </w:t>
+      </w:r>
+      <w:proofErr w:type="gramStart"/>
+      <w:r>
+        <w:rPr>
+          <w:iCs/>
+        </w:rPr>
+        <w:t>un area</w:t>
+      </w:r>
+      <w:proofErr w:type="gramEnd"/>
+      <w:r>
+        <w:rPr>
+          <w:iCs/>
+        </w:rPr>
+        <w:t>, non p</w:t>
+      </w:r>
+      <w:r>
+        <w:rPr>
+          <w:iCs/>
+        </w:rPr>
+        <w:t>otrà accedervi. Inizialmente il giocatore potrà affrontare un numero limitato di aree</w:t>
+      </w:r>
+      <w:r>
+        <w:rPr>
+          <w:iCs/>
+        </w:rPr>
+        <w:t xml:space="preserve">. Nel corridoio </w:t>
+      </w:r>
+      <w:r>
+        <w:rPr>
+          <w:iCs/>
+        </w:rPr>
+        <w:t xml:space="preserve">il giocatore </w:t>
       </w:r>
     </w:p>
     <w:p/>
@@ -4123,7 +5114,6 @@
       <w:bookmarkStart w:id="13" w:name="_v93wsvs3x0i" w:colFirst="0" w:colLast="0"/>
       <w:bookmarkEnd w:id="13"/>
       <w:r>
-        <w:lastRenderedPageBreak/>
         <w:t>Art Style</w:t>
       </w:r>
     </w:p>
@@ -4183,7 +5173,15 @@
         <w:jc w:val="both"/>
       </w:pPr>
       <w:r>
-        <w:t>Qui vanno inseriti i dettagli sulla musica e sugli effetti sonori. Questa sezione può contenere varie sotto-sezioni in base alla complessità della musica e dei suoni.</w:t>
+        <w:t xml:space="preserve">Qui vanno inseriti i dettagli sulla musica e sugli effetti sonori. Questa sezione può contenere varie </w:t>
+      </w:r>
+      <w:proofErr w:type="gramStart"/>
+      <w:r>
+        <w:t>sotto-sezioni</w:t>
+      </w:r>
+      <w:proofErr w:type="gramEnd"/>
+      <w:r>
+        <w:t xml:space="preserve"> in base alla complessità della musica e dei suoni.</w:t>
       </w:r>
     </w:p>
     <w:p/>
@@ -4273,6 +5271,7 @@
       <w:bookmarkStart w:id="18" w:name="_fq88x4irkcjj" w:colFirst="0" w:colLast="0"/>
       <w:bookmarkEnd w:id="18"/>
       <w:r>
+        <w:lastRenderedPageBreak/>
         <w:t>Piattaforma e monetizzazione</w:t>
       </w:r>
     </w:p>
@@ -4302,7 +5301,6 @@
         <w:jc w:val="both"/>
       </w:pPr>
       <w:r>
-        <w:lastRenderedPageBreak/>
         <w:t>Inserire dettagli sulle lingue supportate o su qualsiasi cosa che coinvolga la localizzazione del gioco.</w:t>
       </w:r>
     </w:p>
@@ -5089,6 +6087,119 @@
       </w:rPr>
     </w:lvl>
   </w:abstractNum>
+  <w:abstractNum w:abstractNumId="5" w15:restartNumberingAfterBreak="0">
+    <w:nsid w:val="738D4BA4"/>
+    <w:multiLevelType w:val="hybridMultilevel"/>
+    <w:tmpl w:val="3F785392"/>
+    <w:lvl w:ilvl="0" w:tplc="04100001">
+      <w:start w:val="1"/>
+      <w:numFmt w:val="bullet"/>
+      <w:lvlText w:val=""/>
+      <w:lvlJc w:val="left"/>
+      <w:pPr>
+        <w:ind w:left="720" w:hanging="360"/>
+      </w:pPr>
+      <w:rPr>
+        <w:rFonts w:ascii="Symbol" w:hAnsi="Symbol" w:hint="default"/>
+      </w:rPr>
+    </w:lvl>
+    <w:lvl w:ilvl="1" w:tplc="04100003" w:tentative="1">
+      <w:start w:val="1"/>
+      <w:numFmt w:val="bullet"/>
+      <w:lvlText w:val="o"/>
+      <w:lvlJc w:val="left"/>
+      <w:pPr>
+        <w:ind w:left="1440" w:hanging="360"/>
+      </w:pPr>
+      <w:rPr>
+        <w:rFonts w:ascii="Courier New" w:hAnsi="Courier New" w:cs="Courier New" w:hint="default"/>
+      </w:rPr>
+    </w:lvl>
+    <w:lvl w:ilvl="2" w:tplc="04100005" w:tentative="1">
+      <w:start w:val="1"/>
+      <w:numFmt w:val="bullet"/>
+      <w:lvlText w:val=""/>
+      <w:lvlJc w:val="left"/>
+      <w:pPr>
+        <w:ind w:left="2160" w:hanging="360"/>
+      </w:pPr>
+      <w:rPr>
+        <w:rFonts w:ascii="Wingdings" w:hAnsi="Wingdings" w:hint="default"/>
+      </w:rPr>
+    </w:lvl>
+    <w:lvl w:ilvl="3" w:tplc="04100001" w:tentative="1">
+      <w:start w:val="1"/>
+      <w:numFmt w:val="bullet"/>
+      <w:lvlText w:val=""/>
+      <w:lvlJc w:val="left"/>
+      <w:pPr>
+        <w:ind w:left="2880" w:hanging="360"/>
+      </w:pPr>
+      <w:rPr>
+        <w:rFonts w:ascii="Symbol" w:hAnsi="Symbol" w:hint="default"/>
+      </w:rPr>
+    </w:lvl>
+    <w:lvl w:ilvl="4" w:tplc="04100003" w:tentative="1">
+      <w:start w:val="1"/>
+      <w:numFmt w:val="bullet"/>
+      <w:lvlText w:val="o"/>
+      <w:lvlJc w:val="left"/>
+      <w:pPr>
+        <w:ind w:left="3600" w:hanging="360"/>
+      </w:pPr>
+      <w:rPr>
+        <w:rFonts w:ascii="Courier New" w:hAnsi="Courier New" w:cs="Courier New" w:hint="default"/>
+      </w:rPr>
+    </w:lvl>
+    <w:lvl w:ilvl="5" w:tplc="04100005" w:tentative="1">
+      <w:start w:val="1"/>
+      <w:numFmt w:val="bullet"/>
+      <w:lvlText w:val=""/>
+      <w:lvlJc w:val="left"/>
+      <w:pPr>
+        <w:ind w:left="4320" w:hanging="360"/>
+      </w:pPr>
+      <w:rPr>
+        <w:rFonts w:ascii="Wingdings" w:hAnsi="Wingdings" w:hint="default"/>
+      </w:rPr>
+    </w:lvl>
+    <w:lvl w:ilvl="6" w:tplc="04100001" w:tentative="1">
+      <w:start w:val="1"/>
+      <w:numFmt w:val="bullet"/>
+      <w:lvlText w:val=""/>
+      <w:lvlJc w:val="left"/>
+      <w:pPr>
+        <w:ind w:left="5040" w:hanging="360"/>
+      </w:pPr>
+      <w:rPr>
+        <w:rFonts w:ascii="Symbol" w:hAnsi="Symbol" w:hint="default"/>
+      </w:rPr>
+    </w:lvl>
+    <w:lvl w:ilvl="7" w:tplc="04100003" w:tentative="1">
+      <w:start w:val="1"/>
+      <w:numFmt w:val="bullet"/>
+      <w:lvlText w:val="o"/>
+      <w:lvlJc w:val="left"/>
+      <w:pPr>
+        <w:ind w:left="5760" w:hanging="360"/>
+      </w:pPr>
+      <w:rPr>
+        <w:rFonts w:ascii="Courier New" w:hAnsi="Courier New" w:cs="Courier New" w:hint="default"/>
+      </w:rPr>
+    </w:lvl>
+    <w:lvl w:ilvl="8" w:tplc="04100005" w:tentative="1">
+      <w:start w:val="1"/>
+      <w:numFmt w:val="bullet"/>
+      <w:lvlText w:val=""/>
+      <w:lvlJc w:val="left"/>
+      <w:pPr>
+        <w:ind w:left="6480" w:hanging="360"/>
+      </w:pPr>
+      <w:rPr>
+        <w:rFonts w:ascii="Wingdings" w:hAnsi="Wingdings" w:hint="default"/>
+      </w:rPr>
+    </w:lvl>
+  </w:abstractNum>
   <w:num w:numId="1" w16cid:durableId="990669474">
     <w:abstractNumId w:val="0"/>
   </w:num>
@@ -5103,6 +6214,9 @@
   </w:num>
   <w:num w:numId="5" w16cid:durableId="291791451">
     <w:abstractNumId w:val="1"/>
+  </w:num>
+  <w:num w:numId="6" w16cid:durableId="435563615">
+    <w:abstractNumId w:val="5"/>
   </w:num>
 </w:numbering>
 </file>
@@ -6048,6 +7162,21 @@
 </file>
 
 <file path=customXml/item1.xml><?xml version="1.0" encoding="utf-8"?>
+<?mso-contentType ?>
+<FormTemplates xmlns="http://schemas.microsoft.com/sharepoint/v3/contenttype/forms">
+  <Display>DocumentLibraryForm</Display>
+  <Edit>DocumentLibraryForm</Edit>
+  <New>DocumentLibraryForm</New>
+</FormTemplates>
+</file>
+
+<file path=customXml/item2.xml><?xml version="1.0" encoding="utf-8"?>
+<p:properties xmlns:p="http://schemas.microsoft.com/office/2006/metadata/properties" xmlns:xsi="http://www.w3.org/2001/XMLSchema-instance" xmlns:pc="http://schemas.microsoft.com/office/infopath/2007/PartnerControls">
+  <documentManagement/>
+</p:properties>
+</file>
+
+<file path=customXml/item3.xml><?xml version="1.0" encoding="utf-8"?>
 <ct:contentTypeSchema xmlns:ct="http://schemas.microsoft.com/office/2006/metadata/contentType" xmlns:ma="http://schemas.microsoft.com/office/2006/metadata/properties/metaAttributes" ct:_="" ma:_="" ma:contentTypeName="Documento" ma:contentTypeID="0x0101002ECFF1E9CB06084E8B9788813D5FC250" ma:contentTypeVersion="0" ma:contentTypeDescription="Creare un nuovo documento." ma:contentTypeScope="" ma:versionID="f698827b71b80ce9d0141cb5a13a59d4">
   <xsd:schema xmlns:xsd="http://www.w3.org/2001/XMLSchema" xmlns:xs="http://www.w3.org/2001/XMLSchema" xmlns:p="http://schemas.microsoft.com/office/2006/metadata/properties" targetNamespace="http://schemas.microsoft.com/office/2006/metadata/properties" ma:root="true" ma:fieldsID="afea9b2fbf922795d328deade55af85f">
     <xsd:element name="properties">
@@ -6161,26 +7290,28 @@
 </ct:contentTypeSchema>
 </file>
 
-<file path=customXml/item2.xml><?xml version="1.0" encoding="utf-8"?>
-<p:properties xmlns:p="http://schemas.microsoft.com/office/2006/metadata/properties" xmlns:xsi="http://www.w3.org/2001/XMLSchema-instance" xmlns:pc="http://schemas.microsoft.com/office/infopath/2007/PartnerControls">
-  <documentManagement/>
-</p:properties>
-</file>
-
-<file path=customXml/item3.xml><?xml version="1.0" encoding="utf-8"?>
-<?mso-contentType ?>
-<FormTemplates xmlns="http://schemas.microsoft.com/sharepoint/v3/contenttype/forms">
-  <Display>DocumentLibraryForm</Display>
-  <Edit>DocumentLibraryForm</Edit>
-  <New>DocumentLibraryForm</New>
-</FormTemplates>
-</file>
-
 <file path=customXml/item4.xml><?xml version="1.0" encoding="utf-8"?>
 <b:Sources xmlns:b="http://schemas.openxmlformats.org/officeDocument/2006/bibliography" xmlns="http://schemas.openxmlformats.org/officeDocument/2006/bibliography" SelectedStyle="\APASixthEditionOfficeOnline.xsl" StyleName="APA" Version="6"/>
 </file>
 
 <file path=customXml/itemProps1.xml><?xml version="1.0" encoding="utf-8"?>
+<ds:datastoreItem xmlns:ds="http://schemas.openxmlformats.org/officeDocument/2006/customXml" ds:itemID="{AF1B24F1-6B5E-442E-89C1-E85104C2DB8A}">
+  <ds:schemaRefs>
+    <ds:schemaRef ds:uri="http://schemas.microsoft.com/sharepoint/v3/contenttype/forms"/>
+  </ds:schemaRefs>
+</ds:datastoreItem>
+</file>
+
+<file path=customXml/itemProps2.xml><?xml version="1.0" encoding="utf-8"?>
+<ds:datastoreItem xmlns:ds="http://schemas.openxmlformats.org/officeDocument/2006/customXml" ds:itemID="{15116CA7-F7B2-47E6-AB99-B00B63240D3D}">
+  <ds:schemaRefs>
+    <ds:schemaRef ds:uri="http://schemas.microsoft.com/office/2006/metadata/properties"/>
+    <ds:schemaRef ds:uri="http://schemas.microsoft.com/office/infopath/2007/PartnerControls"/>
+  </ds:schemaRefs>
+</ds:datastoreItem>
+</file>
+
+<file path=customXml/itemProps3.xml><?xml version="1.0" encoding="utf-8"?>
 <ds:datastoreItem xmlns:ds="http://schemas.openxmlformats.org/officeDocument/2006/customXml" ds:itemID="{36C522B9-BDBF-41D7-B9B8-EF40D5E0A0B1}">
   <ds:schemaRefs>
     <ds:schemaRef ds:uri="http://schemas.microsoft.com/office/2006/metadata/contentType"/>
@@ -6196,23 +7327,6 @@
 </ds:datastoreItem>
 </file>
 
-<file path=customXml/itemProps2.xml><?xml version="1.0" encoding="utf-8"?>
-<ds:datastoreItem xmlns:ds="http://schemas.openxmlformats.org/officeDocument/2006/customXml" ds:itemID="{15116CA7-F7B2-47E6-AB99-B00B63240D3D}">
-  <ds:schemaRefs>
-    <ds:schemaRef ds:uri="http://schemas.microsoft.com/office/2006/metadata/properties"/>
-    <ds:schemaRef ds:uri="http://schemas.microsoft.com/office/infopath/2007/PartnerControls"/>
-  </ds:schemaRefs>
-</ds:datastoreItem>
-</file>
-
-<file path=customXml/itemProps3.xml><?xml version="1.0" encoding="utf-8"?>
-<ds:datastoreItem xmlns:ds="http://schemas.openxmlformats.org/officeDocument/2006/customXml" ds:itemID="{AF1B24F1-6B5E-442E-89C1-E85104C2DB8A}">
-  <ds:schemaRefs>
-    <ds:schemaRef ds:uri="http://schemas.microsoft.com/sharepoint/v3/contenttype/forms"/>
-  </ds:schemaRefs>
-</ds:datastoreItem>
-</file>
-
 <file path=customXml/itemProps4.xml><?xml version="1.0" encoding="utf-8"?>
 <ds:datastoreItem xmlns:ds="http://schemas.openxmlformats.org/officeDocument/2006/customXml" ds:itemID="{369DE039-43C6-446C-814A-9A66A2F61651}">
   <ds:schemaRefs>

</xml_diff>

<commit_message>
completed 'Progressione e sfida' and 'Sconfitta'
</commit_message>
<xml_diff>
--- a/Game Design Document RDYD.docx
+++ b/Game Design Document RDYD.docx
@@ -4153,13 +4153,7 @@
         <w:rPr>
           <w:iCs/>
         </w:rPr>
-        <w:t>i potenziamenti che non sono stati scelti dal giocatore saranno acquistabili all'interno di un mercato che è presente in una zona pacifica. I potenziamenti avranno un costo in punti coraggio e, una volta acquistati, saranno inseriti nell'inventario del giocatore</w:t>
-      </w:r>
-      <w:r>
-        <w:rPr>
-          <w:iCs/>
-        </w:rPr>
-        <w:t>.</w:t>
+        <w:t>i potenziamenti che non sono stati scelti dal giocatore saranno acquistabili all'interno di un mercato che è presente in una zona pacifica. I potenziamenti avranno un costo in punti coraggio e, una volta acquistati, saranno inseriti nell'inventario del giocatore.</w:t>
       </w:r>
     </w:p>
     <w:p>
@@ -4421,19 +4415,7 @@
         <w:rPr>
           <w:iCs/>
         </w:rPr>
-        <w:t xml:space="preserve">I </w:t>
-      </w:r>
-      <w:r>
-        <w:rPr>
-          <w:iCs/>
-        </w:rPr>
-        <w:t>power-ups</w:t>
-      </w:r>
-      <w:r>
-        <w:rPr>
-          <w:iCs/>
-        </w:rPr>
-        <w:t xml:space="preserve"> passivi s</w:t>
+        <w:t>I power-ups passivi s</w:t>
       </w:r>
       <w:r>
         <w:rPr>
@@ -4487,19 +4469,7 @@
         <w:rPr>
           <w:iCs/>
         </w:rPr>
-        <w:t xml:space="preserve">i </w:t>
-      </w:r>
-      <w:r>
-        <w:rPr>
-          <w:iCs/>
-        </w:rPr>
-        <w:t>power-ups</w:t>
-      </w:r>
-      <w:r>
-        <w:rPr>
-          <w:iCs/>
-        </w:rPr>
-        <w:t xml:space="preserve"> attivi </w:t>
+        <w:t xml:space="preserve">i power-ups attivi </w:t>
       </w:r>
       <w:r>
         <w:rPr>
@@ -4525,19 +4495,7 @@
         <w:rPr>
           <w:iCs/>
         </w:rPr>
-        <w:t xml:space="preserve">e sarà possibile gestire quali </w:t>
-      </w:r>
-      <w:r>
-        <w:rPr>
-          <w:iCs/>
-        </w:rPr>
-        <w:t>power-ups</w:t>
-      </w:r>
-      <w:r>
-        <w:rPr>
-          <w:iCs/>
-        </w:rPr>
-        <w:t xml:space="preserve"> attivi utilizzare dall’inventario.</w:t>
+        <w:t>e sarà possibile gestire quali power-ups attivi utilizzare dall’inventario.</w:t>
       </w:r>
     </w:p>
     <w:p>
@@ -4563,37 +4521,13 @@
         <w:rPr>
           <w:iCs/>
         </w:rPr>
-        <w:t xml:space="preserve">dei </w:t>
-      </w:r>
-      <w:r>
-        <w:rPr>
-          <w:iCs/>
-        </w:rPr>
-        <w:t>power-ups</w:t>
-      </w:r>
-      <w:r>
-        <w:rPr>
-          <w:iCs/>
-        </w:rPr>
-        <w:t xml:space="preserve"> attivi, </w:t>
-      </w:r>
-      <w:r>
-        <w:rPr>
-          <w:iCs/>
-        </w:rPr>
-        <w:t xml:space="preserve">che possono essere dai due ai tre </w:t>
-      </w:r>
-      <w:r>
-        <w:rPr>
-          <w:iCs/>
-        </w:rPr>
-        <w:t>power-ups</w:t>
-      </w:r>
-      <w:r>
-        <w:rPr>
-          <w:iCs/>
-        </w:rPr>
-        <w:t xml:space="preserve"> attivi per boss</w:t>
+        <w:t xml:space="preserve">dei power-ups attivi, </w:t>
+      </w:r>
+      <w:r>
+        <w:rPr>
+          <w:iCs/>
+        </w:rPr>
+        <w:t>che possono essere dai due ai tre power-ups attivi per boss</w:t>
       </w:r>
       <w:r>
         <w:rPr>
@@ -4605,19 +4539,7 @@
         <w:rPr>
           <w:iCs/>
         </w:rPr>
-        <w:t xml:space="preserve"> boss. Il giocatore potrà scegliere solo uno dei </w:t>
-      </w:r>
-      <w:r>
-        <w:rPr>
-          <w:iCs/>
-        </w:rPr>
-        <w:t>power-ups</w:t>
-      </w:r>
-      <w:r>
-        <w:rPr>
-          <w:iCs/>
-        </w:rPr>
-        <w:t xml:space="preserve"> attivi</w:t>
+        <w:t xml:space="preserve"> boss. Il giocatore potrà scegliere solo uno dei power-ups attivi</w:t>
       </w:r>
       <w:r>
         <w:rPr>
@@ -4641,19 +4563,7 @@
         <w:rPr>
           <w:iCs/>
         </w:rPr>
-        <w:t xml:space="preserve">, invece gli altri </w:t>
-      </w:r>
-      <w:r>
-        <w:rPr>
-          <w:iCs/>
-        </w:rPr>
-        <w:t>power-ups</w:t>
-      </w:r>
-      <w:r>
-        <w:rPr>
-          <w:iCs/>
-        </w:rPr>
-        <w:t xml:space="preserve"> verranno scartati e successivamente </w:t>
+        <w:t xml:space="preserve">, invece gli altri power-ups verranno scartati e successivamente </w:t>
       </w:r>
       <w:r>
         <w:rPr>
@@ -4683,19 +4593,7 @@
         <w:rPr>
           <w:iCs/>
         </w:rPr>
-        <w:t xml:space="preserve">i </w:t>
-      </w:r>
-      <w:r>
-        <w:rPr>
-          <w:iCs/>
-        </w:rPr>
-        <w:t>power-ups</w:t>
-      </w:r>
-      <w:r>
-        <w:rPr>
-          <w:iCs/>
-        </w:rPr>
-        <w:t xml:space="preserve"> passivi,</w:t>
+        <w:t>i power-ups passivi,</w:t>
       </w:r>
       <w:r>
         <w:rPr>
@@ -4733,19 +4631,7 @@
         <w:rPr>
           <w:iCs/>
         </w:rPr>
-        <w:t xml:space="preserve">Elenco </w:t>
-      </w:r>
-      <w:r>
-        <w:rPr>
-          <w:iCs/>
-        </w:rPr>
-        <w:t>power-ups</w:t>
-      </w:r>
-      <w:r>
-        <w:rPr>
-          <w:iCs/>
-        </w:rPr>
-        <w:t xml:space="preserve"> attivi:</w:t>
+        <w:t>Elenco power-ups attivi:</w:t>
       </w:r>
     </w:p>
     <w:p>
@@ -4767,19 +4653,7 @@
         <w:rPr>
           <w:iCs/>
         </w:rPr>
-        <w:t xml:space="preserve">Elenco </w:t>
-      </w:r>
-      <w:r>
-        <w:rPr>
-          <w:iCs/>
-        </w:rPr>
-        <w:t>power-ups</w:t>
-      </w:r>
-      <w:r>
-        <w:rPr>
-          <w:iCs/>
-        </w:rPr>
-        <w:t xml:space="preserve"> passivi:</w:t>
+        <w:t>Elenco power-ups passivi:</w:t>
       </w:r>
     </w:p>
     <w:p>
@@ -4831,21 +4705,19 @@
         <w:rPr>
           <w:iCs/>
         </w:rPr>
-        <w:t xml:space="preserve">avrà </w:t>
-      </w:r>
-      <w:proofErr w:type="gramStart"/>
-      <w:r>
-        <w:rPr>
-          <w:iCs/>
-        </w:rPr>
-        <w:t>un immagine</w:t>
-      </w:r>
-      <w:proofErr w:type="gramEnd"/>
-      <w:r>
-        <w:rPr>
-          <w:iCs/>
-        </w:rPr>
-        <w:t xml:space="preserve"> identificativa</w:t>
+        <w:t>avrà un</w:t>
+      </w:r>
+      <w:r>
+        <w:rPr>
+          <w:iCs/>
+        </w:rPr>
+        <w:t>’</w:t>
+      </w:r>
+      <w:r>
+        <w:rPr>
+          <w:iCs/>
+        </w:rPr>
+        <w:t>immagine identificativa</w:t>
       </w:r>
       <w:r>
         <w:rPr>
@@ -4989,13 +4861,164 @@
         <w:rPr>
           <w:iCs/>
         </w:rPr>
-        <w:t xml:space="preserve">verranno introdotti i </w:t>
-      </w:r>
-      <w:r>
-        <w:rPr>
-          <w:iCs/>
-        </w:rPr>
-        <w:t>power-ups</w:t>
+        <w:t xml:space="preserve">verranno introdotti i power-ups. </w:t>
+      </w:r>
+      <w:r>
+        <w:rPr>
+          <w:iCs/>
+        </w:rPr>
+        <w:t>Uscito dalla prima area verrà spiegato al giocatore il conce</w:t>
+      </w:r>
+      <w:r>
+        <w:rPr>
+          <w:iCs/>
+        </w:rPr>
+        <w:t>tto di corridoio, ovvero una safe</w:t>
+      </w:r>
+      <w:r>
+        <w:rPr>
+          <w:iCs/>
+        </w:rPr>
+        <w:t xml:space="preserve">-room da dove si possono accedere alle aree. </w:t>
+      </w:r>
+      <w:r>
+        <w:rPr>
+          <w:iCs/>
+        </w:rPr>
+        <w:t xml:space="preserve">Ogni area </w:t>
+      </w:r>
+      <w:r>
+        <w:rPr>
+          <w:iCs/>
+        </w:rPr>
+        <w:t>avrà</w:t>
+      </w:r>
+      <w:r>
+        <w:rPr>
+          <w:iCs/>
+        </w:rPr>
+        <w:t xml:space="preserve"> un</w:t>
+      </w:r>
+      <w:r>
+        <w:rPr>
+          <w:iCs/>
+        </w:rPr>
+        <w:t xml:space="preserve"> livello di accesso, ovvero se il giocatore non </w:t>
+      </w:r>
+      <w:r>
+        <w:rPr>
+          <w:iCs/>
+        </w:rPr>
+        <w:t xml:space="preserve">ha </w:t>
+      </w:r>
+      <w:r>
+        <w:rPr>
+          <w:iCs/>
+        </w:rPr>
+        <w:lastRenderedPageBreak/>
+        <w:t>raggiunto il livello richiesto di un</w:t>
+      </w:r>
+      <w:r>
+        <w:rPr>
+          <w:iCs/>
+        </w:rPr>
+        <w:t>'</w:t>
+      </w:r>
+      <w:r>
+        <w:rPr>
+          <w:iCs/>
+        </w:rPr>
+        <w:t>area, non p</w:t>
+      </w:r>
+      <w:r>
+        <w:rPr>
+          <w:iCs/>
+        </w:rPr>
+        <w:t>otrà accedervi. Inizialmente il giocatore potrà affrontare un numero limitato di aree</w:t>
+      </w:r>
+      <w:r>
+        <w:rPr>
+          <w:iCs/>
+        </w:rPr>
+        <w:t xml:space="preserve">, e man mano che </w:t>
+      </w:r>
+      <w:r>
+        <w:rPr>
+          <w:iCs/>
+        </w:rPr>
+        <w:t xml:space="preserve">progredirà nella storia sbloccherà nuove aree. </w:t>
+      </w:r>
+      <w:r>
+        <w:rPr>
+          <w:iCs/>
+        </w:rPr>
+        <w:t>N</w:t>
+      </w:r>
+      <w:r>
+        <w:rPr>
+          <w:iCs/>
+        </w:rPr>
+        <w:t xml:space="preserve">el corridoio il giocatore potrà trovare il suo primo collezionabile </w:t>
+      </w:r>
+      <w:r>
+        <w:rPr>
+          <w:iCs/>
+        </w:rPr>
+        <w:t xml:space="preserve">e quindi capire </w:t>
+      </w:r>
+      <w:r>
+        <w:rPr>
+          <w:iCs/>
+        </w:rPr>
+        <w:t xml:space="preserve">cosa sono i collezionabili e come funziona la collezione. Prima di iniziare la </w:t>
+      </w:r>
+      <w:r>
+        <w:rPr>
+          <w:iCs/>
+        </w:rPr>
+        <w:t xml:space="preserve">seconda area </w:t>
+      </w:r>
+      <w:r>
+        <w:rPr>
+          <w:iCs/>
+        </w:rPr>
+        <w:t>al</w:t>
+      </w:r>
+      <w:r>
+        <w:rPr>
+          <w:iCs/>
+        </w:rPr>
+        <w:t xml:space="preserve"> giocatore </w:t>
+      </w:r>
+      <w:r>
+        <w:rPr>
+          <w:iCs/>
+        </w:rPr>
+        <w:t>verrà spiegato cosa è</w:t>
+      </w:r>
+      <w:r>
+        <w:rPr>
+          <w:iCs/>
+        </w:rPr>
+        <w:t xml:space="preserve"> il mercato</w:t>
+      </w:r>
+      <w:r>
+        <w:rPr>
+          <w:iCs/>
+        </w:rPr>
+        <w:t xml:space="preserve"> e come funziona, volendo potrà già investire dei punti per acquistare </w:t>
+      </w:r>
+      <w:r>
+        <w:rPr>
+          <w:iCs/>
+        </w:rPr>
+        <w:t xml:space="preserve">i potenziamenti disponibili nel mercato. Una volta finita questa area il giocatore sarà libero di muoversi come preferisce e non ci saranno più </w:t>
+      </w:r>
+      <w:r>
+        <w:rPr>
+          <w:iCs/>
+        </w:rPr>
+        <w:t>sessioni guidate per la spiegazione delle meccaniche</w:t>
       </w:r>
       <w:r>
         <w:rPr>
@@ -5003,95 +5026,138 @@
         </w:rPr>
         <w:t xml:space="preserve">. </w:t>
       </w:r>
-      <w:r>
-        <w:rPr>
-          <w:iCs/>
-        </w:rPr>
-        <w:t>Uscito dalla prima area verrà spiegato al giocatore il conce</w:t>
-      </w:r>
-      <w:r>
-        <w:rPr>
-          <w:iCs/>
-        </w:rPr>
-        <w:t>tto di corridoio, ovvero una safe</w:t>
-      </w:r>
-      <w:r>
-        <w:rPr>
-          <w:iCs/>
-        </w:rPr>
-        <w:t xml:space="preserve">-room da dove si possono accedere alle aree. </w:t>
-      </w:r>
-      <w:r>
-        <w:rPr>
-          <w:iCs/>
-        </w:rPr>
-        <w:t xml:space="preserve">Ogni area </w:t>
-      </w:r>
-      <w:r>
-        <w:rPr>
-          <w:iCs/>
-        </w:rPr>
-        <w:t>avrà</w:t>
-      </w:r>
-      <w:r>
-        <w:rPr>
-          <w:iCs/>
-        </w:rPr>
-        <w:t xml:space="preserve"> un</w:t>
-      </w:r>
-      <w:r>
-        <w:rPr>
-          <w:iCs/>
-        </w:rPr>
-        <w:t xml:space="preserve"> livello di accesso, ovvero se il giocatore non </w:t>
-      </w:r>
-      <w:r>
-        <w:rPr>
-          <w:iCs/>
-        </w:rPr>
-        <w:t xml:space="preserve">ha </w:t>
-      </w:r>
-      <w:r>
-        <w:rPr>
-          <w:iCs/>
-        </w:rPr>
-        <w:lastRenderedPageBreak/>
-        <w:t xml:space="preserve">raggiunto il livello richiesto di </w:t>
-      </w:r>
-      <w:proofErr w:type="gramStart"/>
-      <w:r>
-        <w:rPr>
-          <w:iCs/>
-        </w:rPr>
-        <w:t>un area</w:t>
-      </w:r>
-      <w:proofErr w:type="gramEnd"/>
-      <w:r>
-        <w:rPr>
-          <w:iCs/>
-        </w:rPr>
-        <w:t>, non p</w:t>
-      </w:r>
-      <w:r>
-        <w:rPr>
-          <w:iCs/>
-        </w:rPr>
-        <w:t>otrà accedervi. Inizialmente il giocatore potrà affrontare un numero limitato di aree</w:t>
-      </w:r>
-      <w:r>
-        <w:rPr>
-          <w:iCs/>
-        </w:rPr>
-        <w:t xml:space="preserve">. Nel corridoio </w:t>
-      </w:r>
-      <w:r>
-        <w:rPr>
-          <w:iCs/>
-        </w:rPr>
-        <w:t xml:space="preserve">il giocatore </w:t>
-      </w:r>
-    </w:p>
-    <w:p/>
+    </w:p>
+    <w:p>
+      <w:pPr>
+        <w:jc w:val="both"/>
+        <w:rPr>
+          <w:iCs/>
+        </w:rPr>
+      </w:pPr>
+      <w:r>
+        <w:rPr>
+          <w:iCs/>
+        </w:rPr>
+        <w:t>Un</w:t>
+      </w:r>
+      <w:r>
+        <w:rPr>
+          <w:iCs/>
+        </w:rPr>
+        <w:t>’</w:t>
+      </w:r>
+      <w:r>
+        <w:rPr>
+          <w:iCs/>
+        </w:rPr>
+        <w:t xml:space="preserve">area in generale </w:t>
+      </w:r>
+      <w:r>
+        <w:rPr>
+          <w:iCs/>
+        </w:rPr>
+        <w:t xml:space="preserve">è strutturata </w:t>
+      </w:r>
+      <w:r>
+        <w:rPr>
+          <w:iCs/>
+        </w:rPr>
+        <w:t>da almeno due checkpoint</w:t>
+      </w:r>
+      <w:r>
+        <w:rPr>
+          <w:iCs/>
+        </w:rPr>
+        <w:t xml:space="preserve"> (uno a inizio area e l’altro a prima del boss)</w:t>
+      </w:r>
+      <w:r>
+        <w:rPr>
+          <w:iCs/>
+        </w:rPr>
+        <w:t xml:space="preserve">, il numero può variare in base alla difficoltà dell’area </w:t>
+      </w:r>
+      <w:r>
+        <w:rPr>
+          <w:iCs/>
+        </w:rPr>
+        <w:t xml:space="preserve">e alla sua lunghezza. Ogni area avrà come tema una paura e </w:t>
+      </w:r>
+      <w:r>
+        <w:rPr>
+          <w:iCs/>
+        </w:rPr>
+        <w:t xml:space="preserve">tutto quello al suo interno </w:t>
+      </w:r>
+      <w:r>
+        <w:rPr>
+          <w:iCs/>
+        </w:rPr>
+        <w:t xml:space="preserve">verrà rappresentato </w:t>
+      </w:r>
+      <w:r>
+        <w:rPr>
+          <w:iCs/>
+        </w:rPr>
+        <w:t xml:space="preserve">seguendo il tema. </w:t>
+      </w:r>
+    </w:p>
+    <w:p>
+      <w:r>
+        <w:t>In un</w:t>
+      </w:r>
+      <w:r>
+        <w:t>’</w:t>
+      </w:r>
+      <w:r>
+        <w:t xml:space="preserve">area si potranno trovare </w:t>
+      </w:r>
+      <w:r>
+        <w:t>vari nemici e degli ostacoli ambientali</w:t>
+      </w:r>
+      <w:r>
+        <w:t xml:space="preserve"> che il giocatore dovrà com</w:t>
+      </w:r>
+      <w:r>
+        <w:t xml:space="preserve">pletare senza morire, prima della </w:t>
+      </w:r>
+      <w:r>
+        <w:t>fine di un</w:t>
+      </w:r>
+      <w:r>
+        <w:t>’</w:t>
+      </w:r>
+      <w:r>
+        <w:t xml:space="preserve">area ci sarà un boss da sconfiggere per completare l’area. </w:t>
+      </w:r>
+      <w:r>
+        <w:t>Possono esistere aree speciali che hanno delle regole speciali da soddisfare per essere completate</w:t>
+      </w:r>
+      <w:r>
+        <w:t>.</w:t>
+      </w:r>
+    </w:p>
+    <w:p>
+      <w:r>
+        <w:t xml:space="preserve">Per completare il gioco sarà necessario </w:t>
+      </w:r>
+      <w:r>
+        <w:t xml:space="preserve">completare x </w:t>
+      </w:r>
+      <w:r>
+        <w:t>aree</w:t>
+      </w:r>
+      <w:r>
+        <w:t xml:space="preserve"> tra quelle disponibili (da definire).</w:t>
+      </w:r>
+    </w:p>
+    <w:p>
+      <w:r>
+        <w:t>Elenco delle aree</w:t>
+      </w:r>
+      <w:r>
+        <w:t>:</w:t>
+      </w:r>
+    </w:p>
     <w:p>
       <w:pPr>
         <w:pStyle w:val="Titolo2"/>
@@ -5107,6 +5173,51 @@
         <w:t>Fornire i dettagli su come il giocatore può giungere al fatidico “Game Over”.</w:t>
       </w:r>
     </w:p>
+    <w:p/>
+    <w:p>
+      <w:r>
+        <w:t>Il giocatore ha dei punti vita</w:t>
+      </w:r>
+      <w:r>
+        <w:t xml:space="preserve"> che può perdere subendo dei danni da dei nemici oppure da de</w:t>
+      </w:r>
+      <w:r>
+        <w:t xml:space="preserve">gli ostacoli ambientali, se il giocatore subisce un danno </w:t>
+      </w:r>
+      <w:r>
+        <w:t>che porta i punti vita del giocatore a 0 allora sarà</w:t>
+      </w:r>
+      <w:r>
+        <w:t xml:space="preserve"> “Game Over” e dovrà ricominciare dall’ultimo checkpoint sbloccato.</w:t>
+      </w:r>
+      <w:r>
+        <w:t xml:space="preserve"> Esistono anche dei casi aggiuntivi di “Game Over” </w:t>
+      </w:r>
+      <w:r>
+        <w:t xml:space="preserve">che sono presenti solo in alcune stanze </w:t>
+      </w:r>
+      <w:r>
+        <w:t>(come la stanza della paura del tempo, da definire…).</w:t>
+      </w:r>
+    </w:p>
+    <w:p>
+      <w:pPr>
+        <w:rPr>
+          <w:u w:val="single"/>
+        </w:rPr>
+      </w:pPr>
+      <w:r>
+        <w:t>Elenco dei “Game Over” aggiuntivi:</w:t>
+      </w:r>
+    </w:p>
+    <w:p>
+      <w:r>
+        <w:t xml:space="preserve"> </w:t>
+      </w:r>
+      <w:r>
+        <w:t xml:space="preserve"> </w:t>
+      </w:r>
+    </w:p>
     <w:p>
       <w:pPr>
         <w:pStyle w:val="Titolo1"/>
@@ -5192,6 +5303,7 @@
       <w:bookmarkStart w:id="15" w:name="_ydaw3vfvaywq" w:colFirst="0" w:colLast="0"/>
       <w:bookmarkEnd w:id="15"/>
       <w:r>
+        <w:lastRenderedPageBreak/>
         <w:t>Dettagli Tecnici</w:t>
       </w:r>
     </w:p>
@@ -5271,7 +5383,6 @@
       <w:bookmarkStart w:id="18" w:name="_fq88x4irkcjj" w:colFirst="0" w:colLast="0"/>
       <w:bookmarkEnd w:id="18"/>
       <w:r>
-        <w:lastRenderedPageBreak/>
         <w:t>Piattaforma e monetizzazione</w:t>
       </w:r>
     </w:p>
@@ -5355,6 +5466,7 @@
         <w:pStyle w:val="Titolo1"/>
       </w:pPr>
       <w:r>
+        <w:lastRenderedPageBreak/>
         <w:t>Approfondimenti</w:t>
       </w:r>
     </w:p>
@@ -7162,21 +7274,6 @@
 </file>
 
 <file path=customXml/item1.xml><?xml version="1.0" encoding="utf-8"?>
-<?mso-contentType ?>
-<FormTemplates xmlns="http://schemas.microsoft.com/sharepoint/v3/contenttype/forms">
-  <Display>DocumentLibraryForm</Display>
-  <Edit>DocumentLibraryForm</Edit>
-  <New>DocumentLibraryForm</New>
-</FormTemplates>
-</file>
-
-<file path=customXml/item2.xml><?xml version="1.0" encoding="utf-8"?>
-<p:properties xmlns:p="http://schemas.microsoft.com/office/2006/metadata/properties" xmlns:xsi="http://www.w3.org/2001/XMLSchema-instance" xmlns:pc="http://schemas.microsoft.com/office/infopath/2007/PartnerControls">
-  <documentManagement/>
-</p:properties>
-</file>
-
-<file path=customXml/item3.xml><?xml version="1.0" encoding="utf-8"?>
 <ct:contentTypeSchema xmlns:ct="http://schemas.microsoft.com/office/2006/metadata/contentType" xmlns:ma="http://schemas.microsoft.com/office/2006/metadata/properties/metaAttributes" ct:_="" ma:_="" ma:contentTypeName="Documento" ma:contentTypeID="0x0101002ECFF1E9CB06084E8B9788813D5FC250" ma:contentTypeVersion="0" ma:contentTypeDescription="Creare un nuovo documento." ma:contentTypeScope="" ma:versionID="f698827b71b80ce9d0141cb5a13a59d4">
   <xsd:schema xmlns:xsd="http://www.w3.org/2001/XMLSchema" xmlns:xs="http://www.w3.org/2001/XMLSchema" xmlns:p="http://schemas.microsoft.com/office/2006/metadata/properties" targetNamespace="http://schemas.microsoft.com/office/2006/metadata/properties" ma:root="true" ma:fieldsID="afea9b2fbf922795d328deade55af85f">
     <xsd:element name="properties">
@@ -7290,28 +7387,26 @@
 </ct:contentTypeSchema>
 </file>
 
+<file path=customXml/item2.xml><?xml version="1.0" encoding="utf-8"?>
+<p:properties xmlns:p="http://schemas.microsoft.com/office/2006/metadata/properties" xmlns:xsi="http://www.w3.org/2001/XMLSchema-instance" xmlns:pc="http://schemas.microsoft.com/office/infopath/2007/PartnerControls">
+  <documentManagement/>
+</p:properties>
+</file>
+
+<file path=customXml/item3.xml><?xml version="1.0" encoding="utf-8"?>
+<?mso-contentType ?>
+<FormTemplates xmlns="http://schemas.microsoft.com/sharepoint/v3/contenttype/forms">
+  <Display>DocumentLibraryForm</Display>
+  <Edit>DocumentLibraryForm</Edit>
+  <New>DocumentLibraryForm</New>
+</FormTemplates>
+</file>
+
 <file path=customXml/item4.xml><?xml version="1.0" encoding="utf-8"?>
 <b:Sources xmlns:b="http://schemas.openxmlformats.org/officeDocument/2006/bibliography" xmlns="http://schemas.openxmlformats.org/officeDocument/2006/bibliography" SelectedStyle="\APASixthEditionOfficeOnline.xsl" StyleName="APA" Version="6"/>
 </file>
 
 <file path=customXml/itemProps1.xml><?xml version="1.0" encoding="utf-8"?>
-<ds:datastoreItem xmlns:ds="http://schemas.openxmlformats.org/officeDocument/2006/customXml" ds:itemID="{AF1B24F1-6B5E-442E-89C1-E85104C2DB8A}">
-  <ds:schemaRefs>
-    <ds:schemaRef ds:uri="http://schemas.microsoft.com/sharepoint/v3/contenttype/forms"/>
-  </ds:schemaRefs>
-</ds:datastoreItem>
-</file>
-
-<file path=customXml/itemProps2.xml><?xml version="1.0" encoding="utf-8"?>
-<ds:datastoreItem xmlns:ds="http://schemas.openxmlformats.org/officeDocument/2006/customXml" ds:itemID="{15116CA7-F7B2-47E6-AB99-B00B63240D3D}">
-  <ds:schemaRefs>
-    <ds:schemaRef ds:uri="http://schemas.microsoft.com/office/2006/metadata/properties"/>
-    <ds:schemaRef ds:uri="http://schemas.microsoft.com/office/infopath/2007/PartnerControls"/>
-  </ds:schemaRefs>
-</ds:datastoreItem>
-</file>
-
-<file path=customXml/itemProps3.xml><?xml version="1.0" encoding="utf-8"?>
 <ds:datastoreItem xmlns:ds="http://schemas.openxmlformats.org/officeDocument/2006/customXml" ds:itemID="{36C522B9-BDBF-41D7-B9B8-EF40D5E0A0B1}">
   <ds:schemaRefs>
     <ds:schemaRef ds:uri="http://schemas.microsoft.com/office/2006/metadata/contentType"/>
@@ -7327,6 +7422,23 @@
 </ds:datastoreItem>
 </file>
 
+<file path=customXml/itemProps2.xml><?xml version="1.0" encoding="utf-8"?>
+<ds:datastoreItem xmlns:ds="http://schemas.openxmlformats.org/officeDocument/2006/customXml" ds:itemID="{15116CA7-F7B2-47E6-AB99-B00B63240D3D}">
+  <ds:schemaRefs>
+    <ds:schemaRef ds:uri="http://schemas.microsoft.com/office/2006/metadata/properties"/>
+    <ds:schemaRef ds:uri="http://schemas.microsoft.com/office/infopath/2007/PartnerControls"/>
+  </ds:schemaRefs>
+</ds:datastoreItem>
+</file>
+
+<file path=customXml/itemProps3.xml><?xml version="1.0" encoding="utf-8"?>
+<ds:datastoreItem xmlns:ds="http://schemas.openxmlformats.org/officeDocument/2006/customXml" ds:itemID="{AF1B24F1-6B5E-442E-89C1-E85104C2DB8A}">
+  <ds:schemaRefs>
+    <ds:schemaRef ds:uri="http://schemas.microsoft.com/sharepoint/v3/contenttype/forms"/>
+  </ds:schemaRefs>
+</ds:datastoreItem>
+</file>
+
 <file path=customXml/itemProps4.xml><?xml version="1.0" encoding="utf-8"?>
 <ds:datastoreItem xmlns:ds="http://schemas.openxmlformats.org/officeDocument/2006/customXml" ds:itemID="{369DE039-43C6-446C-814A-9A66A2F61651}">
   <ds:schemaRefs>

</xml_diff>

<commit_message>
Finished developing the background story
</commit_message>
<xml_diff>
--- a/Game Design Document RDYD.docx
+++ b/Game Design Document RDYD.docx
@@ -1,6 +1,6 @@
 
 <file path=word/document.xml><?xml version="1.0" encoding="utf-8"?>
-<w:document xmlns:wpc="http://schemas.microsoft.com/office/word/2010/wordprocessingCanvas" xmlns:cx="http://schemas.microsoft.com/office/drawing/2014/chartex" xmlns:cx1="http://schemas.microsoft.com/office/drawing/2015/9/8/chartex" xmlns:cx2="http://schemas.microsoft.com/office/drawing/2015/10/21/chartex" xmlns:cx3="http://schemas.microsoft.com/office/drawing/2016/5/9/chartex" xmlns:cx4="http://schemas.microsoft.com/office/drawing/2016/5/10/chartex" xmlns:cx5="http://schemas.microsoft.com/office/drawing/2016/5/11/chartex" xmlns:cx6="http://schemas.microsoft.com/office/drawing/2016/5/12/chartex" xmlns:cx7="http://schemas.microsoft.com/office/drawing/2016/5/13/chartex" xmlns:cx8="http://schemas.microsoft.com/office/drawing/2016/5/14/chartex" xmlns:mc="http://schemas.openxmlformats.org/markup-compatibility/2006" xmlns:aink="http://schemas.microsoft.com/office/drawing/2016/ink" xmlns:am3d="http://schemas.microsoft.com/office/drawing/2017/model3d" xmlns:o="urn:schemas-microsoft-com:office:office" xmlns:r="http://schemas.openxmlformats.org/officeDocument/2006/relationships" xmlns:m="http://schemas.openxmlformats.org/officeDocument/2006/math" xmlns:v="urn:schemas-microsoft-com:vml" xmlns:wp14="http://schemas.microsoft.com/office/word/2010/wordprocessingDrawing" xmlns:wp="http://schemas.openxmlformats.org/drawingml/2006/wordprocessingDrawing" xmlns:w10="urn:schemas-microsoft-com:office:word" xmlns:w="http://schemas.openxmlformats.org/wordprocessingml/2006/main" xmlns:w14="http://schemas.microsoft.com/office/word/2010/wordml" xmlns:w15="http://schemas.microsoft.com/office/word/2012/wordml" xmlns:w16cex="http://schemas.microsoft.com/office/word/2018/wordml/cex" xmlns:w16cid="http://schemas.microsoft.com/office/word/2016/wordml/cid" xmlns:w16="http://schemas.microsoft.com/office/word/2018/wordml" xmlns:w16sdtdh="http://schemas.microsoft.com/office/word/2020/wordml/sdtdatahash" xmlns:w16se="http://schemas.microsoft.com/office/word/2015/wordml/symex" xmlns:wpg="http://schemas.microsoft.com/office/word/2010/wordprocessingGroup" xmlns:wpi="http://schemas.microsoft.com/office/word/2010/wordprocessingInk" xmlns:wne="http://schemas.microsoft.com/office/word/2006/wordml" xmlns:wps="http://schemas.microsoft.com/office/word/2010/wordprocessingShape" mc:Ignorable="w14 w15 w16se w16cid w16 w16cex w16sdtdh wp14">
+<w:document xmlns:wpc="http://schemas.microsoft.com/office/word/2010/wordprocessingCanvas" xmlns:cx="http://schemas.microsoft.com/office/drawing/2014/chartex" xmlns:cx1="http://schemas.microsoft.com/office/drawing/2015/9/8/chartex" xmlns:cx2="http://schemas.microsoft.com/office/drawing/2015/10/21/chartex" xmlns:cx3="http://schemas.microsoft.com/office/drawing/2016/5/9/chartex" xmlns:cx4="http://schemas.microsoft.com/office/drawing/2016/5/10/chartex" xmlns:cx5="http://schemas.microsoft.com/office/drawing/2016/5/11/chartex" xmlns:cx6="http://schemas.microsoft.com/office/drawing/2016/5/12/chartex" xmlns:cx7="http://schemas.microsoft.com/office/drawing/2016/5/13/chartex" xmlns:cx8="http://schemas.microsoft.com/office/drawing/2016/5/14/chartex" xmlns:mc="http://schemas.openxmlformats.org/markup-compatibility/2006" xmlns:aink="http://schemas.microsoft.com/office/drawing/2016/ink" xmlns:am3d="http://schemas.microsoft.com/office/drawing/2017/model3d" xmlns:o="urn:schemas-microsoft-com:office:office" xmlns:oel="http://schemas.microsoft.com/office/2019/extlst" xmlns:r="http://schemas.openxmlformats.org/officeDocument/2006/relationships" xmlns:m="http://schemas.openxmlformats.org/officeDocument/2006/math" xmlns:v="urn:schemas-microsoft-com:vml" xmlns:wp14="http://schemas.microsoft.com/office/word/2010/wordprocessingDrawing" xmlns:wp="http://schemas.openxmlformats.org/drawingml/2006/wordprocessingDrawing" xmlns:w10="urn:schemas-microsoft-com:office:word" xmlns:w="http://schemas.openxmlformats.org/wordprocessingml/2006/main" xmlns:w14="http://schemas.microsoft.com/office/word/2010/wordml" xmlns:w15="http://schemas.microsoft.com/office/word/2012/wordml" xmlns:w16cex="http://schemas.microsoft.com/office/word/2018/wordml/cex" xmlns:w16cid="http://schemas.microsoft.com/office/word/2016/wordml/cid" xmlns:w16="http://schemas.microsoft.com/office/word/2018/wordml" xmlns:w16sdtdh="http://schemas.microsoft.com/office/word/2020/wordml/sdtdatahash" xmlns:w16se="http://schemas.microsoft.com/office/word/2015/wordml/symex" xmlns:wpg="http://schemas.microsoft.com/office/word/2010/wordprocessingGroup" xmlns:wpi="http://schemas.microsoft.com/office/word/2010/wordprocessingInk" xmlns:wne="http://schemas.microsoft.com/office/word/2006/wordml" xmlns:wps="http://schemas.microsoft.com/office/word/2010/wordprocessingShape" mc:Ignorable="w14 w15 w16se w16cid w16 w16cex w16sdtdh wp14">
   <w:body>
     <w:p>
       <w:pPr>
@@ -589,21 +589,12 @@
                 <w:szCs w:val="24"/>
               </w:rPr>
             </w:pPr>
-            <w:proofErr w:type="spellStart"/>
             <w:r>
               <w:rPr>
                 <w:sz w:val="24"/>
                 <w:szCs w:val="24"/>
               </w:rPr>
-              <w:t>Tubito</w:t>
-            </w:r>
-            <w:proofErr w:type="spellEnd"/>
-            <w:r>
-              <w:rPr>
-                <w:sz w:val="24"/>
-                <w:szCs w:val="24"/>
-              </w:rPr>
-              <w:t xml:space="preserve"> Massimo,</w:t>
+              <w:t>Tubito Massimo,</w:t>
             </w:r>
           </w:p>
           <w:p>
@@ -1101,21 +1092,7 @@
         <w:rPr>
           <w:iCs/>
         </w:rPr>
-        <w:t xml:space="preserve">Il gioco che stiamo sviluppando è un </w:t>
-      </w:r>
-      <w:proofErr w:type="spellStart"/>
-      <w:r>
-        <w:rPr>
-          <w:iCs/>
-        </w:rPr>
-        <w:t>Platformer</w:t>
-      </w:r>
-      <w:proofErr w:type="spellEnd"/>
-      <w:r>
-        <w:rPr>
-          <w:iCs/>
-        </w:rPr>
-        <w:t xml:space="preserve"> con ambientazioni cupe</w:t>
+        <w:t>Il gioco che stiamo sviluppando è un Platformer con ambientazioni cupe</w:t>
       </w:r>
       <w:r>
         <w:rPr>
@@ -1139,21 +1116,7 @@
         <w:rPr>
           <w:iCs/>
         </w:rPr>
-        <w:t xml:space="preserve">. Il giocatore vestirà i panni di Edward </w:t>
-      </w:r>
-      <w:proofErr w:type="spellStart"/>
-      <w:r>
-        <w:rPr>
-          <w:iCs/>
-        </w:rPr>
-        <w:t>Scar</w:t>
-      </w:r>
-      <w:proofErr w:type="spellEnd"/>
-      <w:r>
-        <w:rPr>
-          <w:iCs/>
-        </w:rPr>
-        <w:t>, il problematico protagonista della storia</w:t>
+        <w:t>. Il giocatore vestirà i panni di Edward Scar, il problematico protagonista della storia</w:t>
       </w:r>
       <w:r>
         <w:rPr>
@@ -1328,63 +1291,7 @@
         <w:rPr>
           <w:iCs/>
         </w:rPr>
-        <w:t xml:space="preserve">Tra i titoli pensati per questo gioco ci sono: “Red Door, Yellow Door”, “Ed </w:t>
-      </w:r>
-      <w:proofErr w:type="spellStart"/>
-      <w:r>
-        <w:rPr>
-          <w:iCs/>
-        </w:rPr>
-        <w:t>Scar’s</w:t>
-      </w:r>
-      <w:proofErr w:type="spellEnd"/>
-      <w:r>
-        <w:rPr>
-          <w:iCs/>
-        </w:rPr>
-        <w:t xml:space="preserve"> Doors”, “Ed </w:t>
-      </w:r>
-      <w:proofErr w:type="spellStart"/>
-      <w:r>
-        <w:rPr>
-          <w:iCs/>
-        </w:rPr>
-        <w:t>Scar’s</w:t>
-      </w:r>
-      <w:proofErr w:type="spellEnd"/>
-      <w:r>
-        <w:rPr>
-          <w:iCs/>
-        </w:rPr>
-        <w:t xml:space="preserve"> Adventure”, “Ed </w:t>
-      </w:r>
-      <w:proofErr w:type="spellStart"/>
-      <w:r>
-        <w:rPr>
-          <w:iCs/>
-        </w:rPr>
-        <w:t>Scar’s</w:t>
-      </w:r>
-      <w:proofErr w:type="spellEnd"/>
-      <w:r>
-        <w:rPr>
-          <w:iCs/>
-        </w:rPr>
-        <w:t xml:space="preserve"> </w:t>
-      </w:r>
-      <w:proofErr w:type="spellStart"/>
-      <w:r>
-        <w:rPr>
-          <w:iCs/>
-        </w:rPr>
-        <w:t>Journey</w:t>
-      </w:r>
-      <w:proofErr w:type="spellEnd"/>
-      <w:r>
-        <w:rPr>
-          <w:iCs/>
-        </w:rPr>
-        <w:t>”.</w:t>
+        <w:t>Tra i titoli pensati per questo gioco ci sono: “Red Door, Yellow Door”, “Ed Scar’s Doors”, “Ed Scar’s Adventure”, “Ed Scar’s Journey”.</w:t>
       </w:r>
     </w:p>
     <w:p/>
@@ -1426,23 +1333,7 @@
         <w:t xml:space="preserve">I nostri programmatori, inoltre, sono competenti nella creazione e interrogazione di database, conoscono i fondamenti di probabilità e statistica, che saranno estremamente utili per inserire componenti aleatorie all’interno del sistema di gioco, e comprendono nozioni di base correlate all’Intelligenza Artificiale, come, ad esempio, i meccanismi di </w:t>
       </w:r>
       <w:r>
-        <w:t xml:space="preserve">ricerca in grafi, utili per il </w:t>
-      </w:r>
-      <w:proofErr w:type="spellStart"/>
-      <w:r>
-        <w:t>Path</w:t>
-      </w:r>
-      <w:proofErr w:type="spellEnd"/>
-      <w:r>
-        <w:t xml:space="preserve"> </w:t>
-      </w:r>
-      <w:proofErr w:type="spellStart"/>
-      <w:r>
-        <w:t>Finding</w:t>
-      </w:r>
-      <w:proofErr w:type="spellEnd"/>
-      <w:r>
-        <w:t xml:space="preserve">, che servirà ai nemici del gioco per comportarsi in maniera plausibile. </w:t>
+        <w:t xml:space="preserve">ricerca in grafi, utili per il Path Finding, che servirà ai nemici del gioco per comportarsi in maniera plausibile. </w:t>
       </w:r>
     </w:p>
     <w:p>
@@ -1468,39 +1359,7 @@
         <w:t>giochi di vario genere</w:t>
       </w:r>
       <w:r>
-        <w:t xml:space="preserve"> sviluppati con disparati strumenti, quali </w:t>
-      </w:r>
-      <w:proofErr w:type="spellStart"/>
-      <w:r>
-        <w:t>Unity</w:t>
-      </w:r>
-      <w:proofErr w:type="spellEnd"/>
-      <w:r>
-        <w:t xml:space="preserve"> (è importante menzionare che un membro del team si dedica allo sviluppo in </w:t>
-      </w:r>
-      <w:proofErr w:type="spellStart"/>
-      <w:r>
-        <w:t>Unity</w:t>
-      </w:r>
-      <w:proofErr w:type="spellEnd"/>
-      <w:r>
-        <w:t xml:space="preserve"> da ben 6 anni), </w:t>
-      </w:r>
-      <w:proofErr w:type="spellStart"/>
-      <w:r>
-        <w:t>Unreal</w:t>
-      </w:r>
-      <w:proofErr w:type="spellEnd"/>
-      <w:r>
-        <w:t xml:space="preserve"> Engine e </w:t>
-      </w:r>
-      <w:proofErr w:type="spellStart"/>
-      <w:r>
-        <w:t>GameMakerStudio</w:t>
-      </w:r>
-      <w:proofErr w:type="spellEnd"/>
-      <w:r>
-        <w:t>.</w:t>
+        <w:t xml:space="preserve"> sviluppati con disparati strumenti, quali Unity (è importante menzionare che un membro del team si dedica allo sviluppo in Unity da ben 6 anni), Unreal Engine e GameMakerStudio.</w:t>
       </w:r>
       <w:r>
         <w:t xml:space="preserve"> </w:t>
@@ -2506,38 +2365,20 @@
           <w:sz w:val="32"/>
           <w:szCs w:val="32"/>
         </w:rPr>
-        <w:t xml:space="preserve"> </w:t>
-      </w:r>
-      <w:proofErr w:type="spellStart"/>
-      <w:r>
-        <w:rPr>
-          <w:color w:val="FF0000"/>
+        <w:t xml:space="preserve"> Scar</w:t>
+      </w:r>
+      <w:r>
+        <w:rPr>
           <w:sz w:val="32"/>
           <w:szCs w:val="32"/>
         </w:rPr>
-        <w:t>Scar</w:t>
-      </w:r>
-      <w:proofErr w:type="spellEnd"/>
-      <w:r>
-        <w:rPr>
-          <w:sz w:val="32"/>
-          <w:szCs w:val="32"/>
-        </w:rPr>
         <w:t xml:space="preserve">: </w:t>
       </w:r>
       <w:r>
         <w:t xml:space="preserve">soprannominato “Ed”, è il protagonista della storia; </w:t>
       </w:r>
       <w:r>
-        <w:t>il suo nome, anagramma di “</w:t>
-      </w:r>
-      <w:proofErr w:type="spellStart"/>
-      <w:r>
-        <w:t>scared</w:t>
-      </w:r>
-      <w:proofErr w:type="spellEnd"/>
-      <w:r>
-        <w:t xml:space="preserve">” (spaventato), rispecchia il tema centrale della narrazione; Edward, infatti, è un ragazzo </w:t>
+        <w:t xml:space="preserve">il suo nome, anagramma di “scared” (spaventato), rispecchia il tema centrale della narrazione; Edward, infatti, è un ragazzo </w:t>
       </w:r>
       <w:r>
         <w:t xml:space="preserve">introverso, </w:t>
@@ -2697,15 +2538,7 @@
         <w:jc w:val="both"/>
       </w:pPr>
       <w:r>
-        <w:t>Introdurre la storia facendo riferimento ai personaggi descritti nella sezione precedente. Cercate di coinvolgere il lettore e di fornire dettagli sull’</w:t>
-      </w:r>
-      <w:proofErr w:type="spellStart"/>
-      <w:r>
-        <w:t>ambietazione</w:t>
-      </w:r>
-      <w:proofErr w:type="spellEnd"/>
-      <w:r>
-        <w:t xml:space="preserve"> del gioco.</w:t>
+        <w:t>Introdurre la storia facendo riferimento ai personaggi descritti nella sezione precedente. Cercate di coinvolgere il lettore e di fornire dettagli sull’ambietazione del gioco.</w:t>
       </w:r>
     </w:p>
     <w:p>
@@ -2724,15 +2557,7 @@
         <w:t>affrontato</w:t>
       </w:r>
       <w:r>
-        <w:t xml:space="preserve"> da Ed </w:t>
-      </w:r>
-      <w:proofErr w:type="spellStart"/>
-      <w:r>
-        <w:t>Scar</w:t>
-      </w:r>
-      <w:proofErr w:type="spellEnd"/>
-      <w:r>
-        <w:t xml:space="preserve"> all’interno dell’inquietante “</w:t>
+        <w:t xml:space="preserve"> da Ed Scar all’interno dell’inquietante “</w:t>
       </w:r>
       <w:r>
         <w:t>Corridoio Infinito</w:t>
@@ -2776,16 +2601,8 @@
         <w:rPr>
           <w:iCs/>
         </w:rPr>
-        <w:t xml:space="preserve"> Ed </w:t>
-      </w:r>
-      <w:proofErr w:type="spellStart"/>
-      <w:r>
-        <w:rPr>
-          <w:iCs/>
-        </w:rPr>
-        <w:t>Scar</w:t>
-      </w:r>
-      <w:proofErr w:type="spellEnd"/>
+        <w:t xml:space="preserve"> Ed Scar</w:t>
+      </w:r>
       <w:r>
         <w:rPr>
           <w:iCs/>
@@ -3188,15 +3005,7 @@
         <w:jc w:val="both"/>
       </w:pPr>
       <w:r>
-        <w:t xml:space="preserve">Il protagonista, Ed </w:t>
-      </w:r>
-      <w:proofErr w:type="spellStart"/>
-      <w:r>
-        <w:t>Scar</w:t>
-      </w:r>
-      <w:proofErr w:type="spellEnd"/>
-      <w:r>
-        <w:t xml:space="preserve">, si risveglia </w:t>
+        <w:t xml:space="preserve">Il protagonista, Ed Scar, si risveglia </w:t>
       </w:r>
       <w:r>
         <w:t>all’interno di</w:t>
@@ -3413,48 +3222,235 @@
         <w:jc w:val="both"/>
       </w:pPr>
       <w:r>
-        <w:t>Paura del buio</w:t>
+        <w:t>La tragedia si consumò il giorno del funerale del nonno di Ed,</w:t>
+      </w:r>
+      <w:r>
+        <w:t xml:space="preserve"> </w:t>
+      </w:r>
+      <w:r>
+        <w:t>ricco imprenditore, fondatore di un’importante società locale (Atori ?)</w:t>
+      </w:r>
+      <w:r>
+        <w:t xml:space="preserve"> (Ed aveva 6 anni). </w:t>
+      </w:r>
+      <w:r>
+        <w:t xml:space="preserve">Quando il curatore dell’eredità annunciò la cessione dell’azienda al padre di Ed, </w:t>
+      </w:r>
+      <w:r>
+        <w:t>lo zio William</w:t>
+      </w:r>
+      <w:r>
+        <w:t xml:space="preserve"> (la pecora nera della famiglia)</w:t>
+      </w:r>
+      <w:r>
+        <w:t>, in preda alla collera, si recò la notte stessa</w:t>
+      </w:r>
+      <w:r>
+        <w:t>, senza nemmeno cambiarsi l’abito elegante</w:t>
+      </w:r>
+      <w:r>
+        <w:t>,</w:t>
+      </w:r>
+      <w:r>
+        <w:t xml:space="preserve"> a casa di Ed, per rapirlo e chiedere un importante riscatto (Cessione dell’azienda</w:t>
+      </w:r>
+      <w:r>
+        <w:t xml:space="preserve"> ?</w:t>
+      </w:r>
+      <w:r>
+        <w:t>). Ed fu condotto in una vecchia catapecchia abbandonata nel bosco (Il senso della catapecchia ?), di proprietà di William</w:t>
+      </w:r>
+      <w:r>
+        <w:t>,</w:t>
+      </w:r>
+      <w:r>
+        <w:t xml:space="preserve"> e chiuso in una cantina </w:t>
+      </w:r>
+      <w:r>
+        <w:rPr>
+          <w:color w:val="FF0000"/>
+        </w:rPr>
+        <w:t>buia</w:t>
+      </w:r>
+      <w:r>
+        <w:t xml:space="preserve">. Le prime ore il bambino rimase a piangere, finchè </w:t>
+      </w:r>
+      <w:r>
+        <w:t xml:space="preserve">non individuò uno </w:t>
+      </w:r>
+      <w:r>
+        <w:rPr>
+          <w:color w:val="FF0000"/>
+        </w:rPr>
+        <w:t xml:space="preserve">stretto </w:t>
+      </w:r>
+      <w:r>
+        <w:t xml:space="preserve">cunicolo, probabilmente destinato all’aerazione, che conduceva all’esterno. Mentre Ed percorreva il cunicolo, pieno di </w:t>
+      </w:r>
+      <w:r>
+        <w:rPr>
+          <w:color w:val="FF0000"/>
+        </w:rPr>
+        <w:t>insetti</w:t>
+      </w:r>
+      <w:r>
+        <w:rPr>
+          <w:color w:val="FF0000"/>
+        </w:rPr>
+        <w:t xml:space="preserve"> </w:t>
+      </w:r>
+      <w:r>
+        <w:t xml:space="preserve">che gli camminavano sulle mani, udì lo zio che si apprestava ad entrare nella cantina. </w:t>
+      </w:r>
+      <w:r>
+        <w:t>Ed d</w:t>
+      </w:r>
+      <w:r>
+        <w:t xml:space="preserve">oveva riuscire a </w:t>
+      </w:r>
+      <w:r>
+        <w:t>scappare</w:t>
+      </w:r>
+      <w:r>
+        <w:t xml:space="preserve"> dal cunicolo in </w:t>
+      </w:r>
+      <w:r>
+        <w:rPr>
+          <w:color w:val="FF0000"/>
+        </w:rPr>
+        <w:t>tempo</w:t>
+      </w:r>
+      <w:r>
+        <w:t>, prima che lo zio potesse scoprire cosa stava tentando di fare</w:t>
+      </w:r>
+      <w:r>
+        <w:t xml:space="preserve">. </w:t>
+      </w:r>
+      <w:r>
+        <w:t xml:space="preserve">Non appena Ed riuscì a uscire dal cunicolo il rapitore si rese conto dell’assenza del bambino e iniziò a cercarlo, avvisandolo che non poteva nascondersi in alcun modo. Il bambino allora, colto dalla paura, </w:t>
+      </w:r>
+      <w:r>
+        <w:t>percorse l’unica via di fuga che gli sembrava disponibile, ovvero una scala che portava sul tetto, poiché il giardino sul retro era completamente recintato. Dopo aver raggiunto il tetto a Ed non rimasero molte alternative, se non quell</w:t>
+      </w:r>
+      <w:r>
+        <w:t>e di tornare indietro o</w:t>
+      </w:r>
+      <w:r>
+        <w:t xml:space="preserve"> di buttarsi giù dal tetto, a una pericolosa </w:t>
+      </w:r>
+      <w:r>
+        <w:rPr>
+          <w:color w:val="FF0000"/>
+        </w:rPr>
+        <w:t>altezza</w:t>
+      </w:r>
+      <w:r>
+        <w:rPr>
+          <w:color w:val="000000" w:themeColor="text1"/>
+        </w:rPr>
+        <w:t>.</w:t>
+      </w:r>
+      <w:r>
+        <w:rPr>
+          <w:color w:val="000000" w:themeColor="text1"/>
+        </w:rPr>
+        <w:t xml:space="preserve"> Il bambino scelse la seconda opzione, poiché sentiva che lo zio si stava avvicinando. </w:t>
+      </w:r>
+      <w:r>
+        <w:rPr>
+          <w:color w:val="000000" w:themeColor="text1"/>
+        </w:rPr>
+        <w:t>Nonostante l</w:t>
+      </w:r>
+      <w:r>
+        <w:rPr>
+          <w:color w:val="000000" w:themeColor="text1"/>
+        </w:rPr>
+        <w:t>a caduta fu attutita dal gazebo in tenda (?)</w:t>
+      </w:r>
+      <w:r>
+        <w:rPr>
+          <w:color w:val="000000" w:themeColor="text1"/>
+        </w:rPr>
+        <w:t>,</w:t>
+      </w:r>
+      <w:r>
+        <w:rPr>
+          <w:color w:val="000000" w:themeColor="text1"/>
+        </w:rPr>
+        <w:t xml:space="preserve"> il bambino si fece male a tal punto da avere difficoltà </w:t>
+      </w:r>
+      <w:r>
+        <w:rPr>
+          <w:color w:val="000000" w:themeColor="text1"/>
+        </w:rPr>
+        <w:t>nel</w:t>
+      </w:r>
+      <w:r>
+        <w:rPr>
+          <w:color w:val="000000" w:themeColor="text1"/>
+        </w:rPr>
+        <w:t xml:space="preserve"> camminare (</w:t>
+      </w:r>
+      <w:r>
+        <w:rPr>
+          <w:color w:val="000000" w:themeColor="text1"/>
+        </w:rPr>
+        <w:t>Anche se quello n</w:t>
+      </w:r>
+      <w:r>
+        <w:rPr>
+          <w:color w:val="000000" w:themeColor="text1"/>
+        </w:rPr>
+        <w:t xml:space="preserve">on fu un danno permanente). Ed iniziò a strisciare utilizzando le braccia, </w:t>
+      </w:r>
+      <w:r>
+        <w:rPr>
+          <w:color w:val="000000" w:themeColor="text1"/>
+        </w:rPr>
+        <w:t>fortunatamente in quel momento</w:t>
+      </w:r>
+      <w:r>
+        <w:rPr>
+          <w:color w:val="000000" w:themeColor="text1"/>
+        </w:rPr>
+        <w:t xml:space="preserve"> sopraggiunse il padre,</w:t>
+      </w:r>
+      <w:r>
+        <w:rPr>
+          <w:color w:val="000000" w:themeColor="text1"/>
+        </w:rPr>
+        <w:t xml:space="preserve"> </w:t>
+      </w:r>
+      <w:r>
+        <w:rPr>
+          <w:color w:val="000000" w:themeColor="text1"/>
+        </w:rPr>
+        <w:t>che era riuscito a capire dove il fratello aveva portato Ed</w:t>
+      </w:r>
+      <w:r>
+        <w:rPr>
+          <w:color w:val="000000" w:themeColor="text1"/>
+        </w:rPr>
+        <w:t xml:space="preserve">, e vi si era recato assieme alla polizia. Nonostante questo apparente lieto fine, lo </w:t>
+      </w:r>
+      <w:r>
+        <w:rPr>
+          <w:color w:val="FF0000"/>
+        </w:rPr>
+        <w:t>zio William</w:t>
+      </w:r>
+      <w:r>
+        <w:rPr>
+          <w:color w:val="000000" w:themeColor="text1"/>
+        </w:rPr>
+        <w:t>, in preda alla disperazione, uccise il padre di Ed, sparandogli un colpo con la sua rivoltella, suicidandosi poi con un colpo in testa.</w:t>
       </w:r>
     </w:p>
     <w:p>
       <w:pPr>
         <w:jc w:val="both"/>
       </w:pPr>
-      <w:r>
-        <w:t>Paura dello scorrere del tempo</w:t>
-      </w:r>
-    </w:p>
-    <w:p>
-      <w:pPr>
-        <w:jc w:val="both"/>
-      </w:pPr>
-      <w:r>
-        <w:t xml:space="preserve">Paura degli insetti </w:t>
-      </w:r>
-    </w:p>
-    <w:p>
-      <w:pPr>
-        <w:jc w:val="both"/>
-      </w:pPr>
-      <w:r>
-        <w:t xml:space="preserve">Claustrofobia </w:t>
-      </w:r>
-    </w:p>
-    <w:p>
-      <w:pPr>
-        <w:jc w:val="both"/>
-      </w:pPr>
-    </w:p>
-    <w:p>
-      <w:pPr>
-        <w:jc w:val="both"/>
-      </w:pPr>
-      <w:r>
-        <w:t xml:space="preserve"> </w:t>
-      </w:r>
-      <w:r>
-        <w:t xml:space="preserve"> </w:t>
-      </w:r>
     </w:p>
     <w:p>
       <w:pPr>
@@ -3519,21 +3515,7 @@
         <w:rPr>
           <w:i/>
         </w:rPr>
-        <w:t xml:space="preserve">L’obiettivo del gioco è progredire </w:t>
-      </w:r>
-      <w:proofErr w:type="spellStart"/>
-      <w:r>
-        <w:rPr>
-          <w:i/>
-        </w:rPr>
-        <w:t>attravero</w:t>
-      </w:r>
-      <w:proofErr w:type="spellEnd"/>
-      <w:r>
-        <w:rPr>
-          <w:i/>
-        </w:rPr>
-        <w:t xml:space="preserve"> i vari livelli distruggendo i nemici e raccogliendo particolari oggetti che verranno utilizzati per modificare le abilità del giocare. Alcuni oggetti saranno necessari per sconfiggere i boss di fine livello.</w:t>
+        <w:t>L’obiettivo del gioco è progredire attravero i vari livelli distruggendo i nemici e raccogliendo particolari oggetti che verranno utilizzati per modificare le abilità del giocare. Alcuni oggetti saranno necessari per sconfiggere i boss di fine livello.</w:t>
       </w:r>
     </w:p>
     <w:p/>
@@ -3669,13 +3651,8 @@
         <w:t xml:space="preserve">è </w:t>
       </w:r>
       <w:r>
-        <w:t xml:space="preserve">Ed </w:t>
-      </w:r>
-      <w:proofErr w:type="spellStart"/>
-      <w:r>
-        <w:t>Scar</w:t>
-      </w:r>
-      <w:proofErr w:type="spellEnd"/>
+        <w:t>Ed Scar</w:t>
+      </w:r>
       <w:r>
         <w:t xml:space="preserve">, il protagonista della storia. </w:t>
       </w:r>
@@ -3783,15 +3760,7 @@
         <w:jc w:val="both"/>
       </w:pPr>
       <w:r>
-        <w:t xml:space="preserve">In questa sezione andrebbero specificate le meccaniche di gioco fondamentali (core </w:t>
-      </w:r>
-      <w:proofErr w:type="spellStart"/>
-      <w:r>
-        <w:t>mechanics</w:t>
-      </w:r>
-      <w:proofErr w:type="spellEnd"/>
-      <w:r>
-        <w:t>). Nelle sezioni successive possiamo riportare le altre meccaniche secondarie.</w:t>
+        <w:t>In questa sezione andrebbero specificate le meccaniche di gioco fondamentali (core mechanics). Nelle sezioni successive possiamo riportare le altre meccaniche secondarie.</w:t>
       </w:r>
     </w:p>
     <w:p>
@@ -3831,13 +3800,8 @@
         <w:t>:</w:t>
       </w:r>
       <w:r>
-        <w:t xml:space="preserve"> serve per sconfiggere i vari nemici presenti nelle aree. Lo stile di combattimento del giocatore sarà </w:t>
-      </w:r>
-      <w:proofErr w:type="spellStart"/>
-      <w:r>
-        <w:t>ranged</w:t>
-      </w:r>
-      <w:proofErr w:type="spellEnd"/>
+        <w:t xml:space="preserve"> serve per sconfiggere i vari nemici presenti nelle aree. Lo stile di combattimento del giocatore sarà ranged</w:t>
+      </w:r>
       <w:r>
         <w:t>,</w:t>
       </w:r>
@@ -5446,21 +5410,7 @@
         <w:rPr>
           <w:iCs/>
         </w:rPr>
-        <w:t xml:space="preserve"> delle meccaniche base. Una volta terminata la boss-</w:t>
-      </w:r>
-      <w:proofErr w:type="spellStart"/>
-      <w:r>
-        <w:rPr>
-          <w:iCs/>
-        </w:rPr>
-        <w:t>fight</w:t>
-      </w:r>
-      <w:proofErr w:type="spellEnd"/>
-      <w:r>
-        <w:rPr>
-          <w:iCs/>
-        </w:rPr>
-        <w:t xml:space="preserve"> </w:t>
+        <w:t xml:space="preserve"> delle meccaniche base. Una volta terminata la boss-fight </w:t>
       </w:r>
       <w:r>
         <w:rPr>
@@ -5922,7 +5872,6 @@
           <w:bCs/>
         </w:rPr>
       </w:pPr>
-      <w:proofErr w:type="spellStart"/>
       <w:r>
         <w:rPr>
           <w:b/>
@@ -5930,7 +5879,6 @@
         </w:rPr>
         <w:t>Dummevil</w:t>
       </w:r>
-      <w:proofErr w:type="spellEnd"/>
       <w:r>
         <w:t>: Dopo</w:t>
       </w:r>
@@ -6283,14 +6231,12 @@
       <w:r>
         <w:t xml:space="preserve">, di </w:t>
       </w:r>
-      <w:proofErr w:type="spellStart"/>
       <w:r>
         <w:rPr>
           <w:shd w:val="clear" w:color="auto" w:fill="FFFFFF"/>
         </w:rPr>
         <w:t>Dalí</w:t>
       </w:r>
-      <w:proofErr w:type="spellEnd"/>
       <w:r>
         <w:rPr>
           <w:shd w:val="clear" w:color="auto" w:fill="FFFFFF"/>
@@ -6336,7 +6282,6 @@
           <w:bCs/>
         </w:rPr>
       </w:pPr>
-      <w:proofErr w:type="spellStart"/>
       <w:r>
         <w:rPr>
           <w:b/>
@@ -6351,7 +6296,6 @@
         </w:rPr>
         <w:t>lockhead</w:t>
       </w:r>
-      <w:proofErr w:type="spellEnd"/>
       <w:r>
         <w:t xml:space="preserve">: </w:t>
       </w:r>
@@ -6377,21 +6321,12 @@
           <w:bCs/>
         </w:rPr>
       </w:pPr>
-      <w:proofErr w:type="spellStart"/>
-      <w:r>
-        <w:rPr>
-          <w:b/>
-          <w:bCs/>
-        </w:rPr>
-        <w:t>Sharcet</w:t>
-      </w:r>
-      <w:proofErr w:type="spellEnd"/>
-      <w:r>
-        <w:rPr>
-          <w:b/>
-          <w:bCs/>
-        </w:rPr>
-        <w:t xml:space="preserve"> </w:t>
+      <w:r>
+        <w:rPr>
+          <w:b/>
+          <w:bCs/>
+        </w:rPr>
+        <w:t xml:space="preserve">Sharcet </w:t>
       </w:r>
       <w:r>
         <w:t>(</w:t>
@@ -6399,7 +6334,6 @@
       <w:r>
         <w:t xml:space="preserve">Crasi di </w:t>
       </w:r>
-      <w:proofErr w:type="spellStart"/>
       <w:r>
         <w:rPr>
           <w:i/>
@@ -6407,11 +6341,9 @@
         </w:rPr>
         <w:t>sharp</w:t>
       </w:r>
-      <w:proofErr w:type="spellEnd"/>
       <w:r>
         <w:t xml:space="preserve"> e </w:t>
       </w:r>
-      <w:proofErr w:type="spellStart"/>
       <w:r>
         <w:rPr>
           <w:i/>
@@ -6419,7 +6351,6 @@
         </w:rPr>
         <w:t>lancet</w:t>
       </w:r>
-      <w:proofErr w:type="spellEnd"/>
       <w:r>
         <w:t>)</w:t>
       </w:r>
@@ -6427,15 +6358,7 @@
         <w:t xml:space="preserve">: </w:t>
       </w:r>
       <w:r>
-        <w:t xml:space="preserve">in un certo senso sono complementari ai precedenti; hanno lancette al posto degli arti, con cui possono infliggere danni al protagonista. Di solito fanno gruppo con i </w:t>
-      </w:r>
-      <w:proofErr w:type="spellStart"/>
-      <w:r>
-        <w:t>Clockhead</w:t>
-      </w:r>
-      <w:proofErr w:type="spellEnd"/>
-      <w:r>
-        <w:t>.</w:t>
+        <w:t>in un certo senso sono complementari ai precedenti; hanno lancette al posto degli arti, con cui possono infliggere danni al protagonista. Di solito fanno gruppo con i Clockhead.</w:t>
       </w:r>
     </w:p>
     <w:p>
@@ -6450,7 +6373,6 @@
           <w:bCs/>
         </w:rPr>
       </w:pPr>
-      <w:proofErr w:type="spellStart"/>
       <w:r>
         <w:rPr>
           <w:b/>
@@ -6458,7 +6380,6 @@
         </w:rPr>
         <w:t>Tricronos</w:t>
       </w:r>
-      <w:proofErr w:type="spellEnd"/>
       <w:r>
         <w:t>: essere a tre teste, che rappresentano passato, presente e futuro.</w:t>
       </w:r>
@@ -6685,21 +6606,7 @@
         <w:rPr>
           <w:i/>
         </w:rPr>
-        <w:t xml:space="preserve">Il gioco è un </w:t>
-      </w:r>
-      <w:proofErr w:type="spellStart"/>
-      <w:r>
-        <w:rPr>
-          <w:i/>
-        </w:rPr>
-        <w:t>plaform</w:t>
-      </w:r>
-      <w:proofErr w:type="spellEnd"/>
-      <w:r>
-        <w:rPr>
-          <w:i/>
-        </w:rPr>
-        <w:t xml:space="preserve"> 2D che prevede lo scrolling orizzontale e verticale. I livelli sono caratterizzati da un grafica pixel-art che ricorda i giochi 8/16 bit…</w:t>
+        <w:t>Il gioco è un plaform 2D che prevede lo scrolling orizzontale e verticale. I livelli sono caratterizzati da un grafica pixel-art che ricorda i giochi 8/16 bit…</w:t>
       </w:r>
     </w:p>
     <w:p>
@@ -6740,15 +6647,7 @@
         </w:rPr>
       </w:pPr>
       <w:r>
-        <w:t xml:space="preserve">Qui vanno definiti i dettagli tecnici relativi alle piattaforme per le quali verrà sviluppato il gioco e dettagli sui tool che verranno utilizzati. Questa sezione non dovrebbe essere molto dettagliata, ma dovrebbe fornire solo le informazioni più importanti. I dettagli vanno inseriti in un documento separato (Technical Design </w:t>
-      </w:r>
-      <w:proofErr w:type="spellStart"/>
-      <w:r>
-        <w:t>Document</w:t>
-      </w:r>
-      <w:proofErr w:type="spellEnd"/>
-      <w:r>
-        <w:t xml:space="preserve"> - TDD).</w:t>
+        <w:t>Qui vanno definiti i dettagli tecnici relativi alle piattaforme per le quali verrà sviluppato il gioco e dettagli sui tool che verranno utilizzati. Questa sezione non dovrebbe essere molto dettagliata, ma dovrebbe fornire solo le informazioni più importanti. I dettagli vanno inseriti in un documento separato (Technical Design Document - TDD).</w:t>
       </w:r>
     </w:p>
     <w:p>
@@ -6807,29 +6706,13 @@
         </w:rPr>
       </w:pPr>
       <w:r>
-        <w:t xml:space="preserve">Il nostro gioco è stato pensato per giocatori che hanno una età </w:t>
-      </w:r>
-      <w:proofErr w:type="spellStart"/>
-      <w:r>
-        <w:t>da</w:t>
-      </w:r>
-      <w:proofErr w:type="spellEnd"/>
-      <w:r>
-        <w:t xml:space="preserve"> i 17 anni</w:t>
+        <w:t>Il nostro gioco è stato pensato per giocatori che hanno una età da i 17 anni</w:t>
       </w:r>
       <w:r>
         <w:t xml:space="preserve"> in su</w:t>
       </w:r>
       <w:r>
-        <w:t xml:space="preserve">, in quanto tratta dei temi pesanti. Il gioco è consigliabile agli amanti degli indie o dei </w:t>
-      </w:r>
-      <w:proofErr w:type="spellStart"/>
-      <w:r>
-        <w:t>platformer</w:t>
-      </w:r>
-      <w:proofErr w:type="spellEnd"/>
-      <w:r>
-        <w:t xml:space="preserve">. </w:t>
+        <w:t xml:space="preserve">, in quanto tratta dei temi pesanti. Il gioco è consigliabile agli amanti degli indie o dei platformer. </w:t>
       </w:r>
     </w:p>
     <w:p/>
@@ -7027,7 +6910,7 @@
 </file>
 
 <file path=word/endnotes.xml><?xml version="1.0" encoding="utf-8"?>
-<w:endnotes xmlns:wpc="http://schemas.microsoft.com/office/word/2010/wordprocessingCanvas" xmlns:cx="http://schemas.microsoft.com/office/drawing/2014/chartex" xmlns:cx1="http://schemas.microsoft.com/office/drawing/2015/9/8/chartex" xmlns:cx2="http://schemas.microsoft.com/office/drawing/2015/10/21/chartex" xmlns:cx3="http://schemas.microsoft.com/office/drawing/2016/5/9/chartex" xmlns:cx4="http://schemas.microsoft.com/office/drawing/2016/5/10/chartex" xmlns:cx5="http://schemas.microsoft.com/office/drawing/2016/5/11/chartex" xmlns:cx6="http://schemas.microsoft.com/office/drawing/2016/5/12/chartex" xmlns:cx7="http://schemas.microsoft.com/office/drawing/2016/5/13/chartex" xmlns:cx8="http://schemas.microsoft.com/office/drawing/2016/5/14/chartex" xmlns:mc="http://schemas.openxmlformats.org/markup-compatibility/2006" xmlns:aink="http://schemas.microsoft.com/office/drawing/2016/ink" xmlns:am3d="http://schemas.microsoft.com/office/drawing/2017/model3d" xmlns:o="urn:schemas-microsoft-com:office:office" xmlns:r="http://schemas.openxmlformats.org/officeDocument/2006/relationships" xmlns:m="http://schemas.openxmlformats.org/officeDocument/2006/math" xmlns:v="urn:schemas-microsoft-com:vml" xmlns:wp14="http://schemas.microsoft.com/office/word/2010/wordprocessingDrawing" xmlns:wp="http://schemas.openxmlformats.org/drawingml/2006/wordprocessingDrawing" xmlns:w10="urn:schemas-microsoft-com:office:word" xmlns:w="http://schemas.openxmlformats.org/wordprocessingml/2006/main" xmlns:w14="http://schemas.microsoft.com/office/word/2010/wordml" xmlns:w15="http://schemas.microsoft.com/office/word/2012/wordml" xmlns:w16cex="http://schemas.microsoft.com/office/word/2018/wordml/cex" xmlns:w16cid="http://schemas.microsoft.com/office/word/2016/wordml/cid" xmlns:w16="http://schemas.microsoft.com/office/word/2018/wordml" xmlns:w16sdtdh="http://schemas.microsoft.com/office/word/2020/wordml/sdtdatahash" xmlns:w16se="http://schemas.microsoft.com/office/word/2015/wordml/symex" xmlns:wpg="http://schemas.microsoft.com/office/word/2010/wordprocessingGroup" xmlns:wpi="http://schemas.microsoft.com/office/word/2010/wordprocessingInk" xmlns:wne="http://schemas.microsoft.com/office/word/2006/wordml" xmlns:wps="http://schemas.microsoft.com/office/word/2010/wordprocessingShape" mc:Ignorable="w14 w15 w16se w16cid w16 w16cex w16sdtdh wp14">
+<w:endnotes xmlns:wpc="http://schemas.microsoft.com/office/word/2010/wordprocessingCanvas" xmlns:cx="http://schemas.microsoft.com/office/drawing/2014/chartex" xmlns:cx1="http://schemas.microsoft.com/office/drawing/2015/9/8/chartex" xmlns:cx2="http://schemas.microsoft.com/office/drawing/2015/10/21/chartex" xmlns:cx3="http://schemas.microsoft.com/office/drawing/2016/5/9/chartex" xmlns:cx4="http://schemas.microsoft.com/office/drawing/2016/5/10/chartex" xmlns:cx5="http://schemas.microsoft.com/office/drawing/2016/5/11/chartex" xmlns:cx6="http://schemas.microsoft.com/office/drawing/2016/5/12/chartex" xmlns:cx7="http://schemas.microsoft.com/office/drawing/2016/5/13/chartex" xmlns:cx8="http://schemas.microsoft.com/office/drawing/2016/5/14/chartex" xmlns:mc="http://schemas.openxmlformats.org/markup-compatibility/2006" xmlns:aink="http://schemas.microsoft.com/office/drawing/2016/ink" xmlns:am3d="http://schemas.microsoft.com/office/drawing/2017/model3d" xmlns:o="urn:schemas-microsoft-com:office:office" xmlns:oel="http://schemas.microsoft.com/office/2019/extlst" xmlns:r="http://schemas.openxmlformats.org/officeDocument/2006/relationships" xmlns:m="http://schemas.openxmlformats.org/officeDocument/2006/math" xmlns:v="urn:schemas-microsoft-com:vml" xmlns:wp14="http://schemas.microsoft.com/office/word/2010/wordprocessingDrawing" xmlns:wp="http://schemas.openxmlformats.org/drawingml/2006/wordprocessingDrawing" xmlns:w10="urn:schemas-microsoft-com:office:word" xmlns:w="http://schemas.openxmlformats.org/wordprocessingml/2006/main" xmlns:w14="http://schemas.microsoft.com/office/word/2010/wordml" xmlns:w15="http://schemas.microsoft.com/office/word/2012/wordml" xmlns:w16cex="http://schemas.microsoft.com/office/word/2018/wordml/cex" xmlns:w16cid="http://schemas.microsoft.com/office/word/2016/wordml/cid" xmlns:w16="http://schemas.microsoft.com/office/word/2018/wordml" xmlns:w16sdtdh="http://schemas.microsoft.com/office/word/2020/wordml/sdtdatahash" xmlns:w16se="http://schemas.microsoft.com/office/word/2015/wordml/symex" xmlns:wpg="http://schemas.microsoft.com/office/word/2010/wordprocessingGroup" xmlns:wpi="http://schemas.microsoft.com/office/word/2010/wordprocessingInk" xmlns:wne="http://schemas.microsoft.com/office/word/2006/wordml" xmlns:wps="http://schemas.microsoft.com/office/word/2010/wordprocessingShape" mc:Ignorable="w14 w15 w16se w16cid w16 w16cex w16sdtdh wp14">
   <w:endnote w:type="separator" w:id="-1">
     <w:p>
       <w:pPr>
@@ -7052,7 +6935,7 @@
 </file>
 
 <file path=word/footer1.xml><?xml version="1.0" encoding="utf-8"?>
-<w:ftr xmlns:wpc="http://schemas.microsoft.com/office/word/2010/wordprocessingCanvas" xmlns:cx="http://schemas.microsoft.com/office/drawing/2014/chartex" xmlns:cx1="http://schemas.microsoft.com/office/drawing/2015/9/8/chartex" xmlns:cx2="http://schemas.microsoft.com/office/drawing/2015/10/21/chartex" xmlns:cx3="http://schemas.microsoft.com/office/drawing/2016/5/9/chartex" xmlns:cx4="http://schemas.microsoft.com/office/drawing/2016/5/10/chartex" xmlns:cx5="http://schemas.microsoft.com/office/drawing/2016/5/11/chartex" xmlns:cx6="http://schemas.microsoft.com/office/drawing/2016/5/12/chartex" xmlns:cx7="http://schemas.microsoft.com/office/drawing/2016/5/13/chartex" xmlns:cx8="http://schemas.microsoft.com/office/drawing/2016/5/14/chartex" xmlns:mc="http://schemas.openxmlformats.org/markup-compatibility/2006" xmlns:aink="http://schemas.microsoft.com/office/drawing/2016/ink" xmlns:am3d="http://schemas.microsoft.com/office/drawing/2017/model3d" xmlns:o="urn:schemas-microsoft-com:office:office" xmlns:r="http://schemas.openxmlformats.org/officeDocument/2006/relationships" xmlns:m="http://schemas.openxmlformats.org/officeDocument/2006/math" xmlns:v="urn:schemas-microsoft-com:vml" xmlns:wp14="http://schemas.microsoft.com/office/word/2010/wordprocessingDrawing" xmlns:wp="http://schemas.openxmlformats.org/drawingml/2006/wordprocessingDrawing" xmlns:w10="urn:schemas-microsoft-com:office:word" xmlns:w="http://schemas.openxmlformats.org/wordprocessingml/2006/main" xmlns:w14="http://schemas.microsoft.com/office/word/2010/wordml" xmlns:w15="http://schemas.microsoft.com/office/word/2012/wordml" xmlns:w16cex="http://schemas.microsoft.com/office/word/2018/wordml/cex" xmlns:w16cid="http://schemas.microsoft.com/office/word/2016/wordml/cid" xmlns:w16="http://schemas.microsoft.com/office/word/2018/wordml" xmlns:w16sdtdh="http://schemas.microsoft.com/office/word/2020/wordml/sdtdatahash" xmlns:w16se="http://schemas.microsoft.com/office/word/2015/wordml/symex" xmlns:wpg="http://schemas.microsoft.com/office/word/2010/wordprocessingGroup" xmlns:wpi="http://schemas.microsoft.com/office/word/2010/wordprocessingInk" xmlns:wne="http://schemas.microsoft.com/office/word/2006/wordml" xmlns:wps="http://schemas.microsoft.com/office/word/2010/wordprocessingShape" mc:Ignorable="w14 w15 w16se w16cid w16 w16cex w16sdtdh wp14">
+<w:ftr xmlns:wpc="http://schemas.microsoft.com/office/word/2010/wordprocessingCanvas" xmlns:cx="http://schemas.microsoft.com/office/drawing/2014/chartex" xmlns:cx1="http://schemas.microsoft.com/office/drawing/2015/9/8/chartex" xmlns:cx2="http://schemas.microsoft.com/office/drawing/2015/10/21/chartex" xmlns:cx3="http://schemas.microsoft.com/office/drawing/2016/5/9/chartex" xmlns:cx4="http://schemas.microsoft.com/office/drawing/2016/5/10/chartex" xmlns:cx5="http://schemas.microsoft.com/office/drawing/2016/5/11/chartex" xmlns:cx6="http://schemas.microsoft.com/office/drawing/2016/5/12/chartex" xmlns:cx7="http://schemas.microsoft.com/office/drawing/2016/5/13/chartex" xmlns:cx8="http://schemas.microsoft.com/office/drawing/2016/5/14/chartex" xmlns:mc="http://schemas.openxmlformats.org/markup-compatibility/2006" xmlns:aink="http://schemas.microsoft.com/office/drawing/2016/ink" xmlns:am3d="http://schemas.microsoft.com/office/drawing/2017/model3d" xmlns:o="urn:schemas-microsoft-com:office:office" xmlns:oel="http://schemas.microsoft.com/office/2019/extlst" xmlns:r="http://schemas.openxmlformats.org/officeDocument/2006/relationships" xmlns:m="http://schemas.openxmlformats.org/officeDocument/2006/math" xmlns:v="urn:schemas-microsoft-com:vml" xmlns:wp14="http://schemas.microsoft.com/office/word/2010/wordprocessingDrawing" xmlns:wp="http://schemas.openxmlformats.org/drawingml/2006/wordprocessingDrawing" xmlns:w10="urn:schemas-microsoft-com:office:word" xmlns:w="http://schemas.openxmlformats.org/wordprocessingml/2006/main" xmlns:w14="http://schemas.microsoft.com/office/word/2010/wordml" xmlns:w15="http://schemas.microsoft.com/office/word/2012/wordml" xmlns:w16cex="http://schemas.microsoft.com/office/word/2018/wordml/cex" xmlns:w16cid="http://schemas.microsoft.com/office/word/2016/wordml/cid" xmlns:w16="http://schemas.microsoft.com/office/word/2018/wordml" xmlns:w16sdtdh="http://schemas.microsoft.com/office/word/2020/wordml/sdtdatahash" xmlns:w16se="http://schemas.microsoft.com/office/word/2015/wordml/symex" xmlns:wpg="http://schemas.microsoft.com/office/word/2010/wordprocessingGroup" xmlns:wpi="http://schemas.microsoft.com/office/word/2010/wordprocessingInk" xmlns:wne="http://schemas.microsoft.com/office/word/2006/wordml" xmlns:wps="http://schemas.microsoft.com/office/word/2010/wordprocessingShape" mc:Ignorable="w14 w15 w16se w16cid w16 w16cex w16sdtdh wp14">
   <w:p>
     <w:pPr>
       <w:jc w:val="right"/>
@@ -7080,13 +6963,13 @@
 </file>
 
 <file path=word/footer2.xml><?xml version="1.0" encoding="utf-8"?>
-<w:ftr xmlns:wpc="http://schemas.microsoft.com/office/word/2010/wordprocessingCanvas" xmlns:cx="http://schemas.microsoft.com/office/drawing/2014/chartex" xmlns:cx1="http://schemas.microsoft.com/office/drawing/2015/9/8/chartex" xmlns:cx2="http://schemas.microsoft.com/office/drawing/2015/10/21/chartex" xmlns:cx3="http://schemas.microsoft.com/office/drawing/2016/5/9/chartex" xmlns:cx4="http://schemas.microsoft.com/office/drawing/2016/5/10/chartex" xmlns:cx5="http://schemas.microsoft.com/office/drawing/2016/5/11/chartex" xmlns:cx6="http://schemas.microsoft.com/office/drawing/2016/5/12/chartex" xmlns:cx7="http://schemas.microsoft.com/office/drawing/2016/5/13/chartex" xmlns:cx8="http://schemas.microsoft.com/office/drawing/2016/5/14/chartex" xmlns:mc="http://schemas.openxmlformats.org/markup-compatibility/2006" xmlns:aink="http://schemas.microsoft.com/office/drawing/2016/ink" xmlns:am3d="http://schemas.microsoft.com/office/drawing/2017/model3d" xmlns:o="urn:schemas-microsoft-com:office:office" xmlns:r="http://schemas.openxmlformats.org/officeDocument/2006/relationships" xmlns:m="http://schemas.openxmlformats.org/officeDocument/2006/math" xmlns:v="urn:schemas-microsoft-com:vml" xmlns:wp14="http://schemas.microsoft.com/office/word/2010/wordprocessingDrawing" xmlns:wp="http://schemas.openxmlformats.org/drawingml/2006/wordprocessingDrawing" xmlns:w10="urn:schemas-microsoft-com:office:word" xmlns:w="http://schemas.openxmlformats.org/wordprocessingml/2006/main" xmlns:w14="http://schemas.microsoft.com/office/word/2010/wordml" xmlns:w15="http://schemas.microsoft.com/office/word/2012/wordml" xmlns:w16cex="http://schemas.microsoft.com/office/word/2018/wordml/cex" xmlns:w16cid="http://schemas.microsoft.com/office/word/2016/wordml/cid" xmlns:w16="http://schemas.microsoft.com/office/word/2018/wordml" xmlns:w16sdtdh="http://schemas.microsoft.com/office/word/2020/wordml/sdtdatahash" xmlns:w16se="http://schemas.microsoft.com/office/word/2015/wordml/symex" xmlns:wpg="http://schemas.microsoft.com/office/word/2010/wordprocessingGroup" xmlns:wpi="http://schemas.microsoft.com/office/word/2010/wordprocessingInk" xmlns:wne="http://schemas.microsoft.com/office/word/2006/wordml" xmlns:wps="http://schemas.microsoft.com/office/word/2010/wordprocessingShape" mc:Ignorable="w14 w15 w16se w16cid w16 w16cex w16sdtdh wp14">
+<w:ftr xmlns:wpc="http://schemas.microsoft.com/office/word/2010/wordprocessingCanvas" xmlns:cx="http://schemas.microsoft.com/office/drawing/2014/chartex" xmlns:cx1="http://schemas.microsoft.com/office/drawing/2015/9/8/chartex" xmlns:cx2="http://schemas.microsoft.com/office/drawing/2015/10/21/chartex" xmlns:cx3="http://schemas.microsoft.com/office/drawing/2016/5/9/chartex" xmlns:cx4="http://schemas.microsoft.com/office/drawing/2016/5/10/chartex" xmlns:cx5="http://schemas.microsoft.com/office/drawing/2016/5/11/chartex" xmlns:cx6="http://schemas.microsoft.com/office/drawing/2016/5/12/chartex" xmlns:cx7="http://schemas.microsoft.com/office/drawing/2016/5/13/chartex" xmlns:cx8="http://schemas.microsoft.com/office/drawing/2016/5/14/chartex" xmlns:mc="http://schemas.openxmlformats.org/markup-compatibility/2006" xmlns:aink="http://schemas.microsoft.com/office/drawing/2016/ink" xmlns:am3d="http://schemas.microsoft.com/office/drawing/2017/model3d" xmlns:o="urn:schemas-microsoft-com:office:office" xmlns:oel="http://schemas.microsoft.com/office/2019/extlst" xmlns:r="http://schemas.openxmlformats.org/officeDocument/2006/relationships" xmlns:m="http://schemas.openxmlformats.org/officeDocument/2006/math" xmlns:v="urn:schemas-microsoft-com:vml" xmlns:wp14="http://schemas.microsoft.com/office/word/2010/wordprocessingDrawing" xmlns:wp="http://schemas.openxmlformats.org/drawingml/2006/wordprocessingDrawing" xmlns:w10="urn:schemas-microsoft-com:office:word" xmlns:w="http://schemas.openxmlformats.org/wordprocessingml/2006/main" xmlns:w14="http://schemas.microsoft.com/office/word/2010/wordml" xmlns:w15="http://schemas.microsoft.com/office/word/2012/wordml" xmlns:w16cex="http://schemas.microsoft.com/office/word/2018/wordml/cex" xmlns:w16cid="http://schemas.microsoft.com/office/word/2016/wordml/cid" xmlns:w16="http://schemas.microsoft.com/office/word/2018/wordml" xmlns:w16sdtdh="http://schemas.microsoft.com/office/word/2020/wordml/sdtdatahash" xmlns:w16se="http://schemas.microsoft.com/office/word/2015/wordml/symex" xmlns:wpg="http://schemas.microsoft.com/office/word/2010/wordprocessingGroup" xmlns:wpi="http://schemas.microsoft.com/office/word/2010/wordprocessingInk" xmlns:wne="http://schemas.microsoft.com/office/word/2006/wordml" xmlns:wps="http://schemas.microsoft.com/office/word/2010/wordprocessingShape" mc:Ignorable="w14 w15 w16se w16cid w16 w16cex w16sdtdh wp14">
   <w:p/>
 </w:ftr>
 </file>
 
 <file path=word/footnotes.xml><?xml version="1.0" encoding="utf-8"?>
-<w:footnotes xmlns:wpc="http://schemas.microsoft.com/office/word/2010/wordprocessingCanvas" xmlns:cx="http://schemas.microsoft.com/office/drawing/2014/chartex" xmlns:cx1="http://schemas.microsoft.com/office/drawing/2015/9/8/chartex" xmlns:cx2="http://schemas.microsoft.com/office/drawing/2015/10/21/chartex" xmlns:cx3="http://schemas.microsoft.com/office/drawing/2016/5/9/chartex" xmlns:cx4="http://schemas.microsoft.com/office/drawing/2016/5/10/chartex" xmlns:cx5="http://schemas.microsoft.com/office/drawing/2016/5/11/chartex" xmlns:cx6="http://schemas.microsoft.com/office/drawing/2016/5/12/chartex" xmlns:cx7="http://schemas.microsoft.com/office/drawing/2016/5/13/chartex" xmlns:cx8="http://schemas.microsoft.com/office/drawing/2016/5/14/chartex" xmlns:mc="http://schemas.openxmlformats.org/markup-compatibility/2006" xmlns:aink="http://schemas.microsoft.com/office/drawing/2016/ink" xmlns:am3d="http://schemas.microsoft.com/office/drawing/2017/model3d" xmlns:o="urn:schemas-microsoft-com:office:office" xmlns:r="http://schemas.openxmlformats.org/officeDocument/2006/relationships" xmlns:m="http://schemas.openxmlformats.org/officeDocument/2006/math" xmlns:v="urn:schemas-microsoft-com:vml" xmlns:wp14="http://schemas.microsoft.com/office/word/2010/wordprocessingDrawing" xmlns:wp="http://schemas.openxmlformats.org/drawingml/2006/wordprocessingDrawing" xmlns:w10="urn:schemas-microsoft-com:office:word" xmlns:w="http://schemas.openxmlformats.org/wordprocessingml/2006/main" xmlns:w14="http://schemas.microsoft.com/office/word/2010/wordml" xmlns:w15="http://schemas.microsoft.com/office/word/2012/wordml" xmlns:w16cex="http://schemas.microsoft.com/office/word/2018/wordml/cex" xmlns:w16cid="http://schemas.microsoft.com/office/word/2016/wordml/cid" xmlns:w16="http://schemas.microsoft.com/office/word/2018/wordml" xmlns:w16sdtdh="http://schemas.microsoft.com/office/word/2020/wordml/sdtdatahash" xmlns:w16se="http://schemas.microsoft.com/office/word/2015/wordml/symex" xmlns:wpg="http://schemas.microsoft.com/office/word/2010/wordprocessingGroup" xmlns:wpi="http://schemas.microsoft.com/office/word/2010/wordprocessingInk" xmlns:wne="http://schemas.microsoft.com/office/word/2006/wordml" xmlns:wps="http://schemas.microsoft.com/office/word/2010/wordprocessingShape" mc:Ignorable="w14 w15 w16se w16cid w16 w16cex w16sdtdh wp14">
+<w:footnotes xmlns:wpc="http://schemas.microsoft.com/office/word/2010/wordprocessingCanvas" xmlns:cx="http://schemas.microsoft.com/office/drawing/2014/chartex" xmlns:cx1="http://schemas.microsoft.com/office/drawing/2015/9/8/chartex" xmlns:cx2="http://schemas.microsoft.com/office/drawing/2015/10/21/chartex" xmlns:cx3="http://schemas.microsoft.com/office/drawing/2016/5/9/chartex" xmlns:cx4="http://schemas.microsoft.com/office/drawing/2016/5/10/chartex" xmlns:cx5="http://schemas.microsoft.com/office/drawing/2016/5/11/chartex" xmlns:cx6="http://schemas.microsoft.com/office/drawing/2016/5/12/chartex" xmlns:cx7="http://schemas.microsoft.com/office/drawing/2016/5/13/chartex" xmlns:cx8="http://schemas.microsoft.com/office/drawing/2016/5/14/chartex" xmlns:mc="http://schemas.openxmlformats.org/markup-compatibility/2006" xmlns:aink="http://schemas.microsoft.com/office/drawing/2016/ink" xmlns:am3d="http://schemas.microsoft.com/office/drawing/2017/model3d" xmlns:o="urn:schemas-microsoft-com:office:office" xmlns:oel="http://schemas.microsoft.com/office/2019/extlst" xmlns:r="http://schemas.openxmlformats.org/officeDocument/2006/relationships" xmlns:m="http://schemas.openxmlformats.org/officeDocument/2006/math" xmlns:v="urn:schemas-microsoft-com:vml" xmlns:wp14="http://schemas.microsoft.com/office/word/2010/wordprocessingDrawing" xmlns:wp="http://schemas.openxmlformats.org/drawingml/2006/wordprocessingDrawing" xmlns:w10="urn:schemas-microsoft-com:office:word" xmlns:w="http://schemas.openxmlformats.org/wordprocessingml/2006/main" xmlns:w14="http://schemas.microsoft.com/office/word/2010/wordml" xmlns:w15="http://schemas.microsoft.com/office/word/2012/wordml" xmlns:w16cex="http://schemas.microsoft.com/office/word/2018/wordml/cex" xmlns:w16cid="http://schemas.microsoft.com/office/word/2016/wordml/cid" xmlns:w16="http://schemas.microsoft.com/office/word/2018/wordml" xmlns:w16sdtdh="http://schemas.microsoft.com/office/word/2020/wordml/sdtdatahash" xmlns:w16se="http://schemas.microsoft.com/office/word/2015/wordml/symex" xmlns:wpg="http://schemas.microsoft.com/office/word/2010/wordprocessingGroup" xmlns:wpi="http://schemas.microsoft.com/office/word/2010/wordprocessingInk" xmlns:wne="http://schemas.microsoft.com/office/word/2006/wordml" xmlns:wps="http://schemas.microsoft.com/office/word/2010/wordprocessingShape" mc:Ignorable="w14 w15 w16se w16cid w16 w16cex w16sdtdh wp14">
   <w:footnote w:type="separator" w:id="-1">
     <w:p>
       <w:pPr>
@@ -7111,13 +6994,13 @@
 </file>
 
 <file path=word/header1.xml><?xml version="1.0" encoding="utf-8"?>
-<w:hdr xmlns:wpc="http://schemas.microsoft.com/office/word/2010/wordprocessingCanvas" xmlns:cx="http://schemas.microsoft.com/office/drawing/2014/chartex" xmlns:cx1="http://schemas.microsoft.com/office/drawing/2015/9/8/chartex" xmlns:cx2="http://schemas.microsoft.com/office/drawing/2015/10/21/chartex" xmlns:cx3="http://schemas.microsoft.com/office/drawing/2016/5/9/chartex" xmlns:cx4="http://schemas.microsoft.com/office/drawing/2016/5/10/chartex" xmlns:cx5="http://schemas.microsoft.com/office/drawing/2016/5/11/chartex" xmlns:cx6="http://schemas.microsoft.com/office/drawing/2016/5/12/chartex" xmlns:cx7="http://schemas.microsoft.com/office/drawing/2016/5/13/chartex" xmlns:cx8="http://schemas.microsoft.com/office/drawing/2016/5/14/chartex" xmlns:mc="http://schemas.openxmlformats.org/markup-compatibility/2006" xmlns:aink="http://schemas.microsoft.com/office/drawing/2016/ink" xmlns:am3d="http://schemas.microsoft.com/office/drawing/2017/model3d" xmlns:o="urn:schemas-microsoft-com:office:office" xmlns:r="http://schemas.openxmlformats.org/officeDocument/2006/relationships" xmlns:m="http://schemas.openxmlformats.org/officeDocument/2006/math" xmlns:v="urn:schemas-microsoft-com:vml" xmlns:wp14="http://schemas.microsoft.com/office/word/2010/wordprocessingDrawing" xmlns:wp="http://schemas.openxmlformats.org/drawingml/2006/wordprocessingDrawing" xmlns:w10="urn:schemas-microsoft-com:office:word" xmlns:w="http://schemas.openxmlformats.org/wordprocessingml/2006/main" xmlns:w14="http://schemas.microsoft.com/office/word/2010/wordml" xmlns:w15="http://schemas.microsoft.com/office/word/2012/wordml" xmlns:w16cex="http://schemas.microsoft.com/office/word/2018/wordml/cex" xmlns:w16cid="http://schemas.microsoft.com/office/word/2016/wordml/cid" xmlns:w16="http://schemas.microsoft.com/office/word/2018/wordml" xmlns:w16sdtdh="http://schemas.microsoft.com/office/word/2020/wordml/sdtdatahash" xmlns:w16se="http://schemas.microsoft.com/office/word/2015/wordml/symex" xmlns:wpg="http://schemas.microsoft.com/office/word/2010/wordprocessingGroup" xmlns:wpi="http://schemas.microsoft.com/office/word/2010/wordprocessingInk" xmlns:wne="http://schemas.microsoft.com/office/word/2006/wordml" xmlns:wps="http://schemas.microsoft.com/office/word/2010/wordprocessingShape" mc:Ignorable="w14 w15 w16se w16cid w16 w16cex w16sdtdh wp14">
+<w:hdr xmlns:wpc="http://schemas.microsoft.com/office/word/2010/wordprocessingCanvas" xmlns:cx="http://schemas.microsoft.com/office/drawing/2014/chartex" xmlns:cx1="http://schemas.microsoft.com/office/drawing/2015/9/8/chartex" xmlns:cx2="http://schemas.microsoft.com/office/drawing/2015/10/21/chartex" xmlns:cx3="http://schemas.microsoft.com/office/drawing/2016/5/9/chartex" xmlns:cx4="http://schemas.microsoft.com/office/drawing/2016/5/10/chartex" xmlns:cx5="http://schemas.microsoft.com/office/drawing/2016/5/11/chartex" xmlns:cx6="http://schemas.microsoft.com/office/drawing/2016/5/12/chartex" xmlns:cx7="http://schemas.microsoft.com/office/drawing/2016/5/13/chartex" xmlns:cx8="http://schemas.microsoft.com/office/drawing/2016/5/14/chartex" xmlns:mc="http://schemas.openxmlformats.org/markup-compatibility/2006" xmlns:aink="http://schemas.microsoft.com/office/drawing/2016/ink" xmlns:am3d="http://schemas.microsoft.com/office/drawing/2017/model3d" xmlns:o="urn:schemas-microsoft-com:office:office" xmlns:oel="http://schemas.microsoft.com/office/2019/extlst" xmlns:r="http://schemas.openxmlformats.org/officeDocument/2006/relationships" xmlns:m="http://schemas.openxmlformats.org/officeDocument/2006/math" xmlns:v="urn:schemas-microsoft-com:vml" xmlns:wp14="http://schemas.microsoft.com/office/word/2010/wordprocessingDrawing" xmlns:wp="http://schemas.openxmlformats.org/drawingml/2006/wordprocessingDrawing" xmlns:w10="urn:schemas-microsoft-com:office:word" xmlns:w="http://schemas.openxmlformats.org/wordprocessingml/2006/main" xmlns:w14="http://schemas.microsoft.com/office/word/2010/wordml" xmlns:w15="http://schemas.microsoft.com/office/word/2012/wordml" xmlns:w16cex="http://schemas.microsoft.com/office/word/2018/wordml/cex" xmlns:w16cid="http://schemas.microsoft.com/office/word/2016/wordml/cid" xmlns:w16="http://schemas.microsoft.com/office/word/2018/wordml" xmlns:w16sdtdh="http://schemas.microsoft.com/office/word/2020/wordml/sdtdatahash" xmlns:w16se="http://schemas.microsoft.com/office/word/2015/wordml/symex" xmlns:wpg="http://schemas.microsoft.com/office/word/2010/wordprocessingGroup" xmlns:wpi="http://schemas.microsoft.com/office/word/2010/wordprocessingInk" xmlns:wne="http://schemas.microsoft.com/office/word/2006/wordml" xmlns:wps="http://schemas.microsoft.com/office/word/2010/wordprocessingShape" mc:Ignorable="w14 w15 w16se w16cid w16 w16cex w16sdtdh wp14">
   <w:p/>
 </w:hdr>
 </file>
 
 <file path=word/numbering.xml><?xml version="1.0" encoding="utf-8"?>
-<w:numbering xmlns:wpc="http://schemas.microsoft.com/office/word/2010/wordprocessingCanvas" xmlns:cx="http://schemas.microsoft.com/office/drawing/2014/chartex" xmlns:cx1="http://schemas.microsoft.com/office/drawing/2015/9/8/chartex" xmlns:cx2="http://schemas.microsoft.com/office/drawing/2015/10/21/chartex" xmlns:cx3="http://schemas.microsoft.com/office/drawing/2016/5/9/chartex" xmlns:cx4="http://schemas.microsoft.com/office/drawing/2016/5/10/chartex" xmlns:cx5="http://schemas.microsoft.com/office/drawing/2016/5/11/chartex" xmlns:cx6="http://schemas.microsoft.com/office/drawing/2016/5/12/chartex" xmlns:cx7="http://schemas.microsoft.com/office/drawing/2016/5/13/chartex" xmlns:cx8="http://schemas.microsoft.com/office/drawing/2016/5/14/chartex" xmlns:mc="http://schemas.openxmlformats.org/markup-compatibility/2006" xmlns:aink="http://schemas.microsoft.com/office/drawing/2016/ink" xmlns:am3d="http://schemas.microsoft.com/office/drawing/2017/model3d" xmlns:o="urn:schemas-microsoft-com:office:office" xmlns:r="http://schemas.openxmlformats.org/officeDocument/2006/relationships" xmlns:m="http://schemas.openxmlformats.org/officeDocument/2006/math" xmlns:v="urn:schemas-microsoft-com:vml" xmlns:wp14="http://schemas.microsoft.com/office/word/2010/wordprocessingDrawing" xmlns:wp="http://schemas.openxmlformats.org/drawingml/2006/wordprocessingDrawing" xmlns:w10="urn:schemas-microsoft-com:office:word" xmlns:w="http://schemas.openxmlformats.org/wordprocessingml/2006/main" xmlns:w14="http://schemas.microsoft.com/office/word/2010/wordml" xmlns:w15="http://schemas.microsoft.com/office/word/2012/wordml" xmlns:w16cex="http://schemas.microsoft.com/office/word/2018/wordml/cex" xmlns:w16cid="http://schemas.microsoft.com/office/word/2016/wordml/cid" xmlns:w16="http://schemas.microsoft.com/office/word/2018/wordml" xmlns:w16sdtdh="http://schemas.microsoft.com/office/word/2020/wordml/sdtdatahash" xmlns:w16se="http://schemas.microsoft.com/office/word/2015/wordml/symex" xmlns:wpg="http://schemas.microsoft.com/office/word/2010/wordprocessingGroup" xmlns:wpi="http://schemas.microsoft.com/office/word/2010/wordprocessingInk" xmlns:wne="http://schemas.microsoft.com/office/word/2006/wordml" xmlns:wps="http://schemas.microsoft.com/office/word/2010/wordprocessingShape" mc:Ignorable="w14 w15 w16se w16cid w16 w16cex w16sdtdh wp14">
+<w:numbering xmlns:wpc="http://schemas.microsoft.com/office/word/2010/wordprocessingCanvas" xmlns:cx="http://schemas.microsoft.com/office/drawing/2014/chartex" xmlns:cx1="http://schemas.microsoft.com/office/drawing/2015/9/8/chartex" xmlns:cx2="http://schemas.microsoft.com/office/drawing/2015/10/21/chartex" xmlns:cx3="http://schemas.microsoft.com/office/drawing/2016/5/9/chartex" xmlns:cx4="http://schemas.microsoft.com/office/drawing/2016/5/10/chartex" xmlns:cx5="http://schemas.microsoft.com/office/drawing/2016/5/11/chartex" xmlns:cx6="http://schemas.microsoft.com/office/drawing/2016/5/12/chartex" xmlns:cx7="http://schemas.microsoft.com/office/drawing/2016/5/13/chartex" xmlns:cx8="http://schemas.microsoft.com/office/drawing/2016/5/14/chartex" xmlns:mc="http://schemas.openxmlformats.org/markup-compatibility/2006" xmlns:aink="http://schemas.microsoft.com/office/drawing/2016/ink" xmlns:am3d="http://schemas.microsoft.com/office/drawing/2017/model3d" xmlns:o="urn:schemas-microsoft-com:office:office" xmlns:oel="http://schemas.microsoft.com/office/2019/extlst" xmlns:r="http://schemas.openxmlformats.org/officeDocument/2006/relationships" xmlns:m="http://schemas.openxmlformats.org/officeDocument/2006/math" xmlns:v="urn:schemas-microsoft-com:vml" xmlns:wp14="http://schemas.microsoft.com/office/word/2010/wordprocessingDrawing" xmlns:wp="http://schemas.openxmlformats.org/drawingml/2006/wordprocessingDrawing" xmlns:w10="urn:schemas-microsoft-com:office:word" xmlns:w="http://schemas.openxmlformats.org/wordprocessingml/2006/main" xmlns:w14="http://schemas.microsoft.com/office/word/2010/wordml" xmlns:w15="http://schemas.microsoft.com/office/word/2012/wordml" xmlns:w16cex="http://schemas.microsoft.com/office/word/2018/wordml/cex" xmlns:w16cid="http://schemas.microsoft.com/office/word/2016/wordml/cid" xmlns:w16="http://schemas.microsoft.com/office/word/2018/wordml" xmlns:w16sdtdh="http://schemas.microsoft.com/office/word/2020/wordml/sdtdatahash" xmlns:w16se="http://schemas.microsoft.com/office/word/2015/wordml/symex" xmlns:wpg="http://schemas.microsoft.com/office/word/2010/wordprocessingGroup" xmlns:wpi="http://schemas.microsoft.com/office/word/2010/wordprocessingInk" xmlns:wne="http://schemas.microsoft.com/office/word/2006/wordml" xmlns:wps="http://schemas.microsoft.com/office/word/2010/wordprocessingShape" mc:Ignorable="w14 w15 w16se w16cid w16 w16cex w16sdtdh wp14">
   <w:abstractNum w:abstractNumId="0" w15:restartNumberingAfterBreak="0">
     <w:nsid w:val="05716C49"/>
     <w:multiLevelType w:val="multilevel"/>
@@ -9107,10 +8990,21 @@
 </file>
 
 <file path=customXml/item1.xml><?xml version="1.0" encoding="utf-8"?>
-<b:Sources xmlns:b="http://schemas.openxmlformats.org/officeDocument/2006/bibliography" xmlns="http://schemas.openxmlformats.org/officeDocument/2006/bibliography" SelectedStyle="\APASixthEditionOfficeOnline.xsl" StyleName="APA" Version="6"/>
+<?mso-contentType ?>
+<FormTemplates xmlns="http://schemas.microsoft.com/sharepoint/v3/contenttype/forms">
+  <Display>DocumentLibraryForm</Display>
+  <Edit>DocumentLibraryForm</Edit>
+  <New>DocumentLibraryForm</New>
+</FormTemplates>
 </file>
 
 <file path=customXml/item2.xml><?xml version="1.0" encoding="utf-8"?>
+<p:properties xmlns:p="http://schemas.microsoft.com/office/2006/metadata/properties" xmlns:xsi="http://www.w3.org/2001/XMLSchema-instance" xmlns:pc="http://schemas.microsoft.com/office/infopath/2007/PartnerControls">
+  <documentManagement/>
+</p:properties>
+</file>
+
+<file path=customXml/item3.xml><?xml version="1.0" encoding="utf-8"?>
 <ct:contentTypeSchema xmlns:ct="http://schemas.microsoft.com/office/2006/metadata/contentType" xmlns:ma="http://schemas.microsoft.com/office/2006/metadata/properties/metaAttributes" ct:_="" ma:_="" ma:contentTypeName="Documento" ma:contentTypeID="0x0101002ECFF1E9CB06084E8B9788813D5FC250" ma:contentTypeVersion="0" ma:contentTypeDescription="Creare un nuovo documento." ma:contentTypeScope="" ma:versionID="f698827b71b80ce9d0141cb5a13a59d4">
   <xsd:schema xmlns:xsd="http://www.w3.org/2001/XMLSchema" xmlns:xs="http://www.w3.org/2001/XMLSchema" xmlns:p="http://schemas.microsoft.com/office/2006/metadata/properties" targetNamespace="http://schemas.microsoft.com/office/2006/metadata/properties" ma:root="true" ma:fieldsID="afea9b2fbf922795d328deade55af85f">
     <xsd:element name="properties">
@@ -9224,30 +9118,28 @@
 </ct:contentTypeSchema>
 </file>
 
-<file path=customXml/item3.xml><?xml version="1.0" encoding="utf-8"?>
-<p:properties xmlns:p="http://schemas.microsoft.com/office/2006/metadata/properties" xmlns:xsi="http://www.w3.org/2001/XMLSchema-instance" xmlns:pc="http://schemas.microsoft.com/office/infopath/2007/PartnerControls">
-  <documentManagement/>
-</p:properties>
-</file>
-
 <file path=customXml/item4.xml><?xml version="1.0" encoding="utf-8"?>
-<?mso-contentType ?>
-<FormTemplates xmlns="http://schemas.microsoft.com/sharepoint/v3/contenttype/forms">
-  <Display>DocumentLibraryForm</Display>
-  <Edit>DocumentLibraryForm</Edit>
-  <New>DocumentLibraryForm</New>
-</FormTemplates>
+<b:Sources xmlns:b="http://schemas.openxmlformats.org/officeDocument/2006/bibliography" xmlns="http://schemas.openxmlformats.org/officeDocument/2006/bibliography" SelectedStyle="\APASixthEditionOfficeOnline.xsl" StyleName="APA" Version="6"/>
 </file>
 
 <file path=customXml/itemProps1.xml><?xml version="1.0" encoding="utf-8"?>
-<ds:datastoreItem xmlns:ds="http://schemas.openxmlformats.org/officeDocument/2006/customXml" ds:itemID="{369DE039-43C6-446C-814A-9A66A2F61651}">
+<ds:datastoreItem xmlns:ds="http://schemas.openxmlformats.org/officeDocument/2006/customXml" ds:itemID="{AF1B24F1-6B5E-442E-89C1-E85104C2DB8A}">
   <ds:schemaRefs>
-    <ds:schemaRef ds:uri="http://schemas.openxmlformats.org/officeDocument/2006/bibliography"/>
+    <ds:schemaRef ds:uri="http://schemas.microsoft.com/sharepoint/v3/contenttype/forms"/>
   </ds:schemaRefs>
 </ds:datastoreItem>
 </file>
 
 <file path=customXml/itemProps2.xml><?xml version="1.0" encoding="utf-8"?>
+<ds:datastoreItem xmlns:ds="http://schemas.openxmlformats.org/officeDocument/2006/customXml" ds:itemID="{15116CA7-F7B2-47E6-AB99-B00B63240D3D}">
+  <ds:schemaRefs>
+    <ds:schemaRef ds:uri="http://schemas.microsoft.com/office/2006/metadata/properties"/>
+    <ds:schemaRef ds:uri="http://schemas.microsoft.com/office/infopath/2007/PartnerControls"/>
+  </ds:schemaRefs>
+</ds:datastoreItem>
+</file>
+
+<file path=customXml/itemProps3.xml><?xml version="1.0" encoding="utf-8"?>
 <ds:datastoreItem xmlns:ds="http://schemas.openxmlformats.org/officeDocument/2006/customXml" ds:itemID="{36C522B9-BDBF-41D7-B9B8-EF40D5E0A0B1}">
   <ds:schemaRefs>
     <ds:schemaRef ds:uri="http://schemas.microsoft.com/office/2006/metadata/contentType"/>
@@ -9263,19 +9155,10 @@
 </ds:datastoreItem>
 </file>
 
-<file path=customXml/itemProps3.xml><?xml version="1.0" encoding="utf-8"?>
-<ds:datastoreItem xmlns:ds="http://schemas.openxmlformats.org/officeDocument/2006/customXml" ds:itemID="{15116CA7-F7B2-47E6-AB99-B00B63240D3D}">
+<file path=customXml/itemProps4.xml><?xml version="1.0" encoding="utf-8"?>
+<ds:datastoreItem xmlns:ds="http://schemas.openxmlformats.org/officeDocument/2006/customXml" ds:itemID="{369DE039-43C6-446C-814A-9A66A2F61651}">
   <ds:schemaRefs>
-    <ds:schemaRef ds:uri="http://schemas.microsoft.com/office/2006/metadata/properties"/>
-    <ds:schemaRef ds:uri="http://schemas.microsoft.com/office/infopath/2007/PartnerControls"/>
-  </ds:schemaRefs>
-</ds:datastoreItem>
-</file>
-
-<file path=customXml/itemProps4.xml><?xml version="1.0" encoding="utf-8"?>
-<ds:datastoreItem xmlns:ds="http://schemas.openxmlformats.org/officeDocument/2006/customXml" ds:itemID="{AF1B24F1-6B5E-442E-89C1-E85104C2DB8A}">
-  <ds:schemaRefs>
-    <ds:schemaRef ds:uri="http://schemas.microsoft.com/sharepoint/v3/contenttype/forms"/>
+    <ds:schemaRef ds:uri="http://schemas.openxmlformats.org/officeDocument/2006/bibliography"/>
   </ds:schemaRefs>
 </ds:datastoreItem>
 </file>
</xml_diff>

<commit_message>
Made some correction on Team's description
</commit_message>
<xml_diff>
--- a/Game Design Document RDYD.docx
+++ b/Game Design Document RDYD.docx
@@ -589,12 +589,21 @@
                 <w:szCs w:val="24"/>
               </w:rPr>
             </w:pPr>
+            <w:proofErr w:type="spellStart"/>
             <w:r>
               <w:rPr>
                 <w:sz w:val="24"/>
                 <w:szCs w:val="24"/>
               </w:rPr>
-              <w:t>Tubito Massimo,</w:t>
+              <w:t>Tubito</w:t>
+            </w:r>
+            <w:proofErr w:type="spellEnd"/>
+            <w:r>
+              <w:rPr>
+                <w:sz w:val="24"/>
+                <w:szCs w:val="24"/>
+              </w:rPr>
+              <w:t xml:space="preserve"> Massimo,</w:t>
             </w:r>
           </w:p>
           <w:p>
@@ -1092,7 +1101,21 @@
         <w:rPr>
           <w:iCs/>
         </w:rPr>
-        <w:t>Il gioco che stiamo sviluppando è un Platformer con ambientazioni cupe</w:t>
+        <w:t xml:space="preserve">Il gioco che stiamo sviluppando è un </w:t>
+      </w:r>
+      <w:proofErr w:type="spellStart"/>
+      <w:r>
+        <w:rPr>
+          <w:iCs/>
+        </w:rPr>
+        <w:t>Platformer</w:t>
+      </w:r>
+      <w:proofErr w:type="spellEnd"/>
+      <w:r>
+        <w:rPr>
+          <w:iCs/>
+        </w:rPr>
+        <w:t xml:space="preserve"> con ambientazioni cupe</w:t>
       </w:r>
       <w:r>
         <w:rPr>
@@ -1116,7 +1139,21 @@
         <w:rPr>
           <w:iCs/>
         </w:rPr>
-        <w:t>. Il giocatore vestirà i panni di Edward Scar, il problematico protagonista della storia</w:t>
+        <w:t xml:space="preserve">. Il giocatore vestirà i panni di Edward </w:t>
+      </w:r>
+      <w:proofErr w:type="spellStart"/>
+      <w:r>
+        <w:rPr>
+          <w:iCs/>
+        </w:rPr>
+        <w:t>Scar</w:t>
+      </w:r>
+      <w:proofErr w:type="spellEnd"/>
+      <w:r>
+        <w:rPr>
+          <w:iCs/>
+        </w:rPr>
+        <w:t>, il problematico protagonista della storia</w:t>
       </w:r>
       <w:r>
         <w:rPr>
@@ -1291,7 +1328,63 @@
         <w:rPr>
           <w:iCs/>
         </w:rPr>
-        <w:t>Tra i titoli pensati per questo gioco ci sono: “Red Door, Yellow Door”, “Ed Scar’s Doors”, “Ed Scar’s Adventure”, “Ed Scar’s Journey”.</w:t>
+        <w:t xml:space="preserve">Tra i titoli pensati per questo gioco ci sono: “Red Door, Yellow Door”, “Ed </w:t>
+      </w:r>
+      <w:proofErr w:type="spellStart"/>
+      <w:r>
+        <w:rPr>
+          <w:iCs/>
+        </w:rPr>
+        <w:t>Scar’s</w:t>
+      </w:r>
+      <w:proofErr w:type="spellEnd"/>
+      <w:r>
+        <w:rPr>
+          <w:iCs/>
+        </w:rPr>
+        <w:t xml:space="preserve"> Doors”, “Ed </w:t>
+      </w:r>
+      <w:proofErr w:type="spellStart"/>
+      <w:r>
+        <w:rPr>
+          <w:iCs/>
+        </w:rPr>
+        <w:t>Scar’s</w:t>
+      </w:r>
+      <w:proofErr w:type="spellEnd"/>
+      <w:r>
+        <w:rPr>
+          <w:iCs/>
+        </w:rPr>
+        <w:t xml:space="preserve"> Adventure”, “Ed </w:t>
+      </w:r>
+      <w:proofErr w:type="spellStart"/>
+      <w:r>
+        <w:rPr>
+          <w:iCs/>
+        </w:rPr>
+        <w:t>Scar’s</w:t>
+      </w:r>
+      <w:proofErr w:type="spellEnd"/>
+      <w:r>
+        <w:rPr>
+          <w:iCs/>
+        </w:rPr>
+        <w:t xml:space="preserve"> </w:t>
+      </w:r>
+      <w:proofErr w:type="spellStart"/>
+      <w:r>
+        <w:rPr>
+          <w:iCs/>
+        </w:rPr>
+        <w:t>Journey</w:t>
+      </w:r>
+      <w:proofErr w:type="spellEnd"/>
+      <w:r>
+        <w:rPr>
+          <w:iCs/>
+        </w:rPr>
+        <w:t>”.</w:t>
       </w:r>
     </w:p>
     <w:p/>
@@ -1315,7 +1408,19 @@
     <w:p/>
     <w:p>
       <w:r>
-        <w:t xml:space="preserve">Il nostro team è composto da 4 sviluppatori, e 2 collaboratori esterni che si dedicheranno al comparto grafico e sonoro. </w:t>
+        <w:t xml:space="preserve">Il nostro team è composto da 4 sviluppatori e </w:t>
+      </w:r>
+      <w:r>
+        <w:t>diversi</w:t>
+      </w:r>
+      <w:r>
+        <w:t xml:space="preserve"> collaboratori esterni</w:t>
+      </w:r>
+      <w:r>
+        <w:t>,</w:t>
+      </w:r>
+      <w:r>
+        <w:t xml:space="preserve"> che si dedicheranno al comparto grafico e sonoro. </w:t>
       </w:r>
     </w:p>
     <w:p/>
@@ -1324,7 +1429,7 @@
         <w:t xml:space="preserve">I nostri sviluppatori possiedono competenze di programmazione disparate, </w:t>
       </w:r>
       <w:r>
-        <w:t>nello specifico sono estremamente abili nella programmazione ad oggetti, che sarà centrale nello sviluppo. Oltre alla conoscenza di molteplici linguaggi di programmazione fortemente utilizzati nella scena moderna, quali C, C++, C#, Java</w:t>
+        <w:t>nello specifico sono estremamente abili nella programmazione a oggetti, che sarà centrale nello sviluppo. Oltre alla conoscenza di molteplici linguaggi di programmazione fortemente utilizzati nella scena moderna, quali C, C++, C#, Java</w:t>
       </w:r>
       <w:r>
         <w:t xml:space="preserve"> o Python, riescono ad apprendere con facilità ed efficacia anche l’utilizzo di nuovi linguaggi e strumenti in caso di bisogno. </w:t>
@@ -1333,12 +1438,34 @@
         <w:t xml:space="preserve">I nostri programmatori, inoltre, sono competenti nella creazione e interrogazione di database, conoscono i fondamenti di probabilità e statistica, che saranno estremamente utili per inserire componenti aleatorie all’interno del sistema di gioco, e comprendono nozioni di base correlate all’Intelligenza Artificiale, come, ad esempio, i meccanismi di </w:t>
       </w:r>
       <w:r>
-        <w:t xml:space="preserve">ricerca in grafi, utili per il Path Finding, che servirà ai nemici del gioco per comportarsi in maniera plausibile. </w:t>
-      </w:r>
-    </w:p>
-    <w:p>
-      <w:r>
-        <w:t xml:space="preserve">Non è questa la prima volta che i nostri </w:t>
+        <w:t xml:space="preserve">ricerca in grafi, utili per il </w:t>
+      </w:r>
+      <w:proofErr w:type="spellStart"/>
+      <w:r>
+        <w:t>Path</w:t>
+      </w:r>
+      <w:proofErr w:type="spellEnd"/>
+      <w:r>
+        <w:t xml:space="preserve"> </w:t>
+      </w:r>
+      <w:proofErr w:type="spellStart"/>
+      <w:r>
+        <w:t>Finding</w:t>
+      </w:r>
+      <w:proofErr w:type="spellEnd"/>
+      <w:r>
+        <w:t xml:space="preserve">, che servirà ai nemici del gioco per comportarsi in maniera plausibile. </w:t>
+      </w:r>
+    </w:p>
+    <w:p>
+      <w:r>
+        <w:t xml:space="preserve">Non è questa la prima volta </w:t>
+      </w:r>
+      <w:r>
+        <w:t>in cui</w:t>
+      </w:r>
+      <w:r>
+        <w:t xml:space="preserve"> i nostri </w:t>
       </w:r>
       <w:r>
         <w:t>programmatori</w:t>
@@ -1359,13 +1486,57 @@
         <w:t>giochi di vario genere</w:t>
       </w:r>
       <w:r>
-        <w:t xml:space="preserve"> sviluppati con disparati strumenti, quali Unity (è importante menzionare che un membro del team si dedica allo sviluppo in Unity da ben 6 anni), Unreal Engine e GameMakerStudio.</w:t>
+        <w:t xml:space="preserve"> sviluppati con disparati strumenti, quali </w:t>
+      </w:r>
+      <w:proofErr w:type="spellStart"/>
+      <w:r>
+        <w:t>Unity</w:t>
+      </w:r>
+      <w:proofErr w:type="spellEnd"/>
+      <w:r>
+        <w:t xml:space="preserve"> (è importante menzionare che un membro del team si dedica allo sviluppo in </w:t>
+      </w:r>
+      <w:proofErr w:type="spellStart"/>
+      <w:r>
+        <w:t>Unity</w:t>
+      </w:r>
+      <w:proofErr w:type="spellEnd"/>
+      <w:r>
+        <w:t xml:space="preserve"> da ben 6 anni), </w:t>
+      </w:r>
+      <w:proofErr w:type="spellStart"/>
+      <w:r>
+        <w:t>Unreal</w:t>
+      </w:r>
+      <w:proofErr w:type="spellEnd"/>
+      <w:r>
+        <w:t xml:space="preserve"> Engine e </w:t>
+      </w:r>
+      <w:proofErr w:type="spellStart"/>
+      <w:r>
+        <w:t>GameMakerStudio</w:t>
+      </w:r>
+      <w:proofErr w:type="spellEnd"/>
+      <w:r>
+        <w:t>.</w:t>
       </w:r>
       <w:r>
         <w:t xml:space="preserve"> </w:t>
       </w:r>
       <w:r>
-        <w:t>Oltre alle capacità meramente tecniche i nostri sviluppatori dispongono di una grande fantasia, utile nell’ideazione di soluzioni semplici ed efficaci, e conoscenze artistiche e musicali,</w:t>
+        <w:t>Oltre alle capacità meramente tecniche</w:t>
+      </w:r>
+      <w:r>
+        <w:t>,</w:t>
+      </w:r>
+      <w:r>
+        <w:t xml:space="preserve"> i nostri sviluppatori dispongono di una grande fantasia, utile </w:t>
+      </w:r>
+      <w:r>
+        <w:t xml:space="preserve">per </w:t>
+      </w:r>
+      <w:r>
+        <w:t>l’ideazione di soluzioni semplici ed efficaci, e conoscenze artistiche e musicali,</w:t>
       </w:r>
       <w:r>
         <w:t xml:space="preserve"> che potranno essere di aiuto per il comparto </w:t>
@@ -2365,20 +2536,38 @@
           <w:sz w:val="32"/>
           <w:szCs w:val="32"/>
         </w:rPr>
-        <w:t xml:space="preserve"> Scar</w:t>
-      </w:r>
-      <w:r>
-        <w:rPr>
+        <w:t xml:space="preserve"> </w:t>
+      </w:r>
+      <w:proofErr w:type="spellStart"/>
+      <w:r>
+        <w:rPr>
+          <w:color w:val="FF0000"/>
           <w:sz w:val="32"/>
           <w:szCs w:val="32"/>
         </w:rPr>
+        <w:t>Scar</w:t>
+      </w:r>
+      <w:proofErr w:type="spellEnd"/>
+      <w:r>
+        <w:rPr>
+          <w:sz w:val="32"/>
+          <w:szCs w:val="32"/>
+        </w:rPr>
         <w:t xml:space="preserve">: </w:t>
       </w:r>
       <w:r>
         <w:t xml:space="preserve">soprannominato “Ed”, è il protagonista della storia; </w:t>
       </w:r>
       <w:r>
-        <w:t xml:space="preserve">il suo nome, anagramma di “scared” (spaventato), rispecchia il tema centrale della narrazione; Edward, infatti, è un ragazzo </w:t>
+        <w:t>il suo nome, anagramma di “</w:t>
+      </w:r>
+      <w:proofErr w:type="spellStart"/>
+      <w:r>
+        <w:t>scared</w:t>
+      </w:r>
+      <w:proofErr w:type="spellEnd"/>
+      <w:r>
+        <w:t xml:space="preserve">” (spaventato), rispecchia il tema centrale della narrazione; Edward, infatti, è un ragazzo </w:t>
       </w:r>
       <w:r>
         <w:t xml:space="preserve">introverso, </w:t>
@@ -2538,7 +2727,15 @@
         <w:jc w:val="both"/>
       </w:pPr>
       <w:r>
-        <w:t>Introdurre la storia facendo riferimento ai personaggi descritti nella sezione precedente. Cercate di coinvolgere il lettore e di fornire dettagli sull’ambietazione del gioco.</w:t>
+        <w:t>Introdurre la storia facendo riferimento ai personaggi descritti nella sezione precedente. Cercate di coinvolgere il lettore e di fornire dettagli sull’</w:t>
+      </w:r>
+      <w:proofErr w:type="spellStart"/>
+      <w:r>
+        <w:t>ambietazione</w:t>
+      </w:r>
+      <w:proofErr w:type="spellEnd"/>
+      <w:r>
+        <w:t xml:space="preserve"> del gioco.</w:t>
       </w:r>
     </w:p>
     <w:p>
@@ -2557,7 +2754,15 @@
         <w:t>affrontato</w:t>
       </w:r>
       <w:r>
-        <w:t xml:space="preserve"> da Ed Scar all’interno dell’inquietante “</w:t>
+        <w:t xml:space="preserve"> da Ed </w:t>
+      </w:r>
+      <w:proofErr w:type="spellStart"/>
+      <w:r>
+        <w:t>Scar</w:t>
+      </w:r>
+      <w:proofErr w:type="spellEnd"/>
+      <w:r>
+        <w:t xml:space="preserve"> all’interno dell’inquietante “</w:t>
       </w:r>
       <w:r>
         <w:t>Corridoio Infinito</w:t>
@@ -2601,8 +2806,16 @@
         <w:rPr>
           <w:iCs/>
         </w:rPr>
-        <w:t xml:space="preserve"> Ed Scar</w:t>
-      </w:r>
+        <w:t xml:space="preserve"> Ed </w:t>
+      </w:r>
+      <w:proofErr w:type="spellStart"/>
+      <w:r>
+        <w:rPr>
+          <w:iCs/>
+        </w:rPr>
+        <w:t>Scar</w:t>
+      </w:r>
+      <w:proofErr w:type="spellEnd"/>
       <w:r>
         <w:rPr>
           <w:iCs/>
@@ -3005,7 +3218,15 @@
         <w:jc w:val="both"/>
       </w:pPr>
       <w:r>
-        <w:t xml:space="preserve">Il protagonista, Ed Scar, si risveglia </w:t>
+        <w:t xml:space="preserve">Il protagonista, Ed </w:t>
+      </w:r>
+      <w:proofErr w:type="spellStart"/>
+      <w:r>
+        <w:t>Scar</w:t>
+      </w:r>
+      <w:proofErr w:type="spellEnd"/>
+      <w:r>
+        <w:t xml:space="preserve">, si risveglia </w:t>
       </w:r>
       <w:r>
         <w:t>all’interno di</w:t>
@@ -3228,7 +3449,15 @@
         <w:t xml:space="preserve"> </w:t>
       </w:r>
       <w:r>
-        <w:t>ricco imprenditore, fondatore di un’importante società locale (Atori ?)</w:t>
+        <w:t>ricco imprenditore, fondatore di un’importante società locale (</w:t>
+      </w:r>
+      <w:proofErr w:type="spellStart"/>
+      <w:r>
+        <w:t>Atori</w:t>
+      </w:r>
+      <w:proofErr w:type="spellEnd"/>
+      <w:r>
+        <w:t xml:space="preserve"> ?)</w:t>
       </w:r>
       <w:r>
         <w:t xml:space="preserve"> (Ed aveva 6 anni). </w:t>
@@ -3273,7 +3502,15 @@
         <w:t>buia</w:t>
       </w:r>
       <w:r>
-        <w:t xml:space="preserve">. Le prime ore il bambino rimase a piangere, finchè </w:t>
+        <w:t xml:space="preserve">. Le prime ore il bambino rimase a piangere, </w:t>
+      </w:r>
+      <w:proofErr w:type="spellStart"/>
+      <w:r>
+        <w:t>finchè</w:t>
+      </w:r>
+      <w:proofErr w:type="spellEnd"/>
+      <w:r>
+        <w:t xml:space="preserve"> </w:t>
       </w:r>
       <w:r>
         <w:t xml:space="preserve">non individuò uno </w:t>
@@ -3515,7 +3752,21 @@
         <w:rPr>
           <w:i/>
         </w:rPr>
-        <w:t>L’obiettivo del gioco è progredire attravero i vari livelli distruggendo i nemici e raccogliendo particolari oggetti che verranno utilizzati per modificare le abilità del giocare. Alcuni oggetti saranno necessari per sconfiggere i boss di fine livello.</w:t>
+        <w:t xml:space="preserve">L’obiettivo del gioco è progredire </w:t>
+      </w:r>
+      <w:proofErr w:type="spellStart"/>
+      <w:r>
+        <w:rPr>
+          <w:i/>
+        </w:rPr>
+        <w:t>attravero</w:t>
+      </w:r>
+      <w:proofErr w:type="spellEnd"/>
+      <w:r>
+        <w:rPr>
+          <w:i/>
+        </w:rPr>
+        <w:t xml:space="preserve"> i vari livelli distruggendo i nemici e raccogliendo particolari oggetti che verranno utilizzati per modificare le abilità del giocare. Alcuni oggetti saranno necessari per sconfiggere i boss di fine livello.</w:t>
       </w:r>
     </w:p>
     <w:p/>
@@ -3651,8 +3902,13 @@
         <w:t xml:space="preserve">è </w:t>
       </w:r>
       <w:r>
-        <w:t>Ed Scar</w:t>
-      </w:r>
+        <w:t xml:space="preserve">Ed </w:t>
+      </w:r>
+      <w:proofErr w:type="spellStart"/>
+      <w:r>
+        <w:t>Scar</w:t>
+      </w:r>
+      <w:proofErr w:type="spellEnd"/>
       <w:r>
         <w:t xml:space="preserve">, il protagonista della storia. </w:t>
       </w:r>
@@ -3760,7 +4016,15 @@
         <w:jc w:val="both"/>
       </w:pPr>
       <w:r>
-        <w:t>In questa sezione andrebbero specificate le meccaniche di gioco fondamentali (core mechanics). Nelle sezioni successive possiamo riportare le altre meccaniche secondarie.</w:t>
+        <w:t xml:space="preserve">In questa sezione andrebbero specificate le meccaniche di gioco fondamentali (core </w:t>
+      </w:r>
+      <w:proofErr w:type="spellStart"/>
+      <w:r>
+        <w:t>mechanics</w:t>
+      </w:r>
+      <w:proofErr w:type="spellEnd"/>
+      <w:r>
+        <w:t>). Nelle sezioni successive possiamo riportare le altre meccaniche secondarie.</w:t>
       </w:r>
     </w:p>
     <w:p>
@@ -3800,8 +4064,13 @@
         <w:t>:</w:t>
       </w:r>
       <w:r>
-        <w:t xml:space="preserve"> serve per sconfiggere i vari nemici presenti nelle aree. Lo stile di combattimento del giocatore sarà ranged</w:t>
-      </w:r>
+        <w:t xml:space="preserve"> serve per sconfiggere i vari nemici presenti nelle aree. Lo stile di combattimento del giocatore sarà </w:t>
+      </w:r>
+      <w:proofErr w:type="spellStart"/>
+      <w:r>
+        <w:t>ranged</w:t>
+      </w:r>
+      <w:proofErr w:type="spellEnd"/>
       <w:r>
         <w:t>,</w:t>
       </w:r>
@@ -5410,7 +5679,21 @@
         <w:rPr>
           <w:iCs/>
         </w:rPr>
-        <w:t xml:space="preserve"> delle meccaniche base. Una volta terminata la boss-fight </w:t>
+        <w:t xml:space="preserve"> delle meccaniche base. Una volta terminata la boss-</w:t>
+      </w:r>
+      <w:proofErr w:type="spellStart"/>
+      <w:r>
+        <w:rPr>
+          <w:iCs/>
+        </w:rPr>
+        <w:t>fight</w:t>
+      </w:r>
+      <w:proofErr w:type="spellEnd"/>
+      <w:r>
+        <w:rPr>
+          <w:iCs/>
+        </w:rPr>
+        <w:t xml:space="preserve"> </w:t>
       </w:r>
       <w:r>
         <w:rPr>
@@ -5872,6 +6155,7 @@
           <w:bCs/>
         </w:rPr>
       </w:pPr>
+      <w:proofErr w:type="spellStart"/>
       <w:r>
         <w:rPr>
           <w:b/>
@@ -5879,6 +6163,7 @@
         </w:rPr>
         <w:t>Dummevil</w:t>
       </w:r>
+      <w:proofErr w:type="spellEnd"/>
       <w:r>
         <w:t>: Dopo</w:t>
       </w:r>
@@ -6231,12 +6516,14 @@
       <w:r>
         <w:t xml:space="preserve">, di </w:t>
       </w:r>
+      <w:proofErr w:type="spellStart"/>
       <w:r>
         <w:rPr>
           <w:shd w:val="clear" w:color="auto" w:fill="FFFFFF"/>
         </w:rPr>
         <w:t>Dalí</w:t>
       </w:r>
+      <w:proofErr w:type="spellEnd"/>
       <w:r>
         <w:rPr>
           <w:shd w:val="clear" w:color="auto" w:fill="FFFFFF"/>
@@ -6282,6 +6569,7 @@
           <w:bCs/>
         </w:rPr>
       </w:pPr>
+      <w:proofErr w:type="spellStart"/>
       <w:r>
         <w:rPr>
           <w:b/>
@@ -6296,6 +6584,7 @@
         </w:rPr>
         <w:t>lockhead</w:t>
       </w:r>
+      <w:proofErr w:type="spellEnd"/>
       <w:r>
         <w:t xml:space="preserve">: </w:t>
       </w:r>
@@ -6321,12 +6610,21 @@
           <w:bCs/>
         </w:rPr>
       </w:pPr>
+      <w:proofErr w:type="spellStart"/>
       <w:r>
         <w:rPr>
           <w:b/>
           <w:bCs/>
         </w:rPr>
-        <w:t xml:space="preserve">Sharcet </w:t>
+        <w:t>Sharcet</w:t>
+      </w:r>
+      <w:proofErr w:type="spellEnd"/>
+      <w:r>
+        <w:rPr>
+          <w:b/>
+          <w:bCs/>
+        </w:rPr>
+        <w:t xml:space="preserve"> </w:t>
       </w:r>
       <w:r>
         <w:t>(</w:t>
@@ -6334,6 +6632,7 @@
       <w:r>
         <w:t xml:space="preserve">Crasi di </w:t>
       </w:r>
+      <w:proofErr w:type="spellStart"/>
       <w:r>
         <w:rPr>
           <w:i/>
@@ -6341,9 +6640,11 @@
         </w:rPr>
         <w:t>sharp</w:t>
       </w:r>
+      <w:proofErr w:type="spellEnd"/>
       <w:r>
         <w:t xml:space="preserve"> e </w:t>
       </w:r>
+      <w:proofErr w:type="spellStart"/>
       <w:r>
         <w:rPr>
           <w:i/>
@@ -6351,6 +6652,7 @@
         </w:rPr>
         <w:t>lancet</w:t>
       </w:r>
+      <w:proofErr w:type="spellEnd"/>
       <w:r>
         <w:t>)</w:t>
       </w:r>
@@ -6358,7 +6660,15 @@
         <w:t xml:space="preserve">: </w:t>
       </w:r>
       <w:r>
-        <w:t>in un certo senso sono complementari ai precedenti; hanno lancette al posto degli arti, con cui possono infliggere danni al protagonista. Di solito fanno gruppo con i Clockhead.</w:t>
+        <w:t xml:space="preserve">in un certo senso sono complementari ai precedenti; hanno lancette al posto degli arti, con cui possono infliggere danni al protagonista. Di solito fanno gruppo con i </w:t>
+      </w:r>
+      <w:proofErr w:type="spellStart"/>
+      <w:r>
+        <w:t>Clockhead</w:t>
+      </w:r>
+      <w:proofErr w:type="spellEnd"/>
+      <w:r>
+        <w:t>.</w:t>
       </w:r>
     </w:p>
     <w:p>
@@ -6373,6 +6683,7 @@
           <w:bCs/>
         </w:rPr>
       </w:pPr>
+      <w:proofErr w:type="spellStart"/>
       <w:r>
         <w:rPr>
           <w:b/>
@@ -6380,6 +6691,7 @@
         </w:rPr>
         <w:t>Tricronos</w:t>
       </w:r>
+      <w:proofErr w:type="spellEnd"/>
       <w:r>
         <w:t>: essere a tre teste, che rappresentano passato, presente e futuro.</w:t>
       </w:r>
@@ -6606,7 +6918,21 @@
         <w:rPr>
           <w:i/>
         </w:rPr>
-        <w:t>Il gioco è un plaform 2D che prevede lo scrolling orizzontale e verticale. I livelli sono caratterizzati da un grafica pixel-art che ricorda i giochi 8/16 bit…</w:t>
+        <w:t xml:space="preserve">Il gioco è un </w:t>
+      </w:r>
+      <w:proofErr w:type="spellStart"/>
+      <w:r>
+        <w:rPr>
+          <w:i/>
+        </w:rPr>
+        <w:t>plaform</w:t>
+      </w:r>
+      <w:proofErr w:type="spellEnd"/>
+      <w:r>
+        <w:rPr>
+          <w:i/>
+        </w:rPr>
+        <w:t xml:space="preserve"> 2D che prevede lo scrolling orizzontale e verticale. I livelli sono caratterizzati da un grafica pixel-art che ricorda i giochi 8/16 bit…</w:t>
       </w:r>
     </w:p>
     <w:p>
@@ -6647,7 +6973,15 @@
         </w:rPr>
       </w:pPr>
       <w:r>
-        <w:t>Qui vanno definiti i dettagli tecnici relativi alle piattaforme per le quali verrà sviluppato il gioco e dettagli sui tool che verranno utilizzati. Questa sezione non dovrebbe essere molto dettagliata, ma dovrebbe fornire solo le informazioni più importanti. I dettagli vanno inseriti in un documento separato (Technical Design Document - TDD).</w:t>
+        <w:t xml:space="preserve">Qui vanno definiti i dettagli tecnici relativi alle piattaforme per le quali verrà sviluppato il gioco e dettagli sui tool che verranno utilizzati. Questa sezione non dovrebbe essere molto dettagliata, ma dovrebbe fornire solo le informazioni più importanti. I dettagli vanno inseriti in un documento separato (Technical Design </w:t>
+      </w:r>
+      <w:proofErr w:type="spellStart"/>
+      <w:r>
+        <w:t>Document</w:t>
+      </w:r>
+      <w:proofErr w:type="spellEnd"/>
+      <w:r>
+        <w:t xml:space="preserve"> - TDD).</w:t>
       </w:r>
     </w:p>
     <w:p>
@@ -6706,13 +7040,29 @@
         </w:rPr>
       </w:pPr>
       <w:r>
-        <w:t>Il nostro gioco è stato pensato per giocatori che hanno una età da i 17 anni</w:t>
+        <w:t xml:space="preserve">Il nostro gioco è stato pensato per giocatori che hanno una età </w:t>
+      </w:r>
+      <w:proofErr w:type="spellStart"/>
+      <w:r>
+        <w:t>da</w:t>
+      </w:r>
+      <w:proofErr w:type="spellEnd"/>
+      <w:r>
+        <w:t xml:space="preserve"> i 17 anni</w:t>
       </w:r>
       <w:r>
         <w:t xml:space="preserve"> in su</w:t>
       </w:r>
       <w:r>
-        <w:t xml:space="preserve">, in quanto tratta dei temi pesanti. Il gioco è consigliabile agli amanti degli indie o dei platformer. </w:t>
+        <w:t xml:space="preserve">, in quanto tratta dei temi pesanti. Il gioco è consigliabile agli amanti degli indie o dei </w:t>
+      </w:r>
+      <w:proofErr w:type="spellStart"/>
+      <w:r>
+        <w:t>platformer</w:t>
+      </w:r>
+      <w:proofErr w:type="spellEnd"/>
+      <w:r>
+        <w:t xml:space="preserve">. </w:t>
       </w:r>
     </w:p>
     <w:p/>
@@ -8990,21 +9340,10 @@
 </file>
 
 <file path=customXml/item1.xml><?xml version="1.0" encoding="utf-8"?>
-<?mso-contentType ?>
-<FormTemplates xmlns="http://schemas.microsoft.com/sharepoint/v3/contenttype/forms">
-  <Display>DocumentLibraryForm</Display>
-  <Edit>DocumentLibraryForm</Edit>
-  <New>DocumentLibraryForm</New>
-</FormTemplates>
+<b:Sources xmlns:b="http://schemas.openxmlformats.org/officeDocument/2006/bibliography" xmlns="http://schemas.openxmlformats.org/officeDocument/2006/bibliography" SelectedStyle="\APASixthEditionOfficeOnline.xsl" StyleName="APA" Version="6"/>
 </file>
 
 <file path=customXml/item2.xml><?xml version="1.0" encoding="utf-8"?>
-<p:properties xmlns:p="http://schemas.microsoft.com/office/2006/metadata/properties" xmlns:xsi="http://www.w3.org/2001/XMLSchema-instance" xmlns:pc="http://schemas.microsoft.com/office/infopath/2007/PartnerControls">
-  <documentManagement/>
-</p:properties>
-</file>
-
-<file path=customXml/item3.xml><?xml version="1.0" encoding="utf-8"?>
 <ct:contentTypeSchema xmlns:ct="http://schemas.microsoft.com/office/2006/metadata/contentType" xmlns:ma="http://schemas.microsoft.com/office/2006/metadata/properties/metaAttributes" ct:_="" ma:_="" ma:contentTypeName="Documento" ma:contentTypeID="0x0101002ECFF1E9CB06084E8B9788813D5FC250" ma:contentTypeVersion="0" ma:contentTypeDescription="Creare un nuovo documento." ma:contentTypeScope="" ma:versionID="f698827b71b80ce9d0141cb5a13a59d4">
   <xsd:schema xmlns:xsd="http://www.w3.org/2001/XMLSchema" xmlns:xs="http://www.w3.org/2001/XMLSchema" xmlns:p="http://schemas.microsoft.com/office/2006/metadata/properties" targetNamespace="http://schemas.microsoft.com/office/2006/metadata/properties" ma:root="true" ma:fieldsID="afea9b2fbf922795d328deade55af85f">
     <xsd:element name="properties">
@@ -9118,28 +9457,30 @@
 </ct:contentTypeSchema>
 </file>
 
+<file path=customXml/item3.xml><?xml version="1.0" encoding="utf-8"?>
+<p:properties xmlns:p="http://schemas.microsoft.com/office/2006/metadata/properties" xmlns:xsi="http://www.w3.org/2001/XMLSchema-instance" xmlns:pc="http://schemas.microsoft.com/office/infopath/2007/PartnerControls">
+  <documentManagement/>
+</p:properties>
+</file>
+
 <file path=customXml/item4.xml><?xml version="1.0" encoding="utf-8"?>
-<b:Sources xmlns:b="http://schemas.openxmlformats.org/officeDocument/2006/bibliography" xmlns="http://schemas.openxmlformats.org/officeDocument/2006/bibliography" SelectedStyle="\APASixthEditionOfficeOnline.xsl" StyleName="APA" Version="6"/>
+<?mso-contentType ?>
+<FormTemplates xmlns="http://schemas.microsoft.com/sharepoint/v3/contenttype/forms">
+  <Display>DocumentLibraryForm</Display>
+  <Edit>DocumentLibraryForm</Edit>
+  <New>DocumentLibraryForm</New>
+</FormTemplates>
 </file>
 
 <file path=customXml/itemProps1.xml><?xml version="1.0" encoding="utf-8"?>
-<ds:datastoreItem xmlns:ds="http://schemas.openxmlformats.org/officeDocument/2006/customXml" ds:itemID="{AF1B24F1-6B5E-442E-89C1-E85104C2DB8A}">
+<ds:datastoreItem xmlns:ds="http://schemas.openxmlformats.org/officeDocument/2006/customXml" ds:itemID="{369DE039-43C6-446C-814A-9A66A2F61651}">
   <ds:schemaRefs>
-    <ds:schemaRef ds:uri="http://schemas.microsoft.com/sharepoint/v3/contenttype/forms"/>
+    <ds:schemaRef ds:uri="http://schemas.openxmlformats.org/officeDocument/2006/bibliography"/>
   </ds:schemaRefs>
 </ds:datastoreItem>
 </file>
 
 <file path=customXml/itemProps2.xml><?xml version="1.0" encoding="utf-8"?>
-<ds:datastoreItem xmlns:ds="http://schemas.openxmlformats.org/officeDocument/2006/customXml" ds:itemID="{15116CA7-F7B2-47E6-AB99-B00B63240D3D}">
-  <ds:schemaRefs>
-    <ds:schemaRef ds:uri="http://schemas.microsoft.com/office/2006/metadata/properties"/>
-    <ds:schemaRef ds:uri="http://schemas.microsoft.com/office/infopath/2007/PartnerControls"/>
-  </ds:schemaRefs>
-</ds:datastoreItem>
-</file>
-
-<file path=customXml/itemProps3.xml><?xml version="1.0" encoding="utf-8"?>
 <ds:datastoreItem xmlns:ds="http://schemas.openxmlformats.org/officeDocument/2006/customXml" ds:itemID="{36C522B9-BDBF-41D7-B9B8-EF40D5E0A0B1}">
   <ds:schemaRefs>
     <ds:schemaRef ds:uri="http://schemas.microsoft.com/office/2006/metadata/contentType"/>
@@ -9155,10 +9496,19 @@
 </ds:datastoreItem>
 </file>
 
+<file path=customXml/itemProps3.xml><?xml version="1.0" encoding="utf-8"?>
+<ds:datastoreItem xmlns:ds="http://schemas.openxmlformats.org/officeDocument/2006/customXml" ds:itemID="{15116CA7-F7B2-47E6-AB99-B00B63240D3D}">
+  <ds:schemaRefs>
+    <ds:schemaRef ds:uri="http://schemas.microsoft.com/office/2006/metadata/properties"/>
+    <ds:schemaRef ds:uri="http://schemas.microsoft.com/office/infopath/2007/PartnerControls"/>
+  </ds:schemaRefs>
+</ds:datastoreItem>
+</file>
+
 <file path=customXml/itemProps4.xml><?xml version="1.0" encoding="utf-8"?>
-<ds:datastoreItem xmlns:ds="http://schemas.openxmlformats.org/officeDocument/2006/customXml" ds:itemID="{369DE039-43C6-446C-814A-9A66A2F61651}">
+<ds:datastoreItem xmlns:ds="http://schemas.openxmlformats.org/officeDocument/2006/customXml" ds:itemID="{AF1B24F1-6B5E-442E-89C1-E85104C2DB8A}">
   <ds:schemaRefs>
-    <ds:schemaRef ds:uri="http://schemas.openxmlformats.org/officeDocument/2006/bibliography"/>
+    <ds:schemaRef ds:uri="http://schemas.microsoft.com/sharepoint/v3/contenttype/forms"/>
   </ds:schemaRefs>
 </ds:datastoreItem>
 </file>
</xml_diff>

<commit_message>
Refined and added details about story
</commit_message>
<xml_diff>
--- a/Game Design Document RDYD.docx
+++ b/Game Design Document RDYD.docx
@@ -589,12 +589,21 @@
                 <w:szCs w:val="24"/>
               </w:rPr>
             </w:pPr>
+            <w:proofErr w:type="spellStart"/>
             <w:r>
               <w:rPr>
                 <w:sz w:val="24"/>
                 <w:szCs w:val="24"/>
               </w:rPr>
-              <w:t>Tubito Massimo,</w:t>
+              <w:t>Tubito</w:t>
+            </w:r>
+            <w:proofErr w:type="spellEnd"/>
+            <w:r>
+              <w:rPr>
+                <w:sz w:val="24"/>
+                <w:szCs w:val="24"/>
+              </w:rPr>
+              <w:t xml:space="preserve"> Massimo,</w:t>
             </w:r>
           </w:p>
           <w:p>
@@ -1092,7 +1101,21 @@
         <w:rPr>
           <w:iCs/>
         </w:rPr>
-        <w:t>Il gioco che stiamo sviluppando è un Platformer con ambientazioni cupe</w:t>
+        <w:t xml:space="preserve">Il gioco che stiamo sviluppando è un </w:t>
+      </w:r>
+      <w:proofErr w:type="spellStart"/>
+      <w:r>
+        <w:rPr>
+          <w:iCs/>
+        </w:rPr>
+        <w:t>Platformer</w:t>
+      </w:r>
+      <w:proofErr w:type="spellEnd"/>
+      <w:r>
+        <w:rPr>
+          <w:iCs/>
+        </w:rPr>
+        <w:t xml:space="preserve"> con ambientazioni cupe</w:t>
       </w:r>
       <w:r>
         <w:rPr>
@@ -1116,7 +1139,21 @@
         <w:rPr>
           <w:iCs/>
         </w:rPr>
-        <w:t>. Il giocatore vestirà i panni di Edward Scar, il problematico protagonista della storia</w:t>
+        <w:t xml:space="preserve">. Il giocatore vestirà i panni di Edward </w:t>
+      </w:r>
+      <w:proofErr w:type="spellStart"/>
+      <w:r>
+        <w:rPr>
+          <w:iCs/>
+        </w:rPr>
+        <w:t>Scar</w:t>
+      </w:r>
+      <w:proofErr w:type="spellEnd"/>
+      <w:r>
+        <w:rPr>
+          <w:iCs/>
+        </w:rPr>
+        <w:t>, il problematico protagonista della storia</w:t>
       </w:r>
       <w:r>
         <w:rPr>
@@ -1291,7 +1328,63 @@
         <w:rPr>
           <w:iCs/>
         </w:rPr>
-        <w:t>Tra i titoli pensati per questo gioco ci sono: “Red Door, Yellow Door”, “Ed Scar’s Doors”, “Ed Scar’s Adventure”, “Ed Scar’s Journey”.</w:t>
+        <w:t xml:space="preserve">Tra i titoli pensati per questo gioco ci sono: “Red Door, Yellow Door”, “Ed </w:t>
+      </w:r>
+      <w:proofErr w:type="spellStart"/>
+      <w:r>
+        <w:rPr>
+          <w:iCs/>
+        </w:rPr>
+        <w:t>Scar’s</w:t>
+      </w:r>
+      <w:proofErr w:type="spellEnd"/>
+      <w:r>
+        <w:rPr>
+          <w:iCs/>
+        </w:rPr>
+        <w:t xml:space="preserve"> Doors”, “Ed </w:t>
+      </w:r>
+      <w:proofErr w:type="spellStart"/>
+      <w:r>
+        <w:rPr>
+          <w:iCs/>
+        </w:rPr>
+        <w:t>Scar’s</w:t>
+      </w:r>
+      <w:proofErr w:type="spellEnd"/>
+      <w:r>
+        <w:rPr>
+          <w:iCs/>
+        </w:rPr>
+        <w:t xml:space="preserve"> Adventure”, “Ed </w:t>
+      </w:r>
+      <w:proofErr w:type="spellStart"/>
+      <w:r>
+        <w:rPr>
+          <w:iCs/>
+        </w:rPr>
+        <w:t>Scar’s</w:t>
+      </w:r>
+      <w:proofErr w:type="spellEnd"/>
+      <w:r>
+        <w:rPr>
+          <w:iCs/>
+        </w:rPr>
+        <w:t xml:space="preserve"> </w:t>
+      </w:r>
+      <w:proofErr w:type="spellStart"/>
+      <w:r>
+        <w:rPr>
+          <w:iCs/>
+        </w:rPr>
+        <w:t>Journey</w:t>
+      </w:r>
+      <w:proofErr w:type="spellEnd"/>
+      <w:r>
+        <w:rPr>
+          <w:iCs/>
+        </w:rPr>
+        <w:t>”.</w:t>
       </w:r>
     </w:p>
     <w:p/>
@@ -1314,8 +1407,13 @@
     </w:p>
     <w:p/>
     <w:p>
-      <w:r>
-        <w:t xml:space="preserve">Il nostro team è composto da 4 sviluppatori e </w:t>
+      <w:proofErr w:type="gramStart"/>
+      <w:r>
+        <w:t>Il nostro team</w:t>
+      </w:r>
+      <w:proofErr w:type="gramEnd"/>
+      <w:r>
+        <w:t xml:space="preserve"> è composto da 4 sviluppatori e </w:t>
       </w:r>
       <w:r>
         <w:t>diversi</w:t>
@@ -1345,7 +1443,23 @@
         <w:t xml:space="preserve">I nostri programmatori, inoltre, sono competenti nella creazione e interrogazione di database, conoscono i fondamenti di probabilità e statistica, che saranno estremamente utili per inserire componenti aleatorie all’interno del sistema di gioco, e comprendono nozioni di base correlate all’Intelligenza Artificiale, come, ad esempio, i meccanismi di </w:t>
       </w:r>
       <w:r>
-        <w:t xml:space="preserve">ricerca in grafi, utili per il Path Finding, che servirà ai nemici del gioco per comportarsi in maniera plausibile. </w:t>
+        <w:t xml:space="preserve">ricerca in grafi, utili per il </w:t>
+      </w:r>
+      <w:proofErr w:type="spellStart"/>
+      <w:r>
+        <w:t>Path</w:t>
+      </w:r>
+      <w:proofErr w:type="spellEnd"/>
+      <w:r>
+        <w:t xml:space="preserve"> </w:t>
+      </w:r>
+      <w:proofErr w:type="spellStart"/>
+      <w:r>
+        <w:t>Finding</w:t>
+      </w:r>
+      <w:proofErr w:type="spellEnd"/>
+      <w:r>
+        <w:t xml:space="preserve">, che servirà ai nemici del gioco per comportarsi in maniera plausibile. </w:t>
       </w:r>
     </w:p>
     <w:p>
@@ -1377,7 +1491,47 @@
         <w:t>giochi di vario genere</w:t>
       </w:r>
       <w:r>
-        <w:t xml:space="preserve"> sviluppati con disparati strumenti, quali Unity (è importante menzionare che un membro del team si dedica allo sviluppo in Unity da ben 6 anni), Unreal Engine e GameMakerStudio.</w:t>
+        <w:t xml:space="preserve"> sviluppati con disparati strumenti, quali </w:t>
+      </w:r>
+      <w:proofErr w:type="spellStart"/>
+      <w:r>
+        <w:t>Unity</w:t>
+      </w:r>
+      <w:proofErr w:type="spellEnd"/>
+      <w:r>
+        <w:t xml:space="preserve"> (è importante menzionare che un membro </w:t>
+      </w:r>
+      <w:proofErr w:type="gramStart"/>
+      <w:r>
+        <w:t>del team</w:t>
+      </w:r>
+      <w:proofErr w:type="gramEnd"/>
+      <w:r>
+        <w:t xml:space="preserve"> si dedica allo sviluppo in </w:t>
+      </w:r>
+      <w:proofErr w:type="spellStart"/>
+      <w:r>
+        <w:t>Unity</w:t>
+      </w:r>
+      <w:proofErr w:type="spellEnd"/>
+      <w:r>
+        <w:t xml:space="preserve"> da ben 6 anni), </w:t>
+      </w:r>
+      <w:proofErr w:type="spellStart"/>
+      <w:r>
+        <w:t>Unreal</w:t>
+      </w:r>
+      <w:proofErr w:type="spellEnd"/>
+      <w:r>
+        <w:t xml:space="preserve"> Engine e </w:t>
+      </w:r>
+      <w:proofErr w:type="spellStart"/>
+      <w:r>
+        <w:t>GameMakerStudio</w:t>
+      </w:r>
+      <w:proofErr w:type="spellEnd"/>
+      <w:r>
+        <w:t>.</w:t>
       </w:r>
       <w:r>
         <w:t xml:space="preserve"> </w:t>
@@ -1462,7 +1616,7 @@
           <w:r>
             <w:fldChar w:fldCharType="separate"/>
           </w:r>
-          <w:hyperlink w:anchor="_Toc102656554" w:history="1">
+          <w:hyperlink w:anchor="_Toc102679792" w:history="1">
             <w:r>
               <w:rPr>
                 <w:rStyle w:val="Collegamentoipertestuale"/>
@@ -1489,7 +1643,7 @@
                 <w:noProof/>
                 <w:webHidden/>
               </w:rPr>
-              <w:instrText xml:space="preserve"> PAGEREF _Toc102656554 \h </w:instrText>
+              <w:instrText xml:space="preserve"> PAGEREF _Toc102679792 \h </w:instrText>
             </w:r>
             <w:r>
               <w:rPr>
@@ -1532,7 +1686,7 @@
               <w:lang w:val="it-IT"/>
             </w:rPr>
           </w:pPr>
-          <w:hyperlink w:anchor="_Toc102656555" w:history="1">
+          <w:hyperlink w:anchor="_Toc102679793" w:history="1">
             <w:r>
               <w:rPr>
                 <w:rStyle w:val="Collegamentoipertestuale"/>
@@ -1559,7 +1713,7 @@
                 <w:noProof/>
                 <w:webHidden/>
               </w:rPr>
-              <w:instrText xml:space="preserve"> PAGEREF _Toc102656555 \h </w:instrText>
+              <w:instrText xml:space="preserve"> PAGEREF _Toc102679793 \h </w:instrText>
             </w:r>
             <w:r>
               <w:rPr>
@@ -1602,7 +1756,7 @@
               <w:lang w:val="it-IT"/>
             </w:rPr>
           </w:pPr>
-          <w:hyperlink w:anchor="_Toc102656556" w:history="1">
+          <w:hyperlink w:anchor="_Toc102679794" w:history="1">
             <w:r>
               <w:rPr>
                 <w:rStyle w:val="Collegamentoipertestuale"/>
@@ -1629,7 +1783,7 @@
                 <w:noProof/>
                 <w:webHidden/>
               </w:rPr>
-              <w:instrText xml:space="preserve"> PAGEREF _Toc102656556 \h </w:instrText>
+              <w:instrText xml:space="preserve"> PAGEREF _Toc102679794 \h </w:instrText>
             </w:r>
             <w:r>
               <w:rPr>
@@ -1672,7 +1826,7 @@
               <w:lang w:val="it-IT"/>
             </w:rPr>
           </w:pPr>
-          <w:hyperlink w:anchor="_Toc102656557" w:history="1">
+          <w:hyperlink w:anchor="_Toc102679795" w:history="1">
             <w:r>
               <w:rPr>
                 <w:rStyle w:val="Collegamentoipertestuale"/>
@@ -1699,7 +1853,7 @@
                 <w:noProof/>
                 <w:webHidden/>
               </w:rPr>
-              <w:instrText xml:space="preserve"> PAGEREF _Toc102656557 \h </w:instrText>
+              <w:instrText xml:space="preserve"> PAGEREF _Toc102679795 \h </w:instrText>
             </w:r>
             <w:r>
               <w:rPr>
@@ -1742,7 +1896,7 @@
               <w:lang w:val="it-IT"/>
             </w:rPr>
           </w:pPr>
-          <w:hyperlink w:anchor="_Toc102656558" w:history="1">
+          <w:hyperlink w:anchor="_Toc102679796" w:history="1">
             <w:r>
               <w:rPr>
                 <w:rStyle w:val="Collegamentoipertestuale"/>
@@ -1769,7 +1923,7 @@
                 <w:noProof/>
                 <w:webHidden/>
               </w:rPr>
-              <w:instrText xml:space="preserve"> PAGEREF _Toc102656558 \h </w:instrText>
+              <w:instrText xml:space="preserve"> PAGEREF _Toc102679796 \h </w:instrText>
             </w:r>
             <w:r>
               <w:rPr>
@@ -1790,6 +1944,76 @@
                 <w:webHidden/>
               </w:rPr>
               <w:t>6</w:t>
+            </w:r>
+            <w:r>
+              <w:rPr>
+                <w:noProof/>
+                <w:webHidden/>
+              </w:rPr>
+              <w:fldChar w:fldCharType="end"/>
+            </w:r>
+          </w:hyperlink>
+        </w:p>
+        <w:p>
+          <w:pPr>
+            <w:pStyle w:val="Sommario2"/>
+            <w:tabs>
+              <w:tab w:val="right" w:pos="9019"/>
+            </w:tabs>
+            <w:rPr>
+              <w:rFonts w:asciiTheme="minorHAnsi" w:eastAsiaTheme="minorEastAsia" w:hAnsiTheme="minorHAnsi" w:cstheme="minorBidi"/>
+              <w:noProof/>
+              <w:lang w:val="it-IT"/>
+            </w:rPr>
+          </w:pPr>
+          <w:hyperlink w:anchor="_Toc102679797" w:history="1">
+            <w:r>
+              <w:rPr>
+                <w:rStyle w:val="Collegamentoipertestuale"/>
+                <w:noProof/>
+              </w:rPr>
+              <w:t>Evento traumatico</w:t>
+            </w:r>
+            <w:r>
+              <w:rPr>
+                <w:noProof/>
+                <w:webHidden/>
+              </w:rPr>
+              <w:tab/>
+            </w:r>
+            <w:r>
+              <w:rPr>
+                <w:noProof/>
+                <w:webHidden/>
+              </w:rPr>
+              <w:fldChar w:fldCharType="begin"/>
+            </w:r>
+            <w:r>
+              <w:rPr>
+                <w:noProof/>
+                <w:webHidden/>
+              </w:rPr>
+              <w:instrText xml:space="preserve"> PAGEREF _Toc102679797 \h </w:instrText>
+            </w:r>
+            <w:r>
+              <w:rPr>
+                <w:noProof/>
+                <w:webHidden/>
+              </w:rPr>
+            </w:r>
+            <w:r>
+              <w:rPr>
+                <w:noProof/>
+                <w:webHidden/>
+              </w:rPr>
+              <w:fldChar w:fldCharType="separate"/>
+            </w:r>
+            <w:r>
+              <w:rPr>
+                <w:noProof/>
+                <w:webHidden/>
+              </w:rPr>
+              <w:t>7</w:t>
             </w:r>
             <w:r>
               <w:rPr>
@@ -1812,7 +2036,7 @@
               <w:lang w:val="it-IT"/>
             </w:rPr>
           </w:pPr>
-          <w:hyperlink w:anchor="_Toc102656559" w:history="1">
+          <w:hyperlink w:anchor="_Toc102679798" w:history="1">
             <w:r>
               <w:rPr>
                 <w:rStyle w:val="Collegamentoipertestuale"/>
@@ -1839,7 +2063,7 @@
                 <w:noProof/>
                 <w:webHidden/>
               </w:rPr>
-              <w:instrText xml:space="preserve"> PAGEREF _Toc102656559 \h </w:instrText>
+              <w:instrText xml:space="preserve"> PAGEREF _Toc102679798 \h </w:instrText>
             </w:r>
             <w:r>
               <w:rPr>
@@ -1882,7 +2106,7 @@
               <w:lang w:val="it-IT"/>
             </w:rPr>
           </w:pPr>
-          <w:hyperlink w:anchor="_Toc102656560" w:history="1">
+          <w:hyperlink w:anchor="_Toc102679799" w:history="1">
             <w:r>
               <w:rPr>
                 <w:rStyle w:val="Collegamentoipertestuale"/>
@@ -1909,7 +2133,7 @@
                 <w:noProof/>
                 <w:webHidden/>
               </w:rPr>
-              <w:instrText xml:space="preserve"> PAGEREF _Toc102656560 \h </w:instrText>
+              <w:instrText xml:space="preserve"> PAGEREF _Toc102679799 \h </w:instrText>
             </w:r>
             <w:r>
               <w:rPr>
@@ -1952,7 +2176,7 @@
               <w:lang w:val="it-IT"/>
             </w:rPr>
           </w:pPr>
-          <w:hyperlink w:anchor="_Toc102656561" w:history="1">
+          <w:hyperlink w:anchor="_Toc102679800" w:history="1">
             <w:r>
               <w:rPr>
                 <w:rStyle w:val="Collegamentoipertestuale"/>
@@ -1979,7 +2203,7 @@
                 <w:noProof/>
                 <w:webHidden/>
               </w:rPr>
-              <w:instrText xml:space="preserve"> PAGEREF _Toc102656561 \h </w:instrText>
+              <w:instrText xml:space="preserve"> PAGEREF _Toc102679800 \h </w:instrText>
             </w:r>
             <w:r>
               <w:rPr>
@@ -2022,7 +2246,7 @@
               <w:lang w:val="it-IT"/>
             </w:rPr>
           </w:pPr>
-          <w:hyperlink w:anchor="_Toc102656562" w:history="1">
+          <w:hyperlink w:anchor="_Toc102679801" w:history="1">
             <w:r>
               <w:rPr>
                 <w:rStyle w:val="Collegamentoipertestuale"/>
@@ -2049,7 +2273,7 @@
                 <w:noProof/>
                 <w:webHidden/>
               </w:rPr>
-              <w:instrText xml:space="preserve"> PAGEREF _Toc102656562 \h </w:instrText>
+              <w:instrText xml:space="preserve"> PAGEREF _Toc102679801 \h </w:instrText>
             </w:r>
             <w:r>
               <w:rPr>
@@ -2092,7 +2316,7 @@
               <w:lang w:val="it-IT"/>
             </w:rPr>
           </w:pPr>
-          <w:hyperlink w:anchor="_Toc102656563" w:history="1">
+          <w:hyperlink w:anchor="_Toc102679802" w:history="1">
             <w:r>
               <w:rPr>
                 <w:rStyle w:val="Collegamentoipertestuale"/>
@@ -2119,7 +2343,7 @@
                 <w:noProof/>
                 <w:webHidden/>
               </w:rPr>
-              <w:instrText xml:space="preserve"> PAGEREF _Toc102656563 \h </w:instrText>
+              <w:instrText xml:space="preserve"> PAGEREF _Toc102679802 \h </w:instrText>
             </w:r>
             <w:r>
               <w:rPr>
@@ -2162,7 +2386,7 @@
               <w:lang w:val="it-IT"/>
             </w:rPr>
           </w:pPr>
-          <w:hyperlink w:anchor="_Toc102656564" w:history="1">
+          <w:hyperlink w:anchor="_Toc102679803" w:history="1">
             <w:r>
               <w:rPr>
                 <w:rStyle w:val="Collegamentoipertestuale"/>
@@ -2189,7 +2413,7 @@
                 <w:noProof/>
                 <w:webHidden/>
               </w:rPr>
-              <w:instrText xml:space="preserve"> PAGEREF _Toc102656564 \h </w:instrText>
+              <w:instrText xml:space="preserve"> PAGEREF _Toc102679803 \h </w:instrText>
             </w:r>
             <w:r>
               <w:rPr>
@@ -2232,7 +2456,7 @@
               <w:lang w:val="it-IT"/>
             </w:rPr>
           </w:pPr>
-          <w:hyperlink w:anchor="_Toc102656565" w:history="1">
+          <w:hyperlink w:anchor="_Toc102679804" w:history="1">
             <w:r>
               <w:rPr>
                 <w:rStyle w:val="Collegamentoipertestuale"/>
@@ -2259,7 +2483,7 @@
                 <w:noProof/>
                 <w:webHidden/>
               </w:rPr>
-              <w:instrText xml:space="preserve"> PAGEREF _Toc102656565 \h </w:instrText>
+              <w:instrText xml:space="preserve"> PAGEREF _Toc102679804 \h </w:instrText>
             </w:r>
             <w:r>
               <w:rPr>
@@ -2302,7 +2526,7 @@
               <w:lang w:val="it-IT"/>
             </w:rPr>
           </w:pPr>
-          <w:hyperlink w:anchor="_Toc102656566" w:history="1">
+          <w:hyperlink w:anchor="_Toc102679805" w:history="1">
             <w:r>
               <w:rPr>
                 <w:rStyle w:val="Collegamentoipertestuale"/>
@@ -2329,7 +2553,7 @@
                 <w:noProof/>
                 <w:webHidden/>
               </w:rPr>
-              <w:instrText xml:space="preserve"> PAGEREF _Toc102656566 \h </w:instrText>
+              <w:instrText xml:space="preserve"> PAGEREF _Toc102679805 \h </w:instrText>
             </w:r>
             <w:r>
               <w:rPr>
@@ -2372,7 +2596,7 @@
               <w:lang w:val="it-IT"/>
             </w:rPr>
           </w:pPr>
-          <w:hyperlink w:anchor="_Toc102656567" w:history="1">
+          <w:hyperlink w:anchor="_Toc102679806" w:history="1">
             <w:r>
               <w:rPr>
                 <w:rStyle w:val="Collegamentoipertestuale"/>
@@ -2399,7 +2623,7 @@
                 <w:noProof/>
                 <w:webHidden/>
               </w:rPr>
-              <w:instrText xml:space="preserve"> PAGEREF _Toc102656567 \h </w:instrText>
+              <w:instrText xml:space="preserve"> PAGEREF _Toc102679806 \h </w:instrText>
             </w:r>
             <w:r>
               <w:rPr>
@@ -2442,7 +2666,7 @@
               <w:lang w:val="it-IT"/>
             </w:rPr>
           </w:pPr>
-          <w:hyperlink w:anchor="_Toc102656568" w:history="1">
+          <w:hyperlink w:anchor="_Toc102679807" w:history="1">
             <w:r>
               <w:rPr>
                 <w:rStyle w:val="Collegamentoipertestuale"/>
@@ -2469,7 +2693,7 @@
                 <w:noProof/>
                 <w:webHidden/>
               </w:rPr>
-              <w:instrText xml:space="preserve"> PAGEREF _Toc102656568 \h </w:instrText>
+              <w:instrText xml:space="preserve"> PAGEREF _Toc102679807 \h </w:instrText>
             </w:r>
             <w:r>
               <w:rPr>
@@ -2512,7 +2736,7 @@
               <w:lang w:val="it-IT"/>
             </w:rPr>
           </w:pPr>
-          <w:hyperlink w:anchor="_Toc102656569" w:history="1">
+          <w:hyperlink w:anchor="_Toc102679808" w:history="1">
             <w:r>
               <w:rPr>
                 <w:rStyle w:val="Collegamentoipertestuale"/>
@@ -2539,7 +2763,7 @@
                 <w:noProof/>
                 <w:webHidden/>
               </w:rPr>
-              <w:instrText xml:space="preserve"> PAGEREF _Toc102656569 \h </w:instrText>
+              <w:instrText xml:space="preserve"> PAGEREF _Toc102679808 \h </w:instrText>
             </w:r>
             <w:r>
               <w:rPr>
@@ -2582,7 +2806,7 @@
               <w:lang w:val="it-IT"/>
             </w:rPr>
           </w:pPr>
-          <w:hyperlink w:anchor="_Toc102656570" w:history="1">
+          <w:hyperlink w:anchor="_Toc102679809" w:history="1">
             <w:r>
               <w:rPr>
                 <w:rStyle w:val="Collegamentoipertestuale"/>
@@ -2609,7 +2833,7 @@
                 <w:noProof/>
                 <w:webHidden/>
               </w:rPr>
-              <w:instrText xml:space="preserve"> PAGEREF _Toc102656570 \h </w:instrText>
+              <w:instrText xml:space="preserve"> PAGEREF _Toc102679809 \h </w:instrText>
             </w:r>
             <w:r>
               <w:rPr>
@@ -2652,7 +2876,7 @@
               <w:lang w:val="it-IT"/>
             </w:rPr>
           </w:pPr>
-          <w:hyperlink w:anchor="_Toc102656571" w:history="1">
+          <w:hyperlink w:anchor="_Toc102679810" w:history="1">
             <w:r>
               <w:rPr>
                 <w:rStyle w:val="Collegamentoipertestuale"/>
@@ -2679,7 +2903,7 @@
                 <w:noProof/>
                 <w:webHidden/>
               </w:rPr>
-              <w:instrText xml:space="preserve"> PAGEREF _Toc102656571 \h </w:instrText>
+              <w:instrText xml:space="preserve"> PAGEREF _Toc102679810 \h </w:instrText>
             </w:r>
             <w:r>
               <w:rPr>
@@ -2722,7 +2946,7 @@
               <w:lang w:val="it-IT"/>
             </w:rPr>
           </w:pPr>
-          <w:hyperlink w:anchor="_Toc102656572" w:history="1">
+          <w:hyperlink w:anchor="_Toc102679811" w:history="1">
             <w:r>
               <w:rPr>
                 <w:rStyle w:val="Collegamentoipertestuale"/>
@@ -2749,7 +2973,7 @@
                 <w:noProof/>
                 <w:webHidden/>
               </w:rPr>
-              <w:instrText xml:space="preserve"> PAGEREF _Toc102656572 \h </w:instrText>
+              <w:instrText xml:space="preserve"> PAGEREF _Toc102679811 \h </w:instrText>
             </w:r>
             <w:r>
               <w:rPr>
@@ -2792,7 +3016,7 @@
               <w:lang w:val="it-IT"/>
             </w:rPr>
           </w:pPr>
-          <w:hyperlink w:anchor="_Toc102656573" w:history="1">
+          <w:hyperlink w:anchor="_Toc102679812" w:history="1">
             <w:r>
               <w:rPr>
                 <w:rStyle w:val="Collegamentoipertestuale"/>
@@ -2819,7 +3043,7 @@
                 <w:noProof/>
                 <w:webHidden/>
               </w:rPr>
-              <w:instrText xml:space="preserve"> PAGEREF _Toc102656573 \h </w:instrText>
+              <w:instrText xml:space="preserve"> PAGEREF _Toc102679812 \h </w:instrText>
             </w:r>
             <w:r>
               <w:rPr>
@@ -2862,7 +3086,7 @@
               <w:lang w:val="it-IT"/>
             </w:rPr>
           </w:pPr>
-          <w:hyperlink w:anchor="_Toc102656574" w:history="1">
+          <w:hyperlink w:anchor="_Toc102679813" w:history="1">
             <w:r>
               <w:rPr>
                 <w:rStyle w:val="Collegamentoipertestuale"/>
@@ -2889,7 +3113,7 @@
                 <w:noProof/>
                 <w:webHidden/>
               </w:rPr>
-              <w:instrText xml:space="preserve"> PAGEREF _Toc102656574 \h </w:instrText>
+              <w:instrText xml:space="preserve"> PAGEREF _Toc102679813 \h </w:instrText>
             </w:r>
             <w:r>
               <w:rPr>
@@ -2932,7 +3156,7 @@
               <w:lang w:val="it-IT"/>
             </w:rPr>
           </w:pPr>
-          <w:hyperlink w:anchor="_Toc102656575" w:history="1">
+          <w:hyperlink w:anchor="_Toc102679814" w:history="1">
             <w:r>
               <w:rPr>
                 <w:rStyle w:val="Collegamentoipertestuale"/>
@@ -2959,7 +3183,7 @@
                 <w:noProof/>
                 <w:webHidden/>
               </w:rPr>
-              <w:instrText xml:space="preserve"> PAGEREF _Toc102656575 \h </w:instrText>
+              <w:instrText xml:space="preserve"> PAGEREF _Toc102679814 \h </w:instrText>
             </w:r>
             <w:r>
               <w:rPr>
@@ -3024,7 +3248,7 @@
       <w:pPr>
         <w:pStyle w:val="Titolo1"/>
       </w:pPr>
-      <w:bookmarkStart w:id="2" w:name="_Toc102656554"/>
+      <w:bookmarkStart w:id="2" w:name="_Toc102679792"/>
       <w:r>
         <w:lastRenderedPageBreak/>
         <w:t>Personaggi</w:t>
@@ -3039,7 +3263,19 @@
         <w:t>n</w:t>
       </w:r>
       <w:r>
-        <w:t>omi parlanti”, nomi che già da soli fanno presagire la natura del personaggio.</w:t>
+        <w:t>omi parlanti”, nomi che</w:t>
+      </w:r>
+      <w:r>
+        <w:t>,</w:t>
+      </w:r>
+      <w:r>
+        <w:t xml:space="preserve"> già da soli</w:t>
+      </w:r>
+      <w:r>
+        <w:t>,</w:t>
+      </w:r>
+      <w:r>
+        <w:t xml:space="preserve"> fanno presagire la natura del personaggio.</w:t>
       </w:r>
     </w:p>
     <w:p/>
@@ -3054,51 +3290,79 @@
       <w:r>
         <w:rPr>
           <w:color w:val="FF0000"/>
+        </w:rPr>
+        <w:t>Ed</w:t>
+      </w:r>
+      <w:r>
+        <w:rPr>
+          <w:color w:val="FF0000"/>
+        </w:rPr>
+        <w:t>ward</w:t>
+      </w:r>
+      <w:r>
+        <w:rPr>
+          <w:color w:val="FF0000"/>
+        </w:rPr>
+        <w:t xml:space="preserve"> </w:t>
+      </w:r>
+      <w:proofErr w:type="spellStart"/>
+      <w:r>
+        <w:rPr>
+          <w:color w:val="FF0000"/>
+        </w:rPr>
+        <w:t>Scar</w:t>
+      </w:r>
+      <w:proofErr w:type="spellEnd"/>
+      <w:r>
+        <w:rPr>
           <w:sz w:val="32"/>
           <w:szCs w:val="32"/>
         </w:rPr>
-        <w:t>Ed</w:t>
-      </w:r>
-      <w:r>
-        <w:rPr>
-          <w:color w:val="FF0000"/>
-          <w:sz w:val="32"/>
-          <w:szCs w:val="32"/>
-        </w:rPr>
-        <w:t>ward</w:t>
-      </w:r>
-      <w:r>
-        <w:rPr>
-          <w:color w:val="FF0000"/>
-          <w:sz w:val="32"/>
-          <w:szCs w:val="32"/>
-        </w:rPr>
-        <w:t xml:space="preserve"> Scar</w:t>
-      </w:r>
-      <w:r>
-        <w:rPr>
-          <w:sz w:val="32"/>
-          <w:szCs w:val="32"/>
-        </w:rPr>
         <w:t xml:space="preserve">: </w:t>
       </w:r>
       <w:r>
         <w:t xml:space="preserve">soprannominato “Ed”, è il protagonista della storia; </w:t>
       </w:r>
       <w:r>
-        <w:t xml:space="preserve">il suo nome, anagramma di “scared” (spaventato), rispecchia il tema centrale della narrazione; Edward, infatti, è un ragazzo </w:t>
-      </w:r>
-      <w:r>
-        <w:t xml:space="preserve">introverso, </w:t>
-      </w:r>
-      <w:r>
-        <w:t xml:space="preserve">tormentato dalle proprie paure, </w:t>
-      </w:r>
-      <w:r>
-        <w:t>a tal punto che queste risultano invalidanti, e non gli consentono di trascorrere una vita serena. Sarà proprio</w:t>
-      </w:r>
-      <w:r>
-        <w:t xml:space="preserve"> questo il fattore scatenante della storia, che spingerà Edward ad affrontare le proprie paure.</w:t>
+        <w:t>il suo nome, anagramma di “</w:t>
+      </w:r>
+      <w:proofErr w:type="spellStart"/>
+      <w:r>
+        <w:t>scared</w:t>
+      </w:r>
+      <w:proofErr w:type="spellEnd"/>
+      <w:r>
+        <w:t>” (spaventato), rispecchia il tema centrale della narrazione</w:t>
+      </w:r>
+      <w:r>
+        <w:t>.</w:t>
+      </w:r>
+      <w:r>
+        <w:t xml:space="preserve"> Edward è un ragazzo </w:t>
+      </w:r>
+      <w:r>
+        <w:t>sociopatico</w:t>
+      </w:r>
+      <w:r>
+        <w:t xml:space="preserve"> </w:t>
+      </w:r>
+      <w:r>
+        <w:t>tormentato dalle proprie paure</w:t>
+      </w:r>
+      <w:r>
+        <w:t>,</w:t>
+      </w:r>
+      <w:r>
+        <w:t xml:space="preserve"> </w:t>
+      </w:r>
+      <w:r>
+        <w:t>scaturite da un evento traumatico vissuto in infanzia, che ha ormai rimosso e su cui dovrà fare luce</w:t>
+      </w:r>
+      <w:r>
+        <w:t xml:space="preserve">. </w:t>
+      </w:r>
+      <w:r>
+        <w:t>La sua sociopatia raggiungerà il suo apice quando, una notte, Ed aggredirà un passante senza un apparente motivo, e sarà costretto a sottoporsi a sedute psicoanalitiche riabilitative.</w:t>
       </w:r>
     </w:p>
     <w:p>
@@ -3108,14 +3372,17 @@
           <w:ilvl w:val="0"/>
           <w:numId w:val="2"/>
         </w:numPr>
+        <w:rPr>
+          <w:rStyle w:val="Enfasicorsivo"/>
+          <w:i w:val="0"/>
+          <w:iCs w:val="0"/>
+        </w:rPr>
       </w:pPr>
       <w:r>
         <w:rPr>
           <w:color w:val="FF0000"/>
-          <w:sz w:val="32"/>
-          <w:szCs w:val="32"/>
-        </w:rPr>
-        <w:t>Faith</w:t>
+        </w:rPr>
+        <w:t>Hope</w:t>
       </w:r>
       <w:r>
         <w:rPr>
@@ -3132,7 +3399,7 @@
           <w:color w:val="000000" w:themeColor="text1"/>
           <w:shd w:val="clear" w:color="auto" w:fill="FFFFFF"/>
         </w:rPr>
-        <w:t>È</w:t>
+        <w:t>è</w:t>
       </w:r>
       <w:r>
         <w:rPr>
@@ -3212,7 +3479,7 @@
           <w:color w:val="000000" w:themeColor="text1"/>
           <w:shd w:val="clear" w:color="auto" w:fill="FFFFFF"/>
         </w:rPr>
-        <w:t xml:space="preserve"> stata lei che ha proposto a Edward di esplorare la propria mente attraverso il gioco “Red Door, Yellow Door” e fungerà da guida durante l’esplorazione.</w:t>
+        <w:t xml:space="preserve"> stata lei che ha proposto a Ed di esplorare la propria mente attraverso il gioco “Red Door, Yellow Door” e fungerà da guida durante l’esplorazione.</w:t>
       </w:r>
       <w:r>
         <w:rPr>
@@ -3226,6 +3493,106 @@
       </w:r>
     </w:p>
     <w:p>
+      <w:pPr>
+        <w:pStyle w:val="Paragrafoelenco"/>
+        <w:numPr>
+          <w:ilvl w:val="0"/>
+          <w:numId w:val="2"/>
+        </w:numPr>
+      </w:pPr>
+      <w:r>
+        <w:rPr>
+          <w:color w:val="FF0000"/>
+        </w:rPr>
+        <w:t xml:space="preserve">William </w:t>
+      </w:r>
+      <w:proofErr w:type="spellStart"/>
+      <w:r>
+        <w:rPr>
+          <w:color w:val="FF0000"/>
+        </w:rPr>
+        <w:t>Scar</w:t>
+      </w:r>
+      <w:proofErr w:type="spellEnd"/>
+      <w:r>
+        <w:t xml:space="preserve">: </w:t>
+      </w:r>
+      <w:r>
+        <w:t>soprannominato “</w:t>
+      </w:r>
+      <w:r>
+        <w:t>Will</w:t>
+      </w:r>
+      <w:r>
+        <w:t>”</w:t>
+      </w:r>
+      <w:r>
+        <w:t xml:space="preserve"> (“Will </w:t>
+      </w:r>
+      <w:proofErr w:type="spellStart"/>
+      <w:r>
+        <w:t>scar</w:t>
+      </w:r>
+      <w:proofErr w:type="spellEnd"/>
+      <w:r>
+        <w:t xml:space="preserve">” vuol dire “Ferirà”); </w:t>
+      </w:r>
+      <w:r>
+        <w:t>era</w:t>
+      </w:r>
+      <w:r>
+        <w:t xml:space="preserve"> lo zio di E</w:t>
+      </w:r>
+      <w:r>
+        <w:t>d</w:t>
+      </w:r>
+      <w:r>
+        <w:t xml:space="preserve">, </w:t>
+      </w:r>
+      <w:r>
+        <w:t xml:space="preserve">nonché </w:t>
+      </w:r>
+      <w:r>
+        <w:t xml:space="preserve">squilibrato artista alcolizzato, pecora nera della famiglia. </w:t>
+      </w:r>
+      <w:r>
+        <w:t>È</w:t>
+      </w:r>
+      <w:r>
+        <w:t xml:space="preserve"> stato</w:t>
+      </w:r>
+      <w:r>
+        <w:t xml:space="preserve"> lui la causa del trauma d</w:t>
+      </w:r>
+      <w:r>
+        <w:t>el protagonista</w:t>
+      </w:r>
+      <w:r>
+        <w:t>.</w:t>
+      </w:r>
+      <w:r>
+        <w:t xml:space="preserve"> Quando Ed era solo un bambino, Will lo rapì</w:t>
+      </w:r>
+      <w:r>
+        <w:t xml:space="preserve"> per chiedere un riscatto al fratello.</w:t>
+      </w:r>
+      <w:r>
+        <w:t xml:space="preserve"> Resosi conto che i suoi progetti </w:t>
+      </w:r>
+      <w:r>
+        <w:t>erano ormai falliti</w:t>
+      </w:r>
+      <w:r>
+        <w:t>, in preda a un ultimo atto di squilibrio, si suicid</w:t>
+      </w:r>
+      <w:r>
+        <w:t>ò</w:t>
+      </w:r>
+      <w:r>
+        <w:t xml:space="preserve"> sparandosi un colpo in testa con la sua rivoltella.</w:t>
+      </w:r>
+    </w:p>
+    <w:p>
       <w:r>
         <w:br w:type="page"/>
       </w:r>
@@ -3234,7 +3601,7 @@
       <w:pPr>
         <w:pStyle w:val="Titolo1"/>
       </w:pPr>
-      <w:bookmarkStart w:id="3" w:name="_Toc102656555"/>
+      <w:bookmarkStart w:id="3" w:name="_Toc102679793"/>
       <w:r>
         <w:lastRenderedPageBreak/>
         <w:t>Storia</w:t>
@@ -3255,16 +3622,39 @@
         <w:t>affrontato</w:t>
       </w:r>
       <w:r>
-        <w:t xml:space="preserve"> da Ed Scar all’interno dell’inquietante “</w:t>
-      </w:r>
-      <w:r>
-        <w:t>Corridoio Infinito</w:t>
-      </w:r>
-      <w:r>
-        <w:t xml:space="preserve">”, </w:t>
-      </w:r>
-      <w:r>
-        <w:t xml:space="preserve">la cui esplorazione sarà condotta da una misteriosa guida, di cui Ed potrà solo sentire la voce. L’obiettivo di Ed è quello di sconfiggere le </w:t>
+        <w:t xml:space="preserve"> da Ed </w:t>
+      </w:r>
+      <w:proofErr w:type="spellStart"/>
+      <w:r>
+        <w:t>Scar</w:t>
+      </w:r>
+      <w:proofErr w:type="spellEnd"/>
+      <w:r>
+        <w:t xml:space="preserve"> all’interno dell’inquietante “</w:t>
+      </w:r>
+      <w:r>
+        <w:t xml:space="preserve">Corridoio </w:t>
+      </w:r>
+      <w:r>
+        <w:t>Spirituale</w:t>
+      </w:r>
+      <w:r>
+        <w:t>”</w:t>
+      </w:r>
+      <w:r>
+        <w:t>, una zona interna alla mente del protagonista</w:t>
+      </w:r>
+      <w:r>
+        <w:t xml:space="preserve">, </w:t>
+      </w:r>
+      <w:r>
+        <w:t>la cui esplorazione sarà condotta da una guida</w:t>
+      </w:r>
+      <w:r>
+        <w:t>, la psicoanalista Hope,</w:t>
+      </w:r>
+      <w:r>
+        <w:t xml:space="preserve"> di cui Ed potrà solo sentire la voce. L’obiettivo di Ed è quello di sconfiggere le </w:t>
       </w:r>
       <w:r>
         <w:t xml:space="preserve">paure incarnate che risiedono all’interno delle aree accessibili attraverso le porte dislocate all’interno del </w:t>
@@ -3286,7 +3676,7 @@
       <w:pPr>
         <w:pStyle w:val="Titolo1"/>
       </w:pPr>
-      <w:bookmarkStart w:id="4" w:name="_Toc102656556"/>
+      <w:bookmarkStart w:id="4" w:name="_Toc102679794"/>
       <w:r>
         <w:t>Tema</w:t>
       </w:r>
@@ -3300,13 +3690,37 @@
         <w:t>Il tema fondante del gioco è quello dell</w:t>
       </w:r>
       <w:r>
-        <w:t>o scontro con le proprie paure, che talvolta possono risu</w:t>
-      </w:r>
-      <w:r>
-        <w:t xml:space="preserve">ltare </w:t>
-      </w:r>
-      <w:r>
-        <w:t>invalidanti per chi ne soffre, a tal punto da risultare un rischio per se stessi e per gli altri</w:t>
+        <w:t xml:space="preserve">o scontro con le proprie paure, che talvolta possono </w:t>
+      </w:r>
+      <w:r>
+        <w:t>essere</w:t>
+      </w:r>
+      <w:r>
+        <w:t xml:space="preserve"> </w:t>
+      </w:r>
+      <w:r>
+        <w:t xml:space="preserve">invalidanti per chi ne soffre, a tal punto da </w:t>
+      </w:r>
+      <w:r>
+        <w:t>limitarne la serenità o,</w:t>
+      </w:r>
+      <w:r>
+        <w:t xml:space="preserve"> ancora peggio, </w:t>
+      </w:r>
+      <w:r>
+        <w:t>al punto da</w:t>
+      </w:r>
+      <w:r>
+        <w:t xml:space="preserve"> costituire </w:t>
+      </w:r>
+      <w:r>
+        <w:t xml:space="preserve">un rischio per </w:t>
+      </w:r>
+      <w:r>
+        <w:t>sé</w:t>
+      </w:r>
+      <w:r>
+        <w:t xml:space="preserve"> stessi e per gli altri</w:t>
       </w:r>
       <w:r>
         <w:t xml:space="preserve">. </w:t>
@@ -3486,7 +3900,7 @@
       <w:pPr>
         <w:pStyle w:val="Titolo1"/>
       </w:pPr>
-      <w:bookmarkStart w:id="5" w:name="_Toc102656557"/>
+      <w:bookmarkStart w:id="5" w:name="_Toc102679795"/>
       <w:r>
         <w:lastRenderedPageBreak/>
         <w:t>Trama</w:t>
@@ -3498,7 +3912,15 @@
         <w:jc w:val="both"/>
       </w:pPr>
       <w:r>
-        <w:t xml:space="preserve">Il protagonista, Ed Scar, si risveglia </w:t>
+        <w:t xml:space="preserve">Il protagonista, Ed </w:t>
+      </w:r>
+      <w:proofErr w:type="spellStart"/>
+      <w:r>
+        <w:t>Scar</w:t>
+      </w:r>
+      <w:proofErr w:type="spellEnd"/>
+      <w:r>
+        <w:t xml:space="preserve">, si risveglia </w:t>
       </w:r>
       <w:r>
         <w:t>all’interno di</w:t>
@@ -3512,8 +3934,13 @@
       <w:r>
         <w:t xml:space="preserve"> </w:t>
       </w:r>
-      <w:r>
-        <w:t>Ed, disorientato, inizia a esplorare il corridoio, cercando invano di aprire le porte che gli capitano a tiro.</w:t>
+      <w:proofErr w:type="gramStart"/>
+      <w:r>
+        <w:t>Ed</w:t>
+      </w:r>
+      <w:proofErr w:type="gramEnd"/>
+      <w:r>
+        <w:t>, disorientato, inizia a esplorare il corridoio, cercando invano di aprire le porte che gli capitano a tiro.</w:t>
       </w:r>
       <w:r>
         <w:t xml:space="preserve"> D’</w:t>
@@ -3531,19 +3958,43 @@
         <w:t xml:space="preserve"> sente in lontananza una voce femminile che </w:t>
       </w:r>
       <w:r>
-        <w:t>lo chiama, e gli si presenta come “La Guida”</w:t>
+        <w:t>lo chiama, e</w:t>
+      </w:r>
+      <w:r>
+        <w:t xml:space="preserve"> che si appresta a guidarlo</w:t>
       </w:r>
       <w:r>
         <w:t>; quest’ultima</w:t>
       </w:r>
       <w:r>
-        <w:t xml:space="preserve"> rivela che il protagonista si trova nel cosiddetto “</w:t>
-      </w:r>
-      <w:r>
-        <w:t>Corridoio Infinito</w:t>
-      </w:r>
-      <w:r>
-        <w:t>”, un mondo costituito da innumerevoli porte che c</w:t>
+        <w:t xml:space="preserve"> rivela che </w:t>
+      </w:r>
+      <w:r>
+        <w:t>Ed</w:t>
+      </w:r>
+      <w:r>
+        <w:t xml:space="preserve"> si trova nel cosiddetto “</w:t>
+      </w:r>
+      <w:r>
+        <w:t xml:space="preserve">Corridoio </w:t>
+      </w:r>
+      <w:r>
+        <w:t>Spirituale</w:t>
+      </w:r>
+      <w:r>
+        <w:t xml:space="preserve">”, </w:t>
+      </w:r>
+      <w:r>
+        <w:t xml:space="preserve">che è </w:t>
+      </w:r>
+      <w:r>
+        <w:t>costituito da innumerevoli port</w:t>
+      </w:r>
+      <w:r>
+        <w:t>e, alcune delle quali</w:t>
+      </w:r>
+      <w:r>
+        <w:t xml:space="preserve"> c</w:t>
       </w:r>
       <w:r>
         <w:t>onsentono l’accesso ad</w:t>
@@ -3564,13 +4015,21 @@
         <w:t xml:space="preserve"> che hanno preso il possesso dell’ambiente. </w:t>
       </w:r>
       <w:r>
-        <w:t xml:space="preserve">La </w:t>
-      </w:r>
-      <w:r>
-        <w:t>G</w:t>
-      </w:r>
-      <w:r>
-        <w:t>uida informa Ed che egli avrà il compito di liberare le stanze dalle paure che le popolano</w:t>
+        <w:t>La</w:t>
+      </w:r>
+      <w:r>
+        <w:t xml:space="preserve"> voce</w:t>
+      </w:r>
+      <w:r>
+        <w:t xml:space="preserve"> </w:t>
+      </w:r>
+      <w:proofErr w:type="gramStart"/>
+      <w:r>
+        <w:t>informa</w:t>
+      </w:r>
+      <w:proofErr w:type="gramEnd"/>
+      <w:r>
+        <w:t xml:space="preserve"> Ed che egli avrà il compito di liberare le stanze dalle paure che le popolano</w:t>
       </w:r>
       <w:r>
         <w:t>.</w:t>
@@ -3591,13 +4050,19 @@
         <w:t xml:space="preserve"> non ode il cigolio di una porta che si spalanca. </w:t>
       </w:r>
       <w:r>
-        <w:t>La guida conferma che quella è la porta giusta, esortando Ed a fare attenzione.</w:t>
+        <w:t>Ed attraversa la porta,</w:t>
+      </w:r>
+      <w:r>
+        <w:t xml:space="preserve"> mentre la guida lo esorta a fare attenzione</w:t>
+      </w:r>
+      <w:r>
+        <w:t>.</w:t>
       </w:r>
       <w:r>
         <w:t xml:space="preserve"> La stanza che gli si palesa davanti è</w:t>
       </w:r>
       <w:r>
-        <w:t xml:space="preserve"> immensa, a tal punto che pare impossibile che poss</w:t>
+        <w:t xml:space="preserve"> immensa, a tal punto che pare impossibile poss</w:t>
       </w:r>
       <w:r>
         <w:t>a</w:t>
@@ -3624,22 +4089,42 @@
         <w:t xml:space="preserve">giunge </w:t>
       </w:r>
       <w:r>
-        <w:t>di fronte a una casa in legno, le cui fredde luci si rifrangono attraverso le finestre consunte.</w:t>
-      </w:r>
-      <w:r>
-        <w:t xml:space="preserve"> All’improvviso la musica si ferma repentinamente, le luci si spengono, la voce della guida impone al protagonista di nascondersi, perché </w:t>
-      </w:r>
-      <w:r>
-        <w:t>avverte un pericolo in avvicinamento</w:t>
-      </w:r>
-      <w:r>
-        <w:t>. Ed riesce a nascondersi e, ritornato in quella casa inquietante, trova un</w:t>
+        <w:t>di fronte a una casa in legno, le cui luci si rifrangono attraverso le finestre consunte.</w:t>
+      </w:r>
+      <w:r>
+        <w:t xml:space="preserve"> All’improvviso la musica si ferma repentinamente, le luci si spengono, </w:t>
+      </w:r>
+      <w:r>
+        <w:t>Ed avverte un pericolo imminente</w:t>
+      </w:r>
+      <w:r>
+        <w:t xml:space="preserve">. </w:t>
+      </w:r>
+      <w:r>
+        <w:t xml:space="preserve">Una strana figura con l’aspetto di uno slanciato uomo elegante fuoriesce dalla casa. </w:t>
+      </w:r>
+      <w:proofErr w:type="gramStart"/>
+      <w:r>
+        <w:t>Ed</w:t>
+      </w:r>
+      <w:proofErr w:type="gramEnd"/>
+      <w:r>
+        <w:t xml:space="preserve"> riesce a nascondersi </w:t>
+      </w:r>
+      <w:r>
+        <w:t>e, ritornato in quella casa inquietante, trova un</w:t>
       </w:r>
       <w:r>
         <w:t xml:space="preserve">’arma </w:t>
       </w:r>
       <w:r>
-        <w:t xml:space="preserve">speciale, che gli conferisce i poteri necessari per combattere. </w:t>
+        <w:t xml:space="preserve">speciale, </w:t>
+      </w:r>
+      <w:r>
+        <w:t xml:space="preserve">una torcia </w:t>
+      </w:r>
+      <w:r>
+        <w:t xml:space="preserve">che gli conferisce i poteri necessari per combattere. </w:t>
       </w:r>
     </w:p>
     <w:p>
@@ -3647,7 +4132,19 @@
         <w:jc w:val="both"/>
       </w:pPr>
       <w:r>
-        <w:t xml:space="preserve">Uscito dalla stanza, la guida informa il ragazzo che la spaventosa figura da cui si è nascosto si è liberata dalla stanza, e lo esorta a starne alla larga qualora dovesse incontrarla in futuro, poiché non avrà alcun modo per sconfiggerla. </w:t>
+        <w:t xml:space="preserve">Uscito dalla stanza, la guida informa il ragazzo che la spaventosa </w:t>
+      </w:r>
+      <w:r>
+        <w:t>entità</w:t>
+      </w:r>
+      <w:r>
+        <w:t xml:space="preserve"> da cui si è nascosto </w:t>
+      </w:r>
+      <w:r>
+        <w:t>potrebbe essersi</w:t>
+      </w:r>
+      <w:r>
+        <w:t xml:space="preserve"> liberata, e lo esorta a starne alla larga qualora dovesse incontrarla in futuro. </w:t>
       </w:r>
     </w:p>
     <w:p>
@@ -3655,13 +4152,13 @@
         <w:jc w:val="both"/>
       </w:pPr>
       <w:r>
-        <w:t xml:space="preserve">Una volta ottenuto il </w:t>
-      </w:r>
-      <w:r>
-        <w:t xml:space="preserve">misterioso </w:t>
-      </w:r>
-      <w:r>
-        <w:t xml:space="preserve">potere, l’avventura di Edward inizia. Il protagonista, volta per volta, riuscirà a sgomberare le stanze dalle paure, riuscendo a non farsi catturare dalla mostruosa entità liberata. </w:t>
+        <w:t>Una volta ottenut</w:t>
+      </w:r>
+      <w:r>
+        <w:t xml:space="preserve">a l’inusuale arma, </w:t>
+      </w:r>
+      <w:r>
+        <w:t xml:space="preserve">l’avventura di Edward inizia. Il protagonista, volta per volta, riuscirà a sgomberare le stanze dalle paure, riuscendo a non farsi catturare dalla mostruosa entità liberata. </w:t>
       </w:r>
     </w:p>
     <w:p>
@@ -3675,14 +4172,20 @@
         <w:t xml:space="preserve">d’un tratto chiude gli occhi e, non appena li riapre, si ritrova </w:t>
       </w:r>
       <w:r>
-        <w:t>in un ufficio, alza lo sguardo e vede una donna; la sua voce è identica a quella della guida che lo ha accompagnato durante il suo viaggio. Dopo l’iniziale confusione, Ed realizza il motivo per cui si trova lì, quella donna è la sua psicoanalista Faith, che lo informa che è riuscito a sconfiggere quella condizione di paura perenne che lo affliggeva, terminando il resoconto del suo caso.</w:t>
+        <w:t xml:space="preserve">in un ufficio, alza lo sguardo e vede una donna; la sua voce è identica a quella della guida che lo ha accompagnato durante il suo viaggio. Dopo l’iniziale confusione, Ed realizza il motivo per cui si trova lì, quella donna è la sua psicoanalista </w:t>
+      </w:r>
+      <w:r>
+        <w:t>Hope</w:t>
+      </w:r>
+      <w:r>
+        <w:t>, che lo informa che è riuscito a sconfiggere quella condizione di paura perenne che lo affliggeva, terminando il resoconto del suo caso.</w:t>
       </w:r>
     </w:p>
     <w:p>
       <w:pPr>
         <w:pStyle w:val="Titolo1"/>
       </w:pPr>
-      <w:bookmarkStart w:id="6" w:name="_Toc102656558"/>
+      <w:bookmarkStart w:id="6" w:name="_Toc102679796"/>
       <w:r>
         <w:t>Retroscena</w:t>
       </w:r>
@@ -3702,7 +4205,10 @@
         <w:t xml:space="preserve">, </w:t>
       </w:r>
       <w:r>
-        <w:t>vive in una città non precisata (Dallas ?).</w:t>
+        <w:t>vive in una città non precisata</w:t>
+      </w:r>
+      <w:r>
+        <w:t>.</w:t>
       </w:r>
     </w:p>
     <w:p>
@@ -3713,260 +4219,387 @@
         <w:t xml:space="preserve">È un ragazzo molto intelligente, e </w:t>
       </w:r>
       <w:r>
-        <w:t xml:space="preserve">con una fantasia spiccata. Ed lavora in modalità smart come sviluppatore per una compagnia locale, tale impiego gli consente di uscire </w:t>
-      </w:r>
-      <w:r>
-        <w:t xml:space="preserve">il minimo indispensabile. Lo smart working, piuttosto che essere una scelta che mira alla comodità, si configura come una scelta dettata dalle numerose fobie del protagonista. Ed è infatti paralizzato dalle proprie paure, scaturite da un tragico trauma infantile. </w:t>
-      </w:r>
+        <w:t xml:space="preserve">con una fantasia spiccata. </w:t>
+      </w:r>
+      <w:proofErr w:type="gramStart"/>
+      <w:r>
+        <w:t>Ed</w:t>
+      </w:r>
+      <w:proofErr w:type="gramEnd"/>
+      <w:r>
+        <w:t xml:space="preserve"> lavora in modalità smart come sviluppatore per una compagnia locale, tale impiego gli consente di uscire </w:t>
+      </w:r>
+      <w:r>
+        <w:t xml:space="preserve">il minimo indispensabile. Lo smart working, piuttosto che essere una scelta che mira alla comodità, si configura come una scelta dettata </w:t>
+      </w:r>
+      <w:r>
+        <w:t>dai numerosi problemi sociopatici</w:t>
+      </w:r>
+      <w:r>
+        <w:t xml:space="preserve"> del protagonista, scaturit</w:t>
+      </w:r>
+      <w:r>
+        <w:t>i</w:t>
+      </w:r>
+      <w:r>
+        <w:t xml:space="preserve"> da un tragico trauma infantile. </w:t>
+      </w:r>
+      <w:r>
+        <w:t>Una notte</w:t>
+      </w:r>
+      <w:r>
+        <w:t xml:space="preserve"> in cui Ed uscì di casa </w:t>
+      </w:r>
+      <w:r>
+        <w:t>per motivi di forza maggiore</w:t>
+      </w:r>
+      <w:r>
+        <w:t>, mentre cammina in un vicolo buio</w:t>
+      </w:r>
+      <w:r>
+        <w:t xml:space="preserve">, scorse la figura di un uomo elegante che fischiettava un </w:t>
+      </w:r>
+      <w:r>
+        <w:lastRenderedPageBreak/>
+        <w:t>pezzo ragtime. Colto da un inspiegabile attacco di panico, Ed si gettò su quell’uomo e cominciò a malmenarlo, finché le forze dell’ordine non intervennero. Il ragazzo fu quindi costretto a sottoporsi a delle sedute psicoanalitiche riabilitative, per comprendere la natura dei suoi problemi sociopatici.</w:t>
+      </w:r>
+      <w:r>
+        <w:t xml:space="preserve"> </w:t>
+      </w:r>
+    </w:p>
+    <w:p>
+      <w:pPr>
+        <w:pStyle w:val="Titolo2"/>
+      </w:pPr>
+      <w:bookmarkStart w:id="7" w:name="_Toc102679797"/>
+      <w:r>
+        <w:t>Evento traumatico</w:t>
+      </w:r>
+      <w:bookmarkEnd w:id="7"/>
     </w:p>
     <w:p>
       <w:pPr>
         <w:jc w:val="both"/>
       </w:pPr>
+      <w:r>
+        <w:t>La tragedia si consumò il giorno del funerale del nonno di Ed,</w:t>
+      </w:r>
+      <w:r>
+        <w:t xml:space="preserve"> </w:t>
+      </w:r>
+      <w:r>
+        <w:t>ricco imprenditore, fondatore di un’importante società locale (</w:t>
+      </w:r>
+      <w:proofErr w:type="spellStart"/>
+      <w:proofErr w:type="gramStart"/>
+      <w:r>
+        <w:t>Atori</w:t>
+      </w:r>
+      <w:proofErr w:type="spellEnd"/>
+      <w:r>
+        <w:t xml:space="preserve"> ?</w:t>
+      </w:r>
+      <w:proofErr w:type="gramEnd"/>
+      <w:r>
+        <w:t>)</w:t>
+      </w:r>
+      <w:r>
+        <w:t xml:space="preserve"> (Ed aveva </w:t>
+      </w:r>
+      <w:proofErr w:type="gramStart"/>
+      <w:r>
+        <w:t>6</w:t>
+      </w:r>
+      <w:proofErr w:type="gramEnd"/>
+      <w:r>
+        <w:t xml:space="preserve"> anni). </w:t>
+      </w:r>
+      <w:r>
+        <w:t xml:space="preserve">Quando il curatore dell’eredità annunciò la cessione dell’azienda al padre di Ed, </w:t>
+      </w:r>
+      <w:r>
+        <w:t>lo zio William</w:t>
+      </w:r>
+      <w:r>
+        <w:t xml:space="preserve"> (la pecora nera della famiglia)</w:t>
+      </w:r>
+      <w:r>
+        <w:t>, in preda alla collera, si recò la notte stessa</w:t>
+      </w:r>
+      <w:r>
+        <w:t>, senza nemmeno cambiarsi l’abito elegante</w:t>
+      </w:r>
+      <w:r>
+        <w:t>,</w:t>
+      </w:r>
+      <w:r>
+        <w:t xml:space="preserve"> a casa di Ed, per rapirlo e chiedere un importante riscatto (Cessione </w:t>
+      </w:r>
+      <w:proofErr w:type="gramStart"/>
+      <w:r>
+        <w:t>dell’azienda</w:t>
+      </w:r>
+      <w:r>
+        <w:t xml:space="preserve"> ?</w:t>
+      </w:r>
+      <w:proofErr w:type="gramEnd"/>
+      <w:r>
+        <w:t xml:space="preserve">). Ed fu condotto in una vecchia catapecchia abbandonata nel bosco (Il senso della </w:t>
+      </w:r>
+      <w:proofErr w:type="gramStart"/>
+      <w:r>
+        <w:t>catapecchia ?</w:t>
+      </w:r>
+      <w:proofErr w:type="gramEnd"/>
+      <w:r>
+        <w:t>), di proprietà di William</w:t>
+      </w:r>
+      <w:r>
+        <w:t>,</w:t>
+      </w:r>
+      <w:r>
+        <w:t xml:space="preserve"> e chiuso in una cantina </w:t>
+      </w:r>
+      <w:r>
+        <w:rPr>
+          <w:color w:val="FF0000"/>
+        </w:rPr>
+        <w:t>buia</w:t>
+      </w:r>
+      <w:r>
+        <w:t xml:space="preserve">. Le prime ore il bambino rimase a piangere, </w:t>
+      </w:r>
+      <w:proofErr w:type="spellStart"/>
+      <w:r>
+        <w:t>finchè</w:t>
+      </w:r>
+      <w:proofErr w:type="spellEnd"/>
+      <w:r>
+        <w:t>, grazie a una torcia trovata nella cantina,</w:t>
+      </w:r>
+      <w:r>
+        <w:t xml:space="preserve"> </w:t>
+      </w:r>
+      <w:r>
+        <w:t xml:space="preserve">non individuò uno </w:t>
+      </w:r>
+      <w:r>
+        <w:rPr>
+          <w:color w:val="FF0000"/>
+        </w:rPr>
+        <w:t xml:space="preserve">stretto </w:t>
+      </w:r>
+      <w:r>
+        <w:t xml:space="preserve">cunicolo, probabilmente destinato all’aerazione, che conduceva all’esterno. Mentre Ed percorreva il cunicolo, pieno di </w:t>
+      </w:r>
+      <w:r>
+        <w:rPr>
+          <w:color w:val="FF0000"/>
+        </w:rPr>
+        <w:t>insetti</w:t>
+      </w:r>
+      <w:r>
+        <w:rPr>
+          <w:color w:val="FF0000"/>
+        </w:rPr>
+        <w:t xml:space="preserve"> </w:t>
+      </w:r>
+      <w:r>
+        <w:t xml:space="preserve">che gli camminavano sulle mani, udì lo zio che si apprestava ad entrare nella cantina. </w:t>
+      </w:r>
+      <w:proofErr w:type="gramStart"/>
+      <w:r>
+        <w:t>Ed</w:t>
+      </w:r>
+      <w:proofErr w:type="gramEnd"/>
+      <w:r>
+        <w:t xml:space="preserve"> d</w:t>
+      </w:r>
+      <w:r>
+        <w:t xml:space="preserve">oveva riuscire a </w:t>
+      </w:r>
+      <w:r>
+        <w:t>scappare</w:t>
+      </w:r>
+      <w:r>
+        <w:t xml:space="preserve"> dal cunicolo in </w:t>
+      </w:r>
+      <w:r>
+        <w:rPr>
+          <w:color w:val="FF0000"/>
+        </w:rPr>
+        <w:t>tempo</w:t>
+      </w:r>
+      <w:r>
+        <w:t>, prima che lo zio potesse scoprire cosa stava tentando di fare</w:t>
+      </w:r>
+      <w:r>
+        <w:t xml:space="preserve">. </w:t>
+      </w:r>
+      <w:r>
+        <w:t xml:space="preserve">Non appena Ed riuscì a uscire dal cunicolo il rapitore si rese conto dell’assenza del bambino e iniziò a cercarlo, avvisandolo che non poteva nascondersi in alcun modo. Il bambino allora, colto dalla paura, </w:t>
+      </w:r>
+      <w:r>
+        <w:t>percorse l’unica via di fuga che gli sembrava disponibile, ovvero una scala che portava sul tetto, poiché il giardino sul retro era completamente recintato. Dopo aver raggiunto il tetto a Ed non rimasero molte alternative, se non quell</w:t>
+      </w:r>
+      <w:r>
+        <w:t>e di tornare indietro o</w:t>
+      </w:r>
+      <w:r>
+        <w:t xml:space="preserve"> di buttarsi giù dal tetto, a una pericolosa </w:t>
+      </w:r>
+      <w:r>
+        <w:rPr>
+          <w:color w:val="FF0000"/>
+        </w:rPr>
+        <w:t>altezza</w:t>
+      </w:r>
+      <w:r>
+        <w:rPr>
+          <w:color w:val="000000" w:themeColor="text1"/>
+        </w:rPr>
+        <w:t>.</w:t>
+      </w:r>
+      <w:r>
+        <w:rPr>
+          <w:color w:val="000000" w:themeColor="text1"/>
+        </w:rPr>
+        <w:t xml:space="preserve"> Il bambino scelse la seconda opzione, poiché sentiva che lo zio si stava avvicinando. </w:t>
+      </w:r>
+      <w:r>
+        <w:rPr>
+          <w:color w:val="000000" w:themeColor="text1"/>
+        </w:rPr>
+        <w:t>Nonostante l</w:t>
+      </w:r>
+      <w:r>
+        <w:rPr>
+          <w:color w:val="000000" w:themeColor="text1"/>
+        </w:rPr>
+        <w:t>a caduta fu attutita dal gazebo in tenda (?)</w:t>
+      </w:r>
+      <w:r>
+        <w:rPr>
+          <w:color w:val="000000" w:themeColor="text1"/>
+        </w:rPr>
+        <w:t>,</w:t>
+      </w:r>
+      <w:r>
+        <w:rPr>
+          <w:color w:val="000000" w:themeColor="text1"/>
+        </w:rPr>
+        <w:t xml:space="preserve"> il bambino si fece male a tal punto da avere difficoltà </w:t>
+      </w:r>
+      <w:r>
+        <w:rPr>
+          <w:color w:val="000000" w:themeColor="text1"/>
+        </w:rPr>
+        <w:t>nel</w:t>
+      </w:r>
+      <w:r>
+        <w:rPr>
+          <w:color w:val="000000" w:themeColor="text1"/>
+        </w:rPr>
+        <w:t xml:space="preserve"> camminare (</w:t>
+      </w:r>
+      <w:r>
+        <w:rPr>
+          <w:color w:val="000000" w:themeColor="text1"/>
+        </w:rPr>
+        <w:t>Anche se quello n</w:t>
+      </w:r>
+      <w:r>
+        <w:rPr>
+          <w:color w:val="000000" w:themeColor="text1"/>
+        </w:rPr>
+        <w:t xml:space="preserve">on fu un danno permanente). Ed iniziò a strisciare utilizzando le braccia, </w:t>
+      </w:r>
+      <w:r>
+        <w:rPr>
+          <w:color w:val="000000" w:themeColor="text1"/>
+        </w:rPr>
+        <w:t>fortunatamente in quel momento</w:t>
+      </w:r>
+      <w:r>
+        <w:rPr>
+          <w:color w:val="000000" w:themeColor="text1"/>
+        </w:rPr>
+        <w:t xml:space="preserve"> sopraggiunse il padre,</w:t>
+      </w:r>
+      <w:r>
+        <w:rPr>
+          <w:color w:val="000000" w:themeColor="text1"/>
+        </w:rPr>
+        <w:t xml:space="preserve"> </w:t>
+      </w:r>
+      <w:r>
+        <w:rPr>
+          <w:color w:val="000000" w:themeColor="text1"/>
+        </w:rPr>
+        <w:t xml:space="preserve">che era riuscito a capire dove il fratello aveva </w:t>
+      </w:r>
+      <w:proofErr w:type="gramStart"/>
+      <w:r>
+        <w:rPr>
+          <w:color w:val="000000" w:themeColor="text1"/>
+        </w:rPr>
+        <w:t>portato</w:t>
+      </w:r>
+      <w:proofErr w:type="gramEnd"/>
+      <w:r>
+        <w:rPr>
+          <w:color w:val="000000" w:themeColor="text1"/>
+        </w:rPr>
+        <w:t xml:space="preserve"> Ed</w:t>
+      </w:r>
+      <w:r>
+        <w:rPr>
+          <w:color w:val="000000" w:themeColor="text1"/>
+        </w:rPr>
+        <w:t xml:space="preserve">, e vi si era recato assieme alla polizia. </w:t>
+      </w:r>
+      <w:r>
+        <w:rPr>
+          <w:color w:val="000000" w:themeColor="text1"/>
+        </w:rPr>
+        <w:t>L</w:t>
+      </w:r>
+      <w:r>
+        <w:rPr>
+          <w:color w:val="000000" w:themeColor="text1"/>
+        </w:rPr>
+        <w:t xml:space="preserve">o </w:t>
+      </w:r>
+      <w:r>
+        <w:rPr>
+          <w:color w:val="FF0000"/>
+        </w:rPr>
+        <w:t>zio William</w:t>
+      </w:r>
+      <w:r>
+        <w:rPr>
+          <w:color w:val="000000" w:themeColor="text1"/>
+        </w:rPr>
+        <w:t>, in preda alla disperazione,</w:t>
+      </w:r>
+      <w:r>
+        <w:rPr>
+          <w:color w:val="000000" w:themeColor="text1"/>
+        </w:rPr>
+        <w:t xml:space="preserve"> si sparò un colpo di rivoltella in testa</w:t>
+      </w:r>
+      <w:r>
+        <w:rPr>
+          <w:color w:val="000000" w:themeColor="text1"/>
+        </w:rPr>
+        <w:t>.</w:t>
+      </w:r>
     </w:p>
     <w:p>
       <w:pPr>
         <w:jc w:val="both"/>
       </w:pPr>
       <w:r>
-        <w:t>La tragedia si consumò il giorno del funerale del nonno di Ed,</w:t>
-      </w:r>
-      <w:r>
-        <w:t xml:space="preserve"> </w:t>
-      </w:r>
-      <w:r>
-        <w:t>ricco imprenditore, fondatore di un’importante società locale (Atori ?)</w:t>
-      </w:r>
-      <w:r>
-        <w:t xml:space="preserve"> (Ed aveva 6 anni). </w:t>
-      </w:r>
-      <w:r>
-        <w:t xml:space="preserve">Quando il curatore dell’eredità annunciò la cessione dell’azienda al padre di Ed, </w:t>
-      </w:r>
-      <w:r>
-        <w:t>lo zio William</w:t>
-      </w:r>
-      <w:r>
-        <w:t xml:space="preserve"> (la pecora nera della famiglia)</w:t>
-      </w:r>
-      <w:r>
-        <w:t>, in preda alla collera, si recò la notte stessa</w:t>
-      </w:r>
-      <w:r>
-        <w:t>, senza nemmeno cambiarsi l’abito elegante</w:t>
-      </w:r>
-      <w:r>
-        <w:t>,</w:t>
-      </w:r>
-      <w:r>
-        <w:t xml:space="preserve"> a casa di Ed, per rapirlo e chiedere un importante riscatto (Cessione dell’azienda</w:t>
-      </w:r>
-      <w:r>
-        <w:t xml:space="preserve"> ?</w:t>
-      </w:r>
-      <w:r>
-        <w:t>). Ed fu condotto in una vecchia catapecchia abbandonata nel bosco (Il senso della catapecchia ?), di proprietà di William</w:t>
-      </w:r>
-      <w:r>
-        <w:t>,</w:t>
-      </w:r>
-      <w:r>
-        <w:t xml:space="preserve"> e chiuso in una cantina </w:t>
-      </w:r>
-      <w:r>
-        <w:rPr>
-          <w:color w:val="FF0000"/>
-        </w:rPr>
-        <w:t>buia</w:t>
-      </w:r>
-      <w:r>
-        <w:t xml:space="preserve">. Le prime ore il bambino rimase a piangere, finchè </w:t>
-      </w:r>
-      <w:r>
-        <w:t xml:space="preserve">non individuò uno </w:t>
-      </w:r>
-      <w:r>
-        <w:rPr>
-          <w:color w:val="FF0000"/>
-        </w:rPr>
-        <w:t xml:space="preserve">stretto </w:t>
-      </w:r>
-      <w:r>
-        <w:t xml:space="preserve">cunicolo, probabilmente destinato all’aerazione, che conduceva all’esterno. Mentre Ed percorreva il cunicolo, pieno di </w:t>
-      </w:r>
-      <w:r>
-        <w:rPr>
-          <w:color w:val="FF0000"/>
-        </w:rPr>
-        <w:t>insetti</w:t>
-      </w:r>
-      <w:r>
-        <w:rPr>
-          <w:color w:val="FF0000"/>
-        </w:rPr>
-        <w:t xml:space="preserve"> </w:t>
-      </w:r>
-      <w:r>
-        <w:t xml:space="preserve">che gli camminavano sulle mani, udì lo zio che si apprestava ad entrare nella cantina. </w:t>
-      </w:r>
-      <w:r>
-        <w:t>Ed d</w:t>
-      </w:r>
-      <w:r>
-        <w:t xml:space="preserve">oveva riuscire a </w:t>
-      </w:r>
-      <w:r>
-        <w:t>scappare</w:t>
-      </w:r>
-      <w:r>
-        <w:t xml:space="preserve"> dal cunicolo in </w:t>
-      </w:r>
-      <w:r>
-        <w:rPr>
-          <w:color w:val="FF0000"/>
-        </w:rPr>
-        <w:t>tempo</w:t>
-      </w:r>
-      <w:r>
-        <w:t>, prima che lo zio potesse scoprire cosa stava tentando di fare</w:t>
-      </w:r>
-      <w:r>
-        <w:t xml:space="preserve">. </w:t>
-      </w:r>
-      <w:r>
-        <w:t xml:space="preserve">Non appena Ed riuscì a uscire dal cunicolo il rapitore si rese conto dell’assenza del bambino e iniziò a cercarlo, avvisandolo che non poteva nascondersi in alcun modo. Il bambino allora, colto dalla paura, </w:t>
-      </w:r>
-      <w:r>
-        <w:t>percorse l’unica via di fuga che gli sembrava disponibile, ovvero una scala che portava sul tetto, poiché il giardino sul retro era completamente recintato. Dopo aver raggiunto il tetto a Ed non rimasero molte alternative, se non quell</w:t>
-      </w:r>
-      <w:r>
-        <w:t>e di tornare indietro o</w:t>
-      </w:r>
-      <w:r>
-        <w:t xml:space="preserve"> di buttarsi giù dal tetto, a una pericolosa </w:t>
-      </w:r>
-      <w:r>
-        <w:rPr>
-          <w:color w:val="FF0000"/>
-        </w:rPr>
-        <w:t>altezza</w:t>
-      </w:r>
-      <w:r>
-        <w:rPr>
-          <w:color w:val="000000" w:themeColor="text1"/>
-        </w:rPr>
-        <w:t>.</w:t>
-      </w:r>
-      <w:r>
-        <w:rPr>
-          <w:color w:val="000000" w:themeColor="text1"/>
-        </w:rPr>
-        <w:t xml:space="preserve"> Il bambino scelse la seconda opzione, poiché sentiva che lo zio si stava avvicinando. </w:t>
-      </w:r>
-      <w:r>
-        <w:rPr>
-          <w:color w:val="000000" w:themeColor="text1"/>
-        </w:rPr>
-        <w:t>Nonostante l</w:t>
-      </w:r>
-      <w:r>
-        <w:rPr>
-          <w:color w:val="000000" w:themeColor="text1"/>
-        </w:rPr>
-        <w:t>a caduta fu attutita dal gazebo in tenda (?)</w:t>
-      </w:r>
-      <w:r>
-        <w:rPr>
-          <w:color w:val="000000" w:themeColor="text1"/>
-        </w:rPr>
-        <w:t>,</w:t>
-      </w:r>
-      <w:r>
-        <w:rPr>
-          <w:color w:val="000000" w:themeColor="text1"/>
-        </w:rPr>
-        <w:t xml:space="preserve"> il bambino si fece male a tal punto da avere difficoltà </w:t>
-      </w:r>
-      <w:r>
-        <w:rPr>
-          <w:color w:val="000000" w:themeColor="text1"/>
-        </w:rPr>
-        <w:t>nel</w:t>
-      </w:r>
-      <w:r>
-        <w:rPr>
-          <w:color w:val="000000" w:themeColor="text1"/>
-        </w:rPr>
-        <w:t xml:space="preserve"> camminare (</w:t>
-      </w:r>
-      <w:r>
-        <w:rPr>
-          <w:color w:val="000000" w:themeColor="text1"/>
-        </w:rPr>
-        <w:t>Anche se quello n</w:t>
-      </w:r>
-      <w:r>
-        <w:rPr>
-          <w:color w:val="000000" w:themeColor="text1"/>
-        </w:rPr>
-        <w:t xml:space="preserve">on fu un danno permanente). Ed iniziò a strisciare utilizzando le braccia, </w:t>
-      </w:r>
-      <w:r>
-        <w:rPr>
-          <w:color w:val="000000" w:themeColor="text1"/>
-        </w:rPr>
-        <w:t>fortunatamente in quel momento</w:t>
-      </w:r>
-      <w:r>
-        <w:rPr>
-          <w:color w:val="000000" w:themeColor="text1"/>
-        </w:rPr>
-        <w:t xml:space="preserve"> sopraggiunse il padre,</w:t>
-      </w:r>
-      <w:r>
-        <w:rPr>
-          <w:color w:val="000000" w:themeColor="text1"/>
-        </w:rPr>
-        <w:t xml:space="preserve"> </w:t>
-      </w:r>
-      <w:r>
-        <w:rPr>
-          <w:color w:val="000000" w:themeColor="text1"/>
-        </w:rPr>
-        <w:t>che era riuscito a capire dove il fratello aveva portato Ed</w:t>
-      </w:r>
-      <w:r>
-        <w:rPr>
-          <w:color w:val="000000" w:themeColor="text1"/>
-        </w:rPr>
-        <w:t xml:space="preserve">, e vi si era recato assieme alla polizia. Nonostante questo apparente lieto fine, lo </w:t>
-      </w:r>
-      <w:r>
-        <w:rPr>
-          <w:color w:val="FF0000"/>
-        </w:rPr>
-        <w:t>zio William</w:t>
-      </w:r>
-      <w:r>
-        <w:rPr>
-          <w:color w:val="000000" w:themeColor="text1"/>
-        </w:rPr>
-        <w:t>, in preda alla disperazione, uccise il padre di Ed, sparandogli un colpo con la sua rivoltella, suicidandosi poi con un colpo in testa.</w:t>
-      </w:r>
-    </w:p>
-    <w:p>
-      <w:pPr>
-        <w:jc w:val="both"/>
-      </w:pPr>
-    </w:p>
-    <w:p>
-      <w:pPr>
-        <w:jc w:val="both"/>
-      </w:pPr>
-      <w:r>
-        <w:t xml:space="preserve">Idea: il guanto che Ed usa per combattere è legato alla figura del padre, che lo ha abbandonato da bambino, lasciando a casa solo i suoi effetti personali, tra cui ci sono proprio i suoi guanti, che davano a Ed un senso di protezione. </w:t>
-      </w:r>
-      <w:r>
         <w:br w:type="page"/>
       </w:r>
     </w:p>
@@ -3974,22 +4607,22 @@
       <w:pPr>
         <w:pStyle w:val="Titolo1"/>
       </w:pPr>
-      <w:bookmarkStart w:id="7" w:name="_Toc102656559"/>
+      <w:bookmarkStart w:id="8" w:name="_Toc102679798"/>
       <w:r>
         <w:lastRenderedPageBreak/>
         <w:t>Gameplay</w:t>
       </w:r>
-      <w:bookmarkEnd w:id="7"/>
+      <w:bookmarkEnd w:id="8"/>
     </w:p>
     <w:p>
       <w:pPr>
         <w:pStyle w:val="Titolo2"/>
       </w:pPr>
-      <w:bookmarkStart w:id="8" w:name="_Toc102656560"/>
+      <w:bookmarkStart w:id="9" w:name="_Toc102679799"/>
       <w:r>
         <w:t>Obiettivi</w:t>
       </w:r>
-      <w:bookmarkEnd w:id="8"/>
+      <w:bookmarkEnd w:id="9"/>
     </w:p>
     <w:p>
       <w:pPr>
@@ -4015,7 +4648,21 @@
         <w:rPr>
           <w:i/>
         </w:rPr>
-        <w:t>L’obiettivo del gioco è progredire attravero i vari livelli distruggendo i nemici e raccogliendo particolari oggetti che verranno utilizzati per modificare le abilità del giocare. Alcuni oggetti saranno necessari per sconfiggere i boss di fine livello.</w:t>
+        <w:t xml:space="preserve">L’obiettivo del gioco è progredire </w:t>
+      </w:r>
+      <w:proofErr w:type="spellStart"/>
+      <w:r>
+        <w:rPr>
+          <w:i/>
+        </w:rPr>
+        <w:t>attravero</w:t>
+      </w:r>
+      <w:proofErr w:type="spellEnd"/>
+      <w:r>
+        <w:rPr>
+          <w:i/>
+        </w:rPr>
+        <w:t xml:space="preserve"> i vari livelli distruggendo i nemici e raccogliendo particolari oggetti che verranno utilizzati per modificare le abilità del giocare. Alcuni oggetti saranno necessari per sconfiggere i boss di fine livello.</w:t>
       </w:r>
     </w:p>
     <w:p/>
@@ -4115,11 +4762,11 @@
       <w:pPr>
         <w:pStyle w:val="Titolo2"/>
       </w:pPr>
-      <w:bookmarkStart w:id="9" w:name="_Toc102656561"/>
+      <w:bookmarkStart w:id="10" w:name="_Toc102679800"/>
       <w:r>
         <w:t>Abilità del giocatore</w:t>
       </w:r>
-      <w:bookmarkEnd w:id="9"/>
+      <w:bookmarkEnd w:id="10"/>
     </w:p>
     <w:p>
       <w:pPr>
@@ -4151,8 +4798,13 @@
         <w:t xml:space="preserve">è </w:t>
       </w:r>
       <w:r>
-        <w:t>Ed Scar</w:t>
-      </w:r>
+        <w:t xml:space="preserve">Ed </w:t>
+      </w:r>
+      <w:proofErr w:type="spellStart"/>
+      <w:r>
+        <w:t>Scar</w:t>
+      </w:r>
+      <w:proofErr w:type="spellEnd"/>
       <w:r>
         <w:t xml:space="preserve">, il protagonista della storia. </w:t>
       </w:r>
@@ -4224,13 +4876,21 @@
         <w:t>un boss che rappresenta la paura incarnata, e per concludere l’area dovr</w:t>
       </w:r>
       <w:r>
-        <w:t xml:space="preserve">à sconfiggere il boss che </w:t>
+        <w:t xml:space="preserve">à sconfiggere il boss </w:t>
+      </w:r>
+      <w:proofErr w:type="gramStart"/>
+      <w:r>
+        <w:t xml:space="preserve">che </w:t>
       </w:r>
       <w:r>
         <w:t xml:space="preserve"> </w:t>
       </w:r>
       <w:r>
-        <w:t xml:space="preserve">sconfitto </w:t>
+        <w:t>sconfitto</w:t>
+      </w:r>
+      <w:proofErr w:type="gramEnd"/>
+      <w:r>
+        <w:t xml:space="preserve"> </w:t>
       </w:r>
       <w:r>
         <w:t>il giocatore otterrà i potenziamenti.</w:t>
@@ -4241,11 +4901,11 @@
       <w:pPr>
         <w:pStyle w:val="Titolo2"/>
       </w:pPr>
-      <w:bookmarkStart w:id="10" w:name="_Toc102656562"/>
+      <w:bookmarkStart w:id="11" w:name="_Toc102679801"/>
       <w:r>
         <w:t>Meccaniche di gioco</w:t>
       </w:r>
-      <w:bookmarkEnd w:id="10"/>
+      <w:bookmarkEnd w:id="11"/>
     </w:p>
     <w:p>
       <w:pPr>
@@ -4260,7 +4920,15 @@
         <w:jc w:val="both"/>
       </w:pPr>
       <w:r>
-        <w:t>In questa sezione andrebbero specificate le meccaniche di gioco fondamentali (core mechanics). Nelle sezioni successive possiamo riportare le altre meccaniche secondarie.</w:t>
+        <w:t xml:space="preserve">In questa sezione andrebbero specificate le meccaniche di gioco fondamentali (core </w:t>
+      </w:r>
+      <w:proofErr w:type="spellStart"/>
+      <w:r>
+        <w:t>mechanics</w:t>
+      </w:r>
+      <w:proofErr w:type="spellEnd"/>
+      <w:r>
+        <w:t>). Nelle sezioni successive possiamo riportare le altre meccaniche secondarie.</w:t>
       </w:r>
     </w:p>
     <w:p>
@@ -4300,8 +4968,13 @@
         <w:t>:</w:t>
       </w:r>
       <w:r>
-        <w:t xml:space="preserve"> serve per sconfiggere i vari nemici presenti nelle aree. Lo stile di combattimento del giocatore sarà ranged</w:t>
-      </w:r>
+        <w:t xml:space="preserve"> serve per sconfiggere i vari nemici presenti nelle aree. Lo stile di combattimento del giocatore sarà </w:t>
+      </w:r>
+      <w:proofErr w:type="spellStart"/>
+      <w:r>
+        <w:t>ranged</w:t>
+      </w:r>
+      <w:proofErr w:type="spellEnd"/>
       <w:r>
         <w:t>,</w:t>
       </w:r>
@@ -4364,7 +5037,21 @@
         <w:rPr>
           <w:iCs/>
         </w:rPr>
-        <w:t xml:space="preserve">ando verso destra e sinistra, e in alcune circostanze relative alla zona il movimento permetterà dei </w:t>
+        <w:t xml:space="preserve">ando verso destra e sinistra, e in alcune circostanze relative alla zona il movimento permetterà </w:t>
+      </w:r>
+      <w:proofErr w:type="gramStart"/>
+      <w:r>
+        <w:rPr>
+          <w:iCs/>
+        </w:rPr>
+        <w:t>dei</w:t>
+      </w:r>
+      <w:proofErr w:type="gramEnd"/>
+      <w:r>
+        <w:rPr>
+          <w:iCs/>
+        </w:rPr>
+        <w:t xml:space="preserve"> </w:t>
       </w:r>
       <w:r>
         <w:rPr>
@@ -4481,13 +5168,27 @@
         <w:rPr>
           <w:iCs/>
         </w:rPr>
-        <w:t xml:space="preserve"> e per schivare alcuni tipi di attacchi dei nemici</w:t>
-      </w:r>
-      <w:r>
-        <w:rPr>
-          <w:iCs/>
-        </w:rPr>
-        <w:t xml:space="preserve">, quindi il giocatore avrà la possibilità di far compiere al personaggio l’azione </w:t>
+        <w:t xml:space="preserve"> e per schivare alcuni tipi di attacchi dei </w:t>
+      </w:r>
+      <w:proofErr w:type="gramStart"/>
+      <w:r>
+        <w:rPr>
+          <w:iCs/>
+        </w:rPr>
+        <w:t>nemici</w:t>
+      </w:r>
+      <w:r>
+        <w:rPr>
+          <w:iCs/>
+        </w:rPr>
+        <w:t>, quindi</w:t>
+      </w:r>
+      <w:proofErr w:type="gramEnd"/>
+      <w:r>
+        <w:rPr>
+          <w:iCs/>
+        </w:rPr>
+        <w:t xml:space="preserve"> il giocatore avrà la possibilità di far compiere al personaggio l’azione </w:t>
       </w:r>
       <w:r>
         <w:rPr>
@@ -4712,11 +5413,19 @@
         </w:rPr>
         <w:t xml:space="preserve"> </w:t>
       </w:r>
-      <w:r>
-        <w:rPr>
-          <w:iCs/>
-        </w:rPr>
-        <w:t>E’ possibile utilizzare tramite l’equipaggiamento solo due potenziamenti attivi contemporaneamen</w:t>
+      <w:proofErr w:type="gramStart"/>
+      <w:r>
+        <w:rPr>
+          <w:iCs/>
+        </w:rPr>
+        <w:t>E’</w:t>
+      </w:r>
+      <w:proofErr w:type="gramEnd"/>
+      <w:r>
+        <w:rPr>
+          <w:iCs/>
+        </w:rPr>
+        <w:t xml:space="preserve"> possibile utilizzare tramite l’equipaggiamento solo due potenziamenti attivi contemporaneamen</w:t>
       </w:r>
       <w:r>
         <w:rPr>
@@ -5163,11 +5872,11 @@
       <w:pPr>
         <w:pStyle w:val="Titolo2"/>
       </w:pPr>
-      <w:bookmarkStart w:id="11" w:name="_Toc102656563"/>
+      <w:bookmarkStart w:id="12" w:name="_Toc102679802"/>
       <w:r>
         <w:t>Oggetti e power-ups</w:t>
       </w:r>
-      <w:bookmarkEnd w:id="11"/>
+      <w:bookmarkEnd w:id="12"/>
     </w:p>
     <w:p>
       <w:pPr>
@@ -5301,7 +6010,21 @@
         <w:rPr>
           <w:iCs/>
         </w:rPr>
-        <w:t xml:space="preserve">possono essere usati solamente 2 contemporaneamente </w:t>
+        <w:t xml:space="preserve">possono essere usati solamente </w:t>
+      </w:r>
+      <w:proofErr w:type="gramStart"/>
+      <w:r>
+        <w:rPr>
+          <w:iCs/>
+        </w:rPr>
+        <w:t>2</w:t>
+      </w:r>
+      <w:proofErr w:type="gramEnd"/>
+      <w:r>
+        <w:rPr>
+          <w:iCs/>
+        </w:rPr>
+        <w:t xml:space="preserve"> contemporaneamente </w:t>
       </w:r>
       <w:r>
         <w:rPr>
@@ -5829,11 +6552,11 @@
       <w:pPr>
         <w:pStyle w:val="Titolo2"/>
       </w:pPr>
-      <w:bookmarkStart w:id="12" w:name="_Toc102656564"/>
+      <w:bookmarkStart w:id="13" w:name="_Toc102679803"/>
       <w:r>
         <w:t>Progressione e sfida</w:t>
       </w:r>
-      <w:bookmarkEnd w:id="12"/>
+      <w:bookmarkEnd w:id="13"/>
     </w:p>
     <w:p>
       <w:pPr>
@@ -5907,7 +6630,21 @@
         <w:rPr>
           <w:iCs/>
         </w:rPr>
-        <w:t xml:space="preserve"> delle meccaniche base. Una volta terminata la boss-fight </w:t>
+        <w:t xml:space="preserve"> delle meccaniche base. Una volta terminata la boss-</w:t>
+      </w:r>
+      <w:proofErr w:type="spellStart"/>
+      <w:r>
+        <w:rPr>
+          <w:iCs/>
+        </w:rPr>
+        <w:t>fight</w:t>
+      </w:r>
+      <w:proofErr w:type="spellEnd"/>
+      <w:r>
+        <w:rPr>
+          <w:iCs/>
+        </w:rPr>
+        <w:t xml:space="preserve"> </w:t>
       </w:r>
       <w:r>
         <w:rPr>
@@ -6366,6 +7103,7 @@
           <w:bCs/>
         </w:rPr>
       </w:pPr>
+      <w:proofErr w:type="spellStart"/>
       <w:r>
         <w:rPr>
           <w:b/>
@@ -6373,6 +7111,7 @@
         </w:rPr>
         <w:t>Dummevil</w:t>
       </w:r>
+      <w:proofErr w:type="spellEnd"/>
       <w:r>
         <w:t>: Dopo</w:t>
       </w:r>
@@ -6438,7 +7177,15 @@
         <w:t>s</w:t>
       </w:r>
       <w:r>
-        <w:t>aranno presenti 2 checkpoint; il primo sarà presente nel momento che precede l’incontro con l’uomo elegante, in prossimità della casa. Il secondo, si troverà nella casa di legno, dopo aver preso il guanto.</w:t>
+        <w:t xml:space="preserve">aranno presenti </w:t>
+      </w:r>
+      <w:proofErr w:type="gramStart"/>
+      <w:r>
+        <w:t>2</w:t>
+      </w:r>
+      <w:proofErr w:type="gramEnd"/>
+      <w:r>
+        <w:t xml:space="preserve"> checkpoint; il primo sarà presente nel momento che precede l’incontro con l’uomo elegante, in prossimità della casa. Il secondo, si troverà nella casa di legno, dopo aver preso il guanto.</w:t>
       </w:r>
     </w:p>
     <w:p>
@@ -6725,12 +7472,14 @@
       <w:r>
         <w:t xml:space="preserve">, di </w:t>
       </w:r>
+      <w:proofErr w:type="spellStart"/>
       <w:r>
         <w:rPr>
           <w:shd w:val="clear" w:color="auto" w:fill="FFFFFF"/>
         </w:rPr>
         <w:t>Dalí</w:t>
       </w:r>
+      <w:proofErr w:type="spellEnd"/>
       <w:r>
         <w:rPr>
           <w:shd w:val="clear" w:color="auto" w:fill="FFFFFF"/>
@@ -6776,6 +7525,7 @@
           <w:bCs/>
         </w:rPr>
       </w:pPr>
+      <w:proofErr w:type="spellStart"/>
       <w:r>
         <w:rPr>
           <w:b/>
@@ -6790,6 +7540,7 @@
         </w:rPr>
         <w:t>lockhead</w:t>
       </w:r>
+      <w:proofErr w:type="spellEnd"/>
       <w:r>
         <w:t xml:space="preserve">: </w:t>
       </w:r>
@@ -6815,12 +7566,21 @@
           <w:bCs/>
         </w:rPr>
       </w:pPr>
+      <w:proofErr w:type="spellStart"/>
       <w:r>
         <w:rPr>
           <w:b/>
           <w:bCs/>
         </w:rPr>
-        <w:t xml:space="preserve">Sharcet </w:t>
+        <w:t>Sharcet</w:t>
+      </w:r>
+      <w:proofErr w:type="spellEnd"/>
+      <w:r>
+        <w:rPr>
+          <w:b/>
+          <w:bCs/>
+        </w:rPr>
+        <w:t xml:space="preserve"> </w:t>
       </w:r>
       <w:r>
         <w:t>(</w:t>
@@ -6828,6 +7588,7 @@
       <w:r>
         <w:t xml:space="preserve">Crasi di </w:t>
       </w:r>
+      <w:proofErr w:type="spellStart"/>
       <w:r>
         <w:rPr>
           <w:i/>
@@ -6835,9 +7596,11 @@
         </w:rPr>
         <w:t>sharp</w:t>
       </w:r>
+      <w:proofErr w:type="spellEnd"/>
       <w:r>
         <w:t xml:space="preserve"> e </w:t>
       </w:r>
+      <w:proofErr w:type="spellStart"/>
       <w:r>
         <w:rPr>
           <w:i/>
@@ -6845,6 +7608,7 @@
         </w:rPr>
         <w:t>lancet</w:t>
       </w:r>
+      <w:proofErr w:type="spellEnd"/>
       <w:r>
         <w:t>)</w:t>
       </w:r>
@@ -6852,7 +7616,15 @@
         <w:t xml:space="preserve">: </w:t>
       </w:r>
       <w:r>
-        <w:t>in un certo senso sono complementari ai precedenti; hanno lancette al posto degli arti, con cui possono infliggere danni al protagonista. Di solito fanno gruppo con i Clockhead.</w:t>
+        <w:t xml:space="preserve">in un certo senso sono complementari ai precedenti; hanno lancette al posto degli arti, con cui possono infliggere danni al protagonista. Di solito fanno gruppo con i </w:t>
+      </w:r>
+      <w:proofErr w:type="spellStart"/>
+      <w:r>
+        <w:t>Clockhead</w:t>
+      </w:r>
+      <w:proofErr w:type="spellEnd"/>
+      <w:r>
+        <w:t>.</w:t>
       </w:r>
     </w:p>
     <w:p>
@@ -6867,6 +7639,7 @@
           <w:bCs/>
         </w:rPr>
       </w:pPr>
+      <w:proofErr w:type="spellStart"/>
       <w:r>
         <w:rPr>
           <w:b/>
@@ -6874,6 +7647,7 @@
         </w:rPr>
         <w:t>Tricronos</w:t>
       </w:r>
+      <w:proofErr w:type="spellEnd"/>
       <w:r>
         <w:t>: essere a tre teste, che rappresentano passato, presente e futuro.</w:t>
       </w:r>
@@ -6894,9 +7668,14 @@
       <w:r>
         <w:t xml:space="preserve">”. La testa del passato sarà una fiammella, magari con il collo che ricordi la colonna di una candela; la testa del presente sarà quella di un uomo adulto e barbuto, dall’aura divina (simile agli </w:t>
       </w:r>
+      <w:proofErr w:type="gramStart"/>
       <w:r>
         <w:lastRenderedPageBreak/>
-        <w:t>dei greci); la testa del futuro corrisponderà alla rappresentazione classica della morte.</w:t>
+        <w:t>dei</w:t>
+      </w:r>
+      <w:proofErr w:type="gramEnd"/>
+      <w:r>
+        <w:t xml:space="preserve"> greci); la testa del futuro corrisponderà alla rappresentazione classica della morte.</w:t>
       </w:r>
       <w:r>
         <w:t xml:space="preserve"> </w:t>
@@ -7003,18 +7782,26 @@
         <w:t>a quando si supera un certo punto del livello, un timer di n minuti viene attivato; da quel momento in poi lo scenario inizierà a degradarsi. Il giocatore dovrà sconfiggere i nemici che incontra lungo il cammino (incluso il boss di fine livello) entro lo scadere del timer.</w:t>
       </w:r>
       <w:r>
-        <w:t xml:space="preserve"> Una volta sconfitto il boss, il giocatore dovrà raggiungere una tomba, traguardo del livello, allo stesso modo in cui la morte è costituisce il traguardo della vita. Se il giocatore non riuscirà a raggiungere il traguardo entro lo scadere del timer, il protagonista morirà.</w:t>
+        <w:t xml:space="preserve"> Una volta sconfitto il boss, il giocatore dovrà raggiungere una tomba, traguardo del livello, allo stesso modo in cui la morte </w:t>
+      </w:r>
+      <w:proofErr w:type="gramStart"/>
+      <w:r>
+        <w:t>è</w:t>
+      </w:r>
+      <w:proofErr w:type="gramEnd"/>
+      <w:r>
+        <w:t xml:space="preserve"> costituisce il traguardo della vita. Se il giocatore non riuscirà a raggiungere il traguardo entro lo scadere del timer, il protagonista morirà.</w:t>
       </w:r>
     </w:p>
     <w:p>
       <w:pPr>
         <w:pStyle w:val="Titolo2"/>
       </w:pPr>
-      <w:bookmarkStart w:id="13" w:name="_Toc102656565"/>
+      <w:bookmarkStart w:id="14" w:name="_Toc102679804"/>
       <w:r>
         <w:t>Sconfitta</w:t>
       </w:r>
-      <w:bookmarkEnd w:id="13"/>
+      <w:bookmarkEnd w:id="14"/>
     </w:p>
     <w:p>
       <w:r>
@@ -7070,11 +7857,11 @@
       <w:pPr>
         <w:pStyle w:val="Titolo1"/>
       </w:pPr>
-      <w:bookmarkStart w:id="14" w:name="_Toc102656566"/>
+      <w:bookmarkStart w:id="15" w:name="_Toc102679805"/>
       <w:r>
         <w:t>Art Style</w:t>
       </w:r>
-      <w:bookmarkEnd w:id="14"/>
+      <w:bookmarkEnd w:id="15"/>
     </w:p>
     <w:p>
       <w:pPr>
@@ -7100,25 +7887,47 @@
         <w:rPr>
           <w:i/>
         </w:rPr>
-        <w:t>Il gioco è un plaform 2D che prevede lo scrolling orizzontale e verticale. I livelli sono caratterizzati da un grafica pixel-art che ricorda i giochi 8/16 bit…</w:t>
+        <w:t xml:space="preserve">Il gioco è un </w:t>
+      </w:r>
+      <w:proofErr w:type="spellStart"/>
+      <w:r>
+        <w:rPr>
+          <w:i/>
+        </w:rPr>
+        <w:t>plaform</w:t>
+      </w:r>
+      <w:proofErr w:type="spellEnd"/>
+      <w:r>
+        <w:rPr>
+          <w:i/>
+        </w:rPr>
+        <w:t xml:space="preserve"> 2D che prevede lo scrolling orizzontale e verticale. I livelli sono caratterizzati da un grafica pixel-art che ricorda i giochi 8/16 bit…</w:t>
       </w:r>
     </w:p>
     <w:p>
       <w:pPr>
         <w:pStyle w:val="Titolo1"/>
       </w:pPr>
-      <w:bookmarkStart w:id="15" w:name="_Toc102656567"/>
+      <w:bookmarkStart w:id="16" w:name="_Toc102679806"/>
       <w:r>
         <w:t>Musica e Suono</w:t>
       </w:r>
-      <w:bookmarkEnd w:id="15"/>
+      <w:bookmarkEnd w:id="16"/>
     </w:p>
     <w:p>
       <w:pPr>
         <w:jc w:val="both"/>
       </w:pPr>
       <w:r>
-        <w:t>Qui vanno inseriti i dettagli sulla musica e sugli effetti sonori. Questa sezione può contenere varie sotto-sezioni in base alla complessità della musica e dei suoni.</w:t>
+        <w:t xml:space="preserve">Qui vanno inseriti i dettagli sulla musica e sugli effetti sonori. Questa sezione può contenere varie </w:t>
+      </w:r>
+      <w:proofErr w:type="gramStart"/>
+      <w:r>
+        <w:t>sotto-sezioni</w:t>
+      </w:r>
+      <w:proofErr w:type="gramEnd"/>
+      <w:r>
+        <w:t xml:space="preserve"> in base alla complessità della musica e dei suoni.</w:t>
       </w:r>
     </w:p>
     <w:p/>
@@ -7126,11 +7935,11 @@
       <w:pPr>
         <w:pStyle w:val="Titolo1"/>
       </w:pPr>
-      <w:bookmarkStart w:id="16" w:name="_Toc102656568"/>
+      <w:bookmarkStart w:id="17" w:name="_Toc102679807"/>
       <w:r>
         <w:t>Dettagli Tecnici</w:t>
       </w:r>
-      <w:bookmarkEnd w:id="16"/>
+      <w:bookmarkEnd w:id="17"/>
     </w:p>
     <w:p>
       <w:pPr>
@@ -7144,18 +7953,26 @@
       </w:r>
       <w:r>
         <w:lastRenderedPageBreak/>
-        <w:t>dettagliata, ma dovrebbe fornire solo le informazioni più importanti. I dettagli vanno inseriti in un documento separato (Technical Design Document - TDD).</w:t>
+        <w:t xml:space="preserve">dettagliata, ma dovrebbe fornire solo le informazioni più importanti. I dettagli vanno inseriti in un documento separato (Technical Design </w:t>
+      </w:r>
+      <w:proofErr w:type="spellStart"/>
+      <w:r>
+        <w:t>Document</w:t>
+      </w:r>
+      <w:proofErr w:type="spellEnd"/>
+      <w:r>
+        <w:t xml:space="preserve"> - TDD).</w:t>
       </w:r>
     </w:p>
     <w:p>
       <w:pPr>
         <w:pStyle w:val="Titolo1"/>
       </w:pPr>
-      <w:bookmarkStart w:id="17" w:name="_Toc102656569"/>
+      <w:bookmarkStart w:id="18" w:name="_Toc102679808"/>
       <w:r>
         <w:t>Mercato</w:t>
       </w:r>
-      <w:bookmarkEnd w:id="17"/>
+      <w:bookmarkEnd w:id="18"/>
     </w:p>
     <w:p>
       <w:pPr>
@@ -7180,11 +7997,11 @@
       <w:pPr>
         <w:pStyle w:val="Titolo2"/>
       </w:pPr>
-      <w:bookmarkStart w:id="18" w:name="_Toc102656570"/>
+      <w:bookmarkStart w:id="19" w:name="_Toc102679809"/>
       <w:r>
         <w:t>Target</w:t>
       </w:r>
-      <w:bookmarkEnd w:id="18"/>
+      <w:bookmarkEnd w:id="19"/>
     </w:p>
     <w:p/>
     <w:p>
@@ -7203,13 +8020,42 @@
         </w:rPr>
       </w:pPr>
       <w:r>
-        <w:t>Il nostro gioco è stato pensato per giocatori che hanno una età da i 17 anni</w:t>
+        <w:t xml:space="preserve">Il nostro gioco è stato pensato per giocatori che hanno una età </w:t>
+      </w:r>
+      <w:proofErr w:type="spellStart"/>
+      <w:proofErr w:type="gramStart"/>
+      <w:r>
+        <w:t>da</w:t>
+      </w:r>
+      <w:proofErr w:type="spellEnd"/>
+      <w:r>
+        <w:t xml:space="preserve"> i</w:t>
+      </w:r>
+      <w:proofErr w:type="gramEnd"/>
+      <w:r>
+        <w:t xml:space="preserve"> 17 anni</w:t>
       </w:r>
       <w:r>
         <w:t xml:space="preserve"> in su</w:t>
       </w:r>
       <w:r>
-        <w:t xml:space="preserve">, in quanto tratta dei temi pesanti. Il gioco è consigliabile agli amanti degli indie o dei platformer. </w:t>
+        <w:t xml:space="preserve">, in quanto tratta dei temi pesanti. Il gioco è consigliabile agli amanti </w:t>
+      </w:r>
+      <w:proofErr w:type="gramStart"/>
+      <w:r>
+        <w:t>degli indie</w:t>
+      </w:r>
+      <w:proofErr w:type="gramEnd"/>
+      <w:r>
+        <w:t xml:space="preserve"> o dei </w:t>
+      </w:r>
+      <w:proofErr w:type="spellStart"/>
+      <w:r>
+        <w:t>platformer</w:t>
+      </w:r>
+      <w:proofErr w:type="spellEnd"/>
+      <w:r>
+        <w:t xml:space="preserve">. </w:t>
       </w:r>
     </w:p>
     <w:p/>
@@ -7217,11 +8063,11 @@
       <w:pPr>
         <w:pStyle w:val="Titolo2"/>
       </w:pPr>
-      <w:bookmarkStart w:id="19" w:name="_Toc102656571"/>
+      <w:bookmarkStart w:id="20" w:name="_Toc102679810"/>
       <w:r>
         <w:t>Piattaforma e monetizzazione</w:t>
       </w:r>
-      <w:bookmarkEnd w:id="19"/>
+      <w:bookmarkEnd w:id="20"/>
     </w:p>
     <w:p/>
     <w:p>
@@ -7243,8 +8089,13 @@
       </w:r>
     </w:p>
     <w:p>
-      <w:r>
-        <w:t>Inoltre sarà messa a disposizione una mail del team di sviluppo nel caso ci sia qualcuno che voglia chiedere più informazioni o vuole partecipare allo sviluppo attivamente.</w:t>
+      <w:proofErr w:type="gramStart"/>
+      <w:r>
+        <w:t>Inoltre</w:t>
+      </w:r>
+      <w:proofErr w:type="gramEnd"/>
+      <w:r>
+        <w:t xml:space="preserve"> sarà messa a disposizione una mail del team di sviluppo nel caso ci sia qualcuno che voglia chiedere più informazioni o vuole partecipare allo sviluppo attivamente.</w:t>
       </w:r>
     </w:p>
     <w:p>
@@ -7257,11 +8108,11 @@
       <w:pPr>
         <w:pStyle w:val="Titolo2"/>
       </w:pPr>
-      <w:bookmarkStart w:id="20" w:name="_Toc102656572"/>
+      <w:bookmarkStart w:id="21" w:name="_Toc102679811"/>
       <w:r>
         <w:t>Localizzazione</w:t>
       </w:r>
-      <w:bookmarkEnd w:id="20"/>
+      <w:bookmarkEnd w:id="21"/>
     </w:p>
     <w:p/>
     <w:p>
@@ -7282,12 +8133,12 @@
       <w:pPr>
         <w:pStyle w:val="Titolo1"/>
       </w:pPr>
-      <w:bookmarkStart w:id="21" w:name="_Toc102656573"/>
+      <w:bookmarkStart w:id="22" w:name="_Toc102679812"/>
       <w:r>
         <w:lastRenderedPageBreak/>
         <w:t>Idee</w:t>
       </w:r>
-      <w:bookmarkEnd w:id="21"/>
+      <w:bookmarkEnd w:id="22"/>
     </w:p>
     <w:p>
       <w:pPr>
@@ -7328,21 +8179,21 @@
       <w:pPr>
         <w:pStyle w:val="Titolo1"/>
       </w:pPr>
-      <w:bookmarkStart w:id="22" w:name="_Toc102656574"/>
+      <w:bookmarkStart w:id="23" w:name="_Toc102679813"/>
       <w:r>
         <w:t>Approfondimenti</w:t>
       </w:r>
-      <w:bookmarkEnd w:id="22"/>
+      <w:bookmarkEnd w:id="23"/>
     </w:p>
     <w:p>
       <w:pPr>
         <w:pStyle w:val="Titolo2"/>
       </w:pPr>
-      <w:bookmarkStart w:id="23" w:name="_Toc102656575"/>
+      <w:bookmarkStart w:id="24" w:name="_Toc102679814"/>
       <w:r>
         <w:t>Red Door, Yellow Door</w:t>
       </w:r>
-      <w:bookmarkEnd w:id="23"/>
+      <w:bookmarkEnd w:id="24"/>
     </w:p>
     <w:p>
       <w:r>

</xml_diff>

<commit_message>
Added new details about player's abilities and game mechanics
</commit_message>
<xml_diff>
--- a/Game Design Document RDYD.docx
+++ b/Game Design Document RDYD.docx
@@ -589,21 +589,12 @@
                 <w:szCs w:val="24"/>
               </w:rPr>
             </w:pPr>
-            <w:proofErr w:type="spellStart"/>
             <w:r>
               <w:rPr>
                 <w:sz w:val="24"/>
                 <w:szCs w:val="24"/>
               </w:rPr>
-              <w:t>Tubito</w:t>
-            </w:r>
-            <w:proofErr w:type="spellEnd"/>
-            <w:r>
-              <w:rPr>
-                <w:sz w:val="24"/>
-                <w:szCs w:val="24"/>
-              </w:rPr>
-              <w:t xml:space="preserve"> Massimo,</w:t>
+              <w:t>Tubito Massimo,</w:t>
             </w:r>
           </w:p>
           <w:p>
@@ -1101,21 +1092,7 @@
         <w:rPr>
           <w:iCs/>
         </w:rPr>
-        <w:t xml:space="preserve">Il gioco che stiamo sviluppando è un </w:t>
-      </w:r>
-      <w:proofErr w:type="spellStart"/>
-      <w:r>
-        <w:rPr>
-          <w:iCs/>
-        </w:rPr>
-        <w:t>Platformer</w:t>
-      </w:r>
-      <w:proofErr w:type="spellEnd"/>
-      <w:r>
-        <w:rPr>
-          <w:iCs/>
-        </w:rPr>
-        <w:t xml:space="preserve"> con ambientazioni cupe</w:t>
+        <w:t>Il gioco che stiamo sviluppando è un Platformer con ambientazioni cupe</w:t>
       </w:r>
       <w:r>
         <w:rPr>
@@ -1139,21 +1116,7 @@
         <w:rPr>
           <w:iCs/>
         </w:rPr>
-        <w:t xml:space="preserve">. Il giocatore vestirà i panni di Edward </w:t>
-      </w:r>
-      <w:proofErr w:type="spellStart"/>
-      <w:r>
-        <w:rPr>
-          <w:iCs/>
-        </w:rPr>
-        <w:t>Scar</w:t>
-      </w:r>
-      <w:proofErr w:type="spellEnd"/>
-      <w:r>
-        <w:rPr>
-          <w:iCs/>
-        </w:rPr>
-        <w:t>, il problematico protagonista della storia</w:t>
+        <w:t>. Il giocatore vestirà i panni di Edward Scar, il problematico protagonista della storia</w:t>
       </w:r>
       <w:r>
         <w:rPr>
@@ -1328,63 +1291,7 @@
         <w:rPr>
           <w:iCs/>
         </w:rPr>
-        <w:t xml:space="preserve">Tra i titoli pensati per questo gioco ci sono: “Red Door, Yellow Door”, “Ed </w:t>
-      </w:r>
-      <w:proofErr w:type="spellStart"/>
-      <w:r>
-        <w:rPr>
-          <w:iCs/>
-        </w:rPr>
-        <w:t>Scar’s</w:t>
-      </w:r>
-      <w:proofErr w:type="spellEnd"/>
-      <w:r>
-        <w:rPr>
-          <w:iCs/>
-        </w:rPr>
-        <w:t xml:space="preserve"> Doors”, “Ed </w:t>
-      </w:r>
-      <w:proofErr w:type="spellStart"/>
-      <w:r>
-        <w:rPr>
-          <w:iCs/>
-        </w:rPr>
-        <w:t>Scar’s</w:t>
-      </w:r>
-      <w:proofErr w:type="spellEnd"/>
-      <w:r>
-        <w:rPr>
-          <w:iCs/>
-        </w:rPr>
-        <w:t xml:space="preserve"> Adventure”, “Ed </w:t>
-      </w:r>
-      <w:proofErr w:type="spellStart"/>
-      <w:r>
-        <w:rPr>
-          <w:iCs/>
-        </w:rPr>
-        <w:t>Scar’s</w:t>
-      </w:r>
-      <w:proofErr w:type="spellEnd"/>
-      <w:r>
-        <w:rPr>
-          <w:iCs/>
-        </w:rPr>
-        <w:t xml:space="preserve"> </w:t>
-      </w:r>
-      <w:proofErr w:type="spellStart"/>
-      <w:r>
-        <w:rPr>
-          <w:iCs/>
-        </w:rPr>
-        <w:t>Journey</w:t>
-      </w:r>
-      <w:proofErr w:type="spellEnd"/>
-      <w:r>
-        <w:rPr>
-          <w:iCs/>
-        </w:rPr>
-        <w:t>”.</w:t>
+        <w:t>Tra i titoli pensati per questo gioco ci sono: “Red Door, Yellow Door”, “Ed Scar’s Doors”, “Ed Scar’s Adventure”, “Ed Scar’s Journey”.</w:t>
       </w:r>
     </w:p>
     <w:p/>
@@ -1407,13 +1314,8 @@
     </w:p>
     <w:p/>
     <w:p>
-      <w:proofErr w:type="gramStart"/>
-      <w:r>
-        <w:t>Il nostro team</w:t>
-      </w:r>
-      <w:proofErr w:type="gramEnd"/>
-      <w:r>
-        <w:t xml:space="preserve"> è composto da 4 sviluppatori e </w:t>
+      <w:r>
+        <w:t xml:space="preserve">Il nostro team è composto da 4 sviluppatori e </w:t>
       </w:r>
       <w:r>
         <w:t>diversi</w:t>
@@ -1443,23 +1345,7 @@
         <w:t xml:space="preserve">I nostri programmatori, inoltre, sono competenti nella creazione e interrogazione di database, conoscono i fondamenti di probabilità e statistica, che saranno estremamente utili per inserire componenti aleatorie all’interno del sistema di gioco, e comprendono nozioni di base correlate all’Intelligenza Artificiale, come, ad esempio, i meccanismi di </w:t>
       </w:r>
       <w:r>
-        <w:t xml:space="preserve">ricerca in grafi, utili per il </w:t>
-      </w:r>
-      <w:proofErr w:type="spellStart"/>
-      <w:r>
-        <w:t>Path</w:t>
-      </w:r>
-      <w:proofErr w:type="spellEnd"/>
-      <w:r>
-        <w:t xml:space="preserve"> </w:t>
-      </w:r>
-      <w:proofErr w:type="spellStart"/>
-      <w:r>
-        <w:t>Finding</w:t>
-      </w:r>
-      <w:proofErr w:type="spellEnd"/>
-      <w:r>
-        <w:t xml:space="preserve">, che servirà ai nemici del gioco per comportarsi in maniera plausibile. </w:t>
+        <w:t xml:space="preserve">ricerca in grafi, utili per il Path Finding, che servirà ai nemici del gioco per comportarsi in maniera plausibile. </w:t>
       </w:r>
     </w:p>
     <w:p>
@@ -1491,47 +1377,7 @@
         <w:t>giochi di vario genere</w:t>
       </w:r>
       <w:r>
-        <w:t xml:space="preserve"> sviluppati con disparati strumenti, quali </w:t>
-      </w:r>
-      <w:proofErr w:type="spellStart"/>
-      <w:r>
-        <w:t>Unity</w:t>
-      </w:r>
-      <w:proofErr w:type="spellEnd"/>
-      <w:r>
-        <w:t xml:space="preserve"> (è importante menzionare che un membro </w:t>
-      </w:r>
-      <w:proofErr w:type="gramStart"/>
-      <w:r>
-        <w:t>del team</w:t>
-      </w:r>
-      <w:proofErr w:type="gramEnd"/>
-      <w:r>
-        <w:t xml:space="preserve"> si dedica allo sviluppo in </w:t>
-      </w:r>
-      <w:proofErr w:type="spellStart"/>
-      <w:r>
-        <w:t>Unity</w:t>
-      </w:r>
-      <w:proofErr w:type="spellEnd"/>
-      <w:r>
-        <w:t xml:space="preserve"> da ben 6 anni), </w:t>
-      </w:r>
-      <w:proofErr w:type="spellStart"/>
-      <w:r>
-        <w:t>Unreal</w:t>
-      </w:r>
-      <w:proofErr w:type="spellEnd"/>
-      <w:r>
-        <w:t xml:space="preserve"> Engine e </w:t>
-      </w:r>
-      <w:proofErr w:type="spellStart"/>
-      <w:r>
-        <w:t>GameMakerStudio</w:t>
-      </w:r>
-      <w:proofErr w:type="spellEnd"/>
-      <w:r>
-        <w:t>.</w:t>
+        <w:t xml:space="preserve"> sviluppati con disparati strumenti, quali Unity (è importante menzionare che un membro del team si dedica allo sviluppo in Unity da ben 6 anni), Unreal Engine e GameMakerStudio.</w:t>
       </w:r>
       <w:r>
         <w:t xml:space="preserve"> </w:t>
@@ -1616,7 +1462,7 @@
           <w:r>
             <w:fldChar w:fldCharType="separate"/>
           </w:r>
-          <w:hyperlink w:anchor="_Toc102679792" w:history="1">
+          <w:hyperlink w:anchor="_Toc102747327" w:history="1">
             <w:r>
               <w:rPr>
                 <w:rStyle w:val="Collegamentoipertestuale"/>
@@ -1643,7 +1489,7 @@
                 <w:noProof/>
                 <w:webHidden/>
               </w:rPr>
-              <w:instrText xml:space="preserve"> PAGEREF _Toc102679792 \h </w:instrText>
+              <w:instrText xml:space="preserve"> PAGEREF _Toc102747327 \h </w:instrText>
             </w:r>
             <w:r>
               <w:rPr>
@@ -1686,7 +1532,7 @@
               <w:lang w:val="it-IT"/>
             </w:rPr>
           </w:pPr>
-          <w:hyperlink w:anchor="_Toc102679793" w:history="1">
+          <w:hyperlink w:anchor="_Toc102747328" w:history="1">
             <w:r>
               <w:rPr>
                 <w:rStyle w:val="Collegamentoipertestuale"/>
@@ -1713,7 +1559,7 @@
                 <w:noProof/>
                 <w:webHidden/>
               </w:rPr>
-              <w:instrText xml:space="preserve"> PAGEREF _Toc102679793 \h </w:instrText>
+              <w:instrText xml:space="preserve"> PAGEREF _Toc102747328 \h </w:instrText>
             </w:r>
             <w:r>
               <w:rPr>
@@ -1756,7 +1602,7 @@
               <w:lang w:val="it-IT"/>
             </w:rPr>
           </w:pPr>
-          <w:hyperlink w:anchor="_Toc102679794" w:history="1">
+          <w:hyperlink w:anchor="_Toc102747329" w:history="1">
             <w:r>
               <w:rPr>
                 <w:rStyle w:val="Collegamentoipertestuale"/>
@@ -1783,7 +1629,7 @@
                 <w:noProof/>
                 <w:webHidden/>
               </w:rPr>
-              <w:instrText xml:space="preserve"> PAGEREF _Toc102679794 \h </w:instrText>
+              <w:instrText xml:space="preserve"> PAGEREF _Toc102747329 \h </w:instrText>
             </w:r>
             <w:r>
               <w:rPr>
@@ -1826,7 +1672,7 @@
               <w:lang w:val="it-IT"/>
             </w:rPr>
           </w:pPr>
-          <w:hyperlink w:anchor="_Toc102679795" w:history="1">
+          <w:hyperlink w:anchor="_Toc102747330" w:history="1">
             <w:r>
               <w:rPr>
                 <w:rStyle w:val="Collegamentoipertestuale"/>
@@ -1853,7 +1699,7 @@
                 <w:noProof/>
                 <w:webHidden/>
               </w:rPr>
-              <w:instrText xml:space="preserve"> PAGEREF _Toc102679795 \h </w:instrText>
+              <w:instrText xml:space="preserve"> PAGEREF _Toc102747330 \h </w:instrText>
             </w:r>
             <w:r>
               <w:rPr>
@@ -1896,7 +1742,7 @@
               <w:lang w:val="it-IT"/>
             </w:rPr>
           </w:pPr>
-          <w:hyperlink w:anchor="_Toc102679796" w:history="1">
+          <w:hyperlink w:anchor="_Toc102747331" w:history="1">
             <w:r>
               <w:rPr>
                 <w:rStyle w:val="Collegamentoipertestuale"/>
@@ -1923,7 +1769,7 @@
                 <w:noProof/>
                 <w:webHidden/>
               </w:rPr>
-              <w:instrText xml:space="preserve"> PAGEREF _Toc102679796 \h </w:instrText>
+              <w:instrText xml:space="preserve"> PAGEREF _Toc102747331 \h </w:instrText>
             </w:r>
             <w:r>
               <w:rPr>
@@ -1966,7 +1812,7 @@
               <w:lang w:val="it-IT"/>
             </w:rPr>
           </w:pPr>
-          <w:hyperlink w:anchor="_Toc102679797" w:history="1">
+          <w:hyperlink w:anchor="_Toc102747332" w:history="1">
             <w:r>
               <w:rPr>
                 <w:rStyle w:val="Collegamentoipertestuale"/>
@@ -1993,7 +1839,7 @@
                 <w:noProof/>
                 <w:webHidden/>
               </w:rPr>
-              <w:instrText xml:space="preserve"> PAGEREF _Toc102679797 \h </w:instrText>
+              <w:instrText xml:space="preserve"> PAGEREF _Toc102747332 \h </w:instrText>
             </w:r>
             <w:r>
               <w:rPr>
@@ -2036,7 +1882,7 @@
               <w:lang w:val="it-IT"/>
             </w:rPr>
           </w:pPr>
-          <w:hyperlink w:anchor="_Toc102679798" w:history="1">
+          <w:hyperlink w:anchor="_Toc102747333" w:history="1">
             <w:r>
               <w:rPr>
                 <w:rStyle w:val="Collegamentoipertestuale"/>
@@ -2063,7 +1909,7 @@
                 <w:noProof/>
                 <w:webHidden/>
               </w:rPr>
-              <w:instrText xml:space="preserve"> PAGEREF _Toc102679798 \h </w:instrText>
+              <w:instrText xml:space="preserve"> PAGEREF _Toc102747333 \h </w:instrText>
             </w:r>
             <w:r>
               <w:rPr>
@@ -2106,7 +1952,7 @@
               <w:lang w:val="it-IT"/>
             </w:rPr>
           </w:pPr>
-          <w:hyperlink w:anchor="_Toc102679799" w:history="1">
+          <w:hyperlink w:anchor="_Toc102747334" w:history="1">
             <w:r>
               <w:rPr>
                 <w:rStyle w:val="Collegamentoipertestuale"/>
@@ -2133,7 +1979,7 @@
                 <w:noProof/>
                 <w:webHidden/>
               </w:rPr>
-              <w:instrText xml:space="preserve"> PAGEREF _Toc102679799 \h </w:instrText>
+              <w:instrText xml:space="preserve"> PAGEREF _Toc102747334 \h </w:instrText>
             </w:r>
             <w:r>
               <w:rPr>
@@ -2176,7 +2022,7 @@
               <w:lang w:val="it-IT"/>
             </w:rPr>
           </w:pPr>
-          <w:hyperlink w:anchor="_Toc102679800" w:history="1">
+          <w:hyperlink w:anchor="_Toc102747335" w:history="1">
             <w:r>
               <w:rPr>
                 <w:rStyle w:val="Collegamentoipertestuale"/>
@@ -2203,7 +2049,7 @@
                 <w:noProof/>
                 <w:webHidden/>
               </w:rPr>
-              <w:instrText xml:space="preserve"> PAGEREF _Toc102679800 \h </w:instrText>
+              <w:instrText xml:space="preserve"> PAGEREF _Toc102747335 \h </w:instrText>
             </w:r>
             <w:r>
               <w:rPr>
@@ -2246,7 +2092,7 @@
               <w:lang w:val="it-IT"/>
             </w:rPr>
           </w:pPr>
-          <w:hyperlink w:anchor="_Toc102679801" w:history="1">
+          <w:hyperlink w:anchor="_Toc102747336" w:history="1">
             <w:r>
               <w:rPr>
                 <w:rStyle w:val="Collegamentoipertestuale"/>
@@ -2273,7 +2119,7 @@
                 <w:noProof/>
                 <w:webHidden/>
               </w:rPr>
-              <w:instrText xml:space="preserve"> PAGEREF _Toc102679801 \h </w:instrText>
+              <w:instrText xml:space="preserve"> PAGEREF _Toc102747336 \h </w:instrText>
             </w:r>
             <w:r>
               <w:rPr>
@@ -2316,7 +2162,7 @@
               <w:lang w:val="it-IT"/>
             </w:rPr>
           </w:pPr>
-          <w:hyperlink w:anchor="_Toc102679802" w:history="1">
+          <w:hyperlink w:anchor="_Toc102747337" w:history="1">
             <w:r>
               <w:rPr>
                 <w:rStyle w:val="Collegamentoipertestuale"/>
@@ -2343,7 +2189,7 @@
                 <w:noProof/>
                 <w:webHidden/>
               </w:rPr>
-              <w:instrText xml:space="preserve"> PAGEREF _Toc102679802 \h </w:instrText>
+              <w:instrText xml:space="preserve"> PAGEREF _Toc102747337 \h </w:instrText>
             </w:r>
             <w:r>
               <w:rPr>
@@ -2386,7 +2232,7 @@
               <w:lang w:val="it-IT"/>
             </w:rPr>
           </w:pPr>
-          <w:hyperlink w:anchor="_Toc102679803" w:history="1">
+          <w:hyperlink w:anchor="_Toc102747338" w:history="1">
             <w:r>
               <w:rPr>
                 <w:rStyle w:val="Collegamentoipertestuale"/>
@@ -2413,7 +2259,7 @@
                 <w:noProof/>
                 <w:webHidden/>
               </w:rPr>
-              <w:instrText xml:space="preserve"> PAGEREF _Toc102679803 \h </w:instrText>
+              <w:instrText xml:space="preserve"> PAGEREF _Toc102747338 \h </w:instrText>
             </w:r>
             <w:r>
               <w:rPr>
@@ -2456,7 +2302,7 @@
               <w:lang w:val="it-IT"/>
             </w:rPr>
           </w:pPr>
-          <w:hyperlink w:anchor="_Toc102679804" w:history="1">
+          <w:hyperlink w:anchor="_Toc102747339" w:history="1">
             <w:r>
               <w:rPr>
                 <w:rStyle w:val="Collegamentoipertestuale"/>
@@ -2483,7 +2329,7 @@
                 <w:noProof/>
                 <w:webHidden/>
               </w:rPr>
-              <w:instrText xml:space="preserve"> PAGEREF _Toc102679804 \h </w:instrText>
+              <w:instrText xml:space="preserve"> PAGEREF _Toc102747339 \h </w:instrText>
             </w:r>
             <w:r>
               <w:rPr>
@@ -2526,7 +2372,7 @@
               <w:lang w:val="it-IT"/>
             </w:rPr>
           </w:pPr>
-          <w:hyperlink w:anchor="_Toc102679805" w:history="1">
+          <w:hyperlink w:anchor="_Toc102747340" w:history="1">
             <w:r>
               <w:rPr>
                 <w:rStyle w:val="Collegamentoipertestuale"/>
@@ -2553,7 +2399,7 @@
                 <w:noProof/>
                 <w:webHidden/>
               </w:rPr>
-              <w:instrText xml:space="preserve"> PAGEREF _Toc102679805 \h </w:instrText>
+              <w:instrText xml:space="preserve"> PAGEREF _Toc102747340 \h </w:instrText>
             </w:r>
             <w:r>
               <w:rPr>
@@ -2596,7 +2442,7 @@
               <w:lang w:val="it-IT"/>
             </w:rPr>
           </w:pPr>
-          <w:hyperlink w:anchor="_Toc102679806" w:history="1">
+          <w:hyperlink w:anchor="_Toc102747341" w:history="1">
             <w:r>
               <w:rPr>
                 <w:rStyle w:val="Collegamentoipertestuale"/>
@@ -2623,7 +2469,7 @@
                 <w:noProof/>
                 <w:webHidden/>
               </w:rPr>
-              <w:instrText xml:space="preserve"> PAGEREF _Toc102679806 \h </w:instrText>
+              <w:instrText xml:space="preserve"> PAGEREF _Toc102747341 \h </w:instrText>
             </w:r>
             <w:r>
               <w:rPr>
@@ -2666,7 +2512,7 @@
               <w:lang w:val="it-IT"/>
             </w:rPr>
           </w:pPr>
-          <w:hyperlink w:anchor="_Toc102679807" w:history="1">
+          <w:hyperlink w:anchor="_Toc102747342" w:history="1">
             <w:r>
               <w:rPr>
                 <w:rStyle w:val="Collegamentoipertestuale"/>
@@ -2693,7 +2539,7 @@
                 <w:noProof/>
                 <w:webHidden/>
               </w:rPr>
-              <w:instrText xml:space="preserve"> PAGEREF _Toc102679807 \h </w:instrText>
+              <w:instrText xml:space="preserve"> PAGEREF _Toc102747342 \h </w:instrText>
             </w:r>
             <w:r>
               <w:rPr>
@@ -2736,7 +2582,7 @@
               <w:lang w:val="it-IT"/>
             </w:rPr>
           </w:pPr>
-          <w:hyperlink w:anchor="_Toc102679808" w:history="1">
+          <w:hyperlink w:anchor="_Toc102747343" w:history="1">
             <w:r>
               <w:rPr>
                 <w:rStyle w:val="Collegamentoipertestuale"/>
@@ -2763,7 +2609,7 @@
                 <w:noProof/>
                 <w:webHidden/>
               </w:rPr>
-              <w:instrText xml:space="preserve"> PAGEREF _Toc102679808 \h </w:instrText>
+              <w:instrText xml:space="preserve"> PAGEREF _Toc102747343 \h </w:instrText>
             </w:r>
             <w:r>
               <w:rPr>
@@ -2806,7 +2652,7 @@
               <w:lang w:val="it-IT"/>
             </w:rPr>
           </w:pPr>
-          <w:hyperlink w:anchor="_Toc102679809" w:history="1">
+          <w:hyperlink w:anchor="_Toc102747344" w:history="1">
             <w:r>
               <w:rPr>
                 <w:rStyle w:val="Collegamentoipertestuale"/>
@@ -2833,7 +2679,7 @@
                 <w:noProof/>
                 <w:webHidden/>
               </w:rPr>
-              <w:instrText xml:space="preserve"> PAGEREF _Toc102679809 \h </w:instrText>
+              <w:instrText xml:space="preserve"> PAGEREF _Toc102747344 \h </w:instrText>
             </w:r>
             <w:r>
               <w:rPr>
@@ -2876,7 +2722,7 @@
               <w:lang w:val="it-IT"/>
             </w:rPr>
           </w:pPr>
-          <w:hyperlink w:anchor="_Toc102679810" w:history="1">
+          <w:hyperlink w:anchor="_Toc102747345" w:history="1">
             <w:r>
               <w:rPr>
                 <w:rStyle w:val="Collegamentoipertestuale"/>
@@ -2903,7 +2749,7 @@
                 <w:noProof/>
                 <w:webHidden/>
               </w:rPr>
-              <w:instrText xml:space="preserve"> PAGEREF _Toc102679810 \h </w:instrText>
+              <w:instrText xml:space="preserve"> PAGEREF _Toc102747345 \h </w:instrText>
             </w:r>
             <w:r>
               <w:rPr>
@@ -2946,7 +2792,7 @@
               <w:lang w:val="it-IT"/>
             </w:rPr>
           </w:pPr>
-          <w:hyperlink w:anchor="_Toc102679811" w:history="1">
+          <w:hyperlink w:anchor="_Toc102747346" w:history="1">
             <w:r>
               <w:rPr>
                 <w:rStyle w:val="Collegamentoipertestuale"/>
@@ -2973,7 +2819,7 @@
                 <w:noProof/>
                 <w:webHidden/>
               </w:rPr>
-              <w:instrText xml:space="preserve"> PAGEREF _Toc102679811 \h </w:instrText>
+              <w:instrText xml:space="preserve"> PAGEREF _Toc102747346 \h </w:instrText>
             </w:r>
             <w:r>
               <w:rPr>
@@ -3016,7 +2862,7 @@
               <w:lang w:val="it-IT"/>
             </w:rPr>
           </w:pPr>
-          <w:hyperlink w:anchor="_Toc102679812" w:history="1">
+          <w:hyperlink w:anchor="_Toc102747347" w:history="1">
             <w:r>
               <w:rPr>
                 <w:rStyle w:val="Collegamentoipertestuale"/>
@@ -3043,7 +2889,7 @@
                 <w:noProof/>
                 <w:webHidden/>
               </w:rPr>
-              <w:instrText xml:space="preserve"> PAGEREF _Toc102679812 \h </w:instrText>
+              <w:instrText xml:space="preserve"> PAGEREF _Toc102747347 \h </w:instrText>
             </w:r>
             <w:r>
               <w:rPr>
@@ -3086,7 +2932,7 @@
               <w:lang w:val="it-IT"/>
             </w:rPr>
           </w:pPr>
-          <w:hyperlink w:anchor="_Toc102679813" w:history="1">
+          <w:hyperlink w:anchor="_Toc102747348" w:history="1">
             <w:r>
               <w:rPr>
                 <w:rStyle w:val="Collegamentoipertestuale"/>
@@ -3113,7 +2959,7 @@
                 <w:noProof/>
                 <w:webHidden/>
               </w:rPr>
-              <w:instrText xml:space="preserve"> PAGEREF _Toc102679813 \h </w:instrText>
+              <w:instrText xml:space="preserve"> PAGEREF _Toc102747348 \h </w:instrText>
             </w:r>
             <w:r>
               <w:rPr>
@@ -3156,7 +3002,7 @@
               <w:lang w:val="it-IT"/>
             </w:rPr>
           </w:pPr>
-          <w:hyperlink w:anchor="_Toc102679814" w:history="1">
+          <w:hyperlink w:anchor="_Toc102747349" w:history="1">
             <w:r>
               <w:rPr>
                 <w:rStyle w:val="Collegamentoipertestuale"/>
@@ -3183,7 +3029,7 @@
                 <w:noProof/>
                 <w:webHidden/>
               </w:rPr>
-              <w:instrText xml:space="preserve"> PAGEREF _Toc102679814 \h </w:instrText>
+              <w:instrText xml:space="preserve"> PAGEREF _Toc102747349 \h </w:instrText>
             </w:r>
             <w:r>
               <w:rPr>
@@ -3248,7 +3094,7 @@
       <w:pPr>
         <w:pStyle w:val="Titolo1"/>
       </w:pPr>
-      <w:bookmarkStart w:id="2" w:name="_Toc102679792"/>
+      <w:bookmarkStart w:id="2" w:name="_Toc102747327"/>
       <w:r>
         <w:lastRenderedPageBreak/>
         <w:t>Personaggi</w:t>
@@ -3303,16 +3149,8 @@
         <w:rPr>
           <w:color w:val="FF0000"/>
         </w:rPr>
-        <w:t xml:space="preserve"> </w:t>
-      </w:r>
-      <w:proofErr w:type="spellStart"/>
-      <w:r>
-        <w:rPr>
-          <w:color w:val="FF0000"/>
-        </w:rPr>
-        <w:t>Scar</w:t>
-      </w:r>
-      <w:proofErr w:type="spellEnd"/>
+        <w:t xml:space="preserve"> Scar</w:t>
+      </w:r>
       <w:r>
         <w:rPr>
           <w:sz w:val="32"/>
@@ -3324,15 +3162,7 @@
         <w:t xml:space="preserve">soprannominato “Ed”, è il protagonista della storia; </w:t>
       </w:r>
       <w:r>
-        <w:t>il suo nome, anagramma di “</w:t>
-      </w:r>
-      <w:proofErr w:type="spellStart"/>
-      <w:r>
-        <w:t>scared</w:t>
-      </w:r>
-      <w:proofErr w:type="spellEnd"/>
-      <w:r>
-        <w:t>” (spaventato), rispecchia il tema centrale della narrazione</w:t>
+        <w:t>il suo nome, anagramma di “scared” (spaventato), rispecchia il tema centrale della narrazione</w:t>
       </w:r>
       <w:r>
         <w:t>.</w:t>
@@ -3504,38 +3334,10 @@
         <w:rPr>
           <w:color w:val="FF0000"/>
         </w:rPr>
-        <w:t xml:space="preserve">William </w:t>
-      </w:r>
-      <w:proofErr w:type="spellStart"/>
-      <w:r>
-        <w:rPr>
-          <w:color w:val="FF0000"/>
-        </w:rPr>
-        <w:t>Scar</w:t>
-      </w:r>
-      <w:proofErr w:type="spellEnd"/>
-      <w:r>
-        <w:t xml:space="preserve">: </w:t>
-      </w:r>
-      <w:r>
-        <w:t>soprannominato “</w:t>
-      </w:r>
-      <w:r>
-        <w:t>Will</w:t>
-      </w:r>
-      <w:r>
-        <w:t>”</w:t>
-      </w:r>
-      <w:r>
-        <w:t xml:space="preserve"> (“Will </w:t>
-      </w:r>
-      <w:proofErr w:type="spellStart"/>
-      <w:r>
-        <w:t>scar</w:t>
-      </w:r>
-      <w:proofErr w:type="spellEnd"/>
-      <w:r>
-        <w:t xml:space="preserve">” vuol dire “Ferirà”); </w:t>
+        <w:t>William Scar</w:t>
+      </w:r>
+      <w:r>
+        <w:t xml:space="preserve">: soprannominato “Will” (“Will scar” vuol dire “Ferirà”); </w:t>
       </w:r>
       <w:r>
         <w:t>era</w:t>
@@ -3601,7 +3403,7 @@
       <w:pPr>
         <w:pStyle w:val="Titolo1"/>
       </w:pPr>
-      <w:bookmarkStart w:id="3" w:name="_Toc102679793"/>
+      <w:bookmarkStart w:id="3" w:name="_Toc102747328"/>
       <w:r>
         <w:lastRenderedPageBreak/>
         <w:t>Storia</w:t>
@@ -3622,15 +3424,7 @@
         <w:t>affrontato</w:t>
       </w:r>
       <w:r>
-        <w:t xml:space="preserve"> da Ed </w:t>
-      </w:r>
-      <w:proofErr w:type="spellStart"/>
-      <w:r>
-        <w:t>Scar</w:t>
-      </w:r>
-      <w:proofErr w:type="spellEnd"/>
-      <w:r>
-        <w:t xml:space="preserve"> all’interno dell’inquietante “</w:t>
+        <w:t xml:space="preserve"> da Ed Scar all’interno dell’inquietante “</w:t>
       </w:r>
       <w:r>
         <w:t xml:space="preserve">Corridoio </w:t>
@@ -3676,7 +3470,7 @@
       <w:pPr>
         <w:pStyle w:val="Titolo1"/>
       </w:pPr>
-      <w:bookmarkStart w:id="4" w:name="_Toc102679794"/>
+      <w:bookmarkStart w:id="4" w:name="_Toc102747329"/>
       <w:r>
         <w:t>Tema</w:t>
       </w:r>
@@ -3900,7 +3694,7 @@
       <w:pPr>
         <w:pStyle w:val="Titolo1"/>
       </w:pPr>
-      <w:bookmarkStart w:id="5" w:name="_Toc102679795"/>
+      <w:bookmarkStart w:id="5" w:name="_Toc102747330"/>
       <w:r>
         <w:lastRenderedPageBreak/>
         <w:t>Trama</w:t>
@@ -3912,15 +3706,7 @@
         <w:jc w:val="both"/>
       </w:pPr>
       <w:r>
-        <w:t xml:space="preserve">Il protagonista, Ed </w:t>
-      </w:r>
-      <w:proofErr w:type="spellStart"/>
-      <w:r>
-        <w:t>Scar</w:t>
-      </w:r>
-      <w:proofErr w:type="spellEnd"/>
-      <w:r>
-        <w:t xml:space="preserve">, si risveglia </w:t>
+        <w:t xml:space="preserve">Il protagonista, Ed Scar, si risveglia </w:t>
       </w:r>
       <w:r>
         <w:t>all’interno di</w:t>
@@ -3934,44 +3720,39 @@
       <w:r>
         <w:t xml:space="preserve"> </w:t>
       </w:r>
-      <w:proofErr w:type="gramStart"/>
+      <w:r>
+        <w:t>Ed, disorientato, inizia a esplorare il corridoio, cercando invano di aprire le porte che gli capitano a tiro.</w:t>
+      </w:r>
+      <w:r>
+        <w:t xml:space="preserve"> D’</w:t>
+      </w:r>
+      <w:r>
+        <w:t xml:space="preserve"> un </w:t>
+      </w:r>
+      <w:r>
+        <w:t>tratto,</w:t>
+      </w:r>
+      <w:r>
+        <w:t xml:space="preserve"> il protagonista</w:t>
+      </w:r>
+      <w:r>
+        <w:t xml:space="preserve"> sente in lontananza una voce femminile che </w:t>
+      </w:r>
+      <w:r>
+        <w:t>lo chiama, e</w:t>
+      </w:r>
+      <w:r>
+        <w:t xml:space="preserve"> che si appresta a guidarlo</w:t>
+      </w:r>
+      <w:r>
+        <w:t>; quest’ultima</w:t>
+      </w:r>
+      <w:r>
+        <w:t xml:space="preserve"> rivela che </w:t>
+      </w:r>
       <w:r>
         <w:t>Ed</w:t>
       </w:r>
-      <w:proofErr w:type="gramEnd"/>
-      <w:r>
-        <w:t>, disorientato, inizia a esplorare il corridoio, cercando invano di aprire le porte che gli capitano a tiro.</w:t>
-      </w:r>
-      <w:r>
-        <w:t xml:space="preserve"> D’</w:t>
-      </w:r>
-      <w:r>
-        <w:t xml:space="preserve"> un </w:t>
-      </w:r>
-      <w:r>
-        <w:t>tratto,</w:t>
-      </w:r>
-      <w:r>
-        <w:t xml:space="preserve"> il protagonista</w:t>
-      </w:r>
-      <w:r>
-        <w:t xml:space="preserve"> sente in lontananza una voce femminile che </w:t>
-      </w:r>
-      <w:r>
-        <w:t>lo chiama, e</w:t>
-      </w:r>
-      <w:r>
-        <w:t xml:space="preserve"> che si appresta a guidarlo</w:t>
-      </w:r>
-      <w:r>
-        <w:t>; quest’ultima</w:t>
-      </w:r>
-      <w:r>
-        <w:t xml:space="preserve"> rivela che </w:t>
-      </w:r>
-      <w:r>
-        <w:t>Ed</w:t>
-      </w:r>
       <w:r>
         <w:t xml:space="preserve"> si trova nel cosiddetto “</w:t>
       </w:r>
@@ -4021,213 +3802,189 @@
         <w:t xml:space="preserve"> voce</w:t>
       </w:r>
       <w:r>
+        <w:t xml:space="preserve"> informa Ed che egli avrà il compito di liberare le stanze dalle paure che le popolano</w:t>
+      </w:r>
+      <w:r>
+        <w:t>.</w:t>
+      </w:r>
+      <w:r>
         <w:t xml:space="preserve"> </w:t>
       </w:r>
-      <w:proofErr w:type="gramStart"/>
-      <w:r>
-        <w:t>informa</w:t>
-      </w:r>
-      <w:proofErr w:type="gramEnd"/>
-      <w:r>
-        <w:t xml:space="preserve"> Ed che egli avrà il compito di liberare le stanze dalle paure che le popolano</w:t>
+      <w:r>
+        <w:t>La conduttrice spiega inoltre a Ed che per combattere le creature che si insidiano nelle stanze avrà bisogno di un’arma,</w:t>
+      </w:r>
+      <w:r>
+        <w:t xml:space="preserve"> che è nascosta all’interno di una specifica stanza. Il protagonista ricomincia senza successo a tentare di aprire le diverse porte che si trovano dinanzi a lui, </w:t>
+      </w:r>
+      <w:r>
+        <w:t>finché</w:t>
+      </w:r>
+      <w:r>
+        <w:t xml:space="preserve"> non ode il cigolio di una porta che si spalanca. </w:t>
+      </w:r>
+      <w:r>
+        <w:t>Ed attraversa la porta,</w:t>
+      </w:r>
+      <w:r>
+        <w:t xml:space="preserve"> mentre la guida lo esorta a fare attenzione</w:t>
       </w:r>
       <w:r>
         <w:t>.</w:t>
       </w:r>
       <w:r>
-        <w:t xml:space="preserve"> </w:t>
-      </w:r>
-      <w:r>
-        <w:t>La conduttrice spiega inoltre a Ed che per combattere le creature che si insidiano nelle stanze avrà bisogno di un’arma,</w:t>
-      </w:r>
-      <w:r>
-        <w:t xml:space="preserve"> che è nascosta all’interno di una specifica stanza. Il protagonista ricomincia senza successo a tentare di aprire le diverse porte che si trovano dinanzi a lui, </w:t>
-      </w:r>
-      <w:r>
-        <w:t>finché</w:t>
-      </w:r>
-      <w:r>
-        <w:t xml:space="preserve"> non ode il cigolio di una porta che si spalanca. </w:t>
-      </w:r>
-      <w:r>
-        <w:t>Ed attraversa la porta,</w:t>
-      </w:r>
-      <w:r>
-        <w:t xml:space="preserve"> mentre la guida lo esorta a fare attenzione</w:t>
+        <w:t xml:space="preserve"> La stanza che gli si palesa davanti è</w:t>
+      </w:r>
+      <w:r>
+        <w:t xml:space="preserve"> immensa, a tal punto che pare impossibile poss</w:t>
+      </w:r>
+      <w:r>
+        <w:t>a</w:t>
+      </w:r>
+      <w:r>
+        <w:t xml:space="preserve"> essere celata dietro una porta. La zona </w:t>
+      </w:r>
+      <w:r>
+        <w:t>è</w:t>
+      </w:r>
+      <w:r>
+        <w:t xml:space="preserve"> incredibilmente fredda e l’unica flebile luce che illumina timidamente la zona proviene </w:t>
+      </w:r>
+      <w:r>
+        <w:t>dal lago ghiacciato che si staglia sotto i suoi piedi; il bagliore rivela che all’interno del lago giacciono inquietanti figure che sembrano manichini.</w:t>
+      </w:r>
+      <w:r>
+        <w:t xml:space="preserve"> Il protagonista, impaurito, dopo aver percorso un po’ di strada, </w:t>
+      </w:r>
+      <w:r>
+        <w:t xml:space="preserve">inizia a sentire l’inquietante musica di un giradischi rotto. Seguendo il suono, Ed </w:t>
+      </w:r>
+      <w:r>
+        <w:t xml:space="preserve">giunge </w:t>
+      </w:r>
+      <w:r>
+        <w:t>di fronte a una casa in legno, le cui luci si rifrangono attraverso le finestre consunte.</w:t>
+      </w:r>
+      <w:r>
+        <w:t xml:space="preserve"> All’improvviso la musica si ferma repentinamente, le luci si spengono, </w:t>
+      </w:r>
+      <w:r>
+        <w:t>Ed avverte un pericolo imminente</w:t>
+      </w:r>
+      <w:r>
+        <w:t xml:space="preserve">. </w:t>
+      </w:r>
+      <w:r>
+        <w:t xml:space="preserve">Una strana figura con l’aspetto di uno slanciato uomo elegante fuoriesce dalla casa. Ed riesce a nascondersi </w:t>
+      </w:r>
+      <w:r>
+        <w:t>e, ritornato in quella casa inquietante, trova un</w:t>
+      </w:r>
+      <w:r>
+        <w:t xml:space="preserve">’arma </w:t>
+      </w:r>
+      <w:r>
+        <w:t xml:space="preserve">speciale, </w:t>
+      </w:r>
+      <w:r>
+        <w:t xml:space="preserve">una torcia </w:t>
+      </w:r>
+      <w:r>
+        <w:t xml:space="preserve">che gli conferisce i poteri necessari per combattere. </w:t>
+      </w:r>
+    </w:p>
+    <w:p>
+      <w:pPr>
+        <w:jc w:val="both"/>
+      </w:pPr>
+      <w:r>
+        <w:t xml:space="preserve">Uscito dalla stanza, la guida informa il ragazzo che la spaventosa </w:t>
+      </w:r>
+      <w:r>
+        <w:t>entità</w:t>
+      </w:r>
+      <w:r>
+        <w:t xml:space="preserve"> da cui si è nascosto </w:t>
+      </w:r>
+      <w:r>
+        <w:t>potrebbe essersi</w:t>
+      </w:r>
+      <w:r>
+        <w:t xml:space="preserve"> liberata, e lo esorta a starne alla larga qualora dovesse incontrarla in futuro. </w:t>
+      </w:r>
+    </w:p>
+    <w:p>
+      <w:pPr>
+        <w:jc w:val="both"/>
+      </w:pPr>
+      <w:r>
+        <w:t>Una volta ottenut</w:t>
+      </w:r>
+      <w:r>
+        <w:t xml:space="preserve">a l’inusuale arma, </w:t>
+      </w:r>
+      <w:r>
+        <w:t xml:space="preserve">l’avventura di Edward inizia. Il protagonista, volta per volta, riuscirà a sgomberare le stanze dalle paure, riuscendo a non farsi catturare dalla mostruosa entità liberata. </w:t>
+      </w:r>
+    </w:p>
+    <w:p>
+      <w:pPr>
+        <w:jc w:val="both"/>
+      </w:pPr>
+      <w:r>
+        <w:t xml:space="preserve">Dopo aver sconfitto l’ultima paura, la guida comunica al ragazzo che la sua permanenza nel “Corridoio” sta per giungere al termine. Ed inizia a sentirsi strano, </w:t>
+      </w:r>
+      <w:r>
+        <w:t xml:space="preserve">d’un tratto chiude gli occhi e, non appena li riapre, si ritrova </w:t>
+      </w:r>
+      <w:r>
+        <w:t xml:space="preserve">in un ufficio, alza lo sguardo e vede una donna; la sua voce è identica a quella della guida che lo ha accompagnato durante il suo viaggio. Dopo l’iniziale confusione, Ed realizza il motivo per cui si trova lì, quella donna è la sua psicoanalista </w:t>
+      </w:r>
+      <w:r>
+        <w:t>Hope</w:t>
+      </w:r>
+      <w:r>
+        <w:t>, che lo informa che è riuscito a sconfiggere quella condizione di paura perenne che lo affliggeva, terminando il resoconto del suo caso.</w:t>
+      </w:r>
+    </w:p>
+    <w:p>
+      <w:pPr>
+        <w:pStyle w:val="Titolo1"/>
+      </w:pPr>
+      <w:bookmarkStart w:id="6" w:name="_Toc102747331"/>
+      <w:r>
+        <w:t>Retroscena</w:t>
+      </w:r>
+      <w:bookmarkEnd w:id="6"/>
+    </w:p>
+    <w:p>
+      <w:pPr>
+        <w:jc w:val="both"/>
+      </w:pPr>
+      <w:r>
+        <w:t>Il protagonista, Ed,</w:t>
+      </w:r>
+      <w:r>
+        <w:t xml:space="preserve"> è un ragazzo del Texas</w:t>
+      </w:r>
+      <w:r>
+        <w:t xml:space="preserve">, </w:t>
+      </w:r>
+      <w:r>
+        <w:t>vive in una città non precisata</w:t>
       </w:r>
       <w:r>
         <w:t>.</w:t>
       </w:r>
-      <w:r>
-        <w:t xml:space="preserve"> La stanza che gli si palesa davanti è</w:t>
-      </w:r>
-      <w:r>
-        <w:t xml:space="preserve"> immensa, a tal punto che pare impossibile poss</w:t>
-      </w:r>
-      <w:r>
-        <w:t>a</w:t>
-      </w:r>
-      <w:r>
-        <w:t xml:space="preserve"> essere celata dietro una porta. La zona </w:t>
-      </w:r>
-      <w:r>
-        <w:t>è</w:t>
-      </w:r>
-      <w:r>
-        <w:t xml:space="preserve"> incredibilmente fredda e l’unica flebile luce che illumina timidamente la zona proviene </w:t>
-      </w:r>
-      <w:r>
-        <w:t>dal lago ghiacciato che si staglia sotto i suoi piedi; il bagliore rivela che all’interno del lago giacciono inquietanti figure che sembrano manichini.</w:t>
-      </w:r>
-      <w:r>
-        <w:t xml:space="preserve"> Il protagonista, impaurito, dopo aver percorso un po’ di strada, </w:t>
-      </w:r>
-      <w:r>
-        <w:t xml:space="preserve">inizia a sentire l’inquietante musica di un giradischi rotto. Seguendo il suono, Ed </w:t>
-      </w:r>
-      <w:r>
-        <w:t xml:space="preserve">giunge </w:t>
-      </w:r>
-      <w:r>
-        <w:t>di fronte a una casa in legno, le cui luci si rifrangono attraverso le finestre consunte.</w:t>
-      </w:r>
-      <w:r>
-        <w:t xml:space="preserve"> All’improvviso la musica si ferma repentinamente, le luci si spengono, </w:t>
-      </w:r>
-      <w:r>
-        <w:t>Ed avverte un pericolo imminente</w:t>
-      </w:r>
-      <w:r>
-        <w:t xml:space="preserve">. </w:t>
-      </w:r>
-      <w:r>
-        <w:t xml:space="preserve">Una strana figura con l’aspetto di uno slanciato uomo elegante fuoriesce dalla casa. </w:t>
-      </w:r>
-      <w:proofErr w:type="gramStart"/>
-      <w:r>
-        <w:t>Ed</w:t>
-      </w:r>
-      <w:proofErr w:type="gramEnd"/>
-      <w:r>
-        <w:t xml:space="preserve"> riesce a nascondersi </w:t>
-      </w:r>
-      <w:r>
-        <w:t>e, ritornato in quella casa inquietante, trova un</w:t>
-      </w:r>
-      <w:r>
-        <w:t xml:space="preserve">’arma </w:t>
-      </w:r>
-      <w:r>
-        <w:t xml:space="preserve">speciale, </w:t>
-      </w:r>
-      <w:r>
-        <w:t xml:space="preserve">una torcia </w:t>
-      </w:r>
-      <w:r>
-        <w:t xml:space="preserve">che gli conferisce i poteri necessari per combattere. </w:t>
-      </w:r>
     </w:p>
     <w:p>
       <w:pPr>
         <w:jc w:val="both"/>
       </w:pPr>
       <w:r>
-        <w:t xml:space="preserve">Uscito dalla stanza, la guida informa il ragazzo che la spaventosa </w:t>
-      </w:r>
-      <w:r>
-        <w:t>entità</w:t>
-      </w:r>
-      <w:r>
-        <w:t xml:space="preserve"> da cui si è nascosto </w:t>
-      </w:r>
-      <w:r>
-        <w:t>potrebbe essersi</w:t>
-      </w:r>
-      <w:r>
-        <w:t xml:space="preserve"> liberata, e lo esorta a starne alla larga qualora dovesse incontrarla in futuro. </w:t>
-      </w:r>
-    </w:p>
-    <w:p>
-      <w:pPr>
-        <w:jc w:val="both"/>
-      </w:pPr>
-      <w:r>
-        <w:t>Una volta ottenut</w:t>
-      </w:r>
-      <w:r>
-        <w:t xml:space="preserve">a l’inusuale arma, </w:t>
-      </w:r>
-      <w:r>
-        <w:t xml:space="preserve">l’avventura di Edward inizia. Il protagonista, volta per volta, riuscirà a sgomberare le stanze dalle paure, riuscendo a non farsi catturare dalla mostruosa entità liberata. </w:t>
-      </w:r>
-    </w:p>
-    <w:p>
-      <w:pPr>
-        <w:jc w:val="both"/>
-      </w:pPr>
-      <w:r>
-        <w:t xml:space="preserve">Dopo aver sconfitto l’ultima paura, la guida comunica al ragazzo che la sua permanenza nel “Corridoio” sta per giungere al termine. Ed inizia a sentirsi strano, </w:t>
-      </w:r>
-      <w:r>
-        <w:t xml:space="preserve">d’un tratto chiude gli occhi e, non appena li riapre, si ritrova </w:t>
-      </w:r>
-      <w:r>
-        <w:t xml:space="preserve">in un ufficio, alza lo sguardo e vede una donna; la sua voce è identica a quella della guida che lo ha accompagnato durante il suo viaggio. Dopo l’iniziale confusione, Ed realizza il motivo per cui si trova lì, quella donna è la sua psicoanalista </w:t>
-      </w:r>
-      <w:r>
-        <w:t>Hope</w:t>
-      </w:r>
-      <w:r>
-        <w:t>, che lo informa che è riuscito a sconfiggere quella condizione di paura perenne che lo affliggeva, terminando il resoconto del suo caso.</w:t>
-      </w:r>
-    </w:p>
-    <w:p>
-      <w:pPr>
-        <w:pStyle w:val="Titolo1"/>
-      </w:pPr>
-      <w:bookmarkStart w:id="6" w:name="_Toc102679796"/>
-      <w:r>
-        <w:t>Retroscena</w:t>
-      </w:r>
-      <w:bookmarkEnd w:id="6"/>
-    </w:p>
-    <w:p>
-      <w:pPr>
-        <w:jc w:val="both"/>
-      </w:pPr>
-      <w:r>
-        <w:t>Il protagonista, Ed,</w:t>
-      </w:r>
-      <w:r>
-        <w:t xml:space="preserve"> è un ragazzo del Texas</w:t>
-      </w:r>
-      <w:r>
-        <w:t xml:space="preserve">, </w:t>
-      </w:r>
-      <w:r>
-        <w:t>vive in una città non precisata</w:t>
-      </w:r>
-      <w:r>
-        <w:t>.</w:t>
-      </w:r>
-    </w:p>
-    <w:p>
-      <w:pPr>
-        <w:jc w:val="both"/>
-      </w:pPr>
-      <w:r>
         <w:t xml:space="preserve">È un ragazzo molto intelligente, e </w:t>
       </w:r>
       <w:r>
-        <w:t xml:space="preserve">con una fantasia spiccata. </w:t>
-      </w:r>
-      <w:proofErr w:type="gramStart"/>
-      <w:r>
-        <w:t>Ed</w:t>
-      </w:r>
-      <w:proofErr w:type="gramEnd"/>
-      <w:r>
-        <w:t xml:space="preserve"> lavora in modalità smart come sviluppatore per una compagnia locale, tale impiego gli consente di uscire </w:t>
+        <w:t xml:space="preserve">con una fantasia spiccata. Ed lavora in modalità smart come sviluppatore per una compagnia locale, tale impiego gli consente di uscire </w:t>
       </w:r>
       <w:r>
         <w:t xml:space="preserve">il minimo indispensabile. Lo smart working, piuttosto che essere una scelta che mira alla comodità, si configura come una scelta dettata </w:t>
@@ -4271,7 +4028,7 @@
       <w:pPr>
         <w:pStyle w:val="Titolo2"/>
       </w:pPr>
-      <w:bookmarkStart w:id="7" w:name="_Toc102679797"/>
+      <w:bookmarkStart w:id="7" w:name="_Toc102747332"/>
       <w:r>
         <w:t>Evento traumatico</w:t>
       </w:r>
@@ -4288,312 +4045,254 @@
         <w:t xml:space="preserve"> </w:t>
       </w:r>
       <w:r>
-        <w:t>ricco imprenditore, fondatore di un’importante società locale (</w:t>
-      </w:r>
-      <w:proofErr w:type="spellStart"/>
-      <w:proofErr w:type="gramStart"/>
-      <w:r>
-        <w:t>Atori</w:t>
-      </w:r>
-      <w:proofErr w:type="spellEnd"/>
+        <w:t>ricco imprenditore, fondatore di un’importante società locale (Atori ?)</w:t>
+      </w:r>
+      <w:r>
+        <w:t xml:space="preserve"> (Ed aveva 6 anni). </w:t>
+      </w:r>
+      <w:r>
+        <w:t xml:space="preserve">Quando il curatore dell’eredità annunciò la cessione dell’azienda al padre di Ed, </w:t>
+      </w:r>
+      <w:r>
+        <w:t>lo zio William</w:t>
+      </w:r>
+      <w:r>
+        <w:t xml:space="preserve"> (la pecora nera della famiglia)</w:t>
+      </w:r>
+      <w:r>
+        <w:t>, in preda alla collera, si recò la notte stessa</w:t>
+      </w:r>
+      <w:r>
+        <w:t>, senza nemmeno cambiarsi l’abito elegante</w:t>
+      </w:r>
+      <w:r>
+        <w:t>,</w:t>
+      </w:r>
+      <w:r>
+        <w:t xml:space="preserve"> a casa di Ed, per rapirlo e chiedere un importante riscatto (Cessione dell’azienda</w:t>
+      </w:r>
       <w:r>
         <w:t xml:space="preserve"> ?</w:t>
       </w:r>
-      <w:proofErr w:type="gramEnd"/>
-      <w:r>
-        <w:t>)</w:t>
-      </w:r>
-      <w:r>
-        <w:t xml:space="preserve"> (Ed aveva </w:t>
-      </w:r>
-      <w:proofErr w:type="gramStart"/>
-      <w:r>
-        <w:t>6</w:t>
-      </w:r>
-      <w:proofErr w:type="gramEnd"/>
-      <w:r>
-        <w:t xml:space="preserve"> anni). </w:t>
-      </w:r>
-      <w:r>
-        <w:t xml:space="preserve">Quando il curatore dell’eredità annunciò la cessione dell’azienda al padre di Ed, </w:t>
-      </w:r>
-      <w:r>
-        <w:t>lo zio William</w:t>
-      </w:r>
-      <w:r>
-        <w:t xml:space="preserve"> (la pecora nera della famiglia)</w:t>
-      </w:r>
-      <w:r>
-        <w:t>, in preda alla collera, si recò la notte stessa</w:t>
-      </w:r>
-      <w:r>
-        <w:t>, senza nemmeno cambiarsi l’abito elegante</w:t>
+      <w:r>
+        <w:t>). Ed fu condotto in una vecchia catapecchia abbandonata nel bosco (Il senso della catapecchia ?), di proprietà di William</w:t>
       </w:r>
       <w:r>
         <w:t>,</w:t>
       </w:r>
       <w:r>
-        <w:t xml:space="preserve"> a casa di Ed, per rapirlo e chiedere un importante riscatto (Cessione </w:t>
-      </w:r>
-      <w:proofErr w:type="gramStart"/>
-      <w:r>
-        <w:t>dell’azienda</w:t>
-      </w:r>
-      <w:r>
-        <w:t xml:space="preserve"> ?</w:t>
-      </w:r>
-      <w:proofErr w:type="gramEnd"/>
-      <w:r>
-        <w:t xml:space="preserve">). Ed fu condotto in una vecchia catapecchia abbandonata nel bosco (Il senso della </w:t>
-      </w:r>
-      <w:proofErr w:type="gramStart"/>
-      <w:r>
-        <w:t>catapecchia ?</w:t>
-      </w:r>
-      <w:proofErr w:type="gramEnd"/>
-      <w:r>
-        <w:t>), di proprietà di William</w:t>
-      </w:r>
-      <w:r>
+        <w:t xml:space="preserve"> e chiuso in una cantina </w:t>
+      </w:r>
+      <w:r>
+        <w:rPr>
+          <w:color w:val="FF0000"/>
+        </w:rPr>
+        <w:t>buia</w:t>
+      </w:r>
+      <w:r>
+        <w:t>. Le prime ore il bambino rimase a piangere, finchè</w:t>
+      </w:r>
+      <w:r>
+        <w:t>, grazie a una torcia trovata nella cantina,</w:t>
+      </w:r>
+      <w:r>
+        <w:t xml:space="preserve"> </w:t>
+      </w:r>
+      <w:r>
+        <w:t xml:space="preserve">non individuò uno </w:t>
+      </w:r>
+      <w:r>
+        <w:rPr>
+          <w:color w:val="FF0000"/>
+        </w:rPr>
+        <w:t xml:space="preserve">stretto </w:t>
+      </w:r>
+      <w:r>
+        <w:t xml:space="preserve">cunicolo, probabilmente destinato all’aerazione, che conduceva all’esterno. Mentre Ed percorreva il cunicolo, pieno di </w:t>
+      </w:r>
+      <w:r>
+        <w:rPr>
+          <w:color w:val="FF0000"/>
+        </w:rPr>
+        <w:t>insetti</w:t>
+      </w:r>
+      <w:r>
+        <w:rPr>
+          <w:color w:val="FF0000"/>
+        </w:rPr>
+        <w:t xml:space="preserve"> </w:t>
+      </w:r>
+      <w:r>
+        <w:t xml:space="preserve">che gli camminavano sulle mani, udì lo zio che si apprestava ad entrare nella cantina. </w:t>
+      </w:r>
+      <w:r>
+        <w:t>Ed d</w:t>
+      </w:r>
+      <w:r>
+        <w:t xml:space="preserve">oveva riuscire a </w:t>
+      </w:r>
+      <w:r>
+        <w:t>scappare</w:t>
+      </w:r>
+      <w:r>
+        <w:t xml:space="preserve"> dal cunicolo in </w:t>
+      </w:r>
+      <w:r>
+        <w:rPr>
+          <w:color w:val="FF0000"/>
+        </w:rPr>
+        <w:t>tempo</w:t>
+      </w:r>
+      <w:r>
+        <w:t>, prima che lo zio potesse scoprire cosa stava tentando di fare</w:t>
+      </w:r>
+      <w:r>
+        <w:t xml:space="preserve">. </w:t>
+      </w:r>
+      <w:r>
+        <w:t xml:space="preserve">Non appena Ed riuscì a uscire dal cunicolo il rapitore si rese conto dell’assenza del bambino e iniziò a cercarlo, avvisandolo che non poteva nascondersi in alcun modo. Il bambino allora, colto dalla paura, </w:t>
+      </w:r>
+      <w:r>
+        <w:t>percorse l’unica via di fuga che gli sembrava disponibile, ovvero una scala che portava sul tetto, poiché il giardino sul retro era completamente recintato. Dopo aver raggiunto il tetto a Ed non rimasero molte alternative, se non quell</w:t>
+      </w:r>
+      <w:r>
+        <w:t>e di tornare indietro o</w:t>
+      </w:r>
+      <w:r>
+        <w:t xml:space="preserve"> di buttarsi giù dal tetto, a una pericolosa </w:t>
+      </w:r>
+      <w:r>
+        <w:rPr>
+          <w:color w:val="FF0000"/>
+        </w:rPr>
+        <w:t>altezza</w:t>
+      </w:r>
+      <w:r>
+        <w:rPr>
+          <w:color w:val="000000" w:themeColor="text1"/>
+        </w:rPr>
+        <w:t>.</w:t>
+      </w:r>
+      <w:r>
+        <w:rPr>
+          <w:color w:val="000000" w:themeColor="text1"/>
+        </w:rPr>
+        <w:t xml:space="preserve"> Il bambino scelse la seconda opzione, poiché sentiva che lo zio si stava avvicinando. </w:t>
+      </w:r>
+      <w:r>
+        <w:rPr>
+          <w:color w:val="000000" w:themeColor="text1"/>
+        </w:rPr>
+        <w:t>Nonostante l</w:t>
+      </w:r>
+      <w:r>
+        <w:rPr>
+          <w:color w:val="000000" w:themeColor="text1"/>
+        </w:rPr>
+        <w:t>a caduta fu attutita dal gazebo in tenda (?)</w:t>
+      </w:r>
+      <w:r>
+        <w:rPr>
+          <w:color w:val="000000" w:themeColor="text1"/>
+        </w:rPr>
         <w:t>,</w:t>
       </w:r>
       <w:r>
-        <w:t xml:space="preserve"> e chiuso in una cantina </w:t>
+        <w:rPr>
+          <w:color w:val="000000" w:themeColor="text1"/>
+        </w:rPr>
+        <w:t xml:space="preserve"> il bambino si fece male a tal punto da avere difficoltà </w:t>
+      </w:r>
+      <w:r>
+        <w:rPr>
+          <w:color w:val="000000" w:themeColor="text1"/>
+        </w:rPr>
+        <w:t>nel</w:t>
+      </w:r>
+      <w:r>
+        <w:rPr>
+          <w:color w:val="000000" w:themeColor="text1"/>
+        </w:rPr>
+        <w:t xml:space="preserve"> camminare (</w:t>
+      </w:r>
+      <w:r>
+        <w:rPr>
+          <w:color w:val="000000" w:themeColor="text1"/>
+        </w:rPr>
+        <w:t>Anche se quello n</w:t>
+      </w:r>
+      <w:r>
+        <w:rPr>
+          <w:color w:val="000000" w:themeColor="text1"/>
+        </w:rPr>
+        <w:t xml:space="preserve">on fu un danno permanente). Ed iniziò a strisciare utilizzando le braccia, </w:t>
+      </w:r>
+      <w:r>
+        <w:rPr>
+          <w:color w:val="000000" w:themeColor="text1"/>
+        </w:rPr>
+        <w:t>fortunatamente in quel momento</w:t>
+      </w:r>
+      <w:r>
+        <w:rPr>
+          <w:color w:val="000000" w:themeColor="text1"/>
+        </w:rPr>
+        <w:t xml:space="preserve"> sopraggiunse il padre,</w:t>
+      </w:r>
+      <w:r>
+        <w:rPr>
+          <w:color w:val="000000" w:themeColor="text1"/>
+        </w:rPr>
+        <w:t xml:space="preserve"> </w:t>
+      </w:r>
+      <w:r>
+        <w:rPr>
+          <w:color w:val="000000" w:themeColor="text1"/>
+        </w:rPr>
+        <w:t>che era riuscito a capire dove il fratello aveva portato Ed</w:t>
+      </w:r>
+      <w:r>
+        <w:rPr>
+          <w:color w:val="000000" w:themeColor="text1"/>
+        </w:rPr>
+        <w:t xml:space="preserve">, e vi si era recato assieme alla polizia. </w:t>
+      </w:r>
+      <w:r>
+        <w:rPr>
+          <w:color w:val="000000" w:themeColor="text1"/>
+        </w:rPr>
+        <w:t>L</w:t>
+      </w:r>
+      <w:r>
+        <w:rPr>
+          <w:color w:val="000000" w:themeColor="text1"/>
+        </w:rPr>
+        <w:t xml:space="preserve">o </w:t>
       </w:r>
       <w:r>
         <w:rPr>
           <w:color w:val="FF0000"/>
         </w:rPr>
-        <w:t>buia</w:t>
-      </w:r>
-      <w:r>
-        <w:t xml:space="preserve">. Le prime ore il bambino rimase a piangere, </w:t>
-      </w:r>
-      <w:proofErr w:type="spellStart"/>
-      <w:r>
-        <w:t>finchè</w:t>
-      </w:r>
-      <w:proofErr w:type="spellEnd"/>
-      <w:r>
-        <w:t>, grazie a una torcia trovata nella cantina,</w:t>
-      </w:r>
-      <w:r>
-        <w:t xml:space="preserve"> </w:t>
-      </w:r>
-      <w:r>
-        <w:t xml:space="preserve">non individuò uno </w:t>
-      </w:r>
-      <w:r>
-        <w:rPr>
-          <w:color w:val="FF0000"/>
-        </w:rPr>
-        <w:t xml:space="preserve">stretto </w:t>
-      </w:r>
-      <w:r>
-        <w:t xml:space="preserve">cunicolo, probabilmente destinato all’aerazione, che conduceva all’esterno. Mentre Ed percorreva il cunicolo, pieno di </w:t>
-      </w:r>
-      <w:r>
-        <w:rPr>
-          <w:color w:val="FF0000"/>
-        </w:rPr>
-        <w:t>insetti</w:t>
-      </w:r>
-      <w:r>
-        <w:rPr>
-          <w:color w:val="FF0000"/>
-        </w:rPr>
-        <w:t xml:space="preserve"> </w:t>
-      </w:r>
-      <w:r>
-        <w:t xml:space="preserve">che gli camminavano sulle mani, udì lo zio che si apprestava ad entrare nella cantina. </w:t>
-      </w:r>
-      <w:proofErr w:type="gramStart"/>
-      <w:r>
-        <w:t>Ed</w:t>
-      </w:r>
-      <w:proofErr w:type="gramEnd"/>
-      <w:r>
-        <w:t xml:space="preserve"> d</w:t>
-      </w:r>
-      <w:r>
-        <w:t xml:space="preserve">oveva riuscire a </w:t>
-      </w:r>
-      <w:r>
-        <w:t>scappare</w:t>
-      </w:r>
-      <w:r>
-        <w:t xml:space="preserve"> dal cunicolo in </w:t>
-      </w:r>
-      <w:r>
-        <w:rPr>
-          <w:color w:val="FF0000"/>
-        </w:rPr>
-        <w:t>tempo</w:t>
-      </w:r>
-      <w:r>
-        <w:t>, prima che lo zio potesse scoprire cosa stava tentando di fare</w:t>
-      </w:r>
-      <w:r>
-        <w:t xml:space="preserve">. </w:t>
-      </w:r>
-      <w:r>
-        <w:t xml:space="preserve">Non appena Ed riuscì a uscire dal cunicolo il rapitore si rese conto dell’assenza del bambino e iniziò a cercarlo, avvisandolo che non poteva nascondersi in alcun modo. Il bambino allora, colto dalla paura, </w:t>
-      </w:r>
-      <w:r>
-        <w:t>percorse l’unica via di fuga che gli sembrava disponibile, ovvero una scala che portava sul tetto, poiché il giardino sul retro era completamente recintato. Dopo aver raggiunto il tetto a Ed non rimasero molte alternative, se non quell</w:t>
-      </w:r>
-      <w:r>
-        <w:t>e di tornare indietro o</w:t>
-      </w:r>
-      <w:r>
-        <w:t xml:space="preserve"> di buttarsi giù dal tetto, a una pericolosa </w:t>
-      </w:r>
-      <w:r>
-        <w:rPr>
-          <w:color w:val="FF0000"/>
-        </w:rPr>
-        <w:t>altezza</w:t>
+        <w:t>zio William</w:t>
       </w:r>
       <w:r>
         <w:rPr>
           <w:color w:val="000000" w:themeColor="text1"/>
         </w:rPr>
+        <w:t>, in preda alla disperazione,</w:t>
+      </w:r>
+      <w:r>
+        <w:rPr>
+          <w:color w:val="000000" w:themeColor="text1"/>
+        </w:rPr>
+        <w:t xml:space="preserve"> si sparò un colpo di rivoltella in testa</w:t>
+      </w:r>
+      <w:r>
+        <w:rPr>
+          <w:color w:val="000000" w:themeColor="text1"/>
+        </w:rPr>
         <w:t>.</w:t>
       </w:r>
-      <w:r>
-        <w:rPr>
-          <w:color w:val="000000" w:themeColor="text1"/>
-        </w:rPr>
-        <w:t xml:space="preserve"> Il bambino scelse la seconda opzione, poiché sentiva che lo zio si stava avvicinando. </w:t>
-      </w:r>
-      <w:r>
-        <w:rPr>
-          <w:color w:val="000000" w:themeColor="text1"/>
-        </w:rPr>
-        <w:t>Nonostante l</w:t>
-      </w:r>
-      <w:r>
-        <w:rPr>
-          <w:color w:val="000000" w:themeColor="text1"/>
-        </w:rPr>
-        <w:t>a caduta fu attutita dal gazebo in tenda (?)</w:t>
-      </w:r>
-      <w:r>
-        <w:rPr>
-          <w:color w:val="000000" w:themeColor="text1"/>
-        </w:rPr>
-        <w:t>,</w:t>
-      </w:r>
-      <w:r>
-        <w:rPr>
-          <w:color w:val="000000" w:themeColor="text1"/>
-        </w:rPr>
-        <w:t xml:space="preserve"> il bambino si fece male a tal punto da avere difficoltà </w:t>
-      </w:r>
-      <w:r>
-        <w:rPr>
-          <w:color w:val="000000" w:themeColor="text1"/>
-        </w:rPr>
-        <w:t>nel</w:t>
-      </w:r>
-      <w:r>
-        <w:rPr>
-          <w:color w:val="000000" w:themeColor="text1"/>
-        </w:rPr>
-        <w:t xml:space="preserve"> camminare (</w:t>
-      </w:r>
-      <w:r>
-        <w:rPr>
-          <w:color w:val="000000" w:themeColor="text1"/>
-        </w:rPr>
-        <w:t>Anche se quello n</w:t>
-      </w:r>
-      <w:r>
-        <w:rPr>
-          <w:color w:val="000000" w:themeColor="text1"/>
-        </w:rPr>
-        <w:t xml:space="preserve">on fu un danno permanente). Ed iniziò a strisciare utilizzando le braccia, </w:t>
-      </w:r>
-      <w:r>
-        <w:rPr>
-          <w:color w:val="000000" w:themeColor="text1"/>
-        </w:rPr>
-        <w:t>fortunatamente in quel momento</w:t>
-      </w:r>
-      <w:r>
-        <w:rPr>
-          <w:color w:val="000000" w:themeColor="text1"/>
-        </w:rPr>
-        <w:t xml:space="preserve"> sopraggiunse il padre,</w:t>
-      </w:r>
-      <w:r>
-        <w:rPr>
-          <w:color w:val="000000" w:themeColor="text1"/>
-        </w:rPr>
-        <w:t xml:space="preserve"> </w:t>
-      </w:r>
-      <w:r>
-        <w:rPr>
-          <w:color w:val="000000" w:themeColor="text1"/>
-        </w:rPr>
-        <w:t xml:space="preserve">che era riuscito a capire dove il fratello aveva </w:t>
-      </w:r>
-      <w:proofErr w:type="gramStart"/>
-      <w:r>
-        <w:rPr>
-          <w:color w:val="000000" w:themeColor="text1"/>
-        </w:rPr>
-        <w:t>portato</w:t>
-      </w:r>
-      <w:proofErr w:type="gramEnd"/>
-      <w:r>
-        <w:rPr>
-          <w:color w:val="000000" w:themeColor="text1"/>
-        </w:rPr>
-        <w:t xml:space="preserve"> Ed</w:t>
-      </w:r>
-      <w:r>
-        <w:rPr>
-          <w:color w:val="000000" w:themeColor="text1"/>
-        </w:rPr>
-        <w:t xml:space="preserve">, e vi si era recato assieme alla polizia. </w:t>
-      </w:r>
-      <w:r>
-        <w:rPr>
-          <w:color w:val="000000" w:themeColor="text1"/>
-        </w:rPr>
-        <w:t>L</w:t>
-      </w:r>
-      <w:r>
-        <w:rPr>
-          <w:color w:val="000000" w:themeColor="text1"/>
-        </w:rPr>
-        <w:t xml:space="preserve">o </w:t>
-      </w:r>
-      <w:r>
-        <w:rPr>
-          <w:color w:val="FF0000"/>
-        </w:rPr>
-        <w:t>zio William</w:t>
-      </w:r>
-      <w:r>
-        <w:rPr>
-          <w:color w:val="000000" w:themeColor="text1"/>
-        </w:rPr>
-        <w:t>, in preda alla disperazione,</w:t>
-      </w:r>
-      <w:r>
-        <w:rPr>
-          <w:color w:val="000000" w:themeColor="text1"/>
-        </w:rPr>
-        <w:t xml:space="preserve"> si sparò un colpo di rivoltella in testa</w:t>
-      </w:r>
-      <w:r>
-        <w:rPr>
-          <w:color w:val="000000" w:themeColor="text1"/>
-        </w:rPr>
-        <w:t>.</w:t>
-      </w:r>
     </w:p>
     <w:p>
       <w:pPr>
@@ -4607,7 +4306,7 @@
       <w:pPr>
         <w:pStyle w:val="Titolo1"/>
       </w:pPr>
-      <w:bookmarkStart w:id="8" w:name="_Toc102679798"/>
+      <w:bookmarkStart w:id="8" w:name="_Toc102747333"/>
       <w:r>
         <w:lastRenderedPageBreak/>
         <w:t>Gameplay</w:t>
@@ -4617,318 +4316,409 @@
     <w:p>
       <w:pPr>
         <w:pStyle w:val="Titolo2"/>
-      </w:pPr>
-      <w:bookmarkStart w:id="9" w:name="_Toc102679799"/>
+        <w:rPr>
+          <w:sz w:val="22"/>
+          <w:szCs w:val="22"/>
+        </w:rPr>
+      </w:pPr>
+      <w:bookmarkStart w:id="9" w:name="_Toc102747334"/>
       <w:r>
         <w:t>Obiettivi</w:t>
       </w:r>
       <w:bookmarkEnd w:id="9"/>
     </w:p>
     <w:p>
+      <w:r>
+        <w:t>L</w:t>
+      </w:r>
+      <w:r>
+        <w:t xml:space="preserve">’obiettivo del gioco è </w:t>
+      </w:r>
+      <w:r>
+        <w:t>quello di</w:t>
+      </w:r>
+      <w:r>
+        <w:t xml:space="preserve"> fare luce sull’evento traumatico vissuto dal protagonista in tenera età, affrontando</w:t>
+      </w:r>
+      <w:r>
+        <w:t xml:space="preserve"> inoltre</w:t>
+      </w:r>
+      <w:r>
+        <w:t xml:space="preserve"> le sue paure</w:t>
+      </w:r>
+      <w:r>
+        <w:t>; per fare ciò occorrerà completare le diverse aree presenti nel gioco.</w:t>
+      </w:r>
+      <w:r>
+        <w:t xml:space="preserve"> </w:t>
+      </w:r>
+      <w:r>
+        <w:t>Per completare un’area</w:t>
+      </w:r>
+      <w:r>
+        <w:t xml:space="preserve"> occorrerà</w:t>
+      </w:r>
+      <w:r>
+        <w:t xml:space="preserve"> </w:t>
+      </w:r>
+      <w:r>
+        <w:t xml:space="preserve">raggiungere </w:t>
+      </w:r>
+      <w:r>
+        <w:t>il</w:t>
+      </w:r>
+      <w:r>
+        <w:t xml:space="preserve"> traguardo, </w:t>
+      </w:r>
+      <w:r>
+        <w:t>ovvero l</w:t>
+      </w:r>
+      <w:r>
+        <w:t>a porta che consente di uscire dalla stanza</w:t>
+      </w:r>
+      <w:r>
+        <w:t>.</w:t>
+      </w:r>
+      <w:r>
+        <w:t xml:space="preserve"> </w:t>
+      </w:r>
+    </w:p>
+    <w:p>
+      <w:r>
+        <w:t>Il raggiungimento di tale traguardo sarà conseguibile attraverso</w:t>
+      </w:r>
+      <w:r>
+        <w:t>:</w:t>
+      </w:r>
+      <w:r>
+        <w:t xml:space="preserve"> </w:t>
+      </w:r>
+    </w:p>
+    <w:p>
+      <w:pPr>
+        <w:pStyle w:val="Paragrafoelenco"/>
+        <w:numPr>
+          <w:ilvl w:val="0"/>
+          <w:numId w:val="12"/>
+        </w:numPr>
+      </w:pPr>
+      <w:r>
+        <w:t>il superamento di ostacoli ambientali</w:t>
+      </w:r>
+      <w:r>
+        <w:t>;</w:t>
+      </w:r>
+      <w:r>
+        <w:t xml:space="preserve"> </w:t>
+      </w:r>
+    </w:p>
+    <w:p>
+      <w:pPr>
+        <w:pStyle w:val="Paragrafoelenco"/>
+        <w:numPr>
+          <w:ilvl w:val="0"/>
+          <w:numId w:val="12"/>
+        </w:numPr>
+      </w:pPr>
+      <w:r>
+        <w:t>la sconfitta di nemici ed eventuali boss di fine livello</w:t>
+      </w:r>
+      <w:r>
+        <w:t>;</w:t>
+      </w:r>
+      <w:r>
+        <w:t xml:space="preserve"> </w:t>
+      </w:r>
+    </w:p>
+    <w:p>
+      <w:pPr>
+        <w:pStyle w:val="Paragrafoelenco"/>
+        <w:numPr>
+          <w:ilvl w:val="0"/>
+          <w:numId w:val="12"/>
+        </w:numPr>
+      </w:pPr>
+      <w:r>
+        <w:t>fattori aggiuntivi specifici della stanza</w:t>
+      </w:r>
+      <w:r>
+        <w:t>.</w:t>
+      </w:r>
+    </w:p>
+    <w:p/>
+    <w:p>
+      <w:r>
+        <w:t>Il completamento di un’area</w:t>
+      </w:r>
+      <w:r>
+        <w:t>, inoltre,</w:t>
+      </w:r>
+      <w:r>
+        <w:t xml:space="preserve"> premia il giocatore con de</w:t>
+      </w:r>
+      <w:r>
+        <w:t>lle abilità</w:t>
+      </w:r>
+      <w:r>
+        <w:t>,</w:t>
+      </w:r>
+      <w:r>
+        <w:t xml:space="preserve"> che</w:t>
+      </w:r>
+      <w:r>
+        <w:t xml:space="preserve"> s</w:t>
+      </w:r>
+      <w:r>
+        <w:t>aranno</w:t>
+      </w:r>
+      <w:r>
+        <w:t xml:space="preserve"> utili pe</w:t>
+      </w:r>
+      <w:r>
+        <w:t>r progredire</w:t>
+      </w:r>
+      <w:r>
+        <w:t xml:space="preserve"> </w:t>
+      </w:r>
+      <w:r>
+        <w:t>n</w:t>
+      </w:r>
+      <w:r>
+        <w:t>e</w:t>
+      </w:r>
+      <w:r>
+        <w:t>lle aree successive.</w:t>
+      </w:r>
+      <w:r>
+        <w:t xml:space="preserve"> </w:t>
+      </w:r>
+      <w:r>
+        <w:t>È</w:t>
+      </w:r>
+      <w:r>
+        <w:t xml:space="preserve"> in</w:t>
+      </w:r>
+      <w:r>
+        <w:t>oltre possibile</w:t>
+      </w:r>
+      <w:r>
+        <w:t xml:space="preserve"> </w:t>
+      </w:r>
+      <w:r>
+        <w:t>raccogliere dei collezionabili</w:t>
+      </w:r>
+      <w:r>
+        <w:t xml:space="preserve">, che </w:t>
+      </w:r>
+      <w:r>
+        <w:t>approfondiscono i</w:t>
+      </w:r>
+      <w:r>
+        <w:t>l</w:t>
+      </w:r>
+      <w:r>
+        <w:t xml:space="preserve"> retroscena legat</w:t>
+      </w:r>
+      <w:r>
+        <w:t>o</w:t>
+      </w:r>
+      <w:r>
+        <w:t xml:space="preserve"> alla vita del protagonista</w:t>
+      </w:r>
+      <w:r>
+        <w:t>.</w:t>
+      </w:r>
+      <w:r>
+        <w:t xml:space="preserve"> </w:t>
+      </w:r>
+    </w:p>
+    <w:p>
+      <w:pPr>
+        <w:pStyle w:val="Titolo2"/>
+      </w:pPr>
+      <w:bookmarkStart w:id="10" w:name="_Toc102747335"/>
+      <w:r>
+        <w:t>Abilità del giocatore</w:t>
+      </w:r>
+      <w:bookmarkEnd w:id="10"/>
+    </w:p>
+    <w:p>
+      <w:r>
+        <w:t>L’unico</w:t>
+      </w:r>
+      <w:r>
+        <w:t xml:space="preserve"> personaggio giocabile </w:t>
+      </w:r>
+      <w:r>
+        <w:t xml:space="preserve">è </w:t>
+      </w:r>
+      <w:r>
+        <w:t>Ed Scar</w:t>
+      </w:r>
+      <w:r>
+        <w:t xml:space="preserve">, il protagonista della storia. </w:t>
+      </w:r>
+    </w:p>
+    <w:p>
+      <w:r>
+        <w:t xml:space="preserve">Il giocatore </w:t>
+      </w:r>
+      <w:r>
+        <w:t>può effettuare diverse</w:t>
+      </w:r>
+      <w:r>
+        <w:t xml:space="preserve"> a</w:t>
+      </w:r>
+      <w:r>
+        <w:t>zioni di</w:t>
+      </w:r>
+      <w:r>
+        <w:t xml:space="preserve"> base</w:t>
+      </w:r>
+      <w:r>
+        <w:t>,</w:t>
+      </w:r>
+      <w:r>
+        <w:t xml:space="preserve"> come </w:t>
+      </w:r>
+      <w:r>
+        <w:t>salto</w:t>
+      </w:r>
+      <w:r>
+        <w:t>, scatto in avanti e</w:t>
+      </w:r>
+      <w:r>
+        <w:t xml:space="preserve"> attacc</w:t>
+      </w:r>
+      <w:r>
+        <w:t>hi</w:t>
+      </w:r>
+      <w:r>
+        <w:t xml:space="preserve"> a distanza. </w:t>
+      </w:r>
+    </w:p>
+    <w:p>
+      <w:r>
+        <w:t xml:space="preserve">È </w:t>
+      </w:r>
+      <w:r>
+        <w:t>inoltre</w:t>
+      </w:r>
+      <w:r>
+        <w:t xml:space="preserve"> possibile</w:t>
+      </w:r>
+      <w:r>
+        <w:t xml:space="preserve">, conseguentemente alla sconfitta di una paura o all’acquisto nel mercato, </w:t>
+      </w:r>
+      <w:r>
+        <w:t>ott</w:t>
+      </w:r>
+      <w:r>
+        <w:t>enere ed equipaggiare delle abilità che</w:t>
+      </w:r>
+      <w:r>
+        <w:t xml:space="preserve"> </w:t>
+      </w:r>
+      <w:r>
+        <w:t>modificano</w:t>
+      </w:r>
+      <w:r>
+        <w:t xml:space="preserve"> le a</w:t>
+      </w:r>
+      <w:r>
+        <w:t>zioni</w:t>
+      </w:r>
+      <w:r>
+        <w:t xml:space="preserve"> base</w:t>
+      </w:r>
+      <w:r>
+        <w:t>.</w:t>
+      </w:r>
+      <w:r>
+        <w:t xml:space="preserve"> </w:t>
+      </w:r>
+    </w:p>
+    <w:p/>
+    <w:p>
+      <w:r>
+        <w:t>Man mano che il gioco prosegue, il giocatore dovrà</w:t>
+      </w:r>
+      <w:r>
+        <w:t>:</w:t>
+      </w:r>
+      <w:r>
+        <w:t xml:space="preserve"> </w:t>
+      </w:r>
+    </w:p>
+    <w:p>
+      <w:pPr>
+        <w:pStyle w:val="Paragrafoelenco"/>
+        <w:numPr>
+          <w:ilvl w:val="0"/>
+          <w:numId w:val="13"/>
+        </w:numPr>
+      </w:pPr>
+      <w:r>
+        <w:t>prendere dimestichezza con le azioni di base;</w:t>
+      </w:r>
+    </w:p>
+    <w:p>
+      <w:pPr>
+        <w:pStyle w:val="Paragrafoelenco"/>
+        <w:numPr>
+          <w:ilvl w:val="0"/>
+          <w:numId w:val="13"/>
+        </w:numPr>
+      </w:pPr>
+      <w:r>
+        <w:t>decidere quali abilità si adattano meglio al suo stile di gioco e all’area da completare</w:t>
+      </w:r>
+      <w:r>
+        <w:t>;</w:t>
+      </w:r>
+      <w:r>
+        <w:t xml:space="preserve"> </w:t>
+      </w:r>
+    </w:p>
+    <w:p>
+      <w:pPr>
+        <w:pStyle w:val="Paragrafoelenco"/>
+        <w:numPr>
+          <w:ilvl w:val="0"/>
+          <w:numId w:val="13"/>
+        </w:numPr>
+      </w:pPr>
+      <w:r>
+        <w:t>c</w:t>
+      </w:r>
+      <w:r>
+        <w:t>omprendere le nuove tipologie di nemici e ostacoli ambientali.</w:t>
+      </w:r>
+    </w:p>
+    <w:p>
+      <w:pPr>
+        <w:pStyle w:val="Titolo2"/>
+      </w:pPr>
+      <w:bookmarkStart w:id="11" w:name="_Toc102747336"/>
+      <w:r>
+        <w:t>Meccaniche di gioco</w:t>
+      </w:r>
+      <w:bookmarkEnd w:id="11"/>
+    </w:p>
+    <w:p>
       <w:pPr>
         <w:jc w:val="both"/>
       </w:pPr>
       <w:r>
-        <w:t>Specificare in modo chiaro gli obiettivi del gioco. Cosa deve spingere il giocatore a giocare al vostro gioco?</w:t>
+        <w:t>In questa sezione vanno descritte tutte le meccaniche di gioco anche utilizzando schemi, diagrammi, bozze, oppure prototipi già realizzati che mostrano il funzionamento delle meccaniche.</w:t>
       </w:r>
     </w:p>
     <w:p>
       <w:pPr>
         <w:jc w:val="both"/>
       </w:pPr>
-    </w:p>
-    <w:p>
-      <w:pPr>
-        <w:jc w:val="both"/>
-        <w:rPr>
-          <w:i/>
-        </w:rPr>
-      </w:pPr>
-      <w:r>
-        <w:rPr>
-          <w:i/>
-        </w:rPr>
-        <w:t xml:space="preserve">L’obiettivo del gioco è progredire </w:t>
-      </w:r>
-      <w:proofErr w:type="spellStart"/>
-      <w:r>
-        <w:rPr>
-          <w:i/>
-        </w:rPr>
-        <w:t>attravero</w:t>
-      </w:r>
-      <w:proofErr w:type="spellEnd"/>
-      <w:r>
-        <w:rPr>
-          <w:i/>
-        </w:rPr>
-        <w:t xml:space="preserve"> i vari livelli distruggendo i nemici e raccogliendo particolari oggetti che verranno utilizzati per modificare le abilità del giocare. Alcuni oggetti saranno necessari per sconfiggere i boss di fine livello.</w:t>
-      </w:r>
-    </w:p>
-    <w:p/>
-    <w:p>
-      <w:r>
-        <w:t>L</w:t>
-      </w:r>
-      <w:r>
-        <w:t xml:space="preserve">’obbiettivo del gioco è </w:t>
-      </w:r>
-      <w:r>
-        <w:t xml:space="preserve">quello di </w:t>
-      </w:r>
-      <w:r>
-        <w:t>completare le</w:t>
-      </w:r>
-      <w:r>
-        <w:t xml:space="preserve"> diverse</w:t>
-      </w:r>
-      <w:r>
-        <w:t xml:space="preserve"> aree</w:t>
-      </w:r>
-      <w:r>
-        <w:t>, per fare ciò occorrerà</w:t>
-      </w:r>
-      <w:r>
-        <w:t xml:space="preserve"> </w:t>
-      </w:r>
-      <w:r>
-        <w:t>sconfiggere i boss di fine livello, raggiungibili dopo aver esplorato la zona e affrontato gli ostacoli incontrati lungo il cammino. Il completamento di un’area premia il giocatore con dei potenziamenti</w:t>
-      </w:r>
-      <w:r>
-        <w:t>,</w:t>
-      </w:r>
-      <w:r>
-        <w:t xml:space="preserve"> che</w:t>
-      </w:r>
-      <w:r>
-        <w:t xml:space="preserve"> sono utili pe</w:t>
-      </w:r>
-      <w:r>
-        <w:t>r progredire</w:t>
-      </w:r>
-      <w:r>
-        <w:t xml:space="preserve"> </w:t>
-      </w:r>
-      <w:r>
-        <w:t>n</w:t>
-      </w:r>
-      <w:r>
-        <w:t>e</w:t>
-      </w:r>
-      <w:r>
-        <w:t>lle aree successive</w:t>
-      </w:r>
-      <w:r>
-        <w:t>,</w:t>
-      </w:r>
-      <w:r>
-        <w:t xml:space="preserve"> </w:t>
-      </w:r>
-      <w:r>
-        <w:t>avanzando quindi nella storia</w:t>
-      </w:r>
-      <w:r>
-        <w:t>.</w:t>
-      </w:r>
-      <w:r>
-        <w:t xml:space="preserve"> </w:t>
-      </w:r>
-      <w:r>
-        <w:t>È</w:t>
-      </w:r>
-      <w:r>
-        <w:t xml:space="preserve"> in</w:t>
-      </w:r>
-      <w:r>
-        <w:t>oltre possibile</w:t>
-      </w:r>
-      <w:r>
-        <w:t xml:space="preserve"> </w:t>
-      </w:r>
-      <w:r>
-        <w:t>raccogliere dei collezionabili</w:t>
-      </w:r>
-      <w:r>
-        <w:t xml:space="preserve">, che </w:t>
-      </w:r>
-      <w:r>
-        <w:t>approfondiscono i retroscena legati alla vita del protagonista</w:t>
-      </w:r>
-      <w:r>
-        <w:t>.</w:t>
-      </w:r>
-    </w:p>
-    <w:p>
-      <w:pPr>
-        <w:pStyle w:val="Titolo2"/>
-      </w:pPr>
-      <w:bookmarkStart w:id="10" w:name="_Toc102679800"/>
-      <w:r>
-        <w:t>Abilità del giocatore</w:t>
-      </w:r>
-      <w:bookmarkEnd w:id="10"/>
-    </w:p>
-    <w:p>
-      <w:pPr>
-        <w:jc w:val="both"/>
-      </w:pPr>
-      <w:r>
-        <w:t>Quali sono le abilità richieste al giocatore? Come queste variano nel tempo? Come il giocatore acquisisce il controllo sulle m</w:t>
-      </w:r>
-      <w:r>
-        <w:t>e</w:t>
-      </w:r>
-      <w:r>
-        <w:t>ccaniche di gioco?</w:t>
-      </w:r>
-    </w:p>
-    <w:p>
-      <w:pPr>
-        <w:jc w:val="both"/>
-      </w:pPr>
-    </w:p>
-    <w:p>
-      <w:r>
-        <w:t>L’unico</w:t>
-      </w:r>
-      <w:r>
-        <w:t xml:space="preserve"> personaggio giocabile </w:t>
-      </w:r>
-      <w:r>
-        <w:t xml:space="preserve">è </w:t>
-      </w:r>
-      <w:r>
-        <w:t xml:space="preserve">Ed </w:t>
-      </w:r>
-      <w:proofErr w:type="spellStart"/>
-      <w:r>
-        <w:t>Scar</w:t>
-      </w:r>
-      <w:proofErr w:type="spellEnd"/>
-      <w:r>
-        <w:t xml:space="preserve">, il protagonista della storia. </w:t>
-      </w:r>
-    </w:p>
-    <w:p>
-      <w:r>
-        <w:t xml:space="preserve">Il giocatore </w:t>
-      </w:r>
-      <w:r>
-        <w:t>può effettuare diverse</w:t>
-      </w:r>
-      <w:r>
-        <w:t xml:space="preserve"> a</w:t>
-      </w:r>
-      <w:r>
-        <w:t>zioni di</w:t>
-      </w:r>
-      <w:r>
-        <w:t xml:space="preserve"> base</w:t>
-      </w:r>
-      <w:r>
-        <w:t>,</w:t>
-      </w:r>
-      <w:r>
-        <w:t xml:space="preserve"> come </w:t>
-      </w:r>
-      <w:r>
-        <w:t xml:space="preserve">salto e attacchi a distanza. </w:t>
-      </w:r>
-    </w:p>
-    <w:p>
-      <w:r>
-        <w:t xml:space="preserve">È </w:t>
-      </w:r>
-      <w:r>
-        <w:t>inoltre</w:t>
-      </w:r>
-      <w:r>
-        <w:t xml:space="preserve"> possibile</w:t>
-      </w:r>
-      <w:r>
-        <w:t xml:space="preserve"> </w:t>
-      </w:r>
-      <w:r>
-        <w:t>ott</w:t>
-      </w:r>
-      <w:r>
-        <w:t>enere ed equipaggiare delle abilità che</w:t>
-      </w:r>
-      <w:r>
-        <w:t xml:space="preserve"> potenziano le a</w:t>
-      </w:r>
-      <w:r>
-        <w:t>zioni</w:t>
-      </w:r>
-      <w:r>
-        <w:t xml:space="preserve"> base. </w:t>
-      </w:r>
-      <w:r>
-        <w:t xml:space="preserve">All’interno di un area il giocatore dovrà superare degli ostacoli come sconfiggere dei nemici </w:t>
-      </w:r>
-      <w:r>
-        <w:t>e</w:t>
-      </w:r>
-      <w:r>
-        <w:t xml:space="preserve"> superare ostacoli ambientali, alla fine di ogni area è presente </w:t>
-      </w:r>
-      <w:r>
-        <w:t>un boss che rappresenta la paura incarnata, e per concludere l’area dovr</w:t>
-      </w:r>
-      <w:r>
-        <w:t xml:space="preserve">à sconfiggere il boss </w:t>
-      </w:r>
-      <w:proofErr w:type="gramStart"/>
-      <w:r>
-        <w:t xml:space="preserve">che </w:t>
-      </w:r>
-      <w:r>
-        <w:t xml:space="preserve"> </w:t>
-      </w:r>
-      <w:r>
-        <w:t>sconfitto</w:t>
-      </w:r>
-      <w:proofErr w:type="gramEnd"/>
-      <w:r>
-        <w:t xml:space="preserve"> </w:t>
-      </w:r>
-      <w:r>
-        <w:t>il giocatore otterrà i potenziamenti.</w:t>
-      </w:r>
-    </w:p>
-    <w:p/>
-    <w:p>
-      <w:pPr>
-        <w:pStyle w:val="Titolo2"/>
-      </w:pPr>
-      <w:bookmarkStart w:id="11" w:name="_Toc102679801"/>
-      <w:r>
-        <w:t>Meccaniche di gioco</w:t>
-      </w:r>
-      <w:bookmarkEnd w:id="11"/>
-    </w:p>
-    <w:p>
-      <w:pPr>
-        <w:jc w:val="both"/>
-      </w:pPr>
-      <w:r>
-        <w:t>In questa sezione vanno descritte tutte le meccaniche di gioco anche utilizzando schemi, diagrammi, bozze, oppure prototipi già realizzati che mostrano il funzionamento delle meccaniche.</w:t>
-      </w:r>
-    </w:p>
-    <w:p>
-      <w:pPr>
-        <w:jc w:val="both"/>
-      </w:pPr>
-      <w:r>
-        <w:t xml:space="preserve">In questa sezione andrebbero specificate le meccaniche di gioco fondamentali (core </w:t>
-      </w:r>
-      <w:proofErr w:type="spellStart"/>
-      <w:r>
-        <w:t>mechanics</w:t>
-      </w:r>
-      <w:proofErr w:type="spellEnd"/>
-      <w:r>
-        <w:t>). Nelle sezioni successive possiamo riportare le altre meccaniche secondarie.</w:t>
+      <w:r>
+        <w:t>In questa sezione andrebbero specificate le meccaniche di gioco fondamentali (core mechanics). Nelle sezioni successive possiamo riportare le altre meccaniche secondarie.</w:t>
       </w:r>
     </w:p>
     <w:p>
@@ -4968,13 +4758,8 @@
         <w:t>:</w:t>
       </w:r>
       <w:r>
-        <w:t xml:space="preserve"> serve per sconfiggere i vari nemici presenti nelle aree. Lo stile di combattimento del giocatore sarà </w:t>
-      </w:r>
-      <w:proofErr w:type="spellStart"/>
-      <w:r>
-        <w:t>ranged</w:t>
-      </w:r>
-      <w:proofErr w:type="spellEnd"/>
+        <w:t xml:space="preserve"> serve per sconfiggere i vari nemici presenti nelle aree. Lo stile di combattimento del giocatore sarà ranged</w:t>
+      </w:r>
       <w:r>
         <w:t>,</w:t>
       </w:r>
@@ -5012,51 +4797,37 @@
           <w:bCs/>
           <w:iCs/>
         </w:rPr>
+        <w:t>Movimento</w:t>
+      </w:r>
+      <w:r>
+        <w:rPr>
+          <w:iCs/>
+        </w:rPr>
+        <w:t>:</w:t>
+      </w:r>
+      <w:r>
+        <w:rPr>
+          <w:iCs/>
+        </w:rPr>
+        <w:t xml:space="preserve"> il giocatore</w:t>
+      </w:r>
+      <w:r>
+        <w:rPr>
+          <w:iCs/>
+        </w:rPr>
+        <w:t xml:space="preserve"> avrà la possibilità di muoversi nello spazio and</w:t>
+      </w:r>
+      <w:r>
+        <w:rPr>
+          <w:iCs/>
+        </w:rPr>
+        <w:t xml:space="preserve">ando verso destra e sinistra, e in alcune circostanze relative alla zona il movimento permetterà dei </w:t>
+      </w:r>
+      <w:r>
+        <w:rPr>
+          <w:iCs/>
+        </w:rPr>
         <w:lastRenderedPageBreak/>
-        <w:t>Movimento</w:t>
-      </w:r>
-      <w:r>
-        <w:rPr>
-          <w:iCs/>
-        </w:rPr>
-        <w:t>:</w:t>
-      </w:r>
-      <w:r>
-        <w:rPr>
-          <w:iCs/>
-        </w:rPr>
-        <w:t xml:space="preserve"> il giocatore</w:t>
-      </w:r>
-      <w:r>
-        <w:rPr>
-          <w:iCs/>
-        </w:rPr>
-        <w:t xml:space="preserve"> avrà la possibilità di muoversi nello spazio and</w:t>
-      </w:r>
-      <w:r>
-        <w:rPr>
-          <w:iCs/>
-        </w:rPr>
-        <w:t xml:space="preserve">ando verso destra e sinistra, e in alcune circostanze relative alla zona il movimento permetterà </w:t>
-      </w:r>
-      <w:proofErr w:type="gramStart"/>
-      <w:r>
-        <w:rPr>
-          <w:iCs/>
-        </w:rPr>
-        <w:t>dei</w:t>
-      </w:r>
-      <w:proofErr w:type="gramEnd"/>
-      <w:r>
-        <w:rPr>
-          <w:iCs/>
-        </w:rPr>
-        <w:t xml:space="preserve"> </w:t>
-      </w:r>
-      <w:r>
-        <w:rPr>
-          <w:iCs/>
-        </w:rPr>
         <w:t>spo</w:t>
       </w:r>
       <w:r>
@@ -5168,27 +4939,13 @@
         <w:rPr>
           <w:iCs/>
         </w:rPr>
-        <w:t xml:space="preserve"> e per schivare alcuni tipi di attacchi dei </w:t>
-      </w:r>
-      <w:proofErr w:type="gramStart"/>
-      <w:r>
-        <w:rPr>
-          <w:iCs/>
-        </w:rPr>
-        <w:t>nemici</w:t>
-      </w:r>
-      <w:r>
-        <w:rPr>
-          <w:iCs/>
-        </w:rPr>
-        <w:t>, quindi</w:t>
-      </w:r>
-      <w:proofErr w:type="gramEnd"/>
-      <w:r>
-        <w:rPr>
-          <w:iCs/>
-        </w:rPr>
-        <w:t xml:space="preserve"> il giocatore avrà la possibilità di far compiere al personaggio l’azione </w:t>
+        <w:t xml:space="preserve"> e per schivare alcuni tipi di attacchi dei nemici</w:t>
+      </w:r>
+      <w:r>
+        <w:rPr>
+          <w:iCs/>
+        </w:rPr>
+        <w:t xml:space="preserve">, quindi il giocatore avrà la possibilità di far compiere al personaggio l’azione </w:t>
       </w:r>
       <w:r>
         <w:rPr>
@@ -5413,19 +5170,11 @@
         </w:rPr>
         <w:t xml:space="preserve"> </w:t>
       </w:r>
-      <w:proofErr w:type="gramStart"/>
-      <w:r>
-        <w:rPr>
-          <w:iCs/>
-        </w:rPr>
-        <w:t>E’</w:t>
-      </w:r>
-      <w:proofErr w:type="gramEnd"/>
-      <w:r>
-        <w:rPr>
-          <w:iCs/>
-        </w:rPr>
-        <w:t xml:space="preserve"> possibile utilizzare tramite l’equipaggiamento solo due potenziamenti attivi contemporaneamen</w:t>
+      <w:r>
+        <w:rPr>
+          <w:iCs/>
+        </w:rPr>
+        <w:t>E’ possibile utilizzare tramite l’equipaggiamento solo due potenziamenti attivi contemporaneamen</w:t>
       </w:r>
       <w:r>
         <w:rPr>
@@ -5852,27 +5601,27 @@
         <w:rPr>
           <w:iCs/>
         </w:rPr>
-        <w:t xml:space="preserve">esperienza guadagnati dal giocatore variano in </w:t>
+        <w:t xml:space="preserve">esperienza guadagnati dal giocatore variano in base </w:t>
+      </w:r>
+      <w:r>
+        <w:rPr>
+          <w:iCs/>
+        </w:rPr>
+        <w:t xml:space="preserve">all’area in cui si sta giocando e il nemico sconfitto. Il giocatore a inizio gioco </w:t>
       </w:r>
       <w:r>
         <w:rPr>
           <w:iCs/>
         </w:rPr>
         <w:lastRenderedPageBreak/>
-        <w:t xml:space="preserve">base </w:t>
-      </w:r>
-      <w:r>
-        <w:rPr>
-          <w:iCs/>
-        </w:rPr>
-        <w:t>all’area in cui si sta giocando e il nemico sconfitto. Il giocatore a inizio gioco partirà dal livello 1 e durante tutta la durata del gioco potrà arrivare massimo al livello x (da definire).</w:t>
+        <w:t>partirà dal livello 1 e durante tutta la durata del gioco potrà arrivare massimo al livello x (da definire).</w:t>
       </w:r>
     </w:p>
     <w:p>
       <w:pPr>
         <w:pStyle w:val="Titolo2"/>
       </w:pPr>
-      <w:bookmarkStart w:id="12" w:name="_Toc102679802"/>
+      <w:bookmarkStart w:id="12" w:name="_Toc102747337"/>
       <w:r>
         <w:t>Oggetti e power-ups</w:t>
       </w:r>
@@ -6010,21 +5759,7 @@
         <w:rPr>
           <w:iCs/>
         </w:rPr>
-        <w:t xml:space="preserve">possono essere usati solamente </w:t>
-      </w:r>
-      <w:proofErr w:type="gramStart"/>
-      <w:r>
-        <w:rPr>
-          <w:iCs/>
-        </w:rPr>
-        <w:t>2</w:t>
-      </w:r>
-      <w:proofErr w:type="gramEnd"/>
-      <w:r>
-        <w:rPr>
-          <w:iCs/>
-        </w:rPr>
-        <w:t xml:space="preserve"> contemporaneamente </w:t>
+        <w:t xml:space="preserve">possono essere usati solamente 2 contemporaneamente </w:t>
       </w:r>
       <w:r>
         <w:rPr>
@@ -6543,7 +6278,6 @@
         <w:rPr>
           <w:iCs/>
         </w:rPr>
-        <w:lastRenderedPageBreak/>
         <w:t>Elenco collezionabili:</w:t>
       </w:r>
     </w:p>
@@ -6552,7 +6286,7 @@
       <w:pPr>
         <w:pStyle w:val="Titolo2"/>
       </w:pPr>
-      <w:bookmarkStart w:id="13" w:name="_Toc102679803"/>
+      <w:bookmarkStart w:id="13" w:name="_Toc102747338"/>
       <w:r>
         <w:t>Progressione e sfida</w:t>
       </w:r>
@@ -6630,21 +6364,7 @@
         <w:rPr>
           <w:iCs/>
         </w:rPr>
-        <w:t xml:space="preserve"> delle meccaniche base. Una volta terminata la boss-</w:t>
-      </w:r>
-      <w:proofErr w:type="spellStart"/>
-      <w:r>
-        <w:rPr>
-          <w:iCs/>
-        </w:rPr>
-        <w:t>fight</w:t>
-      </w:r>
-      <w:proofErr w:type="spellEnd"/>
-      <w:r>
-        <w:rPr>
-          <w:iCs/>
-        </w:rPr>
-        <w:t xml:space="preserve"> </w:t>
+        <w:t xml:space="preserve"> delle meccaniche base. Una volta terminata la boss-fight </w:t>
       </w:r>
       <w:r>
         <w:rPr>
@@ -7103,7 +6823,6 @@
           <w:bCs/>
         </w:rPr>
       </w:pPr>
-      <w:proofErr w:type="spellStart"/>
       <w:r>
         <w:rPr>
           <w:b/>
@@ -7111,7 +6830,6 @@
         </w:rPr>
         <w:t>Dummevil</w:t>
       </w:r>
-      <w:proofErr w:type="spellEnd"/>
       <w:r>
         <w:t>: Dopo</w:t>
       </w:r>
@@ -7177,15 +6895,7 @@
         <w:t>s</w:t>
       </w:r>
       <w:r>
-        <w:t xml:space="preserve">aranno presenti </w:t>
-      </w:r>
-      <w:proofErr w:type="gramStart"/>
-      <w:r>
-        <w:t>2</w:t>
-      </w:r>
-      <w:proofErr w:type="gramEnd"/>
-      <w:r>
-        <w:t xml:space="preserve"> checkpoint; il primo sarà presente nel momento che precede l’incontro con l’uomo elegante, in prossimità della casa. Il secondo, si troverà nella casa di legno, dopo aver preso il guanto.</w:t>
+        <w:t>aranno presenti 2 checkpoint; il primo sarà presente nel momento che precede l’incontro con l’uomo elegante, in prossimità della casa. Il secondo, si troverà nella casa di legno, dopo aver preso il guanto.</w:t>
       </w:r>
     </w:p>
     <w:p>
@@ -7472,14 +7182,12 @@
       <w:r>
         <w:t xml:space="preserve">, di </w:t>
       </w:r>
-      <w:proofErr w:type="spellStart"/>
       <w:r>
         <w:rPr>
           <w:shd w:val="clear" w:color="auto" w:fill="FFFFFF"/>
         </w:rPr>
         <w:t>Dalí</w:t>
       </w:r>
-      <w:proofErr w:type="spellEnd"/>
       <w:r>
         <w:rPr>
           <w:shd w:val="clear" w:color="auto" w:fill="FFFFFF"/>
@@ -7525,7 +7233,6 @@
           <w:bCs/>
         </w:rPr>
       </w:pPr>
-      <w:proofErr w:type="spellStart"/>
       <w:r>
         <w:rPr>
           <w:b/>
@@ -7540,7 +7247,6 @@
         </w:rPr>
         <w:t>lockhead</w:t>
       </w:r>
-      <w:proofErr w:type="spellEnd"/>
       <w:r>
         <w:t xml:space="preserve">: </w:t>
       </w:r>
@@ -7566,21 +7272,12 @@
           <w:bCs/>
         </w:rPr>
       </w:pPr>
-      <w:proofErr w:type="spellStart"/>
       <w:r>
         <w:rPr>
           <w:b/>
           <w:bCs/>
         </w:rPr>
-        <w:t>Sharcet</w:t>
-      </w:r>
-      <w:proofErr w:type="spellEnd"/>
-      <w:r>
-        <w:rPr>
-          <w:b/>
-          <w:bCs/>
-        </w:rPr>
-        <w:t xml:space="preserve"> </w:t>
+        <w:t xml:space="preserve">Sharcet </w:t>
       </w:r>
       <w:r>
         <w:t>(</w:t>
@@ -7588,7 +7285,6 @@
       <w:r>
         <w:t xml:space="preserve">Crasi di </w:t>
       </w:r>
-      <w:proofErr w:type="spellStart"/>
       <w:r>
         <w:rPr>
           <w:i/>
@@ -7596,11 +7292,9 @@
         </w:rPr>
         <w:t>sharp</w:t>
       </w:r>
-      <w:proofErr w:type="spellEnd"/>
       <w:r>
         <w:t xml:space="preserve"> e </w:t>
       </w:r>
-      <w:proofErr w:type="spellStart"/>
       <w:r>
         <w:rPr>
           <w:i/>
@@ -7608,7 +7302,6 @@
         </w:rPr>
         <w:t>lancet</w:t>
       </w:r>
-      <w:proofErr w:type="spellEnd"/>
       <w:r>
         <w:t>)</w:t>
       </w:r>
@@ -7616,15 +7309,7 @@
         <w:t xml:space="preserve">: </w:t>
       </w:r>
       <w:r>
-        <w:t xml:space="preserve">in un certo senso sono complementari ai precedenti; hanno lancette al posto degli arti, con cui possono infliggere danni al protagonista. Di solito fanno gruppo con i </w:t>
-      </w:r>
-      <w:proofErr w:type="spellStart"/>
-      <w:r>
-        <w:t>Clockhead</w:t>
-      </w:r>
-      <w:proofErr w:type="spellEnd"/>
-      <w:r>
-        <w:t>.</w:t>
+        <w:t>in un certo senso sono complementari ai precedenti; hanno lancette al posto degli arti, con cui possono infliggere danni al protagonista. Di solito fanno gruppo con i Clockhead.</w:t>
       </w:r>
     </w:p>
     <w:p>
@@ -7639,7 +7324,6 @@
           <w:bCs/>
         </w:rPr>
       </w:pPr>
-      <w:proofErr w:type="spellStart"/>
       <w:r>
         <w:rPr>
           <w:b/>
@@ -7647,7 +7331,6 @@
         </w:rPr>
         <w:t>Tricronos</w:t>
       </w:r>
-      <w:proofErr w:type="spellEnd"/>
       <w:r>
         <w:t>: essere a tre teste, che rappresentano passato, presente e futuro.</w:t>
       </w:r>
@@ -7668,14 +7351,9 @@
       <w:r>
         <w:t xml:space="preserve">”. La testa del passato sarà una fiammella, magari con il collo che ricordi la colonna di una candela; la testa del presente sarà quella di un uomo adulto e barbuto, dall’aura divina (simile agli </w:t>
       </w:r>
-      <w:proofErr w:type="gramStart"/>
       <w:r>
         <w:lastRenderedPageBreak/>
-        <w:t>dei</w:t>
-      </w:r>
-      <w:proofErr w:type="gramEnd"/>
-      <w:r>
-        <w:t xml:space="preserve"> greci); la testa del futuro corrisponderà alla rappresentazione classica della morte.</w:t>
+        <w:t>dei greci); la testa del futuro corrisponderà alla rappresentazione classica della morte.</w:t>
       </w:r>
       <w:r>
         <w:t xml:space="preserve"> </w:t>
@@ -7782,22 +7460,14 @@
         <w:t>a quando si supera un certo punto del livello, un timer di n minuti viene attivato; da quel momento in poi lo scenario inizierà a degradarsi. Il giocatore dovrà sconfiggere i nemici che incontra lungo il cammino (incluso il boss di fine livello) entro lo scadere del timer.</w:t>
       </w:r>
       <w:r>
-        <w:t xml:space="preserve"> Una volta sconfitto il boss, il giocatore dovrà raggiungere una tomba, traguardo del livello, allo stesso modo in cui la morte </w:t>
-      </w:r>
-      <w:proofErr w:type="gramStart"/>
-      <w:r>
-        <w:t>è</w:t>
-      </w:r>
-      <w:proofErr w:type="gramEnd"/>
-      <w:r>
-        <w:t xml:space="preserve"> costituisce il traguardo della vita. Se il giocatore non riuscirà a raggiungere il traguardo entro lo scadere del timer, il protagonista morirà.</w:t>
+        <w:t xml:space="preserve"> Una volta sconfitto il boss, il giocatore dovrà raggiungere una tomba, traguardo del livello, allo stesso modo in cui la morte è costituisce il traguardo della vita. Se il giocatore non riuscirà a raggiungere il traguardo entro lo scadere del timer, il protagonista morirà.</w:t>
       </w:r>
     </w:p>
     <w:p>
       <w:pPr>
         <w:pStyle w:val="Titolo2"/>
       </w:pPr>
-      <w:bookmarkStart w:id="14" w:name="_Toc102679804"/>
+      <w:bookmarkStart w:id="14" w:name="_Toc102747339"/>
       <w:r>
         <w:t>Sconfitta</w:t>
       </w:r>
@@ -7857,7 +7527,7 @@
       <w:pPr>
         <w:pStyle w:val="Titolo1"/>
       </w:pPr>
-      <w:bookmarkStart w:id="15" w:name="_Toc102679805"/>
+      <w:bookmarkStart w:id="15" w:name="_Toc102747340"/>
       <w:r>
         <w:t>Art Style</w:t>
       </w:r>
@@ -7887,28 +7557,14 @@
         <w:rPr>
           <w:i/>
         </w:rPr>
-        <w:t xml:space="preserve">Il gioco è un </w:t>
-      </w:r>
-      <w:proofErr w:type="spellStart"/>
-      <w:r>
-        <w:rPr>
-          <w:i/>
-        </w:rPr>
-        <w:t>plaform</w:t>
-      </w:r>
-      <w:proofErr w:type="spellEnd"/>
-      <w:r>
-        <w:rPr>
-          <w:i/>
-        </w:rPr>
-        <w:t xml:space="preserve"> 2D che prevede lo scrolling orizzontale e verticale. I livelli sono caratterizzati da un grafica pixel-art che ricorda i giochi 8/16 bit…</w:t>
+        <w:t>Il gioco è un plaform 2D che prevede lo scrolling orizzontale e verticale. I livelli sono caratterizzati da un grafica pixel-art che ricorda i giochi 8/16 bit…</w:t>
       </w:r>
     </w:p>
     <w:p>
       <w:pPr>
         <w:pStyle w:val="Titolo1"/>
       </w:pPr>
-      <w:bookmarkStart w:id="16" w:name="_Toc102679806"/>
+      <w:bookmarkStart w:id="16" w:name="_Toc102747341"/>
       <w:r>
         <w:t>Musica e Suono</w:t>
       </w:r>
@@ -7919,15 +7575,7 @@
         <w:jc w:val="both"/>
       </w:pPr>
       <w:r>
-        <w:t xml:space="preserve">Qui vanno inseriti i dettagli sulla musica e sugli effetti sonori. Questa sezione può contenere varie </w:t>
-      </w:r>
-      <w:proofErr w:type="gramStart"/>
-      <w:r>
-        <w:t>sotto-sezioni</w:t>
-      </w:r>
-      <w:proofErr w:type="gramEnd"/>
-      <w:r>
-        <w:t xml:space="preserve"> in base alla complessità della musica e dei suoni.</w:t>
+        <w:t>Qui vanno inseriti i dettagli sulla musica e sugli effetti sonori. Questa sezione può contenere varie sotto-sezioni in base alla complessità della musica e dei suoni.</w:t>
       </w:r>
     </w:p>
     <w:p/>
@@ -7935,7 +7583,7 @@
       <w:pPr>
         <w:pStyle w:val="Titolo1"/>
       </w:pPr>
-      <w:bookmarkStart w:id="17" w:name="_Toc102679807"/>
+      <w:bookmarkStart w:id="17" w:name="_Toc102747342"/>
       <w:r>
         <w:t>Dettagli Tecnici</w:t>
       </w:r>
@@ -7953,22 +7601,14 @@
       </w:r>
       <w:r>
         <w:lastRenderedPageBreak/>
-        <w:t xml:space="preserve">dettagliata, ma dovrebbe fornire solo le informazioni più importanti. I dettagli vanno inseriti in un documento separato (Technical Design </w:t>
-      </w:r>
-      <w:proofErr w:type="spellStart"/>
-      <w:r>
-        <w:t>Document</w:t>
-      </w:r>
-      <w:proofErr w:type="spellEnd"/>
-      <w:r>
-        <w:t xml:space="preserve"> - TDD).</w:t>
+        <w:t>dettagliata, ma dovrebbe fornire solo le informazioni più importanti. I dettagli vanno inseriti in un documento separato (Technical Design Document - TDD).</w:t>
       </w:r>
     </w:p>
     <w:p>
       <w:pPr>
         <w:pStyle w:val="Titolo1"/>
       </w:pPr>
-      <w:bookmarkStart w:id="18" w:name="_Toc102679808"/>
+      <w:bookmarkStart w:id="18" w:name="_Toc102747343"/>
       <w:r>
         <w:t>Mercato</w:t>
       </w:r>
@@ -7997,7 +7637,7 @@
       <w:pPr>
         <w:pStyle w:val="Titolo2"/>
       </w:pPr>
-      <w:bookmarkStart w:id="19" w:name="_Toc102679809"/>
+      <w:bookmarkStart w:id="19" w:name="_Toc102747344"/>
       <w:r>
         <w:t>Target</w:t>
       </w:r>
@@ -8020,42 +7660,13 @@
         </w:rPr>
       </w:pPr>
       <w:r>
-        <w:t xml:space="preserve">Il nostro gioco è stato pensato per giocatori che hanno una età </w:t>
-      </w:r>
-      <w:proofErr w:type="spellStart"/>
-      <w:proofErr w:type="gramStart"/>
-      <w:r>
-        <w:t>da</w:t>
-      </w:r>
-      <w:proofErr w:type="spellEnd"/>
-      <w:r>
-        <w:t xml:space="preserve"> i</w:t>
-      </w:r>
-      <w:proofErr w:type="gramEnd"/>
-      <w:r>
-        <w:t xml:space="preserve"> 17 anni</w:t>
+        <w:t>Il nostro gioco è stato pensato per giocatori che hanno una età da i 17 anni</w:t>
       </w:r>
       <w:r>
         <w:t xml:space="preserve"> in su</w:t>
       </w:r>
       <w:r>
-        <w:t xml:space="preserve">, in quanto tratta dei temi pesanti. Il gioco è consigliabile agli amanti </w:t>
-      </w:r>
-      <w:proofErr w:type="gramStart"/>
-      <w:r>
-        <w:t>degli indie</w:t>
-      </w:r>
-      <w:proofErr w:type="gramEnd"/>
-      <w:r>
-        <w:t xml:space="preserve"> o dei </w:t>
-      </w:r>
-      <w:proofErr w:type="spellStart"/>
-      <w:r>
-        <w:t>platformer</w:t>
-      </w:r>
-      <w:proofErr w:type="spellEnd"/>
-      <w:r>
-        <w:t xml:space="preserve">. </w:t>
+        <w:t xml:space="preserve">, in quanto tratta dei temi pesanti. Il gioco è consigliabile agli amanti degli indie o dei platformer. </w:t>
       </w:r>
     </w:p>
     <w:p/>
@@ -8063,7 +7674,7 @@
       <w:pPr>
         <w:pStyle w:val="Titolo2"/>
       </w:pPr>
-      <w:bookmarkStart w:id="20" w:name="_Toc102679810"/>
+      <w:bookmarkStart w:id="20" w:name="_Toc102747345"/>
       <w:r>
         <w:t>Piattaforma e monetizzazione</w:t>
       </w:r>
@@ -8089,13 +7700,8 @@
       </w:r>
     </w:p>
     <w:p>
-      <w:proofErr w:type="gramStart"/>
-      <w:r>
-        <w:t>Inoltre</w:t>
-      </w:r>
-      <w:proofErr w:type="gramEnd"/>
-      <w:r>
-        <w:t xml:space="preserve"> sarà messa a disposizione una mail del team di sviluppo nel caso ci sia qualcuno che voglia chiedere più informazioni o vuole partecipare allo sviluppo attivamente.</w:t>
+      <w:r>
+        <w:t>Inoltre sarà messa a disposizione una mail del team di sviluppo nel caso ci sia qualcuno che voglia chiedere più informazioni o vuole partecipare allo sviluppo attivamente.</w:t>
       </w:r>
     </w:p>
     <w:p>
@@ -8108,7 +7714,7 @@
       <w:pPr>
         <w:pStyle w:val="Titolo2"/>
       </w:pPr>
-      <w:bookmarkStart w:id="21" w:name="_Toc102679811"/>
+      <w:bookmarkStart w:id="21" w:name="_Toc102747346"/>
       <w:r>
         <w:t>Localizzazione</w:t>
       </w:r>
@@ -8133,7 +7739,7 @@
       <w:pPr>
         <w:pStyle w:val="Titolo1"/>
       </w:pPr>
-      <w:bookmarkStart w:id="22" w:name="_Toc102679812"/>
+      <w:bookmarkStart w:id="22" w:name="_Toc102747347"/>
       <w:r>
         <w:lastRenderedPageBreak/>
         <w:t>Idee</w:t>
@@ -8179,7 +7785,7 @@
       <w:pPr>
         <w:pStyle w:val="Titolo1"/>
       </w:pPr>
-      <w:bookmarkStart w:id="23" w:name="_Toc102679813"/>
+      <w:bookmarkStart w:id="23" w:name="_Toc102747348"/>
       <w:r>
         <w:t>Approfondimenti</w:t>
       </w:r>
@@ -8189,7 +7795,7 @@
       <w:pPr>
         <w:pStyle w:val="Titolo2"/>
       </w:pPr>
-      <w:bookmarkStart w:id="24" w:name="_Toc102679814"/>
+      <w:bookmarkStart w:id="24" w:name="_Toc102747349"/>
       <w:r>
         <w:t>Red Door, Yellow Door</w:t>
       </w:r>
@@ -8464,6 +8070,92 @@
     </w:lvl>
   </w:abstractNum>
   <w:abstractNum w:abstractNumId="1" w15:restartNumberingAfterBreak="0">
+    <w:nsid w:val="05BC2535"/>
+    <w:multiLevelType w:val="hybridMultilevel"/>
+    <w:tmpl w:val="15A6F316"/>
+    <w:lvl w:ilvl="0" w:tplc="0410000F">
+      <w:start w:val="1"/>
+      <w:numFmt w:val="decimal"/>
+      <w:lvlText w:val="%1."/>
+      <w:lvlJc w:val="left"/>
+      <w:pPr>
+        <w:ind w:left="720" w:hanging="360"/>
+      </w:pPr>
+    </w:lvl>
+    <w:lvl w:ilvl="1" w:tplc="04100019" w:tentative="1">
+      <w:start w:val="1"/>
+      <w:numFmt w:val="lowerLetter"/>
+      <w:lvlText w:val="%2."/>
+      <w:lvlJc w:val="left"/>
+      <w:pPr>
+        <w:ind w:left="1440" w:hanging="360"/>
+      </w:pPr>
+    </w:lvl>
+    <w:lvl w:ilvl="2" w:tplc="0410001B" w:tentative="1">
+      <w:start w:val="1"/>
+      <w:numFmt w:val="lowerRoman"/>
+      <w:lvlText w:val="%3."/>
+      <w:lvlJc w:val="right"/>
+      <w:pPr>
+        <w:ind w:left="2160" w:hanging="180"/>
+      </w:pPr>
+    </w:lvl>
+    <w:lvl w:ilvl="3" w:tplc="0410000F" w:tentative="1">
+      <w:start w:val="1"/>
+      <w:numFmt w:val="decimal"/>
+      <w:lvlText w:val="%4."/>
+      <w:lvlJc w:val="left"/>
+      <w:pPr>
+        <w:ind w:left="2880" w:hanging="360"/>
+      </w:pPr>
+    </w:lvl>
+    <w:lvl w:ilvl="4" w:tplc="04100019" w:tentative="1">
+      <w:start w:val="1"/>
+      <w:numFmt w:val="lowerLetter"/>
+      <w:lvlText w:val="%5."/>
+      <w:lvlJc w:val="left"/>
+      <w:pPr>
+        <w:ind w:left="3600" w:hanging="360"/>
+      </w:pPr>
+    </w:lvl>
+    <w:lvl w:ilvl="5" w:tplc="0410001B" w:tentative="1">
+      <w:start w:val="1"/>
+      <w:numFmt w:val="lowerRoman"/>
+      <w:lvlText w:val="%6."/>
+      <w:lvlJc w:val="right"/>
+      <w:pPr>
+        <w:ind w:left="4320" w:hanging="180"/>
+      </w:pPr>
+    </w:lvl>
+    <w:lvl w:ilvl="6" w:tplc="0410000F" w:tentative="1">
+      <w:start w:val="1"/>
+      <w:numFmt w:val="decimal"/>
+      <w:lvlText w:val="%7."/>
+      <w:lvlJc w:val="left"/>
+      <w:pPr>
+        <w:ind w:left="5040" w:hanging="360"/>
+      </w:pPr>
+    </w:lvl>
+    <w:lvl w:ilvl="7" w:tplc="04100019" w:tentative="1">
+      <w:start w:val="1"/>
+      <w:numFmt w:val="lowerLetter"/>
+      <w:lvlText w:val="%8."/>
+      <w:lvlJc w:val="left"/>
+      <w:pPr>
+        <w:ind w:left="5760" w:hanging="360"/>
+      </w:pPr>
+    </w:lvl>
+    <w:lvl w:ilvl="8" w:tplc="0410001B" w:tentative="1">
+      <w:start w:val="1"/>
+      <w:numFmt w:val="lowerRoman"/>
+      <w:lvlText w:val="%9."/>
+      <w:lvlJc w:val="right"/>
+      <w:pPr>
+        <w:ind w:left="6480" w:hanging="180"/>
+      </w:pPr>
+    </w:lvl>
+  </w:abstractNum>
+  <w:abstractNum w:abstractNumId="2" w15:restartNumberingAfterBreak="0">
     <w:nsid w:val="0A34276F"/>
     <w:multiLevelType w:val="hybridMultilevel"/>
     <w:tmpl w:val="A680ED10"/>
@@ -8577,7 +8269,7 @@
       </w:rPr>
     </w:lvl>
   </w:abstractNum>
-  <w:abstractNum w:abstractNumId="2" w15:restartNumberingAfterBreak="0">
+  <w:abstractNum w:abstractNumId="3" w15:restartNumberingAfterBreak="0">
     <w:nsid w:val="1D3114B6"/>
     <w:multiLevelType w:val="hybridMultilevel"/>
     <w:tmpl w:val="69184EDC"/>
@@ -8690,7 +8382,7 @@
       </w:rPr>
     </w:lvl>
   </w:abstractNum>
-  <w:abstractNum w:abstractNumId="3" w15:restartNumberingAfterBreak="0">
+  <w:abstractNum w:abstractNumId="4" w15:restartNumberingAfterBreak="0">
     <w:nsid w:val="2D530DCF"/>
     <w:multiLevelType w:val="hybridMultilevel"/>
     <w:tmpl w:val="4D728422"/>
@@ -8803,7 +8495,7 @@
       </w:rPr>
     </w:lvl>
   </w:abstractNum>
-  <w:abstractNum w:abstractNumId="4" w15:restartNumberingAfterBreak="0">
+  <w:abstractNum w:abstractNumId="5" w15:restartNumberingAfterBreak="0">
     <w:nsid w:val="3D1935E8"/>
     <w:multiLevelType w:val="hybridMultilevel"/>
     <w:tmpl w:val="5590E6D0"/>
@@ -8916,7 +8608,7 @@
       </w:rPr>
     </w:lvl>
   </w:abstractNum>
-  <w:abstractNum w:abstractNumId="5" w15:restartNumberingAfterBreak="0">
+  <w:abstractNum w:abstractNumId="6" w15:restartNumberingAfterBreak="0">
     <w:nsid w:val="52926541"/>
     <w:multiLevelType w:val="hybridMultilevel"/>
     <w:tmpl w:val="60AADD24"/>
@@ -9029,7 +8721,93 @@
       </w:rPr>
     </w:lvl>
   </w:abstractNum>
-  <w:abstractNum w:abstractNumId="6" w15:restartNumberingAfterBreak="0">
+  <w:abstractNum w:abstractNumId="7" w15:restartNumberingAfterBreak="0">
+    <w:nsid w:val="54B74114"/>
+    <w:multiLevelType w:val="hybridMultilevel"/>
+    <w:tmpl w:val="D7C4311C"/>
+    <w:lvl w:ilvl="0" w:tplc="0410000F">
+      <w:start w:val="1"/>
+      <w:numFmt w:val="decimal"/>
+      <w:lvlText w:val="%1."/>
+      <w:lvlJc w:val="left"/>
+      <w:pPr>
+        <w:ind w:left="720" w:hanging="360"/>
+      </w:pPr>
+    </w:lvl>
+    <w:lvl w:ilvl="1" w:tplc="04100019" w:tentative="1">
+      <w:start w:val="1"/>
+      <w:numFmt w:val="lowerLetter"/>
+      <w:lvlText w:val="%2."/>
+      <w:lvlJc w:val="left"/>
+      <w:pPr>
+        <w:ind w:left="1440" w:hanging="360"/>
+      </w:pPr>
+    </w:lvl>
+    <w:lvl w:ilvl="2" w:tplc="0410001B" w:tentative="1">
+      <w:start w:val="1"/>
+      <w:numFmt w:val="lowerRoman"/>
+      <w:lvlText w:val="%3."/>
+      <w:lvlJc w:val="right"/>
+      <w:pPr>
+        <w:ind w:left="2160" w:hanging="180"/>
+      </w:pPr>
+    </w:lvl>
+    <w:lvl w:ilvl="3" w:tplc="0410000F" w:tentative="1">
+      <w:start w:val="1"/>
+      <w:numFmt w:val="decimal"/>
+      <w:lvlText w:val="%4."/>
+      <w:lvlJc w:val="left"/>
+      <w:pPr>
+        <w:ind w:left="2880" w:hanging="360"/>
+      </w:pPr>
+    </w:lvl>
+    <w:lvl w:ilvl="4" w:tplc="04100019" w:tentative="1">
+      <w:start w:val="1"/>
+      <w:numFmt w:val="lowerLetter"/>
+      <w:lvlText w:val="%5."/>
+      <w:lvlJc w:val="left"/>
+      <w:pPr>
+        <w:ind w:left="3600" w:hanging="360"/>
+      </w:pPr>
+    </w:lvl>
+    <w:lvl w:ilvl="5" w:tplc="0410001B" w:tentative="1">
+      <w:start w:val="1"/>
+      <w:numFmt w:val="lowerRoman"/>
+      <w:lvlText w:val="%6."/>
+      <w:lvlJc w:val="right"/>
+      <w:pPr>
+        <w:ind w:left="4320" w:hanging="180"/>
+      </w:pPr>
+    </w:lvl>
+    <w:lvl w:ilvl="6" w:tplc="0410000F" w:tentative="1">
+      <w:start w:val="1"/>
+      <w:numFmt w:val="decimal"/>
+      <w:lvlText w:val="%7."/>
+      <w:lvlJc w:val="left"/>
+      <w:pPr>
+        <w:ind w:left="5040" w:hanging="360"/>
+      </w:pPr>
+    </w:lvl>
+    <w:lvl w:ilvl="7" w:tplc="04100019" w:tentative="1">
+      <w:start w:val="1"/>
+      <w:numFmt w:val="lowerLetter"/>
+      <w:lvlText w:val="%8."/>
+      <w:lvlJc w:val="left"/>
+      <w:pPr>
+        <w:ind w:left="5760" w:hanging="360"/>
+      </w:pPr>
+    </w:lvl>
+    <w:lvl w:ilvl="8" w:tplc="0410001B" w:tentative="1">
+      <w:start w:val="1"/>
+      <w:numFmt w:val="lowerRoman"/>
+      <w:lvlText w:val="%9."/>
+      <w:lvlJc w:val="right"/>
+      <w:pPr>
+        <w:ind w:left="6480" w:hanging="180"/>
+      </w:pPr>
+    </w:lvl>
+  </w:abstractNum>
+  <w:abstractNum w:abstractNumId="8" w15:restartNumberingAfterBreak="0">
     <w:nsid w:val="55BC57D8"/>
     <w:multiLevelType w:val="hybridMultilevel"/>
     <w:tmpl w:val="6B5AB7B2"/>
@@ -9142,7 +8920,93 @@
       </w:rPr>
     </w:lvl>
   </w:abstractNum>
-  <w:abstractNum w:abstractNumId="7" w15:restartNumberingAfterBreak="0">
+  <w:abstractNum w:abstractNumId="9" w15:restartNumberingAfterBreak="0">
+    <w:nsid w:val="5B9C4819"/>
+    <w:multiLevelType w:val="hybridMultilevel"/>
+    <w:tmpl w:val="4C2A761E"/>
+    <w:lvl w:ilvl="0" w:tplc="0410000F">
+      <w:start w:val="1"/>
+      <w:numFmt w:val="decimal"/>
+      <w:lvlText w:val="%1."/>
+      <w:lvlJc w:val="left"/>
+      <w:pPr>
+        <w:ind w:left="720" w:hanging="360"/>
+      </w:pPr>
+    </w:lvl>
+    <w:lvl w:ilvl="1" w:tplc="04100019" w:tentative="1">
+      <w:start w:val="1"/>
+      <w:numFmt w:val="lowerLetter"/>
+      <w:lvlText w:val="%2."/>
+      <w:lvlJc w:val="left"/>
+      <w:pPr>
+        <w:ind w:left="1440" w:hanging="360"/>
+      </w:pPr>
+    </w:lvl>
+    <w:lvl w:ilvl="2" w:tplc="0410001B" w:tentative="1">
+      <w:start w:val="1"/>
+      <w:numFmt w:val="lowerRoman"/>
+      <w:lvlText w:val="%3."/>
+      <w:lvlJc w:val="right"/>
+      <w:pPr>
+        <w:ind w:left="2160" w:hanging="180"/>
+      </w:pPr>
+    </w:lvl>
+    <w:lvl w:ilvl="3" w:tplc="0410000F" w:tentative="1">
+      <w:start w:val="1"/>
+      <w:numFmt w:val="decimal"/>
+      <w:lvlText w:val="%4."/>
+      <w:lvlJc w:val="left"/>
+      <w:pPr>
+        <w:ind w:left="2880" w:hanging="360"/>
+      </w:pPr>
+    </w:lvl>
+    <w:lvl w:ilvl="4" w:tplc="04100019" w:tentative="1">
+      <w:start w:val="1"/>
+      <w:numFmt w:val="lowerLetter"/>
+      <w:lvlText w:val="%5."/>
+      <w:lvlJc w:val="left"/>
+      <w:pPr>
+        <w:ind w:left="3600" w:hanging="360"/>
+      </w:pPr>
+    </w:lvl>
+    <w:lvl w:ilvl="5" w:tplc="0410001B" w:tentative="1">
+      <w:start w:val="1"/>
+      <w:numFmt w:val="lowerRoman"/>
+      <w:lvlText w:val="%6."/>
+      <w:lvlJc w:val="right"/>
+      <w:pPr>
+        <w:ind w:left="4320" w:hanging="180"/>
+      </w:pPr>
+    </w:lvl>
+    <w:lvl w:ilvl="6" w:tplc="0410000F" w:tentative="1">
+      <w:start w:val="1"/>
+      <w:numFmt w:val="decimal"/>
+      <w:lvlText w:val="%7."/>
+      <w:lvlJc w:val="left"/>
+      <w:pPr>
+        <w:ind w:left="5040" w:hanging="360"/>
+      </w:pPr>
+    </w:lvl>
+    <w:lvl w:ilvl="7" w:tplc="04100019" w:tentative="1">
+      <w:start w:val="1"/>
+      <w:numFmt w:val="lowerLetter"/>
+      <w:lvlText w:val="%8."/>
+      <w:lvlJc w:val="left"/>
+      <w:pPr>
+        <w:ind w:left="5760" w:hanging="360"/>
+      </w:pPr>
+    </w:lvl>
+    <w:lvl w:ilvl="8" w:tplc="0410001B" w:tentative="1">
+      <w:start w:val="1"/>
+      <w:numFmt w:val="lowerRoman"/>
+      <w:lvlText w:val="%9."/>
+      <w:lvlJc w:val="right"/>
+      <w:pPr>
+        <w:ind w:left="6480" w:hanging="180"/>
+      </w:pPr>
+    </w:lvl>
+  </w:abstractNum>
+  <w:abstractNum w:abstractNumId="10" w15:restartNumberingAfterBreak="0">
     <w:nsid w:val="5CB13D2D"/>
     <w:multiLevelType w:val="hybridMultilevel"/>
     <w:tmpl w:val="7C7AEFE8"/>
@@ -9255,7 +9119,120 @@
       </w:rPr>
     </w:lvl>
   </w:abstractNum>
-  <w:abstractNum w:abstractNumId="8" w15:restartNumberingAfterBreak="0">
+  <w:abstractNum w:abstractNumId="11" w15:restartNumberingAfterBreak="0">
+    <w:nsid w:val="72D2455F"/>
+    <w:multiLevelType w:val="hybridMultilevel"/>
+    <w:tmpl w:val="3468F4FC"/>
+    <w:lvl w:ilvl="0" w:tplc="04100001">
+      <w:start w:val="1"/>
+      <w:numFmt w:val="bullet"/>
+      <w:lvlText w:val=""/>
+      <w:lvlJc w:val="left"/>
+      <w:pPr>
+        <w:ind w:left="720" w:hanging="360"/>
+      </w:pPr>
+      <w:rPr>
+        <w:rFonts w:ascii="Symbol" w:hAnsi="Symbol" w:hint="default"/>
+      </w:rPr>
+    </w:lvl>
+    <w:lvl w:ilvl="1" w:tplc="04100003" w:tentative="1">
+      <w:start w:val="1"/>
+      <w:numFmt w:val="bullet"/>
+      <w:lvlText w:val="o"/>
+      <w:lvlJc w:val="left"/>
+      <w:pPr>
+        <w:ind w:left="1440" w:hanging="360"/>
+      </w:pPr>
+      <w:rPr>
+        <w:rFonts w:ascii="Courier New" w:hAnsi="Courier New" w:cs="Courier New" w:hint="default"/>
+      </w:rPr>
+    </w:lvl>
+    <w:lvl w:ilvl="2" w:tplc="04100005" w:tentative="1">
+      <w:start w:val="1"/>
+      <w:numFmt w:val="bullet"/>
+      <w:lvlText w:val=""/>
+      <w:lvlJc w:val="left"/>
+      <w:pPr>
+        <w:ind w:left="2160" w:hanging="360"/>
+      </w:pPr>
+      <w:rPr>
+        <w:rFonts w:ascii="Wingdings" w:hAnsi="Wingdings" w:hint="default"/>
+      </w:rPr>
+    </w:lvl>
+    <w:lvl w:ilvl="3" w:tplc="04100001" w:tentative="1">
+      <w:start w:val="1"/>
+      <w:numFmt w:val="bullet"/>
+      <w:lvlText w:val=""/>
+      <w:lvlJc w:val="left"/>
+      <w:pPr>
+        <w:ind w:left="2880" w:hanging="360"/>
+      </w:pPr>
+      <w:rPr>
+        <w:rFonts w:ascii="Symbol" w:hAnsi="Symbol" w:hint="default"/>
+      </w:rPr>
+    </w:lvl>
+    <w:lvl w:ilvl="4" w:tplc="04100003" w:tentative="1">
+      <w:start w:val="1"/>
+      <w:numFmt w:val="bullet"/>
+      <w:lvlText w:val="o"/>
+      <w:lvlJc w:val="left"/>
+      <w:pPr>
+        <w:ind w:left="3600" w:hanging="360"/>
+      </w:pPr>
+      <w:rPr>
+        <w:rFonts w:ascii="Courier New" w:hAnsi="Courier New" w:cs="Courier New" w:hint="default"/>
+      </w:rPr>
+    </w:lvl>
+    <w:lvl w:ilvl="5" w:tplc="04100005" w:tentative="1">
+      <w:start w:val="1"/>
+      <w:numFmt w:val="bullet"/>
+      <w:lvlText w:val=""/>
+      <w:lvlJc w:val="left"/>
+      <w:pPr>
+        <w:ind w:left="4320" w:hanging="360"/>
+      </w:pPr>
+      <w:rPr>
+        <w:rFonts w:ascii="Wingdings" w:hAnsi="Wingdings" w:hint="default"/>
+      </w:rPr>
+    </w:lvl>
+    <w:lvl w:ilvl="6" w:tplc="04100001" w:tentative="1">
+      <w:start w:val="1"/>
+      <w:numFmt w:val="bullet"/>
+      <w:lvlText w:val=""/>
+      <w:lvlJc w:val="left"/>
+      <w:pPr>
+        <w:ind w:left="5040" w:hanging="360"/>
+      </w:pPr>
+      <w:rPr>
+        <w:rFonts w:ascii="Symbol" w:hAnsi="Symbol" w:hint="default"/>
+      </w:rPr>
+    </w:lvl>
+    <w:lvl w:ilvl="7" w:tplc="04100003" w:tentative="1">
+      <w:start w:val="1"/>
+      <w:numFmt w:val="bullet"/>
+      <w:lvlText w:val="o"/>
+      <w:lvlJc w:val="left"/>
+      <w:pPr>
+        <w:ind w:left="5760" w:hanging="360"/>
+      </w:pPr>
+      <w:rPr>
+        <w:rFonts w:ascii="Courier New" w:hAnsi="Courier New" w:cs="Courier New" w:hint="default"/>
+      </w:rPr>
+    </w:lvl>
+    <w:lvl w:ilvl="8" w:tplc="04100005" w:tentative="1">
+      <w:start w:val="1"/>
+      <w:numFmt w:val="bullet"/>
+      <w:lvlText w:val=""/>
+      <w:lvlJc w:val="left"/>
+      <w:pPr>
+        <w:ind w:left="6480" w:hanging="360"/>
+      </w:pPr>
+      <w:rPr>
+        <w:rFonts w:ascii="Wingdings" w:hAnsi="Wingdings" w:hint="default"/>
+      </w:rPr>
+    </w:lvl>
+  </w:abstractNum>
+  <w:abstractNum w:abstractNumId="12" w15:restartNumberingAfterBreak="0">
     <w:nsid w:val="738D4BA4"/>
     <w:multiLevelType w:val="hybridMultilevel"/>
     <w:tmpl w:val="3F785392"/>
@@ -9372,28 +9349,40 @@
     <w:abstractNumId w:val="0"/>
   </w:num>
   <w:num w:numId="2" w16cid:durableId="1589389489">
+    <w:abstractNumId w:val="6"/>
+  </w:num>
+  <w:num w:numId="3" w16cid:durableId="209655750">
     <w:abstractNumId w:val="5"/>
   </w:num>
-  <w:num w:numId="3" w16cid:durableId="209655750">
+  <w:num w:numId="4" w16cid:durableId="993996648">
+    <w:abstractNumId w:val="8"/>
+  </w:num>
+  <w:num w:numId="5" w16cid:durableId="291791451">
+    <w:abstractNumId w:val="2"/>
+  </w:num>
+  <w:num w:numId="6" w16cid:durableId="435563615">
+    <w:abstractNumId w:val="12"/>
+  </w:num>
+  <w:num w:numId="7" w16cid:durableId="590117813">
+    <w:abstractNumId w:val="3"/>
+  </w:num>
+  <w:num w:numId="8" w16cid:durableId="1244410575">
+    <w:abstractNumId w:val="10"/>
+  </w:num>
+  <w:num w:numId="9" w16cid:durableId="1522546879">
     <w:abstractNumId w:val="4"/>
   </w:num>
-  <w:num w:numId="4" w16cid:durableId="993996648">
-    <w:abstractNumId w:val="6"/>
+  <w:num w:numId="10" w16cid:durableId="1307737311">
+    <w:abstractNumId w:val="9"/>
   </w:num>
-  <w:num w:numId="5" w16cid:durableId="291791451">
+  <w:num w:numId="11" w16cid:durableId="1050153493">
+    <w:abstractNumId w:val="11"/>
+  </w:num>
+  <w:num w:numId="12" w16cid:durableId="1470438644">
     <w:abstractNumId w:val="1"/>
   </w:num>
-  <w:num w:numId="6" w16cid:durableId="435563615">
-    <w:abstractNumId w:val="8"/>
-  </w:num>
-  <w:num w:numId="7" w16cid:durableId="590117813">
-    <w:abstractNumId w:val="2"/>
-  </w:num>
-  <w:num w:numId="8" w16cid:durableId="1244410575">
+  <w:num w:numId="13" w16cid:durableId="418864759">
     <w:abstractNumId w:val="7"/>
-  </w:num>
-  <w:num w:numId="9" w16cid:durableId="1522546879">
-    <w:abstractNumId w:val="3"/>
   </w:num>
 </w:numbering>
 </file>
@@ -10375,10 +10364,21 @@
 </file>
 
 <file path=customXml/item1.xml><?xml version="1.0" encoding="utf-8"?>
-<b:Sources xmlns:b="http://schemas.openxmlformats.org/officeDocument/2006/bibliography" xmlns="http://schemas.openxmlformats.org/officeDocument/2006/bibliography" SelectedStyle="\APASixthEditionOfficeOnline.xsl" StyleName="APA" Version="6"/>
+<?mso-contentType ?>
+<FormTemplates xmlns="http://schemas.microsoft.com/sharepoint/v3/contenttype/forms">
+  <Display>DocumentLibraryForm</Display>
+  <Edit>DocumentLibraryForm</Edit>
+  <New>DocumentLibraryForm</New>
+</FormTemplates>
 </file>
 
 <file path=customXml/item2.xml><?xml version="1.0" encoding="utf-8"?>
+<p:properties xmlns:p="http://schemas.microsoft.com/office/2006/metadata/properties" xmlns:xsi="http://www.w3.org/2001/XMLSchema-instance" xmlns:pc="http://schemas.microsoft.com/office/infopath/2007/PartnerControls">
+  <documentManagement/>
+</p:properties>
+</file>
+
+<file path=customXml/item3.xml><?xml version="1.0" encoding="utf-8"?>
 <ct:contentTypeSchema xmlns:ct="http://schemas.microsoft.com/office/2006/metadata/contentType" xmlns:ma="http://schemas.microsoft.com/office/2006/metadata/properties/metaAttributes" ct:_="" ma:_="" ma:contentTypeName="Documento" ma:contentTypeID="0x0101002ECFF1E9CB06084E8B9788813D5FC250" ma:contentTypeVersion="0" ma:contentTypeDescription="Creare un nuovo documento." ma:contentTypeScope="" ma:versionID="f698827b71b80ce9d0141cb5a13a59d4">
   <xsd:schema xmlns:xsd="http://www.w3.org/2001/XMLSchema" xmlns:xs="http://www.w3.org/2001/XMLSchema" xmlns:p="http://schemas.microsoft.com/office/2006/metadata/properties" targetNamespace="http://schemas.microsoft.com/office/2006/metadata/properties" ma:root="true" ma:fieldsID="afea9b2fbf922795d328deade55af85f">
     <xsd:element name="properties">
@@ -10492,30 +10492,28 @@
 </ct:contentTypeSchema>
 </file>
 
-<file path=customXml/item3.xml><?xml version="1.0" encoding="utf-8"?>
-<p:properties xmlns:p="http://schemas.microsoft.com/office/2006/metadata/properties" xmlns:xsi="http://www.w3.org/2001/XMLSchema-instance" xmlns:pc="http://schemas.microsoft.com/office/infopath/2007/PartnerControls">
-  <documentManagement/>
-</p:properties>
-</file>
-
 <file path=customXml/item4.xml><?xml version="1.0" encoding="utf-8"?>
-<?mso-contentType ?>
-<FormTemplates xmlns="http://schemas.microsoft.com/sharepoint/v3/contenttype/forms">
-  <Display>DocumentLibraryForm</Display>
-  <Edit>DocumentLibraryForm</Edit>
-  <New>DocumentLibraryForm</New>
-</FormTemplates>
+<b:Sources xmlns:b="http://schemas.openxmlformats.org/officeDocument/2006/bibliography" xmlns="http://schemas.openxmlformats.org/officeDocument/2006/bibliography" SelectedStyle="\APASixthEditionOfficeOnline.xsl" StyleName="APA" Version="6"/>
 </file>
 
 <file path=customXml/itemProps1.xml><?xml version="1.0" encoding="utf-8"?>
-<ds:datastoreItem xmlns:ds="http://schemas.openxmlformats.org/officeDocument/2006/customXml" ds:itemID="{369DE039-43C6-446C-814A-9A66A2F61651}">
+<ds:datastoreItem xmlns:ds="http://schemas.openxmlformats.org/officeDocument/2006/customXml" ds:itemID="{AF1B24F1-6B5E-442E-89C1-E85104C2DB8A}">
   <ds:schemaRefs>
-    <ds:schemaRef ds:uri="http://schemas.openxmlformats.org/officeDocument/2006/bibliography"/>
+    <ds:schemaRef ds:uri="http://schemas.microsoft.com/sharepoint/v3/contenttype/forms"/>
   </ds:schemaRefs>
 </ds:datastoreItem>
 </file>
 
 <file path=customXml/itemProps2.xml><?xml version="1.0" encoding="utf-8"?>
+<ds:datastoreItem xmlns:ds="http://schemas.openxmlformats.org/officeDocument/2006/customXml" ds:itemID="{15116CA7-F7B2-47E6-AB99-B00B63240D3D}">
+  <ds:schemaRefs>
+    <ds:schemaRef ds:uri="http://schemas.microsoft.com/office/2006/metadata/properties"/>
+    <ds:schemaRef ds:uri="http://schemas.microsoft.com/office/infopath/2007/PartnerControls"/>
+  </ds:schemaRefs>
+</ds:datastoreItem>
+</file>
+
+<file path=customXml/itemProps3.xml><?xml version="1.0" encoding="utf-8"?>
 <ds:datastoreItem xmlns:ds="http://schemas.openxmlformats.org/officeDocument/2006/customXml" ds:itemID="{36C522B9-BDBF-41D7-B9B8-EF40D5E0A0B1}">
   <ds:schemaRefs>
     <ds:schemaRef ds:uri="http://schemas.microsoft.com/office/2006/metadata/contentType"/>
@@ -10531,19 +10529,10 @@
 </ds:datastoreItem>
 </file>
 
-<file path=customXml/itemProps3.xml><?xml version="1.0" encoding="utf-8"?>
-<ds:datastoreItem xmlns:ds="http://schemas.openxmlformats.org/officeDocument/2006/customXml" ds:itemID="{15116CA7-F7B2-47E6-AB99-B00B63240D3D}">
+<file path=customXml/itemProps4.xml><?xml version="1.0" encoding="utf-8"?>
+<ds:datastoreItem xmlns:ds="http://schemas.openxmlformats.org/officeDocument/2006/customXml" ds:itemID="{369DE039-43C6-446C-814A-9A66A2F61651}">
   <ds:schemaRefs>
-    <ds:schemaRef ds:uri="http://schemas.microsoft.com/office/2006/metadata/properties"/>
-    <ds:schemaRef ds:uri="http://schemas.microsoft.com/office/infopath/2007/PartnerControls"/>
-  </ds:schemaRefs>
-</ds:datastoreItem>
-</file>
-
-<file path=customXml/itemProps4.xml><?xml version="1.0" encoding="utf-8"?>
-<ds:datastoreItem xmlns:ds="http://schemas.openxmlformats.org/officeDocument/2006/customXml" ds:itemID="{AF1B24F1-6B5E-442E-89C1-E85104C2DB8A}">
-  <ds:schemaRefs>
-    <ds:schemaRef ds:uri="http://schemas.microsoft.com/sharepoint/v3/contenttype/forms"/>
+    <ds:schemaRef ds:uri="http://schemas.openxmlformats.org/officeDocument/2006/bibliography"/>
   </ds:schemaRefs>
 </ds:datastoreItem>
 </file>
</xml_diff>

<commit_message>
Refined details about game mechanics
</commit_message>
<xml_diff>
--- a/Game Design Document RDYD.docx
+++ b/Game Design Document RDYD.docx
@@ -1462,7 +1462,7 @@
           <w:r>
             <w:fldChar w:fldCharType="separate"/>
           </w:r>
-          <w:hyperlink w:anchor="_Toc102747327" w:history="1">
+          <w:hyperlink w:anchor="_Toc102753703" w:history="1">
             <w:r>
               <w:rPr>
                 <w:rStyle w:val="Collegamentoipertestuale"/>
@@ -1489,7 +1489,7 @@
                 <w:noProof/>
                 <w:webHidden/>
               </w:rPr>
-              <w:instrText xml:space="preserve"> PAGEREF _Toc102747327 \h </w:instrText>
+              <w:instrText xml:space="preserve"> PAGEREF _Toc102753703 \h </w:instrText>
             </w:r>
             <w:r>
               <w:rPr>
@@ -1532,7 +1532,7 @@
               <w:lang w:val="it-IT"/>
             </w:rPr>
           </w:pPr>
-          <w:hyperlink w:anchor="_Toc102747328" w:history="1">
+          <w:hyperlink w:anchor="_Toc102753704" w:history="1">
             <w:r>
               <w:rPr>
                 <w:rStyle w:val="Collegamentoipertestuale"/>
@@ -1559,7 +1559,7 @@
                 <w:noProof/>
                 <w:webHidden/>
               </w:rPr>
-              <w:instrText xml:space="preserve"> PAGEREF _Toc102747328 \h </w:instrText>
+              <w:instrText xml:space="preserve"> PAGEREF _Toc102753704 \h </w:instrText>
             </w:r>
             <w:r>
               <w:rPr>
@@ -1602,7 +1602,7 @@
               <w:lang w:val="it-IT"/>
             </w:rPr>
           </w:pPr>
-          <w:hyperlink w:anchor="_Toc102747329" w:history="1">
+          <w:hyperlink w:anchor="_Toc102753705" w:history="1">
             <w:r>
               <w:rPr>
                 <w:rStyle w:val="Collegamentoipertestuale"/>
@@ -1629,7 +1629,7 @@
                 <w:noProof/>
                 <w:webHidden/>
               </w:rPr>
-              <w:instrText xml:space="preserve"> PAGEREF _Toc102747329 \h </w:instrText>
+              <w:instrText xml:space="preserve"> PAGEREF _Toc102753705 \h </w:instrText>
             </w:r>
             <w:r>
               <w:rPr>
@@ -1672,7 +1672,7 @@
               <w:lang w:val="it-IT"/>
             </w:rPr>
           </w:pPr>
-          <w:hyperlink w:anchor="_Toc102747330" w:history="1">
+          <w:hyperlink w:anchor="_Toc102753706" w:history="1">
             <w:r>
               <w:rPr>
                 <w:rStyle w:val="Collegamentoipertestuale"/>
@@ -1699,7 +1699,7 @@
                 <w:noProof/>
                 <w:webHidden/>
               </w:rPr>
-              <w:instrText xml:space="preserve"> PAGEREF _Toc102747330 \h </w:instrText>
+              <w:instrText xml:space="preserve"> PAGEREF _Toc102753706 \h </w:instrText>
             </w:r>
             <w:r>
               <w:rPr>
@@ -1742,7 +1742,7 @@
               <w:lang w:val="it-IT"/>
             </w:rPr>
           </w:pPr>
-          <w:hyperlink w:anchor="_Toc102747331" w:history="1">
+          <w:hyperlink w:anchor="_Toc102753707" w:history="1">
             <w:r>
               <w:rPr>
                 <w:rStyle w:val="Collegamentoipertestuale"/>
@@ -1769,7 +1769,7 @@
                 <w:noProof/>
                 <w:webHidden/>
               </w:rPr>
-              <w:instrText xml:space="preserve"> PAGEREF _Toc102747331 \h </w:instrText>
+              <w:instrText xml:space="preserve"> PAGEREF _Toc102753707 \h </w:instrText>
             </w:r>
             <w:r>
               <w:rPr>
@@ -1812,7 +1812,7 @@
               <w:lang w:val="it-IT"/>
             </w:rPr>
           </w:pPr>
-          <w:hyperlink w:anchor="_Toc102747332" w:history="1">
+          <w:hyperlink w:anchor="_Toc102753708" w:history="1">
             <w:r>
               <w:rPr>
                 <w:rStyle w:val="Collegamentoipertestuale"/>
@@ -1839,7 +1839,7 @@
                 <w:noProof/>
                 <w:webHidden/>
               </w:rPr>
-              <w:instrText xml:space="preserve"> PAGEREF _Toc102747332 \h </w:instrText>
+              <w:instrText xml:space="preserve"> PAGEREF _Toc102753708 \h </w:instrText>
             </w:r>
             <w:r>
               <w:rPr>
@@ -1882,7 +1882,7 @@
               <w:lang w:val="it-IT"/>
             </w:rPr>
           </w:pPr>
-          <w:hyperlink w:anchor="_Toc102747333" w:history="1">
+          <w:hyperlink w:anchor="_Toc102753709" w:history="1">
             <w:r>
               <w:rPr>
                 <w:rStyle w:val="Collegamentoipertestuale"/>
@@ -1909,7 +1909,7 @@
                 <w:noProof/>
                 <w:webHidden/>
               </w:rPr>
-              <w:instrText xml:space="preserve"> PAGEREF _Toc102747333 \h </w:instrText>
+              <w:instrText xml:space="preserve"> PAGEREF _Toc102753709 \h </w:instrText>
             </w:r>
             <w:r>
               <w:rPr>
@@ -1952,7 +1952,7 @@
               <w:lang w:val="it-IT"/>
             </w:rPr>
           </w:pPr>
-          <w:hyperlink w:anchor="_Toc102747334" w:history="1">
+          <w:hyperlink w:anchor="_Toc102753710" w:history="1">
             <w:r>
               <w:rPr>
                 <w:rStyle w:val="Collegamentoipertestuale"/>
@@ -1979,7 +1979,7 @@
                 <w:noProof/>
                 <w:webHidden/>
               </w:rPr>
-              <w:instrText xml:space="preserve"> PAGEREF _Toc102747334 \h </w:instrText>
+              <w:instrText xml:space="preserve"> PAGEREF _Toc102753710 \h </w:instrText>
             </w:r>
             <w:r>
               <w:rPr>
@@ -2022,13 +2022,13 @@
               <w:lang w:val="it-IT"/>
             </w:rPr>
           </w:pPr>
-          <w:hyperlink w:anchor="_Toc102747335" w:history="1">
+          <w:hyperlink w:anchor="_Toc102753711" w:history="1">
             <w:r>
               <w:rPr>
                 <w:rStyle w:val="Collegamentoipertestuale"/>
                 <w:noProof/>
               </w:rPr>
-              <w:t>Abilità del giocatore</w:t>
+              <w:t>Capacità del giocatore</w:t>
             </w:r>
             <w:r>
               <w:rPr>
@@ -2049,7 +2049,7 @@
                 <w:noProof/>
                 <w:webHidden/>
               </w:rPr>
-              <w:instrText xml:space="preserve"> PAGEREF _Toc102747335 \h </w:instrText>
+              <w:instrText xml:space="preserve"> PAGEREF _Toc102753711 \h </w:instrText>
             </w:r>
             <w:r>
               <w:rPr>
@@ -2092,7 +2092,7 @@
               <w:lang w:val="it-IT"/>
             </w:rPr>
           </w:pPr>
-          <w:hyperlink w:anchor="_Toc102747336" w:history="1">
+          <w:hyperlink w:anchor="_Toc102753712" w:history="1">
             <w:r>
               <w:rPr>
                 <w:rStyle w:val="Collegamentoipertestuale"/>
@@ -2119,7 +2119,7 @@
                 <w:noProof/>
                 <w:webHidden/>
               </w:rPr>
-              <w:instrText xml:space="preserve"> PAGEREF _Toc102747336 \h </w:instrText>
+              <w:instrText xml:space="preserve"> PAGEREF _Toc102753712 \h </w:instrText>
             </w:r>
             <w:r>
               <w:rPr>
@@ -2162,13 +2162,13 @@
               <w:lang w:val="it-IT"/>
             </w:rPr>
           </w:pPr>
-          <w:hyperlink w:anchor="_Toc102747337" w:history="1">
+          <w:hyperlink w:anchor="_Toc102753713" w:history="1">
             <w:r>
               <w:rPr>
                 <w:rStyle w:val="Collegamentoipertestuale"/>
                 <w:noProof/>
               </w:rPr>
-              <w:t>Oggetti e power-ups</w:t>
+              <w:t>Oggetti e abilità</w:t>
             </w:r>
             <w:r>
               <w:rPr>
@@ -2189,7 +2189,7 @@
                 <w:noProof/>
                 <w:webHidden/>
               </w:rPr>
-              <w:instrText xml:space="preserve"> PAGEREF _Toc102747337 \h </w:instrText>
+              <w:instrText xml:space="preserve"> PAGEREF _Toc102753713 \h </w:instrText>
             </w:r>
             <w:r>
               <w:rPr>
@@ -2210,6 +2210,210 @@
                 <w:webHidden/>
               </w:rPr>
               <w:t>10</w:t>
+            </w:r>
+            <w:r>
+              <w:rPr>
+                <w:noProof/>
+                <w:webHidden/>
+              </w:rPr>
+              <w:fldChar w:fldCharType="end"/>
+            </w:r>
+          </w:hyperlink>
+        </w:p>
+        <w:p>
+          <w:pPr>
+            <w:pStyle w:val="Sommario3"/>
+            <w:tabs>
+              <w:tab w:val="right" w:pos="9019"/>
+            </w:tabs>
+            <w:rPr>
+              <w:noProof/>
+            </w:rPr>
+          </w:pPr>
+          <w:hyperlink w:anchor="_Toc102753714" w:history="1">
+            <w:r>
+              <w:rPr>
+                <w:rStyle w:val="Collegamentoipertestuale"/>
+                <w:noProof/>
+              </w:rPr>
+              <w:t>Power-ups</w:t>
+            </w:r>
+            <w:r>
+              <w:rPr>
+                <w:noProof/>
+                <w:webHidden/>
+              </w:rPr>
+              <w:tab/>
+            </w:r>
+            <w:r>
+              <w:rPr>
+                <w:noProof/>
+                <w:webHidden/>
+              </w:rPr>
+              <w:fldChar w:fldCharType="begin"/>
+            </w:r>
+            <w:r>
+              <w:rPr>
+                <w:noProof/>
+                <w:webHidden/>
+              </w:rPr>
+              <w:instrText xml:space="preserve"> PAGEREF _Toc102753714 \h </w:instrText>
+            </w:r>
+            <w:r>
+              <w:rPr>
+                <w:noProof/>
+                <w:webHidden/>
+              </w:rPr>
+            </w:r>
+            <w:r>
+              <w:rPr>
+                <w:noProof/>
+                <w:webHidden/>
+              </w:rPr>
+              <w:fldChar w:fldCharType="separate"/>
+            </w:r>
+            <w:r>
+              <w:rPr>
+                <w:noProof/>
+                <w:webHidden/>
+              </w:rPr>
+              <w:t>10</w:t>
+            </w:r>
+            <w:r>
+              <w:rPr>
+                <w:noProof/>
+                <w:webHidden/>
+              </w:rPr>
+              <w:fldChar w:fldCharType="end"/>
+            </w:r>
+          </w:hyperlink>
+        </w:p>
+        <w:p>
+          <w:pPr>
+            <w:pStyle w:val="Sommario3"/>
+            <w:tabs>
+              <w:tab w:val="right" w:pos="9019"/>
+            </w:tabs>
+            <w:rPr>
+              <w:noProof/>
+            </w:rPr>
+          </w:pPr>
+          <w:hyperlink w:anchor="_Toc102753715" w:history="1">
+            <w:r>
+              <w:rPr>
+                <w:rStyle w:val="Collegamentoipertestuale"/>
+                <w:noProof/>
+              </w:rPr>
+              <w:t>Collezionabili</w:t>
+            </w:r>
+            <w:r>
+              <w:rPr>
+                <w:noProof/>
+                <w:webHidden/>
+              </w:rPr>
+              <w:tab/>
+            </w:r>
+            <w:r>
+              <w:rPr>
+                <w:noProof/>
+                <w:webHidden/>
+              </w:rPr>
+              <w:fldChar w:fldCharType="begin"/>
+            </w:r>
+            <w:r>
+              <w:rPr>
+                <w:noProof/>
+                <w:webHidden/>
+              </w:rPr>
+              <w:instrText xml:space="preserve"> PAGEREF _Toc102753715 \h </w:instrText>
+            </w:r>
+            <w:r>
+              <w:rPr>
+                <w:noProof/>
+                <w:webHidden/>
+              </w:rPr>
+            </w:r>
+            <w:r>
+              <w:rPr>
+                <w:noProof/>
+                <w:webHidden/>
+              </w:rPr>
+              <w:fldChar w:fldCharType="separate"/>
+            </w:r>
+            <w:r>
+              <w:rPr>
+                <w:noProof/>
+                <w:webHidden/>
+              </w:rPr>
+              <w:t>10</w:t>
+            </w:r>
+            <w:r>
+              <w:rPr>
+                <w:noProof/>
+                <w:webHidden/>
+              </w:rPr>
+              <w:fldChar w:fldCharType="end"/>
+            </w:r>
+          </w:hyperlink>
+        </w:p>
+        <w:p>
+          <w:pPr>
+            <w:pStyle w:val="Sommario3"/>
+            <w:tabs>
+              <w:tab w:val="right" w:pos="9019"/>
+            </w:tabs>
+            <w:rPr>
+              <w:noProof/>
+            </w:rPr>
+          </w:pPr>
+          <w:hyperlink w:anchor="_Toc102753716" w:history="1">
+            <w:r>
+              <w:rPr>
+                <w:rStyle w:val="Collegamentoipertestuale"/>
+                <w:noProof/>
+              </w:rPr>
+              <w:t>Abilità</w:t>
+            </w:r>
+            <w:r>
+              <w:rPr>
+                <w:noProof/>
+                <w:webHidden/>
+              </w:rPr>
+              <w:tab/>
+            </w:r>
+            <w:r>
+              <w:rPr>
+                <w:noProof/>
+                <w:webHidden/>
+              </w:rPr>
+              <w:fldChar w:fldCharType="begin"/>
+            </w:r>
+            <w:r>
+              <w:rPr>
+                <w:noProof/>
+                <w:webHidden/>
+              </w:rPr>
+              <w:instrText xml:space="preserve"> PAGEREF _Toc102753716 \h </w:instrText>
+            </w:r>
+            <w:r>
+              <w:rPr>
+                <w:noProof/>
+                <w:webHidden/>
+              </w:rPr>
+            </w:r>
+            <w:r>
+              <w:rPr>
+                <w:noProof/>
+                <w:webHidden/>
+              </w:rPr>
+              <w:fldChar w:fldCharType="separate"/>
+            </w:r>
+            <w:r>
+              <w:rPr>
+                <w:noProof/>
+                <w:webHidden/>
+              </w:rPr>
+              <w:t>11</w:t>
             </w:r>
             <w:r>
               <w:rPr>
@@ -2232,7 +2436,7 @@
               <w:lang w:val="it-IT"/>
             </w:rPr>
           </w:pPr>
-          <w:hyperlink w:anchor="_Toc102747338" w:history="1">
+          <w:hyperlink w:anchor="_Toc102753717" w:history="1">
             <w:r>
               <w:rPr>
                 <w:rStyle w:val="Collegamentoipertestuale"/>
@@ -2259,7 +2463,7 @@
                 <w:noProof/>
                 <w:webHidden/>
               </w:rPr>
-              <w:instrText xml:space="preserve"> PAGEREF _Toc102747338 \h </w:instrText>
+              <w:instrText xml:space="preserve"> PAGEREF _Toc102753717 \h </w:instrText>
             </w:r>
             <w:r>
               <w:rPr>
@@ -2302,7 +2506,7 @@
               <w:lang w:val="it-IT"/>
             </w:rPr>
           </w:pPr>
-          <w:hyperlink w:anchor="_Toc102747339" w:history="1">
+          <w:hyperlink w:anchor="_Toc102753718" w:history="1">
             <w:r>
               <w:rPr>
                 <w:rStyle w:val="Collegamentoipertestuale"/>
@@ -2329,7 +2533,7 @@
                 <w:noProof/>
                 <w:webHidden/>
               </w:rPr>
-              <w:instrText xml:space="preserve"> PAGEREF _Toc102747339 \h </w:instrText>
+              <w:instrText xml:space="preserve"> PAGEREF _Toc102753718 \h </w:instrText>
             </w:r>
             <w:r>
               <w:rPr>
@@ -2372,7 +2576,7 @@
               <w:lang w:val="it-IT"/>
             </w:rPr>
           </w:pPr>
-          <w:hyperlink w:anchor="_Toc102747340" w:history="1">
+          <w:hyperlink w:anchor="_Toc102753719" w:history="1">
             <w:r>
               <w:rPr>
                 <w:rStyle w:val="Collegamentoipertestuale"/>
@@ -2399,7 +2603,7 @@
                 <w:noProof/>
                 <w:webHidden/>
               </w:rPr>
-              <w:instrText xml:space="preserve"> PAGEREF _Toc102747340 \h </w:instrText>
+              <w:instrText xml:space="preserve"> PAGEREF _Toc102753719 \h </w:instrText>
             </w:r>
             <w:r>
               <w:rPr>
@@ -2442,7 +2646,7 @@
               <w:lang w:val="it-IT"/>
             </w:rPr>
           </w:pPr>
-          <w:hyperlink w:anchor="_Toc102747341" w:history="1">
+          <w:hyperlink w:anchor="_Toc102753720" w:history="1">
             <w:r>
               <w:rPr>
                 <w:rStyle w:val="Collegamentoipertestuale"/>
@@ -2469,7 +2673,7 @@
                 <w:noProof/>
                 <w:webHidden/>
               </w:rPr>
-              <w:instrText xml:space="preserve"> PAGEREF _Toc102747341 \h </w:instrText>
+              <w:instrText xml:space="preserve"> PAGEREF _Toc102753720 \h </w:instrText>
             </w:r>
             <w:r>
               <w:rPr>
@@ -2512,7 +2716,7 @@
               <w:lang w:val="it-IT"/>
             </w:rPr>
           </w:pPr>
-          <w:hyperlink w:anchor="_Toc102747342" w:history="1">
+          <w:hyperlink w:anchor="_Toc102753721" w:history="1">
             <w:r>
               <w:rPr>
                 <w:rStyle w:val="Collegamentoipertestuale"/>
@@ -2539,7 +2743,7 @@
                 <w:noProof/>
                 <w:webHidden/>
               </w:rPr>
-              <w:instrText xml:space="preserve"> PAGEREF _Toc102747342 \h </w:instrText>
+              <w:instrText xml:space="preserve"> PAGEREF _Toc102753721 \h </w:instrText>
             </w:r>
             <w:r>
               <w:rPr>
@@ -2582,7 +2786,7 @@
               <w:lang w:val="it-IT"/>
             </w:rPr>
           </w:pPr>
-          <w:hyperlink w:anchor="_Toc102747343" w:history="1">
+          <w:hyperlink w:anchor="_Toc102753722" w:history="1">
             <w:r>
               <w:rPr>
                 <w:rStyle w:val="Collegamentoipertestuale"/>
@@ -2609,7 +2813,7 @@
                 <w:noProof/>
                 <w:webHidden/>
               </w:rPr>
-              <w:instrText xml:space="preserve"> PAGEREF _Toc102747343 \h </w:instrText>
+              <w:instrText xml:space="preserve"> PAGEREF _Toc102753722 \h </w:instrText>
             </w:r>
             <w:r>
               <w:rPr>
@@ -2652,7 +2856,7 @@
               <w:lang w:val="it-IT"/>
             </w:rPr>
           </w:pPr>
-          <w:hyperlink w:anchor="_Toc102747344" w:history="1">
+          <w:hyperlink w:anchor="_Toc102753723" w:history="1">
             <w:r>
               <w:rPr>
                 <w:rStyle w:val="Collegamentoipertestuale"/>
@@ -2679,7 +2883,7 @@
                 <w:noProof/>
                 <w:webHidden/>
               </w:rPr>
-              <w:instrText xml:space="preserve"> PAGEREF _Toc102747344 \h </w:instrText>
+              <w:instrText xml:space="preserve"> PAGEREF _Toc102753723 \h </w:instrText>
             </w:r>
             <w:r>
               <w:rPr>
@@ -2722,7 +2926,7 @@
               <w:lang w:val="it-IT"/>
             </w:rPr>
           </w:pPr>
-          <w:hyperlink w:anchor="_Toc102747345" w:history="1">
+          <w:hyperlink w:anchor="_Toc102753724" w:history="1">
             <w:r>
               <w:rPr>
                 <w:rStyle w:val="Collegamentoipertestuale"/>
@@ -2749,7 +2953,7 @@
                 <w:noProof/>
                 <w:webHidden/>
               </w:rPr>
-              <w:instrText xml:space="preserve"> PAGEREF _Toc102747345 \h </w:instrText>
+              <w:instrText xml:space="preserve"> PAGEREF _Toc102753724 \h </w:instrText>
             </w:r>
             <w:r>
               <w:rPr>
@@ -2792,7 +2996,7 @@
               <w:lang w:val="it-IT"/>
             </w:rPr>
           </w:pPr>
-          <w:hyperlink w:anchor="_Toc102747346" w:history="1">
+          <w:hyperlink w:anchor="_Toc102753725" w:history="1">
             <w:r>
               <w:rPr>
                 <w:rStyle w:val="Collegamentoipertestuale"/>
@@ -2819,7 +3023,7 @@
                 <w:noProof/>
                 <w:webHidden/>
               </w:rPr>
-              <w:instrText xml:space="preserve"> PAGEREF _Toc102747346 \h </w:instrText>
+              <w:instrText xml:space="preserve"> PAGEREF _Toc102753725 \h </w:instrText>
             </w:r>
             <w:r>
               <w:rPr>
@@ -2862,7 +3066,7 @@
               <w:lang w:val="it-IT"/>
             </w:rPr>
           </w:pPr>
-          <w:hyperlink w:anchor="_Toc102747347" w:history="1">
+          <w:hyperlink w:anchor="_Toc102753726" w:history="1">
             <w:r>
               <w:rPr>
                 <w:rStyle w:val="Collegamentoipertestuale"/>
@@ -2889,7 +3093,7 @@
                 <w:noProof/>
                 <w:webHidden/>
               </w:rPr>
-              <w:instrText xml:space="preserve"> PAGEREF _Toc102747347 \h </w:instrText>
+              <w:instrText xml:space="preserve"> PAGEREF _Toc102753726 \h </w:instrText>
             </w:r>
             <w:r>
               <w:rPr>
@@ -2932,7 +3136,7 @@
               <w:lang w:val="it-IT"/>
             </w:rPr>
           </w:pPr>
-          <w:hyperlink w:anchor="_Toc102747348" w:history="1">
+          <w:hyperlink w:anchor="_Toc102753727" w:history="1">
             <w:r>
               <w:rPr>
                 <w:rStyle w:val="Collegamentoipertestuale"/>
@@ -2959,7 +3163,7 @@
                 <w:noProof/>
                 <w:webHidden/>
               </w:rPr>
-              <w:instrText xml:space="preserve"> PAGEREF _Toc102747348 \h </w:instrText>
+              <w:instrText xml:space="preserve"> PAGEREF _Toc102753727 \h </w:instrText>
             </w:r>
             <w:r>
               <w:rPr>
@@ -3002,7 +3206,7 @@
               <w:lang w:val="it-IT"/>
             </w:rPr>
           </w:pPr>
-          <w:hyperlink w:anchor="_Toc102747349" w:history="1">
+          <w:hyperlink w:anchor="_Toc102753728" w:history="1">
             <w:r>
               <w:rPr>
                 <w:rStyle w:val="Collegamentoipertestuale"/>
@@ -3029,7 +3233,7 @@
                 <w:noProof/>
                 <w:webHidden/>
               </w:rPr>
-              <w:instrText xml:space="preserve"> PAGEREF _Toc102747349 \h </w:instrText>
+              <w:instrText xml:space="preserve"> PAGEREF _Toc102753728 \h </w:instrText>
             </w:r>
             <w:r>
               <w:rPr>
@@ -3094,9 +3298,8 @@
       <w:pPr>
         <w:pStyle w:val="Titolo1"/>
       </w:pPr>
-      <w:bookmarkStart w:id="2" w:name="_Toc102747327"/>
-      <w:r>
-        <w:lastRenderedPageBreak/>
+      <w:bookmarkStart w:id="2" w:name="_Toc102753703"/>
+      <w:r>
         <w:t>Personaggi</w:t>
       </w:r>
       <w:bookmarkEnd w:id="2"/>
@@ -3403,7 +3606,7 @@
       <w:pPr>
         <w:pStyle w:val="Titolo1"/>
       </w:pPr>
-      <w:bookmarkStart w:id="3" w:name="_Toc102747328"/>
+      <w:bookmarkStart w:id="3" w:name="_Toc102753704"/>
       <w:r>
         <w:lastRenderedPageBreak/>
         <w:t>Storia</w:t>
@@ -3470,7 +3673,7 @@
       <w:pPr>
         <w:pStyle w:val="Titolo1"/>
       </w:pPr>
-      <w:bookmarkStart w:id="4" w:name="_Toc102747329"/>
+      <w:bookmarkStart w:id="4" w:name="_Toc102753705"/>
       <w:r>
         <w:t>Tema</w:t>
       </w:r>
@@ -3694,7 +3897,7 @@
       <w:pPr>
         <w:pStyle w:val="Titolo1"/>
       </w:pPr>
-      <w:bookmarkStart w:id="5" w:name="_Toc102747330"/>
+      <w:bookmarkStart w:id="5" w:name="_Toc102753706"/>
       <w:r>
         <w:lastRenderedPageBreak/>
         <w:t>Trama</w:t>
@@ -3950,7 +4153,7 @@
       <w:pPr>
         <w:pStyle w:val="Titolo1"/>
       </w:pPr>
-      <w:bookmarkStart w:id="6" w:name="_Toc102747331"/>
+      <w:bookmarkStart w:id="6" w:name="_Toc102753707"/>
       <w:r>
         <w:t>Retroscena</w:t>
       </w:r>
@@ -4028,7 +4231,7 @@
       <w:pPr>
         <w:pStyle w:val="Titolo2"/>
       </w:pPr>
-      <w:bookmarkStart w:id="7" w:name="_Toc102747332"/>
+      <w:bookmarkStart w:id="7" w:name="_Toc102753708"/>
       <w:r>
         <w:t>Evento traumatico</w:t>
       </w:r>
@@ -4306,7 +4509,7 @@
       <w:pPr>
         <w:pStyle w:val="Titolo1"/>
       </w:pPr>
-      <w:bookmarkStart w:id="8" w:name="_Toc102747333"/>
+      <w:bookmarkStart w:id="8" w:name="_Toc102753709"/>
       <w:r>
         <w:lastRenderedPageBreak/>
         <w:t>Gameplay</w:t>
@@ -4321,7 +4524,7 @@
           <w:szCs w:val="22"/>
         </w:rPr>
       </w:pPr>
-      <w:bookmarkStart w:id="9" w:name="_Toc102747334"/>
+      <w:bookmarkStart w:id="9" w:name="_Toc102753710"/>
       <w:r>
         <w:t>Obiettivi</w:t>
       </w:r>
@@ -4536,9 +4739,12 @@
       <w:pPr>
         <w:pStyle w:val="Titolo2"/>
       </w:pPr>
-      <w:bookmarkStart w:id="10" w:name="_Toc102747335"/>
-      <w:r>
-        <w:t>Abilità del giocatore</w:t>
+      <w:bookmarkStart w:id="10" w:name="_Toc102753711"/>
+      <w:r>
+        <w:t>Capacità</w:t>
+      </w:r>
+      <w:r>
+        <w:t xml:space="preserve"> del giocatore</w:t>
       </w:r>
       <w:bookmarkEnd w:id="10"/>
     </w:p>
@@ -4699,85 +4905,11 @@
       <w:pPr>
         <w:pStyle w:val="Titolo2"/>
       </w:pPr>
-      <w:bookmarkStart w:id="11" w:name="_Toc102747336"/>
+      <w:bookmarkStart w:id="11" w:name="_Toc102753712"/>
       <w:r>
         <w:t>Meccaniche di gioco</w:t>
       </w:r>
       <w:bookmarkEnd w:id="11"/>
-    </w:p>
-    <w:p>
-      <w:pPr>
-        <w:jc w:val="both"/>
-      </w:pPr>
-      <w:r>
-        <w:t>In questa sezione vanno descritte tutte le meccaniche di gioco anche utilizzando schemi, diagrammi, bozze, oppure prototipi già realizzati che mostrano il funzionamento delle meccaniche.</w:t>
-      </w:r>
-    </w:p>
-    <w:p>
-      <w:pPr>
-        <w:jc w:val="both"/>
-      </w:pPr>
-      <w:r>
-        <w:t>In questa sezione andrebbero specificate le meccaniche di gioco fondamentali (core mechanics). Nelle sezioni successive possiamo riportare le altre meccaniche secondarie.</w:t>
-      </w:r>
-    </w:p>
-    <w:p>
-      <w:pPr>
-        <w:jc w:val="both"/>
-      </w:pPr>
-    </w:p>
-    <w:p>
-      <w:pPr>
-        <w:pStyle w:val="Paragrafoelenco"/>
-        <w:numPr>
-          <w:ilvl w:val="0"/>
-          <w:numId w:val="5"/>
-        </w:numPr>
-        <w:rPr>
-          <w:i/>
-          <w:iCs/>
-        </w:rPr>
-      </w:pPr>
-      <w:r>
-        <w:rPr>
-          <w:b/>
-          <w:bCs/>
-          <w:i/>
-          <w:iCs/>
-        </w:rPr>
-        <w:t>C</w:t>
-      </w:r>
-      <w:r>
-        <w:rPr>
-          <w:b/>
-          <w:bCs/>
-        </w:rPr>
-        <w:t>ombattimento</w:t>
-      </w:r>
-      <w:r>
-        <w:t>:</w:t>
-      </w:r>
-      <w:r>
-        <w:t xml:space="preserve"> serve per sconfiggere i vari nemici presenti nelle aree. Lo stile di combattimento del giocatore sarà ranged</w:t>
-      </w:r>
-      <w:r>
-        <w:t>,</w:t>
-      </w:r>
-      <w:r>
-        <w:t xml:space="preserve"> ovvero combattimento a distanza. Il giocatore avrà a disposizione un colpo leggero usabile in rapida successione</w:t>
-      </w:r>
-      <w:r>
-        <w:t>, che potrà essere caricato per un massimo di n secondi (con n da definire)</w:t>
-      </w:r>
-      <w:r>
-        <w:t>.</w:t>
-      </w:r>
-      <w:r>
-        <w:br/>
-      </w:r>
-      <w:r>
-        <w:t>Sarà inoltre possibile poter usare l'attacco durante i vari movimenti (camminata, salto).</w:t>
-      </w:r>
     </w:p>
     <w:p>
       <w:pPr>
@@ -4809,80 +4941,55 @@
         <w:rPr>
           <w:iCs/>
         </w:rPr>
-        <w:t xml:space="preserve"> il giocatore</w:t>
-      </w:r>
-      <w:r>
-        <w:rPr>
-          <w:iCs/>
-        </w:rPr>
-        <w:t xml:space="preserve"> avrà la possibilità di muoversi nello spazio and</w:t>
-      </w:r>
-      <w:r>
-        <w:rPr>
-          <w:iCs/>
-        </w:rPr>
-        <w:t xml:space="preserve">ando verso destra e sinistra, e in alcune circostanze relative alla zona il movimento permetterà dei </w:t>
-      </w:r>
-      <w:r>
-        <w:rPr>
-          <w:iCs/>
-        </w:rPr>
-        <w:lastRenderedPageBreak/>
-        <w:t>spo</w:t>
-      </w:r>
-      <w:r>
-        <w:rPr>
-          <w:iCs/>
-        </w:rPr>
-        <w:t>s</w:t>
-      </w:r>
-      <w:r>
-        <w:rPr>
-          <w:iCs/>
-        </w:rPr>
-        <w:t>tame</w:t>
-      </w:r>
-      <w:r>
-        <w:rPr>
-          <w:iCs/>
-        </w:rPr>
-        <w:t>n</w:t>
-      </w:r>
-      <w:r>
-        <w:rPr>
-          <w:iCs/>
-        </w:rPr>
-        <w:t>ti</w:t>
-      </w:r>
-      <w:r>
-        <w:rPr>
-          <w:iCs/>
-        </w:rPr>
-        <w:t xml:space="preserve"> verso l</w:t>
-      </w:r>
-      <w:r>
-        <w:rPr>
-          <w:iCs/>
-        </w:rPr>
-        <w:t>’alto</w:t>
-      </w:r>
-      <w:r>
-        <w:rPr>
-          <w:iCs/>
-        </w:rPr>
-        <w:t xml:space="preserve"> o il basso</w:t>
-      </w:r>
-      <w:r>
-        <w:rPr>
-          <w:iCs/>
-        </w:rPr>
-        <w:t>.</w:t>
-      </w:r>
-      <w:r>
-        <w:rPr>
-          <w:iCs/>
-        </w:rPr>
-        <w:t xml:space="preserve"> Sarà inoltre possibile effettuare uno scatto orizzontale.</w:t>
+        <w:t xml:space="preserve"> il giocatore avrà la possibilità di muoversi nello spazio</w:t>
+      </w:r>
+      <w:r>
+        <w:rPr>
+          <w:iCs/>
+        </w:rPr>
+        <w:t xml:space="preserve"> </w:t>
+      </w:r>
+      <w:r>
+        <w:rPr>
+          <w:iCs/>
+        </w:rPr>
+        <w:t>verso destra</w:t>
+      </w:r>
+      <w:r>
+        <w:rPr>
+          <w:iCs/>
+        </w:rPr>
+        <w:t>,</w:t>
+      </w:r>
+      <w:r>
+        <w:rPr>
+          <w:iCs/>
+        </w:rPr>
+        <w:t xml:space="preserve"> sinistra e</w:t>
+      </w:r>
+      <w:r>
+        <w:rPr>
+          <w:iCs/>
+        </w:rPr>
+        <w:t>,</w:t>
+      </w:r>
+      <w:r>
+        <w:rPr>
+          <w:iCs/>
+        </w:rPr>
+        <w:t xml:space="preserve"> in alcune circostanze</w:t>
+      </w:r>
+      <w:r>
+        <w:rPr>
+          <w:iCs/>
+        </w:rPr>
+        <w:t>, anche verso l’alto e il basso (ad esempio utilizzando delle scale).</w:t>
+      </w:r>
+      <w:r>
+        <w:rPr>
+          <w:iCs/>
+        </w:rPr>
+        <w:t xml:space="preserve"> </w:t>
       </w:r>
     </w:p>
     <w:p>
@@ -4903,7 +5010,15 @@
           <w:bCs/>
           <w:iCs/>
         </w:rPr>
-        <w:t>Salto</w:t>
+        <w:t>S</w:t>
+      </w:r>
+      <w:r>
+        <w:rPr>
+          <w:b/>
+          <w:bCs/>
+          <w:iCs/>
+        </w:rPr>
+        <w:t>catto</w:t>
       </w:r>
       <w:r>
         <w:rPr>
@@ -4915,103 +5030,25 @@
         <w:rPr>
           <w:iCs/>
         </w:rPr>
-        <w:t xml:space="preserve"> </w:t>
-      </w:r>
-      <w:r>
-        <w:rPr>
-          <w:iCs/>
-        </w:rPr>
-        <w:t xml:space="preserve">viene usato per </w:t>
-      </w:r>
-      <w:r>
-        <w:rPr>
-          <w:iCs/>
-        </w:rPr>
-        <w:t>il superamento degli</w:t>
-      </w:r>
-      <w:r>
-        <w:rPr>
-          <w:iCs/>
-        </w:rPr>
-        <w:t xml:space="preserve"> ostacoli ambientali</w:t>
-      </w:r>
-      <w:r>
-        <w:rPr>
-          <w:iCs/>
-        </w:rPr>
-        <w:t xml:space="preserve"> e per schivare alcuni tipi di attacchi dei nemici</w:t>
-      </w:r>
-      <w:r>
-        <w:rPr>
-          <w:iCs/>
-        </w:rPr>
-        <w:t xml:space="preserve">, quindi il giocatore avrà la possibilità di far compiere al personaggio l’azione </w:t>
-      </w:r>
-      <w:r>
-        <w:rPr>
-          <w:iCs/>
-        </w:rPr>
-        <w:t>del salto</w:t>
-      </w:r>
-      <w:r>
-        <w:rPr>
-          <w:iCs/>
-        </w:rPr>
-        <w:t xml:space="preserve"> per muover</w:t>
-      </w:r>
-      <w:r>
-        <w:rPr>
-          <w:iCs/>
-        </w:rPr>
-        <w:t xml:space="preserve">lo </w:t>
-      </w:r>
-      <w:r>
-        <w:rPr>
-          <w:iCs/>
-        </w:rPr>
-        <w:t>verticalmente</w:t>
-      </w:r>
-      <w:r>
-        <w:rPr>
-          <w:iCs/>
-        </w:rPr>
-        <w:t>.</w:t>
-      </w:r>
-      <w:r>
-        <w:rPr>
-          <w:iCs/>
-        </w:rPr>
-        <w:t xml:space="preserve"> </w:t>
-      </w:r>
-      <w:r>
-        <w:rPr>
-          <w:iCs/>
-        </w:rPr>
-        <w:t>Inoltre,</w:t>
-      </w:r>
-      <w:r>
-        <w:rPr>
-          <w:iCs/>
-        </w:rPr>
-        <w:t xml:space="preserve"> è possibile utilizzare </w:t>
-      </w:r>
-      <w:r>
-        <w:rPr>
-          <w:iCs/>
-        </w:rPr>
-        <w:t>le meccaniche di movimento durante il salto per muoversi in a</w:t>
-      </w:r>
-      <w:r>
-        <w:rPr>
-          <w:iCs/>
-        </w:rPr>
-        <w:t>ria</w:t>
-      </w:r>
-      <w:r>
-        <w:rPr>
-          <w:iCs/>
-        </w:rPr>
-        <w:t>.</w:t>
+        <w:t xml:space="preserve"> Il giocatore</w:t>
+      </w:r>
+      <w:r>
+        <w:rPr>
+          <w:iCs/>
+        </w:rPr>
+        <w:t>, in combinazione al movimento di base,</w:t>
+      </w:r>
+      <w:r>
+        <w:rPr>
+          <w:iCs/>
+        </w:rPr>
+        <w:t xml:space="preserve"> potrà effettuare uno scatto orizzontal</w:t>
+      </w:r>
+      <w:r>
+        <w:rPr>
+          <w:iCs/>
+        </w:rPr>
+        <w:t>e che, in determinate condizioni, potrà arrecare danno ai nemici. Tra uno scatto e l’altro bisognerà aspettare un breve tempo di ricarica.</w:t>
       </w:r>
     </w:p>
     <w:p>
@@ -5032,155 +5069,31 @@
           <w:bCs/>
           <w:iCs/>
         </w:rPr>
-        <w:t>Inventario</w:t>
-      </w:r>
-      <w:r>
-        <w:rPr>
-          <w:b/>
-          <w:bCs/>
-          <w:iCs/>
-        </w:rPr>
-        <w:t xml:space="preserve"> ed Equipaggiamento</w:t>
-      </w:r>
-      <w:r>
-        <w:rPr>
-          <w:iCs/>
-        </w:rPr>
-        <w:t>: sarà possibile conservare i consumabili reperiti all’interno del gioco nell’inventario.</w:t>
+        <w:t>Salto</w:t>
+      </w:r>
+      <w:r>
+        <w:rPr>
+          <w:iCs/>
+        </w:rPr>
+        <w:t xml:space="preserve">: </w:t>
+      </w:r>
+      <w:r>
+        <w:rPr>
+          <w:iCs/>
+        </w:rPr>
+        <w:t>Il giocatore potrà saltare per superare determinati ostacoli ambientali o schivare gli attacchi dei nemici</w:t>
+      </w:r>
+      <w:r>
+        <w:rPr>
+          <w:iCs/>
+        </w:rPr>
+        <w:t>.</w:t>
       </w:r>
       <w:r>
         <w:rPr>
           <w:iCs/>
         </w:rPr>
         <w:t xml:space="preserve"> </w:t>
-      </w:r>
-      <w:r>
-        <w:rPr>
-          <w:iCs/>
-        </w:rPr>
-        <w:t>I</w:t>
-      </w:r>
-      <w:r>
-        <w:rPr>
-          <w:iCs/>
-        </w:rPr>
-        <w:t>n</w:t>
-      </w:r>
-      <w:r>
-        <w:rPr>
-          <w:iCs/>
-        </w:rPr>
-        <w:t xml:space="preserve"> seguito alla sconfitta di un boss o in seguito all’acquisto d</w:t>
-      </w:r>
-      <w:r>
-        <w:rPr>
-          <w:iCs/>
-        </w:rPr>
-        <w:t>a</w:t>
-      </w:r>
-      <w:r>
-        <w:rPr>
-          <w:iCs/>
-        </w:rPr>
-        <w:t>l mercato</w:t>
-      </w:r>
-      <w:r>
-        <w:rPr>
-          <w:iCs/>
-        </w:rPr>
-        <w:t xml:space="preserve">, </w:t>
-      </w:r>
-      <w:r>
-        <w:rPr>
-          <w:iCs/>
-        </w:rPr>
-        <w:t>i potenziamenti</w:t>
-      </w:r>
-      <w:r>
-        <w:rPr>
-          <w:b/>
-          <w:bCs/>
-          <w:iCs/>
-        </w:rPr>
-        <w:t xml:space="preserve"> </w:t>
-      </w:r>
-      <w:r>
-        <w:rPr>
-          <w:iCs/>
-        </w:rPr>
-        <w:t>verranno visualizzati nell’inve</w:t>
-      </w:r>
-      <w:r>
-        <w:rPr>
-          <w:iCs/>
-        </w:rPr>
-        <w:t>n</w:t>
-      </w:r>
-      <w:r>
-        <w:rPr>
-          <w:iCs/>
-        </w:rPr>
-        <w:t>tario</w:t>
-      </w:r>
-      <w:r>
-        <w:rPr>
-          <w:iCs/>
-        </w:rPr>
-        <w:t>. I potenziamenti si dividono in potenziamenti attivi e passivi</w:t>
-      </w:r>
-      <w:r>
-        <w:rPr>
-          <w:iCs/>
-        </w:rPr>
-        <w:t xml:space="preserve">. </w:t>
-      </w:r>
-      <w:r>
-        <w:rPr>
-          <w:iCs/>
-        </w:rPr>
-        <w:t xml:space="preserve">L’equipaggiamento permette la gestione </w:t>
-      </w:r>
-      <w:r>
-        <w:rPr>
-          <w:iCs/>
-        </w:rPr>
-        <w:t>dei potenziamenti attivi</w:t>
-      </w:r>
-      <w:r>
-        <w:rPr>
-          <w:iCs/>
-        </w:rPr>
-        <w:t xml:space="preserve">, visualizzando </w:t>
-      </w:r>
-      <w:r>
-        <w:rPr>
-          <w:iCs/>
-        </w:rPr>
-        <w:t xml:space="preserve">quali sono i potenziamenti attivi che sono utilizzati al momento e nel caso la possibilità </w:t>
-      </w:r>
-      <w:r>
-        <w:rPr>
-          <w:iCs/>
-        </w:rPr>
-        <w:t>di modificarli.</w:t>
-      </w:r>
-      <w:r>
-        <w:rPr>
-          <w:iCs/>
-        </w:rPr>
-        <w:t xml:space="preserve"> </w:t>
-      </w:r>
-      <w:r>
-        <w:rPr>
-          <w:iCs/>
-        </w:rPr>
-        <w:t>E’ possibile utilizzare tramite l’equipaggiamento solo due potenziamenti attivi contemporaneamen</w:t>
-      </w:r>
-      <w:r>
-        <w:rPr>
-          <w:iCs/>
-        </w:rPr>
-        <w:t>te.</w:t>
       </w:r>
     </w:p>
     <w:p>
@@ -5201,25 +5114,139 @@
           <w:bCs/>
           <w:iCs/>
         </w:rPr>
-        <w:t>Collezione</w:t>
-      </w:r>
-      <w:r>
-        <w:rPr>
-          <w:iCs/>
-        </w:rPr>
-        <w:t xml:space="preserve">, durante il gioco sarà possibile trovare dei collezionabili che verranno </w:t>
-      </w:r>
-      <w:r>
-        <w:rPr>
-          <w:iCs/>
-        </w:rPr>
-        <w:t xml:space="preserve">inseriti nella collezione. La collezione permette di visionare quali sono i collezionabili raccolti </w:t>
-      </w:r>
-      <w:r>
-        <w:rPr>
-          <w:iCs/>
-        </w:rPr>
-        <w:t>e per ogni collezionabile visionare la zona in cui stato raccolto e la sua descrizione.</w:t>
+        <w:t>Interazione con l’environment</w:t>
+      </w:r>
+      <w:r>
+        <w:rPr>
+          <w:iCs/>
+        </w:rPr>
+        <w:t>:</w:t>
+      </w:r>
+      <w:r>
+        <w:rPr>
+          <w:iCs/>
+        </w:rPr>
+        <w:t xml:space="preserve"> Il giocatore avrà la possibilità di interagire con gli oggetti presenti nell’ambiente di gioco, con diverse finalità. </w:t>
+      </w:r>
+    </w:p>
+    <w:p>
+      <w:pPr>
+        <w:pStyle w:val="Paragrafoelenco"/>
+        <w:numPr>
+          <w:ilvl w:val="1"/>
+          <w:numId w:val="5"/>
+        </w:numPr>
+        <w:jc w:val="both"/>
+        <w:rPr>
+          <w:i/>
+        </w:rPr>
+      </w:pPr>
+      <w:r>
+        <w:rPr>
+          <w:b/>
+          <w:bCs/>
+          <w:iCs/>
+        </w:rPr>
+        <w:t>Nascondersi</w:t>
+      </w:r>
+      <w:r>
+        <w:rPr>
+          <w:iCs/>
+        </w:rPr>
+        <w:t xml:space="preserve"> dai nemici </w:t>
+      </w:r>
+    </w:p>
+    <w:p>
+      <w:pPr>
+        <w:pStyle w:val="Paragrafoelenco"/>
+        <w:numPr>
+          <w:ilvl w:val="1"/>
+          <w:numId w:val="5"/>
+        </w:numPr>
+        <w:jc w:val="both"/>
+        <w:rPr>
+          <w:i/>
+        </w:rPr>
+      </w:pPr>
+      <w:r>
+        <w:rPr>
+          <w:b/>
+          <w:bCs/>
+          <w:iCs/>
+        </w:rPr>
+        <w:t xml:space="preserve">Visualizzare </w:t>
+      </w:r>
+      <w:r>
+        <w:rPr>
+          <w:iCs/>
+        </w:rPr>
+        <w:t>i dettagli di determinati oggetti, scoprendo nuove informazioni</w:t>
+      </w:r>
+    </w:p>
+    <w:p>
+      <w:pPr>
+        <w:pStyle w:val="Paragrafoelenco"/>
+        <w:numPr>
+          <w:ilvl w:val="0"/>
+          <w:numId w:val="5"/>
+        </w:numPr>
+        <w:rPr>
+          <w:i/>
+          <w:iCs/>
+        </w:rPr>
+      </w:pPr>
+      <w:r>
+        <w:rPr>
+          <w:b/>
+          <w:bCs/>
+          <w:i/>
+          <w:iCs/>
+        </w:rPr>
+        <w:t>C</w:t>
+      </w:r>
+      <w:r>
+        <w:rPr>
+          <w:b/>
+          <w:bCs/>
+        </w:rPr>
+        <w:t>ombattimento</w:t>
+      </w:r>
+      <w:r>
+        <w:t>:</w:t>
+      </w:r>
+      <w:r>
+        <w:t xml:space="preserve"> </w:t>
+      </w:r>
+      <w:r>
+        <w:t>meccanica finalizzata alla sconfitta dei nemici presenti nelle aree di gioco. La tipologia di combattimento è “ranged” (a distanza)</w:t>
+      </w:r>
+      <w:r>
+        <w:t>;</w:t>
+      </w:r>
+      <w:r>
+        <w:t xml:space="preserve"> il giocatore potrà </w:t>
+      </w:r>
+      <w:r>
+        <w:lastRenderedPageBreak/>
+        <w:t>sparare colpi attraverso la torcia del protagonista. I colpi potranno inoltre essere caricati per un certo lasso di tempo, al fine di arrecare maggior danno ai nemici (superando una certa soglia temporale, il danno arrecato smetterà di crescere).</w:t>
+      </w:r>
+      <w:r>
+        <w:t xml:space="preserve"> Durante il caricamento dei colpi, il giocatore avrà comunque la possibilità di muoversi, saltare, ma non di effettuare lo scatto, che annullerà la carica. Anche un colpo ricevuto da un nemico </w:t>
+      </w:r>
+      <w:r>
+        <w:t>resetterà il caricamento</w:t>
+      </w:r>
+      <w:r>
+        <w:t xml:space="preserve">. </w:t>
+      </w:r>
+      <w:r>
+        <w:t xml:space="preserve">Ogni </w:t>
+      </w:r>
+      <w:r>
+        <w:t xml:space="preserve">colpo </w:t>
+      </w:r>
+      <w:r>
+        <w:t>sparato avrà un certo range percorribile senza colpire nulla; una volta esaurito tale range, che sarà maggiore in caso di caricamento, il colpo svanirà.</w:t>
       </w:r>
     </w:p>
     <w:p>
@@ -5231,7 +5258,7 @@
         </w:numPr>
         <w:jc w:val="both"/>
         <w:rPr>
-          <w:i/>
+          <w:iCs/>
         </w:rPr>
       </w:pPr>
       <w:r>
@@ -5240,43 +5267,252 @@
           <w:bCs/>
           <w:iCs/>
         </w:rPr>
-        <w:t>Punti coraggio</w:t>
-      </w:r>
-      <w:r>
-        <w:rPr>
-          <w:iCs/>
-        </w:rPr>
-        <w:t xml:space="preserve">, </w:t>
-      </w:r>
-      <w:r>
-        <w:rPr>
-          <w:iCs/>
-        </w:rPr>
-        <w:t xml:space="preserve">in seguito ad </w:t>
-      </w:r>
-      <w:r>
-        <w:rPr>
-          <w:iCs/>
-        </w:rPr>
-        <w:t>un’uccisione</w:t>
-      </w:r>
-      <w:r>
-        <w:rPr>
-          <w:iCs/>
-        </w:rPr>
-        <w:t xml:space="preserve"> di un nemico il giocatore riceverà dei punti spendibili per l'acquisizione di nuovi potenziamenti</w:t>
-      </w:r>
-      <w:r>
-        <w:rPr>
-          <w:iCs/>
-        </w:rPr>
-        <w:t xml:space="preserve">. I punti coraggio verranno distribuiti in base al livello del giocatore, </w:t>
-      </w:r>
-      <w:r>
-        <w:rPr>
-          <w:iCs/>
-        </w:rPr>
-        <w:t>l’area in cui si trova il giocatore e la difficoltà del nemico sconfitto.</w:t>
+        <w:t>Abilità</w:t>
+      </w:r>
+      <w:r>
+        <w:rPr>
+          <w:iCs/>
+        </w:rPr>
+        <w:t>:</w:t>
+      </w:r>
+      <w:r>
+        <w:rPr>
+          <w:iCs/>
+        </w:rPr>
+        <w:t xml:space="preserve"> </w:t>
+      </w:r>
+      <w:r>
+        <w:rPr>
+          <w:iCs/>
+        </w:rPr>
+        <w:t>il giocatore avrà la possibilità di</w:t>
+      </w:r>
+      <w:r>
+        <w:rPr>
+          <w:iCs/>
+        </w:rPr>
+        <w:t xml:space="preserve"> ottenere ed equipaggiare abilit</w:t>
+      </w:r>
+      <w:r>
+        <w:rPr>
+          <w:iCs/>
+        </w:rPr>
+        <w:t>à, che si distinguono in:</w:t>
+      </w:r>
+      <w:r>
+        <w:rPr>
+          <w:iCs/>
+        </w:rPr>
+        <w:t xml:space="preserve"> </w:t>
+      </w:r>
+    </w:p>
+    <w:p>
+      <w:pPr>
+        <w:pStyle w:val="Paragrafoelenco"/>
+        <w:numPr>
+          <w:ilvl w:val="1"/>
+          <w:numId w:val="5"/>
+        </w:numPr>
+        <w:rPr>
+          <w:b/>
+          <w:bCs/>
+          <w:iCs/>
+        </w:rPr>
+      </w:pPr>
+      <w:r>
+        <w:rPr>
+          <w:b/>
+          <w:bCs/>
+          <w:iCs/>
+        </w:rPr>
+        <w:t>Abilità passive</w:t>
+      </w:r>
+      <w:r>
+        <w:rPr>
+          <w:iCs/>
+        </w:rPr>
+        <w:t>:</w:t>
+      </w:r>
+      <w:r>
+        <w:rPr>
+          <w:iCs/>
+        </w:rPr>
+        <w:t xml:space="preserve"> sono sempre abilitate da quando vengono sbloccate e non necessitano di essere equipaggiate. Consentono di effettuare backtracking, cioè </w:t>
+      </w:r>
+      <w:r>
+        <w:rPr>
+          <w:iCs/>
+        </w:rPr>
+        <w:t>permettono</w:t>
+      </w:r>
+      <w:r>
+        <w:rPr>
+          <w:iCs/>
+        </w:rPr>
+        <w:t xml:space="preserve"> l’esplorazione di stanze precedentemente non visitabili per via di ostacoli di diversa natura</w:t>
+      </w:r>
+      <w:r>
+        <w:rPr>
+          <w:iCs/>
+        </w:rPr>
+        <w:t xml:space="preserve">, e ampliano la varietà di oggetti con cui è possibile interagire. </w:t>
+      </w:r>
+    </w:p>
+    <w:p>
+      <w:pPr>
+        <w:pStyle w:val="Paragrafoelenco"/>
+        <w:ind w:left="1440"/>
+        <w:rPr>
+          <w:b/>
+          <w:bCs/>
+          <w:iCs/>
+        </w:rPr>
+      </w:pPr>
+      <w:r>
+        <w:rPr>
+          <w:iCs/>
+        </w:rPr>
+        <w:t>Non</w:t>
+      </w:r>
+      <w:r>
+        <w:rPr>
+          <w:iCs/>
+        </w:rPr>
+        <w:t xml:space="preserve"> tutte le aree completate consentiranno di sbloccare abilità passive.</w:t>
+      </w:r>
+    </w:p>
+    <w:p>
+      <w:pPr>
+        <w:pStyle w:val="Paragrafoelenco"/>
+        <w:numPr>
+          <w:ilvl w:val="1"/>
+          <w:numId w:val="5"/>
+        </w:numPr>
+        <w:jc w:val="both"/>
+        <w:rPr>
+          <w:b/>
+          <w:bCs/>
+          <w:iCs/>
+        </w:rPr>
+      </w:pPr>
+      <w:r>
+        <w:rPr>
+          <w:b/>
+          <w:bCs/>
+          <w:iCs/>
+        </w:rPr>
+        <w:t>Abilità attive</w:t>
+      </w:r>
+      <w:r>
+        <w:rPr>
+          <w:iCs/>
+        </w:rPr>
+        <w:t>:</w:t>
+      </w:r>
+      <w:r>
+        <w:rPr>
+          <w:iCs/>
+        </w:rPr>
+        <w:t xml:space="preserve"> </w:t>
+      </w:r>
+      <w:r>
+        <w:rPr>
+          <w:iCs/>
+        </w:rPr>
+        <w:t>miglior</w:t>
+      </w:r>
+      <w:r>
+        <w:rPr>
+          <w:iCs/>
+        </w:rPr>
+        <w:t>a</w:t>
+      </w:r>
+      <w:r>
+        <w:rPr>
+          <w:iCs/>
+        </w:rPr>
+        <w:t>no le statistiche del protagonista e conferisc</w:t>
+      </w:r>
+      <w:r>
+        <w:rPr>
+          <w:iCs/>
+        </w:rPr>
+        <w:t>o</w:t>
+      </w:r>
+      <w:r>
+        <w:rPr>
+          <w:iCs/>
+        </w:rPr>
+        <w:t>no effetti aggiuntivi alle azioni di base, come salto, scatto, e attacco.</w:t>
+      </w:r>
+      <w:r>
+        <w:rPr>
+          <w:iCs/>
+        </w:rPr>
+        <w:t xml:space="preserve"> È possibile equipaggiare solo un numero limitato di abilità attive alla volta</w:t>
+      </w:r>
+      <w:r>
+        <w:rPr>
+          <w:iCs/>
+        </w:rPr>
+        <w:t>, inoltre non si possono equipaggiare più abilità che influiscono sulla stessa azione di base.</w:t>
+      </w:r>
+    </w:p>
+    <w:p>
+      <w:pPr>
+        <w:pStyle w:val="Paragrafoelenco"/>
+        <w:jc w:val="both"/>
+        <w:rPr>
+          <w:i/>
+        </w:rPr>
+      </w:pPr>
+      <w:r>
+        <w:rPr>
+          <w:iCs/>
+        </w:rPr>
+        <w:t xml:space="preserve">Le abilità saranno sbloccabili in seguito al completamento di un’area. Non appena il giocatore avrà completato </w:t>
+      </w:r>
+      <w:r>
+        <w:rPr>
+          <w:iCs/>
+        </w:rPr>
+        <w:t>l</w:t>
+      </w:r>
+      <w:r>
+        <w:rPr>
+          <w:iCs/>
+        </w:rPr>
+        <w:t xml:space="preserve">’area, potrà scegliere una sola abilità attiva da </w:t>
+      </w:r>
+      <w:r>
+        <w:rPr>
+          <w:iCs/>
+        </w:rPr>
+        <w:t>ottenere</w:t>
+      </w:r>
+      <w:r>
+        <w:rPr>
+          <w:iCs/>
+        </w:rPr>
+        <w:t xml:space="preserve">; le altre saranno </w:t>
+      </w:r>
+      <w:r>
+        <w:rPr>
+          <w:iCs/>
+        </w:rPr>
+        <w:t xml:space="preserve">acquistabili in seguito </w:t>
+      </w:r>
+      <w:r>
+        <w:rPr>
+          <w:iCs/>
+        </w:rPr>
+        <w:t>ne</w:t>
+      </w:r>
+      <w:r>
+        <w:rPr>
+          <w:iCs/>
+        </w:rPr>
+        <w:t>l mercato.</w:t>
       </w:r>
     </w:p>
     <w:p>
@@ -5297,7 +5533,7 @@
           <w:bCs/>
           <w:iCs/>
         </w:rPr>
-        <w:t>Salvat</w:t>
+        <w:t>Inventario</w:t>
       </w:r>
       <w:r>
         <w:rPr>
@@ -5305,61 +5541,112 @@
           <w:bCs/>
           <w:iCs/>
         </w:rPr>
+        <w:t xml:space="preserve"> ed Equipaggiamento</w:t>
+      </w:r>
+      <w:r>
+        <w:rPr>
+          <w:iCs/>
+        </w:rPr>
+        <w:t>: sarà possibile conservare</w:t>
+      </w:r>
+      <w:r>
+        <w:rPr>
+          <w:iCs/>
+        </w:rPr>
+        <w:t xml:space="preserve"> gli oggetti </w:t>
+      </w:r>
+      <w:r>
+        <w:rPr>
+          <w:iCs/>
+        </w:rPr>
+        <w:t>reperiti all’interno del gioco</w:t>
+      </w:r>
+      <w:r>
+        <w:rPr>
+          <w:iCs/>
+        </w:rPr>
+        <w:t>, nonché visualizzare le abilità ottenute precedentemente,</w:t>
+      </w:r>
+      <w:r>
+        <w:rPr>
+          <w:iCs/>
+        </w:rPr>
+        <w:t xml:space="preserve"> </w:t>
+      </w:r>
+      <w:r>
+        <w:rPr>
+          <w:iCs/>
+        </w:rPr>
         <w:t>a</w:t>
       </w:r>
       <w:r>
         <w:rPr>
-          <w:b/>
-          <w:bCs/>
-          <w:iCs/>
-        </w:rPr>
-        <w:t>ggio</w:t>
-      </w:r>
-      <w:r>
-        <w:rPr>
-          <w:b/>
-          <w:bCs/>
-          <w:iCs/>
-        </w:rPr>
-        <w:t xml:space="preserve"> automatico</w:t>
-      </w:r>
-      <w:r>
-        <w:rPr>
-          <w:iCs/>
-        </w:rPr>
-        <w:t xml:space="preserve">, </w:t>
-      </w:r>
-      <w:r>
-        <w:rPr>
-          <w:iCs/>
-        </w:rPr>
-        <w:t>ogni volta che il giocatore entra nella zona principale (corridoio) verrà effettuato il salvataggio automatico di tutte le risorse, delle statistiche e dei progressi del giocatore</w:t>
-      </w:r>
-      <w:r>
-        <w:rPr>
-          <w:iCs/>
-        </w:rPr>
-        <w:t>, il salvataggio automatico verrà effettuato anche ogni qual volta che il giocatore raggiungerà dei determinati punti all’interno delle aree che fungeranno da checkpoint</w:t>
-      </w:r>
-      <w:r>
-        <w:rPr>
-          <w:iCs/>
-        </w:rPr>
-        <w:t>.</w:t>
-      </w:r>
-      <w:r>
-        <w:rPr>
-          <w:b/>
-          <w:bCs/>
+          <w:iCs/>
+        </w:rPr>
+        <w:t>ll’</w:t>
+      </w:r>
+      <w:r>
+        <w:rPr>
+          <w:iCs/>
+        </w:rPr>
+        <w:t>interno dell’</w:t>
+      </w:r>
+      <w:r>
+        <w:rPr>
+          <w:iCs/>
+        </w:rPr>
+        <w:t>inventario.</w:t>
+      </w:r>
+      <w:r>
+        <w:rPr>
           <w:iCs/>
         </w:rPr>
         <w:t xml:space="preserve"> </w:t>
       </w:r>
-      <w:r>
-        <w:rPr>
-          <w:iCs/>
-        </w:rPr>
-        <w:t xml:space="preserve"> </w:t>
+    </w:p>
+    <w:p>
+      <w:pPr>
+        <w:pStyle w:val="Paragrafoelenco"/>
+        <w:jc w:val="both"/>
+        <w:rPr>
+          <w:i/>
+        </w:rPr>
+      </w:pPr>
+      <w:r>
+        <w:rPr>
+          <w:iCs/>
+        </w:rPr>
+        <w:t xml:space="preserve">L’equipaggiamento permette la gestione </w:t>
+      </w:r>
+      <w:r>
+        <w:rPr>
+          <w:iCs/>
+        </w:rPr>
+        <w:t>de</w:t>
+      </w:r>
+      <w:r>
+        <w:rPr>
+          <w:iCs/>
+        </w:rPr>
+        <w:t>lle abilità</w:t>
+      </w:r>
+      <w:r>
+        <w:rPr>
+          <w:iCs/>
+        </w:rPr>
+        <w:t xml:space="preserve"> attive</w:t>
+      </w:r>
+      <w:r>
+        <w:rPr>
+          <w:iCs/>
+        </w:rPr>
+        <w:t xml:space="preserve"> equipaggiate</w:t>
+      </w:r>
+      <w:r>
+        <w:rPr>
+          <w:iCs/>
+        </w:rPr>
+        <w:t>, consentendo di selezionarne al più 2 contemporaneamente.</w:t>
       </w:r>
     </w:p>
     <w:p>
@@ -5371,7 +5658,7 @@
         </w:numPr>
         <w:jc w:val="both"/>
         <w:rPr>
-          <w:iCs/>
+          <w:i/>
         </w:rPr>
       </w:pPr>
       <w:r>
@@ -5380,25 +5667,99 @@
           <w:bCs/>
           <w:iCs/>
         </w:rPr>
-        <w:t>Mercato</w:t>
-      </w:r>
-      <w:r>
-        <w:rPr>
-          <w:iCs/>
-        </w:rPr>
-        <w:t xml:space="preserve">: </w:t>
-      </w:r>
-      <w:r>
-        <w:rPr>
-          <w:iCs/>
-        </w:rPr>
-        <w:t>consumabili e</w:t>
-      </w:r>
-      <w:r>
-        <w:rPr>
-          <w:iCs/>
-        </w:rPr>
-        <w:t xml:space="preserve"> potenziamenti che non sono stati scelti dal giocatore saranno acquistabili all'interno di un mercato che è presente in una zona pacifica. I potenziamenti avranno un costo in punti coraggio e, una volta acquistati, saranno inseriti nell'inventario del giocatore.</w:t>
+        <w:t>Collezione</w:t>
+      </w:r>
+      <w:r>
+        <w:rPr>
+          <w:b/>
+          <w:bCs/>
+          <w:iCs/>
+        </w:rPr>
+        <w:t xml:space="preserve"> e collezionabili</w:t>
+      </w:r>
+      <w:r>
+        <w:rPr>
+          <w:iCs/>
+        </w:rPr>
+        <w:t>:</w:t>
+      </w:r>
+      <w:r>
+        <w:rPr>
+          <w:iCs/>
+        </w:rPr>
+        <w:t xml:space="preserve"> durante il gioco sarà possibile trovare dei collezionabili che verranno </w:t>
+      </w:r>
+      <w:r>
+        <w:rPr>
+          <w:iCs/>
+        </w:rPr>
+        <w:t xml:space="preserve">inseriti nella collezione. </w:t>
+      </w:r>
+    </w:p>
+    <w:p>
+      <w:pPr>
+        <w:pStyle w:val="Paragrafoelenco"/>
+        <w:jc w:val="both"/>
+        <w:rPr>
+          <w:iCs/>
+        </w:rPr>
+      </w:pPr>
+      <w:r>
+        <w:rPr>
+          <w:iCs/>
+        </w:rPr>
+        <w:t>I collezionabili sono oggetti che andranno a premiare il giocatore più scrupoloso, andando a descrivere aspetti del retroscena del protagonista. Un collezionabile consta di un’immagine con una descrizione associata.</w:t>
+      </w:r>
+    </w:p>
+    <w:p>
+      <w:pPr>
+        <w:pStyle w:val="Paragrafoelenco"/>
+        <w:jc w:val="both"/>
+        <w:rPr>
+          <w:i/>
+        </w:rPr>
+      </w:pPr>
+      <w:r>
+        <w:rPr>
+          <w:iCs/>
+        </w:rPr>
+        <w:t>La collezione permette</w:t>
+      </w:r>
+      <w:r>
+        <w:rPr>
+          <w:iCs/>
+        </w:rPr>
+        <w:t>rà</w:t>
+      </w:r>
+      <w:r>
+        <w:rPr>
+          <w:iCs/>
+        </w:rPr>
+        <w:t xml:space="preserve"> di visionare</w:t>
+      </w:r>
+      <w:r>
+        <w:rPr>
+          <w:iCs/>
+        </w:rPr>
+        <w:t xml:space="preserve"> </w:t>
+      </w:r>
+      <w:r>
+        <w:rPr>
+          <w:iCs/>
+        </w:rPr>
+        <w:t>i collezionabili raccolti</w:t>
+      </w:r>
+      <w:r>
+        <w:rPr>
+          <w:iCs/>
+        </w:rPr>
+        <w:t>, la loro descrizione e la loro provenienza</w:t>
+      </w:r>
+      <w:r>
+        <w:rPr>
+          <w:iCs/>
+        </w:rPr>
+        <w:t>.</w:t>
       </w:r>
     </w:p>
     <w:p>
@@ -5419,7 +5780,145 @@
           <w:bCs/>
           <w:iCs/>
         </w:rPr>
-        <w:t>(nemici)</w:t>
+        <w:t>Punti coraggio</w:t>
+      </w:r>
+      <w:r>
+        <w:rPr>
+          <w:iCs/>
+        </w:rPr>
+        <w:t>:</w:t>
+      </w:r>
+      <w:r>
+        <w:rPr>
+          <w:iCs/>
+        </w:rPr>
+        <w:t xml:space="preserve"> </w:t>
+      </w:r>
+      <w:r>
+        <w:rPr>
+          <w:iCs/>
+        </w:rPr>
+        <w:t>in seguito a</w:t>
+      </w:r>
+      <w:r>
+        <w:rPr>
+          <w:iCs/>
+        </w:rPr>
+        <w:t>lla sconfitta</w:t>
+      </w:r>
+      <w:r>
+        <w:rPr>
+          <w:iCs/>
+        </w:rPr>
+        <w:t xml:space="preserve"> di un nemico</w:t>
+      </w:r>
+      <w:r>
+        <w:rPr>
+          <w:iCs/>
+        </w:rPr>
+        <w:t>,</w:t>
+      </w:r>
+      <w:r>
+        <w:rPr>
+          <w:iCs/>
+        </w:rPr>
+        <w:t xml:space="preserve"> il giocatore riceverà dei punti spendibili per l'acqui</w:t>
+      </w:r>
+      <w:r>
+        <w:rPr>
+          <w:iCs/>
+        </w:rPr>
+        <w:t>sto</w:t>
+      </w:r>
+      <w:r>
+        <w:rPr>
+          <w:iCs/>
+        </w:rPr>
+        <w:t xml:space="preserve"> di </w:t>
+      </w:r>
+      <w:r>
+        <w:rPr>
+          <w:iCs/>
+        </w:rPr>
+        <w:t>nuove abilità o power-up</w:t>
+      </w:r>
+      <w:r>
+        <w:rPr>
+          <w:iCs/>
+        </w:rPr>
+        <w:t xml:space="preserve">. I punti coraggio verranno distribuiti in </w:t>
+      </w:r>
+      <w:r>
+        <w:rPr>
+          <w:iCs/>
+        </w:rPr>
+        <w:t>relazione</w:t>
+      </w:r>
+      <w:r>
+        <w:rPr>
+          <w:iCs/>
+        </w:rPr>
+        <w:t xml:space="preserve"> al livello del giocatore, </w:t>
+      </w:r>
+      <w:r>
+        <w:rPr>
+          <w:iCs/>
+        </w:rPr>
+        <w:t>al</w:t>
+      </w:r>
+      <w:r>
+        <w:rPr>
+          <w:iCs/>
+        </w:rPr>
+        <w:t>l’area in cui</w:t>
+      </w:r>
+      <w:r>
+        <w:rPr>
+          <w:iCs/>
+        </w:rPr>
+        <w:t xml:space="preserve"> quest’ultimo </w:t>
+      </w:r>
+      <w:r>
+        <w:rPr>
+          <w:iCs/>
+        </w:rPr>
+        <w:t>si trova</w:t>
+      </w:r>
+      <w:r>
+        <w:rPr>
+          <w:iCs/>
+        </w:rPr>
+        <w:t xml:space="preserve">, </w:t>
+      </w:r>
+      <w:r>
+        <w:rPr>
+          <w:iCs/>
+        </w:rPr>
+        <w:t xml:space="preserve">e </w:t>
+      </w:r>
+      <w:r>
+        <w:rPr>
+          <w:iCs/>
+        </w:rPr>
+        <w:t>al</w:t>
+      </w:r>
+      <w:r>
+        <w:rPr>
+          <w:iCs/>
+        </w:rPr>
+        <w:t xml:space="preserve">la </w:t>
+      </w:r>
+      <w:r>
+        <w:rPr>
+          <w:iCs/>
+        </w:rPr>
+        <w:t>forza</w:t>
+      </w:r>
+      <w:r>
+        <w:rPr>
+          <w:iCs/>
+        </w:rPr>
+        <w:t xml:space="preserve"> del nemico sconfitto.</w:t>
       </w:r>
     </w:p>
     <w:p>
@@ -5440,19 +5939,144 @@
           <w:bCs/>
           <w:iCs/>
         </w:rPr>
-        <w:t>Statistiche</w:t>
-      </w:r>
-      <w:r>
-        <w:rPr>
-          <w:iCs/>
-        </w:rPr>
-        <w:t>: L</w:t>
-      </w:r>
-      <w:r>
-        <w:rPr>
-          <w:iCs/>
-        </w:rPr>
-        <w:t>e statistiche che caratterizzano il personaggio sono: l’attacco, la difesa e la velocità. Queste potranno essere visualizzate dal giocatore in un apposito menù.</w:t>
+        <w:t>Salvat</w:t>
+      </w:r>
+      <w:r>
+        <w:rPr>
+          <w:b/>
+          <w:bCs/>
+          <w:iCs/>
+        </w:rPr>
+        <w:t>a</w:t>
+      </w:r>
+      <w:r>
+        <w:rPr>
+          <w:b/>
+          <w:bCs/>
+          <w:iCs/>
+        </w:rPr>
+        <w:t>ggio</w:t>
+      </w:r>
+      <w:r>
+        <w:rPr>
+          <w:b/>
+          <w:bCs/>
+          <w:iCs/>
+        </w:rPr>
+        <w:t xml:space="preserve"> automatico</w:t>
+      </w:r>
+      <w:r>
+        <w:rPr>
+          <w:iCs/>
+        </w:rPr>
+        <w:t>:</w:t>
+      </w:r>
+      <w:r>
+        <w:rPr>
+          <w:iCs/>
+        </w:rPr>
+        <w:t xml:space="preserve"> </w:t>
+      </w:r>
+      <w:r>
+        <w:rPr>
+          <w:iCs/>
+        </w:rPr>
+        <w:t xml:space="preserve">ogni volta che il giocatore </w:t>
+      </w:r>
+      <w:r>
+        <w:rPr>
+          <w:iCs/>
+        </w:rPr>
+        <w:t>tornerà</w:t>
+      </w:r>
+      <w:r>
+        <w:rPr>
+          <w:iCs/>
+        </w:rPr>
+        <w:t xml:space="preserve"> nella zona principale (corridoio) verrà effettuato il salvataggio automatico di tutte le risorse, delle statistiche e dei progressi del giocatore</w:t>
+      </w:r>
+      <w:r>
+        <w:rPr>
+          <w:iCs/>
+        </w:rPr>
+        <w:t>.</w:t>
+      </w:r>
+      <w:r>
+        <w:rPr>
+          <w:iCs/>
+        </w:rPr>
+        <w:t xml:space="preserve"> </w:t>
+      </w:r>
+    </w:p>
+    <w:p>
+      <w:pPr>
+        <w:pStyle w:val="Paragrafoelenco"/>
+        <w:jc w:val="both"/>
+        <w:rPr>
+          <w:i/>
+        </w:rPr>
+      </w:pPr>
+      <w:r>
+        <w:rPr>
+          <w:iCs/>
+        </w:rPr>
+        <w:t>I</w:t>
+      </w:r>
+      <w:r>
+        <w:rPr>
+          <w:iCs/>
+        </w:rPr>
+        <w:t xml:space="preserve">l salvataggio automatico verrà effettuato anche </w:t>
+      </w:r>
+      <w:r>
+        <w:rPr>
+          <w:iCs/>
+        </w:rPr>
+        <w:t>quando</w:t>
+      </w:r>
+      <w:r>
+        <w:rPr>
+          <w:iCs/>
+        </w:rPr>
+        <w:t xml:space="preserve"> il giocatore raggiungerà </w:t>
+      </w:r>
+      <w:r>
+        <w:rPr>
+          <w:iCs/>
+        </w:rPr>
+        <w:t xml:space="preserve">i </w:t>
+      </w:r>
+      <w:r>
+        <w:rPr>
+          <w:iCs/>
+        </w:rPr>
+        <w:t>checkpoint</w:t>
+      </w:r>
+      <w:r>
+        <w:rPr>
+          <w:iCs/>
+        </w:rPr>
+        <w:t xml:space="preserve"> dislocati all’interno delle aree</w:t>
+      </w:r>
+      <w:r>
+        <w:rPr>
+          <w:iCs/>
+        </w:rPr>
+        <w:t>.</w:t>
+      </w:r>
+      <w:r>
+        <w:rPr>
+          <w:b/>
+          <w:bCs/>
+          <w:iCs/>
+        </w:rPr>
+        <w:t xml:space="preserve"> </w:t>
+      </w:r>
+      <w:r>
+        <w:rPr>
+          <w:iCs/>
+        </w:rPr>
+        <w:t xml:space="preserve"> </w:t>
       </w:r>
     </w:p>
     <w:p>
@@ -5464,7 +6088,7 @@
         </w:numPr>
         <w:jc w:val="both"/>
         <w:rPr>
-          <w:i/>
+          <w:iCs/>
         </w:rPr>
       </w:pPr>
       <w:r>
@@ -5473,181 +6097,286 @@
           <w:bCs/>
           <w:iCs/>
         </w:rPr>
-        <w:t>Livello giocatore</w:t>
-      </w:r>
+        <w:t>Mercato</w:t>
+      </w:r>
+      <w:r>
+        <w:rPr>
+          <w:iCs/>
+        </w:rPr>
+        <w:t xml:space="preserve">: </w:t>
+      </w:r>
+      <w:r>
+        <w:rPr>
+          <w:iCs/>
+        </w:rPr>
+        <w:t>power-ups</w:t>
+      </w:r>
+      <w:r>
+        <w:rPr>
+          <w:iCs/>
+        </w:rPr>
+        <w:t xml:space="preserve"> e</w:t>
+      </w:r>
+      <w:r>
+        <w:rPr>
+          <w:iCs/>
+        </w:rPr>
+        <w:t xml:space="preserve"> </w:t>
+      </w:r>
+      <w:r>
+        <w:rPr>
+          <w:iCs/>
+        </w:rPr>
+        <w:t>abilità</w:t>
+      </w:r>
+      <w:r>
+        <w:rPr>
+          <w:iCs/>
+        </w:rPr>
+        <w:t xml:space="preserve"> che non sono stat</w:t>
+      </w:r>
+      <w:r>
+        <w:rPr>
+          <w:iCs/>
+        </w:rPr>
+        <w:t>e</w:t>
+      </w:r>
+      <w:r>
+        <w:rPr>
+          <w:iCs/>
+        </w:rPr>
+        <w:t xml:space="preserve"> scel</w:t>
+      </w:r>
+      <w:r>
+        <w:rPr>
+          <w:iCs/>
+        </w:rPr>
+        <w:t>te</w:t>
+      </w:r>
+      <w:r>
+        <w:rPr>
+          <w:iCs/>
+        </w:rPr>
+        <w:t xml:space="preserve"> dal giocatore saranno acquistabili all'interno di un mercato che è presente in una zona pacifica. I </w:t>
+      </w:r>
+      <w:r>
+        <w:rPr>
+          <w:iCs/>
+        </w:rPr>
+        <w:lastRenderedPageBreak/>
+        <w:t>potenziamenti avranno un costo in punti coraggio e, una volta acquistati, saranno inseriti nell'inventario del giocatore.</w:t>
+      </w:r>
+    </w:p>
+    <w:p>
+      <w:pPr>
+        <w:pStyle w:val="Paragrafoelenco"/>
+        <w:numPr>
+          <w:ilvl w:val="0"/>
+          <w:numId w:val="5"/>
+        </w:numPr>
+        <w:jc w:val="both"/>
+        <w:rPr>
+          <w:i/>
+        </w:rPr>
+      </w:pPr>
       <w:r>
         <w:rPr>
           <w:b/>
           <w:bCs/>
           <w:iCs/>
         </w:rPr>
-        <w:t xml:space="preserve"> e punti esperienza</w:t>
-      </w:r>
-      <w:r>
-        <w:rPr>
-          <w:iCs/>
-        </w:rPr>
-        <w:t xml:space="preserve">, </w:t>
-      </w:r>
-      <w:r>
-        <w:rPr>
-          <w:iCs/>
-        </w:rPr>
-        <w:t>in seguito ad una uccisione di un nemico</w:t>
-      </w:r>
-      <w:r>
-        <w:rPr>
-          <w:iCs/>
-        </w:rPr>
-        <w:t xml:space="preserve"> il gi</w:t>
-      </w:r>
-      <w:r>
-        <w:rPr>
-          <w:iCs/>
-        </w:rPr>
-        <w:t>ocatore guadagna dei punti esperienza,</w:t>
-      </w:r>
-      <w:r>
-        <w:rPr>
-          <w:iCs/>
-        </w:rPr>
-        <w:t xml:space="preserve"> che servono per </w:t>
-      </w:r>
-      <w:r>
-        <w:rPr>
-          <w:iCs/>
-        </w:rPr>
-        <w:t xml:space="preserve">completare un livello. Per </w:t>
-      </w:r>
-      <w:r>
-        <w:rPr>
-          <w:iCs/>
-        </w:rPr>
-        <w:t>completare un livello sarà necessario raggiungere una determinata quantità di punti esperienza</w:t>
-      </w:r>
-      <w:r>
-        <w:rPr>
-          <w:iCs/>
-        </w:rPr>
-        <w:t>, una volta completato un livello si passerà alla raccolta dei punti esperienza del livello successivo</w:t>
-      </w:r>
-      <w:r>
-        <w:rPr>
-          <w:iCs/>
-        </w:rPr>
-        <w:t xml:space="preserve">. Il numero di punti esperienza </w:t>
-      </w:r>
-      <w:r>
-        <w:rPr>
-          <w:iCs/>
-        </w:rPr>
-        <w:t xml:space="preserve">necessari per un livello, varia </w:t>
-      </w:r>
-      <w:r>
-        <w:rPr>
-          <w:iCs/>
-        </w:rPr>
-        <w:t xml:space="preserve">in base al numero del livello raggiunto, più è piccolo e meno punti esperienza </w:t>
-      </w:r>
-      <w:r>
-        <w:rPr>
-          <w:iCs/>
-        </w:rPr>
-        <w:t xml:space="preserve">saranno necessari per il completamento, più è grande e più </w:t>
-      </w:r>
-      <w:r>
-        <w:rPr>
-          <w:iCs/>
-        </w:rPr>
-        <w:t xml:space="preserve">punti esperienza </w:t>
-      </w:r>
-      <w:r>
-        <w:rPr>
-          <w:iCs/>
-        </w:rPr>
-        <w:t>saranno necessari i p</w:t>
-      </w:r>
-      <w:r>
-        <w:rPr>
-          <w:iCs/>
-        </w:rPr>
-        <w:t xml:space="preserve">er il completamento. Il completamento di un livello </w:t>
-      </w:r>
-      <w:r>
-        <w:rPr>
-          <w:iCs/>
-        </w:rPr>
-        <w:t xml:space="preserve">comporta l’aumento di alcune statistiche, inoltre ci sono alcuni livelli speciali che </w:t>
-      </w:r>
-      <w:r>
-        <w:rPr>
-          <w:iCs/>
-        </w:rPr>
-        <w:t xml:space="preserve">al loro completamento oltre </w:t>
-      </w:r>
-      <w:r>
-        <w:rPr>
-          <w:iCs/>
-        </w:rPr>
-        <w:t xml:space="preserve">all’aumento delle statistiche, </w:t>
-      </w:r>
-      <w:r>
-        <w:rPr>
-          <w:iCs/>
-        </w:rPr>
-        <w:t xml:space="preserve">sbloccano l’accesso ad alcune stanze a cui il giocatore prima non poteva accedere. I punti </w:t>
-      </w:r>
-      <w:r>
-        <w:rPr>
-          <w:iCs/>
-        </w:rPr>
-        <w:t xml:space="preserve">esperienza guadagnati dal giocatore variano in base </w:t>
-      </w:r>
-      <w:r>
-        <w:rPr>
-          <w:iCs/>
-        </w:rPr>
-        <w:t xml:space="preserve">all’area in cui si sta giocando e il nemico sconfitto. Il giocatore a inizio gioco </w:t>
-      </w:r>
-      <w:r>
-        <w:rPr>
-          <w:iCs/>
-        </w:rPr>
-        <w:lastRenderedPageBreak/>
-        <w:t>partirà dal livello 1 e durante tutta la durata del gioco potrà arrivare massimo al livello x (da definire).</w:t>
-      </w:r>
-    </w:p>
-    <w:p>
-      <w:pPr>
-        <w:pStyle w:val="Titolo2"/>
-      </w:pPr>
-      <w:bookmarkStart w:id="12" w:name="_Toc102747337"/>
-      <w:r>
-        <w:t>Oggetti e power-ups</w:t>
-      </w:r>
-      <w:bookmarkEnd w:id="12"/>
-    </w:p>
-    <w:p>
-      <w:pPr>
+        <w:t>Nemici</w:t>
+      </w:r>
+      <w:r>
+        <w:rPr>
+          <w:iCs/>
+        </w:rPr>
+        <w:t>: all’interno delle aree di gioco saranno presenti diversi nemici, ognuno dei quali con diverse caratteristiche e abilità. Nella maggior parte dei livelli saranno presenti dei boss di fine livello, molto più difficili da sconfiggere.</w:t>
+      </w:r>
+    </w:p>
+    <w:p>
+      <w:pPr>
+        <w:pStyle w:val="Paragrafoelenco"/>
+        <w:numPr>
+          <w:ilvl w:val="0"/>
+          <w:numId w:val="5"/>
+        </w:numPr>
         <w:jc w:val="both"/>
-      </w:pPr>
-      <w:r>
-        <w:t>In questa sezione vanno descritti gli oggetti che potrà utilizzare il giocatore ed eventuali power-ups e come ottenerli.</w:t>
-      </w:r>
-    </w:p>
-    <w:p>
-      <w:pPr>
-        <w:jc w:val="both"/>
-      </w:pPr>
-    </w:p>
-    <w:p>
-      <w:pPr>
-        <w:jc w:val="both"/>
+        <w:rPr>
+          <w:i/>
+        </w:rPr>
+      </w:pPr>
+      <w:r>
         <w:rPr>
           <w:b/>
           <w:bCs/>
           <w:iCs/>
         </w:rPr>
+        <w:t>Statistiche</w:t>
+      </w:r>
+      <w:r>
+        <w:rPr>
+          <w:iCs/>
+        </w:rPr>
+        <w:t>: L</w:t>
+      </w:r>
+      <w:r>
+        <w:rPr>
+          <w:iCs/>
+        </w:rPr>
+        <w:t>e statistiche che caratterizzano il personaggio sono:</w:t>
+      </w:r>
+      <w:r>
+        <w:rPr>
+          <w:iCs/>
+        </w:rPr>
+        <w:t xml:space="preserve"> </w:t>
+      </w:r>
+    </w:p>
+    <w:p>
+      <w:pPr>
+        <w:pStyle w:val="Paragrafoelenco"/>
+        <w:numPr>
+          <w:ilvl w:val="1"/>
+          <w:numId w:val="5"/>
+        </w:numPr>
+        <w:jc w:val="both"/>
+        <w:rPr>
+          <w:i/>
+        </w:rPr>
+      </w:pPr>
+      <w:r>
+        <w:rPr>
+          <w:iCs/>
+        </w:rPr>
+        <w:t xml:space="preserve">Punti Salute; </w:t>
+      </w:r>
+    </w:p>
+    <w:p>
+      <w:pPr>
+        <w:pStyle w:val="Paragrafoelenco"/>
+        <w:numPr>
+          <w:ilvl w:val="1"/>
+          <w:numId w:val="5"/>
+        </w:numPr>
+        <w:jc w:val="both"/>
+        <w:rPr>
+          <w:i/>
+        </w:rPr>
+      </w:pPr>
+      <w:r>
+        <w:rPr>
+          <w:iCs/>
+        </w:rPr>
+        <w:t>A</w:t>
+      </w:r>
+      <w:r>
+        <w:rPr>
+          <w:iCs/>
+        </w:rPr>
+        <w:t>ttacco</w:t>
+      </w:r>
+      <w:r>
+        <w:rPr>
+          <w:iCs/>
+        </w:rPr>
+        <w:t>;</w:t>
+      </w:r>
+      <w:r>
+        <w:rPr>
+          <w:iCs/>
+        </w:rPr>
+        <w:t xml:space="preserve"> </w:t>
+      </w:r>
+    </w:p>
+    <w:p>
+      <w:pPr>
+        <w:pStyle w:val="Paragrafoelenco"/>
+        <w:numPr>
+          <w:ilvl w:val="1"/>
+          <w:numId w:val="5"/>
+        </w:numPr>
+        <w:jc w:val="both"/>
+        <w:rPr>
+          <w:i/>
+        </w:rPr>
+      </w:pPr>
+      <w:r>
+        <w:rPr>
+          <w:iCs/>
+        </w:rPr>
+        <w:t>D</w:t>
+      </w:r>
+      <w:r>
+        <w:rPr>
+          <w:iCs/>
+        </w:rPr>
+        <w:t>ifesa</w:t>
+      </w:r>
+      <w:r>
+        <w:rPr>
+          <w:iCs/>
+        </w:rPr>
+        <w:t>;</w:t>
+      </w:r>
+      <w:r>
+        <w:rPr>
+          <w:iCs/>
+        </w:rPr>
+        <w:t xml:space="preserve"> </w:t>
+      </w:r>
+    </w:p>
+    <w:p>
+      <w:pPr>
+        <w:pStyle w:val="Paragrafoelenco"/>
+        <w:numPr>
+          <w:ilvl w:val="1"/>
+          <w:numId w:val="5"/>
+        </w:numPr>
+        <w:jc w:val="both"/>
+        <w:rPr>
+          <w:i/>
+        </w:rPr>
+      </w:pPr>
+      <w:r>
+        <w:rPr>
+          <w:iCs/>
+        </w:rPr>
+        <w:t>V</w:t>
+      </w:r>
+      <w:r>
+        <w:rPr>
+          <w:iCs/>
+        </w:rPr>
+        <w:t xml:space="preserve">elocità. </w:t>
+      </w:r>
+    </w:p>
+    <w:p>
+      <w:pPr>
+        <w:ind w:firstLine="720"/>
+        <w:jc w:val="both"/>
+        <w:rPr>
+          <w:i/>
+        </w:rPr>
+      </w:pPr>
+      <w:r>
+        <w:rPr>
+          <w:iCs/>
+        </w:rPr>
+        <w:t>Queste potranno essere visualizzate dal giocatore in un apposito menù.</w:t>
+      </w:r>
+    </w:p>
+    <w:p>
+      <w:pPr>
+        <w:pStyle w:val="Paragrafoelenco"/>
+        <w:numPr>
+          <w:ilvl w:val="0"/>
+          <w:numId w:val="5"/>
+        </w:numPr>
+        <w:jc w:val="both"/>
+        <w:rPr>
+          <w:i/>
+        </w:rPr>
       </w:pPr>
       <w:r>
         <w:rPr>
@@ -5655,246 +6384,73 @@
           <w:bCs/>
           <w:iCs/>
         </w:rPr>
+        <w:t>Livello</w:t>
+      </w:r>
+      <w:r>
+        <w:rPr>
+          <w:b/>
+          <w:bCs/>
+          <w:iCs/>
+        </w:rPr>
+        <w:t xml:space="preserve"> </w:t>
+      </w:r>
+      <w:r>
+        <w:rPr>
+          <w:b/>
+          <w:bCs/>
+          <w:iCs/>
+        </w:rPr>
+        <w:t>e punti esperienza</w:t>
+      </w:r>
+      <w:r>
+        <w:rPr>
+          <w:iCs/>
+        </w:rPr>
+        <w:t>: il giocatore, in seguito alla sconfitta dei nemici, otterrà punti esperienza che gli consentiranno di aumentare il livello del personaggio giocante</w:t>
+      </w:r>
+      <w:r>
+        <w:rPr>
+          <w:iCs/>
+        </w:rPr>
+        <w:t>.</w:t>
+      </w:r>
+      <w:r>
+        <w:rPr>
+          <w:iCs/>
+        </w:rPr>
+        <w:t xml:space="preserve"> All’aumentare del livello aumenteranno anche le statistiche.</w:t>
+      </w:r>
+    </w:p>
+    <w:p>
+      <w:pPr>
+        <w:pStyle w:val="Titolo2"/>
+      </w:pPr>
+      <w:bookmarkStart w:id="12" w:name="_Toc102753713"/>
+      <w:r>
+        <w:t>Oggetti</w:t>
+      </w:r>
+      <w:r>
+        <w:t xml:space="preserve"> e abilità</w:t>
+      </w:r>
+      <w:bookmarkEnd w:id="12"/>
+    </w:p>
+    <w:p>
+      <w:pPr>
+        <w:jc w:val="both"/>
+      </w:pPr>
+      <w:r>
+        <w:t>In questa sezione vanno descritti gli oggetti che potrà utilizzare il giocatore ed eventuali power-ups e come ottenerli.</w:t>
+      </w:r>
+    </w:p>
+    <w:p>
+      <w:pPr>
+        <w:pStyle w:val="Titolo3"/>
+      </w:pPr>
+      <w:bookmarkStart w:id="13" w:name="_Toc102753714"/>
+      <w:r>
         <w:t>Power-ups</w:t>
       </w:r>
-    </w:p>
-    <w:p>
-      <w:pPr>
-        <w:jc w:val="both"/>
-        <w:rPr>
-          <w:iCs/>
-        </w:rPr>
-      </w:pPr>
-      <w:r>
-        <w:rPr>
-          <w:iCs/>
-        </w:rPr>
-        <w:t>All’interno del</w:t>
-      </w:r>
-      <w:r>
-        <w:rPr>
-          <w:iCs/>
-        </w:rPr>
-        <w:t xml:space="preserve"> gioco saranno disponibili due tipi di power-ups</w:t>
-      </w:r>
-      <w:r>
-        <w:rPr>
-          <w:iCs/>
-        </w:rPr>
-        <w:t xml:space="preserve">, attivi e passivi. </w:t>
-      </w:r>
-      <w:r>
-        <w:rPr>
-          <w:iCs/>
-        </w:rPr>
-        <w:t>I power-ups passivi s</w:t>
-      </w:r>
-      <w:r>
-        <w:rPr>
-          <w:iCs/>
-        </w:rPr>
-        <w:t>aranno</w:t>
-      </w:r>
-      <w:r>
-        <w:rPr>
-          <w:iCs/>
-        </w:rPr>
-        <w:t xml:space="preserve"> sempre </w:t>
-      </w:r>
-      <w:r>
-        <w:rPr>
-          <w:iCs/>
-        </w:rPr>
-        <w:t xml:space="preserve">equipaggiati </w:t>
-      </w:r>
-      <w:r>
-        <w:rPr>
-          <w:iCs/>
-        </w:rPr>
-        <w:t xml:space="preserve">da quando vengono </w:t>
-      </w:r>
-      <w:r>
-        <w:rPr>
-          <w:iCs/>
-        </w:rPr>
-        <w:t>sbloccati e non esisterà nessun vincolo di utilizzo</w:t>
-      </w:r>
-      <w:r>
-        <w:rPr>
-          <w:iCs/>
-        </w:rPr>
-        <w:t xml:space="preserve"> e avranno effetti come l’aumento di statistiche o </w:t>
-      </w:r>
-      <w:r>
-        <w:rPr>
-          <w:iCs/>
-        </w:rPr>
-        <w:t>la possibilità di varcare determinati punti all’interno di un</w:t>
-      </w:r>
-      <w:r>
-        <w:rPr>
-          <w:iCs/>
-        </w:rPr>
-        <w:t>’</w:t>
-      </w:r>
-      <w:r>
-        <w:rPr>
-          <w:iCs/>
-        </w:rPr>
-        <w:t>area;</w:t>
-      </w:r>
-      <w:r>
-        <w:rPr>
-          <w:iCs/>
-        </w:rPr>
-        <w:t xml:space="preserve"> </w:t>
-      </w:r>
-      <w:r>
-        <w:rPr>
-          <w:iCs/>
-        </w:rPr>
-        <w:t xml:space="preserve">i power-ups attivi </w:t>
-      </w:r>
-      <w:r>
-        <w:rPr>
-          <w:iCs/>
-        </w:rPr>
-        <w:t xml:space="preserve">possono essere usati solamente 2 contemporaneamente </w:t>
-      </w:r>
-      <w:r>
-        <w:rPr>
-          <w:iCs/>
-        </w:rPr>
-        <w:t>e sarà possibile gestire quali power-ups attivi utilizzare dall’inventario.</w:t>
-      </w:r>
-    </w:p>
-    <w:p>
-      <w:pPr>
-        <w:jc w:val="both"/>
-        <w:rPr>
-          <w:iCs/>
-        </w:rPr>
-      </w:pPr>
-      <w:r>
-        <w:rPr>
-          <w:iCs/>
-        </w:rPr>
-        <w:t xml:space="preserve">Ogni qual volta che viene sconfitto un boss, </w:t>
-      </w:r>
-      <w:r>
-        <w:rPr>
-          <w:iCs/>
-        </w:rPr>
-        <w:t xml:space="preserve">verrà posta all’utente la scelta </w:t>
-      </w:r>
-      <w:r>
-        <w:rPr>
-          <w:iCs/>
-        </w:rPr>
-        <w:t xml:space="preserve">dei power-ups attivi, </w:t>
-      </w:r>
-      <w:r>
-        <w:rPr>
-          <w:iCs/>
-        </w:rPr>
-        <w:t>che possono essere dai due ai tre power-ups attivi per boss</w:t>
-      </w:r>
-      <w:r>
-        <w:rPr>
-          <w:iCs/>
-        </w:rPr>
-        <w:t>, il numero varia in base alla difficoltà del</w:t>
-      </w:r>
-      <w:r>
-        <w:rPr>
-          <w:iCs/>
-        </w:rPr>
-        <w:t xml:space="preserve"> boss. Il giocatore potrà scegliere solo uno dei power-ups attivi</w:t>
-      </w:r>
-      <w:r>
-        <w:rPr>
-          <w:iCs/>
-        </w:rPr>
-        <w:t>, che verrà posto nell’inve</w:t>
-      </w:r>
-      <w:r>
-        <w:rPr>
-          <w:iCs/>
-        </w:rPr>
-        <w:t>n</w:t>
-      </w:r>
-      <w:r>
-        <w:rPr>
-          <w:iCs/>
-        </w:rPr>
-        <w:t>tario</w:t>
-      </w:r>
-      <w:r>
-        <w:rPr>
-          <w:iCs/>
-        </w:rPr>
-        <w:t xml:space="preserve">, invece gli altri power-ups verranno scartati e successivamente </w:t>
-      </w:r>
-      <w:r>
-        <w:rPr>
-          <w:iCs/>
-        </w:rPr>
-        <w:t xml:space="preserve">potranno essere acquistati nel mercato, il cui prezzo varia in base </w:t>
-      </w:r>
-      <w:r>
-        <w:rPr>
-          <w:iCs/>
-        </w:rPr>
-        <w:t xml:space="preserve">alla difficoltà del boss e l’effetto del potenziamento. </w:t>
-      </w:r>
-      <w:r>
-        <w:rPr>
-          <w:iCs/>
-        </w:rPr>
-        <w:t>P</w:t>
-      </w:r>
-      <w:r>
-        <w:rPr>
-          <w:iCs/>
-        </w:rPr>
-        <w:t xml:space="preserve">er quanto riguarda </w:t>
-      </w:r>
-      <w:r>
-        <w:rPr>
-          <w:iCs/>
-        </w:rPr>
-        <w:t>i power-ups passivi,</w:t>
-      </w:r>
-      <w:r>
-        <w:rPr>
-          <w:iCs/>
-        </w:rPr>
-        <w:t xml:space="preserve"> </w:t>
-      </w:r>
-      <w:r>
-        <w:rPr>
-          <w:iCs/>
-        </w:rPr>
-        <w:t>vengono rilasciati solo da alcuni boss</w:t>
-      </w:r>
-      <w:r>
-        <w:rPr>
-          <w:iCs/>
-        </w:rPr>
-        <w:t xml:space="preserve">, una volta ottenuti vengono direttamente </w:t>
-      </w:r>
-      <w:r>
-        <w:rPr>
-          <w:iCs/>
-        </w:rPr>
-        <w:t>equipaggiati</w:t>
-      </w:r>
-      <w:r>
-        <w:rPr>
-          <w:iCs/>
-        </w:rPr>
-        <w:t>, è possibile solo visualizzarli all’interno dell’inventario.</w:t>
-      </w:r>
+      <w:bookmarkEnd w:id="13"/>
     </w:p>
     <w:p>
       <w:pPr>
@@ -6189,20 +6745,74 @@
     </w:p>
     <w:p>
       <w:pPr>
+        <w:pStyle w:val="Titolo3"/>
+      </w:pPr>
+      <w:bookmarkStart w:id="14" w:name="_Toc102753715"/>
+      <w:r>
+        <w:t>Collezionabili</w:t>
+      </w:r>
+      <w:bookmarkEnd w:id="14"/>
+    </w:p>
+    <w:p>
+      <w:pPr>
         <w:jc w:val="both"/>
         <w:rPr>
-          <w:b/>
-          <w:bCs/>
-          <w:iCs/>
-        </w:rPr>
-      </w:pPr>
-      <w:r>
-        <w:rPr>
-          <w:b/>
-          <w:bCs/>
-          <w:iCs/>
-        </w:rPr>
-        <w:t>Collezionabili</w:t>
+          <w:iCs/>
+        </w:rPr>
+      </w:pPr>
+      <w:r>
+        <w:rPr>
+          <w:iCs/>
+        </w:rPr>
+        <w:t xml:space="preserve">Durante l’esplorazione delle aree sarà possibile </w:t>
+      </w:r>
+      <w:r>
+        <w:rPr>
+          <w:iCs/>
+        </w:rPr>
+        <w:t xml:space="preserve">trovare dei collezionabili, che una volta raccolti verranno visualizzati nella collezione. Un collezionabile </w:t>
+      </w:r>
+      <w:r>
+        <w:rPr>
+          <w:iCs/>
+        </w:rPr>
+        <w:t>avrà un</w:t>
+      </w:r>
+      <w:r>
+        <w:rPr>
+          <w:iCs/>
+        </w:rPr>
+        <w:t>’</w:t>
+      </w:r>
+      <w:r>
+        <w:rPr>
+          <w:iCs/>
+        </w:rPr>
+        <w:t>immagine identificativa</w:t>
+      </w:r>
+      <w:r>
+        <w:rPr>
+          <w:iCs/>
+        </w:rPr>
+        <w:t xml:space="preserve"> e</w:t>
+      </w:r>
+      <w:r>
+        <w:rPr>
+          <w:iCs/>
+        </w:rPr>
+        <w:t xml:space="preserve"> una descrizione dell’oggetto che potrà fornire dei dettagli extra </w:t>
+      </w:r>
+      <w:r>
+        <w:rPr>
+          <w:iCs/>
+        </w:rPr>
+        <w:t>sulla storia del protagonista.</w:t>
+      </w:r>
+      <w:r>
+        <w:rPr>
+          <w:iCs/>
+        </w:rPr>
+        <w:t xml:space="preserve"> </w:t>
       </w:r>
     </w:p>
     <w:p>
@@ -6216,55 +6826,8 @@
         <w:rPr>
           <w:iCs/>
         </w:rPr>
-        <w:t xml:space="preserve">Durante l’esplorazione delle aree sarà possibile </w:t>
-      </w:r>
-      <w:r>
-        <w:rPr>
-          <w:iCs/>
-        </w:rPr>
-        <w:t xml:space="preserve">trovare dei collezionabili, che una volta raccolti verranno visualizzati nella collezione. Un collezionabile </w:t>
-      </w:r>
-      <w:r>
-        <w:rPr>
-          <w:iCs/>
-        </w:rPr>
-        <w:t>avrà un</w:t>
-      </w:r>
-      <w:r>
-        <w:rPr>
-          <w:iCs/>
-        </w:rPr>
-        <w:t>’</w:t>
-      </w:r>
-      <w:r>
-        <w:rPr>
-          <w:iCs/>
-        </w:rPr>
-        <w:t>immagine identificativa</w:t>
-      </w:r>
-      <w:r>
-        <w:rPr>
-          <w:iCs/>
-        </w:rPr>
-        <w:t xml:space="preserve"> e</w:t>
-      </w:r>
-      <w:r>
-        <w:rPr>
-          <w:iCs/>
-        </w:rPr>
-        <w:t xml:space="preserve"> una descrizione dell’oggetto che potrà fornire dei dettagli extra </w:t>
-      </w:r>
-      <w:r>
-        <w:rPr>
-          <w:iCs/>
-        </w:rPr>
-        <w:t>sulla storia del protagonista.</w:t>
-      </w:r>
-      <w:r>
-        <w:rPr>
-          <w:iCs/>
-        </w:rPr>
-        <w:t xml:space="preserve"> </w:t>
+        <w:lastRenderedPageBreak/>
+        <w:t>Elenco collezionabili:</w:t>
       </w:r>
     </w:p>
     <w:p>
@@ -6274,23 +6837,27 @@
           <w:iCs/>
         </w:rPr>
       </w:pPr>
-      <w:r>
-        <w:rPr>
-          <w:iCs/>
-        </w:rPr>
-        <w:t>Elenco collezionabili:</w:t>
-      </w:r>
+    </w:p>
+    <w:p>
+      <w:pPr>
+        <w:pStyle w:val="Titolo3"/>
+      </w:pPr>
+      <w:bookmarkStart w:id="15" w:name="_Toc102753716"/>
+      <w:r>
+        <w:t>Abilità</w:t>
+      </w:r>
+      <w:bookmarkEnd w:id="15"/>
     </w:p>
     <w:p/>
     <w:p>
       <w:pPr>
         <w:pStyle w:val="Titolo2"/>
       </w:pPr>
-      <w:bookmarkStart w:id="13" w:name="_Toc102747338"/>
+      <w:bookmarkStart w:id="16" w:name="_Toc102753717"/>
       <w:r>
         <w:t>Progressione e sfida</w:t>
       </w:r>
-      <w:bookmarkEnd w:id="13"/>
+      <w:bookmarkEnd w:id="16"/>
     </w:p>
     <w:p>
       <w:pPr>
@@ -6738,7 +7305,11 @@
         <w:t xml:space="preserve">che cela strani manichini sotto la superficie. Nell’area è inoltre presente una vecchia casa, in cui dimora l’inquietante figura che rappresenta gli istinti più bui del protagonista. </w:t>
       </w:r>
       <w:r>
-        <w:t>Nella seconda fase, la stanza appare diversamente; il bagliore emesso dal fondo del lago è sparito, la stanza è completamente buia e il lago, nonostante ci si possa camminare sopra, sembra essere composto da uno strano fluido nero.</w:t>
+        <w:t xml:space="preserve">Nella seconda fase, la stanza appare diversamente; il bagliore emesso dal fondo del lago è sparito, la stanza è </w:t>
+      </w:r>
+      <w:r>
+        <w:lastRenderedPageBreak/>
+        <w:t>completamente buia e il lago, nonostante ci si possa camminare sopra, sembra essere composto da uno strano fluido nero.</w:t>
       </w:r>
     </w:p>
     <w:p>
@@ -6781,7 +7352,6 @@
           <w:b/>
           <w:bCs/>
         </w:rPr>
-        <w:lastRenderedPageBreak/>
         <w:t>Uomo</w:t>
       </w:r>
       <w:r>
@@ -7349,11 +7919,11 @@
         <w:t>A Christmas Carol</w:t>
       </w:r>
       <w:r>
-        <w:t xml:space="preserve">”. La testa del passato sarà una fiammella, magari con il collo che ricordi la colonna di una candela; la testa del presente sarà quella di un uomo adulto e barbuto, dall’aura divina (simile agli </w:t>
+        <w:t xml:space="preserve">”. La testa del passato sarà una fiammella, magari con il collo che </w:t>
       </w:r>
       <w:r>
         <w:lastRenderedPageBreak/>
-        <w:t>dei greci); la testa del futuro corrisponderà alla rappresentazione classica della morte.</w:t>
+        <w:t>ricordi la colonna di una candela; la testa del presente sarà quella di un uomo adulto e barbuto, dall’aura divina (simile agli dei greci); la testa del futuro corrisponderà alla rappresentazione classica della morte.</w:t>
       </w:r>
       <w:r>
         <w:t xml:space="preserve"> </w:t>
@@ -7467,11 +8037,11 @@
       <w:pPr>
         <w:pStyle w:val="Titolo2"/>
       </w:pPr>
-      <w:bookmarkStart w:id="14" w:name="_Toc102747339"/>
+      <w:bookmarkStart w:id="17" w:name="_Toc102753718"/>
       <w:r>
         <w:t>Sconfitta</w:t>
       </w:r>
-      <w:bookmarkEnd w:id="14"/>
+      <w:bookmarkEnd w:id="17"/>
     </w:p>
     <w:p>
       <w:r>
@@ -7527,11 +8097,11 @@
       <w:pPr>
         <w:pStyle w:val="Titolo1"/>
       </w:pPr>
-      <w:bookmarkStart w:id="15" w:name="_Toc102747340"/>
+      <w:bookmarkStart w:id="18" w:name="_Toc102753719"/>
       <w:r>
         <w:t>Art Style</w:t>
       </w:r>
-      <w:bookmarkEnd w:id="15"/>
+      <w:bookmarkEnd w:id="18"/>
     </w:p>
     <w:p>
       <w:pPr>
@@ -7564,11 +8134,11 @@
       <w:pPr>
         <w:pStyle w:val="Titolo1"/>
       </w:pPr>
-      <w:bookmarkStart w:id="16" w:name="_Toc102747341"/>
+      <w:bookmarkStart w:id="19" w:name="_Toc102753720"/>
       <w:r>
         <w:t>Musica e Suono</w:t>
       </w:r>
-      <w:bookmarkEnd w:id="16"/>
+      <w:bookmarkEnd w:id="19"/>
     </w:p>
     <w:p>
       <w:pPr>
@@ -7583,11 +8153,12 @@
       <w:pPr>
         <w:pStyle w:val="Titolo1"/>
       </w:pPr>
-      <w:bookmarkStart w:id="17" w:name="_Toc102747342"/>
-      <w:r>
+      <w:bookmarkStart w:id="20" w:name="_Toc102753721"/>
+      <w:r>
+        <w:lastRenderedPageBreak/>
         <w:t>Dettagli Tecnici</w:t>
       </w:r>
-      <w:bookmarkEnd w:id="17"/>
+      <w:bookmarkEnd w:id="20"/>
     </w:p>
     <w:p>
       <w:pPr>
@@ -7597,209 +8168,208 @@
         </w:rPr>
       </w:pPr>
       <w:r>
-        <w:t xml:space="preserve">Qui vanno definiti i dettagli tecnici relativi alle piattaforme per le quali verrà sviluppato il gioco e dettagli sui tool che verranno utilizzati. Questa sezione non dovrebbe essere molto </w:t>
+        <w:t>Qui vanno definiti i dettagli tecnici relativi alle piattaforme per le quali verrà sviluppato il gioco e dettagli sui tool che verranno utilizzati. Questa sezione non dovrebbe essere molto dettagliata, ma dovrebbe fornire solo le informazioni più importanti. I dettagli vanno inseriti in un documento separato (Technical Design Document - TDD).</w:t>
+      </w:r>
+    </w:p>
+    <w:p>
+      <w:pPr>
+        <w:pStyle w:val="Titolo1"/>
+      </w:pPr>
+      <w:bookmarkStart w:id="21" w:name="_Toc102753722"/>
+      <w:r>
+        <w:t>Mercato</w:t>
+      </w:r>
+      <w:bookmarkEnd w:id="21"/>
+    </w:p>
+    <w:p>
+      <w:pPr>
+        <w:jc w:val="both"/>
+      </w:pPr>
+      <w:r>
+        <w:t>Qui vanno inseriti i dettagli relativi al target del tuo gioco. A chi è rivolto questo gioco? A quale tipologia di giocatore?</w:t>
+      </w:r>
+    </w:p>
+    <w:p>
+      <w:pPr>
+        <w:jc w:val="both"/>
+        <w:rPr>
+          <w:u w:val="single"/>
+        </w:rPr>
+      </w:pPr>
+      <w:r>
+        <w:t>Questa sezione dovrebbe anche fornire dettagli su come si intende finanziare lo sviluppo del gioco.</w:t>
+      </w:r>
+    </w:p>
+    <w:p>
+      <w:pPr>
+        <w:pStyle w:val="Titolo2"/>
+      </w:pPr>
+      <w:bookmarkStart w:id="22" w:name="_Toc102753723"/>
+      <w:r>
+        <w:t>Target</w:t>
+      </w:r>
+      <w:bookmarkEnd w:id="22"/>
+    </w:p>
+    <w:p/>
+    <w:p>
+      <w:pPr>
+        <w:jc w:val="both"/>
+      </w:pPr>
+      <w:r>
+        <w:t>Descrivere il target/pubblico di riferimento.</w:t>
+      </w:r>
+    </w:p>
+    <w:p/>
+    <w:p>
+      <w:pPr>
+        <w:rPr>
+          <w:u w:val="single"/>
+        </w:rPr>
+      </w:pPr>
+      <w:r>
+        <w:t>Il nostro gioco è stato pensato per giocatori che hanno una età da i 17 anni</w:t>
+      </w:r>
+      <w:r>
+        <w:t xml:space="preserve"> in su</w:t>
+      </w:r>
+      <w:r>
+        <w:t xml:space="preserve">, in quanto tratta dei temi pesanti. Il gioco è consigliabile agli amanti degli indie o dei platformer. </w:t>
+      </w:r>
+    </w:p>
+    <w:p/>
+    <w:p>
+      <w:pPr>
+        <w:pStyle w:val="Titolo2"/>
+      </w:pPr>
+      <w:bookmarkStart w:id="23" w:name="_Toc102753724"/>
+      <w:r>
+        <w:t>Piattaforma e monetizzazione</w:t>
+      </w:r>
+      <w:bookmarkEnd w:id="23"/>
+    </w:p>
+    <w:p/>
+    <w:p>
+      <w:pPr>
+        <w:jc w:val="both"/>
+      </w:pPr>
+      <w:r>
+        <w:t>Dettagli su come si intende pubblicare il gioco su ogni piattaforma prevista. Fornire anche dettagli su eventuali strategie di monetizzazione.</w:t>
+      </w:r>
+    </w:p>
+    <w:p>
+      <w:pPr>
+        <w:jc w:val="both"/>
+      </w:pPr>
+    </w:p>
+    <w:p>
+      <w:r>
+        <w:t>Una volta sviluppato una “demo”, abbiamo pensato di renderla pubblica di fornire a tutti quelli che l’hanno provata un link dove è possibile visionare più dettegli sul gioco e il suo stato di sviluppo con annessi aggiornamenti e nel caso in cui a un giocatore è piaciuta l’idea del nostro gioco lasciamo una possibilità di donare dei soldi per aiutarci con lo sviluppo.</w:t>
+      </w:r>
+    </w:p>
+    <w:p>
+      <w:r>
+        <w:t>Inoltre sarà messa a disposizione una mail del team di sviluppo nel caso ci sia qualcuno che voglia chiedere più informazioni o vuole partecipare allo sviluppo attivamente.</w:t>
+      </w:r>
+    </w:p>
+    <w:p>
+      <w:pPr>
+        <w:jc w:val="both"/>
+      </w:pPr>
+    </w:p>
+    <w:p/>
+    <w:p>
+      <w:pPr>
+        <w:pStyle w:val="Titolo2"/>
+      </w:pPr>
+      <w:bookmarkStart w:id="24" w:name="_Toc102753725"/>
+      <w:r>
+        <w:t>Localizzazione</w:t>
+      </w:r>
+      <w:bookmarkEnd w:id="24"/>
+    </w:p>
+    <w:p/>
+    <w:p>
+      <w:pPr>
+        <w:jc w:val="both"/>
+      </w:pPr>
+      <w:r>
+        <w:t>Inserire dettagli sulle lingue supportate o su qualsiasi cosa che coinvolga la localizzazione del gioco.</w:t>
+      </w:r>
+    </w:p>
+    <w:p/>
+    <w:p>
+      <w:r>
+        <w:t xml:space="preserve">Sarà possibile giocare o in italiano o in inglese. Il gioco non è ambientato in un luogo realmente esistente e l’ambientazione non è ispirata a nessun luogo geografico, in quanto il </w:t>
       </w:r>
       <w:r>
         <w:lastRenderedPageBreak/>
-        <w:t>dettagliata, ma dovrebbe fornire solo le informazioni più importanti. I dettagli vanno inseriti in un documento separato (Technical Design Document - TDD).</w:t>
+        <w:t>gioco sarà ambientato all’interno di un mondo immaginario dove ogni area cercherà di rappresentare il più possibile una paura.</w:t>
       </w:r>
     </w:p>
     <w:p>
       <w:pPr>
         <w:pStyle w:val="Titolo1"/>
       </w:pPr>
-      <w:bookmarkStart w:id="18" w:name="_Toc102747343"/>
-      <w:r>
-        <w:t>Mercato</w:t>
-      </w:r>
-      <w:bookmarkEnd w:id="18"/>
+      <w:bookmarkStart w:id="25" w:name="_Toc102753726"/>
+      <w:r>
+        <w:t>Idee</w:t>
+      </w:r>
+      <w:bookmarkEnd w:id="25"/>
     </w:p>
     <w:p>
       <w:pPr>
         <w:jc w:val="both"/>
       </w:pPr>
       <w:r>
-        <w:t>Qui vanno inseriti i dettagli relativi al target del tuo gioco. A chi è rivolto questo gioco? A quale tipologia di giocatore?</w:t>
+        <w:t>Inserire altre idee che non si è ancora sicuri di voler sviluppare nel gioco finale.</w:t>
       </w:r>
     </w:p>
     <w:p>
       <w:pPr>
         <w:jc w:val="both"/>
-        <w:rPr>
-          <w:u w:val="single"/>
-        </w:rPr>
-      </w:pPr>
-      <w:r>
-        <w:t>Questa sezione dovrebbe anche fornire dettagli su come si intende finanziare lo sviluppo del gioco.</w:t>
-      </w:r>
+      </w:pPr>
+    </w:p>
+    <w:p>
+      <w:pPr>
+        <w:jc w:val="both"/>
+        <w:rPr>
+          <w:i/>
+        </w:rPr>
+      </w:pPr>
+      <w:r>
+        <w:rPr>
+          <w:i/>
+        </w:rPr>
+        <w:t>Si potrebbero implementare dei meccanismi in cui i livelli del gioco cambiano in base ad alcune scelte del giocatore o al personaggio scelto.</w:t>
+      </w:r>
+    </w:p>
+    <w:p>
+      <w:pPr>
+        <w:jc w:val="both"/>
+        <w:rPr>
+          <w:i/>
+        </w:rPr>
+      </w:pPr>
+    </w:p>
+    <w:p>
+      <w:pPr>
+        <w:pStyle w:val="Titolo1"/>
+      </w:pPr>
+      <w:bookmarkStart w:id="26" w:name="_Toc102753727"/>
+      <w:r>
+        <w:t>Approfondimenti</w:t>
+      </w:r>
+      <w:bookmarkEnd w:id="26"/>
     </w:p>
     <w:p>
       <w:pPr>
         <w:pStyle w:val="Titolo2"/>
       </w:pPr>
-      <w:bookmarkStart w:id="19" w:name="_Toc102747344"/>
-      <w:r>
-        <w:t>Target</w:t>
-      </w:r>
-      <w:bookmarkEnd w:id="19"/>
-    </w:p>
-    <w:p/>
-    <w:p>
-      <w:pPr>
-        <w:jc w:val="both"/>
-      </w:pPr>
-      <w:r>
-        <w:t>Descrivere il target/pubblico di riferimento.</w:t>
-      </w:r>
-    </w:p>
-    <w:p/>
-    <w:p>
-      <w:pPr>
-        <w:rPr>
-          <w:u w:val="single"/>
-        </w:rPr>
-      </w:pPr>
-      <w:r>
-        <w:t>Il nostro gioco è stato pensato per giocatori che hanno una età da i 17 anni</w:t>
-      </w:r>
-      <w:r>
-        <w:t xml:space="preserve"> in su</w:t>
-      </w:r>
-      <w:r>
-        <w:t xml:space="preserve">, in quanto tratta dei temi pesanti. Il gioco è consigliabile agli amanti degli indie o dei platformer. </w:t>
-      </w:r>
-    </w:p>
-    <w:p/>
-    <w:p>
-      <w:pPr>
-        <w:pStyle w:val="Titolo2"/>
-      </w:pPr>
-      <w:bookmarkStart w:id="20" w:name="_Toc102747345"/>
-      <w:r>
-        <w:t>Piattaforma e monetizzazione</w:t>
-      </w:r>
-      <w:bookmarkEnd w:id="20"/>
-    </w:p>
-    <w:p/>
-    <w:p>
-      <w:pPr>
-        <w:jc w:val="both"/>
-      </w:pPr>
-      <w:r>
-        <w:t>Dettagli su come si intende pubblicare il gioco su ogni piattaforma prevista. Fornire anche dettagli su eventuali strategie di monetizzazione.</w:t>
-      </w:r>
-    </w:p>
-    <w:p>
-      <w:pPr>
-        <w:jc w:val="both"/>
-      </w:pPr>
-    </w:p>
-    <w:p>
-      <w:r>
-        <w:t>Una volta sviluppato una “demo”, abbiamo pensato di renderla pubblica di fornire a tutti quelli che l’hanno provata un link dove è possibile visionare più dettegli sul gioco e il suo stato di sviluppo con annessi aggiornamenti e nel caso in cui a un giocatore è piaciuta l’idea del nostro gioco lasciamo una possibilità di donare dei soldi per aiutarci con lo sviluppo.</w:t>
-      </w:r>
-    </w:p>
-    <w:p>
-      <w:r>
-        <w:t>Inoltre sarà messa a disposizione una mail del team di sviluppo nel caso ci sia qualcuno che voglia chiedere più informazioni o vuole partecipare allo sviluppo attivamente.</w:t>
-      </w:r>
-    </w:p>
-    <w:p>
-      <w:pPr>
-        <w:jc w:val="both"/>
-      </w:pPr>
-    </w:p>
-    <w:p/>
-    <w:p>
-      <w:pPr>
-        <w:pStyle w:val="Titolo2"/>
-      </w:pPr>
-      <w:bookmarkStart w:id="21" w:name="_Toc102747346"/>
-      <w:r>
-        <w:t>Localizzazione</w:t>
-      </w:r>
-      <w:bookmarkEnd w:id="21"/>
-    </w:p>
-    <w:p/>
-    <w:p>
-      <w:pPr>
-        <w:jc w:val="both"/>
-      </w:pPr>
-      <w:r>
-        <w:t>Inserire dettagli sulle lingue supportate o su qualsiasi cosa che coinvolga la localizzazione del gioco.</w:t>
-      </w:r>
-    </w:p>
-    <w:p/>
-    <w:p>
-      <w:r>
-        <w:t>Sarà possibile giocare o in italiano o in inglese. Il gioco non è ambientato in un luogo realmente esistente e l’ambientazione non è ispirata a nessun luogo geografico, in quanto il gioco sarà ambientato all’interno di un mondo immaginario dove ogni area cercherà di rappresentare il più possibile una paura.</w:t>
-      </w:r>
-    </w:p>
-    <w:p>
-      <w:pPr>
-        <w:pStyle w:val="Titolo1"/>
-      </w:pPr>
-      <w:bookmarkStart w:id="22" w:name="_Toc102747347"/>
-      <w:r>
-        <w:lastRenderedPageBreak/>
-        <w:t>Idee</w:t>
-      </w:r>
-      <w:bookmarkEnd w:id="22"/>
-    </w:p>
-    <w:p>
-      <w:pPr>
-        <w:jc w:val="both"/>
-      </w:pPr>
-      <w:r>
-        <w:t>Inserire altre idee che non si è ancora sicuri di voler sviluppare nel gioco finale.</w:t>
-      </w:r>
-    </w:p>
-    <w:p>
-      <w:pPr>
-        <w:jc w:val="both"/>
-      </w:pPr>
-    </w:p>
-    <w:p>
-      <w:pPr>
-        <w:jc w:val="both"/>
-        <w:rPr>
-          <w:i/>
-        </w:rPr>
-      </w:pPr>
-      <w:r>
-        <w:rPr>
-          <w:i/>
-        </w:rPr>
-        <w:t>Si potrebbero implementare dei meccanismi in cui i livelli del gioco cambiano in base ad alcune scelte del giocatore o al personaggio scelto.</w:t>
-      </w:r>
-    </w:p>
-    <w:p>
-      <w:pPr>
-        <w:jc w:val="both"/>
-        <w:rPr>
-          <w:i/>
-        </w:rPr>
-      </w:pPr>
-    </w:p>
-    <w:p>
-      <w:pPr>
-        <w:pStyle w:val="Titolo1"/>
-      </w:pPr>
-      <w:bookmarkStart w:id="23" w:name="_Toc102747348"/>
-      <w:r>
-        <w:t>Approfondimenti</w:t>
-      </w:r>
-      <w:bookmarkEnd w:id="23"/>
-    </w:p>
-    <w:p>
-      <w:pPr>
-        <w:pStyle w:val="Titolo2"/>
-      </w:pPr>
-      <w:bookmarkStart w:id="24" w:name="_Toc102747349"/>
+      <w:bookmarkStart w:id="27" w:name="_Toc102753728"/>
       <w:r>
         <w:t>Red Door, Yellow Door</w:t>
       </w:r>
-      <w:bookmarkEnd w:id="24"/>
+      <w:bookmarkEnd w:id="27"/>
     </w:p>
     <w:p>
       <w:r>
@@ -8158,7 +8728,7 @@
   <w:abstractNum w:abstractNumId="2" w15:restartNumberingAfterBreak="0">
     <w:nsid w:val="0A34276F"/>
     <w:multiLevelType w:val="hybridMultilevel"/>
-    <w:tmpl w:val="A680ED10"/>
+    <w:tmpl w:val="90EE7F72"/>
     <w:lvl w:ilvl="0" w:tplc="04100001">
       <w:start w:val="1"/>
       <w:numFmt w:val="bullet"/>
@@ -8172,7 +8742,7 @@
         <w:i w:val="0"/>
       </w:rPr>
     </w:lvl>
-    <w:lvl w:ilvl="1" w:tplc="04100003" w:tentative="1">
+    <w:lvl w:ilvl="1" w:tplc="04100003">
       <w:start w:val="1"/>
       <w:numFmt w:val="bullet"/>
       <w:lvlText w:val="o"/>
@@ -8184,16 +8754,16 @@
         <w:rFonts w:ascii="Courier New" w:hAnsi="Courier New" w:cs="Courier New" w:hint="default"/>
       </w:rPr>
     </w:lvl>
-    <w:lvl w:ilvl="2" w:tplc="04100005" w:tentative="1">
+    <w:lvl w:ilvl="2" w:tplc="04100003">
       <w:start w:val="1"/>
       <w:numFmt w:val="bullet"/>
-      <w:lvlText w:val=""/>
+      <w:lvlText w:val="o"/>
       <w:lvlJc w:val="left"/>
       <w:pPr>
         <w:ind w:left="2160" w:hanging="360"/>
       </w:pPr>
       <w:rPr>
-        <w:rFonts w:ascii="Wingdings" w:hAnsi="Wingdings" w:hint="default"/>
+        <w:rFonts w:ascii="Courier New" w:hAnsi="Courier New" w:cs="Courier New" w:hint="default"/>
       </w:rPr>
     </w:lvl>
     <w:lvl w:ilvl="3" w:tplc="04100001" w:tentative="1">
@@ -9826,7 +10396,6 @@
     <w:basedOn w:val="Normale"/>
     <w:next w:val="Normale"/>
     <w:uiPriority w:val="9"/>
-    <w:semiHidden/>
     <w:unhideWhenUsed/>
     <w:qFormat/>
     <w:pPr>
@@ -10039,6 +10608,19 @@
       <w:color w:val="0000FF" w:themeColor="hyperlink"/>
       <w:u w:val="single"/>
     </w:rPr>
+  </w:style>
+  <w:style w:type="paragraph" w:styleId="Sommario3">
+    <w:name w:val="toc 3"/>
+    <w:basedOn w:val="Normale"/>
+    <w:next w:val="Normale"/>
+    <w:autoRedefine/>
+    <w:uiPriority w:val="39"/>
+    <w:unhideWhenUsed/>
+    <w:rsid w:val="0021633B"/>
+    <w:pPr>
+      <w:spacing w:after="100"/>
+      <w:ind w:left="440"/>
+    </w:pPr>
   </w:style>
 </w:styles>
 </file>

</xml_diff>

<commit_message>
Added new details about Insects room and corrected plot and first room's lore
</commit_message>
<xml_diff>
--- a/Game Design Document RDYD.docx
+++ b/Game Design Document RDYD.docx
@@ -3651,7 +3651,13 @@
         <w:t>, la psicoanalista Hope,</w:t>
       </w:r>
       <w:r>
-        <w:t xml:space="preserve"> di cui Ed potrà solo sentire la voce. L’obiettivo di Ed è quello di sconfiggere le </w:t>
+        <w:t xml:space="preserve"> di cui Ed potrà solo sentire la voce. L’obiettivo di Ed è quello di </w:t>
+      </w:r>
+      <w:r>
+        <w:t xml:space="preserve">riportare alla memoria un evento traumatico vissuto in infanzia ma, per fare ciò, dovrà prima </w:t>
+      </w:r>
+      <w:r>
+        <w:t xml:space="preserve">sconfiggere le </w:t>
       </w:r>
       <w:r>
         <w:t xml:space="preserve">paure incarnate che risiedono all’interno delle aree accessibili attraverso le porte dislocate all’interno del </w:t>
@@ -4092,7 +4098,19 @@
         <w:t xml:space="preserve">una torcia </w:t>
       </w:r>
       <w:r>
-        <w:t xml:space="preserve">che gli conferisce i poteri necessari per combattere. </w:t>
+        <w:t>che gli conferisce i poteri necessari per combattere.</w:t>
+      </w:r>
+      <w:r>
+        <w:t xml:space="preserve"> Ed, tuttavia, non riuscirà a esplorare</w:t>
+      </w:r>
+      <w:r>
+        <w:t xml:space="preserve"> </w:t>
+      </w:r>
+      <w:r>
+        <w:t>la casa nella sua interezza per via d</w:t>
+      </w:r>
+      <w:r>
+        <w:t>i zone che lo terrorizzano.</w:t>
       </w:r>
     </w:p>
     <w:p>
@@ -4134,7 +4152,31 @@
         <w:jc w:val="both"/>
       </w:pPr>
       <w:r>
-        <w:t xml:space="preserve">Dopo aver sconfitto l’ultima paura, la guida comunica al ragazzo che la sua permanenza nel “Corridoio” sta per giungere al termine. Ed inizia a sentirsi strano, </w:t>
+        <w:t xml:space="preserve">Dopo aver sconfitto l’ultima paura, </w:t>
+      </w:r>
+      <w:r>
+        <w:t>Ed si decide a tornare nella dimora presente nella prima stanza visitata</w:t>
+      </w:r>
+      <w:r>
+        <w:t>, esplorandola fino in fondo e trovando, sul retro del giardino, la figura elegante che svela l’ultimo mistero legato all’evento traumatico di Ed. Il protagonista affront</w:t>
+      </w:r>
+      <w:r>
+        <w:t>a</w:t>
+      </w:r>
+      <w:r>
+        <w:t xml:space="preserve"> l’inquietante entità e, dopo averla sconfitta</w:t>
+      </w:r>
+      <w:r>
+        <w:t>,</w:t>
+      </w:r>
+      <w:r>
+        <w:t xml:space="preserve"> </w:t>
+      </w:r>
+      <w:r>
+        <w:t>viene informato dalla guida che la sua permanenza all’interno del corridoio non ha più senso di continuare</w:t>
+      </w:r>
+      <w:r>
+        <w:t xml:space="preserve">. Ed inizia a sentirsi strano, </w:t>
       </w:r>
       <w:r>
         <w:t xml:space="preserve">d’un tratto chiude gli occhi e, non appena li riapre, si ritrova </w:t>
@@ -4190,7 +4232,11 @@
         <w:t xml:space="preserve">con una fantasia spiccata. Ed lavora in modalità smart come sviluppatore per una compagnia locale, tale impiego gli consente di uscire </w:t>
       </w:r>
       <w:r>
-        <w:t xml:space="preserve">il minimo indispensabile. Lo smart working, piuttosto che essere una scelta che mira alla comodità, si configura come una scelta dettata </w:t>
+        <w:t xml:space="preserve">il minimo </w:t>
+      </w:r>
+      <w:r>
+        <w:lastRenderedPageBreak/>
+        <w:t xml:space="preserve">indispensabile. Lo smart working, piuttosto che essere una scelta che mira alla comodità, si configura come una scelta dettata </w:t>
       </w:r>
       <w:r>
         <w:t>dai numerosi problemi sociopatici</w:t>
@@ -4217,11 +4263,7 @@
         <w:t>, mentre cammina in un vicolo buio</w:t>
       </w:r>
       <w:r>
-        <w:t xml:space="preserve">, scorse la figura di un uomo elegante che fischiettava un </w:t>
-      </w:r>
-      <w:r>
-        <w:lastRenderedPageBreak/>
-        <w:t>pezzo ragtime. Colto da un inspiegabile attacco di panico, Ed si gettò su quell’uomo e cominciò a malmenarlo, finché le forze dell’ordine non intervennero. Il ragazzo fu quindi costretto a sottoporsi a delle sedute psicoanalitiche riabilitative, per comprendere la natura dei suoi problemi sociopatici.</w:t>
+        <w:t>, scorse la figura di un uomo elegante che fischiettava un pezzo ragtime. Colto da un inspiegabile attacco di panico, Ed si gettò su quell’uomo e cominciò a malmenarlo, finché le forze dell’ordine non intervennero. Il ragazzo fu quindi costretto a sottoporsi a delle sedute psicoanalitiche riabilitative, per comprendere la natura dei suoi problemi sociopatici.</w:t>
       </w:r>
       <w:r>
         <w:t xml:space="preserve"> </w:t>
@@ -4293,7 +4335,10 @@
         <w:t>buia</w:t>
       </w:r>
       <w:r>
-        <w:t>. Le prime ore il bambino rimase a piangere, finchè</w:t>
+        <w:t xml:space="preserve">. Le prime ore il bambino rimase a piangere, </w:t>
+      </w:r>
+      <w:r>
+        <w:t>finché</w:t>
       </w:r>
       <w:r>
         <w:t>, grazie a una torcia trovata nella cantina,</w:t>
@@ -5010,15 +5055,7 @@
           <w:bCs/>
           <w:iCs/>
         </w:rPr>
-        <w:t>S</w:t>
-      </w:r>
-      <w:r>
-        <w:rPr>
-          <w:b/>
-          <w:bCs/>
-          <w:iCs/>
-        </w:rPr>
-        <w:t>catto</w:t>
+        <w:t>Scatto</w:t>
       </w:r>
       <w:r>
         <w:rPr>
@@ -5331,13 +5368,7 @@
         <w:rPr>
           <w:iCs/>
         </w:rPr>
-        <w:t>:</w:t>
-      </w:r>
-      <w:r>
-        <w:rPr>
-          <w:iCs/>
-        </w:rPr>
-        <w:t xml:space="preserve"> sono sempre abilitate da quando vengono sbloccate e non necessitano di essere equipaggiate. Consentono di effettuare backtracking, cioè </w:t>
+        <w:t xml:space="preserve">: sono sempre abilitate da quando vengono sbloccate e non necessitano di essere equipaggiate. Consentono di effettuare backtracking, cioè </w:t>
       </w:r>
       <w:r>
         <w:rPr>
@@ -5413,37 +5444,7 @@
         <w:rPr>
           <w:iCs/>
         </w:rPr>
-        <w:t xml:space="preserve"> </w:t>
-      </w:r>
-      <w:r>
-        <w:rPr>
-          <w:iCs/>
-        </w:rPr>
-        <w:t>miglior</w:t>
-      </w:r>
-      <w:r>
-        <w:rPr>
-          <w:iCs/>
-        </w:rPr>
-        <w:t>a</w:t>
-      </w:r>
-      <w:r>
-        <w:rPr>
-          <w:iCs/>
-        </w:rPr>
-        <w:t>no le statistiche del protagonista e conferisc</w:t>
-      </w:r>
-      <w:r>
-        <w:rPr>
-          <w:iCs/>
-        </w:rPr>
-        <w:t>o</w:t>
-      </w:r>
-      <w:r>
-        <w:rPr>
-          <w:iCs/>
-        </w:rPr>
-        <w:t>no effetti aggiuntivi alle azioni di base, come salto, scatto, e attacco.</w:t>
+        <w:t xml:space="preserve"> migliorano le statistiche del protagonista e conferiscono effetti aggiuntivi alle azioni di base, come salto, scatto, e attacco.</w:t>
       </w:r>
       <w:r>
         <w:rPr>
@@ -5955,15 +5956,15 @@
           <w:bCs/>
           <w:iCs/>
         </w:rPr>
-        <w:t>ggio</w:t>
-      </w:r>
-      <w:r>
-        <w:rPr>
-          <w:b/>
-          <w:bCs/>
-          <w:iCs/>
-        </w:rPr>
-        <w:t xml:space="preserve"> automatico</w:t>
+        <w:t>ggi</w:t>
+      </w:r>
+      <w:r>
+        <w:rPr>
+          <w:b/>
+          <w:bCs/>
+          <w:iCs/>
+        </w:rPr>
+        <w:t>o</w:t>
       </w:r>
       <w:r>
         <w:rPr>
@@ -6013,6 +6014,73 @@
         <w:pStyle w:val="Paragrafoelenco"/>
         <w:jc w:val="both"/>
         <w:rPr>
+          <w:b/>
+          <w:bCs/>
+          <w:iCs/>
+        </w:rPr>
+      </w:pPr>
+      <w:r>
+        <w:rPr>
+          <w:iCs/>
+        </w:rPr>
+        <w:t>I</w:t>
+      </w:r>
+      <w:r>
+        <w:rPr>
+          <w:iCs/>
+        </w:rPr>
+        <w:t xml:space="preserve">l salvataggio automatico verrà effettuato anche </w:t>
+      </w:r>
+      <w:r>
+        <w:rPr>
+          <w:iCs/>
+        </w:rPr>
+        <w:t>quando</w:t>
+      </w:r>
+      <w:r>
+        <w:rPr>
+          <w:iCs/>
+        </w:rPr>
+        <w:t xml:space="preserve"> il giocatore raggiungerà </w:t>
+      </w:r>
+      <w:r>
+        <w:rPr>
+          <w:iCs/>
+        </w:rPr>
+        <w:t xml:space="preserve">i </w:t>
+      </w:r>
+      <w:r>
+        <w:rPr>
+          <w:iCs/>
+        </w:rPr>
+        <w:t>checkpoint</w:t>
+      </w:r>
+      <w:r>
+        <w:rPr>
+          <w:iCs/>
+        </w:rPr>
+        <w:t xml:space="preserve"> dislocati all’interno delle aree</w:t>
+      </w:r>
+      <w:r>
+        <w:rPr>
+          <w:iCs/>
+        </w:rPr>
+        <w:t>.</w:t>
+      </w:r>
+      <w:r>
+        <w:rPr>
+          <w:b/>
+          <w:bCs/>
+          <w:iCs/>
+        </w:rPr>
+        <w:t xml:space="preserve"> </w:t>
+      </w:r>
+    </w:p>
+    <w:p>
+      <w:pPr>
+        <w:pStyle w:val="Paragrafoelenco"/>
+        <w:jc w:val="both"/>
+        <w:rPr>
           <w:i/>
         </w:rPr>
       </w:pPr>
@@ -6020,63 +6088,7 @@
         <w:rPr>
           <w:iCs/>
         </w:rPr>
-        <w:t>I</w:t>
-      </w:r>
-      <w:r>
-        <w:rPr>
-          <w:iCs/>
-        </w:rPr>
-        <w:t xml:space="preserve">l salvataggio automatico verrà effettuato anche </w:t>
-      </w:r>
-      <w:r>
-        <w:rPr>
-          <w:iCs/>
-        </w:rPr>
-        <w:t>quando</w:t>
-      </w:r>
-      <w:r>
-        <w:rPr>
-          <w:iCs/>
-        </w:rPr>
-        <w:t xml:space="preserve"> il giocatore raggiungerà </w:t>
-      </w:r>
-      <w:r>
-        <w:rPr>
-          <w:iCs/>
-        </w:rPr>
-        <w:t xml:space="preserve">i </w:t>
-      </w:r>
-      <w:r>
-        <w:rPr>
-          <w:iCs/>
-        </w:rPr>
-        <w:t>checkpoint</w:t>
-      </w:r>
-      <w:r>
-        <w:rPr>
-          <w:iCs/>
-        </w:rPr>
-        <w:t xml:space="preserve"> dislocati all’interno delle aree</w:t>
-      </w:r>
-      <w:r>
-        <w:rPr>
-          <w:iCs/>
-        </w:rPr>
-        <w:t>.</w:t>
-      </w:r>
-      <w:r>
-        <w:rPr>
-          <w:b/>
-          <w:bCs/>
-          <w:iCs/>
-        </w:rPr>
-        <w:t xml:space="preserve"> </w:t>
-      </w:r>
-      <w:r>
-        <w:rPr>
-          <w:iCs/>
-        </w:rPr>
-        <w:t xml:space="preserve"> </w:t>
+        <w:t>Il giocatore avrà anche la possibilità di effettuare un salvataggio manuale delle risorse all’interno dei mercati.</w:t>
       </w:r>
     </w:p>
     <w:p>
@@ -6097,6 +6109,7 @@
           <w:bCs/>
           <w:iCs/>
         </w:rPr>
+        <w:lastRenderedPageBreak/>
         <w:t>Mercato</w:t>
       </w:r>
       <w:r>
@@ -6157,14 +6170,43 @@
         <w:rPr>
           <w:iCs/>
         </w:rPr>
-        <w:t xml:space="preserve"> dal giocatore saranno acquistabili all'interno di un mercato che è presente in una zona pacifica. I </w:t>
-      </w:r>
-      <w:r>
-        <w:rPr>
-          <w:iCs/>
-        </w:rPr>
-        <w:lastRenderedPageBreak/>
-        <w:t>potenziamenti avranno un costo in punti coraggio e, una volta acquistati, saranno inseriti nell'inventario del giocatore.</w:t>
+        <w:t xml:space="preserve"> dal giocatore saranno acquistabili all'interno di </w:t>
+      </w:r>
+      <w:r>
+        <w:rPr>
+          <w:iCs/>
+        </w:rPr>
+        <w:t>mercati</w:t>
+      </w:r>
+      <w:r>
+        <w:rPr>
+          <w:iCs/>
+        </w:rPr>
+        <w:t xml:space="preserve"> present</w:t>
+      </w:r>
+      <w:r>
+        <w:rPr>
+          <w:iCs/>
+        </w:rPr>
+        <w:t>i</w:t>
+      </w:r>
+      <w:r>
+        <w:rPr>
+          <w:iCs/>
+        </w:rPr>
+        <w:t xml:space="preserve"> </w:t>
+      </w:r>
+      <w:r>
+        <w:rPr>
+          <w:iCs/>
+        </w:rPr>
+        <w:t>all’interno del Corridoio e, generalmente, in prossimità dei boss</w:t>
+      </w:r>
+      <w:r>
+        <w:rPr>
+          <w:iCs/>
+        </w:rPr>
+        <w:t>. I potenziamenti avranno un costo in punti coraggio e, una volta acquistati, saranno inseriti nell'inventario del giocatore.</w:t>
       </w:r>
     </w:p>
     <w:p>
@@ -6788,7 +6830,14 @@
         <w:rPr>
           <w:iCs/>
         </w:rPr>
-        <w:t>immagine identificativa</w:t>
+        <w:t xml:space="preserve">immagine </w:t>
+      </w:r>
+      <w:r>
+        <w:rPr>
+          <w:iCs/>
+        </w:rPr>
+        <w:lastRenderedPageBreak/>
+        <w:t>identificativa</w:t>
       </w:r>
       <w:r>
         <w:rPr>
@@ -6826,7 +6875,6 @@
         <w:rPr>
           <w:iCs/>
         </w:rPr>
-        <w:lastRenderedPageBreak/>
         <w:t>Elenco collezionabili:</w:t>
       </w:r>
     </w:p>
@@ -7261,7 +7309,14 @@
           <w:b/>
           <w:bCs/>
         </w:rPr>
-        <w:t>Stanza dell’Es</w:t>
+        <w:t xml:space="preserve">Stanza </w:t>
+      </w:r>
+      <w:r>
+        <w:rPr>
+          <w:b/>
+          <w:bCs/>
+        </w:rPr>
+        <w:t>Inconscia</w:t>
       </w:r>
       <w:r>
         <w:t xml:space="preserve">: </w:t>
@@ -7302,21 +7357,54 @@
         <w:t xml:space="preserve">e </w:t>
       </w:r>
       <w:r>
-        <w:t xml:space="preserve">che cela strani manichini sotto la superficie. Nell’area è inoltre presente una vecchia casa, in cui dimora l’inquietante figura che rappresenta gli istinti più bui del protagonista. </w:t>
-      </w:r>
-      <w:r>
-        <w:t xml:space="preserve">Nella seconda fase, la stanza appare diversamente; il bagliore emesso dal fondo del lago è sparito, la stanza è </w:t>
+        <w:t xml:space="preserve">che cela strani manichini sotto la superficie. Nell’area è inoltre </w:t>
       </w:r>
       <w:r>
         <w:lastRenderedPageBreak/>
-        <w:t>completamente buia e il lago, nonostante ci si possa camminare sopra, sembra essere composto da uno strano fluido nero.</w:t>
+        <w:t xml:space="preserve">presente una vecchia casa, in cui dimora l’inquietante figura che rappresenta </w:t>
+      </w:r>
+      <w:r>
+        <w:t xml:space="preserve">colui che ha scaturito l’evento traumatico vissuto dal protagonista. </w:t>
+      </w:r>
+    </w:p>
+    <w:p>
+      <w:pPr>
+        <w:pStyle w:val="Paragrafoelenco"/>
+        <w:ind w:left="1440"/>
+      </w:pPr>
+      <w:r>
+        <w:t>La prima volta che si entra nella stanza non si avrà la possibilità di addentrarsi nei meandri della casa presente sul lago ghiacciato, per via di una stanza oscura inaccessibile, ma sarà solo possibile ottenere l’arma del protagonista</w:t>
+      </w:r>
+      <w:r>
+        <w:t xml:space="preserve">. </w:t>
+      </w:r>
+      <w:r>
+        <w:t>Nella seconda fase</w:t>
+      </w:r>
+      <w:r>
+        <w:t xml:space="preserve"> della prima esplorazione</w:t>
+      </w:r>
+      <w:r>
+        <w:t>, la stanza appare diversamente; il bagliore emesso dal fondo del lago è sparito, la stanza è completamente buia e il lago, nonostante ci si possa camminare sopra, sembra essere composto da uno strano fluido nero.</w:t>
+      </w:r>
+      <w:r>
+        <w:t xml:space="preserve"> </w:t>
+      </w:r>
+    </w:p>
+    <w:p>
+      <w:pPr>
+        <w:pStyle w:val="Paragrafoelenco"/>
+        <w:ind w:left="1440"/>
+      </w:pPr>
+      <w:r>
+        <w:t>Le successive esplorazioni della stanza consentiranno di esplorare la casa più in profondità, in base alle paure affrontate. Dopo aver completato l’ultima area, sarà possibile esplorare la catapecchia nella sua interezza, per poi raggiungere il boss finale del gioco, l’inquietante figura elegante.</w:t>
       </w:r>
     </w:p>
     <w:p>
       <w:pPr>
         <w:pStyle w:val="Paragrafoelenco"/>
         <w:numPr>
-          <w:ilvl w:val="2"/>
+          <w:ilvl w:val="1"/>
           <w:numId w:val="9"/>
         </w:numPr>
         <w:rPr>
@@ -7332,7 +7420,7 @@
         <w:t>Nemici</w:t>
       </w:r>
       <w:r>
-        <w:t xml:space="preserve">: </w:t>
+        <w:t>:</w:t>
       </w:r>
     </w:p>
     <w:p>
@@ -7522,6 +7610,41 @@
       <w:r>
         <w:t>sfuggire all’uomo elegante, ottenere il guanto e sconfiggere i nemici che fuoriescono dal lago, scappando quindi dalla stanza.</w:t>
       </w:r>
+      <w:r>
+        <w:t xml:space="preserve"> </w:t>
+      </w:r>
+    </w:p>
+    <w:p>
+      <w:pPr>
+        <w:pStyle w:val="Paragrafoelenco"/>
+        <w:numPr>
+          <w:ilvl w:val="1"/>
+          <w:numId w:val="9"/>
+        </w:numPr>
+        <w:rPr>
+          <w:b/>
+          <w:bCs/>
+        </w:rPr>
+      </w:pPr>
+      <w:r>
+        <w:rPr>
+          <w:b/>
+          <w:bCs/>
+        </w:rPr>
+        <w:t>Ricordo sbloccato</w:t>
+      </w:r>
+      <w:r>
+        <w:t xml:space="preserve">: Ed realizzerà che il suo aguzzino, </w:t>
+      </w:r>
+      <w:r>
+        <w:t>rappresentato dalla mostruosa entità elegante,</w:t>
+      </w:r>
+      <w:r>
+        <w:t xml:space="preserve"> era suo zio William.</w:t>
+      </w:r>
+      <w:r>
+        <w:t xml:space="preserve"> (Ultima esplorazione)</w:t>
+      </w:r>
     </w:p>
     <w:p>
       <w:pPr>
@@ -7570,7 +7693,144 @@
           <w:b/>
           <w:bCs/>
         </w:rPr>
-        <w:t xml:space="preserve">Descrizione: </w:t>
+        <w:t>Descrizione</w:t>
+      </w:r>
+      <w:r>
+        <w:t>:</w:t>
+      </w:r>
+      <w:r>
+        <w:t xml:space="preserve"> la stanza inizia con un lungo cunicolo di areazione che </w:t>
+      </w:r>
+      <w:r>
+        <w:t>sfocia in</w:t>
+      </w:r>
+      <w:r>
+        <w:t xml:space="preserve"> un nido </w:t>
+      </w:r>
+      <w:r>
+        <w:t>contenente le più disparate tipologie di insetti e artropodi; m</w:t>
+      </w:r>
+      <w:r>
+        <w:t xml:space="preserve">an mano che ci si avvicina, il cunicolo inizia a proliferare di </w:t>
+      </w:r>
+      <w:r>
+        <w:t>viscide creature</w:t>
+      </w:r>
+      <w:r>
+        <w:t>. A</w:t>
+      </w:r>
+      <w:r>
+        <w:t>ppena entrati</w:t>
+      </w:r>
+      <w:r>
+        <w:t xml:space="preserve"> nel nido</w:t>
+      </w:r>
+      <w:r>
+        <w:t xml:space="preserve"> si </w:t>
+      </w:r>
+      <w:r>
+        <w:t>ode</w:t>
+      </w:r>
+      <w:r>
+        <w:t xml:space="preserve"> un forte </w:t>
+      </w:r>
+      <w:r>
+        <w:t>stridul</w:t>
+      </w:r>
+      <w:r>
+        <w:t>o</w:t>
+      </w:r>
+      <w:r>
+        <w:t xml:space="preserve"> e</w:t>
+      </w:r>
+      <w:r>
+        <w:t xml:space="preserve"> </w:t>
+      </w:r>
+      <w:r>
+        <w:t>sullo schermo</w:t>
+      </w:r>
+      <w:r>
+        <w:t xml:space="preserve"> appare un’ombra, riconducibile a una mantide, che</w:t>
+      </w:r>
+      <w:r>
+        <w:t xml:space="preserve"> infastid</w:t>
+      </w:r>
+      <w:r>
+        <w:t>isce i</w:t>
+      </w:r>
+      <w:r>
+        <w:t>l giocatore</w:t>
+      </w:r>
+      <w:r>
+        <w:t>.</w:t>
+      </w:r>
+      <w:r>
+        <w:t xml:space="preserve"> </w:t>
+      </w:r>
+      <w:r>
+        <w:t>Il nido è labirintico</w:t>
+      </w:r>
+      <w:r>
+        <w:t xml:space="preserve">, saturo di nemici e ostacoli ambientali, tra cui: </w:t>
+      </w:r>
+    </w:p>
+    <w:p>
+      <w:pPr>
+        <w:pStyle w:val="Paragrafoelenco"/>
+        <w:numPr>
+          <w:ilvl w:val="3"/>
+          <w:numId w:val="9"/>
+        </w:numPr>
+        <w:rPr>
+          <w:b/>
+          <w:bCs/>
+        </w:rPr>
+      </w:pPr>
+      <w:r>
+        <w:t>piattaforme completamente ricoperte di insetti che attaccano il protagonista qualora dovesse soffermarsi troppo su di esse;</w:t>
+      </w:r>
+    </w:p>
+    <w:p>
+      <w:pPr>
+        <w:pStyle w:val="Paragrafoelenco"/>
+        <w:numPr>
+          <w:ilvl w:val="3"/>
+          <w:numId w:val="9"/>
+        </w:numPr>
+        <w:rPr>
+          <w:b/>
+          <w:bCs/>
+        </w:rPr>
+      </w:pPr>
+      <w:r>
+        <w:t>trappole di insetti nascosti sotto la superficie</w:t>
+      </w:r>
+      <w:r>
+        <w:t xml:space="preserve"> (formiche tartaruga).</w:t>
+      </w:r>
+      <w:r>
+        <w:t xml:space="preserve"> </w:t>
+      </w:r>
+    </w:p>
+    <w:p>
+      <w:pPr>
+        <w:ind w:left="1440"/>
+      </w:pPr>
+      <w:r>
+        <w:t>Non appena arrivati in corrispondenza della stanza finale, nessun boss sembr</w:t>
+      </w:r>
+      <w:r>
+        <w:t>a</w:t>
+      </w:r>
+      <w:r>
+        <w:t xml:space="preserve"> palesarsi, </w:t>
+      </w:r>
+      <w:r>
+        <w:t xml:space="preserve">ma, d’un tratto, l’ombra presente sullo schermo, che </w:t>
+      </w:r>
+      <w:r>
+        <w:lastRenderedPageBreak/>
+        <w:t>durante tutto lo svolgimento del livello ha infastidito il giocatore, si lancia nel campo di battaglia.</w:t>
       </w:r>
     </w:p>
     <w:p>
@@ -7600,7 +7860,7 @@
       <w:pPr>
         <w:pStyle w:val="Paragrafoelenco"/>
         <w:numPr>
-          <w:ilvl w:val="1"/>
+          <w:ilvl w:val="3"/>
           <w:numId w:val="9"/>
         </w:numPr>
         <w:rPr>
@@ -7613,10 +7873,275 @@
           <w:b/>
           <w:bCs/>
         </w:rPr>
-        <w:t>Requisiti di accesso</w:t>
+        <w:t xml:space="preserve">Flydier </w:t>
+      </w:r>
+      <w:r>
+        <w:t>(</w:t>
+      </w:r>
+      <w:r>
+        <w:t xml:space="preserve">Crasi di </w:t>
+      </w:r>
+      <w:r>
+        <w:rPr>
+          <w:i/>
+          <w:iCs/>
+        </w:rPr>
+        <w:t>fly</w:t>
+      </w:r>
+      <w:r>
+        <w:t xml:space="preserve"> e </w:t>
+      </w:r>
+      <w:r>
+        <w:rPr>
+          <w:i/>
+          <w:iCs/>
+        </w:rPr>
+        <w:t>soldier</w:t>
+      </w:r>
+      <w:r>
+        <w:t>)</w:t>
+      </w:r>
+      <w:r>
+        <w:t>: mosconi enormi che sparano punte avvelenate dai pungiglioni.</w:t>
+      </w:r>
+    </w:p>
+    <w:p>
+      <w:pPr>
+        <w:pStyle w:val="Paragrafoelenco"/>
+        <w:numPr>
+          <w:ilvl w:val="3"/>
+          <w:numId w:val="9"/>
+        </w:numPr>
+        <w:rPr>
+          <w:b/>
+          <w:bCs/>
+        </w:rPr>
+      </w:pPr>
+      <w:r>
+        <w:rPr>
+          <w:b/>
+          <w:bCs/>
+        </w:rPr>
+        <w:t>Spawnest</w:t>
+      </w:r>
+      <w:r>
+        <w:rPr>
+          <w:b/>
+          <w:bCs/>
+        </w:rPr>
+        <w:t xml:space="preserve"> </w:t>
+      </w:r>
+      <w:r>
+        <w:t>(</w:t>
+      </w:r>
+      <w:r>
+        <w:t xml:space="preserve">Crasi di </w:t>
+      </w:r>
+      <w:r>
+        <w:rPr>
+          <w:i/>
+          <w:iCs/>
+        </w:rPr>
+        <w:t>spawn</w:t>
+      </w:r>
+      <w:r>
+        <w:t xml:space="preserve"> e</w:t>
+      </w:r>
+      <w:r>
+        <w:t xml:space="preserve"> </w:t>
+      </w:r>
+      <w:r>
+        <w:rPr>
+          <w:i/>
+          <w:iCs/>
+        </w:rPr>
+        <w:t>nest</w:t>
+      </w:r>
+      <w:r>
+        <w:t>)</w:t>
       </w:r>
       <w:r>
         <w:t xml:space="preserve">: </w:t>
+      </w:r>
+      <w:r>
+        <w:t>nido</w:t>
+      </w:r>
+      <w:r>
+        <w:t xml:space="preserve"> senziente che genera Flydier finchè non viene distrutto.</w:t>
+      </w:r>
+      <w:r>
+        <w:t xml:space="preserve"> Alla distruzione genera un’esplosione corrosiva che danneggerebbe il protagonista qualora vi si trovasse troppo vicino.</w:t>
+      </w:r>
+    </w:p>
+    <w:p>
+      <w:pPr>
+        <w:pStyle w:val="Paragrafoelenco"/>
+        <w:numPr>
+          <w:ilvl w:val="3"/>
+          <w:numId w:val="9"/>
+        </w:numPr>
+        <w:rPr>
+          <w:b/>
+          <w:bCs/>
+        </w:rPr>
+      </w:pPr>
+      <w:r>
+        <w:rPr>
+          <w:b/>
+          <w:bCs/>
+        </w:rPr>
+        <w:t>Crawler</w:t>
+      </w:r>
+      <w:r>
+        <w:t>:</w:t>
+      </w:r>
+      <w:r>
+        <w:t xml:space="preserve"> </w:t>
+      </w:r>
+      <w:r>
+        <w:t>grosso verme strisciante che attacca il protagonista con le sue grosse zanne. È molto resistente.</w:t>
+      </w:r>
+      <w:r>
+        <w:t xml:space="preserve"> </w:t>
+      </w:r>
+    </w:p>
+    <w:p>
+      <w:pPr>
+        <w:pStyle w:val="Paragrafoelenco"/>
+        <w:numPr>
+          <w:ilvl w:val="3"/>
+          <w:numId w:val="9"/>
+        </w:numPr>
+        <w:rPr>
+          <w:b/>
+          <w:bCs/>
+          <w:color w:val="000000" w:themeColor="text1"/>
+        </w:rPr>
+      </w:pPr>
+      <w:r>
+        <w:rPr>
+          <w:b/>
+          <w:bCs/>
+          <w:color w:val="000000" w:themeColor="text1"/>
+        </w:rPr>
+        <w:t>Mantmare</w:t>
+      </w:r>
+      <w:r>
+        <w:rPr>
+          <w:color w:val="000000" w:themeColor="text1"/>
+        </w:rPr>
+        <w:t>: è il boss di fine livello</w:t>
+      </w:r>
+      <w:r>
+        <w:rPr>
+          <w:color w:val="000000" w:themeColor="text1"/>
+        </w:rPr>
+        <w:t>,</w:t>
+      </w:r>
+      <w:r>
+        <w:rPr>
+          <w:color w:val="000000" w:themeColor="text1"/>
+        </w:rPr>
+        <w:t xml:space="preserve"> una mantide</w:t>
+      </w:r>
+      <w:r>
+        <w:rPr>
+          <w:color w:val="000000" w:themeColor="text1"/>
+        </w:rPr>
+        <w:t xml:space="preserve"> enorme</w:t>
+      </w:r>
+      <w:r>
+        <w:rPr>
+          <w:color w:val="000000" w:themeColor="text1"/>
+        </w:rPr>
+        <w:t xml:space="preserve"> con due falci al posto delle zampe</w:t>
+      </w:r>
+      <w:r>
+        <w:rPr>
+          <w:color w:val="000000" w:themeColor="text1"/>
+        </w:rPr>
+        <w:t>.</w:t>
+      </w:r>
+      <w:r>
+        <w:rPr>
+          <w:color w:val="000000" w:themeColor="text1"/>
+        </w:rPr>
+        <w:t xml:space="preserve"> </w:t>
+      </w:r>
+    </w:p>
+    <w:p>
+      <w:pPr>
+        <w:pStyle w:val="Paragrafoelenco"/>
+        <w:ind w:left="2880"/>
+        <w:rPr>
+          <w:color w:val="000000" w:themeColor="text1"/>
+        </w:rPr>
+      </w:pPr>
+      <w:r>
+        <w:rPr>
+          <w:color w:val="000000" w:themeColor="text1"/>
+        </w:rPr>
+        <w:t>Le tipologie di attacco che Mantmare</w:t>
+      </w:r>
+      <w:r>
+        <w:rPr>
+          <w:color w:val="000000" w:themeColor="text1"/>
+        </w:rPr>
+        <w:t xml:space="preserve"> può sferrare sono le seguenti: </w:t>
+      </w:r>
+    </w:p>
+    <w:p>
+      <w:pPr>
+        <w:pStyle w:val="Paragrafoelenco"/>
+        <w:numPr>
+          <w:ilvl w:val="4"/>
+          <w:numId w:val="9"/>
+        </w:numPr>
+        <w:rPr>
+          <w:b/>
+          <w:bCs/>
+          <w:color w:val="000000" w:themeColor="text1"/>
+        </w:rPr>
+      </w:pPr>
+      <w:r>
+        <w:rPr>
+          <w:color w:val="000000" w:themeColor="text1"/>
+        </w:rPr>
+        <w:t xml:space="preserve">Colpo orizzontale e verticale con le falci; </w:t>
+      </w:r>
+    </w:p>
+    <w:p>
+      <w:pPr>
+        <w:pStyle w:val="Paragrafoelenco"/>
+        <w:numPr>
+          <w:ilvl w:val="4"/>
+          <w:numId w:val="9"/>
+        </w:numPr>
+        <w:rPr>
+          <w:b/>
+          <w:bCs/>
+          <w:color w:val="000000" w:themeColor="text1"/>
+        </w:rPr>
+      </w:pPr>
+      <w:r>
+        <w:rPr>
+          <w:color w:val="000000" w:themeColor="text1"/>
+        </w:rPr>
+        <w:t xml:space="preserve">Sputo di sostanza venefica, che genera pozze corrosive da evitare. </w:t>
+      </w:r>
+    </w:p>
+    <w:p>
+      <w:pPr>
+        <w:ind w:left="2880"/>
+        <w:rPr>
+          <w:color w:val="000000" w:themeColor="text1"/>
+        </w:rPr>
+      </w:pPr>
+      <w:r>
+        <w:rPr>
+          <w:color w:val="000000" w:themeColor="text1"/>
+        </w:rPr>
+        <w:t>All’interno del luogo della boss fight saranno presenti le già descritte piattaforme ricoperte di insetti che, in seguito ad ampi attacchi corrosivi di Mantmare, costituiranno l’unico luogo “sicuro”.</w:t>
       </w:r>
     </w:p>
     <w:p>
@@ -7636,10 +8161,13 @@
           <w:b/>
           <w:bCs/>
         </w:rPr>
-        <w:t>Checkpoint</w:t>
+        <w:t>Requisiti di accesso</w:t>
       </w:r>
       <w:r>
         <w:t xml:space="preserve">: </w:t>
+      </w:r>
+      <w:r>
+        <w:t>Bisogna aver ottenuto la torcia presente nella “Stanza Inconscia”.</w:t>
       </w:r>
     </w:p>
     <w:p>
@@ -7659,10 +8187,35 @@
           <w:b/>
           <w:bCs/>
         </w:rPr>
-        <w:t>Abilità/Power-up sbloccabili</w:t>
+        <w:t>Checkpoint</w:t>
       </w:r>
       <w:r>
         <w:t xml:space="preserve">: </w:t>
+      </w:r>
+      <w:r>
+        <w:t>Sono presenti due checkpoint, uno in corrispondenza dell’inizio del livello, e l’altro prima del boss.</w:t>
+      </w:r>
+      <w:r>
+        <w:t xml:space="preserve"> </w:t>
+      </w:r>
+    </w:p>
+    <w:p>
+      <w:pPr>
+        <w:pStyle w:val="Paragrafoelenco"/>
+        <w:ind w:left="1440"/>
+        <w:rPr>
+          <w:b/>
+          <w:bCs/>
+        </w:rPr>
+      </w:pPr>
+      <w:r>
+        <w:t>I checkpoint saranno solo due poiché la struttura labirintica dell’area deve essere percorsa</w:t>
+      </w:r>
+      <w:r>
+        <w:t xml:space="preserve"> tutta d’un fiato</w:t>
+      </w:r>
+      <w:r>
+        <w:t>.</w:t>
       </w:r>
     </w:p>
     <w:p>
@@ -7682,10 +8235,72 @@
           <w:b/>
           <w:bCs/>
         </w:rPr>
+        <w:t>Abilità/Power-up sbloccabili</w:t>
+      </w:r>
+      <w:r>
+        <w:t xml:space="preserve">: </w:t>
+      </w:r>
+    </w:p>
+    <w:p>
+      <w:pPr>
+        <w:pStyle w:val="Paragrafoelenco"/>
+        <w:numPr>
+          <w:ilvl w:val="1"/>
+          <w:numId w:val="9"/>
+        </w:numPr>
+        <w:rPr>
+          <w:b/>
+          <w:bCs/>
+        </w:rPr>
+      </w:pPr>
+      <w:r>
+        <w:rPr>
+          <w:b/>
+          <w:bCs/>
+        </w:rPr>
         <w:t>Requisiti per il completamento</w:t>
       </w:r>
       <w:r>
         <w:t xml:space="preserve">: </w:t>
+      </w:r>
+      <w:r>
+        <w:t>Occorrerà trovare e sconfiggere il boss di fine livello</w:t>
+      </w:r>
+      <w:r>
+        <w:t>, per poi raggiungere il traguardo.</w:t>
+      </w:r>
+    </w:p>
+    <w:p>
+      <w:pPr>
+        <w:pStyle w:val="Paragrafoelenco"/>
+        <w:numPr>
+          <w:ilvl w:val="1"/>
+          <w:numId w:val="9"/>
+        </w:numPr>
+        <w:rPr>
+          <w:b/>
+          <w:bCs/>
+        </w:rPr>
+      </w:pPr>
+      <w:r>
+        <w:rPr>
+          <w:b/>
+          <w:bCs/>
+        </w:rPr>
+        <w:t>R</w:t>
+      </w:r>
+      <w:r>
+        <w:rPr>
+          <w:b/>
+          <w:bCs/>
+        </w:rPr>
+        <w:t>icordo sbloccato</w:t>
+      </w:r>
+      <w:r>
+        <w:t>:</w:t>
+      </w:r>
+      <w:r>
+        <w:t xml:space="preserve"> Ed rammenterà degli insetti che lo sommersero mentre fuggiva dalla cantina in cui era stato rinchiuso, attraversando uno sporco cunicolo.</w:t>
       </w:r>
     </w:p>
     <w:p>
@@ -7847,6 +8462,7 @@
           <w:b/>
           <w:bCs/>
         </w:rPr>
+        <w:lastRenderedPageBreak/>
         <w:t xml:space="preserve">Sharcet </w:t>
       </w:r>
       <w:r>
@@ -7919,11 +8535,7 @@
         <w:t>A Christmas Carol</w:t>
       </w:r>
       <w:r>
-        <w:t xml:space="preserve">”. La testa del passato sarà una fiammella, magari con il collo che </w:t>
-      </w:r>
-      <w:r>
-        <w:lastRenderedPageBreak/>
-        <w:t>ricordi la colonna di una candela; la testa del presente sarà quella di un uomo adulto e barbuto, dall’aura divina (simile agli dei greci); la testa del futuro corrisponderà alla rappresentazione classica della morte.</w:t>
+        <w:t>”. La testa del passato sarà una fiammella, magari con il collo che ricordi la colonna di una candela; la testa del presente sarà quella di un uomo adulto e barbuto, dall’aura divina (simile agli dei greci); la testa del futuro corrisponderà alla rappresentazione classica della morte.</w:t>
       </w:r>
       <w:r>
         <w:t xml:space="preserve"> </w:t>
@@ -8035,6 +8647,38 @@
     </w:p>
     <w:p>
       <w:pPr>
+        <w:pStyle w:val="Paragrafoelenco"/>
+        <w:numPr>
+          <w:ilvl w:val="1"/>
+          <w:numId w:val="9"/>
+        </w:numPr>
+        <w:rPr>
+          <w:b/>
+          <w:bCs/>
+        </w:rPr>
+      </w:pPr>
+      <w:r>
+        <w:rPr>
+          <w:b/>
+          <w:bCs/>
+        </w:rPr>
+        <w:t>Ricordo sbloccato</w:t>
+      </w:r>
+      <w:r>
+        <w:t>:</w:t>
+      </w:r>
+      <w:r>
+        <w:t xml:space="preserve"> Ed ricorderà la scena </w:t>
+      </w:r>
+      <w:r>
+        <w:t>di una figura</w:t>
+      </w:r>
+      <w:r>
+        <w:t xml:space="preserve"> che si appresta a entrare nella cantina da cui il protagonista stava scappando.</w:t>
+      </w:r>
+    </w:p>
+    <w:p>
+      <w:pPr>
         <w:pStyle w:val="Titolo2"/>
       </w:pPr>
       <w:bookmarkStart w:id="17" w:name="_Toc102753718"/>
@@ -8136,6 +8780,7 @@
       </w:pPr>
       <w:bookmarkStart w:id="19" w:name="_Toc102753720"/>
       <w:r>
+        <w:lastRenderedPageBreak/>
         <w:t>Musica e Suono</w:t>
       </w:r>
       <w:bookmarkEnd w:id="19"/>
@@ -8155,155 +8800,151 @@
       </w:pPr>
       <w:bookmarkStart w:id="20" w:name="_Toc102753721"/>
       <w:r>
+        <w:t>Dettagli Tecnici</w:t>
+      </w:r>
+      <w:bookmarkEnd w:id="20"/>
+    </w:p>
+    <w:p>
+      <w:pPr>
+        <w:jc w:val="both"/>
+        <w:rPr>
+          <w:u w:val="single"/>
+        </w:rPr>
+      </w:pPr>
+      <w:r>
+        <w:t>Qui vanno definiti i dettagli tecnici relativi alle piattaforme per le quali verrà sviluppato il gioco e dettagli sui tool che verranno utilizzati. Questa sezione non dovrebbe essere molto dettagliata, ma dovrebbe fornire solo le informazioni più importanti. I dettagli vanno inseriti in un documento separato (Technical Design Document - TDD).</w:t>
+      </w:r>
+    </w:p>
+    <w:p>
+      <w:pPr>
+        <w:pStyle w:val="Titolo1"/>
+      </w:pPr>
+      <w:bookmarkStart w:id="21" w:name="_Toc102753722"/>
+      <w:r>
+        <w:t>Mercato</w:t>
+      </w:r>
+      <w:bookmarkEnd w:id="21"/>
+    </w:p>
+    <w:p>
+      <w:pPr>
+        <w:jc w:val="both"/>
+      </w:pPr>
+      <w:r>
+        <w:t>Qui vanno inseriti i dettagli relativi al target del tuo gioco. A chi è rivolto questo gioco? A quale tipologia di giocatore?</w:t>
+      </w:r>
+    </w:p>
+    <w:p>
+      <w:pPr>
+        <w:jc w:val="both"/>
+        <w:rPr>
+          <w:u w:val="single"/>
+        </w:rPr>
+      </w:pPr>
+      <w:r>
+        <w:t>Questa sezione dovrebbe anche fornire dettagli su come si intende finanziare lo sviluppo del gioco.</w:t>
+      </w:r>
+    </w:p>
+    <w:p>
+      <w:pPr>
+        <w:pStyle w:val="Titolo2"/>
+      </w:pPr>
+      <w:bookmarkStart w:id="22" w:name="_Toc102753723"/>
+      <w:r>
+        <w:t>Target</w:t>
+      </w:r>
+      <w:bookmarkEnd w:id="22"/>
+    </w:p>
+    <w:p/>
+    <w:p>
+      <w:pPr>
+        <w:jc w:val="both"/>
+      </w:pPr>
+      <w:r>
+        <w:t>Descrivere il target/pubblico di riferimento.</w:t>
+      </w:r>
+    </w:p>
+    <w:p/>
+    <w:p>
+      <w:pPr>
+        <w:rPr>
+          <w:u w:val="single"/>
+        </w:rPr>
+      </w:pPr>
+      <w:r>
+        <w:t>Il nostro gioco è stato pensato per giocatori che hanno una età da i 17 anni</w:t>
+      </w:r>
+      <w:r>
+        <w:t xml:space="preserve"> in su</w:t>
+      </w:r>
+      <w:r>
+        <w:t xml:space="preserve">, in quanto tratta dei temi pesanti. Il gioco è consigliabile agli amanti degli indie o dei platformer. </w:t>
+      </w:r>
+    </w:p>
+    <w:p/>
+    <w:p>
+      <w:pPr>
+        <w:pStyle w:val="Titolo2"/>
+      </w:pPr>
+      <w:bookmarkStart w:id="23" w:name="_Toc102753724"/>
+      <w:r>
+        <w:t>Piattaforma e monetizzazione</w:t>
+      </w:r>
+      <w:bookmarkEnd w:id="23"/>
+    </w:p>
+    <w:p/>
+    <w:p>
+      <w:pPr>
+        <w:jc w:val="both"/>
+      </w:pPr>
+      <w:r>
+        <w:t>Dettagli su come si intende pubblicare il gioco su ogni piattaforma prevista. Fornire anche dettagli su eventuali strategie di monetizzazione.</w:t>
+      </w:r>
+    </w:p>
+    <w:p>
+      <w:pPr>
+        <w:jc w:val="both"/>
+      </w:pPr>
+    </w:p>
+    <w:p>
+      <w:r>
+        <w:t>Una volta sviluppato una “demo”, abbiamo pensato di renderla pubblica di fornire a tutti quelli che l’hanno provata un link dove è possibile visionare più dettegli sul gioco e il suo stato di sviluppo con annessi aggiornamenti e nel caso in cui a un giocatore è piaciuta l’idea del nostro gioco lasciamo una possibilità di donare dei soldi per aiutarci con lo sviluppo.</w:t>
+      </w:r>
+    </w:p>
+    <w:p>
+      <w:r>
+        <w:t>Inoltre sarà messa a disposizione una mail del team di sviluppo nel caso ci sia qualcuno che voglia chiedere più informazioni o vuole partecipare allo sviluppo attivamente.</w:t>
+      </w:r>
+    </w:p>
+    <w:p>
+      <w:pPr>
+        <w:jc w:val="both"/>
+      </w:pPr>
+    </w:p>
+    <w:p/>
+    <w:p>
+      <w:pPr>
+        <w:pStyle w:val="Titolo2"/>
+      </w:pPr>
+      <w:bookmarkStart w:id="24" w:name="_Toc102753725"/>
+      <w:r>
         <w:lastRenderedPageBreak/>
-        <w:t>Dettagli Tecnici</w:t>
-      </w:r>
-      <w:bookmarkEnd w:id="20"/>
-    </w:p>
+        <w:t>Localizzazione</w:t>
+      </w:r>
+      <w:bookmarkEnd w:id="24"/>
+    </w:p>
+    <w:p/>
     <w:p>
       <w:pPr>
         <w:jc w:val="both"/>
-        <w:rPr>
-          <w:u w:val="single"/>
-        </w:rPr>
-      </w:pPr>
-      <w:r>
-        <w:t>Qui vanno definiti i dettagli tecnici relativi alle piattaforme per le quali verrà sviluppato il gioco e dettagli sui tool che verranno utilizzati. Questa sezione non dovrebbe essere molto dettagliata, ma dovrebbe fornire solo le informazioni più importanti. I dettagli vanno inseriti in un documento separato (Technical Design Document - TDD).</w:t>
-      </w:r>
-    </w:p>
-    <w:p>
-      <w:pPr>
-        <w:pStyle w:val="Titolo1"/>
-      </w:pPr>
-      <w:bookmarkStart w:id="21" w:name="_Toc102753722"/>
-      <w:r>
-        <w:t>Mercato</w:t>
-      </w:r>
-      <w:bookmarkEnd w:id="21"/>
-    </w:p>
-    <w:p>
-      <w:pPr>
-        <w:jc w:val="both"/>
-      </w:pPr>
-      <w:r>
-        <w:t>Qui vanno inseriti i dettagli relativi al target del tuo gioco. A chi è rivolto questo gioco? A quale tipologia di giocatore?</w:t>
-      </w:r>
-    </w:p>
-    <w:p>
-      <w:pPr>
-        <w:jc w:val="both"/>
-        <w:rPr>
-          <w:u w:val="single"/>
-        </w:rPr>
-      </w:pPr>
-      <w:r>
-        <w:t>Questa sezione dovrebbe anche fornire dettagli su come si intende finanziare lo sviluppo del gioco.</w:t>
-      </w:r>
-    </w:p>
-    <w:p>
-      <w:pPr>
-        <w:pStyle w:val="Titolo2"/>
-      </w:pPr>
-      <w:bookmarkStart w:id="22" w:name="_Toc102753723"/>
-      <w:r>
-        <w:t>Target</w:t>
-      </w:r>
-      <w:bookmarkEnd w:id="22"/>
+      </w:pPr>
+      <w:r>
+        <w:t>Inserire dettagli sulle lingue supportate o su qualsiasi cosa che coinvolga la localizzazione del gioco.</w:t>
+      </w:r>
     </w:p>
     <w:p/>
     <w:p>
-      <w:pPr>
-        <w:jc w:val="both"/>
-      </w:pPr>
-      <w:r>
-        <w:t>Descrivere il target/pubblico di riferimento.</w:t>
-      </w:r>
-    </w:p>
-    <w:p/>
-    <w:p>
-      <w:pPr>
-        <w:rPr>
-          <w:u w:val="single"/>
-        </w:rPr>
-      </w:pPr>
-      <w:r>
-        <w:t>Il nostro gioco è stato pensato per giocatori che hanno una età da i 17 anni</w:t>
-      </w:r>
-      <w:r>
-        <w:t xml:space="preserve"> in su</w:t>
-      </w:r>
-      <w:r>
-        <w:t xml:space="preserve">, in quanto tratta dei temi pesanti. Il gioco è consigliabile agli amanti degli indie o dei platformer. </w:t>
-      </w:r>
-    </w:p>
-    <w:p/>
-    <w:p>
-      <w:pPr>
-        <w:pStyle w:val="Titolo2"/>
-      </w:pPr>
-      <w:bookmarkStart w:id="23" w:name="_Toc102753724"/>
-      <w:r>
-        <w:t>Piattaforma e monetizzazione</w:t>
-      </w:r>
-      <w:bookmarkEnd w:id="23"/>
-    </w:p>
-    <w:p/>
-    <w:p>
-      <w:pPr>
-        <w:jc w:val="both"/>
-      </w:pPr>
-      <w:r>
-        <w:t>Dettagli su come si intende pubblicare il gioco su ogni piattaforma prevista. Fornire anche dettagli su eventuali strategie di monetizzazione.</w:t>
-      </w:r>
-    </w:p>
-    <w:p>
-      <w:pPr>
-        <w:jc w:val="both"/>
-      </w:pPr>
-    </w:p>
-    <w:p>
-      <w:r>
-        <w:t>Una volta sviluppato una “demo”, abbiamo pensato di renderla pubblica di fornire a tutti quelli che l’hanno provata un link dove è possibile visionare più dettegli sul gioco e il suo stato di sviluppo con annessi aggiornamenti e nel caso in cui a un giocatore è piaciuta l’idea del nostro gioco lasciamo una possibilità di donare dei soldi per aiutarci con lo sviluppo.</w:t>
-      </w:r>
-    </w:p>
-    <w:p>
-      <w:r>
-        <w:t>Inoltre sarà messa a disposizione una mail del team di sviluppo nel caso ci sia qualcuno che voglia chiedere più informazioni o vuole partecipare allo sviluppo attivamente.</w:t>
-      </w:r>
-    </w:p>
-    <w:p>
-      <w:pPr>
-        <w:jc w:val="both"/>
-      </w:pPr>
-    </w:p>
-    <w:p/>
-    <w:p>
-      <w:pPr>
-        <w:pStyle w:val="Titolo2"/>
-      </w:pPr>
-      <w:bookmarkStart w:id="24" w:name="_Toc102753725"/>
-      <w:r>
-        <w:t>Localizzazione</w:t>
-      </w:r>
-      <w:bookmarkEnd w:id="24"/>
-    </w:p>
-    <w:p/>
-    <w:p>
-      <w:pPr>
-        <w:jc w:val="both"/>
-      </w:pPr>
-      <w:r>
-        <w:t>Inserire dettagli sulle lingue supportate o su qualsiasi cosa che coinvolga la localizzazione del gioco.</w:t>
-      </w:r>
-    </w:p>
-    <w:p/>
-    <w:p>
-      <w:r>
-        <w:t xml:space="preserve">Sarà possibile giocare o in italiano o in inglese. Il gioco non è ambientato in un luogo realmente esistente e l’ambientazione non è ispirata a nessun luogo geografico, in quanto il </w:t>
-      </w:r>
-      <w:r>
-        <w:lastRenderedPageBreak/>
-        <w:t>gioco sarà ambientato all’interno di un mondo immaginario dove ogni area cercherà di rappresentare il più possibile una paura.</w:t>
+      <w:r>
+        <w:t>Sarà possibile giocare o in italiano o in inglese. Il gioco non è ambientato in un luogo realmente esistente e l’ambientazione non è ispirata a nessun luogo geografico, in quanto il gioco sarà ambientato all’interno di un mondo immaginario dove ogni area cercherà di rappresentare il più possibile una paura.</w:t>
       </w:r>
     </w:p>
     <w:p>
@@ -8955,7 +9596,7 @@
   <w:abstractNum w:abstractNumId="4" w15:restartNumberingAfterBreak="0">
     <w:nsid w:val="2D530DCF"/>
     <w:multiLevelType w:val="hybridMultilevel"/>
-    <w:tmpl w:val="4D728422"/>
+    <w:tmpl w:val="B6E89AA2"/>
     <w:lvl w:ilvl="0" w:tplc="04100001">
       <w:start w:val="1"/>
       <w:numFmt w:val="bullet"/>
@@ -9002,9 +9643,10 @@
       </w:pPr>
       <w:rPr>
         <w:rFonts w:ascii="Symbol" w:hAnsi="Symbol" w:hint="default"/>
+        <w:i w:val="0"/>
       </w:rPr>
     </w:lvl>
-    <w:lvl w:ilvl="4" w:tplc="04100003" w:tentative="1">
+    <w:lvl w:ilvl="4" w:tplc="04100003">
       <w:start w:val="1"/>
       <w:numFmt w:val="bullet"/>
       <w:lvlText w:val="o"/>

</xml_diff>

<commit_message>
Aggiunti i dettagli sulle stanze mancanti
</commit_message>
<xml_diff>
--- a/Game Design Document RDYD.docx
+++ b/Game Design Document RDYD.docx
@@ -1356,10 +1356,7 @@
         </w:numPr>
       </w:pPr>
       <w:r>
-        <w:t xml:space="preserve">Petronella Melina: </w:t>
-      </w:r>
-      <w:r>
-        <w:t>Mantmare, Flydier</w:t>
+        <w:t>Petronella Melina: Mantmare, Flydier</w:t>
       </w:r>
     </w:p>
     <w:p>
@@ -1371,10 +1368,7 @@
         </w:numPr>
       </w:pPr>
       <w:r>
-        <w:t xml:space="preserve">Matilde: </w:t>
-      </w:r>
-      <w:r>
-        <w:t>Ed, zio Will, Spawnest</w:t>
+        <w:t>Matilde: Ed, zio Will, Spawnest</w:t>
       </w:r>
     </w:p>
     <w:p>
@@ -6660,13 +6654,7 @@
         <w:rPr>
           <w:iCs/>
         </w:rPr>
-        <w:t xml:space="preserve"> </w:t>
-      </w:r>
-      <w:r>
-        <w:rPr>
-          <w:iCs/>
-        </w:rPr>
-        <w:t>(Meccanica non implementata nella demo)</w:t>
+        <w:t xml:space="preserve"> (Meccanica non implementata nella demo)</w:t>
       </w:r>
     </w:p>
     <w:p>
@@ -7666,6 +7654,51 @@
     </w:p>
     <w:p/>
     <w:p>
+      <w:pPr>
+        <w:rPr>
+          <w:color w:val="000000" w:themeColor="text1"/>
+        </w:rPr>
+      </w:pPr>
+      <w:r>
+        <w:rPr>
+          <w:b/>
+          <w:bCs/>
+          <w:i/>
+          <w:iCs/>
+          <w:color w:val="FF0000"/>
+        </w:rPr>
+        <w:t>Nota</w:t>
+      </w:r>
+      <w:r>
+        <w:rPr>
+          <w:b/>
+          <w:bCs/>
+          <w:i/>
+          <w:iCs/>
+          <w:color w:val="FF0000"/>
+        </w:rPr>
+        <w:t xml:space="preserve"> bene:</w:t>
+      </w:r>
+      <w:r>
+        <w:rPr>
+          <w:b/>
+          <w:bCs/>
+          <w:i/>
+          <w:iCs/>
+          <w:color w:val="FF0000"/>
+        </w:rPr>
+        <w:t xml:space="preserve"> </w:t>
+      </w:r>
+      <w:r>
+        <w:rPr>
+          <w:color w:val="000000" w:themeColor="text1"/>
+        </w:rPr>
+        <w:t xml:space="preserve">Il livello di dettaglio con cui sono state descritte le aree varia in quanto nella realizzazione della demo ci siamo soffermati solo su alcune di esse. </w:t>
+      </w:r>
+    </w:p>
+    <w:p/>
+    <w:p/>
+    <w:p>
       <w:r>
         <w:rPr>
           <w:b/>
@@ -7905,6 +7938,7 @@
           <w:b/>
           <w:bCs/>
         </w:rPr>
+        <w:lastRenderedPageBreak/>
         <w:t>Requisiti di accesso</w:t>
       </w:r>
       <w:r>
@@ -7966,7 +8000,6 @@
           <w:b/>
           <w:bCs/>
         </w:rPr>
-        <w:lastRenderedPageBreak/>
         <w:t>Abilità/Power-up sbloccabili</w:t>
       </w:r>
       <w:r>
@@ -8043,6 +8076,26 @@
     <w:p>
       <w:pPr>
         <w:pStyle w:val="Paragrafoelenco"/>
+        <w:ind w:left="1440"/>
+        <w:rPr>
+          <w:b/>
+          <w:bCs/>
+        </w:rPr>
+      </w:pPr>
+    </w:p>
+    <w:p>
+      <w:pPr>
+        <w:pStyle w:val="Paragrafoelenco"/>
+        <w:ind w:left="1440"/>
+        <w:rPr>
+          <w:b/>
+          <w:bCs/>
+        </w:rPr>
+      </w:pPr>
+    </w:p>
+    <w:p>
+      <w:pPr>
+        <w:pStyle w:val="Paragrafoelenco"/>
         <w:numPr>
           <w:ilvl w:val="0"/>
           <w:numId w:val="9"/>
@@ -8057,6 +8110,73 @@
           <w:b/>
           <w:bCs/>
         </w:rPr>
+        <w:t>Stanza oscura</w:t>
+      </w:r>
+      <w:r>
+        <w:t>: Una volta che Ed attraverserà la porta per entrare nel livello, non vedrà più niente, nemmeno il suo corpo. Il giocatore per avanzare nel livello dovrà sfruttare la luce emanata dai proiettili sparati dalla torcia per poter osservare ciò che lo circonda e superare gli ostacoli.</w:t>
+      </w:r>
+    </w:p>
+    <w:p>
+      <w:pPr>
+        <w:pStyle w:val="Paragrafoelenco"/>
+        <w:numPr>
+          <w:ilvl w:val="0"/>
+          <w:numId w:val="9"/>
+        </w:numPr>
+        <w:rPr>
+          <w:b/>
+          <w:bCs/>
+        </w:rPr>
+      </w:pPr>
+      <w:r>
+        <w:rPr>
+          <w:b/>
+          <w:bCs/>
+        </w:rPr>
+        <w:t>Stanza angusta</w:t>
+      </w:r>
+      <w:r>
+        <w:t xml:space="preserve">: </w:t>
+      </w:r>
+      <w:r>
+        <w:t>Il livello si presenta come una stanza molto stretta, apparentemente senza via di uscita.</w:t>
+      </w:r>
+      <w:r>
+        <w:t xml:space="preserve"> Il giocatore dovrà risolvere degli enigmi per poter</w:t>
+      </w:r>
+      <w:r>
+        <w:t>ne</w:t>
+      </w:r>
+      <w:r>
+        <w:t xml:space="preserve"> uscire</w:t>
+      </w:r>
+      <w:r>
+        <w:t>, che in alcuni casi coinvolgeranno la presenza di nemici</w:t>
+      </w:r>
+      <w:r>
+        <w:t xml:space="preserve">. </w:t>
+      </w:r>
+      <w:r>
+        <w:t xml:space="preserve">Risolto un puzzle la stanza cambierà aspetto e forma, introducendo nuovi enigmi finché il protagonista non riuscirà ad uscire dal livello. </w:t>
+      </w:r>
+    </w:p>
+    <w:p>
+      <w:pPr>
+        <w:pStyle w:val="Paragrafoelenco"/>
+        <w:numPr>
+          <w:ilvl w:val="0"/>
+          <w:numId w:val="9"/>
+        </w:numPr>
+        <w:rPr>
+          <w:b/>
+          <w:bCs/>
+        </w:rPr>
+      </w:pPr>
+      <w:r>
+        <w:rPr>
+          <w:b/>
+          <w:bCs/>
+        </w:rPr>
         <w:t>Stanza de</w:t>
       </w:r>
       <w:r>
@@ -8374,6 +8494,7 @@
           <w:b/>
           <w:bCs/>
         </w:rPr>
+        <w:lastRenderedPageBreak/>
         <w:t>Crawler</w:t>
       </w:r>
       <w:r>
@@ -8590,7 +8711,6 @@
         </w:rPr>
       </w:pPr>
       <w:r>
-        <w:lastRenderedPageBreak/>
         <w:t>I checkpoint saranno solo due poiché la struttura labirintica dell’area deve essere percorsa</w:t>
       </w:r>
       <w:r>
@@ -8909,7 +9029,11 @@
         <w:t>A Christmas Carol</w:t>
       </w:r>
       <w:r>
-        <w:t>”. La testa del passato sarà una fiammella, magari con il collo che ricordi la colonna di una candela; la testa del presente sarà quella di un uomo adulto e barbuto, dall’aura divina (simile agli dei greci); la testa del futuro corrisponderà alla rappresentazione classica della morte.</w:t>
+        <w:t xml:space="preserve">”. La testa del passato sarà una fiammella, magari con il collo che ricordi la colonna di una candela; la testa del presente sarà quella di un uomo adulto e barbuto, dall’aura divina (simile agli </w:t>
+      </w:r>
+      <w:r>
+        <w:lastRenderedPageBreak/>
+        <w:t>dei greci); la testa del futuro corrisponderà alla rappresentazione classica della morte.</w:t>
       </w:r>
       <w:r>
         <w:t xml:space="preserve"> </w:t>
@@ -9054,6 +9178,36 @@
     <w:p>
       <w:pPr>
         <w:pStyle w:val="Paragrafoelenco"/>
+        <w:numPr>
+          <w:ilvl w:val="0"/>
+          <w:numId w:val="9"/>
+        </w:numPr>
+        <w:rPr>
+          <w:b/>
+          <w:bCs/>
+        </w:rPr>
+      </w:pPr>
+      <w:r>
+        <w:rPr>
+          <w:b/>
+          <w:bCs/>
+        </w:rPr>
+        <w:t xml:space="preserve">Stanza </w:t>
+      </w:r>
+      <w:r>
+        <w:rPr>
+          <w:b/>
+          <w:bCs/>
+        </w:rPr>
+        <w:t>vertiginosa</w:t>
+      </w:r>
+      <w:r>
+        <w:t>: il livello inizia con una piattaforma che si affaccia sul vuoto. Il protagonista non avrà altra scelta che gettarsi, con l’obbiettivo di raggiungere il suolo senza morire. Durante la caduta, il giocatore dovrà evitare ostacoli ambientali o nemici.</w:t>
+      </w:r>
+    </w:p>
+    <w:p>
+      <w:pPr>
+        <w:pStyle w:val="Paragrafoelenco"/>
         <w:ind w:left="1440"/>
         <w:rPr>
           <w:b/>
@@ -9077,7 +9231,6 @@
           <w:iCs/>
           <w:color w:val="FF0000"/>
         </w:rPr>
-        <w:lastRenderedPageBreak/>
         <w:t>Nota</w:t>
       </w:r>
       <w:r>
@@ -9269,6 +9422,7 @@
       </w:pPr>
       <w:bookmarkStart w:id="19" w:name="_Toc102753720"/>
       <w:r>
+        <w:lastRenderedPageBreak/>
         <w:t>Musica e Suono</w:t>
       </w:r>
       <w:bookmarkStart w:id="20" w:name="_Toc102753723"/>
@@ -9446,7 +9600,6 @@
       </w:pPr>
       <w:bookmarkStart w:id="22" w:name="_Toc102753725"/>
       <w:r>
-        <w:lastRenderedPageBreak/>
         <w:t>Localizzazione</w:t>
       </w:r>
       <w:bookmarkEnd w:id="22"/>
@@ -9582,7 +9735,14 @@
         <w:rPr>
           <w:iCs/>
         </w:rPr>
-        <w:t xml:space="preserve"> in uno stato di trance, durante il quale il soggetto esplora gli anfratti della propria mente, attraversando porte di colore rosso e giallo. Avvicinandosi alle varie porte, il giocatore sarà colto da forti emozioni di diversa natura; il compito del conduttore sarà quello di assicurarsi che il soggetto non attraversi la soglia delle porte che recano a quest’ultimo emozioni troppo negative, e che quindi potrebbero celare demoni interiori potenzialmente lesivi per la condizione psicologica del partecipante. </w:t>
+        <w:t xml:space="preserve"> in uno stato di trance, durante il quale il soggetto esplora gli anfratti della propria mente, attraversando porte di colore rosso e giallo. </w:t>
+      </w:r>
+      <w:r>
+        <w:rPr>
+          <w:iCs/>
+        </w:rPr>
+        <w:lastRenderedPageBreak/>
+        <w:t xml:space="preserve">Avvicinandosi alle varie porte, il giocatore sarà colto da forti emozioni di diversa natura; il compito del conduttore sarà quello di assicurarsi che il soggetto non attraversi la soglia delle porte che recano a quest’ultimo emozioni troppo negative, e che quindi potrebbero celare demoni interiori potenzialmente lesivi per la condizione psicologica del partecipante. </w:t>
       </w:r>
     </w:p>
     <w:p/>
@@ -10005,6 +10165,119 @@
     </w:lvl>
   </w:abstractNum>
   <w:abstractNum w:abstractNumId="3" w15:restartNumberingAfterBreak="0">
+    <w:nsid w:val="082C29DB"/>
+    <w:multiLevelType w:val="hybridMultilevel"/>
+    <w:tmpl w:val="F91A1726"/>
+    <w:lvl w:ilvl="0" w:tplc="04100001">
+      <w:start w:val="1"/>
+      <w:numFmt w:val="bullet"/>
+      <w:lvlText w:val=""/>
+      <w:lvlJc w:val="left"/>
+      <w:pPr>
+        <w:ind w:left="720" w:hanging="360"/>
+      </w:pPr>
+      <w:rPr>
+        <w:rFonts w:ascii="Symbol" w:hAnsi="Symbol" w:hint="default"/>
+      </w:rPr>
+    </w:lvl>
+    <w:lvl w:ilvl="1" w:tplc="04100003" w:tentative="1">
+      <w:start w:val="1"/>
+      <w:numFmt w:val="bullet"/>
+      <w:lvlText w:val="o"/>
+      <w:lvlJc w:val="left"/>
+      <w:pPr>
+        <w:ind w:left="1440" w:hanging="360"/>
+      </w:pPr>
+      <w:rPr>
+        <w:rFonts w:ascii="Courier New" w:hAnsi="Courier New" w:cs="Courier New" w:hint="default"/>
+      </w:rPr>
+    </w:lvl>
+    <w:lvl w:ilvl="2" w:tplc="04100005" w:tentative="1">
+      <w:start w:val="1"/>
+      <w:numFmt w:val="bullet"/>
+      <w:lvlText w:val=""/>
+      <w:lvlJc w:val="left"/>
+      <w:pPr>
+        <w:ind w:left="2160" w:hanging="360"/>
+      </w:pPr>
+      <w:rPr>
+        <w:rFonts w:ascii="Wingdings" w:hAnsi="Wingdings" w:hint="default"/>
+      </w:rPr>
+    </w:lvl>
+    <w:lvl w:ilvl="3" w:tplc="04100001" w:tentative="1">
+      <w:start w:val="1"/>
+      <w:numFmt w:val="bullet"/>
+      <w:lvlText w:val=""/>
+      <w:lvlJc w:val="left"/>
+      <w:pPr>
+        <w:ind w:left="2880" w:hanging="360"/>
+      </w:pPr>
+      <w:rPr>
+        <w:rFonts w:ascii="Symbol" w:hAnsi="Symbol" w:hint="default"/>
+      </w:rPr>
+    </w:lvl>
+    <w:lvl w:ilvl="4" w:tplc="04100003" w:tentative="1">
+      <w:start w:val="1"/>
+      <w:numFmt w:val="bullet"/>
+      <w:lvlText w:val="o"/>
+      <w:lvlJc w:val="left"/>
+      <w:pPr>
+        <w:ind w:left="3600" w:hanging="360"/>
+      </w:pPr>
+      <w:rPr>
+        <w:rFonts w:ascii="Courier New" w:hAnsi="Courier New" w:cs="Courier New" w:hint="default"/>
+      </w:rPr>
+    </w:lvl>
+    <w:lvl w:ilvl="5" w:tplc="04100005" w:tentative="1">
+      <w:start w:val="1"/>
+      <w:numFmt w:val="bullet"/>
+      <w:lvlText w:val=""/>
+      <w:lvlJc w:val="left"/>
+      <w:pPr>
+        <w:ind w:left="4320" w:hanging="360"/>
+      </w:pPr>
+      <w:rPr>
+        <w:rFonts w:ascii="Wingdings" w:hAnsi="Wingdings" w:hint="default"/>
+      </w:rPr>
+    </w:lvl>
+    <w:lvl w:ilvl="6" w:tplc="04100001" w:tentative="1">
+      <w:start w:val="1"/>
+      <w:numFmt w:val="bullet"/>
+      <w:lvlText w:val=""/>
+      <w:lvlJc w:val="left"/>
+      <w:pPr>
+        <w:ind w:left="5040" w:hanging="360"/>
+      </w:pPr>
+      <w:rPr>
+        <w:rFonts w:ascii="Symbol" w:hAnsi="Symbol" w:hint="default"/>
+      </w:rPr>
+    </w:lvl>
+    <w:lvl w:ilvl="7" w:tplc="04100003" w:tentative="1">
+      <w:start w:val="1"/>
+      <w:numFmt w:val="bullet"/>
+      <w:lvlText w:val="o"/>
+      <w:lvlJc w:val="left"/>
+      <w:pPr>
+        <w:ind w:left="5760" w:hanging="360"/>
+      </w:pPr>
+      <w:rPr>
+        <w:rFonts w:ascii="Courier New" w:hAnsi="Courier New" w:cs="Courier New" w:hint="default"/>
+      </w:rPr>
+    </w:lvl>
+    <w:lvl w:ilvl="8" w:tplc="04100005" w:tentative="1">
+      <w:start w:val="1"/>
+      <w:numFmt w:val="bullet"/>
+      <w:lvlText w:val=""/>
+      <w:lvlJc w:val="left"/>
+      <w:pPr>
+        <w:ind w:left="6480" w:hanging="360"/>
+      </w:pPr>
+      <w:rPr>
+        <w:rFonts w:ascii="Wingdings" w:hAnsi="Wingdings" w:hint="default"/>
+      </w:rPr>
+    </w:lvl>
+  </w:abstractNum>
+  <w:abstractNum w:abstractNumId="4" w15:restartNumberingAfterBreak="0">
     <w:nsid w:val="08ED1034"/>
     <w:multiLevelType w:val="hybridMultilevel"/>
     <w:tmpl w:val="9690BEFA"/>
@@ -10117,7 +10390,7 @@
       </w:rPr>
     </w:lvl>
   </w:abstractNum>
-  <w:abstractNum w:abstractNumId="4" w15:restartNumberingAfterBreak="0">
+  <w:abstractNum w:abstractNumId="5" w15:restartNumberingAfterBreak="0">
     <w:nsid w:val="0A34276F"/>
     <w:multiLevelType w:val="hybridMultilevel"/>
     <w:tmpl w:val="90EE7F72"/>
@@ -10231,7 +10504,7 @@
       </w:rPr>
     </w:lvl>
   </w:abstractNum>
-  <w:abstractNum w:abstractNumId="5" w15:restartNumberingAfterBreak="0">
+  <w:abstractNum w:abstractNumId="6" w15:restartNumberingAfterBreak="0">
     <w:nsid w:val="0CC87A77"/>
     <w:multiLevelType w:val="hybridMultilevel"/>
     <w:tmpl w:val="06424C3C"/>
@@ -10344,7 +10617,7 @@
       </w:rPr>
     </w:lvl>
   </w:abstractNum>
-  <w:abstractNum w:abstractNumId="6" w15:restartNumberingAfterBreak="0">
+  <w:abstractNum w:abstractNumId="7" w15:restartNumberingAfterBreak="0">
     <w:nsid w:val="0F7067CC"/>
     <w:multiLevelType w:val="hybridMultilevel"/>
     <w:tmpl w:val="331E4FA0"/>
@@ -10457,7 +10730,7 @@
       </w:rPr>
     </w:lvl>
   </w:abstractNum>
-  <w:abstractNum w:abstractNumId="7" w15:restartNumberingAfterBreak="0">
+  <w:abstractNum w:abstractNumId="8" w15:restartNumberingAfterBreak="0">
     <w:nsid w:val="1D3114B6"/>
     <w:multiLevelType w:val="hybridMultilevel"/>
     <w:tmpl w:val="69184EDC"/>
@@ -10570,7 +10843,7 @@
       </w:rPr>
     </w:lvl>
   </w:abstractNum>
-  <w:abstractNum w:abstractNumId="8" w15:restartNumberingAfterBreak="0">
+  <w:abstractNum w:abstractNumId="9" w15:restartNumberingAfterBreak="0">
     <w:nsid w:val="23F81587"/>
     <w:multiLevelType w:val="hybridMultilevel"/>
     <w:tmpl w:val="1B865700"/>
@@ -10683,10 +10956,10 @@
       </w:rPr>
     </w:lvl>
   </w:abstractNum>
-  <w:abstractNum w:abstractNumId="9" w15:restartNumberingAfterBreak="0">
+  <w:abstractNum w:abstractNumId="10" w15:restartNumberingAfterBreak="0">
     <w:nsid w:val="2D530DCF"/>
     <w:multiLevelType w:val="hybridMultilevel"/>
-    <w:tmpl w:val="B6E89AA2"/>
+    <w:tmpl w:val="F8BE234C"/>
     <w:lvl w:ilvl="0" w:tplc="04100001">
       <w:start w:val="1"/>
       <w:numFmt w:val="bullet"/>
@@ -10797,7 +11070,7 @@
       </w:rPr>
     </w:lvl>
   </w:abstractNum>
-  <w:abstractNum w:abstractNumId="10" w15:restartNumberingAfterBreak="0">
+  <w:abstractNum w:abstractNumId="11" w15:restartNumberingAfterBreak="0">
     <w:nsid w:val="3D1935E8"/>
     <w:multiLevelType w:val="hybridMultilevel"/>
     <w:tmpl w:val="5590E6D0"/>
@@ -10910,7 +11183,7 @@
       </w:rPr>
     </w:lvl>
   </w:abstractNum>
-  <w:abstractNum w:abstractNumId="11" w15:restartNumberingAfterBreak="0">
+  <w:abstractNum w:abstractNumId="12" w15:restartNumberingAfterBreak="0">
     <w:nsid w:val="52926541"/>
     <w:multiLevelType w:val="hybridMultilevel"/>
     <w:tmpl w:val="60AADD24"/>
@@ -11023,7 +11296,7 @@
       </w:rPr>
     </w:lvl>
   </w:abstractNum>
-  <w:abstractNum w:abstractNumId="12" w15:restartNumberingAfterBreak="0">
+  <w:abstractNum w:abstractNumId="13" w15:restartNumberingAfterBreak="0">
     <w:nsid w:val="54B74114"/>
     <w:multiLevelType w:val="hybridMultilevel"/>
     <w:tmpl w:val="D7C4311C"/>
@@ -11109,7 +11382,7 @@
       </w:pPr>
     </w:lvl>
   </w:abstractNum>
-  <w:abstractNum w:abstractNumId="13" w15:restartNumberingAfterBreak="0">
+  <w:abstractNum w:abstractNumId="14" w15:restartNumberingAfterBreak="0">
     <w:nsid w:val="55BC57D8"/>
     <w:multiLevelType w:val="hybridMultilevel"/>
     <w:tmpl w:val="6B5AB7B2"/>
@@ -11222,7 +11495,7 @@
       </w:rPr>
     </w:lvl>
   </w:abstractNum>
-  <w:abstractNum w:abstractNumId="14" w15:restartNumberingAfterBreak="0">
+  <w:abstractNum w:abstractNumId="15" w15:restartNumberingAfterBreak="0">
     <w:nsid w:val="58E063F7"/>
     <w:multiLevelType w:val="hybridMultilevel"/>
     <w:tmpl w:val="9CF8775A"/>
@@ -11335,7 +11608,7 @@
       </w:rPr>
     </w:lvl>
   </w:abstractNum>
-  <w:abstractNum w:abstractNumId="15" w15:restartNumberingAfterBreak="0">
+  <w:abstractNum w:abstractNumId="16" w15:restartNumberingAfterBreak="0">
     <w:nsid w:val="5B9C4819"/>
     <w:multiLevelType w:val="hybridMultilevel"/>
     <w:tmpl w:val="4C2A761E"/>
@@ -11421,7 +11694,7 @@
       </w:pPr>
     </w:lvl>
   </w:abstractNum>
-  <w:abstractNum w:abstractNumId="16" w15:restartNumberingAfterBreak="0">
+  <w:abstractNum w:abstractNumId="17" w15:restartNumberingAfterBreak="0">
     <w:nsid w:val="5CB13D2D"/>
     <w:multiLevelType w:val="hybridMultilevel"/>
     <w:tmpl w:val="7C7AEFE8"/>
@@ -11534,7 +11807,7 @@
       </w:rPr>
     </w:lvl>
   </w:abstractNum>
-  <w:abstractNum w:abstractNumId="17" w15:restartNumberingAfterBreak="0">
+  <w:abstractNum w:abstractNumId="18" w15:restartNumberingAfterBreak="0">
     <w:nsid w:val="72D2455F"/>
     <w:multiLevelType w:val="hybridMultilevel"/>
     <w:tmpl w:val="3468F4FC"/>
@@ -11647,7 +11920,7 @@
       </w:rPr>
     </w:lvl>
   </w:abstractNum>
-  <w:abstractNum w:abstractNumId="18" w15:restartNumberingAfterBreak="0">
+  <w:abstractNum w:abstractNumId="19" w15:restartNumberingAfterBreak="0">
     <w:nsid w:val="738D4BA4"/>
     <w:multiLevelType w:val="hybridMultilevel"/>
     <w:tmpl w:val="3F785392"/>
@@ -11764,58 +12037,61 @@
     <w:abstractNumId w:val="0"/>
   </w:num>
   <w:num w:numId="2" w16cid:durableId="1589389489">
+    <w:abstractNumId w:val="12"/>
+  </w:num>
+  <w:num w:numId="3" w16cid:durableId="209655750">
     <w:abstractNumId w:val="11"/>
   </w:num>
-  <w:num w:numId="3" w16cid:durableId="209655750">
+  <w:num w:numId="4" w16cid:durableId="993996648">
+    <w:abstractNumId w:val="14"/>
+  </w:num>
+  <w:num w:numId="5" w16cid:durableId="291791451">
+    <w:abstractNumId w:val="5"/>
+  </w:num>
+  <w:num w:numId="6" w16cid:durableId="435563615">
+    <w:abstractNumId w:val="19"/>
+  </w:num>
+  <w:num w:numId="7" w16cid:durableId="590117813">
+    <w:abstractNumId w:val="8"/>
+  </w:num>
+  <w:num w:numId="8" w16cid:durableId="1244410575">
+    <w:abstractNumId w:val="17"/>
+  </w:num>
+  <w:num w:numId="9" w16cid:durableId="1522546879">
     <w:abstractNumId w:val="10"/>
   </w:num>
-  <w:num w:numId="4" w16cid:durableId="993996648">
-    <w:abstractNumId w:val="13"/>
-  </w:num>
-  <w:num w:numId="5" w16cid:durableId="291791451">
-    <w:abstractNumId w:val="4"/>
-  </w:num>
-  <w:num w:numId="6" w16cid:durableId="435563615">
-    <w:abstractNumId w:val="18"/>
-  </w:num>
-  <w:num w:numId="7" w16cid:durableId="590117813">
-    <w:abstractNumId w:val="7"/>
-  </w:num>
-  <w:num w:numId="8" w16cid:durableId="1244410575">
+  <w:num w:numId="10" w16cid:durableId="1307737311">
     <w:abstractNumId w:val="16"/>
   </w:num>
-  <w:num w:numId="9" w16cid:durableId="1522546879">
-    <w:abstractNumId w:val="9"/>
-  </w:num>
-  <w:num w:numId="10" w16cid:durableId="1307737311">
-    <w:abstractNumId w:val="15"/>
-  </w:num>
   <w:num w:numId="11" w16cid:durableId="1050153493">
-    <w:abstractNumId w:val="17"/>
+    <w:abstractNumId w:val="18"/>
   </w:num>
   <w:num w:numId="12" w16cid:durableId="1470438644">
     <w:abstractNumId w:val="1"/>
   </w:num>
   <w:num w:numId="13" w16cid:durableId="418864759">
-    <w:abstractNumId w:val="12"/>
+    <w:abstractNumId w:val="13"/>
   </w:num>
   <w:num w:numId="14" w16cid:durableId="914047624">
-    <w:abstractNumId w:val="5"/>
+    <w:abstractNumId w:val="6"/>
   </w:num>
   <w:num w:numId="15" w16cid:durableId="118693115">
-    <w:abstractNumId w:val="3"/>
+    <w:abstractNumId w:val="4"/>
   </w:num>
   <w:num w:numId="16" w16cid:durableId="400716520">
     <w:abstractNumId w:val="2"/>
   </w:num>
   <w:num w:numId="17" w16cid:durableId="1342707906">
-    <w:abstractNumId w:val="6"/>
+    <w:abstractNumId w:val="7"/>
   </w:num>
   <w:num w:numId="18" w16cid:durableId="24642283">
-    <w:abstractNumId w:val="8"/>
+    <w:abstractNumId w:val="9"/>
   </w:num>
   <w:num w:numId="19" w16cid:durableId="175000402">
-    <w:abstractNumId w:val="14"/>
+    <w:abstractNumId w:val="15"/>
+  </w:num>
+  <w:num w:numId="20" w16cid:durableId="1907719446">
+    <w:abstractNumId w:val="3"/>
   </w:num>
 </w:numbering>
 </file>
@@ -12808,7 +13084,9 @@
 </file>
 
 <file path=customXml/item1.xml><?xml version="1.0" encoding="utf-8"?>
-<b:Sources xmlns:b="http://schemas.openxmlformats.org/officeDocument/2006/bibliography" xmlns="http://schemas.openxmlformats.org/officeDocument/2006/bibliography" SelectedStyle="\APASixthEditionOfficeOnline.xsl" StyleName="APA" Version="6"/>
+<p:properties xmlns:p="http://schemas.microsoft.com/office/2006/metadata/properties" xmlns:xsi="http://www.w3.org/2001/XMLSchema-instance" xmlns:pc="http://schemas.microsoft.com/office/infopath/2007/PartnerControls">
+  <documentManagement/>
+</p:properties>
 </file>
 
 <file path=customXml/item2.xml><?xml version="1.0" encoding="utf-8"?>
@@ -12926,9 +13204,7 @@
 </file>
 
 <file path=customXml/item3.xml><?xml version="1.0" encoding="utf-8"?>
-<p:properties xmlns:p="http://schemas.microsoft.com/office/2006/metadata/properties" xmlns:xsi="http://www.w3.org/2001/XMLSchema-instance" xmlns:pc="http://schemas.microsoft.com/office/infopath/2007/PartnerControls">
-  <documentManagement/>
-</p:properties>
+<b:Sources xmlns:b="http://schemas.openxmlformats.org/officeDocument/2006/bibliography" xmlns="http://schemas.openxmlformats.org/officeDocument/2006/bibliography" SelectedStyle="\APASixthEditionOfficeOnline.xsl" StyleName="APA" Version="6"/>
 </file>
 
 <file path=customXml/item4.xml><?xml version="1.0" encoding="utf-8"?>
@@ -12941,9 +13217,10 @@
 </file>
 
 <file path=customXml/itemProps1.xml><?xml version="1.0" encoding="utf-8"?>
-<ds:datastoreItem xmlns:ds="http://schemas.openxmlformats.org/officeDocument/2006/customXml" ds:itemID="{369DE039-43C6-446C-814A-9A66A2F61651}">
+<ds:datastoreItem xmlns:ds="http://schemas.openxmlformats.org/officeDocument/2006/customXml" ds:itemID="{15116CA7-F7B2-47E6-AB99-B00B63240D3D}">
   <ds:schemaRefs>
-    <ds:schemaRef ds:uri="http://schemas.openxmlformats.org/officeDocument/2006/bibliography"/>
+    <ds:schemaRef ds:uri="http://schemas.microsoft.com/office/2006/metadata/properties"/>
+    <ds:schemaRef ds:uri="http://schemas.microsoft.com/office/infopath/2007/PartnerControls"/>
   </ds:schemaRefs>
 </ds:datastoreItem>
 </file>
@@ -12965,10 +13242,9 @@
 </file>
 
 <file path=customXml/itemProps3.xml><?xml version="1.0" encoding="utf-8"?>
-<ds:datastoreItem xmlns:ds="http://schemas.openxmlformats.org/officeDocument/2006/customXml" ds:itemID="{15116CA7-F7B2-47E6-AB99-B00B63240D3D}">
+<ds:datastoreItem xmlns:ds="http://schemas.openxmlformats.org/officeDocument/2006/customXml" ds:itemID="{369DE039-43C6-446C-814A-9A66A2F61651}">
   <ds:schemaRefs>
-    <ds:schemaRef ds:uri="http://schemas.microsoft.com/office/2006/metadata/properties"/>
-    <ds:schemaRef ds:uri="http://schemas.microsoft.com/office/infopath/2007/PartnerControls"/>
+    <ds:schemaRef ds:uri="http://schemas.openxmlformats.org/officeDocument/2006/bibliography"/>
   </ds:schemaRefs>
 </ds:datastoreItem>
 </file>

</xml_diff>

<commit_message>
Inserita la parte di Art Style
</commit_message>
<xml_diff>
--- a/Game Design Document RDYD.docx
+++ b/Game Design Document RDYD.docx
@@ -9418,9 +9418,1368 @@
     </w:p>
     <w:p>
       <w:pPr>
+        <w:jc w:val="both"/>
+        <w:rPr>
+          <w:iCs/>
+        </w:rPr>
+      </w:pPr>
+    </w:p>
+    <w:p>
+      <w:pPr>
+        <w:jc w:val="both"/>
+        <w:rPr>
+          <w:b/>
+          <w:bCs/>
+          <w:iCs/>
+        </w:rPr>
+      </w:pPr>
+    </w:p>
+    <w:p>
+      <w:pPr>
+        <w:jc w:val="both"/>
+        <w:rPr>
+          <w:b/>
+          <w:bCs/>
+          <w:iCs/>
+        </w:rPr>
+      </w:pPr>
+    </w:p>
+    <w:p>
+      <w:pPr>
+        <w:jc w:val="both"/>
+        <w:rPr>
+          <w:b/>
+          <w:bCs/>
+          <w:iCs/>
+        </w:rPr>
+      </w:pPr>
+      <w:r>
+        <w:rPr>
+          <w:b/>
+          <w:bCs/>
+          <w:iCs/>
+        </w:rPr>
+        <w:lastRenderedPageBreak/>
+        <w:t>Edward Scar</w:t>
+      </w:r>
+    </w:p>
+    <w:p>
+      <w:pPr>
+        <w:jc w:val="both"/>
+        <w:rPr>
+          <w:b/>
+          <w:bCs/>
+          <w:iCs/>
+        </w:rPr>
+      </w:pPr>
+      <w:r>
+        <w:rPr>
+          <w:b/>
+          <w:bCs/>
+          <w:iCs/>
+          <w:noProof/>
+        </w:rPr>
+        <w:drawing>
+          <wp:anchor distT="0" distB="0" distL="114300" distR="114300" simplePos="0" relativeHeight="251658240" behindDoc="0" locked="0" layoutInCell="1" allowOverlap="1" wp14:anchorId="0470CA1C" wp14:editId="31BDFFEA">
+            <wp:simplePos x="0" y="0"/>
+            <wp:positionH relativeFrom="column">
+              <wp:posOffset>0</wp:posOffset>
+            </wp:positionH>
+            <wp:positionV relativeFrom="paragraph">
+              <wp:posOffset>-717</wp:posOffset>
+            </wp:positionV>
+            <wp:extent cx="1656608" cy="2956793"/>
+            <wp:effectExtent l="0" t="0" r="0" b="0"/>
+            <wp:wrapSquare wrapText="bothSides"/>
+            <wp:docPr id="6" name="Immagine 6"/>
+            <wp:cNvGraphicFramePr>
+              <a:graphicFrameLocks xmlns:a="http://schemas.openxmlformats.org/drawingml/2006/main" noChangeAspect="1"/>
+            </wp:cNvGraphicFramePr>
+            <a:graphic xmlns:a="http://schemas.openxmlformats.org/drawingml/2006/main">
+              <a:graphicData uri="http://schemas.openxmlformats.org/drawingml/2006/picture">
+                <pic:pic xmlns:pic="http://schemas.openxmlformats.org/drawingml/2006/picture">
+                  <pic:nvPicPr>
+                    <pic:cNvPr id="0" name="Picture 6"/>
+                    <pic:cNvPicPr>
+                      <a:picLocks noChangeAspect="1" noChangeArrowheads="1"/>
+                    </pic:cNvPicPr>
+                  </pic:nvPicPr>
+                  <pic:blipFill>
+                    <a:blip r:embed="rId11" cstate="print">
+                      <a:extLst>
+                        <a:ext uri="{28A0092B-C50C-407E-A947-70E740481C1C}">
+                          <a14:useLocalDpi xmlns:a14="http://schemas.microsoft.com/office/drawing/2010/main" val="0"/>
+                        </a:ext>
+                      </a:extLst>
+                    </a:blip>
+                    <a:srcRect/>
+                    <a:stretch>
+                      <a:fillRect/>
+                    </a:stretch>
+                  </pic:blipFill>
+                  <pic:spPr bwMode="auto">
+                    <a:xfrm>
+                      <a:off x="0" y="0"/>
+                      <a:ext cx="1656608" cy="2956793"/>
+                    </a:xfrm>
+                    <a:prstGeom prst="rect">
+                      <a:avLst/>
+                    </a:prstGeom>
+                    <a:noFill/>
+                    <a:ln>
+                      <a:noFill/>
+                    </a:ln>
+                  </pic:spPr>
+                </pic:pic>
+              </a:graphicData>
+            </a:graphic>
+          </wp:anchor>
+        </w:drawing>
+      </w:r>
+    </w:p>
+    <w:p>
+      <w:pPr>
+        <w:jc w:val="both"/>
+        <w:rPr>
+          <w:iCs/>
+        </w:rPr>
+      </w:pPr>
+      <w:r>
+        <w:rPr>
+          <w:iCs/>
+        </w:rPr>
+        <w:t>Abbiamo deciso di usare questo design per Ed in modo da poter comunicare alcuni dettagli della sua vita attraverso il suo aspetto.</w:t>
+      </w:r>
+    </w:p>
+    <w:p>
+      <w:pPr>
+        <w:jc w:val="both"/>
+        <w:rPr>
+          <w:iCs/>
+        </w:rPr>
+      </w:pPr>
+      <w:r>
+        <w:rPr>
+          <w:iCs/>
+        </w:rPr>
+        <w:t>Possiamo notare da come è vestito che vive una vita agiata.</w:t>
+      </w:r>
+    </w:p>
+    <w:p>
+      <w:pPr>
+        <w:jc w:val="both"/>
+        <w:rPr>
+          <w:iCs/>
+        </w:rPr>
+      </w:pPr>
+      <w:r>
+        <w:rPr>
+          <w:iCs/>
+        </w:rPr>
+        <w:t xml:space="preserve">Gli occhi vuoti </w:t>
+      </w:r>
+      <w:r>
+        <w:rPr>
+          <w:iCs/>
+        </w:rPr>
+        <w:t>sono un espediente visivo per comunicare che il personaggio si trova all’interno di un contesto immaginario e che n</w:t>
+      </w:r>
+      <w:r>
+        <w:rPr>
+          <w:iCs/>
+        </w:rPr>
+        <w:t>on riesce a elaborare il suo viso per interezza.</w:t>
+      </w:r>
+    </w:p>
+    <w:p>
+      <w:pPr>
         <w:pStyle w:val="Titolo1"/>
       </w:pPr>
       <w:bookmarkStart w:id="19" w:name="_Toc102753720"/>
+    </w:p>
+    <w:p>
+      <w:pPr>
+        <w:pStyle w:val="Titolo1"/>
+      </w:pPr>
+    </w:p>
+    <w:p>
+      <w:pPr>
+        <w:pStyle w:val="Titolo1"/>
+      </w:pPr>
+    </w:p>
+    <w:p>
+      <w:pPr>
+        <w:pStyle w:val="Titolo1"/>
+        <w:rPr>
+          <w:sz w:val="22"/>
+          <w:szCs w:val="22"/>
+        </w:rPr>
+      </w:pPr>
+      <w:r>
+        <w:rPr>
+          <w:sz w:val="22"/>
+          <w:szCs w:val="22"/>
+        </w:rPr>
+        <w:t>-</w:t>
+      </w:r>
+      <w:r>
+        <w:rPr>
+          <w:sz w:val="22"/>
+          <w:szCs w:val="22"/>
+        </w:rPr>
+        <w:t>Alcuni concept precedenti alla realizzazione finale dello sprite:</w:t>
+      </w:r>
+    </w:p>
+    <w:p>
+      <w:r>
+        <w:rPr>
+          <w:noProof/>
+        </w:rPr>
+        <w:drawing>
+          <wp:inline distT="0" distB="0" distL="0" distR="0" wp14:anchorId="226E81B9" wp14:editId="4F19A897">
+            <wp:extent cx="1508166" cy="2108989"/>
+            <wp:effectExtent l="0" t="0" r="0" b="5715"/>
+            <wp:docPr id="7" name="Immagine 7"/>
+            <wp:cNvGraphicFramePr>
+              <a:graphicFrameLocks xmlns:a="http://schemas.openxmlformats.org/drawingml/2006/main" noChangeAspect="1"/>
+            </wp:cNvGraphicFramePr>
+            <a:graphic xmlns:a="http://schemas.openxmlformats.org/drawingml/2006/main">
+              <a:graphicData uri="http://schemas.openxmlformats.org/drawingml/2006/picture">
+                <pic:pic xmlns:pic="http://schemas.openxmlformats.org/drawingml/2006/picture">
+                  <pic:nvPicPr>
+                    <pic:cNvPr id="0" name="Picture 7"/>
+                    <pic:cNvPicPr>
+                      <a:picLocks noChangeAspect="1" noChangeArrowheads="1"/>
+                    </pic:cNvPicPr>
+                  </pic:nvPicPr>
+                  <pic:blipFill>
+                    <a:blip r:embed="rId12" cstate="print">
+                      <a:extLst>
+                        <a:ext uri="{28A0092B-C50C-407E-A947-70E740481C1C}">
+                          <a14:useLocalDpi xmlns:a14="http://schemas.microsoft.com/office/drawing/2010/main" val="0"/>
+                        </a:ext>
+                      </a:extLst>
+                    </a:blip>
+                    <a:srcRect/>
+                    <a:stretch>
+                      <a:fillRect/>
+                    </a:stretch>
+                  </pic:blipFill>
+                  <pic:spPr bwMode="auto">
+                    <a:xfrm>
+                      <a:off x="0" y="0"/>
+                      <a:ext cx="1523689" cy="2130697"/>
+                    </a:xfrm>
+                    <a:prstGeom prst="rect">
+                      <a:avLst/>
+                    </a:prstGeom>
+                    <a:noFill/>
+                    <a:ln>
+                      <a:noFill/>
+                    </a:ln>
+                  </pic:spPr>
+                </pic:pic>
+              </a:graphicData>
+            </a:graphic>
+          </wp:inline>
+        </w:drawing>
+      </w:r>
+    </w:p>
+    <w:p/>
+    <w:p>
+      <w:r>
+        <w:rPr>
+          <w:noProof/>
+        </w:rPr>
+        <w:drawing>
+          <wp:inline distT="0" distB="0" distL="0" distR="0" wp14:anchorId="4A01EB07" wp14:editId="7BCC50BF">
+            <wp:extent cx="3642565" cy="1668483"/>
+            <wp:effectExtent l="0" t="0" r="0" b="8255"/>
+            <wp:docPr id="8" name="Immagine 8"/>
+            <wp:cNvGraphicFramePr>
+              <a:graphicFrameLocks xmlns:a="http://schemas.openxmlformats.org/drawingml/2006/main" noChangeAspect="1"/>
+            </wp:cNvGraphicFramePr>
+            <a:graphic xmlns:a="http://schemas.openxmlformats.org/drawingml/2006/main">
+              <a:graphicData uri="http://schemas.openxmlformats.org/drawingml/2006/picture">
+                <pic:pic xmlns:pic="http://schemas.openxmlformats.org/drawingml/2006/picture">
+                  <pic:nvPicPr>
+                    <pic:cNvPr id="0" name="Picture 8"/>
+                    <pic:cNvPicPr>
+                      <a:picLocks noChangeAspect="1" noChangeArrowheads="1"/>
+                    </pic:cNvPicPr>
+                  </pic:nvPicPr>
+                  <pic:blipFill>
+                    <a:blip r:embed="rId13" cstate="print">
+                      <a:extLst>
+                        <a:ext uri="{28A0092B-C50C-407E-A947-70E740481C1C}">
+                          <a14:useLocalDpi xmlns:a14="http://schemas.microsoft.com/office/drawing/2010/main" val="0"/>
+                        </a:ext>
+                      </a:extLst>
+                    </a:blip>
+                    <a:srcRect/>
+                    <a:stretch>
+                      <a:fillRect/>
+                    </a:stretch>
+                  </pic:blipFill>
+                  <pic:spPr bwMode="auto">
+                    <a:xfrm>
+                      <a:off x="0" y="0"/>
+                      <a:ext cx="3666146" cy="1679284"/>
+                    </a:xfrm>
+                    <a:prstGeom prst="rect">
+                      <a:avLst/>
+                    </a:prstGeom>
+                    <a:noFill/>
+                    <a:ln>
+                      <a:noFill/>
+                    </a:ln>
+                  </pic:spPr>
+                </pic:pic>
+              </a:graphicData>
+            </a:graphic>
+          </wp:inline>
+        </w:drawing>
+      </w:r>
+    </w:p>
+    <w:p/>
+    <w:p>
+      <w:pPr>
+        <w:rPr>
+          <w:b/>
+          <w:bCs/>
+        </w:rPr>
+      </w:pPr>
+    </w:p>
+    <w:p>
+      <w:pPr>
+        <w:rPr>
+          <w:b/>
+          <w:bCs/>
+        </w:rPr>
+      </w:pPr>
+    </w:p>
+    <w:p>
+      <w:pPr>
+        <w:rPr>
+          <w:b/>
+          <w:bCs/>
+        </w:rPr>
+      </w:pPr>
+    </w:p>
+    <w:p>
+      <w:pPr>
+        <w:rPr>
+          <w:b/>
+          <w:bCs/>
+        </w:rPr>
+      </w:pPr>
+    </w:p>
+    <w:p>
+      <w:pPr>
+        <w:rPr>
+          <w:b/>
+          <w:bCs/>
+        </w:rPr>
+      </w:pPr>
+      <w:r>
+        <w:rPr>
+          <w:b/>
+          <w:bCs/>
+        </w:rPr>
+        <w:lastRenderedPageBreak/>
+        <w:t>Will Scar</w:t>
+      </w:r>
+    </w:p>
+    <w:p>
+      <w:pPr>
+        <w:rPr>
+          <w:b/>
+          <w:bCs/>
+        </w:rPr>
+      </w:pPr>
+    </w:p>
+    <w:p>
+      <w:pPr>
+        <w:rPr>
+          <w:b/>
+          <w:bCs/>
+        </w:rPr>
+      </w:pPr>
+    </w:p>
+    <w:p>
+      <w:r>
+        <w:rPr>
+          <w:b/>
+          <w:bCs/>
+          <w:noProof/>
+        </w:rPr>
+        <w:drawing>
+          <wp:anchor distT="0" distB="0" distL="114300" distR="114300" simplePos="0" relativeHeight="251659264" behindDoc="0" locked="0" layoutInCell="1" allowOverlap="1" wp14:anchorId="7C25F1EA" wp14:editId="061598AE">
+            <wp:simplePos x="0" y="0"/>
+            <wp:positionH relativeFrom="column">
+              <wp:posOffset>0</wp:posOffset>
+            </wp:positionH>
+            <wp:positionV relativeFrom="paragraph">
+              <wp:posOffset>-1435</wp:posOffset>
+            </wp:positionV>
+            <wp:extent cx="2587282" cy="3455719"/>
+            <wp:effectExtent l="0" t="0" r="0" b="0"/>
+            <wp:wrapSquare wrapText="bothSides"/>
+            <wp:docPr id="9" name="Immagine 9"/>
+            <wp:cNvGraphicFramePr>
+              <a:graphicFrameLocks xmlns:a="http://schemas.openxmlformats.org/drawingml/2006/main" noChangeAspect="1"/>
+            </wp:cNvGraphicFramePr>
+            <a:graphic xmlns:a="http://schemas.openxmlformats.org/drawingml/2006/main">
+              <a:graphicData uri="http://schemas.openxmlformats.org/drawingml/2006/picture">
+                <pic:pic xmlns:pic="http://schemas.openxmlformats.org/drawingml/2006/picture">
+                  <pic:nvPicPr>
+                    <pic:cNvPr id="0" name="Picture 9"/>
+                    <pic:cNvPicPr>
+                      <a:picLocks noChangeAspect="1" noChangeArrowheads="1"/>
+                    </pic:cNvPicPr>
+                  </pic:nvPicPr>
+                  <pic:blipFill>
+                    <a:blip r:embed="rId14" cstate="print">
+                      <a:extLst>
+                        <a:ext uri="{28A0092B-C50C-407E-A947-70E740481C1C}">
+                          <a14:useLocalDpi xmlns:a14="http://schemas.microsoft.com/office/drawing/2010/main" val="0"/>
+                        </a:ext>
+                      </a:extLst>
+                    </a:blip>
+                    <a:srcRect/>
+                    <a:stretch>
+                      <a:fillRect/>
+                    </a:stretch>
+                  </pic:blipFill>
+                  <pic:spPr bwMode="auto">
+                    <a:xfrm>
+                      <a:off x="0" y="0"/>
+                      <a:ext cx="2587282" cy="3455719"/>
+                    </a:xfrm>
+                    <a:prstGeom prst="rect">
+                      <a:avLst/>
+                    </a:prstGeom>
+                    <a:noFill/>
+                    <a:ln>
+                      <a:noFill/>
+                    </a:ln>
+                  </pic:spPr>
+                </pic:pic>
+              </a:graphicData>
+            </a:graphic>
+          </wp:anchor>
+        </w:drawing>
+      </w:r>
+      <w:r>
+        <w:t xml:space="preserve">Le caratteristiche eleganti di questo sprite sono dovute al fatto </w:t>
+      </w:r>
+      <w:r>
+        <w:t xml:space="preserve">che l’ultima volta </w:t>
+      </w:r>
+      <w:r>
+        <w:t>in cui</w:t>
+      </w:r>
+      <w:r>
+        <w:t xml:space="preserve"> Ed ha visto suo </w:t>
+      </w:r>
+      <w:r>
+        <w:t>z</w:t>
+      </w:r>
+      <w:r>
+        <w:t>io</w:t>
+      </w:r>
+      <w:r>
+        <w:t xml:space="preserve"> Will in vita</w:t>
+      </w:r>
+      <w:r>
+        <w:t xml:space="preserve"> era vestito </w:t>
+      </w:r>
+      <w:r>
+        <w:t>in maniera</w:t>
+      </w:r>
+      <w:r>
+        <w:t xml:space="preserve"> elegante. Per </w:t>
+      </w:r>
+      <w:r>
+        <w:t>gli aspetti rimanenti</w:t>
+      </w:r>
+      <w:r>
+        <w:t xml:space="preserve"> abbiamo cercato di realizzare un mostro</w:t>
+      </w:r>
+      <w:r>
+        <w:t>!! L’assenza di un volto completo è dovuta al fatto che Ed ha rimosso suo zio dai suoi ricordi coscienti.</w:t>
+      </w:r>
+    </w:p>
+    <w:p>
+      <w:pPr>
+        <w:pStyle w:val="Titolo1"/>
+      </w:pPr>
+    </w:p>
+    <w:p>
+      <w:pPr>
+        <w:pStyle w:val="Titolo1"/>
+      </w:pPr>
+    </w:p>
+    <w:p>
+      <w:pPr>
+        <w:pStyle w:val="Titolo1"/>
+        <w:rPr>
+          <w:sz w:val="22"/>
+          <w:szCs w:val="22"/>
+        </w:rPr>
+      </w:pPr>
+    </w:p>
+    <w:p>
+      <w:pPr>
+        <w:pStyle w:val="Titolo1"/>
+        <w:rPr>
+          <w:sz w:val="22"/>
+          <w:szCs w:val="22"/>
+        </w:rPr>
+      </w:pPr>
+      <w:r>
+        <w:rPr>
+          <w:sz w:val="22"/>
+          <w:szCs w:val="22"/>
+        </w:rPr>
+        <w:br/>
+      </w:r>
+    </w:p>
+    <w:p>
+      <w:pPr>
+        <w:pStyle w:val="Titolo1"/>
+        <w:rPr>
+          <w:sz w:val="22"/>
+          <w:szCs w:val="22"/>
+        </w:rPr>
+      </w:pPr>
+      <w:r>
+        <w:rPr>
+          <w:sz w:val="22"/>
+          <w:szCs w:val="22"/>
+        </w:rPr>
+        <w:t>-</w:t>
+      </w:r>
+      <w:r>
+        <w:rPr>
+          <w:sz w:val="22"/>
+          <w:szCs w:val="22"/>
+        </w:rPr>
+        <w:t>Alcuni concept precedenti alla realizzazione finale dello sprite:</w:t>
+      </w:r>
+      <w:r>
+        <w:rPr>
+          <w:sz w:val="22"/>
+          <w:szCs w:val="22"/>
+        </w:rPr>
+        <w:br/>
+      </w:r>
+      <w:r>
+        <w:rPr>
+          <w:noProof/>
+          <w:sz w:val="22"/>
+          <w:szCs w:val="22"/>
+        </w:rPr>
+        <w:drawing>
+          <wp:inline distT="0" distB="0" distL="0" distR="0" wp14:anchorId="6DAE5B1C" wp14:editId="42A11EC4">
+            <wp:extent cx="1021278" cy="1987809"/>
+            <wp:effectExtent l="0" t="0" r="7620" b="0"/>
+            <wp:docPr id="10" name="Immagine 10"/>
+            <wp:cNvGraphicFramePr>
+              <a:graphicFrameLocks xmlns:a="http://schemas.openxmlformats.org/drawingml/2006/main" noChangeAspect="1"/>
+            </wp:cNvGraphicFramePr>
+            <a:graphic xmlns:a="http://schemas.openxmlformats.org/drawingml/2006/main">
+              <a:graphicData uri="http://schemas.openxmlformats.org/drawingml/2006/picture">
+                <pic:pic xmlns:pic="http://schemas.openxmlformats.org/drawingml/2006/picture">
+                  <pic:nvPicPr>
+                    <pic:cNvPr id="0" name="Picture 10"/>
+                    <pic:cNvPicPr>
+                      <a:picLocks noChangeAspect="1" noChangeArrowheads="1"/>
+                    </pic:cNvPicPr>
+                  </pic:nvPicPr>
+                  <pic:blipFill>
+                    <a:blip r:embed="rId15" cstate="print">
+                      <a:extLst>
+                        <a:ext uri="{28A0092B-C50C-407E-A947-70E740481C1C}">
+                          <a14:useLocalDpi xmlns:a14="http://schemas.microsoft.com/office/drawing/2010/main" val="0"/>
+                        </a:ext>
+                      </a:extLst>
+                    </a:blip>
+                    <a:srcRect/>
+                    <a:stretch>
+                      <a:fillRect/>
+                    </a:stretch>
+                  </pic:blipFill>
+                  <pic:spPr bwMode="auto">
+                    <a:xfrm>
+                      <a:off x="0" y="0"/>
+                      <a:ext cx="1043446" cy="2030957"/>
+                    </a:xfrm>
+                    <a:prstGeom prst="rect">
+                      <a:avLst/>
+                    </a:prstGeom>
+                    <a:noFill/>
+                    <a:ln>
+                      <a:noFill/>
+                    </a:ln>
+                  </pic:spPr>
+                </pic:pic>
+              </a:graphicData>
+            </a:graphic>
+          </wp:inline>
+        </w:drawing>
+      </w:r>
+    </w:p>
+    <w:p>
+      <w:pPr>
+        <w:rPr>
+          <w:b/>
+          <w:bCs/>
+        </w:rPr>
+      </w:pPr>
+      <w:r>
+        <w:rPr>
+          <w:noProof/>
+        </w:rPr>
+        <w:drawing>
+          <wp:inline distT="0" distB="0" distL="0" distR="0" wp14:anchorId="02F08162" wp14:editId="7B935BBB">
+            <wp:extent cx="2608545" cy="1650670"/>
+            <wp:effectExtent l="0" t="0" r="1905" b="6985"/>
+            <wp:docPr id="11" name="Immagine 11"/>
+            <wp:cNvGraphicFramePr>
+              <a:graphicFrameLocks xmlns:a="http://schemas.openxmlformats.org/drawingml/2006/main" noChangeAspect="1"/>
+            </wp:cNvGraphicFramePr>
+            <a:graphic xmlns:a="http://schemas.openxmlformats.org/drawingml/2006/main">
+              <a:graphicData uri="http://schemas.openxmlformats.org/drawingml/2006/picture">
+                <pic:pic xmlns:pic="http://schemas.openxmlformats.org/drawingml/2006/picture">
+                  <pic:nvPicPr>
+                    <pic:cNvPr id="0" name="Picture 11"/>
+                    <pic:cNvPicPr>
+                      <a:picLocks noChangeAspect="1" noChangeArrowheads="1"/>
+                    </pic:cNvPicPr>
+                  </pic:nvPicPr>
+                  <pic:blipFill>
+                    <a:blip r:embed="rId16" cstate="print">
+                      <a:extLst>
+                        <a:ext uri="{28A0092B-C50C-407E-A947-70E740481C1C}">
+                          <a14:useLocalDpi xmlns:a14="http://schemas.microsoft.com/office/drawing/2010/main" val="0"/>
+                        </a:ext>
+                      </a:extLst>
+                    </a:blip>
+                    <a:srcRect/>
+                    <a:stretch>
+                      <a:fillRect/>
+                    </a:stretch>
+                  </pic:blipFill>
+                  <pic:spPr bwMode="auto">
+                    <a:xfrm>
+                      <a:off x="0" y="0"/>
+                      <a:ext cx="2630443" cy="1664527"/>
+                    </a:xfrm>
+                    <a:prstGeom prst="rect">
+                      <a:avLst/>
+                    </a:prstGeom>
+                    <a:noFill/>
+                    <a:ln>
+                      <a:noFill/>
+                    </a:ln>
+                  </pic:spPr>
+                </pic:pic>
+              </a:graphicData>
+            </a:graphic>
+          </wp:inline>
+        </w:drawing>
+      </w:r>
+      <w:r>
+        <w:rPr>
+          <w:noProof/>
+        </w:rPr>
+        <w:drawing>
+          <wp:inline distT="0" distB="0" distL="0" distR="0" wp14:anchorId="6C39E57A" wp14:editId="467FDB58">
+            <wp:extent cx="2860529" cy="1187533"/>
+            <wp:effectExtent l="0" t="0" r="0" b="0"/>
+            <wp:docPr id="12" name="Immagine 12"/>
+            <wp:cNvGraphicFramePr>
+              <a:graphicFrameLocks xmlns:a="http://schemas.openxmlformats.org/drawingml/2006/main" noChangeAspect="1"/>
+            </wp:cNvGraphicFramePr>
+            <a:graphic xmlns:a="http://schemas.openxmlformats.org/drawingml/2006/main">
+              <a:graphicData uri="http://schemas.openxmlformats.org/drawingml/2006/picture">
+                <pic:pic xmlns:pic="http://schemas.openxmlformats.org/drawingml/2006/picture">
+                  <pic:nvPicPr>
+                    <pic:cNvPr id="0" name="Picture 12"/>
+                    <pic:cNvPicPr>
+                      <a:picLocks noChangeAspect="1" noChangeArrowheads="1"/>
+                    </pic:cNvPicPr>
+                  </pic:nvPicPr>
+                  <pic:blipFill>
+                    <a:blip r:embed="rId17" cstate="print">
+                      <a:extLst>
+                        <a:ext uri="{28A0092B-C50C-407E-A947-70E740481C1C}">
+                          <a14:useLocalDpi xmlns:a14="http://schemas.microsoft.com/office/drawing/2010/main" val="0"/>
+                        </a:ext>
+                      </a:extLst>
+                    </a:blip>
+                    <a:srcRect/>
+                    <a:stretch>
+                      <a:fillRect/>
+                    </a:stretch>
+                  </pic:blipFill>
+                  <pic:spPr bwMode="auto">
+                    <a:xfrm>
+                      <a:off x="0" y="0"/>
+                      <a:ext cx="2883353" cy="1197008"/>
+                    </a:xfrm>
+                    <a:prstGeom prst="rect">
+                      <a:avLst/>
+                    </a:prstGeom>
+                    <a:noFill/>
+                    <a:ln>
+                      <a:noFill/>
+                    </a:ln>
+                  </pic:spPr>
+                </pic:pic>
+              </a:graphicData>
+            </a:graphic>
+          </wp:inline>
+        </w:drawing>
+      </w:r>
+    </w:p>
+    <w:p>
+      <w:r>
+        <w:rPr>
+          <w:b/>
+          <w:bCs/>
+          <w:noProof/>
+        </w:rPr>
+        <w:lastRenderedPageBreak/>
+        <w:drawing>
+          <wp:anchor distT="0" distB="0" distL="114300" distR="114300" simplePos="0" relativeHeight="251660288" behindDoc="0" locked="0" layoutInCell="1" allowOverlap="1" wp14:anchorId="676C9212" wp14:editId="59E5E531">
+            <wp:simplePos x="0" y="0"/>
+            <wp:positionH relativeFrom="column">
+              <wp:posOffset>-82550</wp:posOffset>
+            </wp:positionH>
+            <wp:positionV relativeFrom="paragraph">
+              <wp:posOffset>290945</wp:posOffset>
+            </wp:positionV>
+            <wp:extent cx="2032000" cy="1745615"/>
+            <wp:effectExtent l="0" t="0" r="6350" b="6985"/>
+            <wp:wrapSquare wrapText="bothSides"/>
+            <wp:docPr id="13" name="Immagine 13"/>
+            <wp:cNvGraphicFramePr>
+              <a:graphicFrameLocks xmlns:a="http://schemas.openxmlformats.org/drawingml/2006/main" noChangeAspect="1"/>
+            </wp:cNvGraphicFramePr>
+            <a:graphic xmlns:a="http://schemas.openxmlformats.org/drawingml/2006/main">
+              <a:graphicData uri="http://schemas.openxmlformats.org/drawingml/2006/picture">
+                <pic:pic xmlns:pic="http://schemas.openxmlformats.org/drawingml/2006/picture">
+                  <pic:nvPicPr>
+                    <pic:cNvPr id="0" name="Picture 13"/>
+                    <pic:cNvPicPr>
+                      <a:picLocks noChangeAspect="1" noChangeArrowheads="1"/>
+                    </pic:cNvPicPr>
+                  </pic:nvPicPr>
+                  <pic:blipFill>
+                    <a:blip r:embed="rId18" cstate="print">
+                      <a:extLst>
+                        <a:ext uri="{28A0092B-C50C-407E-A947-70E740481C1C}">
+                          <a14:useLocalDpi xmlns:a14="http://schemas.microsoft.com/office/drawing/2010/main" val="0"/>
+                        </a:ext>
+                      </a:extLst>
+                    </a:blip>
+                    <a:srcRect/>
+                    <a:stretch>
+                      <a:fillRect/>
+                    </a:stretch>
+                  </pic:blipFill>
+                  <pic:spPr bwMode="auto">
+                    <a:xfrm>
+                      <a:off x="0" y="0"/>
+                      <a:ext cx="2032000" cy="1745615"/>
+                    </a:xfrm>
+                    <a:prstGeom prst="rect">
+                      <a:avLst/>
+                    </a:prstGeom>
+                    <a:noFill/>
+                    <a:ln>
+                      <a:noFill/>
+                    </a:ln>
+                  </pic:spPr>
+                </pic:pic>
+              </a:graphicData>
+            </a:graphic>
+          </wp:anchor>
+        </w:drawing>
+      </w:r>
+      <w:r>
+        <w:rPr>
+          <w:b/>
+          <w:bCs/>
+        </w:rPr>
+        <w:t>Crawler</w:t>
+      </w:r>
+      <w:r>
+        <w:rPr>
+          <w:b/>
+          <w:bCs/>
+        </w:rPr>
+        <w:br/>
+      </w:r>
+    </w:p>
+    <w:p>
+      <w:pPr>
+        <w:pStyle w:val="Titolo1"/>
+      </w:pPr>
+    </w:p>
+    <w:p>
+      <w:pPr>
+        <w:pStyle w:val="Titolo1"/>
+      </w:pPr>
+    </w:p>
+    <w:p>
+      <w:pPr>
+        <w:pStyle w:val="Titolo1"/>
+      </w:pPr>
+    </w:p>
+    <w:p/>
+    <w:p>
+      <w:pPr>
+        <w:rPr>
+          <w:b/>
+          <w:bCs/>
+        </w:rPr>
+      </w:pPr>
+      <w:r>
+        <w:rPr>
+          <w:b/>
+          <w:bCs/>
+        </w:rPr>
+        <w:t>Flydier</w:t>
+      </w:r>
+    </w:p>
+    <w:p>
+      <w:pPr>
+        <w:rPr>
+          <w:b/>
+          <w:bCs/>
+        </w:rPr>
+      </w:pPr>
+    </w:p>
+    <w:p>
+      <w:pPr>
+        <w:rPr>
+          <w:b/>
+          <w:bCs/>
+        </w:rPr>
+      </w:pPr>
+      <w:r>
+        <w:rPr>
+          <w:b/>
+          <w:bCs/>
+          <w:noProof/>
+        </w:rPr>
+        <w:drawing>
+          <wp:inline distT="0" distB="0" distL="0" distR="0" wp14:anchorId="6FD0B3E7" wp14:editId="204B7ADA">
+            <wp:extent cx="1687352" cy="2386940"/>
+            <wp:effectExtent l="0" t="0" r="0" b="0"/>
+            <wp:docPr id="14" name="Immagine 14"/>
+            <wp:cNvGraphicFramePr>
+              <a:graphicFrameLocks xmlns:a="http://schemas.openxmlformats.org/drawingml/2006/main" noChangeAspect="1"/>
+            </wp:cNvGraphicFramePr>
+            <a:graphic xmlns:a="http://schemas.openxmlformats.org/drawingml/2006/main">
+              <a:graphicData uri="http://schemas.openxmlformats.org/drawingml/2006/picture">
+                <pic:pic xmlns:pic="http://schemas.openxmlformats.org/drawingml/2006/picture">
+                  <pic:nvPicPr>
+                    <pic:cNvPr id="0" name="Picture 14"/>
+                    <pic:cNvPicPr>
+                      <a:picLocks noChangeAspect="1" noChangeArrowheads="1"/>
+                    </pic:cNvPicPr>
+                  </pic:nvPicPr>
+                  <pic:blipFill>
+                    <a:blip r:embed="rId19" cstate="print">
+                      <a:extLst>
+                        <a:ext uri="{28A0092B-C50C-407E-A947-70E740481C1C}">
+                          <a14:useLocalDpi xmlns:a14="http://schemas.microsoft.com/office/drawing/2010/main" val="0"/>
+                        </a:ext>
+                      </a:extLst>
+                    </a:blip>
+                    <a:srcRect/>
+                    <a:stretch>
+                      <a:fillRect/>
+                    </a:stretch>
+                  </pic:blipFill>
+                  <pic:spPr bwMode="auto">
+                    <a:xfrm>
+                      <a:off x="0" y="0"/>
+                      <a:ext cx="1694871" cy="2397577"/>
+                    </a:xfrm>
+                    <a:prstGeom prst="rect">
+                      <a:avLst/>
+                    </a:prstGeom>
+                    <a:noFill/>
+                    <a:ln>
+                      <a:noFill/>
+                    </a:ln>
+                  </pic:spPr>
+                </pic:pic>
+              </a:graphicData>
+            </a:graphic>
+          </wp:inline>
+        </w:drawing>
+      </w:r>
+    </w:p>
+    <w:p>
+      <w:r>
+        <w:t>-</w:t>
+      </w:r>
+      <w:r>
+        <w:t>concept precedent</w:t>
+      </w:r>
+      <w:r>
+        <w:t>e</w:t>
+      </w:r>
+      <w:r>
+        <w:t xml:space="preserve"> alla realizzazione finale dello sprite:</w:t>
+      </w:r>
+      <w:r>
+        <w:br/>
+      </w:r>
+      <w:r>
+        <w:rPr>
+          <w:b/>
+          <w:bCs/>
+          <w:noProof/>
+        </w:rPr>
+        <w:drawing>
+          <wp:inline distT="0" distB="0" distL="0" distR="0" wp14:anchorId="65D9543A" wp14:editId="10C13A5C">
+            <wp:extent cx="1506864" cy="2131620"/>
+            <wp:effectExtent l="0" t="0" r="0" b="2540"/>
+            <wp:docPr id="16" name="Immagine 16"/>
+            <wp:cNvGraphicFramePr>
+              <a:graphicFrameLocks xmlns:a="http://schemas.openxmlformats.org/drawingml/2006/main" noChangeAspect="1"/>
+            </wp:cNvGraphicFramePr>
+            <a:graphic xmlns:a="http://schemas.openxmlformats.org/drawingml/2006/main">
+              <a:graphicData uri="http://schemas.openxmlformats.org/drawingml/2006/picture">
+                <pic:pic xmlns:pic="http://schemas.openxmlformats.org/drawingml/2006/picture">
+                  <pic:nvPicPr>
+                    <pic:cNvPr id="0" name="Picture 15"/>
+                    <pic:cNvPicPr>
+                      <a:picLocks noChangeAspect="1" noChangeArrowheads="1"/>
+                    </pic:cNvPicPr>
+                  </pic:nvPicPr>
+                  <pic:blipFill>
+                    <a:blip r:embed="rId20" cstate="print">
+                      <a:extLst>
+                        <a:ext uri="{28A0092B-C50C-407E-A947-70E740481C1C}">
+                          <a14:useLocalDpi xmlns:a14="http://schemas.microsoft.com/office/drawing/2010/main" val="0"/>
+                        </a:ext>
+                      </a:extLst>
+                    </a:blip>
+                    <a:srcRect/>
+                    <a:stretch>
+                      <a:fillRect/>
+                    </a:stretch>
+                  </pic:blipFill>
+                  <pic:spPr bwMode="auto">
+                    <a:xfrm>
+                      <a:off x="0" y="0"/>
+                      <a:ext cx="1526463" cy="2159345"/>
+                    </a:xfrm>
+                    <a:prstGeom prst="rect">
+                      <a:avLst/>
+                    </a:prstGeom>
+                    <a:noFill/>
+                    <a:ln>
+                      <a:noFill/>
+                    </a:ln>
+                  </pic:spPr>
+                </pic:pic>
+              </a:graphicData>
+            </a:graphic>
+          </wp:inline>
+        </w:drawing>
+      </w:r>
+    </w:p>
+    <w:p/>
+    <w:p>
+      <w:pPr>
+        <w:rPr>
+          <w:b/>
+          <w:bCs/>
+        </w:rPr>
+      </w:pPr>
+    </w:p>
+    <w:p>
+      <w:pPr>
+        <w:rPr>
+          <w:b/>
+          <w:bCs/>
+        </w:rPr>
+      </w:pPr>
+    </w:p>
+    <w:p>
+      <w:pPr>
+        <w:rPr>
+          <w:b/>
+          <w:bCs/>
+        </w:rPr>
+      </w:pPr>
+    </w:p>
+    <w:p>
+      <w:pPr>
+        <w:rPr>
+          <w:b/>
+          <w:bCs/>
+        </w:rPr>
+      </w:pPr>
+    </w:p>
+    <w:p>
+      <w:pPr>
+        <w:rPr>
+          <w:b/>
+          <w:bCs/>
+        </w:rPr>
+      </w:pPr>
+    </w:p>
+    <w:p>
+      <w:pPr>
+        <w:rPr>
+          <w:b/>
+          <w:bCs/>
+        </w:rPr>
+      </w:pPr>
+    </w:p>
+    <w:p>
+      <w:r>
+        <w:rPr>
+          <w:b/>
+          <w:bCs/>
+        </w:rPr>
+        <w:lastRenderedPageBreak/>
+        <w:t>Spawnest</w:t>
+      </w:r>
+    </w:p>
+    <w:p>
+      <w:pPr>
+        <w:rPr>
+          <w:b/>
+          <w:bCs/>
+        </w:rPr>
+      </w:pPr>
+    </w:p>
+    <w:p>
+      <w:pPr>
+        <w:rPr>
+          <w:b/>
+          <w:bCs/>
+        </w:rPr>
+      </w:pPr>
+    </w:p>
+    <w:p>
+      <w:pPr>
+        <w:rPr>
+          <w:b/>
+          <w:bCs/>
+        </w:rPr>
+      </w:pPr>
+      <w:r>
+        <w:rPr>
+          <w:b/>
+          <w:bCs/>
+          <w:noProof/>
+        </w:rPr>
+        <w:drawing>
+          <wp:inline distT="0" distB="0" distL="0" distR="0" wp14:anchorId="112211DB" wp14:editId="6789E17E">
+            <wp:extent cx="1880647" cy="1834738"/>
+            <wp:effectExtent l="0" t="0" r="0" b="0"/>
+            <wp:docPr id="19" name="Immagine 19"/>
+            <wp:cNvGraphicFramePr>
+              <a:graphicFrameLocks xmlns:a="http://schemas.openxmlformats.org/drawingml/2006/main" noChangeAspect="1"/>
+            </wp:cNvGraphicFramePr>
+            <a:graphic xmlns:a="http://schemas.openxmlformats.org/drawingml/2006/main">
+              <a:graphicData uri="http://schemas.openxmlformats.org/drawingml/2006/picture">
+                <pic:pic xmlns:pic="http://schemas.openxmlformats.org/drawingml/2006/picture">
+                  <pic:nvPicPr>
+                    <pic:cNvPr id="0" name="Picture 18"/>
+                    <pic:cNvPicPr>
+                      <a:picLocks noChangeAspect="1" noChangeArrowheads="1"/>
+                    </pic:cNvPicPr>
+                  </pic:nvPicPr>
+                  <pic:blipFill>
+                    <a:blip r:embed="rId21" cstate="print">
+                      <a:extLst>
+                        <a:ext uri="{28A0092B-C50C-407E-A947-70E740481C1C}">
+                          <a14:useLocalDpi xmlns:a14="http://schemas.microsoft.com/office/drawing/2010/main" val="0"/>
+                        </a:ext>
+                      </a:extLst>
+                    </a:blip>
+                    <a:srcRect/>
+                    <a:stretch>
+                      <a:fillRect/>
+                    </a:stretch>
+                  </pic:blipFill>
+                  <pic:spPr bwMode="auto">
+                    <a:xfrm>
+                      <a:off x="0" y="0"/>
+                      <a:ext cx="1886870" cy="1840809"/>
+                    </a:xfrm>
+                    <a:prstGeom prst="rect">
+                      <a:avLst/>
+                    </a:prstGeom>
+                    <a:noFill/>
+                    <a:ln>
+                      <a:noFill/>
+                    </a:ln>
+                  </pic:spPr>
+                </pic:pic>
+              </a:graphicData>
+            </a:graphic>
+          </wp:inline>
+        </w:drawing>
+      </w:r>
+    </w:p>
+    <w:p>
+      <w:r>
+        <w:t>concept precedente alla realizzazione finale dello sprite:</w:t>
+      </w:r>
+    </w:p>
+    <w:p/>
+    <w:p>
+      <w:pPr>
+        <w:rPr>
+          <w:b/>
+          <w:bCs/>
+        </w:rPr>
+      </w:pPr>
+      <w:r>
+        <w:rPr>
+          <w:noProof/>
+        </w:rPr>
+        <w:drawing>
+          <wp:inline distT="0" distB="0" distL="0" distR="0" wp14:anchorId="7CBB4ED4" wp14:editId="71C1F07A">
+            <wp:extent cx="5729605" cy="1911985"/>
+            <wp:effectExtent l="0" t="0" r="4445" b="0"/>
+            <wp:docPr id="20" name="Immagine 20"/>
+            <wp:cNvGraphicFramePr>
+              <a:graphicFrameLocks xmlns:a="http://schemas.openxmlformats.org/drawingml/2006/main" noChangeAspect="1"/>
+            </wp:cNvGraphicFramePr>
+            <a:graphic xmlns:a="http://schemas.openxmlformats.org/drawingml/2006/main">
+              <a:graphicData uri="http://schemas.openxmlformats.org/drawingml/2006/picture">
+                <pic:pic xmlns:pic="http://schemas.openxmlformats.org/drawingml/2006/picture">
+                  <pic:nvPicPr>
+                    <pic:cNvPr id="0" name="Picture 19"/>
+                    <pic:cNvPicPr>
+                      <a:picLocks noChangeAspect="1" noChangeArrowheads="1"/>
+                    </pic:cNvPicPr>
+                  </pic:nvPicPr>
+                  <pic:blipFill>
+                    <a:blip r:embed="rId22" cstate="print">
+                      <a:extLst>
+                        <a:ext uri="{28A0092B-C50C-407E-A947-70E740481C1C}">
+                          <a14:useLocalDpi xmlns:a14="http://schemas.microsoft.com/office/drawing/2010/main" val="0"/>
+                        </a:ext>
+                      </a:extLst>
+                    </a:blip>
+                    <a:srcRect/>
+                    <a:stretch>
+                      <a:fillRect/>
+                    </a:stretch>
+                  </pic:blipFill>
+                  <pic:spPr bwMode="auto">
+                    <a:xfrm>
+                      <a:off x="0" y="0"/>
+                      <a:ext cx="5729605" cy="1911985"/>
+                    </a:xfrm>
+                    <a:prstGeom prst="rect">
+                      <a:avLst/>
+                    </a:prstGeom>
+                    <a:noFill/>
+                    <a:ln>
+                      <a:noFill/>
+                    </a:ln>
+                  </pic:spPr>
+                </pic:pic>
+              </a:graphicData>
+            </a:graphic>
+          </wp:inline>
+        </w:drawing>
+      </w:r>
+    </w:p>
+    <w:p>
+      <w:pPr>
+        <w:rPr>
+          <w:b/>
+          <w:bCs/>
+        </w:rPr>
+      </w:pPr>
+    </w:p>
+    <w:p>
+      <w:pPr>
+        <w:rPr>
+          <w:b/>
+          <w:bCs/>
+        </w:rPr>
+      </w:pPr>
+      <w:r>
+        <w:rPr>
+          <w:b/>
+          <w:bCs/>
+        </w:rPr>
+        <w:t>Mantmare</w:t>
+      </w:r>
+    </w:p>
+    <w:p>
+      <w:pPr>
+        <w:rPr>
+          <w:b/>
+          <w:bCs/>
+        </w:rPr>
+      </w:pPr>
+    </w:p>
+    <w:p>
+      <w:pPr>
+        <w:rPr>
+          <w:b/>
+          <w:bCs/>
+        </w:rPr>
+      </w:pPr>
+      <w:r>
+        <w:rPr>
+          <w:b/>
+          <w:bCs/>
+          <w:noProof/>
+        </w:rPr>
+        <w:drawing>
+          <wp:inline distT="0" distB="0" distL="0" distR="0" wp14:anchorId="05EB31CF" wp14:editId="363D9123">
+            <wp:extent cx="2123881" cy="3004457"/>
+            <wp:effectExtent l="0" t="0" r="0" b="5715"/>
+            <wp:docPr id="21" name="Immagine 21"/>
+            <wp:cNvGraphicFramePr>
+              <a:graphicFrameLocks xmlns:a="http://schemas.openxmlformats.org/drawingml/2006/main" noChangeAspect="1"/>
+            </wp:cNvGraphicFramePr>
+            <a:graphic xmlns:a="http://schemas.openxmlformats.org/drawingml/2006/main">
+              <a:graphicData uri="http://schemas.openxmlformats.org/drawingml/2006/picture">
+                <pic:pic xmlns:pic="http://schemas.openxmlformats.org/drawingml/2006/picture">
+                  <pic:nvPicPr>
+                    <pic:cNvPr id="0" name="Picture 20"/>
+                    <pic:cNvPicPr>
+                      <a:picLocks noChangeAspect="1" noChangeArrowheads="1"/>
+                    </pic:cNvPicPr>
+                  </pic:nvPicPr>
+                  <pic:blipFill>
+                    <a:blip r:embed="rId23" cstate="print">
+                      <a:extLst>
+                        <a:ext uri="{28A0092B-C50C-407E-A947-70E740481C1C}">
+                          <a14:useLocalDpi xmlns:a14="http://schemas.microsoft.com/office/drawing/2010/main" val="0"/>
+                        </a:ext>
+                      </a:extLst>
+                    </a:blip>
+                    <a:srcRect/>
+                    <a:stretch>
+                      <a:fillRect/>
+                    </a:stretch>
+                  </pic:blipFill>
+                  <pic:spPr bwMode="auto">
+                    <a:xfrm>
+                      <a:off x="0" y="0"/>
+                      <a:ext cx="2133268" cy="3017736"/>
+                    </a:xfrm>
+                    <a:prstGeom prst="rect">
+                      <a:avLst/>
+                    </a:prstGeom>
+                    <a:noFill/>
+                    <a:ln>
+                      <a:noFill/>
+                    </a:ln>
+                  </pic:spPr>
+                </pic:pic>
+              </a:graphicData>
+            </a:graphic>
+          </wp:inline>
+        </w:drawing>
+      </w:r>
+    </w:p>
+    <w:p>
+      <w:pPr>
+        <w:rPr>
+          <w:b/>
+          <w:bCs/>
+        </w:rPr>
+      </w:pPr>
+    </w:p>
+    <w:p>
+      <w:r>
+        <w:t>-</w:t>
+      </w:r>
+      <w:r>
+        <w:t>concept precedente alla realizzazione finale dello sprite:</w:t>
+      </w:r>
+    </w:p>
+    <w:p/>
+    <w:p>
+      <w:pPr>
+        <w:rPr>
+          <w:b/>
+          <w:bCs/>
+        </w:rPr>
+      </w:pPr>
+      <w:r>
+        <w:rPr>
+          <w:noProof/>
+        </w:rPr>
+        <w:lastRenderedPageBreak/>
+        <w:drawing>
+          <wp:inline distT="0" distB="0" distL="0" distR="0" wp14:anchorId="22C619E1" wp14:editId="24DE594A">
+            <wp:extent cx="5729605" cy="8105140"/>
+            <wp:effectExtent l="0" t="0" r="4445" b="0"/>
+            <wp:docPr id="22" name="Immagine 22"/>
+            <wp:cNvGraphicFramePr>
+              <a:graphicFrameLocks xmlns:a="http://schemas.openxmlformats.org/drawingml/2006/main" noChangeAspect="1"/>
+            </wp:cNvGraphicFramePr>
+            <a:graphic xmlns:a="http://schemas.openxmlformats.org/drawingml/2006/main">
+              <a:graphicData uri="http://schemas.openxmlformats.org/drawingml/2006/picture">
+                <pic:pic xmlns:pic="http://schemas.openxmlformats.org/drawingml/2006/picture">
+                  <pic:nvPicPr>
+                    <pic:cNvPr id="0" name="Picture 21"/>
+                    <pic:cNvPicPr>
+                      <a:picLocks noChangeAspect="1" noChangeArrowheads="1"/>
+                    </pic:cNvPicPr>
+                  </pic:nvPicPr>
+                  <pic:blipFill>
+                    <a:blip r:embed="rId24">
+                      <a:extLst>
+                        <a:ext uri="{28A0092B-C50C-407E-A947-70E740481C1C}">
+                          <a14:useLocalDpi xmlns:a14="http://schemas.microsoft.com/office/drawing/2010/main" val="0"/>
+                        </a:ext>
+                      </a:extLst>
+                    </a:blip>
+                    <a:srcRect/>
+                    <a:stretch>
+                      <a:fillRect/>
+                    </a:stretch>
+                  </pic:blipFill>
+                  <pic:spPr bwMode="auto">
+                    <a:xfrm>
+                      <a:off x="0" y="0"/>
+                      <a:ext cx="5729605" cy="8105140"/>
+                    </a:xfrm>
+                    <a:prstGeom prst="rect">
+                      <a:avLst/>
+                    </a:prstGeom>
+                    <a:noFill/>
+                    <a:ln>
+                      <a:noFill/>
+                    </a:ln>
+                  </pic:spPr>
+                </pic:pic>
+              </a:graphicData>
+            </a:graphic>
+          </wp:inline>
+        </w:drawing>
+      </w:r>
+    </w:p>
+    <w:p>
+      <w:pPr>
+        <w:pStyle w:val="Titolo1"/>
+      </w:pPr>
       <w:r>
         <w:lastRenderedPageBreak/>
         <w:t>Musica e Suono</w:t>
@@ -9747,9 +11106,9 @@
     </w:p>
     <w:p/>
     <w:sectPr>
-      <w:footerReference w:type="default" r:id="rId11"/>
-      <w:headerReference w:type="first" r:id="rId12"/>
-      <w:footerReference w:type="first" r:id="rId13"/>
+      <w:footerReference w:type="default" r:id="rId25"/>
+      <w:headerReference w:type="first" r:id="rId26"/>
+      <w:footerReference w:type="first" r:id="rId27"/>
       <w:pgSz w:w="11909" w:h="16834"/>
       <w:pgMar w:top="1440" w:right="1440" w:bottom="1440" w:left="1440" w:header="720" w:footer="720" w:gutter="0"/>
       <w:pgNumType w:start="1"/>
@@ -11184,6 +12543,118 @@
     </w:lvl>
   </w:abstractNum>
   <w:abstractNum w:abstractNumId="12" w15:restartNumberingAfterBreak="0">
+    <w:nsid w:val="449557E8"/>
+    <w:multiLevelType w:val="hybridMultilevel"/>
+    <w:tmpl w:val="3A6E1D40"/>
+    <w:lvl w:ilvl="0" w:tplc="38CE964A">
+      <w:numFmt w:val="bullet"/>
+      <w:lvlText w:val="-"/>
+      <w:lvlJc w:val="left"/>
+      <w:pPr>
+        <w:ind w:left="720" w:hanging="360"/>
+      </w:pPr>
+      <w:rPr>
+        <w:rFonts w:ascii="Arial" w:eastAsia="Arial" w:hAnsi="Arial" w:cs="Arial" w:hint="default"/>
+      </w:rPr>
+    </w:lvl>
+    <w:lvl w:ilvl="1" w:tplc="04100003" w:tentative="1">
+      <w:start w:val="1"/>
+      <w:numFmt w:val="bullet"/>
+      <w:lvlText w:val="o"/>
+      <w:lvlJc w:val="left"/>
+      <w:pPr>
+        <w:ind w:left="1440" w:hanging="360"/>
+      </w:pPr>
+      <w:rPr>
+        <w:rFonts w:ascii="Courier New" w:hAnsi="Courier New" w:cs="Courier New" w:hint="default"/>
+      </w:rPr>
+    </w:lvl>
+    <w:lvl w:ilvl="2" w:tplc="04100005" w:tentative="1">
+      <w:start w:val="1"/>
+      <w:numFmt w:val="bullet"/>
+      <w:lvlText w:val=""/>
+      <w:lvlJc w:val="left"/>
+      <w:pPr>
+        <w:ind w:left="2160" w:hanging="360"/>
+      </w:pPr>
+      <w:rPr>
+        <w:rFonts w:ascii="Wingdings" w:hAnsi="Wingdings" w:hint="default"/>
+      </w:rPr>
+    </w:lvl>
+    <w:lvl w:ilvl="3" w:tplc="04100001" w:tentative="1">
+      <w:start w:val="1"/>
+      <w:numFmt w:val="bullet"/>
+      <w:lvlText w:val=""/>
+      <w:lvlJc w:val="left"/>
+      <w:pPr>
+        <w:ind w:left="2880" w:hanging="360"/>
+      </w:pPr>
+      <w:rPr>
+        <w:rFonts w:ascii="Symbol" w:hAnsi="Symbol" w:hint="default"/>
+      </w:rPr>
+    </w:lvl>
+    <w:lvl w:ilvl="4" w:tplc="04100003" w:tentative="1">
+      <w:start w:val="1"/>
+      <w:numFmt w:val="bullet"/>
+      <w:lvlText w:val="o"/>
+      <w:lvlJc w:val="left"/>
+      <w:pPr>
+        <w:ind w:left="3600" w:hanging="360"/>
+      </w:pPr>
+      <w:rPr>
+        <w:rFonts w:ascii="Courier New" w:hAnsi="Courier New" w:cs="Courier New" w:hint="default"/>
+      </w:rPr>
+    </w:lvl>
+    <w:lvl w:ilvl="5" w:tplc="04100005" w:tentative="1">
+      <w:start w:val="1"/>
+      <w:numFmt w:val="bullet"/>
+      <w:lvlText w:val=""/>
+      <w:lvlJc w:val="left"/>
+      <w:pPr>
+        <w:ind w:left="4320" w:hanging="360"/>
+      </w:pPr>
+      <w:rPr>
+        <w:rFonts w:ascii="Wingdings" w:hAnsi="Wingdings" w:hint="default"/>
+      </w:rPr>
+    </w:lvl>
+    <w:lvl w:ilvl="6" w:tplc="04100001" w:tentative="1">
+      <w:start w:val="1"/>
+      <w:numFmt w:val="bullet"/>
+      <w:lvlText w:val=""/>
+      <w:lvlJc w:val="left"/>
+      <w:pPr>
+        <w:ind w:left="5040" w:hanging="360"/>
+      </w:pPr>
+      <w:rPr>
+        <w:rFonts w:ascii="Symbol" w:hAnsi="Symbol" w:hint="default"/>
+      </w:rPr>
+    </w:lvl>
+    <w:lvl w:ilvl="7" w:tplc="04100003" w:tentative="1">
+      <w:start w:val="1"/>
+      <w:numFmt w:val="bullet"/>
+      <w:lvlText w:val="o"/>
+      <w:lvlJc w:val="left"/>
+      <w:pPr>
+        <w:ind w:left="5760" w:hanging="360"/>
+      </w:pPr>
+      <w:rPr>
+        <w:rFonts w:ascii="Courier New" w:hAnsi="Courier New" w:cs="Courier New" w:hint="default"/>
+      </w:rPr>
+    </w:lvl>
+    <w:lvl w:ilvl="8" w:tplc="04100005" w:tentative="1">
+      <w:start w:val="1"/>
+      <w:numFmt w:val="bullet"/>
+      <w:lvlText w:val=""/>
+      <w:lvlJc w:val="left"/>
+      <w:pPr>
+        <w:ind w:left="6480" w:hanging="360"/>
+      </w:pPr>
+      <w:rPr>
+        <w:rFonts w:ascii="Wingdings" w:hAnsi="Wingdings" w:hint="default"/>
+      </w:rPr>
+    </w:lvl>
+  </w:abstractNum>
+  <w:abstractNum w:abstractNumId="13" w15:restartNumberingAfterBreak="0">
     <w:nsid w:val="52926541"/>
     <w:multiLevelType w:val="hybridMultilevel"/>
     <w:tmpl w:val="60AADD24"/>
@@ -11296,7 +12767,7 @@
       </w:rPr>
     </w:lvl>
   </w:abstractNum>
-  <w:abstractNum w:abstractNumId="13" w15:restartNumberingAfterBreak="0">
+  <w:abstractNum w:abstractNumId="14" w15:restartNumberingAfterBreak="0">
     <w:nsid w:val="54B74114"/>
     <w:multiLevelType w:val="hybridMultilevel"/>
     <w:tmpl w:val="D7C4311C"/>
@@ -11382,7 +12853,7 @@
       </w:pPr>
     </w:lvl>
   </w:abstractNum>
-  <w:abstractNum w:abstractNumId="14" w15:restartNumberingAfterBreak="0">
+  <w:abstractNum w:abstractNumId="15" w15:restartNumberingAfterBreak="0">
     <w:nsid w:val="55BC57D8"/>
     <w:multiLevelType w:val="hybridMultilevel"/>
     <w:tmpl w:val="6B5AB7B2"/>
@@ -11495,7 +12966,7 @@
       </w:rPr>
     </w:lvl>
   </w:abstractNum>
-  <w:abstractNum w:abstractNumId="15" w15:restartNumberingAfterBreak="0">
+  <w:abstractNum w:abstractNumId="16" w15:restartNumberingAfterBreak="0">
     <w:nsid w:val="58E063F7"/>
     <w:multiLevelType w:val="hybridMultilevel"/>
     <w:tmpl w:val="9CF8775A"/>
@@ -11608,7 +13079,7 @@
       </w:rPr>
     </w:lvl>
   </w:abstractNum>
-  <w:abstractNum w:abstractNumId="16" w15:restartNumberingAfterBreak="0">
+  <w:abstractNum w:abstractNumId="17" w15:restartNumberingAfterBreak="0">
     <w:nsid w:val="5B9C4819"/>
     <w:multiLevelType w:val="hybridMultilevel"/>
     <w:tmpl w:val="4C2A761E"/>
@@ -11694,7 +13165,7 @@
       </w:pPr>
     </w:lvl>
   </w:abstractNum>
-  <w:abstractNum w:abstractNumId="17" w15:restartNumberingAfterBreak="0">
+  <w:abstractNum w:abstractNumId="18" w15:restartNumberingAfterBreak="0">
     <w:nsid w:val="5CB13D2D"/>
     <w:multiLevelType w:val="hybridMultilevel"/>
     <w:tmpl w:val="7C7AEFE8"/>
@@ -11807,7 +13278,7 @@
       </w:rPr>
     </w:lvl>
   </w:abstractNum>
-  <w:abstractNum w:abstractNumId="18" w15:restartNumberingAfterBreak="0">
+  <w:abstractNum w:abstractNumId="19" w15:restartNumberingAfterBreak="0">
     <w:nsid w:val="72D2455F"/>
     <w:multiLevelType w:val="hybridMultilevel"/>
     <w:tmpl w:val="3468F4FC"/>
@@ -11920,7 +13391,7 @@
       </w:rPr>
     </w:lvl>
   </w:abstractNum>
-  <w:abstractNum w:abstractNumId="19" w15:restartNumberingAfterBreak="0">
+  <w:abstractNum w:abstractNumId="20" w15:restartNumberingAfterBreak="0">
     <w:nsid w:val="738D4BA4"/>
     <w:multiLevelType w:val="hybridMultilevel"/>
     <w:tmpl w:val="3F785392"/>
@@ -12037,40 +13508,40 @@
     <w:abstractNumId w:val="0"/>
   </w:num>
   <w:num w:numId="2" w16cid:durableId="1589389489">
-    <w:abstractNumId w:val="12"/>
+    <w:abstractNumId w:val="13"/>
   </w:num>
   <w:num w:numId="3" w16cid:durableId="209655750">
     <w:abstractNumId w:val="11"/>
   </w:num>
   <w:num w:numId="4" w16cid:durableId="993996648">
-    <w:abstractNumId w:val="14"/>
+    <w:abstractNumId w:val="15"/>
   </w:num>
   <w:num w:numId="5" w16cid:durableId="291791451">
     <w:abstractNumId w:val="5"/>
   </w:num>
   <w:num w:numId="6" w16cid:durableId="435563615">
-    <w:abstractNumId w:val="19"/>
+    <w:abstractNumId w:val="20"/>
   </w:num>
   <w:num w:numId="7" w16cid:durableId="590117813">
     <w:abstractNumId w:val="8"/>
   </w:num>
   <w:num w:numId="8" w16cid:durableId="1244410575">
-    <w:abstractNumId w:val="17"/>
+    <w:abstractNumId w:val="18"/>
   </w:num>
   <w:num w:numId="9" w16cid:durableId="1522546879">
     <w:abstractNumId w:val="10"/>
   </w:num>
   <w:num w:numId="10" w16cid:durableId="1307737311">
-    <w:abstractNumId w:val="16"/>
+    <w:abstractNumId w:val="17"/>
   </w:num>
   <w:num w:numId="11" w16cid:durableId="1050153493">
-    <w:abstractNumId w:val="18"/>
+    <w:abstractNumId w:val="19"/>
   </w:num>
   <w:num w:numId="12" w16cid:durableId="1470438644">
     <w:abstractNumId w:val="1"/>
   </w:num>
   <w:num w:numId="13" w16cid:durableId="418864759">
-    <w:abstractNumId w:val="13"/>
+    <w:abstractNumId w:val="14"/>
   </w:num>
   <w:num w:numId="14" w16cid:durableId="914047624">
     <w:abstractNumId w:val="6"/>
@@ -12088,10 +13559,13 @@
     <w:abstractNumId w:val="9"/>
   </w:num>
   <w:num w:numId="19" w16cid:durableId="175000402">
-    <w:abstractNumId w:val="15"/>
+    <w:abstractNumId w:val="16"/>
   </w:num>
   <w:num w:numId="20" w16cid:durableId="1907719446">
     <w:abstractNumId w:val="3"/>
+  </w:num>
+  <w:num w:numId="21" w16cid:durableId="1431583287">
+    <w:abstractNumId w:val="12"/>
   </w:num>
 </w:numbering>
 </file>

</xml_diff>